<commit_message>
Update decription about the work done
</commit_message>
<xml_diff>
--- a/Собранные данные.docx
+++ b/Собранные данные.docx
@@ -684,31 +684,193 @@
         <w:br/>
         <w:t>Можно конечно выделить дебет и кредит в таблицу Счет, и сделать из нее просто общий сборник данных для всего экспорта во все счета и ведомости.</w:t>
       </w:r>
+    </w:p>
+    <w:p/>
+    <w:p>
+      <w:r>
+        <w:t>Вопрос – выводить счет на основе арендатора или договора? Где будет кнопка вывода счета?</w:t>
+      </w:r>
+    </w:p>
+    <w:p>
+      <w:r>
+        <w:t>Сотрудник напрямую не контактирует с арендатором – только с договором.</w:t>
+      </w:r>
+      <w:r>
+        <w:br/>
+        <w:t>И сущность арендатора позволяет посмотреть список его договором. Но не сформировать счет.</w:t>
+      </w:r>
+      <w:r>
+        <w:br/>
+        <w:t>Но можно выбрать его договор, и уже исходя из конкретного договора – вывести счет.</w:t>
+      </w:r>
+      <w:r>
+        <w:br/>
+        <w:t xml:space="preserve">У одного счета – лишь 1 договора. У 1 договора – множество </w:t>
+      </w:r>
+      <w:proofErr w:type="gramStart"/>
+      <w:r>
+        <w:t>счетов(</w:t>
+      </w:r>
+      <w:proofErr w:type="gramEnd"/>
+      <w:r>
+        <w:t>за каждый месяц)</w:t>
+      </w:r>
+    </w:p>
+    <w:p/>
+    <w:p>
+      <w:r>
+        <w:t xml:space="preserve">Настроено подключение приложения к СУБД </w:t>
+      </w:r>
+      <w:r>
+        <w:rPr>
+          <w:lang w:val="en-US"/>
+        </w:rPr>
+        <w:t>h</w:t>
+      </w:r>
+      <w:r>
+        <w:t xml:space="preserve">2 во встроенном режиме. В зависимости проекта папки </w:t>
+      </w:r>
+      <w:r>
+        <w:rPr>
+          <w:lang w:val="en-US"/>
+        </w:rPr>
+        <w:t>lib</w:t>
+      </w:r>
+      <w:r>
+        <w:t xml:space="preserve"> </w:t>
+      </w:r>
+      <w:r>
+        <w:t xml:space="preserve">установлен </w:t>
+      </w:r>
+      <w:r>
+        <w:rPr>
+          <w:lang w:val="en-US"/>
+        </w:rPr>
+        <w:t>JDBC</w:t>
+      </w:r>
+      <w:r>
+        <w:t xml:space="preserve"> </w:t>
+      </w:r>
+      <w:r>
+        <w:t>драйвер, обеспечивающий стандартизированный интерфейс для взаимодействия приложения к СУБД.</w:t>
+      </w:r>
+      <w:r>
+        <w:br/>
+        <w:t xml:space="preserve">Возможно в скором времени использование </w:t>
+      </w:r>
+      <w:r>
+        <w:rPr>
+          <w:lang w:val="en-US"/>
+        </w:rPr>
+        <w:t>hibernate</w:t>
+      </w:r>
+      <w:r>
+        <w:t xml:space="preserve"> </w:t>
+      </w:r>
+      <w:r>
+        <w:t>для более быстрого и удобного доступа к БД.</w:t>
+      </w:r>
+    </w:p>
+    <w:p>
+      <w:r>
+        <w:t xml:space="preserve">Для использования методов драйвера был выделен отдельный класс </w:t>
+      </w:r>
+      <w:r>
+        <w:rPr>
+          <w:lang w:val="en-US"/>
+        </w:rPr>
+        <w:t>Database</w:t>
+      </w:r>
+      <w:r>
+        <w:t xml:space="preserve">, </w:t>
+      </w:r>
+      <w:r>
+        <w:t>который включает в себя логику работы с СУБД, а именно – подключение к ней.</w:t>
+      </w:r>
+      <w:r>
+        <w:br/>
+        <w:t>Планируется использовать порождающий паттерн проектирования «Одиночка», чтобы подключение к БД происходило единожды во всем приложении.</w:t>
+      </w:r>
+    </w:p>
+    <w:p>
+      <w:r>
+        <w:t xml:space="preserve">Информация для подключения к СУБД вынесена в отдельный конфигурационный </w:t>
+      </w:r>
+      <w:proofErr w:type="gramStart"/>
+      <w:r>
+        <w:rPr>
+          <w:lang w:val="en-US"/>
+        </w:rPr>
+        <w:t>database</w:t>
+      </w:r>
+      <w:r>
+        <w:t>.</w:t>
+      </w:r>
+      <w:r>
+        <w:rPr>
+          <w:lang w:val="en-US"/>
+        </w:rPr>
+        <w:t>properties</w:t>
+      </w:r>
+      <w:proofErr w:type="gramEnd"/>
+      <w:r>
+        <w:t xml:space="preserve"> </w:t>
+      </w:r>
+      <w:r>
+        <w:t>файл, чтобы отделить логику работы программы от входящих данных, а также для удобного доступа к конфигурации проекта, без необходимости изменять код приложения.</w:t>
+      </w:r>
+    </w:p>
+    <w:p>
+      <w:r>
+        <w:t>На первое время для теста реализованы методы для добавления и получения простой выборки с БД для проверки работоспособности подключения.</w:t>
+      </w:r>
+      <w:r>
+        <w:br/>
+        <w:t xml:space="preserve">Но кроме этого, методы сделаны статическими и выделены в модель приложения – класс </w:t>
+      </w:r>
+      <w:proofErr w:type="spellStart"/>
+      <w:r>
+        <w:rPr>
+          <w:lang w:val="en-US"/>
+        </w:rPr>
+        <w:t>RenterModel</w:t>
+      </w:r>
+      <w:proofErr w:type="spellEnd"/>
+      <w:r>
+        <w:t xml:space="preserve">, </w:t>
+      </w:r>
+      <w:r>
+        <w:t xml:space="preserve">с задумкой на проектирование приложения по архитектуре </w:t>
+      </w:r>
+      <w:r>
+        <w:rPr>
+          <w:lang w:val="en-US"/>
+        </w:rPr>
+        <w:t>MVC</w:t>
+      </w:r>
+      <w:r>
+        <w:t>.</w:t>
+      </w:r>
+      <w:r>
+        <w:br/>
+        <w:t xml:space="preserve">Класс </w:t>
+      </w:r>
+      <w:proofErr w:type="spellStart"/>
+      <w:r>
+        <w:rPr>
+          <w:lang w:val="en-US"/>
+        </w:rPr>
+        <w:t>RenterModel</w:t>
+      </w:r>
+      <w:proofErr w:type="spellEnd"/>
+      <w:r>
+        <w:t xml:space="preserve"> </w:t>
+      </w:r>
+      <w:r>
+        <w:t>будет охватывать всех методы для работы с данными арендаторов.</w:t>
+      </w:r>
       <w:bookmarkStart w:id="0" w:name="_GoBack"/>
       <w:bookmarkEnd w:id="0"/>
-    </w:p>
-    <w:p/>
-    <w:p>
-      <w:r>
-        <w:t>Вопрос – выводить счет на основе арендатора или договора? Где будет кнопка вывода счета?</w:t>
-      </w:r>
-    </w:p>
-    <w:p>
-      <w:r>
-        <w:t>Сотрудник напрямую не контактирует с арендатором – только с договором.</w:t>
-      </w:r>
-      <w:r>
-        <w:br/>
-        <w:t>И сущность арендатора позволяет посмотреть список его договором. Но не сформировать счет.</w:t>
-      </w:r>
-      <w:r>
-        <w:br/>
-        <w:t>Но можно выбрать его договор, и уже исходя из конкретного договора – вывести счет.</w:t>
-      </w:r>
-      <w:r>
-        <w:br/>
-        <w:t>У одного счета – лишь 1 договора. У 1 договора – множество счетов(за каждый месяц)</w:t>
-      </w:r>
     </w:p>
     <w:sectPr>
       <w:pgSz w:w="11906" w:h="16838"/>

</xml_diff>

<commit_message>
Bind new field Renter in view Renter.fxml with logic in RenterControllerForm
</commit_message>
<xml_diff>
--- a/Собранные данные.docx
+++ b/Собранные данные.docx
@@ -868,6 +868,451 @@
       </w:r>
       <w:r>
         <w:t>будет охватывать всех методы для работы с данными арендаторов.</w:t>
+      </w:r>
+    </w:p>
+    <w:p/>
+    <w:p>
+      <w:r>
+        <w:t xml:space="preserve">Логика работы вывода списка по нажатию на кнопку «Показать» выделена в метод </w:t>
+      </w:r>
+      <w:proofErr w:type="spellStart"/>
+      <w:r>
+        <w:rPr>
+          <w:lang w:val="en-US"/>
+        </w:rPr>
+        <w:t>UpdateListRenters</w:t>
+      </w:r>
+      <w:proofErr w:type="spellEnd"/>
+      <w:r>
+        <w:t xml:space="preserve">, </w:t>
+      </w:r>
+      <w:r>
+        <w:t>который добавлен также в логику для «Добавить» и «Удалить» арендаторов.</w:t>
+      </w:r>
+      <w:r>
+        <w:br/>
+      </w:r>
+      <w:proofErr w:type="spellStart"/>
+      <w:r>
+        <w:rPr>
+          <w:lang w:val="en-US"/>
+        </w:rPr>
+        <w:t>UpdateListRent</w:t>
+      </w:r>
+      <w:r>
+        <w:rPr>
+          <w:lang w:val="en-US"/>
+        </w:rPr>
+        <w:t>ers</w:t>
+      </w:r>
+      <w:proofErr w:type="spellEnd"/>
+      <w:r>
+        <w:t xml:space="preserve"> </w:t>
+      </w:r>
+      <w:r>
+        <w:t>занимается обновлением спис</w:t>
+      </w:r>
+      <w:r>
+        <w:t xml:space="preserve">ка арендаторов для пользователя, через получение данных из </w:t>
+      </w:r>
+      <w:proofErr w:type="spellStart"/>
+      <w:r>
+        <w:rPr>
+          <w:lang w:val="en-US"/>
+        </w:rPr>
+        <w:t>RenterModel</w:t>
+      </w:r>
+      <w:proofErr w:type="spellEnd"/>
+      <w:r>
+        <w:t xml:space="preserve"> и удаление старых.</w:t>
+      </w:r>
+    </w:p>
+    <w:p>
+      <w:r>
+        <w:lastRenderedPageBreak/>
+        <w:t>Созданы директории для контроллеров, моделей и представлений.</w:t>
+      </w:r>
+      <w:r>
+        <w:t xml:space="preserve"> </w:t>
+      </w:r>
+      <w:r>
+        <w:t xml:space="preserve">Предполагается использовать архитектуру </w:t>
+      </w:r>
+      <w:r>
+        <w:rPr>
+          <w:lang w:val="en-US"/>
+        </w:rPr>
+        <w:t>MVC</w:t>
+      </w:r>
+      <w:r>
+        <w:t xml:space="preserve">. </w:t>
+      </w:r>
+    </w:p>
+    <w:p>
+      <w:r>
+        <w:t xml:space="preserve">Для конструирования меню и </w:t>
+      </w:r>
+      <w:proofErr w:type="spellStart"/>
+      <w:r>
+        <w:t>сайдбара</w:t>
+      </w:r>
+      <w:proofErr w:type="spellEnd"/>
+      <w:r>
+        <w:t xml:space="preserve"> написаны контроллеры </w:t>
+      </w:r>
+      <w:proofErr w:type="spellStart"/>
+      <w:r>
+        <w:rPr>
+          <w:lang w:val="en-US"/>
+        </w:rPr>
+        <w:t>MenuController</w:t>
+      </w:r>
+      <w:proofErr w:type="spellEnd"/>
+      <w:r>
+        <w:t xml:space="preserve"> </w:t>
+      </w:r>
+      <w:r>
+        <w:t xml:space="preserve">и </w:t>
+      </w:r>
+      <w:proofErr w:type="spellStart"/>
+      <w:r>
+        <w:rPr>
+          <w:lang w:val="en-US"/>
+        </w:rPr>
+        <w:t>SidebarController</w:t>
+      </w:r>
+      <w:proofErr w:type="spellEnd"/>
+      <w:r>
+        <w:t xml:space="preserve">, </w:t>
+      </w:r>
+      <w:r>
+        <w:t xml:space="preserve">который содержат в себе порядок построения элементов для этих компонентов </w:t>
+      </w:r>
+      <w:r>
+        <w:rPr>
+          <w:lang w:val="en-US"/>
+        </w:rPr>
+        <w:t>GUI</w:t>
+      </w:r>
+      <w:r>
+        <w:t xml:space="preserve">. </w:t>
+      </w:r>
+      <w:r>
+        <w:br/>
+        <w:t>Предполагается заменить логику конструирования в файл</w:t>
+      </w:r>
+      <w:r>
+        <w:t>ы</w:t>
+      </w:r>
+      <w:r>
+        <w:t xml:space="preserve"> </w:t>
+      </w:r>
+      <w:proofErr w:type="spellStart"/>
+      <w:r>
+        <w:rPr>
+          <w:lang w:val="en-US"/>
+        </w:rPr>
+        <w:t>fxml</w:t>
+      </w:r>
+      <w:proofErr w:type="spellEnd"/>
+      <w:r>
+        <w:rPr>
+          <w:lang w:val="en-US"/>
+        </w:rPr>
+        <w:t>.</w:t>
+      </w:r>
+      <w:r>
+        <w:rPr>
+          <w:lang w:val="en-US"/>
+        </w:rPr>
+        <w:br/>
+      </w:r>
+      <w:r>
+        <w:t>(Конец 23.10.2018)</w:t>
+      </w:r>
+    </w:p>
+    <w:p/>
+    <w:p>
+      <w:r>
+        <w:t xml:space="preserve">ПТ - </w:t>
+      </w:r>
+      <w:r>
+        <w:t>26.10</w:t>
+      </w:r>
+      <w:r>
+        <w:t>.2018</w:t>
+      </w:r>
+    </w:p>
+    <w:p>
+      <w:r>
+        <w:t xml:space="preserve">Осуществлен перенос элементов интерфейса из </w:t>
+      </w:r>
+      <w:proofErr w:type="spellStart"/>
+      <w:r>
+        <w:t>RenterController</w:t>
+      </w:r>
+      <w:proofErr w:type="spellEnd"/>
+      <w:r>
+        <w:t xml:space="preserve"> в отдельный файл представления </w:t>
+      </w:r>
+      <w:proofErr w:type="gramStart"/>
+      <w:r>
+        <w:rPr>
+          <w:lang w:val="en-US"/>
+        </w:rPr>
+        <w:t>renter</w:t>
+      </w:r>
+      <w:r>
+        <w:t>.</w:t>
+      </w:r>
+      <w:proofErr w:type="spellStart"/>
+      <w:r>
+        <w:rPr>
+          <w:lang w:val="en-US"/>
+        </w:rPr>
+        <w:t>fxml</w:t>
+      </w:r>
+      <w:proofErr w:type="spellEnd"/>
+      <w:proofErr w:type="gramEnd"/>
+      <w:r>
+        <w:t xml:space="preserve">. </w:t>
+      </w:r>
+      <w:r>
+        <w:t>Таким образом контроллер стал более чистым и удобным для написания логики работы с сущностями арендаторов. Но пришлось изменить методы – их параметры и статичность, также добавить сеттер для добавления ссылки на БД к объекту класса.</w:t>
+      </w:r>
+      <w:r>
+        <w:br/>
+        <w:t xml:space="preserve">В виду вышеперечисленных изменений, соответственно, изменен вызов контроллера из </w:t>
+      </w:r>
+      <w:proofErr w:type="spellStart"/>
+      <w:r>
+        <w:rPr>
+          <w:lang w:val="en-US"/>
+        </w:rPr>
+        <w:t>SidebarController</w:t>
+      </w:r>
+      <w:proofErr w:type="spellEnd"/>
+      <w:r>
+        <w:t xml:space="preserve">, так как в текущей реализации нам необходимо создавать объект класса </w:t>
+      </w:r>
+      <w:proofErr w:type="spellStart"/>
+      <w:r>
+        <w:t>RenterController</w:t>
+      </w:r>
+      <w:proofErr w:type="spellEnd"/>
+      <w:r>
+        <w:t>, в отличии от предыдущей статической версии работы.</w:t>
+      </w:r>
+    </w:p>
+    <w:p>
+      <w:r>
+        <w:t>Из главного класса</w:t>
+      </w:r>
+      <w:r>
+        <w:t xml:space="preserve"> </w:t>
+      </w:r>
+      <w:proofErr w:type="spellStart"/>
+      <w:r>
+        <w:rPr>
+          <w:lang w:val="en-US"/>
+        </w:rPr>
+        <w:t>EconomistWorkstation</w:t>
+      </w:r>
+      <w:proofErr w:type="spellEnd"/>
+      <w:r>
+        <w:t xml:space="preserve"> удалена часть, ответственная за отображение</w:t>
+      </w:r>
+      <w:r>
+        <w:t xml:space="preserve"> </w:t>
+      </w:r>
+      <w:r>
+        <w:t xml:space="preserve">страницы </w:t>
+      </w:r>
+      <w:r>
+        <w:rPr>
+          <w:lang w:val="en-US"/>
+        </w:rPr>
+        <w:t>Renter</w:t>
+      </w:r>
+      <w:r>
+        <w:t xml:space="preserve">, </w:t>
+      </w:r>
+      <w:r>
+        <w:t>чтобы в скором времени, при необходимости, создать настоящую стартовую страницу приложения.</w:t>
+      </w:r>
+    </w:p>
+    <w:p>
+      <w:r>
+        <w:t xml:space="preserve">В планах расширить логику и представления для новых полей таблицы </w:t>
+      </w:r>
+      <w:r>
+        <w:rPr>
+          <w:lang w:val="en-US"/>
+        </w:rPr>
+        <w:t>Renter</w:t>
+      </w:r>
+      <w:r>
+        <w:t xml:space="preserve">, </w:t>
+      </w:r>
+      <w:r>
+        <w:t xml:space="preserve">чтобы </w:t>
+      </w:r>
+      <w:r>
+        <w:t>получить полностью сформированную сущность арендаторов.</w:t>
+      </w:r>
+      <w:r>
+        <w:br/>
+        <w:t>Таким образом логика (функционал создания арендаторов) будет завершена.</w:t>
+      </w:r>
+      <w:r>
+        <w:br/>
+        <w:t>Текущего уровня представления будет достаточно. Потом интерфейс будет улучшен.</w:t>
+      </w:r>
+    </w:p>
+    <w:p>
+      <w:r>
+        <w:t>Также надо сделать вывод арендаторов в списке арендаторов без кнопки показать.</w:t>
+      </w:r>
+      <w:r>
+        <w:br/>
+        <w:t xml:space="preserve">Потом сделать конкретную страницу об арендаторе для операций </w:t>
+      </w:r>
+      <w:r>
+        <w:rPr>
+          <w:lang w:val="en-US"/>
+        </w:rPr>
+        <w:t>CRUD</w:t>
+      </w:r>
+      <w:r>
+        <w:t>.</w:t>
+      </w:r>
+    </w:p>
+    <w:p>
+      <w:r>
+        <w:t xml:space="preserve">Ускорься -  пора сдавать 2 главы первые, </w:t>
+      </w:r>
+      <w:proofErr w:type="spellStart"/>
+      <w:r>
+        <w:t>теор</w:t>
+      </w:r>
+      <w:proofErr w:type="spellEnd"/>
+      <w:r>
+        <w:t xml:space="preserve"> часть и про БД. </w:t>
+      </w:r>
+      <w:r>
+        <w:br/>
+        <w:t xml:space="preserve">Исследуй аналоги, алгоритм действий и расписывай. Потом </w:t>
+      </w:r>
+      <w:proofErr w:type="spellStart"/>
+      <w:r>
+        <w:t>прогу</w:t>
+      </w:r>
+      <w:proofErr w:type="spellEnd"/>
+      <w:r>
+        <w:t xml:space="preserve"> допишешь.</w:t>
+      </w:r>
+    </w:p>
+    <w:p>
+      <w:r>
+        <w:t xml:space="preserve">ПН </w:t>
+      </w:r>
+      <w:r>
+        <w:t>29</w:t>
+      </w:r>
+      <w:r>
+        <w:t>.10.18</w:t>
+      </w:r>
+    </w:p>
+    <w:p>
+      <w:r>
+        <w:t>Убрана кнопка «Показать» и обеспечен вывод арендаторов.</w:t>
+      </w:r>
+    </w:p>
+    <w:p>
+      <w:r>
+        <w:t>ВС 30.10.18</w:t>
+      </w:r>
+    </w:p>
+    <w:p>
+      <w:pPr>
+        <w:rPr>
+          <w:lang w:val="en-US"/>
+        </w:rPr>
+      </w:pPr>
+      <w:r>
+        <w:t xml:space="preserve">Так. Я перенес логику создания формы в отдельный контроллер </w:t>
+      </w:r>
+      <w:proofErr w:type="spellStart"/>
+      <w:r>
+        <w:rPr>
+          <w:lang w:val="en-US"/>
+        </w:rPr>
+        <w:t>Renter</w:t>
+      </w:r>
+      <w:r>
+        <w:rPr>
+          <w:lang w:val="en-US"/>
+        </w:rPr>
+        <w:t>Form</w:t>
+      </w:r>
+      <w:r>
+        <w:rPr>
+          <w:lang w:val="en-US"/>
+        </w:rPr>
+        <w:t>Controlle</w:t>
+      </w:r>
+      <w:r>
+        <w:rPr>
+          <w:lang w:val="en-US"/>
+        </w:rPr>
+        <w:t>r</w:t>
+      </w:r>
+      <w:proofErr w:type="spellEnd"/>
+      <w:r>
+        <w:t xml:space="preserve"> </w:t>
+      </w:r>
+      <w:r>
+        <w:t xml:space="preserve">и представление </w:t>
+      </w:r>
+      <w:proofErr w:type="spellStart"/>
+      <w:r>
+        <w:rPr>
+          <w:lang w:val="en-US"/>
+        </w:rPr>
+        <w:t>RenterForm</w:t>
+      </w:r>
+      <w:proofErr w:type="spellEnd"/>
+      <w:r>
+        <w:t xml:space="preserve"> </w:t>
+      </w:r>
+      <w:r>
+        <w:t>для более удобной работы с кодом за счет декомпозиции сложной задачи и в виду некоторых сложностей, которые препятствовали объединению формы и списка арендаторов, так как форма предполагалась быть в отдельном окне.</w:t>
+      </w:r>
+      <w:r>
+        <w:br/>
+        <w:t>Объединить в теории можно, но будет большая путаница и нагромождение условных операторов.</w:t>
+      </w:r>
+    </w:p>
+    <w:p>
+      <w:r>
+        <w:t>Для каждого арендатора добавлена кнопка удаления с соответствующей обработкой.</w:t>
+      </w:r>
+    </w:p>
+    <w:p>
+      <w:r>
+        <w:t>Реализован порождающий паттерн проектирования «Одиночка» (</w:t>
+      </w:r>
+      <w:r>
+        <w:rPr>
+          <w:lang w:val="en-US"/>
+        </w:rPr>
+        <w:t>Singleton</w:t>
+      </w:r>
+      <w:r>
+        <w:t xml:space="preserve">) </w:t>
+      </w:r>
+      <w:r>
+        <w:t>для единого доступа к базе данных из любого класса, без необходимости передавать объект базы данных от класса к классу через параметры.</w:t>
       </w:r>
       <w:bookmarkStart w:id="0" w:name="_GoBack"/>
       <w:bookmarkEnd w:id="0"/>

</xml_diff>

<commit_message>
Complete list changes about the done work
</commit_message>
<xml_diff>
--- a/Собранные данные.docx
+++ b/Собранные данные.docx
@@ -151,15 +151,7 @@
         </w:numPr>
       </w:pPr>
       <w:r>
-        <w:t xml:space="preserve">Архивация данных. Экспорт для переноса. Автоматический </w:t>
-      </w:r>
-      <w:proofErr w:type="spellStart"/>
-      <w:r>
-        <w:t>бэкап</w:t>
-      </w:r>
-      <w:proofErr w:type="spellEnd"/>
-      <w:r>
-        <w:t xml:space="preserve"> для защиты от потери.</w:t>
+        <w:t>Архивация данных. Экспорт для переноса. Автоматический бэкап для защиты от потери.</w:t>
       </w:r>
     </w:p>
     <w:p>
@@ -252,35 +244,7 @@
         <w:rPr>
           <w:lang w:val="en-US"/>
         </w:rPr>
-        <w:t>.</w:t>
-      </w:r>
-      <w:proofErr w:type="spellStart"/>
-      <w:r>
-        <w:rPr>
-          <w:lang w:val="en-US"/>
-        </w:rPr>
-        <w:t>xsl</w:t>
-      </w:r>
-      <w:proofErr w:type="spellEnd"/>
-      <w:r>
-        <w:rPr>
-          <w:lang w:val="en-US"/>
-        </w:rPr>
-        <w:t xml:space="preserve"> – Excel 2003, </w:t>
-      </w:r>
-      <w:proofErr w:type="spellStart"/>
-      <w:r>
-        <w:rPr>
-          <w:lang w:val="en-US"/>
-        </w:rPr>
-        <w:t>xslx</w:t>
-      </w:r>
-      <w:proofErr w:type="spellEnd"/>
-      <w:r>
-        <w:rPr>
-          <w:lang w:val="en-US"/>
-        </w:rPr>
-        <w:t>)</w:t>
+        <w:t>.xsl – Excel 2003, xslx)</w:t>
       </w:r>
       <w:r>
         <w:t>.</w:t>
@@ -322,15 +286,7 @@
     <w:p/>
     <w:p>
       <w:r>
-        <w:t xml:space="preserve">Нецелесообразность использования </w:t>
-      </w:r>
-      <w:proofErr w:type="spellStart"/>
-      <w:r>
-        <w:t>Excel</w:t>
-      </w:r>
-      <w:proofErr w:type="spellEnd"/>
-      <w:r>
-        <w:t xml:space="preserve"> и макросов </w:t>
+        <w:t xml:space="preserve">Нецелесообразность использования Excel и макросов </w:t>
       </w:r>
       <w:r>
         <w:rPr>
@@ -705,15 +661,7 @@
       </w:r>
       <w:r>
         <w:br/>
-        <w:t xml:space="preserve">У одного счета – лишь 1 договора. У 1 договора – множество </w:t>
-      </w:r>
-      <w:proofErr w:type="gramStart"/>
-      <w:r>
-        <w:t>счетов(</w:t>
-      </w:r>
-      <w:proofErr w:type="gramEnd"/>
-      <w:r>
-        <w:t>за каждый месяц)</w:t>
+        <w:t>У одного счета – лишь 1 договора. У 1 договора – множество счетов(за каждый месяц)</w:t>
       </w:r>
     </w:p>
     <w:p/>
@@ -796,7 +744,6 @@
       <w:r>
         <w:t xml:space="preserve">Информация для подключения к СУБД вынесена в отдельный конфигурационный </w:t>
       </w:r>
-      <w:proofErr w:type="gramStart"/>
       <w:r>
         <w:rPr>
           <w:lang w:val="en-US"/>
@@ -812,7 +759,6 @@
         </w:rPr>
         <w:t>properties</w:t>
       </w:r>
-      <w:proofErr w:type="gramEnd"/>
       <w:r>
         <w:t xml:space="preserve"> </w:t>
       </w:r>
@@ -828,14 +774,12 @@
         <w:br/>
         <w:t xml:space="preserve">Но кроме этого, методы сделаны статическими и выделены в модель приложения – класс </w:t>
       </w:r>
-      <w:proofErr w:type="spellStart"/>
       <w:r>
         <w:rPr>
           <w:lang w:val="en-US"/>
         </w:rPr>
         <w:t>RenterModel</w:t>
       </w:r>
-      <w:proofErr w:type="spellEnd"/>
       <w:r>
         <w:t xml:space="preserve">, </w:t>
       </w:r>
@@ -855,14 +799,12 @@
         <w:br/>
         <w:t xml:space="preserve">Класс </w:t>
       </w:r>
-      <w:proofErr w:type="spellStart"/>
       <w:r>
         <w:rPr>
           <w:lang w:val="en-US"/>
         </w:rPr>
         <w:t>RenterModel</w:t>
       </w:r>
-      <w:proofErr w:type="spellEnd"/>
       <w:r>
         <w:t xml:space="preserve"> </w:t>
       </w:r>
@@ -875,14 +817,12 @@
       <w:r>
         <w:t xml:space="preserve">Логика работы вывода списка по нажатию на кнопку «Показать» выделена в метод </w:t>
       </w:r>
-      <w:proofErr w:type="spellStart"/>
       <w:r>
         <w:rPr>
           <w:lang w:val="en-US"/>
         </w:rPr>
         <w:t>UpdateListRenters</w:t>
       </w:r>
-      <w:proofErr w:type="spellEnd"/>
       <w:r>
         <w:t xml:space="preserve">, </w:t>
       </w:r>
@@ -892,7 +832,6 @@
       <w:r>
         <w:br/>
       </w:r>
-      <w:proofErr w:type="spellStart"/>
       <w:r>
         <w:rPr>
           <w:lang w:val="en-US"/>
@@ -905,7 +844,6 @@
         </w:rPr>
         <w:t>ers</w:t>
       </w:r>
-      <w:proofErr w:type="spellEnd"/>
       <w:r>
         <w:t xml:space="preserve"> </w:t>
       </w:r>
@@ -915,14 +853,12 @@
       <w:r>
         <w:t xml:space="preserve">ка арендаторов для пользователя, через получение данных из </w:t>
       </w:r>
-      <w:proofErr w:type="spellStart"/>
       <w:r>
         <w:rPr>
           <w:lang w:val="en-US"/>
         </w:rPr>
         <w:t>RenterModel</w:t>
       </w:r>
-      <w:proofErr w:type="spellEnd"/>
       <w:r>
         <w:t xml:space="preserve"> и удаление старых.</w:t>
       </w:r>
@@ -950,38 +886,26 @@
     </w:p>
     <w:p>
       <w:r>
-        <w:t xml:space="preserve">Для конструирования меню и </w:t>
-      </w:r>
-      <w:proofErr w:type="spellStart"/>
-      <w:r>
-        <w:t>сайдбара</w:t>
-      </w:r>
-      <w:proofErr w:type="spellEnd"/>
-      <w:r>
-        <w:t xml:space="preserve"> написаны контроллеры </w:t>
-      </w:r>
-      <w:proofErr w:type="spellStart"/>
+        <w:t xml:space="preserve">Для конструирования меню и сайдбара написаны контроллеры </w:t>
+      </w:r>
       <w:r>
         <w:rPr>
           <w:lang w:val="en-US"/>
         </w:rPr>
         <w:t>MenuController</w:t>
       </w:r>
-      <w:proofErr w:type="spellEnd"/>
       <w:r>
         <w:t xml:space="preserve"> </w:t>
       </w:r>
       <w:r>
         <w:t xml:space="preserve">и </w:t>
       </w:r>
-      <w:proofErr w:type="spellStart"/>
       <w:r>
         <w:rPr>
           <w:lang w:val="en-US"/>
         </w:rPr>
         <w:t>SidebarController</w:t>
       </w:r>
-      <w:proofErr w:type="spellEnd"/>
       <w:r>
         <w:t xml:space="preserve">, </w:t>
       </w:r>
@@ -1007,312 +931,357 @@
       <w:r>
         <w:t xml:space="preserve"> </w:t>
       </w:r>
-      <w:proofErr w:type="spellStart"/>
+      <w:r>
+        <w:rPr>
+          <w:lang w:val="en-US"/>
+        </w:rPr>
+        <w:t>fxml.</w:t>
+      </w:r>
+      <w:r>
+        <w:rPr>
+          <w:lang w:val="en-US"/>
+        </w:rPr>
+        <w:br/>
+      </w:r>
+      <w:r>
+        <w:t>(Конец 23.10.2018)</w:t>
+      </w:r>
+    </w:p>
+    <w:p/>
+    <w:p>
+      <w:r>
+        <w:t xml:space="preserve">ПТ - </w:t>
+      </w:r>
+      <w:r>
+        <w:t>26.10</w:t>
+      </w:r>
+      <w:r>
+        <w:t>.2018</w:t>
+      </w:r>
+    </w:p>
+    <w:p>
+      <w:r>
+        <w:t xml:space="preserve">Осуществлен перенос элементов интерфейса из RenterController в отдельный файл представления </w:t>
+      </w:r>
+      <w:r>
+        <w:rPr>
+          <w:lang w:val="en-US"/>
+        </w:rPr>
+        <w:t>renter</w:t>
+      </w:r>
+      <w:r>
+        <w:t>.</w:t>
+      </w:r>
       <w:r>
         <w:rPr>
           <w:lang w:val="en-US"/>
         </w:rPr>
         <w:t>fxml</w:t>
       </w:r>
-      <w:proofErr w:type="spellEnd"/>
-      <w:r>
-        <w:rPr>
-          <w:lang w:val="en-US"/>
-        </w:rPr>
+      <w:r>
+        <w:t xml:space="preserve">. </w:t>
+      </w:r>
+      <w:r>
+        <w:t>Таким образом контроллер стал более чистым и удобным для написания логики работы с сущностями арендаторов. Но пришлось изменить методы – их параметры и статичность, также добавить сеттер для добавления ссылки на БД к объекту класса.</w:t>
+      </w:r>
+      <w:r>
+        <w:br/>
+        <w:t xml:space="preserve">В виду вышеперечисленных изменений, соответственно, изменен вызов контроллера из </w:t>
+      </w:r>
+      <w:r>
+        <w:rPr>
+          <w:lang w:val="en-US"/>
+        </w:rPr>
+        <w:t>SidebarController</w:t>
+      </w:r>
+      <w:r>
+        <w:t>, так как в текущей реализации нам необходимо создавать объект класса RenterController, в отличии от предыдущей статической версии работы.</w:t>
+      </w:r>
+    </w:p>
+    <w:p>
+      <w:r>
+        <w:t>Из главного класса</w:t>
+      </w:r>
+      <w:r>
+        <w:t xml:space="preserve"> </w:t>
+      </w:r>
+      <w:r>
+        <w:rPr>
+          <w:lang w:val="en-US"/>
+        </w:rPr>
+        <w:t>EconomistWorkstation</w:t>
+      </w:r>
+      <w:r>
+        <w:t xml:space="preserve"> удалена часть, ответственная за отображение</w:t>
+      </w:r>
+      <w:r>
+        <w:t xml:space="preserve"> </w:t>
+      </w:r>
+      <w:r>
+        <w:t xml:space="preserve">страницы </w:t>
+      </w:r>
+      <w:r>
+        <w:rPr>
+          <w:lang w:val="en-US"/>
+        </w:rPr>
+        <w:t>Renter</w:t>
+      </w:r>
+      <w:r>
+        <w:t xml:space="preserve">, </w:t>
+      </w:r>
+      <w:r>
+        <w:t>чтобы в скором времени, при необходимости, создать настоящую стартовую страницу приложения.</w:t>
+      </w:r>
+    </w:p>
+    <w:p>
+      <w:r>
+        <w:t xml:space="preserve">В планах расширить логику и представления для новых полей таблицы </w:t>
+      </w:r>
+      <w:r>
+        <w:rPr>
+          <w:lang w:val="en-US"/>
+        </w:rPr>
+        <w:t>Renter</w:t>
+      </w:r>
+      <w:r>
+        <w:t xml:space="preserve">, </w:t>
+      </w:r>
+      <w:r>
+        <w:t xml:space="preserve">чтобы </w:t>
+      </w:r>
+      <w:r>
+        <w:t>получить полностью сформированную сущность арендаторов.</w:t>
+      </w:r>
+      <w:r>
+        <w:br/>
+        <w:t>Таким образом логика (функционал создания арендаторов) будет завершена.</w:t>
+      </w:r>
+      <w:r>
+        <w:br/>
+        <w:t>Текущего уровня представления будет достаточно. Потом интерфейс будет улучшен.</w:t>
+      </w:r>
+    </w:p>
+    <w:p>
+      <w:r>
+        <w:t>Также надо сделать вывод арендаторов в списке арендаторов без кнопки показать.</w:t>
+      </w:r>
+      <w:r>
+        <w:br/>
+        <w:t xml:space="preserve">Потом сделать конкретную страницу об арендаторе для операций </w:t>
+      </w:r>
+      <w:r>
+        <w:rPr>
+          <w:lang w:val="en-US"/>
+        </w:rPr>
+        <w:t>CRUD</w:t>
+      </w:r>
+      <w:r>
         <w:t>.</w:t>
       </w:r>
-      <w:r>
-        <w:rPr>
-          <w:lang w:val="en-US"/>
-        </w:rPr>
-        <w:br/>
-      </w:r>
-      <w:r>
-        <w:t>(Конец 23.10.2018)</w:t>
-      </w:r>
-    </w:p>
-    <w:p/>
-    <w:p>
-      <w:r>
-        <w:t xml:space="preserve">ПТ - </w:t>
-      </w:r>
-      <w:r>
-        <w:t>26.10</w:t>
-      </w:r>
-      <w:r>
-        <w:t>.2018</w:t>
-      </w:r>
-    </w:p>
-    <w:p>
-      <w:r>
-        <w:t xml:space="preserve">Осуществлен перенос элементов интерфейса из </w:t>
-      </w:r>
-      <w:proofErr w:type="spellStart"/>
-      <w:r>
+    </w:p>
+    <w:p>
+      <w:r>
+        <w:t xml:space="preserve">Ускорься -  пора сдавать 2 главы первые, теор часть и про БД. </w:t>
+      </w:r>
+      <w:r>
+        <w:br/>
+        <w:t>Исследуй аналоги, алгоритм действий и расписывай. Потом прогу допишешь.</w:t>
+      </w:r>
+    </w:p>
+    <w:p>
+      <w:r>
+        <w:t>ПН 29.10.18</w:t>
+      </w:r>
+    </w:p>
+    <w:p>
+      <w:r>
+        <w:t>Убрана кнопка «Показать» и обеспечен вывод арендаторов.</w:t>
+      </w:r>
+    </w:p>
+    <w:p>
+      <w:r>
+        <w:t>ВТ</w:t>
+      </w:r>
+      <w:r>
+        <w:t xml:space="preserve"> 30.10.18</w:t>
+      </w:r>
+    </w:p>
+    <w:p>
+      <w:r>
+        <w:t xml:space="preserve">Так. Я перенес логику создания формы в отдельный контроллер </w:t>
+      </w:r>
+      <w:r>
+        <w:rPr>
+          <w:lang w:val="en-US"/>
+        </w:rPr>
+        <w:t>RenterFormController</w:t>
+      </w:r>
+      <w:r>
+        <w:t xml:space="preserve"> </w:t>
+      </w:r>
+      <w:r>
+        <w:t xml:space="preserve">и представление </w:t>
+      </w:r>
+      <w:r>
+        <w:rPr>
+          <w:lang w:val="en-US"/>
+        </w:rPr>
+        <w:t>RenterForm</w:t>
+      </w:r>
+      <w:r>
+        <w:t xml:space="preserve"> </w:t>
+      </w:r>
+      <w:r>
+        <w:t>для более удобной работы с кодом за счет декомпозиции сложной задачи и в виду некоторых сложностей, которые препятствовали объединению формы и списка арендаторов, так как форма предполагалась быть в отдельном окне.</w:t>
+      </w:r>
+      <w:r>
+        <w:br/>
+        <w:t>Объединить в теории можно, но будет большая путаница и нагромождение условных операторов.</w:t>
+      </w:r>
+    </w:p>
+    <w:p>
+      <w:r>
+        <w:t>Для каждого арендатора добавлена кнопка удаления с соответствующей обработкой.</w:t>
+      </w:r>
+    </w:p>
+    <w:p>
+      <w:r>
+        <w:t>Реализован порождающий паттерн проектирования «Одиночка» (</w:t>
+      </w:r>
+      <w:r>
+        <w:rPr>
+          <w:lang w:val="en-US"/>
+        </w:rPr>
+        <w:t>Singleton</w:t>
+      </w:r>
+      <w:r>
+        <w:t xml:space="preserve">) </w:t>
+      </w:r>
+      <w:r>
+        <w:t>для единого доступа к базе данных из любого класса, без необходимости передавать объект базы данных от класса к классу через параметры.</w:t>
+      </w:r>
+    </w:p>
+    <w:p>
+      <w:r>
+        <w:t>СР 31.10.18</w:t>
+      </w:r>
+    </w:p>
+    <w:p>
+      <w:pPr>
+        <w:rPr>
+          <w:lang w:val="en-US"/>
+        </w:rPr>
+      </w:pPr>
+      <w:r>
+        <w:lastRenderedPageBreak/>
+        <w:t xml:space="preserve">Создал новый класс (структуру) для хранения сущностей типа </w:t>
+      </w:r>
+      <w:r>
+        <w:rPr>
+          <w:lang w:val="en-US"/>
+        </w:rPr>
+        <w:t>Renter</w:t>
+      </w:r>
+      <w:r>
+        <w:t>.</w:t>
+      </w:r>
+      <w:r>
+        <w:br/>
+        <w:t xml:space="preserve">Добавлены поля для создания полноценной сущности арендатора </w:t>
+      </w:r>
+      <w:r>
+        <w:rPr>
+          <w:lang w:val="en-US"/>
+        </w:rPr>
+        <w:t>Renter</w:t>
+      </w:r>
+      <w:r>
+        <w:t xml:space="preserve"> (</w:t>
+      </w:r>
+      <w:r>
+        <w:t>не только имя)</w:t>
+      </w:r>
+      <w:r>
+        <w:br/>
+        <w:t xml:space="preserve">В </w:t>
+      </w:r>
+      <w:r>
+        <w:rPr>
+          <w:lang w:val="en-US"/>
+        </w:rPr>
+        <w:t>RenterModel</w:t>
+      </w:r>
+      <w:r>
+        <w:t xml:space="preserve"> </w:t>
+      </w:r>
+      <w:r>
+        <w:t xml:space="preserve">добавлена логика для добавления сущности </w:t>
+      </w:r>
+      <w:r>
+        <w:rPr>
+          <w:lang w:val="en-US"/>
+        </w:rPr>
+        <w:t>Renter</w:t>
+      </w:r>
+      <w:r>
+        <w:t xml:space="preserve"> </w:t>
+      </w:r>
+      <w:r>
+        <w:t xml:space="preserve">в БД, а также удаление её по </w:t>
+      </w:r>
+      <w:r>
+        <w:rPr>
+          <w:lang w:val="en-US"/>
+        </w:rPr>
+        <w:t>id</w:t>
+      </w:r>
+      <w:r>
+        <w:t>.</w:t>
+      </w:r>
+      <w:r>
+        <w:br/>
+      </w:r>
+      <w:r>
+        <w:rPr>
+          <w:lang w:val="en-US"/>
+        </w:rPr>
         <w:t>RenterController</w:t>
       </w:r>
-      <w:proofErr w:type="spellEnd"/>
-      <w:r>
-        <w:t xml:space="preserve"> в отдельный файл представления </w:t>
-      </w:r>
-      <w:proofErr w:type="gramStart"/>
-      <w:r>
-        <w:rPr>
-          <w:lang w:val="en-US"/>
-        </w:rPr>
-        <w:t>renter</w:t>
-      </w:r>
-      <w:r>
-        <w:t>.</w:t>
-      </w:r>
-      <w:proofErr w:type="spellStart"/>
-      <w:r>
-        <w:rPr>
-          <w:lang w:val="en-US"/>
-        </w:rPr>
-        <w:t>fxml</w:t>
-      </w:r>
-      <w:proofErr w:type="spellEnd"/>
-      <w:proofErr w:type="gramEnd"/>
       <w:r>
         <w:t xml:space="preserve">. </w:t>
       </w:r>
       <w:r>
-        <w:t>Таким образом контроллер стал более чистым и удобным для написания логики работы с сущностями арендаторов. Но пришлось изменить методы – их параметры и статичность, также добавить сеттер для добавления ссылки на БД к объекту класса.</w:t>
-      </w:r>
-      <w:r>
-        <w:br/>
-        <w:t xml:space="preserve">В виду вышеперечисленных изменений, соответственно, изменен вызов контроллера из </w:t>
-      </w:r>
-      <w:proofErr w:type="spellStart"/>
-      <w:r>
-        <w:rPr>
-          <w:lang w:val="en-US"/>
-        </w:rPr>
-        <w:t>SidebarController</w:t>
-      </w:r>
-      <w:proofErr w:type="spellEnd"/>
-      <w:r>
-        <w:t xml:space="preserve">, так как в текущей реализации нам необходимо создавать объект класса </w:t>
-      </w:r>
-      <w:proofErr w:type="spellStart"/>
-      <w:r>
-        <w:t>RenterController</w:t>
-      </w:r>
-      <w:proofErr w:type="spellEnd"/>
-      <w:r>
-        <w:t>, в отличии от предыдущей статической версии работы.</w:t>
-      </w:r>
-    </w:p>
-    <w:p>
-      <w:r>
-        <w:t>Из главного класса</w:t>
-      </w:r>
-      <w:r>
+        <w:rPr>
+          <w:lang w:val="en-US"/>
+        </w:rPr>
+        <w:t>Renter</w:t>
+      </w:r>
+      <w:r>
+        <w:rPr>
+          <w:lang w:val="en-US"/>
+        </w:rPr>
+        <w:t>Form</w:t>
+      </w:r>
+      <w:r>
+        <w:rPr>
+          <w:lang w:val="en-US"/>
+        </w:rPr>
+        <w:t>Controller</w:t>
+      </w:r>
+      <w:r>
+        <w:rPr>
+          <w:lang w:val="en-US"/>
+        </w:rPr>
         <w:t xml:space="preserve"> </w:t>
       </w:r>
-      <w:proofErr w:type="spellStart"/>
-      <w:r>
-        <w:rPr>
-          <w:lang w:val="en-US"/>
-        </w:rPr>
-        <w:t>EconomistWorkstation</w:t>
-      </w:r>
-      <w:proofErr w:type="spellEnd"/>
-      <w:r>
-        <w:t xml:space="preserve"> удалена часть, ответственная за отображение</w:t>
-      </w:r>
-      <w:r>
-        <w:t xml:space="preserve"> </w:t>
-      </w:r>
-      <w:r>
-        <w:t xml:space="preserve">страницы </w:t>
-      </w:r>
-      <w:r>
-        <w:rPr>
-          <w:lang w:val="en-US"/>
-        </w:rPr>
-        <w:t>Renter</w:t>
-      </w:r>
-      <w:r>
-        <w:t xml:space="preserve">, </w:t>
-      </w:r>
-      <w:r>
-        <w:t>чтобы в скором времени, при необходимости, создать настоящую стартовую страницу приложения.</w:t>
-      </w:r>
-    </w:p>
-    <w:p>
-      <w:r>
-        <w:t xml:space="preserve">В планах расширить логику и представления для новых полей таблицы </w:t>
-      </w:r>
-      <w:r>
-        <w:rPr>
-          <w:lang w:val="en-US"/>
-        </w:rPr>
-        <w:t>Renter</w:t>
-      </w:r>
-      <w:r>
-        <w:t xml:space="preserve">, </w:t>
-      </w:r>
-      <w:r>
-        <w:t xml:space="preserve">чтобы </w:t>
-      </w:r>
-      <w:r>
-        <w:t>получить полностью сформированную сущность арендаторов.</w:t>
-      </w:r>
-      <w:r>
-        <w:br/>
-        <w:t>Таким образом логика (функционал создания арендаторов) будет завершена.</w:t>
-      </w:r>
-      <w:r>
-        <w:br/>
-        <w:t>Текущего уровня представления будет достаточно. Потом интерфейс будет улучшен.</w:t>
-      </w:r>
-    </w:p>
-    <w:p>
-      <w:r>
-        <w:t>Также надо сделать вывод арендаторов в списке арендаторов без кнопки показать.</w:t>
-      </w:r>
-      <w:r>
-        <w:br/>
-        <w:t xml:space="preserve">Потом сделать конкретную страницу об арендаторе для операций </w:t>
-      </w:r>
-      <w:r>
-        <w:rPr>
-          <w:lang w:val="en-US"/>
-        </w:rPr>
-        <w:t>CRUD</w:t>
-      </w:r>
-      <w:r>
-        <w:t>.</w:t>
-      </w:r>
-    </w:p>
-    <w:p>
-      <w:r>
-        <w:t xml:space="preserve">Ускорься -  пора сдавать 2 главы первые, </w:t>
-      </w:r>
-      <w:proofErr w:type="spellStart"/>
-      <w:r>
-        <w:t>теор</w:t>
-      </w:r>
-      <w:proofErr w:type="spellEnd"/>
-      <w:r>
-        <w:t xml:space="preserve"> часть и про БД. </w:t>
-      </w:r>
-      <w:r>
-        <w:br/>
-        <w:t xml:space="preserve">Исследуй аналоги, алгоритм действий и расписывай. Потом </w:t>
-      </w:r>
-      <w:proofErr w:type="spellStart"/>
-      <w:r>
-        <w:t>прогу</w:t>
-      </w:r>
-      <w:proofErr w:type="spellEnd"/>
-      <w:r>
-        <w:t xml:space="preserve"> допишешь.</w:t>
-      </w:r>
-    </w:p>
-    <w:p>
-      <w:r>
-        <w:t xml:space="preserve">ПН </w:t>
-      </w:r>
-      <w:r>
-        <w:t>29</w:t>
-      </w:r>
-      <w:r>
-        <w:t>.10.18</w:t>
-      </w:r>
-    </w:p>
-    <w:p>
-      <w:r>
-        <w:t>Убрана кнопка «Показать» и обеспечен вывод арендаторов.</w:t>
-      </w:r>
-    </w:p>
-    <w:p>
-      <w:r>
-        <w:t>ВС 30.10.18</w:t>
-      </w:r>
-    </w:p>
-    <w:p>
-      <w:pPr>
-        <w:rPr>
-          <w:lang w:val="en-US"/>
-        </w:rPr>
-      </w:pPr>
-      <w:r>
-        <w:t xml:space="preserve">Так. Я перенес логику создания формы в отдельный контроллер </w:t>
-      </w:r>
-      <w:proofErr w:type="spellStart"/>
-      <w:r>
-        <w:rPr>
-          <w:lang w:val="en-US"/>
-        </w:rPr>
-        <w:t>Renter</w:t>
-      </w:r>
-      <w:r>
-        <w:rPr>
-          <w:lang w:val="en-US"/>
-        </w:rPr>
-        <w:t>Form</w:t>
-      </w:r>
-      <w:r>
-        <w:rPr>
-          <w:lang w:val="en-US"/>
-        </w:rPr>
-        <w:t>Controlle</w:t>
-      </w:r>
-      <w:r>
-        <w:rPr>
-          <w:lang w:val="en-US"/>
-        </w:rPr>
-        <w:t>r</w:t>
-      </w:r>
-      <w:proofErr w:type="spellEnd"/>
-      <w:r>
-        <w:t xml:space="preserve"> </w:t>
-      </w:r>
-      <w:r>
-        <w:t xml:space="preserve">и представление </w:t>
-      </w:r>
-      <w:proofErr w:type="spellStart"/>
-      <w:r>
-        <w:rPr>
-          <w:lang w:val="en-US"/>
-        </w:rPr>
-        <w:t>RenterForm</w:t>
-      </w:r>
-      <w:proofErr w:type="spellEnd"/>
-      <w:r>
-        <w:t xml:space="preserve"> </w:t>
-      </w:r>
-      <w:r>
-        <w:t>для более удобной работы с кодом за счет декомпозиции сложной задачи и в виду некоторых сложностей, которые препятствовали объединению формы и списка арендаторов, так как форма предполагалась быть в отдельном окне.</w:t>
-      </w:r>
-      <w:r>
-        <w:br/>
-        <w:t>Объединить в теории можно, но будет большая путаница и нагромождение условных операторов.</w:t>
-      </w:r>
-    </w:p>
-    <w:p>
-      <w:r>
-        <w:t>Для каждого арендатора добавлена кнопка удаления с соответствующей обработкой.</w:t>
-      </w:r>
-    </w:p>
-    <w:p>
-      <w:r>
-        <w:t>Реализован порождающий паттерн проектирования «Одиночка» (</w:t>
-      </w:r>
-      <w:r>
-        <w:rPr>
-          <w:lang w:val="en-US"/>
-        </w:rPr>
-        <w:t>Singleton</w:t>
-      </w:r>
-      <w:r>
-        <w:t xml:space="preserve">) </w:t>
-      </w:r>
-      <w:r>
-        <w:t>для единого доступа к базе данных из любого класса, без необходимости передавать объект базы данных от класса к классу через параметры.</w:t>
+      <w:r>
+        <w:t xml:space="preserve">связывается с полями </w:t>
+      </w:r>
+      <w:r>
+        <w:rPr>
+          <w:lang w:val="en-US"/>
+        </w:rPr>
+        <w:t>Renter.fxml.</w:t>
       </w:r>
       <w:bookmarkStart w:id="0" w:name="_GoBack"/>
       <w:bookmarkEnd w:id="0"/>

</xml_diff>

<commit_message>
Description of the work done
</commit_message>
<xml_diff>
--- a/Собранные данные.docx
+++ b/Собранные данные.docx
@@ -151,7 +151,15 @@
         </w:numPr>
       </w:pPr>
       <w:r>
-        <w:t>Архивация данных. Экспорт для переноса. Автоматический бэкап для защиты от потери.</w:t>
+        <w:t xml:space="preserve">Архивация данных. Экспорт для переноса. Автоматический </w:t>
+      </w:r>
+      <w:proofErr w:type="spellStart"/>
+      <w:r>
+        <w:t>бэкап</w:t>
+      </w:r>
+      <w:proofErr w:type="spellEnd"/>
+      <w:r>
+        <w:t xml:space="preserve"> для защиты от потери.</w:t>
       </w:r>
     </w:p>
     <w:p>
@@ -244,7 +252,21 @@
         <w:rPr>
           <w:lang w:val="en-US"/>
         </w:rPr>
-        <w:t>.xsl – Excel 2003, xslx)</w:t>
+        <w:t xml:space="preserve">.xsl – Excel 2003, </w:t>
+      </w:r>
+      <w:proofErr w:type="spellStart"/>
+      <w:r>
+        <w:rPr>
+          <w:lang w:val="en-US"/>
+        </w:rPr>
+        <w:t>xslx</w:t>
+      </w:r>
+      <w:proofErr w:type="spellEnd"/>
+      <w:r>
+        <w:rPr>
+          <w:lang w:val="en-US"/>
+        </w:rPr>
+        <w:t>)</w:t>
       </w:r>
       <w:r>
         <w:t>.</w:t>
@@ -283,10 +305,20 @@
         <w:t>Целесообразность написания десктоп приложения.</w:t>
       </w:r>
     </w:p>
-    <w:p/>
-    <w:p>
-      <w:r>
-        <w:t xml:space="preserve">Нецелесообразность использования Excel и макросов </w:t>
+    <w:p>
+      <w:pPr>
+        <w:ind w:firstLine="708"/>
+      </w:pPr>
+      <w:r>
+        <w:t xml:space="preserve">Нецелесообразность использования </w:t>
+      </w:r>
+      <w:proofErr w:type="spellStart"/>
+      <w:r>
+        <w:t>Excel</w:t>
+      </w:r>
+      <w:proofErr w:type="spellEnd"/>
+      <w:r>
+        <w:t xml:space="preserve"> и макросов </w:t>
       </w:r>
       <w:r>
         <w:rPr>
@@ -388,7 +420,7 @@
         </w:numPr>
       </w:pPr>
       <w:r>
-        <w:t>Создание сущности корпуса в разделе «Список корпусов»</w:t>
+        <w:t>//Создание сущности корпуса в разделе «Список корпусов»</w:t>
       </w:r>
     </w:p>
     <w:p>
@@ -400,7 +432,7 @@
         </w:numPr>
       </w:pPr>
       <w:r>
-        <w:t>Внесение информации о договоре в программу</w:t>
+        <w:t>Выбираем корпус/помещение</w:t>
       </w:r>
     </w:p>
     <w:p>
@@ -412,10 +444,34 @@
         </w:numPr>
       </w:pPr>
       <w:r>
-        <w:t>Нажать кнопку «Новый договор»</w:t>
-      </w:r>
-      <w:r>
-        <w:t xml:space="preserve"> в разделе «Договоры»</w:t>
+        <w:t xml:space="preserve">Помещение отсутствует в списке </w:t>
+      </w:r>
+      <w:r>
+        <w:t>- создание сущности корпуса в разделе «Список корпусов»</w:t>
+      </w:r>
+    </w:p>
+    <w:p>
+      <w:pPr>
+        <w:pStyle w:val="a3"/>
+        <w:numPr>
+          <w:ilvl w:val="0"/>
+          <w:numId w:val="2"/>
+        </w:numPr>
+      </w:pPr>
+      <w:r>
+        <w:t>Внесение информации о договоре в программу</w:t>
+      </w:r>
+    </w:p>
+    <w:p>
+      <w:pPr>
+        <w:pStyle w:val="a3"/>
+        <w:numPr>
+          <w:ilvl w:val="1"/>
+          <w:numId w:val="2"/>
+        </w:numPr>
+      </w:pPr>
+      <w:r>
+        <w:t>Нажать кнопку «Новый договор» в разделе «Договоры»</w:t>
       </w:r>
     </w:p>
     <w:p>
@@ -427,10 +483,7 @@
         </w:numPr>
       </w:pPr>
       <w:r>
-        <w:t xml:space="preserve">Выбрать </w:t>
-      </w:r>
-      <w:r>
-        <w:t>арендатора</w:t>
+        <w:t>Выбрать арендатора</w:t>
       </w:r>
     </w:p>
     <w:p>
@@ -454,13 +507,7 @@
         </w:numPr>
       </w:pPr>
       <w:r>
-        <w:t>Заполнить информацию о</w:t>
-      </w:r>
-      <w:r>
-        <w:t>б арендованном</w:t>
-      </w:r>
-      <w:r>
-        <w:t xml:space="preserve"> помещении</w:t>
+        <w:t>Заполнить информацию об арендованном помещении</w:t>
       </w:r>
     </w:p>
     <w:p/>
@@ -598,11 +645,551 @@
       </w:r>
     </w:p>
     <w:p>
-      <w:r>
+      <w:pPr>
+        <w:rPr>
+          <w:b/>
+        </w:rPr>
+      </w:pPr>
+      <w:r>
+        <w:rPr>
+          <w:b/>
+        </w:rPr>
         <w:t>1С: Предприятие</w:t>
       </w:r>
     </w:p>
     <w:p>
+      <w:r>
+        <w:t>1</w:t>
+      </w:r>
+      <w:proofErr w:type="gramStart"/>
+      <w:r>
+        <w:t>С:Предприятие</w:t>
+      </w:r>
+      <w:proofErr w:type="gramEnd"/>
+      <w:r>
+        <w:t xml:space="preserve"> 8.3.13.1513</w:t>
+      </w:r>
+    </w:p>
+    <w:p>
+      <w:r>
+        <w:t>Система программ «1</w:t>
+      </w:r>
+      <w:proofErr w:type="gramStart"/>
+      <w:r>
+        <w:t>С:Предприятие</w:t>
+      </w:r>
+      <w:proofErr w:type="gramEnd"/>
+      <w:r>
+        <w:t xml:space="preserve"> 8» включает в себя платформу и прикладные решения, разработанные на ее основе, для автоматизации деятельности организаций и частных лиц. Сама платформа не является программным продуктом для использования конечными пользователями, которые обычно работают с одним из многих прикладных решений (конфигураций), разработанных на данной платформе. Такой подход позволяет автоматизировать различные виды деятельности, используя единую технологическую платформу.</w:t>
+      </w:r>
+    </w:p>
+    <w:p>
+      <w:r>
+        <w:t>Гибкость платформы позволяет применять 1</w:t>
+      </w:r>
+      <w:proofErr w:type="gramStart"/>
+      <w:r>
+        <w:t>С:Предприятие</w:t>
+      </w:r>
+      <w:proofErr w:type="gramEnd"/>
+      <w:r>
+        <w:t xml:space="preserve"> 8 в самых разнообразных областях:</w:t>
+      </w:r>
+    </w:p>
+    <w:p>
+      <w:pPr>
+        <w:pStyle w:val="a3"/>
+        <w:numPr>
+          <w:ilvl w:val="0"/>
+          <w:numId w:val="3"/>
+        </w:numPr>
+      </w:pPr>
+      <w:r>
+        <w:t>автоматизация производственных и торговых предприятий, бюджетных и финансовых организаций, предприятий сферы обслуживания и т.д.</w:t>
+      </w:r>
+    </w:p>
+    <w:p>
+      <w:pPr>
+        <w:pStyle w:val="a3"/>
+        <w:numPr>
+          <w:ilvl w:val="0"/>
+          <w:numId w:val="3"/>
+        </w:numPr>
+      </w:pPr>
+      <w:r>
+        <w:t>поддержка оперативного управления предприятием;</w:t>
+      </w:r>
+    </w:p>
+    <w:p>
+      <w:pPr>
+        <w:pStyle w:val="a3"/>
+        <w:numPr>
+          <w:ilvl w:val="0"/>
+          <w:numId w:val="3"/>
+        </w:numPr>
+      </w:pPr>
+      <w:r>
+        <w:t>автоматизация организационной и хозяйственной деятельности;</w:t>
+      </w:r>
+    </w:p>
+    <w:p>
+      <w:pPr>
+        <w:pStyle w:val="a3"/>
+        <w:numPr>
+          <w:ilvl w:val="0"/>
+          <w:numId w:val="3"/>
+        </w:numPr>
+      </w:pPr>
+      <w:r>
+        <w:t>ведение бухгалтерского учета с несколькими планами счетов и произвольными измерениями учета, регламентированная отчетность;</w:t>
+      </w:r>
+    </w:p>
+    <w:p>
+      <w:pPr>
+        <w:pStyle w:val="a3"/>
+        <w:numPr>
+          <w:ilvl w:val="0"/>
+          <w:numId w:val="3"/>
+        </w:numPr>
+      </w:pPr>
+      <w:r>
+        <w:t xml:space="preserve">широкие возможности для управленческого учета и построения аналитической отчетности, поддержка </w:t>
+      </w:r>
+      <w:proofErr w:type="spellStart"/>
+      <w:r>
+        <w:t>многовалютного</w:t>
+      </w:r>
+      <w:proofErr w:type="spellEnd"/>
+      <w:r>
+        <w:t xml:space="preserve"> учета;</w:t>
+      </w:r>
+    </w:p>
+    <w:p>
+      <w:pPr>
+        <w:pStyle w:val="a3"/>
+        <w:numPr>
+          <w:ilvl w:val="0"/>
+          <w:numId w:val="3"/>
+        </w:numPr>
+      </w:pPr>
+      <w:r>
+        <w:t>решение задач планирования, бюджетирования и финансового анализа;</w:t>
+      </w:r>
+    </w:p>
+    <w:p>
+      <w:pPr>
+        <w:pStyle w:val="a3"/>
+        <w:numPr>
+          <w:ilvl w:val="0"/>
+          <w:numId w:val="3"/>
+        </w:numPr>
+      </w:pPr>
+      <w:r>
+        <w:t>расчет зарплаты и управление персоналом;</w:t>
+      </w:r>
+    </w:p>
+    <w:p>
+      <w:pPr>
+        <w:pStyle w:val="a3"/>
+        <w:numPr>
+          <w:ilvl w:val="0"/>
+          <w:numId w:val="3"/>
+        </w:numPr>
+      </w:pPr>
+      <w:r>
+        <w:t>другие области применения.</w:t>
+      </w:r>
+    </w:p>
+    <w:p>
+      <w:pPr>
+        <w:rPr>
+          <w:b/>
+        </w:rPr>
+      </w:pPr>
+      <w:r>
+        <w:rPr>
+          <w:b/>
+        </w:rPr>
+        <w:t>1</w:t>
+      </w:r>
+      <w:proofErr w:type="gramStart"/>
+      <w:r>
+        <w:rPr>
+          <w:b/>
+        </w:rPr>
+        <w:t>С:Аренда</w:t>
+      </w:r>
+      <w:proofErr w:type="gramEnd"/>
+      <w:r>
+        <w:rPr>
+          <w:b/>
+        </w:rPr>
+        <w:t xml:space="preserve"> и управление недвижимостью</w:t>
+      </w:r>
+    </w:p>
+    <w:p>
+      <w:r>
+        <w:t>Продукт предназначен для собственников коммерческой недвижимости, управляющих компаний, девелоперских организаций. Продукт позволяет повысить эффективность бизнеса компаний за счет автоматизации процессов по ведению реестрового учета объектов недвижимости, управлению договорами аренды и расчетами с арендаторами, эксплуатации объектов недвижимости. Программа обеспечивает решение задач бухгалтерского, управленческого, юридического и административного учета.</w:t>
+      </w:r>
+    </w:p>
+    <w:p>
+      <w:r>
+        <w:t>Программа позволяет эффективно управлять недвижимостью разных типов: торговыми и офисными центрами, рынками, выставочными площадями, складами и т.п.</w:t>
+      </w:r>
+    </w:p>
+    <w:p>
+      <w:r>
+        <w:t>Продукт разработан на последней версии технологической платформы «1</w:t>
+      </w:r>
+      <w:proofErr w:type="gramStart"/>
+      <w:r>
+        <w:t>С:Предприятие</w:t>
+      </w:r>
+      <w:proofErr w:type="gramEnd"/>
+      <w:r>
+        <w:t xml:space="preserve"> 8» и выпускается в двух вариантах- на основе типовых конфигураций «Бухгалтерия предприятия» и «Управление производственным предприятием».</w:t>
+      </w:r>
+    </w:p>
+    <w:p/>
+    <w:p>
+      <w:r>
+        <w:t>Учет аренды, подобный тому, который реализуется данным проектом, осуществляет конфигурация "Аренда и управление недвижимостью" для "Бухгалтерия государственного учреждения".</w:t>
+      </w:r>
+    </w:p>
+    <w:p>
+      <w:proofErr w:type="spellStart"/>
+      <w:r>
+        <w:t>Доистоинства</w:t>
+      </w:r>
+      <w:proofErr w:type="spellEnd"/>
+      <w:r>
+        <w:t>:</w:t>
+      </w:r>
+    </w:p>
+    <w:p>
+      <w:pPr>
+        <w:pStyle w:val="a3"/>
+        <w:numPr>
+          <w:ilvl w:val="0"/>
+          <w:numId w:val="6"/>
+        </w:numPr>
+      </w:pPr>
+      <w:r>
+        <w:t>Мощный функционал</w:t>
+      </w:r>
+    </w:p>
+    <w:p>
+      <w:pPr>
+        <w:pStyle w:val="a3"/>
+        <w:numPr>
+          <w:ilvl w:val="0"/>
+          <w:numId w:val="6"/>
+        </w:numPr>
+      </w:pPr>
+      <w:r>
+        <w:t>Гибкость в настройке</w:t>
+      </w:r>
+    </w:p>
+    <w:p>
+      <w:pPr>
+        <w:pStyle w:val="a3"/>
+        <w:numPr>
+          <w:ilvl w:val="0"/>
+          <w:numId w:val="6"/>
+        </w:numPr>
+      </w:pPr>
+      <w:r>
+        <w:t>Максимальное соответствие стандартам</w:t>
+      </w:r>
+    </w:p>
+    <w:p>
+      <w:pPr>
+        <w:pStyle w:val="a3"/>
+        <w:numPr>
+          <w:ilvl w:val="0"/>
+          <w:numId w:val="6"/>
+        </w:numPr>
+      </w:pPr>
+      <w:r>
+        <w:lastRenderedPageBreak/>
+        <w:t>Удобный интерфейс</w:t>
+      </w:r>
+    </w:p>
+    <w:p>
+      <w:pPr>
+        <w:pStyle w:val="a3"/>
+        <w:numPr>
+          <w:ilvl w:val="0"/>
+          <w:numId w:val="6"/>
+        </w:numPr>
+      </w:pPr>
+      <w:r>
+        <w:t>Постоянное развитие и поддержка</w:t>
+      </w:r>
+    </w:p>
+    <w:p>
+      <w:pPr>
+        <w:pStyle w:val="a3"/>
+        <w:numPr>
+          <w:ilvl w:val="0"/>
+          <w:numId w:val="6"/>
+        </w:numPr>
+      </w:pPr>
+      <w:r>
+        <w:t>Отечественный продукт</w:t>
+      </w:r>
+    </w:p>
+    <w:p>
+      <w:r>
+        <w:t>Исходя из анализа конфигурации аренды и системы программ 1С в целом, можно выделить следующие недостатки, отталкивающие конечных пользователей:</w:t>
+      </w:r>
+    </w:p>
+    <w:p>
+      <w:pPr>
+        <w:pStyle w:val="a3"/>
+        <w:numPr>
+          <w:ilvl w:val="0"/>
+          <w:numId w:val="4"/>
+        </w:numPr>
+      </w:pPr>
+      <w:r>
+        <w:t xml:space="preserve">Высокая сложность программного продукта. Высокая сложность затрудняет понимание пользователя и увеличивает порог вхождения для использования программы. </w:t>
+      </w:r>
+    </w:p>
+    <w:p>
+      <w:pPr>
+        <w:pStyle w:val="a3"/>
+        <w:numPr>
+          <w:ilvl w:val="0"/>
+          <w:numId w:val="4"/>
+        </w:numPr>
+      </w:pPr>
+      <w:r>
+        <w:t>Стоимость ПО. 1С – коммерческая организация, за использование продуктов которой необходимо платить деньги. В виду невозможности некоторых организаций оплачивать программное обеспечение и тенденции к использованию бесплатных аналогов, это уводит от программного продукта множество потенциальных клиентов.</w:t>
+      </w:r>
+      <w:r>
+        <w:t xml:space="preserve"> В 1С же весьма дорогие расценки, и надо платить как за саму платформу, так и за большинство конфигураций, которые захочется использовать.</w:t>
+      </w:r>
+    </w:p>
+    <w:p>
+      <w:pPr>
+        <w:pStyle w:val="a3"/>
+        <w:numPr>
+          <w:ilvl w:val="0"/>
+          <w:numId w:val="4"/>
+        </w:numPr>
+      </w:pPr>
+      <w:proofErr w:type="spellStart"/>
+      <w:r>
+        <w:t>Нагроможденность</w:t>
+      </w:r>
+      <w:proofErr w:type="spellEnd"/>
+      <w:r>
+        <w:t xml:space="preserve">. Этот недостаток присутствует как в функциональном плане в виде довольно большого скопления функций и возможностей в одном месте, так и в визуальном плане – интерфейс </w:t>
+      </w:r>
+      <w:r>
+        <w:t>непростой</w:t>
+      </w:r>
+      <w:r>
+        <w:t xml:space="preserve">. </w:t>
+      </w:r>
+    </w:p>
+    <w:p>
+      <w:pPr>
+        <w:pStyle w:val="a3"/>
+        <w:numPr>
+          <w:ilvl w:val="0"/>
+          <w:numId w:val="4"/>
+        </w:numPr>
+      </w:pPr>
+      <w:r>
+        <w:t xml:space="preserve">Отсутствие узкой специализации. Система программ «1С: Предприятие» рассчитана на выполнение большого количества задач. В данной конфигурации </w:t>
+      </w:r>
+      <w:r>
+        <w:t>«</w:t>
+      </w:r>
+      <w:r>
+        <w:t>1</w:t>
+      </w:r>
+      <w:proofErr w:type="gramStart"/>
+      <w:r>
+        <w:t>С:Аренда</w:t>
+      </w:r>
+      <w:proofErr w:type="gramEnd"/>
+      <w:r>
+        <w:t xml:space="preserve"> и управление недвижимостью</w:t>
+      </w:r>
+      <w:r>
+        <w:t>» есть о</w:t>
+      </w:r>
+      <w:r>
+        <w:t xml:space="preserve">громное количество инструментов, которые не связаны напрямую с арендой, </w:t>
+      </w:r>
+      <w:r>
+        <w:t xml:space="preserve">и которые </w:t>
+      </w:r>
+      <w:r>
+        <w:t>сильно влияют на способность пользователей учиться пользоваться программой.</w:t>
+      </w:r>
+      <w:r>
+        <w:t xml:space="preserve"> Слишком большое количество нюансов в управлении арендой в том числе.</w:t>
+      </w:r>
+    </w:p>
+    <w:p>
+      <w:pPr>
+        <w:pStyle w:val="a3"/>
+        <w:numPr>
+          <w:ilvl w:val="0"/>
+          <w:numId w:val="4"/>
+        </w:numPr>
+      </w:pPr>
+      <w:r>
+        <w:t>Долгая настройка конфигураций. Для</w:t>
+      </w:r>
+      <w:r>
+        <w:t xml:space="preserve"> подготовки рабочего окружения в первый раз требуется значительное количество времени, прежде чем можно будет приступить к работе.</w:t>
+      </w:r>
+    </w:p>
+    <w:p>
+      <w:pPr>
+        <w:pStyle w:val="a3"/>
+        <w:numPr>
+          <w:ilvl w:val="0"/>
+          <w:numId w:val="4"/>
+        </w:numPr>
+      </w:pPr>
+      <w:r>
+        <w:t xml:space="preserve">Невозможность печатать отчёты в формате </w:t>
+      </w:r>
+      <w:r>
+        <w:rPr>
+          <w:lang w:val="en-US"/>
+        </w:rPr>
+        <w:t>Excel</w:t>
+      </w:r>
+      <w:r>
+        <w:t>.</w:t>
+      </w:r>
+    </w:p>
+    <w:p>
+      <w:r>
+        <w:t>Достоинства отдельной программы:</w:t>
+      </w:r>
+    </w:p>
+    <w:p>
+      <w:pPr>
+        <w:pStyle w:val="a3"/>
+        <w:numPr>
+          <w:ilvl w:val="0"/>
+          <w:numId w:val="5"/>
+        </w:numPr>
+      </w:pPr>
+      <w:r>
+        <w:t>Узкая специализация. Возможность сосредоточиться на конкретной функциональности – аренде помещений.</w:t>
+      </w:r>
+      <w:r>
+        <w:t xml:space="preserve"> Это позволит избежать возможного испуга и </w:t>
+      </w:r>
+      <w:proofErr w:type="spellStart"/>
+      <w:r>
+        <w:t>недопониманий</w:t>
+      </w:r>
+      <w:proofErr w:type="spellEnd"/>
+      <w:r>
+        <w:t xml:space="preserve"> со стороны пользователя, который рассчитывает получить инструменты для решения своих задач, а по итогу получает сборник из множества намешанных возможностей.</w:t>
+      </w:r>
+    </w:p>
+    <w:p>
+      <w:pPr>
+        <w:pStyle w:val="a3"/>
+        <w:numPr>
+          <w:ilvl w:val="0"/>
+          <w:numId w:val="5"/>
+        </w:numPr>
+      </w:pPr>
+      <w:r>
+        <w:t>Простота в обучении и легкий интерфейс, понятный и удобный для простых пользователей</w:t>
+      </w:r>
+      <w:r>
+        <w:t>. Использование присущих предметной области терминов, м</w:t>
+      </w:r>
+      <w:r>
+        <w:t>инимализм в управлении и функционале отвергает возможн</w:t>
+      </w:r>
+      <w:r>
+        <w:t xml:space="preserve">ую </w:t>
+      </w:r>
+      <w:proofErr w:type="spellStart"/>
+      <w:r>
+        <w:t>путанницу</w:t>
+      </w:r>
+      <w:proofErr w:type="spellEnd"/>
+      <w:r>
+        <w:t xml:space="preserve"> в работе приложения.</w:t>
+      </w:r>
+    </w:p>
+    <w:p>
+      <w:pPr>
+        <w:pStyle w:val="a3"/>
+        <w:numPr>
+          <w:ilvl w:val="0"/>
+          <w:numId w:val="5"/>
+        </w:numPr>
+      </w:pPr>
+      <w:r>
+        <w:t xml:space="preserve">Распечатка в формат </w:t>
+      </w:r>
+      <w:r>
+        <w:rPr>
+          <w:lang w:val="en-US"/>
+        </w:rPr>
+        <w:t>Excel</w:t>
+      </w:r>
+      <w:r>
+        <w:t xml:space="preserve">. Для клиентов, которым исходя из требований к работе необходимо создавать и фиксировать </w:t>
+      </w:r>
+      <w:r>
+        <w:rPr>
+          <w:lang w:val="en-US"/>
+        </w:rPr>
+        <w:t>Excel</w:t>
+      </w:r>
+      <w:r>
+        <w:t>-документы по аренде, этот пункт будет весьма полезным.</w:t>
+      </w:r>
+    </w:p>
+    <w:p>
+      <w:pPr>
+        <w:pStyle w:val="a3"/>
+        <w:numPr>
+          <w:ilvl w:val="0"/>
+          <w:numId w:val="5"/>
+        </w:numPr>
+      </w:pPr>
+      <w:r>
+        <w:t>Маленький размер и высокая производительность. В виду небольшого размера и отсутствия связи с сетью, и использованию встроенной БД, программный продукт устанавливается, запускается, и выдает полезный результат гораздо быстрей аналогов.</w:t>
+      </w:r>
+    </w:p>
+    <w:p>
+      <w:pPr>
+        <w:pStyle w:val="a3"/>
+        <w:numPr>
+          <w:ilvl w:val="0"/>
+          <w:numId w:val="5"/>
+        </w:numPr>
+      </w:pPr>
+      <w:r>
+        <w:t xml:space="preserve">Бесплатность. Продукт не требует оплаты для пользования </w:t>
+      </w:r>
+    </w:p>
+    <w:p>
+      <w:pPr>
+        <w:pStyle w:val="a3"/>
+        <w:numPr>
+          <w:ilvl w:val="0"/>
+          <w:numId w:val="5"/>
+        </w:numPr>
+      </w:pPr>
       <w:r>
         <w:br w:type="page"/>
       </w:r>
@@ -661,7 +1248,15 @@
       </w:r>
       <w:r>
         <w:br/>
-        <w:t>У одного счета – лишь 1 договора. У 1 договора – множество счетов(за каждый месяц)</w:t>
+        <w:t xml:space="preserve">У одного счета – лишь 1 договора. У 1 договора – множество </w:t>
+      </w:r>
+      <w:proofErr w:type="gramStart"/>
+      <w:r>
+        <w:t>счетов(</w:t>
+      </w:r>
+      <w:proofErr w:type="gramEnd"/>
+      <w:r>
+        <w:t>за каждый месяц)</w:t>
       </w:r>
     </w:p>
     <w:p/>
@@ -744,6 +1339,7 @@
       <w:r>
         <w:t xml:space="preserve">Информация для подключения к СУБД вынесена в отдельный конфигурационный </w:t>
       </w:r>
+      <w:proofErr w:type="gramStart"/>
       <w:r>
         <w:rPr>
           <w:lang w:val="en-US"/>
@@ -759,6 +1355,7 @@
         </w:rPr>
         <w:t>properties</w:t>
       </w:r>
+      <w:proofErr w:type="gramEnd"/>
       <w:r>
         <w:t xml:space="preserve"> </w:t>
       </w:r>
@@ -886,7 +1483,15 @@
     </w:p>
     <w:p>
       <w:r>
-        <w:t xml:space="preserve">Для конструирования меню и сайдбара написаны контроллеры </w:t>
+        <w:t xml:space="preserve">Для конструирования меню и </w:t>
+      </w:r>
+      <w:proofErr w:type="spellStart"/>
+      <w:r>
+        <w:t>сайдбара</w:t>
+      </w:r>
+      <w:proofErr w:type="spellEnd"/>
+      <w:r>
+        <w:t xml:space="preserve"> написаны контроллеры </w:t>
       </w:r>
       <w:r>
         <w:rPr>
@@ -961,8 +1566,17 @@
     </w:p>
     <w:p>
       <w:r>
-        <w:t xml:space="preserve">Осуществлен перенос элементов интерфейса из RenterController в отдельный файл представления </w:t>
-      </w:r>
+        <w:t xml:space="preserve">Осуществлен перенос элементов интерфейса из </w:t>
+      </w:r>
+      <w:proofErr w:type="spellStart"/>
+      <w:r>
+        <w:t>RenterController</w:t>
+      </w:r>
+      <w:proofErr w:type="spellEnd"/>
+      <w:r>
+        <w:t xml:space="preserve"> в отдельный файл представления </w:t>
+      </w:r>
+      <w:proofErr w:type="gramStart"/>
       <w:r>
         <w:rPr>
           <w:lang w:val="en-US"/>
@@ -978,6 +1592,7 @@
         </w:rPr>
         <w:t>fxml</w:t>
       </w:r>
+      <w:proofErr w:type="gramEnd"/>
       <w:r>
         <w:t xml:space="preserve">. </w:t>
       </w:r>
@@ -995,7 +1610,15 @@
         <w:t>SidebarController</w:t>
       </w:r>
       <w:r>
-        <w:t>, так как в текущей реализации нам необходимо создавать объект класса RenterController, в отличии от предыдущей статической версии работы.</w:t>
+        <w:t xml:space="preserve">, так как в текущей реализации нам необходимо создавать объект класса </w:t>
+      </w:r>
+      <w:proofErr w:type="spellStart"/>
+      <w:r>
+        <w:t>RenterController</w:t>
+      </w:r>
+      <w:proofErr w:type="spellEnd"/>
+      <w:r>
+        <w:t>, в отличии от предыдущей статической версии работы.</w:t>
       </w:r>
     </w:p>
     <w:p>
@@ -1081,11 +1704,27 @@
     </w:p>
     <w:p>
       <w:r>
-        <w:t xml:space="preserve">Ускорься -  пора сдавать 2 главы первые, теор часть и про БД. </w:t>
+        <w:t xml:space="preserve">Ускорься -  пора сдавать 2 главы первые, </w:t>
+      </w:r>
+      <w:proofErr w:type="spellStart"/>
+      <w:r>
+        <w:t>теор</w:t>
+      </w:r>
+      <w:proofErr w:type="spellEnd"/>
+      <w:r>
+        <w:t xml:space="preserve"> часть и про БД. </w:t>
       </w:r>
       <w:r>
         <w:br/>
-        <w:t>Исследуй аналоги, алгоритм действий и расписывай. Потом прогу допишешь.</w:t>
+        <w:t xml:space="preserve">Исследуй аналоги, алгоритм действий и расписывай. Потом </w:t>
+      </w:r>
+      <w:proofErr w:type="spellStart"/>
+      <w:r>
+        <w:t>прогу</w:t>
+      </w:r>
+      <w:proofErr w:type="spellEnd"/>
+      <w:r>
+        <w:t xml:space="preserve"> допишешь.</w:t>
       </w:r>
     </w:p>
     <w:p>
@@ -1167,13 +1806,7 @@
       </w:r>
     </w:p>
     <w:p>
-      <w:pPr>
-        <w:rPr>
-          <w:lang w:val="en-US"/>
-        </w:rPr>
-      </w:pPr>
-      <w:r>
-        <w:lastRenderedPageBreak/>
+      <w:r>
         <w:t xml:space="preserve">Создал новый класс (структуру) для хранения сущностей типа </w:t>
       </w:r>
       <w:r>
@@ -1203,6 +1836,9 @@
       </w:r>
       <w:r>
         <w:br/>
+      </w:r>
+      <w:r>
+        <w:lastRenderedPageBreak/>
         <w:t xml:space="preserve">В </w:t>
       </w:r>
       <w:r>
@@ -1250,6 +1886,35 @@
       <w:r>
         <w:t xml:space="preserve">. </w:t>
       </w:r>
+      <w:proofErr w:type="spellStart"/>
+      <w:r>
+        <w:rPr>
+          <w:lang w:val="en-US"/>
+        </w:rPr>
+        <w:t>RenterFormController</w:t>
+      </w:r>
+      <w:proofErr w:type="spellEnd"/>
+      <w:r>
+        <w:t xml:space="preserve"> </w:t>
+      </w:r>
+      <w:r>
+        <w:t>связывается</w:t>
+      </w:r>
+      <w:r>
+        <w:t xml:space="preserve"> </w:t>
+      </w:r>
+      <w:r>
+        <w:t>с</w:t>
+      </w:r>
+      <w:r>
+        <w:t xml:space="preserve"> </w:t>
+      </w:r>
+      <w:r>
+        <w:t>полями</w:t>
+      </w:r>
+      <w:r>
+        <w:t xml:space="preserve"> </w:t>
+      </w:r>
       <w:r>
         <w:rPr>
           <w:lang w:val="en-US"/>
@@ -1257,34 +1922,554 @@
         <w:t>Renter</w:t>
       </w:r>
       <w:r>
-        <w:rPr>
-          <w:lang w:val="en-US"/>
-        </w:rPr>
-        <w:t>Form</w:t>
-      </w:r>
-      <w:r>
-        <w:rPr>
-          <w:lang w:val="en-US"/>
-        </w:rPr>
-        <w:t>Controller</w:t>
-      </w:r>
-      <w:r>
-        <w:rPr>
-          <w:lang w:val="en-US"/>
-        </w:rPr>
-        <w:t xml:space="preserve"> </w:t>
-      </w:r>
-      <w:r>
-        <w:t xml:space="preserve">связывается с полями </w:t>
-      </w:r>
-      <w:r>
-        <w:rPr>
-          <w:lang w:val="en-US"/>
-        </w:rPr>
-        <w:t>Renter.fxml.</w:t>
+        <w:t>.</w:t>
+      </w:r>
+      <w:r>
+        <w:rPr>
+          <w:lang w:val="en-US"/>
+        </w:rPr>
+        <w:t>fxml</w:t>
+      </w:r>
+      <w:r>
+        <w:t>.</w:t>
+      </w:r>
+    </w:p>
+    <w:p/>
+    <w:p>
+      <w:r>
+        <w:t>ПТ</w:t>
+      </w:r>
+      <w:r>
+        <w:t xml:space="preserve"> 02.11.18</w:t>
+      </w:r>
+    </w:p>
+    <w:p>
+      <w:r>
+        <w:rPr>
+          <w:lang w:val="en-US"/>
+        </w:rPr>
+        <w:t>Renter</w:t>
+      </w:r>
+      <w:r>
+        <w:t>.</w:t>
+      </w:r>
+      <w:r>
+        <w:rPr>
+          <w:lang w:val="en-US"/>
+        </w:rPr>
+        <w:t>toString</w:t>
+      </w:r>
+      <w:r>
+        <w:t xml:space="preserve"> </w:t>
+      </w:r>
+      <w:r>
+        <w:t>метод</w:t>
+      </w:r>
+      <w:r>
+        <w:t xml:space="preserve"> </w:t>
+      </w:r>
+      <w:r>
+        <w:t>для</w:t>
+      </w:r>
+      <w:r>
+        <w:t xml:space="preserve"> </w:t>
+      </w:r>
+      <w:r>
+        <w:t>отображения имен в списке арендаторов вместо идентификаторов.</w:t>
+      </w:r>
+      <w:r>
+        <w:t xml:space="preserve"> </w:t>
+      </w:r>
+      <w:r>
+        <w:t xml:space="preserve">Используется в </w:t>
+      </w:r>
+      <w:r>
+        <w:rPr>
+          <w:lang w:val="en-US"/>
+        </w:rPr>
+        <w:t>ComboBox</w:t>
+      </w:r>
+      <w:r>
+        <w:t xml:space="preserve"> </w:t>
+      </w:r>
+      <w:r>
+        <w:t>создания договора.</w:t>
+      </w:r>
+    </w:p>
+    <w:p>
+      <w:r>
+        <w:t>Удалены</w:t>
+      </w:r>
+      <w:r>
+        <w:t xml:space="preserve"> </w:t>
+      </w:r>
+      <w:r>
+        <w:t xml:space="preserve">все обращения и </w:t>
+      </w:r>
+      <w:proofErr w:type="spellStart"/>
+      <w:r>
+        <w:t>перессылки</w:t>
+      </w:r>
+      <w:proofErr w:type="spellEnd"/>
+      <w:r>
+        <w:t xml:space="preserve"> объекта БД</w:t>
+      </w:r>
+      <w:r>
+        <w:t xml:space="preserve"> из класса в класс.</w:t>
+      </w:r>
+      <w:r>
+        <w:br/>
+        <w:t xml:space="preserve">Теперь объект БД находится лишь в классах </w:t>
+      </w:r>
+      <w:r>
+        <w:rPr>
+          <w:lang w:val="en-US"/>
+        </w:rPr>
+        <w:t>Model</w:t>
+      </w:r>
+      <w:r>
+        <w:t xml:space="preserve"> </w:t>
+      </w:r>
+      <w:r>
+        <w:t xml:space="preserve">в виде статического свойства. Инициализатор </w:t>
+      </w:r>
+      <w:r>
+        <w:t xml:space="preserve">{} </w:t>
+      </w:r>
+      <w:r>
+        <w:t xml:space="preserve">не используется в виду отсутствия необходимости, он лишь продублирует и увеличит код, не обеспечивая лучшую читаемость, т.к. в классах </w:t>
+      </w:r>
+      <w:r>
+        <w:rPr>
+          <w:lang w:val="en-US"/>
+        </w:rPr>
+        <w:t>Model</w:t>
+      </w:r>
+      <w:r>
+        <w:t>,</w:t>
+      </w:r>
+      <w:r>
+        <w:t xml:space="preserve"> пока что, лишь 1 статическое свойство, которому сразу же при компиляции и присваивается значение.</w:t>
+      </w:r>
+    </w:p>
+    <w:p>
+      <w:r>
+        <w:t xml:space="preserve">Добавлен контроллер и представление для зданий </w:t>
+      </w:r>
+      <w:r>
+        <w:rPr>
+          <w:lang w:val="en-US"/>
+        </w:rPr>
+        <w:t>Building</w:t>
+      </w:r>
+      <w:r>
+        <w:t>.</w:t>
+      </w:r>
+    </w:p>
+    <w:p>
+      <w:r>
+        <w:t>Ожидается создание таблицы БД, модели, связи её с контроллером, а также добавление контроллера формы создания зданий и его представления.</w:t>
+      </w:r>
+    </w:p>
+    <w:p>
+      <w:r>
+        <w:t>ВС 04.11.18</w:t>
+      </w:r>
+    </w:p>
+    <w:p>
+      <w:r>
+        <w:t xml:space="preserve">Добавлена таблица </w:t>
+      </w:r>
+      <w:r>
+        <w:rPr>
+          <w:lang w:val="en-US"/>
+        </w:rPr>
+        <w:t>Building</w:t>
+      </w:r>
+      <w:r>
+        <w:t xml:space="preserve"> </w:t>
+      </w:r>
+      <w:r>
+        <w:t xml:space="preserve">с помощью </w:t>
+      </w:r>
+      <w:r>
+        <w:rPr>
+          <w:lang w:val="en-US"/>
+        </w:rPr>
+        <w:t>h</w:t>
+      </w:r>
+      <w:r>
+        <w:t xml:space="preserve">2 </w:t>
+      </w:r>
+      <w:r>
+        <w:t xml:space="preserve">в БД и в памятку запросов </w:t>
+      </w:r>
+      <w:r>
+        <w:rPr>
+          <w:lang w:val="en-US"/>
+        </w:rPr>
+        <w:t>query</w:t>
+      </w:r>
+      <w:r>
+        <w:t>.</w:t>
+      </w:r>
+    </w:p>
+    <w:p>
+      <w:r>
+        <w:t xml:space="preserve">Добавлена сущность </w:t>
+      </w:r>
+      <w:r>
+        <w:rPr>
+          <w:lang w:val="en-US"/>
+        </w:rPr>
+        <w:t>Building</w:t>
+      </w:r>
+      <w:r>
+        <w:t xml:space="preserve"> </w:t>
+      </w:r>
+      <w:r>
+        <w:t>для</w:t>
+      </w:r>
+      <w:r>
+        <w:t xml:space="preserve"> </w:t>
+      </w:r>
+      <w:r>
+        <w:t>оперирования зданиями как отдельным типом данных.</w:t>
+      </w:r>
+      <w:r>
+        <w:br/>
+        <w:t xml:space="preserve">Реализована </w:t>
+      </w:r>
+      <w:r>
+        <w:rPr>
+          <w:lang w:val="en-US"/>
+        </w:rPr>
+        <w:t>BuildingModel</w:t>
+      </w:r>
+      <w:r>
+        <w:t xml:space="preserve"> </w:t>
+      </w:r>
+      <w:r>
+        <w:t>для работы с данными.</w:t>
+      </w:r>
+      <w:r>
+        <w:br/>
+      </w:r>
+      <w:r>
+        <w:rPr>
+          <w:highlight w:val="yellow"/>
+        </w:rPr>
+        <w:t>Но тут появилась идея</w:t>
+      </w:r>
+      <w:r>
+        <w:t>, в виду большого количества повторных кусков кода – а что если сделать для всех сущностей один интерфейс, один базовый класс, и таким образом минимизировать количество повторяющихся частей кода, и использовать полиморфизм, возможно, с каким либо паттернами фабрик.</w:t>
+      </w:r>
+    </w:p>
+    <w:p>
+      <w:r>
+        <w:t xml:space="preserve">Контроллер зданий связан с контроллером </w:t>
+      </w:r>
+      <w:proofErr w:type="spellStart"/>
+      <w:r>
+        <w:t>сайдбара</w:t>
+      </w:r>
+      <w:proofErr w:type="spellEnd"/>
+      <w:r>
+        <w:t xml:space="preserve"> – теперь можно заходить на страницу зданий с помощью боковой панели.</w:t>
+      </w:r>
+    </w:p>
+    <w:p>
+      <w:r>
+        <w:t xml:space="preserve">Добавлено представление </w:t>
+      </w:r>
+      <w:r>
+        <w:rPr>
+          <w:lang w:val="en-US"/>
+        </w:rPr>
+        <w:t>BuildingForm</w:t>
+      </w:r>
+      <w:r>
+        <w:t>.</w:t>
+      </w:r>
+      <w:r>
+        <w:rPr>
+          <w:lang w:val="en-US"/>
+        </w:rPr>
+        <w:t>fxml</w:t>
+      </w:r>
+      <w:r>
+        <w:t xml:space="preserve"> </w:t>
+      </w:r>
+      <w:r>
+        <w:t>для создания зданий.</w:t>
+      </w:r>
+    </w:p>
+    <w:p>
+      <w:r>
+        <w:t xml:space="preserve">Запланировано: создать контроллер для представления создания зданий. Подумать о </w:t>
+      </w:r>
+      <w:proofErr w:type="spellStart"/>
+      <w:r>
+        <w:t>вышеозвученной</w:t>
+      </w:r>
+      <w:proofErr w:type="spellEnd"/>
+      <w:r>
+        <w:t xml:space="preserve"> идее сейчас, либо разобрать её после ещё созданий одной сущности.</w:t>
+      </w:r>
+    </w:p>
+    <w:p>
+      <w:r>
+        <w:t>ПН 05.11.18</w:t>
+      </w:r>
+    </w:p>
+    <w:p>
+      <w:r>
+        <w:t xml:space="preserve">Разработан </w:t>
+      </w:r>
+      <w:r>
+        <w:rPr>
+          <w:lang w:val="en-US"/>
+        </w:rPr>
+        <w:t>BuildingFormController</w:t>
+      </w:r>
+      <w:r>
+        <w:t xml:space="preserve"> </w:t>
+      </w:r>
+      <w:r>
+        <w:t>для обработки представления формы</w:t>
+      </w:r>
+      <w:r>
+        <w:t xml:space="preserve"> </w:t>
+      </w:r>
+      <w:r>
+        <w:rPr>
+          <w:lang w:val="en-US"/>
+        </w:rPr>
+        <w:t>BuildingForm</w:t>
+      </w:r>
+      <w:r>
+        <w:t>.</w:t>
+      </w:r>
+    </w:p>
+    <w:p>
+      <w:r>
+        <w:t>Добавлен метод</w:t>
+      </w:r>
+      <w:r>
+        <w:t xml:space="preserve"> </w:t>
+      </w:r>
+      <w:r>
+        <w:t xml:space="preserve">в </w:t>
+      </w:r>
+      <w:r>
+        <w:rPr>
+          <w:lang w:val="en-US"/>
+        </w:rPr>
+        <w:t>BuildingController</w:t>
+      </w:r>
+      <w:r>
+        <w:t xml:space="preserve"> для отображения формы.</w:t>
+      </w:r>
+    </w:p>
+    <w:p>
+      <w:r>
+        <w:t>Организован вывод списка</w:t>
+      </w:r>
+      <w:r>
+        <w:t xml:space="preserve"> </w:t>
+      </w:r>
+      <w:r>
+        <w:t>зданий в форме создания договора</w:t>
+      </w:r>
+    </w:p>
+    <w:p>
+      <w:r>
+        <w:t xml:space="preserve">Создан метод получения одного арендатора </w:t>
+      </w:r>
+      <w:r>
+        <w:rPr>
+          <w:lang w:val="en-US"/>
+        </w:rPr>
+        <w:t>getRenter</w:t>
+      </w:r>
+    </w:p>
+    <w:p>
+      <w:r>
+        <w:t xml:space="preserve">Запланировано: сделать полноценное редактирование профиля, кнопки для возврата назад или </w:t>
+      </w:r>
+      <w:proofErr w:type="spellStart"/>
+      <w:r>
+        <w:t>типо</w:t>
+      </w:r>
+      <w:proofErr w:type="spellEnd"/>
+      <w:r>
+        <w:t xml:space="preserve"> того.</w:t>
+      </w:r>
+      <w:r>
+        <w:t xml:space="preserve"> </w:t>
+      </w:r>
+      <w:r>
+        <w:t>Перенести создание договора в форму</w:t>
+      </w:r>
+      <w:r>
+        <w:t>.</w:t>
+      </w:r>
+      <w:r>
+        <w:t xml:space="preserve"> Начать делать форму для договора полноценную с оплатой.</w:t>
+      </w:r>
+      <w:r>
+        <w:t xml:space="preserve"> </w:t>
+      </w:r>
+      <w:r>
+        <w:t>Сделать профиль для арендатора по нажатию на кнопку, а получение данных из модели уже перенести в новое окно, ибо тут ни к чему получать арендатора, и еще и передавать потом его в качестве аргумента.</w:t>
+      </w:r>
+    </w:p>
+    <w:p>
+      <w:r>
+        <w:t>ВТ 06.11.18</w:t>
+      </w:r>
+    </w:p>
+    <w:p>
+      <w:r>
+        <w:t xml:space="preserve">Создание представления для профиля </w:t>
+      </w:r>
+      <w:r>
+        <w:rPr>
+          <w:lang w:val="en-US"/>
+        </w:rPr>
+        <w:t>RenterProfile</w:t>
+      </w:r>
+      <w:r>
+        <w:t>, его контроллера и связи между ними.</w:t>
+      </w:r>
+    </w:p>
+    <w:p>
+      <w:r>
+        <w:lastRenderedPageBreak/>
+        <w:t>Добавлен метод для обновления арендатора.</w:t>
+      </w:r>
+    </w:p>
+    <w:p>
+      <w:r>
+        <w:t>Подключение формы для создания арендаторов к странице профиля, чтобы можно было обновить любого арендатора. И, чтобы не плодить одинаковые формы – использована форма для создания. Но реализовано криво все, поэтому надо будет доводить до ума. Но работает.</w:t>
+      </w:r>
+    </w:p>
+    <w:p>
+      <w:r>
+        <w:t>СР 07.11.18</w:t>
+      </w:r>
+    </w:p>
+    <w:p>
+      <w:r>
+        <w:t>Создание модели для договоров.</w:t>
+      </w:r>
+    </w:p>
+    <w:p>
+      <w:r>
+        <w:t xml:space="preserve">Вынесение </w:t>
+      </w:r>
+      <w:r>
+        <w:t>и</w:t>
+      </w:r>
+      <w:r>
+        <w:t>з</w:t>
+      </w:r>
+      <w:r>
+        <w:t xml:space="preserve"> </w:t>
+      </w:r>
+      <w:r>
+        <w:rPr>
+          <w:lang w:val="en-US"/>
+        </w:rPr>
+        <w:t>Contract</w:t>
+      </w:r>
+      <w:r>
+        <w:t>.</w:t>
+      </w:r>
+      <w:r>
+        <w:rPr>
+          <w:lang w:val="en-US"/>
+        </w:rPr>
+        <w:t>fxml</w:t>
+      </w:r>
+      <w:r>
+        <w:t xml:space="preserve"> </w:t>
+      </w:r>
+      <w:r>
+        <w:t xml:space="preserve">в </w:t>
+      </w:r>
+      <w:r>
+        <w:t>представлени</w:t>
+      </w:r>
+      <w:r>
+        <w:t xml:space="preserve">е </w:t>
       </w:r>
       <w:bookmarkStart w:id="0" w:name="_GoBack"/>
       <w:bookmarkEnd w:id="0"/>
+      <w:r>
+        <w:t>для создания договора</w:t>
+      </w:r>
+    </w:p>
+    <w:p>
+      <w:r>
+        <w:t xml:space="preserve">Создание </w:t>
+      </w:r>
+      <w:r>
+        <w:t xml:space="preserve">логики </w:t>
+      </w:r>
+      <w:r>
+        <w:t xml:space="preserve">и </w:t>
+      </w:r>
+      <w:r>
+        <w:t>обработка</w:t>
+      </w:r>
+      <w:r>
+        <w:t xml:space="preserve"> представления</w:t>
+      </w:r>
+      <w:r>
+        <w:t xml:space="preserve"> </w:t>
+      </w:r>
+      <w:r>
+        <w:t xml:space="preserve">в </w:t>
+      </w:r>
+      <w:r>
+        <w:rPr>
+          <w:lang w:val="en-US"/>
+        </w:rPr>
+        <w:t>ContractFormController</w:t>
+      </w:r>
+    </w:p>
+    <w:p>
+      <w:r>
+        <w:t xml:space="preserve">Фиксация изменений в </w:t>
+      </w:r>
+      <w:r>
+        <w:rPr>
+          <w:lang w:val="en-US"/>
+        </w:rPr>
+        <w:t>ContractController</w:t>
+      </w:r>
+      <w:r>
+        <w:t xml:space="preserve"> </w:t>
+      </w:r>
+    </w:p>
+    <w:p>
+      <w:r>
+        <w:t>Запланировано: доработать модель договоров. Создать простую таблицу договоров.</w:t>
+      </w:r>
+    </w:p>
+    <w:p>
+      <w:r>
+        <w:t xml:space="preserve">Приступить к </w:t>
+      </w:r>
+      <w:proofErr w:type="spellStart"/>
+      <w:r>
+        <w:t>рефакторингу</w:t>
+      </w:r>
+      <w:proofErr w:type="spellEnd"/>
+      <w:r>
+        <w:t xml:space="preserve"> кода и профилю.</w:t>
+      </w:r>
     </w:p>
     <w:sectPr>
       <w:pgSz w:w="11906" w:h="16838"/>
@@ -1299,6 +2484,119 @@
 <file path=word/numbering.xml><?xml version="1.0" encoding="utf-8"?>
 <w:numbering xmlns:wpc="http://schemas.microsoft.com/office/word/2010/wordprocessingCanvas" xmlns:cx="http://schemas.microsoft.com/office/drawing/2014/chartex" xmlns:cx1="http://schemas.microsoft.com/office/drawing/2015/9/8/chartex" xmlns:mc="http://schemas.openxmlformats.org/markup-compatibility/2006" xmlns:o="urn:schemas-microsoft-com:office:office" xmlns:r="http://schemas.openxmlformats.org/officeDocument/2006/relationships" xmlns:m="http://schemas.openxmlformats.org/officeDocument/2006/math" xmlns:v="urn:schemas-microsoft-com:vml" xmlns:wp14="http://schemas.microsoft.com/office/word/2010/wordprocessingDrawing" xmlns:wp="http://schemas.openxmlformats.org/drawingml/2006/wordprocessingDrawing" xmlns:w10="urn:schemas-microsoft-com:office:word" xmlns:w="http://schemas.openxmlformats.org/wordprocessingml/2006/main" xmlns:w14="http://schemas.microsoft.com/office/word/2010/wordml" xmlns:w15="http://schemas.microsoft.com/office/word/2012/wordml" xmlns:w16se="http://schemas.microsoft.com/office/word/2015/wordml/symex" xmlns:wpg="http://schemas.microsoft.com/office/word/2010/wordprocessingGroup" xmlns:wpi="http://schemas.microsoft.com/office/word/2010/wordprocessingInk" xmlns:wne="http://schemas.microsoft.com/office/word/2006/wordml" xmlns:wps="http://schemas.microsoft.com/office/word/2010/wordprocessingShape" mc:Ignorable="w14 w15 w16se wp14">
   <w:abstractNum w:abstractNumId="0" w15:restartNumberingAfterBreak="0">
+    <w:nsid w:val="0B2B230A"/>
+    <w:multiLevelType w:val="hybridMultilevel"/>
+    <w:tmpl w:val="F6469562"/>
+    <w:lvl w:ilvl="0" w:tplc="04190001">
+      <w:start w:val="1"/>
+      <w:numFmt w:val="bullet"/>
+      <w:lvlText w:val=""/>
+      <w:lvlJc w:val="left"/>
+      <w:pPr>
+        <w:ind w:left="720" w:hanging="360"/>
+      </w:pPr>
+      <w:rPr>
+        <w:rFonts w:ascii="Symbol" w:hAnsi="Symbol" w:hint="default"/>
+      </w:rPr>
+    </w:lvl>
+    <w:lvl w:ilvl="1" w:tplc="04190003" w:tentative="1">
+      <w:start w:val="1"/>
+      <w:numFmt w:val="bullet"/>
+      <w:lvlText w:val="o"/>
+      <w:lvlJc w:val="left"/>
+      <w:pPr>
+        <w:ind w:left="1440" w:hanging="360"/>
+      </w:pPr>
+      <w:rPr>
+        <w:rFonts w:ascii="Courier New" w:hAnsi="Courier New" w:cs="Courier New" w:hint="default"/>
+      </w:rPr>
+    </w:lvl>
+    <w:lvl w:ilvl="2" w:tplc="04190005" w:tentative="1">
+      <w:start w:val="1"/>
+      <w:numFmt w:val="bullet"/>
+      <w:lvlText w:val=""/>
+      <w:lvlJc w:val="left"/>
+      <w:pPr>
+        <w:ind w:left="2160" w:hanging="360"/>
+      </w:pPr>
+      <w:rPr>
+        <w:rFonts w:ascii="Wingdings" w:hAnsi="Wingdings" w:hint="default"/>
+      </w:rPr>
+    </w:lvl>
+    <w:lvl w:ilvl="3" w:tplc="04190001" w:tentative="1">
+      <w:start w:val="1"/>
+      <w:numFmt w:val="bullet"/>
+      <w:lvlText w:val=""/>
+      <w:lvlJc w:val="left"/>
+      <w:pPr>
+        <w:ind w:left="2880" w:hanging="360"/>
+      </w:pPr>
+      <w:rPr>
+        <w:rFonts w:ascii="Symbol" w:hAnsi="Symbol" w:hint="default"/>
+      </w:rPr>
+    </w:lvl>
+    <w:lvl w:ilvl="4" w:tplc="04190003" w:tentative="1">
+      <w:start w:val="1"/>
+      <w:numFmt w:val="bullet"/>
+      <w:lvlText w:val="o"/>
+      <w:lvlJc w:val="left"/>
+      <w:pPr>
+        <w:ind w:left="3600" w:hanging="360"/>
+      </w:pPr>
+      <w:rPr>
+        <w:rFonts w:ascii="Courier New" w:hAnsi="Courier New" w:cs="Courier New" w:hint="default"/>
+      </w:rPr>
+    </w:lvl>
+    <w:lvl w:ilvl="5" w:tplc="04190005" w:tentative="1">
+      <w:start w:val="1"/>
+      <w:numFmt w:val="bullet"/>
+      <w:lvlText w:val=""/>
+      <w:lvlJc w:val="left"/>
+      <w:pPr>
+        <w:ind w:left="4320" w:hanging="360"/>
+      </w:pPr>
+      <w:rPr>
+        <w:rFonts w:ascii="Wingdings" w:hAnsi="Wingdings" w:hint="default"/>
+      </w:rPr>
+    </w:lvl>
+    <w:lvl w:ilvl="6" w:tplc="04190001" w:tentative="1">
+      <w:start w:val="1"/>
+      <w:numFmt w:val="bullet"/>
+      <w:lvlText w:val=""/>
+      <w:lvlJc w:val="left"/>
+      <w:pPr>
+        <w:ind w:left="5040" w:hanging="360"/>
+      </w:pPr>
+      <w:rPr>
+        <w:rFonts w:ascii="Symbol" w:hAnsi="Symbol" w:hint="default"/>
+      </w:rPr>
+    </w:lvl>
+    <w:lvl w:ilvl="7" w:tplc="04190003" w:tentative="1">
+      <w:start w:val="1"/>
+      <w:numFmt w:val="bullet"/>
+      <w:lvlText w:val="o"/>
+      <w:lvlJc w:val="left"/>
+      <w:pPr>
+        <w:ind w:left="5760" w:hanging="360"/>
+      </w:pPr>
+      <w:rPr>
+        <w:rFonts w:ascii="Courier New" w:hAnsi="Courier New" w:cs="Courier New" w:hint="default"/>
+      </w:rPr>
+    </w:lvl>
+    <w:lvl w:ilvl="8" w:tplc="04190005" w:tentative="1">
+      <w:start w:val="1"/>
+      <w:numFmt w:val="bullet"/>
+      <w:lvlText w:val=""/>
+      <w:lvlJc w:val="left"/>
+      <w:pPr>
+        <w:ind w:left="6480" w:hanging="360"/>
+      </w:pPr>
+      <w:rPr>
+        <w:rFonts w:ascii="Wingdings" w:hAnsi="Wingdings" w:hint="default"/>
+      </w:rPr>
+    </w:lvl>
+  </w:abstractNum>
+  <w:abstractNum w:abstractNumId="1" w15:restartNumberingAfterBreak="0">
     <w:nsid w:val="0D9B3542"/>
     <w:multiLevelType w:val="hybridMultilevel"/>
     <w:tmpl w:val="0F7A4000"/>
@@ -1387,7 +2685,96 @@
       </w:pPr>
     </w:lvl>
   </w:abstractNum>
-  <w:abstractNum w:abstractNumId="1" w15:restartNumberingAfterBreak="0">
+  <w:abstractNum w:abstractNumId="2" w15:restartNumberingAfterBreak="0">
+    <w:nsid w:val="242306FC"/>
+    <w:multiLevelType w:val="hybridMultilevel"/>
+    <w:tmpl w:val="7BFE54C6"/>
+    <w:lvl w:ilvl="0" w:tplc="0419000F">
+      <w:start w:val="1"/>
+      <w:numFmt w:val="decimal"/>
+      <w:lvlText w:val="%1."/>
+      <w:lvlJc w:val="left"/>
+      <w:pPr>
+        <w:ind w:left="720" w:hanging="360"/>
+      </w:pPr>
+      <w:rPr>
+        <w:rFonts w:hint="default"/>
+      </w:rPr>
+    </w:lvl>
+    <w:lvl w:ilvl="1" w:tplc="04190019" w:tentative="1">
+      <w:start w:val="1"/>
+      <w:numFmt w:val="lowerLetter"/>
+      <w:lvlText w:val="%2."/>
+      <w:lvlJc w:val="left"/>
+      <w:pPr>
+        <w:ind w:left="1440" w:hanging="360"/>
+      </w:pPr>
+    </w:lvl>
+    <w:lvl w:ilvl="2" w:tplc="0419001B" w:tentative="1">
+      <w:start w:val="1"/>
+      <w:numFmt w:val="lowerRoman"/>
+      <w:lvlText w:val="%3."/>
+      <w:lvlJc w:val="right"/>
+      <w:pPr>
+        <w:ind w:left="2160" w:hanging="180"/>
+      </w:pPr>
+    </w:lvl>
+    <w:lvl w:ilvl="3" w:tplc="0419000F" w:tentative="1">
+      <w:start w:val="1"/>
+      <w:numFmt w:val="decimal"/>
+      <w:lvlText w:val="%4."/>
+      <w:lvlJc w:val="left"/>
+      <w:pPr>
+        <w:ind w:left="2880" w:hanging="360"/>
+      </w:pPr>
+    </w:lvl>
+    <w:lvl w:ilvl="4" w:tplc="04190019" w:tentative="1">
+      <w:start w:val="1"/>
+      <w:numFmt w:val="lowerLetter"/>
+      <w:lvlText w:val="%5."/>
+      <w:lvlJc w:val="left"/>
+      <w:pPr>
+        <w:ind w:left="3600" w:hanging="360"/>
+      </w:pPr>
+    </w:lvl>
+    <w:lvl w:ilvl="5" w:tplc="0419001B" w:tentative="1">
+      <w:start w:val="1"/>
+      <w:numFmt w:val="lowerRoman"/>
+      <w:lvlText w:val="%6."/>
+      <w:lvlJc w:val="right"/>
+      <w:pPr>
+        <w:ind w:left="4320" w:hanging="180"/>
+      </w:pPr>
+    </w:lvl>
+    <w:lvl w:ilvl="6" w:tplc="0419000F" w:tentative="1">
+      <w:start w:val="1"/>
+      <w:numFmt w:val="decimal"/>
+      <w:lvlText w:val="%7."/>
+      <w:lvlJc w:val="left"/>
+      <w:pPr>
+        <w:ind w:left="5040" w:hanging="360"/>
+      </w:pPr>
+    </w:lvl>
+    <w:lvl w:ilvl="7" w:tplc="04190019" w:tentative="1">
+      <w:start w:val="1"/>
+      <w:numFmt w:val="lowerLetter"/>
+      <w:lvlText w:val="%8."/>
+      <w:lvlJc w:val="left"/>
+      <w:pPr>
+        <w:ind w:left="5760" w:hanging="360"/>
+      </w:pPr>
+    </w:lvl>
+    <w:lvl w:ilvl="8" w:tplc="0419001B" w:tentative="1">
+      <w:start w:val="1"/>
+      <w:numFmt w:val="lowerRoman"/>
+      <w:lvlText w:val="%9."/>
+      <w:lvlJc w:val="right"/>
+      <w:pPr>
+        <w:ind w:left="6480" w:hanging="180"/>
+      </w:pPr>
+    </w:lvl>
+  </w:abstractNum>
+  <w:abstractNum w:abstractNumId="3" w15:restartNumberingAfterBreak="0">
     <w:nsid w:val="2F284DF7"/>
     <w:multiLevelType w:val="hybridMultilevel"/>
     <w:tmpl w:val="AA90F34C"/>
@@ -1476,11 +2863,201 @@
       </w:pPr>
     </w:lvl>
   </w:abstractNum>
+  <w:abstractNum w:abstractNumId="4" w15:restartNumberingAfterBreak="0">
+    <w:nsid w:val="31F70FDC"/>
+    <w:multiLevelType w:val="hybridMultilevel"/>
+    <w:tmpl w:val="DF8ED50A"/>
+    <w:lvl w:ilvl="0" w:tplc="0419000F">
+      <w:start w:val="1"/>
+      <w:numFmt w:val="decimal"/>
+      <w:lvlText w:val="%1."/>
+      <w:lvlJc w:val="left"/>
+      <w:pPr>
+        <w:ind w:left="720" w:hanging="360"/>
+      </w:pPr>
+      <w:rPr>
+        <w:rFonts w:hint="default"/>
+      </w:rPr>
+    </w:lvl>
+    <w:lvl w:ilvl="1" w:tplc="04190019" w:tentative="1">
+      <w:start w:val="1"/>
+      <w:numFmt w:val="lowerLetter"/>
+      <w:lvlText w:val="%2."/>
+      <w:lvlJc w:val="left"/>
+      <w:pPr>
+        <w:ind w:left="1440" w:hanging="360"/>
+      </w:pPr>
+    </w:lvl>
+    <w:lvl w:ilvl="2" w:tplc="0419001B" w:tentative="1">
+      <w:start w:val="1"/>
+      <w:numFmt w:val="lowerRoman"/>
+      <w:lvlText w:val="%3."/>
+      <w:lvlJc w:val="right"/>
+      <w:pPr>
+        <w:ind w:left="2160" w:hanging="180"/>
+      </w:pPr>
+    </w:lvl>
+    <w:lvl w:ilvl="3" w:tplc="0419000F" w:tentative="1">
+      <w:start w:val="1"/>
+      <w:numFmt w:val="decimal"/>
+      <w:lvlText w:val="%4."/>
+      <w:lvlJc w:val="left"/>
+      <w:pPr>
+        <w:ind w:left="2880" w:hanging="360"/>
+      </w:pPr>
+    </w:lvl>
+    <w:lvl w:ilvl="4" w:tplc="04190019" w:tentative="1">
+      <w:start w:val="1"/>
+      <w:numFmt w:val="lowerLetter"/>
+      <w:lvlText w:val="%5."/>
+      <w:lvlJc w:val="left"/>
+      <w:pPr>
+        <w:ind w:left="3600" w:hanging="360"/>
+      </w:pPr>
+    </w:lvl>
+    <w:lvl w:ilvl="5" w:tplc="0419001B" w:tentative="1">
+      <w:start w:val="1"/>
+      <w:numFmt w:val="lowerRoman"/>
+      <w:lvlText w:val="%6."/>
+      <w:lvlJc w:val="right"/>
+      <w:pPr>
+        <w:ind w:left="4320" w:hanging="180"/>
+      </w:pPr>
+    </w:lvl>
+    <w:lvl w:ilvl="6" w:tplc="0419000F" w:tentative="1">
+      <w:start w:val="1"/>
+      <w:numFmt w:val="decimal"/>
+      <w:lvlText w:val="%7."/>
+      <w:lvlJc w:val="left"/>
+      <w:pPr>
+        <w:ind w:left="5040" w:hanging="360"/>
+      </w:pPr>
+    </w:lvl>
+    <w:lvl w:ilvl="7" w:tplc="04190019" w:tentative="1">
+      <w:start w:val="1"/>
+      <w:numFmt w:val="lowerLetter"/>
+      <w:lvlText w:val="%8."/>
+      <w:lvlJc w:val="left"/>
+      <w:pPr>
+        <w:ind w:left="5760" w:hanging="360"/>
+      </w:pPr>
+    </w:lvl>
+    <w:lvl w:ilvl="8" w:tplc="0419001B" w:tentative="1">
+      <w:start w:val="1"/>
+      <w:numFmt w:val="lowerRoman"/>
+      <w:lvlText w:val="%9."/>
+      <w:lvlJc w:val="right"/>
+      <w:pPr>
+        <w:ind w:left="6480" w:hanging="180"/>
+      </w:pPr>
+    </w:lvl>
+  </w:abstractNum>
+  <w:abstractNum w:abstractNumId="5" w15:restartNumberingAfterBreak="0">
+    <w:nsid w:val="75A03D98"/>
+    <w:multiLevelType w:val="hybridMultilevel"/>
+    <w:tmpl w:val="F2424F12"/>
+    <w:lvl w:ilvl="0" w:tplc="0419000F">
+      <w:start w:val="1"/>
+      <w:numFmt w:val="decimal"/>
+      <w:lvlText w:val="%1."/>
+      <w:lvlJc w:val="left"/>
+      <w:pPr>
+        <w:ind w:left="720" w:hanging="360"/>
+      </w:pPr>
+      <w:rPr>
+        <w:rFonts w:hint="default"/>
+      </w:rPr>
+    </w:lvl>
+    <w:lvl w:ilvl="1" w:tplc="04190019" w:tentative="1">
+      <w:start w:val="1"/>
+      <w:numFmt w:val="lowerLetter"/>
+      <w:lvlText w:val="%2."/>
+      <w:lvlJc w:val="left"/>
+      <w:pPr>
+        <w:ind w:left="1440" w:hanging="360"/>
+      </w:pPr>
+    </w:lvl>
+    <w:lvl w:ilvl="2" w:tplc="0419001B" w:tentative="1">
+      <w:start w:val="1"/>
+      <w:numFmt w:val="lowerRoman"/>
+      <w:lvlText w:val="%3."/>
+      <w:lvlJc w:val="right"/>
+      <w:pPr>
+        <w:ind w:left="2160" w:hanging="180"/>
+      </w:pPr>
+    </w:lvl>
+    <w:lvl w:ilvl="3" w:tplc="0419000F" w:tentative="1">
+      <w:start w:val="1"/>
+      <w:numFmt w:val="decimal"/>
+      <w:lvlText w:val="%4."/>
+      <w:lvlJc w:val="left"/>
+      <w:pPr>
+        <w:ind w:left="2880" w:hanging="360"/>
+      </w:pPr>
+    </w:lvl>
+    <w:lvl w:ilvl="4" w:tplc="04190019" w:tentative="1">
+      <w:start w:val="1"/>
+      <w:numFmt w:val="lowerLetter"/>
+      <w:lvlText w:val="%5."/>
+      <w:lvlJc w:val="left"/>
+      <w:pPr>
+        <w:ind w:left="3600" w:hanging="360"/>
+      </w:pPr>
+    </w:lvl>
+    <w:lvl w:ilvl="5" w:tplc="0419001B" w:tentative="1">
+      <w:start w:val="1"/>
+      <w:numFmt w:val="lowerRoman"/>
+      <w:lvlText w:val="%6."/>
+      <w:lvlJc w:val="right"/>
+      <w:pPr>
+        <w:ind w:left="4320" w:hanging="180"/>
+      </w:pPr>
+    </w:lvl>
+    <w:lvl w:ilvl="6" w:tplc="0419000F" w:tentative="1">
+      <w:start w:val="1"/>
+      <w:numFmt w:val="decimal"/>
+      <w:lvlText w:val="%7."/>
+      <w:lvlJc w:val="left"/>
+      <w:pPr>
+        <w:ind w:left="5040" w:hanging="360"/>
+      </w:pPr>
+    </w:lvl>
+    <w:lvl w:ilvl="7" w:tplc="04190019" w:tentative="1">
+      <w:start w:val="1"/>
+      <w:numFmt w:val="lowerLetter"/>
+      <w:lvlText w:val="%8."/>
+      <w:lvlJc w:val="left"/>
+      <w:pPr>
+        <w:ind w:left="5760" w:hanging="360"/>
+      </w:pPr>
+    </w:lvl>
+    <w:lvl w:ilvl="8" w:tplc="0419001B" w:tentative="1">
+      <w:start w:val="1"/>
+      <w:numFmt w:val="lowerRoman"/>
+      <w:lvlText w:val="%9."/>
+      <w:lvlJc w:val="right"/>
+      <w:pPr>
+        <w:ind w:left="6480" w:hanging="180"/>
+      </w:pPr>
+    </w:lvl>
+  </w:abstractNum>
   <w:num w:numId="1">
+    <w:abstractNumId w:val="3"/>
+  </w:num>
+  <w:num w:numId="2">
     <w:abstractNumId w:val="1"/>
   </w:num>
-  <w:num w:numId="2">
+  <w:num w:numId="3">
     <w:abstractNumId w:val="0"/>
+  </w:num>
+  <w:num w:numId="4">
+    <w:abstractNumId w:val="4"/>
+  </w:num>
+  <w:num w:numId="5">
+    <w:abstractNumId w:val="5"/>
+  </w:num>
+  <w:num w:numId="6">
+    <w:abstractNumId w:val="2"/>
   </w:num>
 </w:numbering>
 </file>
@@ -1878,6 +3455,7 @@
   <w:style w:type="paragraph" w:default="1" w:styleId="a">
     <w:name w:val="Normal"/>
     <w:qFormat/>
+    <w:rsid w:val="00C2011F"/>
   </w:style>
   <w:style w:type="character" w:default="1" w:styleId="a0">
     <w:name w:val="Default Paragraph Font"/>

</xml_diff>

<commit_message>
Fix bugs. Workable version
</commit_message>
<xml_diff>
--- a/Собранные данные.docx
+++ b/Собранные данные.docx
@@ -151,15 +151,7 @@
         </w:numPr>
       </w:pPr>
       <w:r>
-        <w:t xml:space="preserve">Архивация данных. Экспорт для переноса. Автоматический </w:t>
-      </w:r>
-      <w:proofErr w:type="spellStart"/>
-      <w:r>
-        <w:t>бэкап</w:t>
-      </w:r>
-      <w:proofErr w:type="spellEnd"/>
-      <w:r>
-        <w:t xml:space="preserve"> для защиты от потери.</w:t>
+        <w:t>Архивация данных. Экспорт для переноса. Автоматический бэкап для защиты от потери.</w:t>
       </w:r>
     </w:p>
     <w:p>
@@ -252,21 +244,7 @@
         <w:rPr>
           <w:lang w:val="en-US"/>
         </w:rPr>
-        <w:t xml:space="preserve">.xsl – Excel 2003, </w:t>
-      </w:r>
-      <w:proofErr w:type="spellStart"/>
-      <w:r>
-        <w:rPr>
-          <w:lang w:val="en-US"/>
-        </w:rPr>
-        <w:t>xslx</w:t>
-      </w:r>
-      <w:proofErr w:type="spellEnd"/>
-      <w:r>
-        <w:rPr>
-          <w:lang w:val="en-US"/>
-        </w:rPr>
-        <w:t>)</w:t>
+        <w:t>.xsl – Excel 2003, xslx)</w:t>
       </w:r>
       <w:r>
         <w:t>.</w:t>
@@ -310,15 +288,7 @@
         <w:ind w:firstLine="708"/>
       </w:pPr>
       <w:r>
-        <w:t xml:space="preserve">Нецелесообразность использования </w:t>
-      </w:r>
-      <w:proofErr w:type="spellStart"/>
-      <w:r>
-        <w:t>Excel</w:t>
-      </w:r>
-      <w:proofErr w:type="spellEnd"/>
-      <w:r>
-        <w:t xml:space="preserve"> и макросов </w:t>
+        <w:t xml:space="preserve">Нецелесообразность использования Excel и макросов </w:t>
       </w:r>
       <w:r>
         <w:rPr>
@@ -659,41 +629,17 @@
     </w:p>
     <w:p>
       <w:r>
-        <w:t>1</w:t>
-      </w:r>
-      <w:proofErr w:type="gramStart"/>
-      <w:r>
-        <w:t>С:Предприятие</w:t>
-      </w:r>
-      <w:proofErr w:type="gramEnd"/>
-      <w:r>
-        <w:t xml:space="preserve"> 8.3.13.1513</w:t>
-      </w:r>
-    </w:p>
-    <w:p>
-      <w:r>
-        <w:t>Система программ «1</w:t>
-      </w:r>
-      <w:proofErr w:type="gramStart"/>
-      <w:r>
-        <w:t>С:Предприятие</w:t>
-      </w:r>
-      <w:proofErr w:type="gramEnd"/>
-      <w:r>
-        <w:t xml:space="preserve"> 8» включает в себя платформу и прикладные решения, разработанные на ее основе, для автоматизации деятельности организаций и частных лиц. Сама платформа не является программным продуктом для использования конечными пользователями, которые обычно работают с одним из многих прикладных решений (конфигураций), разработанных на данной платформе. Такой подход позволяет автоматизировать различные виды деятельности, используя единую технологическую платформу.</w:t>
-      </w:r>
-    </w:p>
-    <w:p>
-      <w:r>
-        <w:t>Гибкость платформы позволяет применять 1</w:t>
-      </w:r>
-      <w:proofErr w:type="gramStart"/>
-      <w:r>
-        <w:t>С:Предприятие</w:t>
-      </w:r>
-      <w:proofErr w:type="gramEnd"/>
-      <w:r>
-        <w:t xml:space="preserve"> 8 в самых разнообразных областях:</w:t>
+        <w:t>1С:Предприятие 8.3.13.1513</w:t>
+      </w:r>
+    </w:p>
+    <w:p>
+      <w:r>
+        <w:t>Система программ «1С:Предприятие 8» включает в себя платформу и прикладные решения, разработанные на ее основе, для автоматизации деятельности организаций и частных лиц. Сама платформа не является программным продуктом для использования конечными пользователями, которые обычно работают с одним из многих прикладных решений (конфигураций), разработанных на данной платформе. Такой подход позволяет автоматизировать различные виды деятельности, используя единую технологическую платформу.</w:t>
+      </w:r>
+    </w:p>
+    <w:p>
+      <w:r>
+        <w:t>Гибкость платформы позволяет применять 1С:Предприятие 8 в самых разнообразных областях:</w:t>
       </w:r>
     </w:p>
     <w:p>
@@ -753,15 +699,7 @@
         </w:numPr>
       </w:pPr>
       <w:r>
-        <w:t xml:space="preserve">широкие возможности для управленческого учета и построения аналитической отчетности, поддержка </w:t>
-      </w:r>
-      <w:proofErr w:type="spellStart"/>
-      <w:r>
-        <w:t>многовалютного</w:t>
-      </w:r>
-      <w:proofErr w:type="spellEnd"/>
-      <w:r>
-        <w:t xml:space="preserve"> учета;</w:t>
+        <w:t>широкие возможности для управленческого учета и построения аналитической отчетности, поддержка многовалютного учета;</w:t>
       </w:r>
     </w:p>
     <w:p>
@@ -810,21 +748,7 @@
         <w:rPr>
           <w:b/>
         </w:rPr>
-        <w:t>1</w:t>
-      </w:r>
-      <w:proofErr w:type="gramStart"/>
-      <w:r>
-        <w:rPr>
-          <w:b/>
-        </w:rPr>
-        <w:t>С:Аренда</w:t>
-      </w:r>
-      <w:proofErr w:type="gramEnd"/>
-      <w:r>
-        <w:rPr>
-          <w:b/>
-        </w:rPr>
-        <w:t xml:space="preserve"> и управление недвижимостью</w:t>
+        <w:t>1С:Аренда и управление недвижимостью</w:t>
       </w:r>
     </w:p>
     <w:p>
@@ -839,15 +763,7 @@
     </w:p>
     <w:p>
       <w:r>
-        <w:t>Продукт разработан на последней версии технологической платформы «1</w:t>
-      </w:r>
-      <w:proofErr w:type="gramStart"/>
-      <w:r>
-        <w:t>С:Предприятие</w:t>
-      </w:r>
-      <w:proofErr w:type="gramEnd"/>
-      <w:r>
-        <w:t xml:space="preserve"> 8» и выпускается в двух вариантах- на основе типовых конфигураций «Бухгалтерия предприятия» и «Управление производственным предприятием».</w:t>
+        <w:t>Продукт разработан на последней версии технологической платформы «1С:Предприятие 8» и выпускается в двух вариантах- на основе типовых конфигураций «Бухгалтерия предприятия» и «Управление производственным предприятием».</w:t>
       </w:r>
     </w:p>
     <w:p/>
@@ -857,13 +773,8 @@
       </w:r>
     </w:p>
     <w:p>
-      <w:proofErr w:type="spellStart"/>
-      <w:r>
-        <w:t>Доистоинства</w:t>
-      </w:r>
-      <w:proofErr w:type="spellEnd"/>
-      <w:r>
-        <w:t>:</w:t>
+      <w:r>
+        <w:t>Доистоинства:</w:t>
       </w:r>
     </w:p>
     <w:p>
@@ -979,13 +890,8 @@
           <w:numId w:val="4"/>
         </w:numPr>
       </w:pPr>
-      <w:proofErr w:type="spellStart"/>
-      <w:r>
-        <w:t>Нагроможденность</w:t>
-      </w:r>
-      <w:proofErr w:type="spellEnd"/>
-      <w:r>
-        <w:t xml:space="preserve">. Этот недостаток присутствует как в функциональном плане в виде довольно большого скопления функций и возможностей в одном месте, так и в визуальном плане – интерфейс </w:t>
+      <w:r>
+        <w:t xml:space="preserve">Нагроможденность. Этот недостаток присутствует как в функциональном плане в виде довольно большого скопления функций и возможностей в одном месте, так и в визуальном плане – интерфейс </w:t>
       </w:r>
       <w:r>
         <w:t>непростой</w:t>
@@ -1009,15 +915,7 @@
         <w:t>«</w:t>
       </w:r>
       <w:r>
-        <w:t>1</w:t>
-      </w:r>
-      <w:proofErr w:type="gramStart"/>
-      <w:r>
-        <w:t>С:Аренда</w:t>
-      </w:r>
-      <w:proofErr w:type="gramEnd"/>
-      <w:r>
-        <w:t xml:space="preserve"> и управление недвижимостью</w:t>
+        <w:t>1С:Аренда и управление недвижимостью</w:t>
       </w:r>
       <w:r>
         <w:t>» есть о</w:t>
@@ -1088,15 +986,7 @@
         <w:t>Узкая специализация. Возможность сосредоточиться на конкретной функциональности – аренде помещений.</w:t>
       </w:r>
       <w:r>
-        <w:t xml:space="preserve"> Это позволит избежать возможного испуга и </w:t>
-      </w:r>
-      <w:proofErr w:type="spellStart"/>
-      <w:r>
-        <w:t>недопониманий</w:t>
-      </w:r>
-      <w:proofErr w:type="spellEnd"/>
-      <w:r>
-        <w:t xml:space="preserve"> со стороны пользователя, который рассчитывает получить инструменты для решения своих задач, а по итогу получает сборник из множества намешанных возможностей.</w:t>
+        <w:t xml:space="preserve"> Это позволит избежать возможного испуга и недопониманий со стороны пользователя, который рассчитывает получить инструменты для решения своих задач, а по итогу получает сборник из множества намешанных возможностей.</w:t>
       </w:r>
     </w:p>
     <w:p>
@@ -1117,15 +1007,7 @@
         <w:t>инимализм в управлении и функционале отвергает возможн</w:t>
       </w:r>
       <w:r>
-        <w:t xml:space="preserve">ую </w:t>
-      </w:r>
-      <w:proofErr w:type="spellStart"/>
-      <w:r>
-        <w:t>путанницу</w:t>
-      </w:r>
-      <w:proofErr w:type="spellEnd"/>
-      <w:r>
-        <w:t xml:space="preserve"> в работе приложения.</w:t>
+        <w:t>ую путанницу в работе приложения.</w:t>
       </w:r>
     </w:p>
     <w:p>
@@ -1248,15 +1130,7 @@
       </w:r>
       <w:r>
         <w:br/>
-        <w:t xml:space="preserve">У одного счета – лишь 1 договора. У 1 договора – множество </w:t>
-      </w:r>
-      <w:proofErr w:type="gramStart"/>
-      <w:r>
-        <w:t>счетов(</w:t>
-      </w:r>
-      <w:proofErr w:type="gramEnd"/>
-      <w:r>
-        <w:t>за каждый месяц)</w:t>
+        <w:t>У одного счета – лишь 1 договора. У 1 договора – множество счетов(за каждый месяц)</w:t>
       </w:r>
     </w:p>
     <w:p/>
@@ -1339,7 +1213,6 @@
       <w:r>
         <w:t xml:space="preserve">Информация для подключения к СУБД вынесена в отдельный конфигурационный </w:t>
       </w:r>
-      <w:proofErr w:type="gramStart"/>
       <w:r>
         <w:rPr>
           <w:lang w:val="en-US"/>
@@ -1355,7 +1228,6 @@
         </w:rPr>
         <w:t>properties</w:t>
       </w:r>
-      <w:proofErr w:type="gramEnd"/>
       <w:r>
         <w:t xml:space="preserve"> </w:t>
       </w:r>
@@ -1483,15 +1355,7 @@
     </w:p>
     <w:p>
       <w:r>
-        <w:t xml:space="preserve">Для конструирования меню и </w:t>
-      </w:r>
-      <w:proofErr w:type="spellStart"/>
-      <w:r>
-        <w:t>сайдбара</w:t>
-      </w:r>
-      <w:proofErr w:type="spellEnd"/>
-      <w:r>
-        <w:t xml:space="preserve"> написаны контроллеры </w:t>
+        <w:t xml:space="preserve">Для конструирования меню и сайдбара написаны контроллеры </w:t>
       </w:r>
       <w:r>
         <w:rPr>
@@ -1540,12 +1404,12 @@
         <w:rPr>
           <w:lang w:val="en-US"/>
         </w:rPr>
-        <w:t>fxml.</w:t>
-      </w:r>
-      <w:r>
-        <w:rPr>
-          <w:lang w:val="en-US"/>
-        </w:rPr>
+        <w:t>fxml</w:t>
+      </w:r>
+      <w:r>
+        <w:t>.</w:t>
+      </w:r>
+      <w:r>
         <w:br/>
       </w:r>
       <w:r>
@@ -1566,17 +1430,8 @@
     </w:p>
     <w:p>
       <w:r>
-        <w:t xml:space="preserve">Осуществлен перенос элементов интерфейса из </w:t>
-      </w:r>
-      <w:proofErr w:type="spellStart"/>
-      <w:r>
-        <w:t>RenterController</w:t>
-      </w:r>
-      <w:proofErr w:type="spellEnd"/>
-      <w:r>
-        <w:t xml:space="preserve"> в отдельный файл представления </w:t>
-      </w:r>
-      <w:proofErr w:type="gramStart"/>
+        <w:t xml:space="preserve">Осуществлен перенос элементов интерфейса из RenterController в отдельный файл представления </w:t>
+      </w:r>
       <w:r>
         <w:rPr>
           <w:lang w:val="en-US"/>
@@ -1592,7 +1447,6 @@
         </w:rPr>
         <w:t>fxml</w:t>
       </w:r>
-      <w:proofErr w:type="gramEnd"/>
       <w:r>
         <w:t xml:space="preserve">. </w:t>
       </w:r>
@@ -1610,15 +1464,7 @@
         <w:t>SidebarController</w:t>
       </w:r>
       <w:r>
-        <w:t xml:space="preserve">, так как в текущей реализации нам необходимо создавать объект класса </w:t>
-      </w:r>
-      <w:proofErr w:type="spellStart"/>
-      <w:r>
-        <w:t>RenterController</w:t>
-      </w:r>
-      <w:proofErr w:type="spellEnd"/>
-      <w:r>
-        <w:t>, в отличии от предыдущей статической версии работы.</w:t>
+        <w:t>, так как в текущей реализации нам необходимо создавать объект класса RenterController, в отличии от предыдущей статической версии работы.</w:t>
       </w:r>
     </w:p>
     <w:p>
@@ -1704,27 +1550,11 @@
     </w:p>
     <w:p>
       <w:r>
-        <w:t xml:space="preserve">Ускорься -  пора сдавать 2 главы первые, </w:t>
-      </w:r>
-      <w:proofErr w:type="spellStart"/>
-      <w:r>
-        <w:t>теор</w:t>
-      </w:r>
-      <w:proofErr w:type="spellEnd"/>
-      <w:r>
-        <w:t xml:space="preserve"> часть и про БД. </w:t>
+        <w:t xml:space="preserve">Ускорься -  пора сдавать 2 главы первые, теор часть и про БД. </w:t>
       </w:r>
       <w:r>
         <w:br/>
-        <w:t xml:space="preserve">Исследуй аналоги, алгоритм действий и расписывай. Потом </w:t>
-      </w:r>
-      <w:proofErr w:type="spellStart"/>
-      <w:r>
-        <w:t>прогу</w:t>
-      </w:r>
-      <w:proofErr w:type="spellEnd"/>
-      <w:r>
-        <w:t xml:space="preserve"> допишешь.</w:t>
+        <w:t>Исследуй аналоги, алгоритм действий и расписывай. Потом прогу допишешь.</w:t>
       </w:r>
     </w:p>
     <w:p>
@@ -1886,14 +1716,12 @@
       <w:r>
         <w:t xml:space="preserve">. </w:t>
       </w:r>
-      <w:proofErr w:type="spellStart"/>
       <w:r>
         <w:rPr>
           <w:lang w:val="en-US"/>
         </w:rPr>
         <w:t>RenterFormController</w:t>
       </w:r>
-      <w:proofErr w:type="spellEnd"/>
       <w:r>
         <w:t xml:space="preserve"> </w:t>
       </w:r>
@@ -2004,15 +1832,7 @@
         <w:t xml:space="preserve"> </w:t>
       </w:r>
       <w:r>
-        <w:t xml:space="preserve">все обращения и </w:t>
-      </w:r>
-      <w:proofErr w:type="spellStart"/>
-      <w:r>
-        <w:t>перессылки</w:t>
-      </w:r>
-      <w:proofErr w:type="spellEnd"/>
-      <w:r>
-        <w:t xml:space="preserve"> объекта БД</w:t>
+        <w:t>все обращения и перессылки объекта БД</w:t>
       </w:r>
       <w:r>
         <w:t xml:space="preserve"> из класса в класс.</w:t>
@@ -2167,15 +1987,7 @@
     </w:p>
     <w:p>
       <w:r>
-        <w:t xml:space="preserve">Контроллер зданий связан с контроллером </w:t>
-      </w:r>
-      <w:proofErr w:type="spellStart"/>
-      <w:r>
-        <w:t>сайдбара</w:t>
-      </w:r>
-      <w:proofErr w:type="spellEnd"/>
-      <w:r>
-        <w:t xml:space="preserve"> – теперь можно заходить на страницу зданий с помощью боковой панели.</w:t>
+        <w:t>Контроллер зданий связан с контроллером сайдбара – теперь можно заходить на страницу зданий с помощью боковой панели.</w:t>
       </w:r>
     </w:p>
     <w:p>
@@ -2206,15 +2018,7 @@
     </w:p>
     <w:p>
       <w:r>
-        <w:t xml:space="preserve">Запланировано: создать контроллер для представления создания зданий. Подумать о </w:t>
-      </w:r>
-      <w:proofErr w:type="spellStart"/>
-      <w:r>
-        <w:t>вышеозвученной</w:t>
-      </w:r>
-      <w:proofErr w:type="spellEnd"/>
-      <w:r>
-        <w:t xml:space="preserve"> идее сейчас, либо разобрать её после ещё созданий одной сущности.</w:t>
+        <w:t>Запланировано: создать контроллер для представления создания зданий. Подумать о вышеозвученной идее сейчас, либо разобрать её после ещё созданий одной сущности.</w:t>
       </w:r>
     </w:p>
     <w:p>
@@ -2295,15 +2099,7 @@
     </w:p>
     <w:p>
       <w:r>
-        <w:t xml:space="preserve">Запланировано: сделать полноценное редактирование профиля, кнопки для возврата назад или </w:t>
-      </w:r>
-      <w:proofErr w:type="spellStart"/>
-      <w:r>
-        <w:t>типо</w:t>
-      </w:r>
-      <w:proofErr w:type="spellEnd"/>
-      <w:r>
-        <w:t xml:space="preserve"> того.</w:t>
+        <w:t>Запланировано: сделать полноценное редактирование профиля, кнопки для возврата назад или типо того.</w:t>
       </w:r>
       <w:r>
         <w:t xml:space="preserve"> </w:t>
@@ -2369,13 +2165,7 @@
         <w:t xml:space="preserve">Вынесение </w:t>
       </w:r>
       <w:r>
-        <w:t>и</w:t>
-      </w:r>
-      <w:r>
-        <w:t>з</w:t>
-      </w:r>
-      <w:r>
-        <w:t xml:space="preserve"> </w:t>
+        <w:t xml:space="preserve">из </w:t>
       </w:r>
       <w:r>
         <w:rPr>
@@ -2403,73 +2193,323 @@
       </w:r>
       <w:r>
         <w:t xml:space="preserve">е </w:t>
+      </w:r>
+      <w:r>
+        <w:t>для создания договора</w:t>
+      </w:r>
+    </w:p>
+    <w:p>
+      <w:r>
+        <w:t xml:space="preserve">Создание логики и обработка представления </w:t>
+      </w:r>
+      <w:r>
+        <w:t xml:space="preserve">в </w:t>
+      </w:r>
+      <w:r>
+        <w:rPr>
+          <w:lang w:val="en-US"/>
+        </w:rPr>
+        <w:t>ContractFormController</w:t>
+      </w:r>
+    </w:p>
+    <w:p>
+      <w:r>
+        <w:t xml:space="preserve">Фиксация изменений в </w:t>
+      </w:r>
+      <w:r>
+        <w:rPr>
+          <w:lang w:val="en-US"/>
+        </w:rPr>
+        <w:t>ContractController</w:t>
+      </w:r>
+      <w:r>
+        <w:t xml:space="preserve"> </w:t>
+      </w:r>
+    </w:p>
+    <w:p>
+      <w:r>
+        <w:t>Запланировано: доработать модель договоров. Создать простую таблицу договоров.</w:t>
+      </w:r>
+    </w:p>
+    <w:p>
+      <w:r>
+        <w:t>Приступить к рефакторингу кода и профилю.</w:t>
+      </w:r>
+    </w:p>
+    <w:p>
+      <w:r>
+        <w:t>ПТ 09.11.18</w:t>
+      </w:r>
+    </w:p>
+    <w:p>
+      <w:r>
+        <w:t>Добавлена таблица для договоров, примитивная.</w:t>
+      </w:r>
+    </w:p>
+    <w:p>
+      <w:r>
+        <w:t>Создана сущность для договора.</w:t>
+      </w:r>
+    </w:p>
+    <w:p>
+      <w:r>
+        <w:t>Модель договора доработана. Теперь правильно работает с таблицей договоров из БД</w:t>
+      </w:r>
+      <w:r>
+        <w:t>.</w:t>
+      </w:r>
+    </w:p>
+    <w:p>
+      <w:r>
+        <w:t>Доработан контроллер формы для создания договоров. Реализовано создание договора через форму.</w:t>
+      </w:r>
+    </w:p>
+    <w:p>
+      <w:r>
+        <w:t>ПН 12.11.18</w:t>
+      </w:r>
+    </w:p>
+    <w:p>
+      <w:r>
+        <w:t xml:space="preserve">Добавлено представление и контроллер для профиля договора. Но столкнулся с тем, как объединить все расчеты по аренде и оплаты? Нужно выделить новую сущность, определяющую один месяц для конкретного договора. Назовем её </w:t>
+      </w:r>
+      <w:r>
+        <w:rPr>
+          <w:lang w:val="en-US"/>
+        </w:rPr>
+        <w:t>Month</w:t>
+      </w:r>
+      <w:r>
+        <w:t xml:space="preserve">, </w:t>
+      </w:r>
+      <w:r>
+        <w:t xml:space="preserve">т.к. ничего более обобщенного в голову не лезет. Расчет? Счет? Это все более узкие направления. Коммуналка, аренда помещения? Тоже. Более обобщенное, которое захватывает все вышеперечисленное – </w:t>
+      </w:r>
+      <w:r>
+        <w:rPr>
+          <w:lang w:val="en-US"/>
+        </w:rPr>
+        <w:t>Month</w:t>
+      </w:r>
+      <w:r>
+        <w:t>.</w:t>
+      </w:r>
+    </w:p>
+    <w:p>
+      <w:r>
+        <w:t>Также столкнулся с проблемой запросов. Можно использовать несколько готовых методов для каждой модели, чтобы выделить данные в профиль договора – модель договора, арендатора и здания.</w:t>
+      </w:r>
+      <w:r>
+        <w:br/>
+        <w:t>Иной путь – сделать лишь 1 запрос, но придется в методе для получения договора расширить запрос с нескольких таблиц сразу.</w:t>
+      </w:r>
+    </w:p>
+    <w:p>
+      <w:r>
+        <w:t>Воспользуемся пока готовыми запросами – тремя.</w:t>
+      </w:r>
+    </w:p>
+    <w:p>
+      <w:r>
+        <w:t xml:space="preserve">И для полноценного создания профиля договора – нужен список месяцев. </w:t>
+      </w:r>
+    </w:p>
+    <w:p>
+      <w:r>
+        <w:t xml:space="preserve">Итак, нужна сущность </w:t>
+      </w:r>
+      <w:r>
+        <w:rPr>
+          <w:lang w:val="en-US"/>
+        </w:rPr>
+        <w:t>Month</w:t>
+      </w:r>
+      <w:r>
+        <w:t xml:space="preserve">, </w:t>
+      </w:r>
+      <w:r>
+        <w:t xml:space="preserve">представление и контроллер. А также модель </w:t>
+      </w:r>
+      <w:r>
+        <w:rPr>
+          <w:lang w:val="en-US"/>
+        </w:rPr>
+        <w:t>Month</w:t>
+      </w:r>
+      <w:r>
+        <w:t xml:space="preserve">, </w:t>
+      </w:r>
+      <w:r>
+        <w:t>работающая с таблицами аренды помещений и коммуналкой.</w:t>
+      </w:r>
+    </w:p>
+    <w:p>
+      <w:r>
+        <w:t>Добавлен метод в модель зданий для получения одного здания.</w:t>
+      </w:r>
+    </w:p>
+    <w:p>
+      <w:r>
+        <w:t xml:space="preserve">Важно: в поисках лучшего решения для оптимизации таблиц. Мы не можем выделить таблицы «Аренда» и «Комм. Услуги» в отдельные сущности, как таблицы «Арендаторы» и «Здание», т.к. предыдущие не могут «жить» вне договора, тогда как последние – могут. Но так как нужно выделить что-то, что будет сущностью, для работы с ними обоими – создадим </w:t>
+      </w:r>
+      <w:r>
+        <w:rPr>
+          <w:lang w:val="en-US"/>
+        </w:rPr>
+        <w:t>Month</w:t>
+      </w:r>
+      <w:r>
+        <w:t xml:space="preserve">, </w:t>
+      </w:r>
+      <w:r>
+        <w:t>который будет содержать в себе и аренду и комуналку, во избежании связи 1 к 1.</w:t>
+      </w:r>
+      <w:r>
+        <w:br/>
+      </w:r>
+      <w:r>
+        <w:lastRenderedPageBreak/>
+        <w:t>Конечно можно оставить и без месяца – просто будут 2 сущности, 2 таблицы месяцев в профиле, 2 формы для работой с каждым типом расчетов.</w:t>
+      </w:r>
+    </w:p>
+    <w:p>
+      <w:r>
+        <w:t xml:space="preserve">Или сущность </w:t>
+      </w:r>
+      <w:r>
+        <w:rPr>
+          <w:lang w:val="en-US"/>
+        </w:rPr>
+        <w:t>Month</w:t>
+      </w:r>
+      <w:r>
+        <w:t xml:space="preserve"> </w:t>
+      </w:r>
+      <w:r>
+        <w:t xml:space="preserve">будет работать просто с разными расчетами в приложении, её модель будет работать с разными таблицами из БД. Например, </w:t>
+      </w:r>
+      <w:r>
+        <w:rPr>
+          <w:lang w:val="en-US"/>
+        </w:rPr>
+        <w:t>Month</w:t>
+      </w:r>
+      <w:r>
+        <w:t>-&gt;</w:t>
+      </w:r>
+      <w:r>
+        <w:rPr>
+          <w:lang w:val="en-US"/>
+        </w:rPr>
+        <w:t>GetRent</w:t>
+      </w:r>
+      <w:r>
+        <w:t xml:space="preserve">. </w:t>
+      </w:r>
+      <w:r>
+        <w:br/>
+        <w:t xml:space="preserve">Хоть и можно объединить все в 1 таблицу </w:t>
+      </w:r>
+      <w:r>
+        <w:rPr>
+          <w:lang w:val="en-US"/>
+        </w:rPr>
+        <w:t>Month</w:t>
+      </w:r>
+      <w:r>
+        <w:t xml:space="preserve">, </w:t>
+      </w:r>
+      <w:r>
+        <w:t>но декомпозиция облегчит понимание.</w:t>
+      </w:r>
+    </w:p>
+    <w:p>
+      <w:r>
+        <w:t xml:space="preserve">Добавлена сущность </w:t>
+      </w:r>
+      <w:r>
+        <w:rPr>
+          <w:lang w:val="en-US"/>
+        </w:rPr>
+        <w:t>Rent</w:t>
+      </w:r>
+    </w:p>
+    <w:p>
+      <w:r>
+        <w:t>13.11.18</w:t>
+      </w:r>
+    </w:p>
+    <w:p>
+      <w:r>
+        <w:t>Создано представление для расчета ежемесячных платежей.</w:t>
+      </w:r>
+    </w:p>
+    <w:p>
+      <w:r>
+        <w:t>14.11.18</w:t>
+      </w:r>
+    </w:p>
+    <w:p>
+      <w:pPr>
+        <w:rPr>
+          <w:lang w:val="en-US"/>
+        </w:rPr>
+      </w:pPr>
+      <w:r>
+        <w:t xml:space="preserve">Пока что для облегчения задачи и комуналка и арендная плата обьединены в 1 сущность </w:t>
+      </w:r>
+      <w:r>
+        <w:rPr>
+          <w:lang w:val="en-US"/>
+        </w:rPr>
+        <w:t>Month</w:t>
+      </w:r>
+      <w:r>
+        <w:t xml:space="preserve">. </w:t>
+      </w:r>
+      <w:r>
+        <w:t>Потому что пока что не могу решить, а нужны ли отдельные сущности. Ведь это придется делать запросы из 2 таблиц.</w:t>
+      </w:r>
+    </w:p>
+    <w:p>
+      <w:r>
+        <w:t xml:space="preserve">Добавлена модель </w:t>
+      </w:r>
+      <w:r>
+        <w:rPr>
+          <w:lang w:val="en-US"/>
+        </w:rPr>
+        <w:t>Month</w:t>
+      </w:r>
+      <w:r>
+        <w:t>.</w:t>
+      </w:r>
+    </w:p>
+    <w:p>
+      <w:r>
+        <w:t>В модель контрактов при создании контракта реализован базовое добавление 12 месяцев.</w:t>
+      </w:r>
+    </w:p>
+    <w:p>
+      <w:pPr>
+        <w:rPr>
+          <w:lang w:val="en-US"/>
+        </w:rPr>
+      </w:pPr>
+      <w:r>
+        <w:t xml:space="preserve">Осуществлен вывод списка месяцев в профиле договора </w:t>
+      </w:r>
+      <w:r>
+        <w:rPr>
+          <w:lang w:val="en-US"/>
+        </w:rPr>
+        <w:t>ContractProfileController</w:t>
+      </w:r>
+      <w:r>
+        <w:t>/</w:t>
       </w:r>
       <w:bookmarkStart w:id="0" w:name="_GoBack"/>
       <w:bookmarkEnd w:id="0"/>
-      <w:r>
-        <w:t>для создания договора</w:t>
-      </w:r>
-    </w:p>
-    <w:p>
-      <w:r>
-        <w:t xml:space="preserve">Создание </w:t>
-      </w:r>
-      <w:r>
-        <w:t xml:space="preserve">логики </w:t>
-      </w:r>
-      <w:r>
-        <w:t xml:space="preserve">и </w:t>
-      </w:r>
-      <w:r>
-        <w:t>обработка</w:t>
-      </w:r>
-      <w:r>
-        <w:t xml:space="preserve"> представления</w:t>
-      </w:r>
-      <w:r>
-        <w:t xml:space="preserve"> </w:t>
-      </w:r>
-      <w:r>
-        <w:t xml:space="preserve">в </w:t>
-      </w:r>
-      <w:r>
-        <w:rPr>
-          <w:lang w:val="en-US"/>
-        </w:rPr>
-        <w:t>ContractFormController</w:t>
-      </w:r>
-    </w:p>
-    <w:p>
-      <w:r>
-        <w:t xml:space="preserve">Фиксация изменений в </w:t>
-      </w:r>
-      <w:r>
-        <w:rPr>
-          <w:lang w:val="en-US"/>
-        </w:rPr>
-        <w:t>ContractController</w:t>
-      </w:r>
-      <w:r>
-        <w:t xml:space="preserve"> </w:t>
-      </w:r>
-    </w:p>
-    <w:p>
-      <w:r>
-        <w:t>Запланировано: доработать модель договоров. Создать простую таблицу договоров.</w:t>
-      </w:r>
-    </w:p>
-    <w:p>
-      <w:r>
-        <w:t xml:space="preserve">Приступить к </w:t>
-      </w:r>
-      <w:proofErr w:type="spellStart"/>
-      <w:r>
-        <w:t>рефакторингу</w:t>
-      </w:r>
-      <w:proofErr w:type="spellEnd"/>
-      <w:r>
-        <w:t xml:space="preserve"> кода и профилю.</w:t>
-      </w:r>
     </w:p>
     <w:sectPr>
       <w:pgSz w:w="11906" w:h="16838"/>

</xml_diff>

<commit_message>
Description about work done && queries for db
</commit_message>
<xml_diff>
--- a/Собранные данные.docx
+++ b/Собранные данные.docx
@@ -151,7 +151,15 @@
         </w:numPr>
       </w:pPr>
       <w:r>
-        <w:t>Архивация данных. Экспорт для переноса. Автоматический бэкап для защиты от потери.</w:t>
+        <w:t xml:space="preserve">Архивация данных. Экспорт для переноса. Автоматический </w:t>
+      </w:r>
+      <w:proofErr w:type="spellStart"/>
+      <w:r>
+        <w:t>бэкап</w:t>
+      </w:r>
+      <w:proofErr w:type="spellEnd"/>
+      <w:r>
+        <w:t xml:space="preserve"> для защиты от потери.</w:t>
       </w:r>
     </w:p>
     <w:p>
@@ -244,7 +252,35 @@
         <w:rPr>
           <w:lang w:val="en-US"/>
         </w:rPr>
-        <w:t>.xsl – Excel 2003, xslx)</w:t>
+        <w:t>.</w:t>
+      </w:r>
+      <w:proofErr w:type="spellStart"/>
+      <w:r>
+        <w:rPr>
+          <w:lang w:val="en-US"/>
+        </w:rPr>
+        <w:t>xsl</w:t>
+      </w:r>
+      <w:proofErr w:type="spellEnd"/>
+      <w:r>
+        <w:rPr>
+          <w:lang w:val="en-US"/>
+        </w:rPr>
+        <w:t xml:space="preserve"> – Excel 2003, </w:t>
+      </w:r>
+      <w:proofErr w:type="spellStart"/>
+      <w:r>
+        <w:rPr>
+          <w:lang w:val="en-US"/>
+        </w:rPr>
+        <w:t>xslx</w:t>
+      </w:r>
+      <w:proofErr w:type="spellEnd"/>
+      <w:r>
+        <w:rPr>
+          <w:lang w:val="en-US"/>
+        </w:rPr>
+        <w:t>)</w:t>
       </w:r>
       <w:r>
         <w:t>.</w:t>
@@ -288,7 +324,15 @@
         <w:ind w:firstLine="708"/>
       </w:pPr>
       <w:r>
-        <w:t xml:space="preserve">Нецелесообразность использования Excel и макросов </w:t>
+        <w:t xml:space="preserve">Нецелесообразность использования </w:t>
+      </w:r>
+      <w:proofErr w:type="spellStart"/>
+      <w:r>
+        <w:t>Excel</w:t>
+      </w:r>
+      <w:proofErr w:type="spellEnd"/>
+      <w:r>
+        <w:t xml:space="preserve"> и макросов </w:t>
       </w:r>
       <w:r>
         <w:rPr>
@@ -629,17 +673,41 @@
     </w:p>
     <w:p>
       <w:r>
-        <w:t>1С:Предприятие 8.3.13.1513</w:t>
-      </w:r>
-    </w:p>
-    <w:p>
-      <w:r>
-        <w:t>Система программ «1С:Предприятие 8» включает в себя платформу и прикладные решения, разработанные на ее основе, для автоматизации деятельности организаций и частных лиц. Сама платформа не является программным продуктом для использования конечными пользователями, которые обычно работают с одним из многих прикладных решений (конфигураций), разработанных на данной платформе. Такой подход позволяет автоматизировать различные виды деятельности, используя единую технологическую платформу.</w:t>
-      </w:r>
-    </w:p>
-    <w:p>
-      <w:r>
-        <w:t>Гибкость платформы позволяет применять 1С:Предприятие 8 в самых разнообразных областях:</w:t>
+        <w:t>1</w:t>
+      </w:r>
+      <w:proofErr w:type="gramStart"/>
+      <w:r>
+        <w:t>С:Предприятие</w:t>
+      </w:r>
+      <w:proofErr w:type="gramEnd"/>
+      <w:r>
+        <w:t xml:space="preserve"> 8.3.13.1513</w:t>
+      </w:r>
+    </w:p>
+    <w:p>
+      <w:r>
+        <w:t>Система программ «1</w:t>
+      </w:r>
+      <w:proofErr w:type="gramStart"/>
+      <w:r>
+        <w:t>С:Предприятие</w:t>
+      </w:r>
+      <w:proofErr w:type="gramEnd"/>
+      <w:r>
+        <w:t xml:space="preserve"> 8» включает в себя платформу и прикладные решения, разработанные на ее основе, для автоматизации деятельности организаций и частных лиц. Сама платформа не является программным продуктом для использования конечными пользователями, которые обычно работают с одним из многих прикладных решений (конфигураций), разработанных на данной платформе. Такой подход позволяет автоматизировать различные виды деятельности, используя единую технологическую платформу.</w:t>
+      </w:r>
+    </w:p>
+    <w:p>
+      <w:r>
+        <w:t>Гибкость платформы позволяет применять 1</w:t>
+      </w:r>
+      <w:proofErr w:type="gramStart"/>
+      <w:r>
+        <w:t>С:Предприятие</w:t>
+      </w:r>
+      <w:proofErr w:type="gramEnd"/>
+      <w:r>
+        <w:t xml:space="preserve"> 8 в самых разнообразных областях:</w:t>
       </w:r>
     </w:p>
     <w:p>
@@ -699,7 +767,15 @@
         </w:numPr>
       </w:pPr>
       <w:r>
-        <w:t>широкие возможности для управленческого учета и построения аналитической отчетности, поддержка многовалютного учета;</w:t>
+        <w:t xml:space="preserve">широкие возможности для управленческого учета и построения аналитической отчетности, поддержка </w:t>
+      </w:r>
+      <w:proofErr w:type="spellStart"/>
+      <w:r>
+        <w:t>многовалютного</w:t>
+      </w:r>
+      <w:proofErr w:type="spellEnd"/>
+      <w:r>
+        <w:t xml:space="preserve"> учета;</w:t>
       </w:r>
     </w:p>
     <w:p>
@@ -748,7 +824,21 @@
         <w:rPr>
           <w:b/>
         </w:rPr>
-        <w:t>1С:Аренда и управление недвижимостью</w:t>
+        <w:t>1</w:t>
+      </w:r>
+      <w:proofErr w:type="gramStart"/>
+      <w:r>
+        <w:rPr>
+          <w:b/>
+        </w:rPr>
+        <w:t>С:Аренда</w:t>
+      </w:r>
+      <w:proofErr w:type="gramEnd"/>
+      <w:r>
+        <w:rPr>
+          <w:b/>
+        </w:rPr>
+        <w:t xml:space="preserve"> и управление недвижимостью</w:t>
       </w:r>
     </w:p>
     <w:p>
@@ -763,7 +853,15 @@
     </w:p>
     <w:p>
       <w:r>
-        <w:t>Продукт разработан на последней версии технологической платформы «1С:Предприятие 8» и выпускается в двух вариантах- на основе типовых конфигураций «Бухгалтерия предприятия» и «Управление производственным предприятием».</w:t>
+        <w:t>Продукт разработан на последней версии технологической платформы «1</w:t>
+      </w:r>
+      <w:proofErr w:type="gramStart"/>
+      <w:r>
+        <w:t>С:Предприятие</w:t>
+      </w:r>
+      <w:proofErr w:type="gramEnd"/>
+      <w:r>
+        <w:t xml:space="preserve"> 8» и выпускается в двух вариантах- на основе типовых конфигураций «Бухгалтерия предприятия» и «Управление производственным предприятием».</w:t>
       </w:r>
     </w:p>
     <w:p/>
@@ -773,8 +871,13 @@
       </w:r>
     </w:p>
     <w:p>
-      <w:r>
-        <w:t>Доистоинства:</w:t>
+      <w:proofErr w:type="spellStart"/>
+      <w:r>
+        <w:t>Доистоинства</w:t>
+      </w:r>
+      <w:proofErr w:type="spellEnd"/>
+      <w:r>
+        <w:t>:</w:t>
       </w:r>
     </w:p>
     <w:p>
@@ -890,8 +993,13 @@
           <w:numId w:val="4"/>
         </w:numPr>
       </w:pPr>
-      <w:r>
-        <w:t xml:space="preserve">Нагроможденность. Этот недостаток присутствует как в функциональном плане в виде довольно большого скопления функций и возможностей в одном месте, так и в визуальном плане – интерфейс </w:t>
+      <w:proofErr w:type="spellStart"/>
+      <w:r>
+        <w:t>Нагроможденность</w:t>
+      </w:r>
+      <w:proofErr w:type="spellEnd"/>
+      <w:r>
+        <w:t xml:space="preserve">. Этот недостаток присутствует как в функциональном плане в виде довольно большого скопления функций и возможностей в одном месте, так и в визуальном плане – интерфейс </w:t>
       </w:r>
       <w:r>
         <w:t>непростой</w:t>
@@ -915,7 +1023,15 @@
         <w:t>«</w:t>
       </w:r>
       <w:r>
-        <w:t>1С:Аренда и управление недвижимостью</w:t>
+        <w:t>1</w:t>
+      </w:r>
+      <w:proofErr w:type="gramStart"/>
+      <w:r>
+        <w:t>С:Аренда</w:t>
+      </w:r>
+      <w:proofErr w:type="gramEnd"/>
+      <w:r>
+        <w:t xml:space="preserve"> и управление недвижимостью</w:t>
       </w:r>
       <w:r>
         <w:t>» есть о</w:t>
@@ -986,7 +1102,15 @@
         <w:t>Узкая специализация. Возможность сосредоточиться на конкретной функциональности – аренде помещений.</w:t>
       </w:r>
       <w:r>
-        <w:t xml:space="preserve"> Это позволит избежать возможного испуга и недопониманий со стороны пользователя, который рассчитывает получить инструменты для решения своих задач, а по итогу получает сборник из множества намешанных возможностей.</w:t>
+        <w:t xml:space="preserve"> Это позволит избежать возможного испуга и </w:t>
+      </w:r>
+      <w:proofErr w:type="spellStart"/>
+      <w:r>
+        <w:t>недопониманий</w:t>
+      </w:r>
+      <w:proofErr w:type="spellEnd"/>
+      <w:r>
+        <w:t xml:space="preserve"> со стороны пользователя, который рассчитывает получить инструменты для решения своих задач, а по итогу получает сборник из множества намешанных возможностей.</w:t>
       </w:r>
     </w:p>
     <w:p>
@@ -1007,7 +1131,15 @@
         <w:t>инимализм в управлении и функционале отвергает возможн</w:t>
       </w:r>
       <w:r>
-        <w:t>ую путанницу в работе приложения.</w:t>
+        <w:t xml:space="preserve">ую </w:t>
+      </w:r>
+      <w:proofErr w:type="spellStart"/>
+      <w:r>
+        <w:t>путанницу</w:t>
+      </w:r>
+      <w:proofErr w:type="spellEnd"/>
+      <w:r>
+        <w:t xml:space="preserve"> в работе приложения.</w:t>
       </w:r>
     </w:p>
     <w:p>
@@ -1130,7 +1262,15 @@
       </w:r>
       <w:r>
         <w:br/>
-        <w:t>У одного счета – лишь 1 договора. У 1 договора – множество счетов(за каждый месяц)</w:t>
+        <w:t xml:space="preserve">У одного счета – лишь 1 договора. У 1 договора – множество </w:t>
+      </w:r>
+      <w:proofErr w:type="gramStart"/>
+      <w:r>
+        <w:t>счетов(</w:t>
+      </w:r>
+      <w:proofErr w:type="gramEnd"/>
+      <w:r>
+        <w:t>за каждый месяц)</w:t>
       </w:r>
     </w:p>
     <w:p/>
@@ -1213,6 +1353,7 @@
       <w:r>
         <w:t xml:space="preserve">Информация для подключения к СУБД вынесена в отдельный конфигурационный </w:t>
       </w:r>
+      <w:proofErr w:type="gramStart"/>
       <w:r>
         <w:rPr>
           <w:lang w:val="en-US"/>
@@ -1228,6 +1369,7 @@
         </w:rPr>
         <w:t>properties</w:t>
       </w:r>
+      <w:proofErr w:type="gramEnd"/>
       <w:r>
         <w:t xml:space="preserve"> </w:t>
       </w:r>
@@ -1243,12 +1385,14 @@
         <w:br/>
         <w:t xml:space="preserve">Но кроме этого, методы сделаны статическими и выделены в модель приложения – класс </w:t>
       </w:r>
+      <w:proofErr w:type="spellStart"/>
       <w:r>
         <w:rPr>
           <w:lang w:val="en-US"/>
         </w:rPr>
         <w:t>RenterModel</w:t>
       </w:r>
+      <w:proofErr w:type="spellEnd"/>
       <w:r>
         <w:t xml:space="preserve">, </w:t>
       </w:r>
@@ -1268,12 +1412,14 @@
         <w:br/>
         <w:t xml:space="preserve">Класс </w:t>
       </w:r>
+      <w:proofErr w:type="spellStart"/>
       <w:r>
         <w:rPr>
           <w:lang w:val="en-US"/>
         </w:rPr>
         <w:t>RenterModel</w:t>
       </w:r>
+      <w:proofErr w:type="spellEnd"/>
       <w:r>
         <w:t xml:space="preserve"> </w:t>
       </w:r>
@@ -1286,12 +1432,14 @@
       <w:r>
         <w:t xml:space="preserve">Логика работы вывода списка по нажатию на кнопку «Показать» выделена в метод </w:t>
       </w:r>
+      <w:proofErr w:type="spellStart"/>
       <w:r>
         <w:rPr>
           <w:lang w:val="en-US"/>
         </w:rPr>
         <w:t>UpdateListRenters</w:t>
       </w:r>
+      <w:proofErr w:type="spellEnd"/>
       <w:r>
         <w:t xml:space="preserve">, </w:t>
       </w:r>
@@ -1301,6 +1449,7 @@
       <w:r>
         <w:br/>
       </w:r>
+      <w:proofErr w:type="spellStart"/>
       <w:r>
         <w:rPr>
           <w:lang w:val="en-US"/>
@@ -1313,6 +1462,7 @@
         </w:rPr>
         <w:t>ers</w:t>
       </w:r>
+      <w:proofErr w:type="spellEnd"/>
       <w:r>
         <w:t xml:space="preserve"> </w:t>
       </w:r>
@@ -1322,12 +1472,14 @@
       <w:r>
         <w:t xml:space="preserve">ка арендаторов для пользователя, через получение данных из </w:t>
       </w:r>
+      <w:proofErr w:type="spellStart"/>
       <w:r>
         <w:rPr>
           <w:lang w:val="en-US"/>
         </w:rPr>
         <w:t>RenterModel</w:t>
       </w:r>
+      <w:proofErr w:type="spellEnd"/>
       <w:r>
         <w:t xml:space="preserve"> и удаление старых.</w:t>
       </w:r>
@@ -1355,26 +1507,38 @@
     </w:p>
     <w:p>
       <w:r>
-        <w:t xml:space="preserve">Для конструирования меню и сайдбара написаны контроллеры </w:t>
-      </w:r>
+        <w:t xml:space="preserve">Для конструирования меню и </w:t>
+      </w:r>
+      <w:proofErr w:type="spellStart"/>
+      <w:r>
+        <w:t>сайдбара</w:t>
+      </w:r>
+      <w:proofErr w:type="spellEnd"/>
+      <w:r>
+        <w:t xml:space="preserve"> написаны контроллеры </w:t>
+      </w:r>
+      <w:proofErr w:type="spellStart"/>
       <w:r>
         <w:rPr>
           <w:lang w:val="en-US"/>
         </w:rPr>
         <w:t>MenuController</w:t>
       </w:r>
+      <w:proofErr w:type="spellEnd"/>
       <w:r>
         <w:t xml:space="preserve"> </w:t>
       </w:r>
       <w:r>
         <w:t xml:space="preserve">и </w:t>
       </w:r>
+      <w:proofErr w:type="spellStart"/>
       <w:r>
         <w:rPr>
           <w:lang w:val="en-US"/>
         </w:rPr>
         <w:t>SidebarController</w:t>
       </w:r>
+      <w:proofErr w:type="spellEnd"/>
       <w:r>
         <w:t xml:space="preserve">, </w:t>
       </w:r>
@@ -1400,12 +1564,14 @@
       <w:r>
         <w:t xml:space="preserve"> </w:t>
       </w:r>
+      <w:proofErr w:type="spellStart"/>
       <w:r>
         <w:rPr>
           <w:lang w:val="en-US"/>
         </w:rPr>
         <w:t>fxml</w:t>
       </w:r>
+      <w:proofErr w:type="spellEnd"/>
       <w:r>
         <w:t>.</w:t>
       </w:r>
@@ -1430,8 +1596,17 @@
     </w:p>
     <w:p>
       <w:r>
-        <w:t xml:space="preserve">Осуществлен перенос элементов интерфейса из RenterController в отдельный файл представления </w:t>
-      </w:r>
+        <w:t xml:space="preserve">Осуществлен перенос элементов интерфейса из </w:t>
+      </w:r>
+      <w:proofErr w:type="spellStart"/>
+      <w:r>
+        <w:t>RenterController</w:t>
+      </w:r>
+      <w:proofErr w:type="spellEnd"/>
+      <w:r>
+        <w:t xml:space="preserve"> в отдельный файл представления </w:t>
+      </w:r>
+      <w:proofErr w:type="gramStart"/>
       <w:r>
         <w:rPr>
           <w:lang w:val="en-US"/>
@@ -1441,12 +1616,15 @@
       <w:r>
         <w:t>.</w:t>
       </w:r>
+      <w:proofErr w:type="spellStart"/>
       <w:r>
         <w:rPr>
           <w:lang w:val="en-US"/>
         </w:rPr>
         <w:t>fxml</w:t>
       </w:r>
+      <w:proofErr w:type="spellEnd"/>
+      <w:proofErr w:type="gramEnd"/>
       <w:r>
         <w:t xml:space="preserve">. </w:t>
       </w:r>
@@ -1457,14 +1635,24 @@
         <w:br/>
         <w:t xml:space="preserve">В виду вышеперечисленных изменений, соответственно, изменен вызов контроллера из </w:t>
       </w:r>
+      <w:proofErr w:type="spellStart"/>
       <w:r>
         <w:rPr>
           <w:lang w:val="en-US"/>
         </w:rPr>
         <w:t>SidebarController</w:t>
       </w:r>
-      <w:r>
-        <w:t>, так как в текущей реализации нам необходимо создавать объект класса RenterController, в отличии от предыдущей статической версии работы.</w:t>
+      <w:proofErr w:type="spellEnd"/>
+      <w:r>
+        <w:t xml:space="preserve">, так как в текущей реализации нам необходимо создавать объект класса </w:t>
+      </w:r>
+      <w:proofErr w:type="spellStart"/>
+      <w:r>
+        <w:t>RenterController</w:t>
+      </w:r>
+      <w:proofErr w:type="spellEnd"/>
+      <w:r>
+        <w:t>, в отличии от предыдущей статической версии работы.</w:t>
       </w:r>
     </w:p>
     <w:p>
@@ -1474,12 +1662,14 @@
       <w:r>
         <w:t xml:space="preserve"> </w:t>
       </w:r>
+      <w:proofErr w:type="spellStart"/>
       <w:r>
         <w:rPr>
           <w:lang w:val="en-US"/>
         </w:rPr>
         <w:t>EconomistWorkstation</w:t>
       </w:r>
+      <w:proofErr w:type="spellEnd"/>
       <w:r>
         <w:t xml:space="preserve"> удалена часть, ответственная за отображение</w:t>
       </w:r>
@@ -1550,11 +1740,27 @@
     </w:p>
     <w:p>
       <w:r>
-        <w:t xml:space="preserve">Ускорься -  пора сдавать 2 главы первые, теор часть и про БД. </w:t>
+        <w:t xml:space="preserve">Ускорься -  пора сдавать 2 главы первые, </w:t>
+      </w:r>
+      <w:proofErr w:type="spellStart"/>
+      <w:r>
+        <w:t>теор</w:t>
+      </w:r>
+      <w:proofErr w:type="spellEnd"/>
+      <w:r>
+        <w:t xml:space="preserve"> часть и про БД. </w:t>
       </w:r>
       <w:r>
         <w:br/>
-        <w:t>Исследуй аналоги, алгоритм действий и расписывай. Потом прогу допишешь.</w:t>
+        <w:t xml:space="preserve">Исследуй аналоги, алгоритм действий и расписывай. Потом </w:t>
+      </w:r>
+      <w:proofErr w:type="spellStart"/>
+      <w:r>
+        <w:t>прогу</w:t>
+      </w:r>
+      <w:proofErr w:type="spellEnd"/>
+      <w:r>
+        <w:t xml:space="preserve"> допишешь.</w:t>
       </w:r>
     </w:p>
     <w:p>
@@ -1579,24 +1785,28 @@
       <w:r>
         <w:t xml:space="preserve">Так. Я перенес логику создания формы в отдельный контроллер </w:t>
       </w:r>
+      <w:proofErr w:type="spellStart"/>
       <w:r>
         <w:rPr>
           <w:lang w:val="en-US"/>
         </w:rPr>
         <w:t>RenterFormController</w:t>
       </w:r>
+      <w:proofErr w:type="spellEnd"/>
       <w:r>
         <w:t xml:space="preserve"> </w:t>
       </w:r>
       <w:r>
         <w:t xml:space="preserve">и представление </w:t>
       </w:r>
+      <w:proofErr w:type="spellStart"/>
       <w:r>
         <w:rPr>
           <w:lang w:val="en-US"/>
         </w:rPr>
         <w:t>RenterForm</w:t>
       </w:r>
+      <w:proofErr w:type="spellEnd"/>
       <w:r>
         <w:t xml:space="preserve"> </w:t>
       </w:r>
@@ -1671,12 +1881,14 @@
         <w:lastRenderedPageBreak/>
         <w:t xml:space="preserve">В </w:t>
       </w:r>
+      <w:proofErr w:type="spellStart"/>
       <w:r>
         <w:rPr>
           <w:lang w:val="en-US"/>
         </w:rPr>
         <w:t>RenterModel</w:t>
       </w:r>
+      <w:proofErr w:type="spellEnd"/>
       <w:r>
         <w:t xml:space="preserve"> </w:t>
       </w:r>
@@ -1707,21 +1919,25 @@
       <w:r>
         <w:br/>
       </w:r>
+      <w:proofErr w:type="spellStart"/>
       <w:r>
         <w:rPr>
           <w:lang w:val="en-US"/>
         </w:rPr>
         <w:t>RenterController</w:t>
       </w:r>
+      <w:proofErr w:type="spellEnd"/>
       <w:r>
         <w:t xml:space="preserve">. </w:t>
       </w:r>
+      <w:proofErr w:type="spellStart"/>
       <w:r>
         <w:rPr>
           <w:lang w:val="en-US"/>
         </w:rPr>
         <w:t>RenterFormController</w:t>
       </w:r>
+      <w:proofErr w:type="spellEnd"/>
       <w:r>
         <w:t xml:space="preserve"> </w:t>
       </w:r>
@@ -1752,12 +1968,14 @@
       <w:r>
         <w:t>.</w:t>
       </w:r>
+      <w:proofErr w:type="spellStart"/>
       <w:r>
         <w:rPr>
           <w:lang w:val="en-US"/>
         </w:rPr>
         <w:t>fxml</w:t>
       </w:r>
+      <w:proofErr w:type="spellEnd"/>
       <w:r>
         <w:t>.</w:t>
       </w:r>
@@ -1781,12 +1999,14 @@
       <w:r>
         <w:t>.</w:t>
       </w:r>
+      <w:proofErr w:type="spellStart"/>
       <w:r>
         <w:rPr>
           <w:lang w:val="en-US"/>
         </w:rPr>
         <w:t>toString</w:t>
       </w:r>
+      <w:proofErr w:type="spellEnd"/>
       <w:r>
         <w:t xml:space="preserve"> </w:t>
       </w:r>
@@ -1811,12 +2031,14 @@
       <w:r>
         <w:t xml:space="preserve">Используется в </w:t>
       </w:r>
+      <w:proofErr w:type="spellStart"/>
       <w:r>
         <w:rPr>
           <w:lang w:val="en-US"/>
         </w:rPr>
         <w:t>ComboBox</w:t>
       </w:r>
+      <w:proofErr w:type="spellEnd"/>
       <w:r>
         <w:t xml:space="preserve"> </w:t>
       </w:r>
@@ -1832,7 +2054,15 @@
         <w:t xml:space="preserve"> </w:t>
       </w:r>
       <w:r>
-        <w:t>все обращения и перессылки объекта БД</w:t>
+        <w:t xml:space="preserve">все обращения и </w:t>
+      </w:r>
+      <w:proofErr w:type="spellStart"/>
+      <w:r>
+        <w:t>перессылки</w:t>
+      </w:r>
+      <w:proofErr w:type="spellEnd"/>
+      <w:r>
+        <w:t xml:space="preserve"> объекта БД</w:t>
       </w:r>
       <w:r>
         <w:t xml:space="preserve"> из класса в класс.</w:t>
@@ -1960,12 +2190,14 @@
         <w:br/>
         <w:t xml:space="preserve">Реализована </w:t>
       </w:r>
+      <w:proofErr w:type="spellStart"/>
       <w:r>
         <w:rPr>
           <w:lang w:val="en-US"/>
         </w:rPr>
         <w:t>BuildingModel</w:t>
       </w:r>
+      <w:proofErr w:type="spellEnd"/>
       <w:r>
         <w:t xml:space="preserve"> </w:t>
       </w:r>
@@ -1987,28 +2219,40 @@
     </w:p>
     <w:p>
       <w:r>
-        <w:t>Контроллер зданий связан с контроллером сайдбара – теперь можно заходить на страницу зданий с помощью боковой панели.</w:t>
+        <w:t xml:space="preserve">Контроллер зданий связан с контроллером </w:t>
+      </w:r>
+      <w:proofErr w:type="spellStart"/>
+      <w:r>
+        <w:t>сайдбара</w:t>
+      </w:r>
+      <w:proofErr w:type="spellEnd"/>
+      <w:r>
+        <w:t xml:space="preserve"> – теперь можно заходить на страницу зданий с помощью боковой панели.</w:t>
       </w:r>
     </w:p>
     <w:p>
       <w:r>
         <w:t xml:space="preserve">Добавлено представление </w:t>
       </w:r>
+      <w:proofErr w:type="spellStart"/>
       <w:r>
         <w:rPr>
           <w:lang w:val="en-US"/>
         </w:rPr>
         <w:t>BuildingForm</w:t>
       </w:r>
+      <w:proofErr w:type="spellEnd"/>
       <w:r>
         <w:t>.</w:t>
       </w:r>
+      <w:proofErr w:type="spellStart"/>
       <w:r>
         <w:rPr>
           <w:lang w:val="en-US"/>
         </w:rPr>
         <w:t>fxml</w:t>
       </w:r>
+      <w:proofErr w:type="spellEnd"/>
       <w:r>
         <w:t xml:space="preserve"> </w:t>
       </w:r>
@@ -2018,7 +2262,15 @@
     </w:p>
     <w:p>
       <w:r>
-        <w:t>Запланировано: создать контроллер для представления создания зданий. Подумать о вышеозвученной идее сейчас, либо разобрать её после ещё созданий одной сущности.</w:t>
+        <w:t xml:space="preserve">Запланировано: создать контроллер для представления создания зданий. Подумать о </w:t>
+      </w:r>
+      <w:proofErr w:type="spellStart"/>
+      <w:r>
+        <w:t>вышеозвученной</w:t>
+      </w:r>
+      <w:proofErr w:type="spellEnd"/>
+      <w:r>
+        <w:t xml:space="preserve"> идее сейчас, либо разобрать её после ещё созданий одной сущности.</w:t>
       </w:r>
     </w:p>
     <w:p>
@@ -2030,12 +2282,14 @@
       <w:r>
         <w:t xml:space="preserve">Разработан </w:t>
       </w:r>
+      <w:proofErr w:type="spellStart"/>
       <w:r>
         <w:rPr>
           <w:lang w:val="en-US"/>
         </w:rPr>
         <w:t>BuildingFormController</w:t>
       </w:r>
+      <w:proofErr w:type="spellEnd"/>
       <w:r>
         <w:t xml:space="preserve"> </w:t>
       </w:r>
@@ -2045,12 +2299,14 @@
       <w:r>
         <w:t xml:space="preserve"> </w:t>
       </w:r>
+      <w:proofErr w:type="spellStart"/>
       <w:r>
         <w:rPr>
           <w:lang w:val="en-US"/>
         </w:rPr>
         <w:t>BuildingForm</w:t>
       </w:r>
+      <w:proofErr w:type="spellEnd"/>
       <w:r>
         <w:t>.</w:t>
       </w:r>
@@ -2065,12 +2321,14 @@
       <w:r>
         <w:t xml:space="preserve">в </w:t>
       </w:r>
+      <w:proofErr w:type="spellStart"/>
       <w:r>
         <w:rPr>
           <w:lang w:val="en-US"/>
         </w:rPr>
         <w:t>BuildingController</w:t>
       </w:r>
+      <w:proofErr w:type="spellEnd"/>
       <w:r>
         <w:t xml:space="preserve"> для отображения формы.</w:t>
       </w:r>
@@ -2090,16 +2348,26 @@
       <w:r>
         <w:t xml:space="preserve">Создан метод получения одного арендатора </w:t>
       </w:r>
+      <w:proofErr w:type="spellStart"/>
       <w:r>
         <w:rPr>
           <w:lang w:val="en-US"/>
         </w:rPr>
         <w:t>getRenter</w:t>
       </w:r>
-    </w:p>
-    <w:p>
-      <w:r>
-        <w:t>Запланировано: сделать полноценное редактирование профиля, кнопки для возврата назад или типо того.</w:t>
+      <w:proofErr w:type="spellEnd"/>
+    </w:p>
+    <w:p>
+      <w:r>
+        <w:t xml:space="preserve">Запланировано: сделать полноценное редактирование профиля, кнопки для возврата назад или </w:t>
+      </w:r>
+      <w:proofErr w:type="spellStart"/>
+      <w:r>
+        <w:t>типо</w:t>
+      </w:r>
+      <w:proofErr w:type="spellEnd"/>
+      <w:r>
+        <w:t xml:space="preserve"> того.</w:t>
       </w:r>
       <w:r>
         <w:t xml:space="preserve"> </w:t>
@@ -2129,12 +2397,14 @@
       <w:r>
         <w:t xml:space="preserve">Создание представления для профиля </w:t>
       </w:r>
+      <w:proofErr w:type="spellStart"/>
       <w:r>
         <w:rPr>
           <w:lang w:val="en-US"/>
         </w:rPr>
         <w:t>RenterProfile</w:t>
       </w:r>
+      <w:proofErr w:type="spellEnd"/>
       <w:r>
         <w:t>, его контроллера и связи между ними.</w:t>
       </w:r>
@@ -2176,12 +2446,14 @@
       <w:r>
         <w:t>.</w:t>
       </w:r>
+      <w:proofErr w:type="spellStart"/>
       <w:r>
         <w:rPr>
           <w:lang w:val="en-US"/>
         </w:rPr>
         <w:t>fxml</w:t>
       </w:r>
+      <w:proofErr w:type="spellEnd"/>
       <w:r>
         <w:t xml:space="preserve"> </w:t>
       </w:r>
@@ -2205,23 +2477,27 @@
       <w:r>
         <w:t xml:space="preserve">в </w:t>
       </w:r>
+      <w:proofErr w:type="spellStart"/>
       <w:r>
         <w:rPr>
           <w:lang w:val="en-US"/>
         </w:rPr>
         <w:t>ContractFormController</w:t>
       </w:r>
+      <w:proofErr w:type="spellEnd"/>
     </w:p>
     <w:p>
       <w:r>
         <w:t xml:space="preserve">Фиксация изменений в </w:t>
       </w:r>
+      <w:proofErr w:type="spellStart"/>
       <w:r>
         <w:rPr>
           <w:lang w:val="en-US"/>
         </w:rPr>
         <w:t>ContractController</w:t>
       </w:r>
+      <w:proofErr w:type="spellEnd"/>
       <w:r>
         <w:t xml:space="preserve"> </w:t>
       </w:r>
@@ -2233,7 +2509,15 @@
     </w:p>
     <w:p>
       <w:r>
-        <w:t>Приступить к рефакторингу кода и профилю.</w:t>
+        <w:t xml:space="preserve">Приступить к </w:t>
+      </w:r>
+      <w:proofErr w:type="spellStart"/>
+      <w:r>
+        <w:t>рефакторингу</w:t>
+      </w:r>
+      <w:proofErr w:type="spellEnd"/>
+      <w:r>
+        <w:t xml:space="preserve"> кода и профилю.</w:t>
       </w:r>
     </w:p>
     <w:p>
@@ -2362,7 +2646,23 @@
         <w:t xml:space="preserve">, </w:t>
       </w:r>
       <w:r>
-        <w:t>который будет содержать в себе и аренду и комуналку, во избежании связи 1 к 1.</w:t>
+        <w:t xml:space="preserve">который будет содержать в себе и аренду и </w:t>
+      </w:r>
+      <w:proofErr w:type="spellStart"/>
+      <w:r>
+        <w:t>комуналку</w:t>
+      </w:r>
+      <w:proofErr w:type="spellEnd"/>
+      <w:r>
+        <w:t xml:space="preserve">, во </w:t>
+      </w:r>
+      <w:proofErr w:type="spellStart"/>
+      <w:r>
+        <w:t>избежании</w:t>
+      </w:r>
+      <w:proofErr w:type="spellEnd"/>
+      <w:r>
+        <w:t xml:space="preserve"> связи 1 к 1.</w:t>
       </w:r>
       <w:r>
         <w:br/>
@@ -2394,15 +2694,19 @@
         </w:rPr>
         <w:t>Month</w:t>
       </w:r>
+      <w:proofErr w:type="gramStart"/>
       <w:r>
         <w:t>-&gt;</w:t>
       </w:r>
+      <w:proofErr w:type="spellStart"/>
       <w:r>
         <w:rPr>
           <w:lang w:val="en-US"/>
         </w:rPr>
         <w:t>GetRent</w:t>
       </w:r>
+      <w:proofErr w:type="spellEnd"/>
+      <w:proofErr w:type="gramEnd"/>
       <w:r>
         <w:t xml:space="preserve">. </w:t>
       </w:r>
@@ -2450,13 +2754,24 @@
       </w:r>
     </w:p>
     <w:p>
-      <w:pPr>
-        <w:rPr>
-          <w:lang w:val="en-US"/>
-        </w:rPr>
-      </w:pPr>
-      <w:r>
-        <w:t xml:space="preserve">Пока что для облегчения задачи и комуналка и арендная плата обьединены в 1 сущность </w:t>
+      <w:r>
+        <w:t xml:space="preserve">Пока что для облегчения задачи и </w:t>
+      </w:r>
+      <w:proofErr w:type="spellStart"/>
+      <w:r>
+        <w:t>комуналка</w:t>
+      </w:r>
+      <w:proofErr w:type="spellEnd"/>
+      <w:r>
+        <w:t xml:space="preserve"> и арендная плата </w:t>
+      </w:r>
+      <w:proofErr w:type="spellStart"/>
+      <w:r>
+        <w:t>обьединены</w:t>
+      </w:r>
+      <w:proofErr w:type="spellEnd"/>
+      <w:r>
+        <w:t xml:space="preserve"> в 1 сущность </w:t>
       </w:r>
       <w:r>
         <w:rPr>
@@ -2491,22 +2806,81 @@
       </w:r>
     </w:p>
     <w:p>
-      <w:pPr>
-        <w:rPr>
-          <w:lang w:val="en-US"/>
-        </w:rPr>
-      </w:pPr>
       <w:r>
         <w:t xml:space="preserve">Осуществлен вывод списка месяцев в профиле договора </w:t>
       </w:r>
+      <w:proofErr w:type="spellStart"/>
       <w:r>
         <w:rPr>
           <w:lang w:val="en-US"/>
         </w:rPr>
         <w:t>ContractProfileController</w:t>
       </w:r>
-      <w:r>
-        <w:t>/</w:t>
+      <w:proofErr w:type="spellEnd"/>
+      <w:r>
+        <w:t>.</w:t>
+      </w:r>
+    </w:p>
+    <w:p>
+      <w:r>
+        <w:t>15.11.18</w:t>
+      </w:r>
+    </w:p>
+    <w:p>
+      <w:proofErr w:type="spellStart"/>
+      <w:r>
+        <w:t>Пофикшены</w:t>
+      </w:r>
+      <w:proofErr w:type="spellEnd"/>
+      <w:r>
+        <w:t xml:space="preserve"> баги с выводом. Работоспособная версия</w:t>
+      </w:r>
+    </w:p>
+    <w:p>
+      <w:r>
+        <w:t>Реализовано чтение месяца из договора</w:t>
+      </w:r>
+    </w:p>
+    <w:p>
+      <w:r>
+        <w:t>Реализовано полное обновление месяца через форму.</w:t>
+      </w:r>
+    </w:p>
+    <w:p>
+      <w:r>
+        <w:t>Использование</w:t>
+      </w:r>
+      <w:r>
+        <w:t xml:space="preserve"> </w:t>
+      </w:r>
+      <w:proofErr w:type="spellStart"/>
+      <w:r>
+        <w:rPr>
+          <w:lang w:val="en-US"/>
+        </w:rPr>
+        <w:t>Datepicker</w:t>
+      </w:r>
+      <w:proofErr w:type="spellEnd"/>
+      <w:r>
+        <w:t xml:space="preserve"> для создания </w:t>
+      </w:r>
+      <w:proofErr w:type="spellStart"/>
+      <w:r>
+        <w:t>догвора</w:t>
+      </w:r>
+      <w:proofErr w:type="spellEnd"/>
+      <w:r>
+        <w:t>.</w:t>
+      </w:r>
+    </w:p>
+    <w:p>
+      <w:pPr>
+        <w:rPr>
+          <w:lang w:val="en-US"/>
+        </w:rPr>
+      </w:pPr>
+      <w:r>
+        <w:t>Получение разницы количества месяцев договора. Динамическое добавление месяцев для контракта, в зависимости от дат.</w:t>
       </w:r>
       <w:bookmarkStart w:id="0" w:name="_GoBack"/>
       <w:bookmarkEnd w:id="0"/>

</xml_diff>

<commit_message>
Update docs and note with queries to db
</commit_message>
<xml_diff>
--- a/Собранные данные.docx
+++ b/Собранные данные.docx
@@ -2874,16 +2874,161 @@
       </w:r>
     </w:p>
     <w:p>
-      <w:pPr>
-        <w:rPr>
-          <w:lang w:val="en-US"/>
-        </w:rPr>
-      </w:pPr>
       <w:r>
         <w:t>Получение разницы количества месяцев договора. Динамическое добавление месяцев для контракта, в зависимости от дат.</w:t>
+      </w:r>
+    </w:p>
+    <w:p>
+      <w:r>
+        <w:t>18.11.18</w:t>
+      </w:r>
+    </w:p>
+    <w:p>
+      <w:r>
+        <w:t xml:space="preserve">Исправлено проставление первой и последней даты для вынесения счета </w:t>
+      </w:r>
+      <w:proofErr w:type="gramStart"/>
+      <w:r>
+        <w:t>за месячную оплаты</w:t>
+      </w:r>
+      <w:proofErr w:type="gramEnd"/>
+      <w:r>
+        <w:t>.</w:t>
+      </w:r>
+    </w:p>
+    <w:p>
+      <w:r>
+        <w:t>Добавлена функция продления аренды в независимо от количества месяцев, с изменением последнего месяца.</w:t>
+      </w:r>
+    </w:p>
+    <w:p>
+      <w:r>
+        <w:t>Подготовлено представление для расчетов аренды.</w:t>
+      </w:r>
+    </w:p>
+    <w:p>
+      <w:r>
+        <w:t>19.11.18</w:t>
+      </w:r>
+    </w:p>
+    <w:p>
+      <w:r>
+        <w:t>В сущность и модели для Месяца добавлены новые поля – индексы.</w:t>
+      </w:r>
+    </w:p>
+    <w:p>
+      <w:r>
+        <w:t xml:space="preserve">Обработчики </w:t>
+      </w:r>
+      <w:proofErr w:type="spellStart"/>
+      <w:r>
+        <w:rPr>
+          <w:lang w:val="en-US"/>
+        </w:rPr>
+        <w:t>TextField</w:t>
+      </w:r>
+      <w:proofErr w:type="spellEnd"/>
+      <w:r>
+        <w:t xml:space="preserve"> для вывода итогов вычисления расчетов за оплату</w:t>
+      </w:r>
+      <w:r>
+        <w:t xml:space="preserve"> </w:t>
+      </w:r>
+      <w:r>
+        <w:t xml:space="preserve">на </w:t>
+      </w:r>
+      <w:r>
+        <w:rPr>
+          <w:lang w:val="en-US"/>
+        </w:rPr>
+        <w:t>Label</w:t>
+      </w:r>
+      <w:r>
+        <w:t>’</w:t>
+      </w:r>
+      <w:r>
+        <w:t>ы.</w:t>
+      </w:r>
+    </w:p>
+    <w:p>
+      <w:r>
+        <w:t>Создание кнопок для вывод данных о договоре – счета и расчетов.</w:t>
+      </w:r>
+    </w:p>
+    <w:p>
+      <w:r>
+        <w:t xml:space="preserve">Сохраняю </w:t>
+      </w:r>
+      <w:proofErr w:type="spellStart"/>
+      <w:r>
+        <w:t>ворд</w:t>
+      </w:r>
+      <w:proofErr w:type="spellEnd"/>
+      <w:r>
+        <w:t xml:space="preserve"> файл и запросы к БД обновленные.</w:t>
       </w:r>
       <w:bookmarkStart w:id="0" w:name="_GoBack"/>
       <w:bookmarkEnd w:id="0"/>
+    </w:p>
+    <w:p>
+      <w:pPr>
+        <w:rPr>
+          <w:lang w:val="en-US"/>
+        </w:rPr>
+      </w:pPr>
+      <w:r>
+        <w:t xml:space="preserve">Пока что использую принцип «Не сохраняй в БД то, что можно вычислить на основании имеющихся в БД данных». Поэтому не сохраняю итоги расчетов и не добавляю итоговое поля в сущность </w:t>
+      </w:r>
+      <w:r>
+        <w:rPr>
+          <w:lang w:val="en-US"/>
+        </w:rPr>
+        <w:t>Month</w:t>
+      </w:r>
+      <w:r>
+        <w:t xml:space="preserve">, </w:t>
+      </w:r>
+      <w:r>
+        <w:t>она уже и так раздута.</w:t>
+      </w:r>
+    </w:p>
+    <w:p>
+      <w:r>
+        <w:lastRenderedPageBreak/>
+        <w:t xml:space="preserve">Надо: оптимизировать обработчики изменения </w:t>
+      </w:r>
+      <w:proofErr w:type="spellStart"/>
+      <w:r>
+        <w:rPr>
+          <w:lang w:val="en-US"/>
+        </w:rPr>
+        <w:t>TextField</w:t>
+      </w:r>
+      <w:proofErr w:type="spellEnd"/>
+      <w:r>
+        <w:t xml:space="preserve"> </w:t>
+      </w:r>
+      <w:r>
+        <w:t>–</w:t>
+      </w:r>
+      <w:r>
+        <w:t xml:space="preserve"> </w:t>
+      </w:r>
+      <w:r>
+        <w:t xml:space="preserve">просто метод выделить </w:t>
+      </w:r>
+      <w:proofErr w:type="spellStart"/>
+      <w:r>
+        <w:t>отедьный</w:t>
+      </w:r>
+      <w:proofErr w:type="spellEnd"/>
+      <w:r>
+        <w:t xml:space="preserve"> в этом же классе, который будет сам навешивать обработчик в зависимости от 2 аргументов – объекта, на который навешивается, и того, который будет участвовать в умножении.</w:t>
+      </w:r>
+      <w:r>
+        <w:br/>
+        <w:t>Таким образом очень сократится код при инициализации.</w:t>
+      </w:r>
     </w:p>
     <w:sectPr>
       <w:pgSz w:w="11906" w:h="16838"/>

</xml_diff>

<commit_message>
Update docs - process handwork
</commit_message>
<xml_diff>
--- a/Собранные данные.docx
+++ b/Собранные данные.docx
@@ -309,11 +309,60 @@
         <w:t>Подробнее о том, как приложение решает поставленные задачи и реализует функционал.</w:t>
       </w:r>
     </w:p>
-    <w:p>
+    <w:p/>
+    <w:p>
+      <w:pPr>
+        <w:ind w:firstLine="708"/>
+      </w:pPr>
       <w:r>
         <w:t>Рассмотреть процесс ручной работы и описать преимущества, которые даст автоматизация.</w:t>
       </w:r>
     </w:p>
+    <w:p>
+      <w:r>
+        <w:t xml:space="preserve">Регистрация и учет договоров по арендной плате в простейшем виде включает в себя перенос данных, полученных с утвержденного арендодателем договора в какой-нибудь электронный файл, к примеру, формата </w:t>
+      </w:r>
+      <w:r>
+        <w:rPr>
+          <w:lang w:val="en-US"/>
+        </w:rPr>
+        <w:t>Excel</w:t>
+      </w:r>
+      <w:r>
+        <w:t>.</w:t>
+      </w:r>
+      <w:r>
+        <w:t xml:space="preserve"> Для каждого нового договора вводится информация об арендаторе, о помещении и дате аренды. Также, договор содержит ячейки для </w:t>
+      </w:r>
+      <w:r>
+        <w:t xml:space="preserve">расчета платы за саму аренду помещения, оборудования и коммунальные услуги. Этот расчет производится каждый месяц для каждого договора. По итогу, ежемесячные расчеты копируются в отдельные ведомости – накопительную, </w:t>
+      </w:r>
+      <w:proofErr w:type="gramStart"/>
+      <w:r>
+        <w:t>мемориальную,…</w:t>
+      </w:r>
+      <w:proofErr w:type="gramEnd"/>
+      <w:r>
+        <w:t>.</w:t>
+      </w:r>
+    </w:p>
+    <w:p>
+      <w:r>
+        <w:t>Все эти ведомости и счета обладают большим недостатком – они не взаимосвязаны друг с другом, поэтому чтобы сделать 2 ведомости, надо вручную копировать или набирать вновь все значения.</w:t>
+      </w:r>
+      <w:r>
+        <w:br/>
+        <w:t>А также для создания новых договоров, но с повторяющими арендаторами или помещениями – также приходится набирать все заново.</w:t>
+      </w:r>
+    </w:p>
+    <w:p>
+      <w:r>
+        <w:t>Автоматизация даст…</w:t>
+      </w:r>
+      <w:bookmarkStart w:id="0" w:name="_GoBack"/>
+      <w:bookmarkEnd w:id="0"/>
+    </w:p>
+    <w:p/>
     <w:p>
       <w:r>
         <w:t>Целесообразность написания десктоп приложения.</w:t>
@@ -3025,12 +3074,7 @@
     </w:p>
     <w:p>
       <w:r>
-        <w:t>20.11.</w:t>
-      </w:r>
-      <w:bookmarkStart w:id="0" w:name="_GoBack"/>
-      <w:bookmarkEnd w:id="0"/>
-      <w:r>
-        <w:t>18</w:t>
+        <w:t>20.11.18</w:t>
       </w:r>
     </w:p>
     <w:p>

</xml_diff>

<commit_message>
Docs - advantages of automation
</commit_message>
<xml_diff>
--- a/Собранные данные.docx
+++ b/Собранные данные.docx
@@ -319,38 +319,87 @@
       </w:r>
     </w:p>
     <w:p>
-      <w:r>
+      <w:pPr>
+        <w:rPr>
+          <w:rFonts w:ascii="Times New Roman" w:hAnsi="Times New Roman" w:cs="Times New Roman"/>
+          <w:sz w:val="28"/>
+          <w:szCs w:val="28"/>
+        </w:rPr>
+      </w:pPr>
+      <w:r>
+        <w:rPr>
+          <w:rFonts w:ascii="Times New Roman" w:hAnsi="Times New Roman" w:cs="Times New Roman"/>
+          <w:sz w:val="28"/>
+          <w:szCs w:val="28"/>
+        </w:rPr>
         <w:t xml:space="preserve">Регистрация и учет договоров по арендной плате в простейшем виде включает в себя перенос данных, полученных с утвержденного арендодателем договора в какой-нибудь электронный файл, к примеру, формата </w:t>
       </w:r>
       <w:r>
         <w:rPr>
+          <w:rFonts w:ascii="Times New Roman" w:hAnsi="Times New Roman" w:cs="Times New Roman"/>
+          <w:sz w:val="28"/>
+          <w:szCs w:val="28"/>
           <w:lang w:val="en-US"/>
         </w:rPr>
         <w:t>Excel</w:t>
       </w:r>
       <w:r>
+        <w:rPr>
+          <w:rFonts w:ascii="Times New Roman" w:hAnsi="Times New Roman" w:cs="Times New Roman"/>
+          <w:sz w:val="28"/>
+          <w:szCs w:val="28"/>
+        </w:rPr>
+        <w:t xml:space="preserve">. Для каждого нового договора вводится информация об арендаторе, о помещении и дате аренды. Также, договор содержит ячейки для </w:t>
+      </w:r>
+      <w:r>
+        <w:rPr>
+          <w:rFonts w:ascii="Times New Roman" w:hAnsi="Times New Roman" w:cs="Times New Roman"/>
+          <w:sz w:val="28"/>
+          <w:szCs w:val="28"/>
+        </w:rPr>
+        <w:t xml:space="preserve">расчета платы за саму аренду помещения, оборудования и коммунальные услуги. Этот расчет производится каждый месяц для каждого договора. По итогу, ежемесячные расчеты копируются в отдельные ведомости – накопительную, </w:t>
+      </w:r>
+      <w:proofErr w:type="gramStart"/>
+      <w:r>
+        <w:rPr>
+          <w:rFonts w:ascii="Times New Roman" w:hAnsi="Times New Roman" w:cs="Times New Roman"/>
+          <w:sz w:val="28"/>
+          <w:szCs w:val="28"/>
+        </w:rPr>
+        <w:t>мемориальную,…</w:t>
+      </w:r>
+      <w:proofErr w:type="gramEnd"/>
+      <w:r>
+        <w:rPr>
+          <w:rFonts w:ascii="Times New Roman" w:hAnsi="Times New Roman" w:cs="Times New Roman"/>
+          <w:sz w:val="28"/>
+          <w:szCs w:val="28"/>
+        </w:rPr>
         <w:t>.</w:t>
       </w:r>
-      <w:r>
-        <w:t xml:space="preserve"> Для каждого нового договора вводится информация об арендаторе, о помещении и дате аренды. Также, договор содержит ячейки для </w:t>
-      </w:r>
-      <w:r>
-        <w:t xml:space="preserve">расчета платы за саму аренду помещения, оборудования и коммунальные услуги. Этот расчет производится каждый месяц для каждого договора. По итогу, ежемесячные расчеты копируются в отдельные ведомости – накопительную, </w:t>
-      </w:r>
-      <w:proofErr w:type="gramStart"/>
-      <w:r>
-        <w:t>мемориальную,…</w:t>
-      </w:r>
-      <w:proofErr w:type="gramEnd"/>
-      <w:r>
-        <w:t>.</w:t>
-      </w:r>
-    </w:p>
-    <w:p>
-      <w:r>
+    </w:p>
+    <w:p>
+      <w:pPr>
+        <w:rPr>
+          <w:rFonts w:ascii="Times New Roman" w:hAnsi="Times New Roman" w:cs="Times New Roman"/>
+          <w:sz w:val="28"/>
+          <w:szCs w:val="28"/>
+        </w:rPr>
+      </w:pPr>
+      <w:r>
+        <w:rPr>
+          <w:rFonts w:ascii="Times New Roman" w:hAnsi="Times New Roman" w:cs="Times New Roman"/>
+          <w:sz w:val="28"/>
+          <w:szCs w:val="28"/>
+        </w:rPr>
         <w:t>Все эти ведомости и счета обладают большим недостатком – они не взаимосвязаны друг с другом, поэтому чтобы сделать 2 ведомости, надо вручную копировать или набирать вновь все значения.</w:t>
       </w:r>
       <w:r>
+        <w:rPr>
+          <w:rFonts w:ascii="Times New Roman" w:hAnsi="Times New Roman" w:cs="Times New Roman"/>
+          <w:sz w:val="28"/>
+          <w:szCs w:val="28"/>
+        </w:rPr>
         <w:br/>
         <w:t>А также для создания новых договоров, но с повторяющими арендаторами или помещениями – также приходится набирать все заново.</w:t>
       </w:r>
@@ -359,15 +408,81 @@
       <w:r>
         <w:t>Автоматизация даст…</w:t>
       </w:r>
+      <w:r>
+        <w:br/>
+        <w:t xml:space="preserve">Создание автоматизированного рабочего места позволяет не только уменьшить трудозатраты на рабочий процесс и </w:t>
+      </w:r>
+      <w:r>
+        <w:t>ускорить выполнение</w:t>
+      </w:r>
+      <w:r>
+        <w:t xml:space="preserve"> задач, связанных с </w:t>
+      </w:r>
+      <w:r>
+        <w:t>расчетом аренды</w:t>
+      </w:r>
+      <w:r>
+        <w:t>, но и предоставит цельную и логически структурированную базу данных вместо рассредоточенных по разным документам договоров, расчетов, счетов и в</w:t>
+      </w:r>
+      <w:r>
+        <w:t>едомостей.</w:t>
+      </w:r>
+      <w:r>
+        <w:br/>
+        <w:t xml:space="preserve">Это позволяет эффективно и </w:t>
+      </w:r>
+      <w:r>
+        <w:t>быстро оценивать</w:t>
+      </w:r>
+      <w:r>
+        <w:t xml:space="preserve"> имеющиеся данные, и, при необходимости, сразу выдавать информацию об аренде или выводить её на печать.</w:t>
+      </w:r>
+      <w:r>
+        <w:br/>
+        <w:t>Так как</w:t>
+      </w:r>
+      <w:r>
+        <w:t xml:space="preserve"> сущности связаны друг с другом и</w:t>
+      </w:r>
+      <w:r>
+        <w:t xml:space="preserve"> сохранены в базе данных, то благодаря предоставленному программой интерфейсу, создав единожды экземпляр арендатора при заключении первого договора нет необходимости создавать его заново при заключении каждого последующего договора. Достаточно выбрать ранее созданного арендатора в списке арендаторов. </w:t>
+      </w:r>
+      <w:r>
+        <w:t>Аналогичная ситуация обстоит и</w:t>
+      </w:r>
+      <w:r>
+        <w:t xml:space="preserve"> с любыми </w:t>
+      </w:r>
+      <w:r>
+        <w:t xml:space="preserve">другими </w:t>
+      </w:r>
+      <w:r>
+        <w:t>сущностями, участвующими в аренде. Например, здание аренды и помещение.</w:t>
+      </w:r>
+    </w:p>
+    <w:p/>
+    <w:p/>
+    <w:p>
+      <w:r>
+        <w:t>Целесообразность написания десктоп приложения.</w:t>
+      </w:r>
+    </w:p>
+    <w:p>
+      <w:r>
+        <w:tab/>
+        <w:t xml:space="preserve">Целесообразность написания </w:t>
+      </w:r>
+      <w:proofErr w:type="spellStart"/>
+      <w:r>
+        <w:t>декстоп</w:t>
+      </w:r>
+      <w:proofErr w:type="spellEnd"/>
+      <w:r>
+        <w:t xml:space="preserve"> приложения всегда исходит из списка требований.</w:t>
+      </w:r>
       <w:bookmarkStart w:id="0" w:name="_GoBack"/>
       <w:bookmarkEnd w:id="0"/>
     </w:p>
-    <w:p/>
-    <w:p>
-      <w:r>
-        <w:t>Целесообразность написания десктоп приложения.</w:t>
-      </w:r>
-    </w:p>
     <w:p>
       <w:pPr>
         <w:ind w:firstLine="708"/>
@@ -388,6 +503,54 @@
           <w:lang w:val="en-US"/>
         </w:rPr>
         <w:t>VBA</w:t>
+      </w:r>
+      <w:r>
+        <w:t>.</w:t>
+      </w:r>
+    </w:p>
+    <w:p>
+      <w:r>
+        <w:t>Целесообразность использования инструментов</w:t>
+      </w:r>
+      <w:r>
+        <w:t xml:space="preserve"> </w:t>
+      </w:r>
+      <w:r>
+        <w:rPr>
+          <w:lang w:val="en-US"/>
+        </w:rPr>
+        <w:t>java</w:t>
+      </w:r>
+      <w:r>
+        <w:t xml:space="preserve"> </w:t>
+      </w:r>
+      <w:proofErr w:type="spellStart"/>
+      <w:r>
+        <w:rPr>
+          <w:lang w:val="en-US"/>
+        </w:rPr>
+        <w:t>javafx</w:t>
+      </w:r>
+      <w:proofErr w:type="spellEnd"/>
+      <w:r>
+        <w:t xml:space="preserve"> </w:t>
+      </w:r>
+      <w:proofErr w:type="spellStart"/>
+      <w:r>
+        <w:rPr>
+          <w:lang w:val="en-US"/>
+        </w:rPr>
+        <w:t>fxml</w:t>
+      </w:r>
+      <w:proofErr w:type="spellEnd"/>
+      <w:r>
+        <w:t xml:space="preserve">, библиотеки с </w:t>
+      </w:r>
+      <w:r>
+        <w:rPr>
+          <w:lang w:val="en-US"/>
+        </w:rPr>
+        <w:t>excel</w:t>
       </w:r>
       <w:r>
         <w:t>.</w:t>

</xml_diff>

<commit_message>
Docs - expediency of use java language, javafx and fxml
</commit_message>
<xml_diff>
--- a/Собранные данные.docx
+++ b/Собранные данные.docx
@@ -410,13 +410,7 @@
       </w:r>
       <w:r>
         <w:br/>
-        <w:t xml:space="preserve">Создание автоматизированного рабочего места позволяет не только уменьшить трудозатраты на рабочий процесс и </w:t>
-      </w:r>
-      <w:r>
-        <w:t>ускорить выполнение</w:t>
-      </w:r>
-      <w:r>
-        <w:t xml:space="preserve"> задач, связанных с </w:t>
+        <w:t xml:space="preserve">Создание автоматизированного рабочего места позволяет не только уменьшить трудозатраты на рабочий процесс и ускорить выполнение задач, связанных с </w:t>
       </w:r>
       <w:r>
         <w:t>расчетом аренды</w:t>
@@ -429,13 +423,7 @@
       </w:r>
       <w:r>
         <w:br/>
-        <w:t xml:space="preserve">Это позволяет эффективно и </w:t>
-      </w:r>
-      <w:r>
-        <w:t>быстро оценивать</w:t>
-      </w:r>
-      <w:r>
-        <w:t xml:space="preserve"> имеющиеся данные, и, при необходимости, сразу выдавать информацию об аренде или выводить её на печать.</w:t>
+        <w:t>Это позволяет эффективно и быстро оценивать имеющиеся данные, и, при необходимости, сразу выдавать информацию об аренде или выводить её на печать.</w:t>
       </w:r>
       <w:r>
         <w:br/>
@@ -480,83 +468,246 @@
       <w:r>
         <w:t xml:space="preserve"> приложения всегда исходит из списка требований.</w:t>
       </w:r>
+    </w:p>
+    <w:p>
+      <w:pPr>
+        <w:ind w:firstLine="708"/>
+      </w:pPr>
+      <w:r>
+        <w:t xml:space="preserve">Нецелесообразность использования </w:t>
+      </w:r>
+      <w:proofErr w:type="spellStart"/>
+      <w:r>
+        <w:t>Excel</w:t>
+      </w:r>
+      <w:proofErr w:type="spellEnd"/>
+      <w:r>
+        <w:t xml:space="preserve"> и макросов </w:t>
+      </w:r>
+      <w:r>
+        <w:rPr>
+          <w:lang w:val="en-US"/>
+        </w:rPr>
+        <w:t>VBA</w:t>
+      </w:r>
+      <w:r>
+        <w:t>.</w:t>
+      </w:r>
+    </w:p>
+    <w:p>
+      <w:r>
+        <w:t xml:space="preserve">Целесообразность использования инструментов </w:t>
+      </w:r>
+      <w:r>
+        <w:rPr>
+          <w:lang w:val="en-US"/>
+        </w:rPr>
+        <w:t>java</w:t>
+      </w:r>
+      <w:r>
+        <w:t xml:space="preserve"> </w:t>
+      </w:r>
+      <w:proofErr w:type="spellStart"/>
+      <w:r>
+        <w:rPr>
+          <w:lang w:val="en-US"/>
+        </w:rPr>
+        <w:t>javafx</w:t>
+      </w:r>
+      <w:proofErr w:type="spellEnd"/>
+      <w:r>
+        <w:t xml:space="preserve"> </w:t>
+      </w:r>
+      <w:proofErr w:type="spellStart"/>
+      <w:r>
+        <w:rPr>
+          <w:lang w:val="en-US"/>
+        </w:rPr>
+        <w:t>fxml</w:t>
+      </w:r>
+      <w:proofErr w:type="spellEnd"/>
+      <w:r>
+        <w:t xml:space="preserve">, библиотеки с </w:t>
+      </w:r>
+      <w:r>
+        <w:rPr>
+          <w:lang w:val="en-US"/>
+        </w:rPr>
+        <w:t>excel</w:t>
+      </w:r>
+      <w:r>
+        <w:t>.</w:t>
+      </w:r>
+    </w:p>
+    <w:p>
+      <w:pPr>
+        <w:rPr>
+          <w:sz w:val="28"/>
+          <w:szCs w:val="28"/>
+        </w:rPr>
+      </w:pPr>
+      <w:r>
+        <w:rPr>
+          <w:sz w:val="28"/>
+          <w:szCs w:val="28"/>
+        </w:rPr>
+        <w:t xml:space="preserve">Для разработки автоматизированного рабочего места выбран язык программирования </w:t>
+      </w:r>
+      <w:r>
+        <w:rPr>
+          <w:sz w:val="28"/>
+          <w:szCs w:val="28"/>
+          <w:lang w:val="en-US"/>
+        </w:rPr>
+        <w:t>Java</w:t>
+      </w:r>
+      <w:r>
+        <w:rPr>
+          <w:sz w:val="28"/>
+          <w:szCs w:val="28"/>
+        </w:rPr>
+        <w:t xml:space="preserve">. Огромная популярность языка, и, соответственно, большое сообщество обеспечивает возможность быстро найти ответ на </w:t>
+      </w:r>
+      <w:r>
+        <w:rPr>
+          <w:sz w:val="28"/>
+          <w:szCs w:val="28"/>
+        </w:rPr>
+        <w:lastRenderedPageBreak/>
+        <w:t xml:space="preserve">любые всплывающие в процессе разработки </w:t>
+      </w:r>
+      <w:r>
+        <w:rPr>
+          <w:sz w:val="28"/>
+          <w:szCs w:val="28"/>
+        </w:rPr>
+        <w:t>вопросы для разрешения проблем</w:t>
+      </w:r>
+      <w:r>
+        <w:rPr>
+          <w:sz w:val="28"/>
+          <w:szCs w:val="28"/>
+        </w:rPr>
+        <w:t>.</w:t>
+      </w:r>
+    </w:p>
+    <w:p>
+      <w:pPr>
+        <w:rPr>
+          <w:sz w:val="28"/>
+          <w:szCs w:val="28"/>
+        </w:rPr>
+      </w:pPr>
+      <w:r>
+        <w:rPr>
+          <w:sz w:val="28"/>
+          <w:szCs w:val="28"/>
+        </w:rPr>
+        <w:t xml:space="preserve">Библиотека </w:t>
+      </w:r>
+      <w:r>
+        <w:rPr>
+          <w:sz w:val="28"/>
+          <w:szCs w:val="28"/>
+          <w:lang w:val="en-US"/>
+        </w:rPr>
+        <w:t>JavaFX</w:t>
+      </w:r>
+      <w:r>
+        <w:rPr>
+          <w:sz w:val="28"/>
+          <w:szCs w:val="28"/>
+        </w:rPr>
+        <w:t xml:space="preserve"> предлагает все необходимые инструменты для построения интерфейсов на языке </w:t>
+      </w:r>
+      <w:r>
+        <w:rPr>
+          <w:sz w:val="28"/>
+          <w:szCs w:val="28"/>
+          <w:lang w:val="en-US"/>
+        </w:rPr>
+        <w:t>Java</w:t>
+      </w:r>
+      <w:r>
+        <w:rPr>
+          <w:sz w:val="28"/>
+          <w:szCs w:val="28"/>
+        </w:rPr>
+        <w:t xml:space="preserve">, и в то же время не требует слишком много затрат времени на изучение. </w:t>
+      </w:r>
+      <w:r>
+        <w:rPr>
+          <w:sz w:val="28"/>
+          <w:szCs w:val="28"/>
+        </w:rPr>
+        <w:br/>
+      </w:r>
       <w:bookmarkStart w:id="0" w:name="_GoBack"/>
       <w:bookmarkEnd w:id="0"/>
-    </w:p>
-    <w:p>
-      <w:pPr>
-        <w:ind w:firstLine="708"/>
-      </w:pPr>
-      <w:r>
-        <w:t xml:space="preserve">Нецелесообразность использования </w:t>
-      </w:r>
-      <w:proofErr w:type="spellStart"/>
-      <w:r>
-        <w:t>Excel</w:t>
-      </w:r>
-      <w:proofErr w:type="spellEnd"/>
-      <w:r>
-        <w:t xml:space="preserve"> и макросов </w:t>
-      </w:r>
-      <w:r>
-        <w:rPr>
-          <w:lang w:val="en-US"/>
-        </w:rPr>
-        <w:t>VBA</w:t>
-      </w:r>
-      <w:r>
-        <w:t>.</w:t>
-      </w:r>
-    </w:p>
-    <w:p>
-      <w:r>
-        <w:t>Целесообразность использования инструментов</w:t>
-      </w:r>
-      <w:r>
-        <w:t xml:space="preserve"> </w:t>
-      </w:r>
-      <w:r>
-        <w:rPr>
-          <w:lang w:val="en-US"/>
-        </w:rPr>
-        <w:t>java</w:t>
-      </w:r>
-      <w:r>
-        <w:t xml:space="preserve"> </w:t>
-      </w:r>
-      <w:proofErr w:type="spellStart"/>
-      <w:r>
-        <w:rPr>
+      <w:r>
+        <w:rPr>
+          <w:sz w:val="28"/>
+          <w:szCs w:val="28"/>
+        </w:rPr>
+        <w:t xml:space="preserve">Вместе с ней используется </w:t>
+      </w:r>
+      <w:proofErr w:type="spellStart"/>
+      <w:r>
+        <w:rPr>
+          <w:sz w:val="28"/>
+          <w:szCs w:val="28"/>
+          <w:lang w:val="en-US"/>
+        </w:rPr>
+        <w:t>fxml</w:t>
+      </w:r>
+      <w:proofErr w:type="spellEnd"/>
+      <w:r>
+        <w:rPr>
+          <w:sz w:val="28"/>
+          <w:szCs w:val="28"/>
+        </w:rPr>
+        <w:t xml:space="preserve"> – специальный синтаксис для написания визуальной части </w:t>
+      </w:r>
+      <w:proofErr w:type="spellStart"/>
+      <w:r>
+        <w:rPr>
+          <w:sz w:val="28"/>
+          <w:szCs w:val="28"/>
           <w:lang w:val="en-US"/>
         </w:rPr>
         <w:t>javafx</w:t>
       </w:r>
       <w:proofErr w:type="spellEnd"/>
       <w:r>
-        <w:t xml:space="preserve"> </w:t>
-      </w:r>
-      <w:proofErr w:type="spellStart"/>
-      <w:r>
-        <w:rPr>
-          <w:lang w:val="en-US"/>
-        </w:rPr>
-        <w:t>fxml</w:t>
-      </w:r>
-      <w:proofErr w:type="spellEnd"/>
-      <w:r>
-        <w:t xml:space="preserve">, библиотеки с </w:t>
-      </w:r>
-      <w:r>
-        <w:rPr>
-          <w:lang w:val="en-US"/>
-        </w:rPr>
-        <w:t>excel</w:t>
-      </w:r>
-      <w:r>
-        <w:t>.</w:t>
-      </w:r>
-    </w:p>
-    <w:p/>
+        <w:rPr>
+          <w:sz w:val="28"/>
+          <w:szCs w:val="28"/>
+        </w:rPr>
+        <w:t xml:space="preserve"> приложения с </w:t>
+      </w:r>
+      <w:r>
+        <w:rPr>
+          <w:sz w:val="28"/>
+          <w:szCs w:val="28"/>
+          <w:lang w:val="en-US"/>
+        </w:rPr>
+        <w:t>xml</w:t>
+      </w:r>
+      <w:r>
+        <w:rPr>
+          <w:sz w:val="28"/>
+          <w:szCs w:val="28"/>
+        </w:rPr>
+        <w:t>-подобной структурой. Таким образом происходит разделен</w:t>
+      </w:r>
+      <w:r>
+        <w:rPr>
+          <w:sz w:val="28"/>
+          <w:szCs w:val="28"/>
+        </w:rPr>
+        <w:t>ие представления от реализации, что облегчает понимание исходного кода.</w:t>
+      </w:r>
+    </w:p>
     <w:p>
       <w:r>
         <w:br w:type="page"/>

</xml_diff>

<commit_message>
Docs - expediency of writing desktop application
</commit_message>
<xml_diff>
--- a/Собранные данные.docx
+++ b/Собранные данные.docx
@@ -151,15 +151,7 @@
         </w:numPr>
       </w:pPr>
       <w:r>
-        <w:t xml:space="preserve">Архивация данных. Экспорт для переноса. Автоматический </w:t>
-      </w:r>
-      <w:proofErr w:type="spellStart"/>
-      <w:r>
-        <w:t>бэкап</w:t>
-      </w:r>
-      <w:proofErr w:type="spellEnd"/>
-      <w:r>
-        <w:t xml:space="preserve"> для защиты от потери.</w:t>
+        <w:t>Архивация данных. Экспорт для переноса. Автоматический бэкап для защиты от потери.</w:t>
       </w:r>
     </w:p>
     <w:p>
@@ -252,35 +244,7 @@
         <w:rPr>
           <w:lang w:val="en-US"/>
         </w:rPr>
-        <w:t>.</w:t>
-      </w:r>
-      <w:proofErr w:type="spellStart"/>
-      <w:r>
-        <w:rPr>
-          <w:lang w:val="en-US"/>
-        </w:rPr>
-        <w:t>xsl</w:t>
-      </w:r>
-      <w:proofErr w:type="spellEnd"/>
-      <w:r>
-        <w:rPr>
-          <w:lang w:val="en-US"/>
-        </w:rPr>
-        <w:t xml:space="preserve"> – Excel 2003, </w:t>
-      </w:r>
-      <w:proofErr w:type="spellStart"/>
-      <w:r>
-        <w:rPr>
-          <w:lang w:val="en-US"/>
-        </w:rPr>
-        <w:t>xslx</w:t>
-      </w:r>
-      <w:proofErr w:type="spellEnd"/>
-      <w:r>
-        <w:rPr>
-          <w:lang w:val="en-US"/>
-        </w:rPr>
-        <w:t>)</w:t>
+        <w:t>.xsl – Excel 2003, xslx)</w:t>
       </w:r>
       <w:r>
         <w:t>.</w:t>
@@ -357,356 +321,361 @@
           <w:sz w:val="28"/>
           <w:szCs w:val="28"/>
         </w:rPr>
-        <w:t xml:space="preserve">расчета платы за саму аренду помещения, оборудования и коммунальные услуги. Этот расчет производится каждый месяц для каждого договора. По итогу, ежемесячные расчеты копируются в отдельные ведомости – накопительную, </w:t>
-      </w:r>
-      <w:proofErr w:type="gramStart"/>
-      <w:r>
+        <w:t>расчета платы за саму аренду помещения, оборудования и коммунальные услуги. Этот расчет производится каждый месяц для каждого договора. По итогу, ежемесячные расчеты копируются в отдельные ведомости – накопительную, мемориальную,….</w:t>
+      </w:r>
+    </w:p>
+    <w:p>
+      <w:pPr>
         <w:rPr>
           <w:rFonts w:ascii="Times New Roman" w:hAnsi="Times New Roman" w:cs="Times New Roman"/>
           <w:sz w:val="28"/>
           <w:szCs w:val="28"/>
         </w:rPr>
-        <w:t>мемориальную,…</w:t>
-      </w:r>
-      <w:proofErr w:type="gramEnd"/>
+      </w:pPr>
       <w:r>
         <w:rPr>
           <w:rFonts w:ascii="Times New Roman" w:hAnsi="Times New Roman" w:cs="Times New Roman"/>
           <w:sz w:val="28"/>
           <w:szCs w:val="28"/>
         </w:rPr>
-        <w:t>.</w:t>
-      </w:r>
-    </w:p>
-    <w:p>
-      <w:pPr>
+        <w:t>Все эти ведомости и счета обладают большим недостатком – они не взаимосвязаны друг с другом, поэтому чтобы сделать 2 ведомости, надо вручную копировать или набирать вновь все значения.</w:t>
+      </w:r>
+      <w:r>
         <w:rPr>
           <w:rFonts w:ascii="Times New Roman" w:hAnsi="Times New Roman" w:cs="Times New Roman"/>
           <w:sz w:val="28"/>
           <w:szCs w:val="28"/>
         </w:rPr>
-      </w:pPr>
-      <w:r>
-        <w:rPr>
-          <w:rFonts w:ascii="Times New Roman" w:hAnsi="Times New Roman" w:cs="Times New Roman"/>
+        <w:br/>
+        <w:t>А также для создания новых договоров, но с повторяющими арендаторами или помещениями – также приходится набирать все заново.</w:t>
+      </w:r>
+    </w:p>
+    <w:p>
+      <w:r>
+        <w:t>Автоматизация даст…</w:t>
+      </w:r>
+      <w:r>
+        <w:br/>
+        <w:t xml:space="preserve">Создание автоматизированного рабочего места позволяет не только уменьшить трудозатраты на рабочий процесс и ускорить выполнение задач, связанных с </w:t>
+      </w:r>
+      <w:r>
+        <w:t>расчетом аренды</w:t>
+      </w:r>
+      <w:r>
+        <w:t>, но и предоставит цельную и логически структурированную базу данных вместо рассредоточенных по разным документам договоров, расчетов, счетов и в</w:t>
+      </w:r>
+      <w:r>
+        <w:t>едомостей.</w:t>
+      </w:r>
+      <w:r>
+        <w:br/>
+        <w:t>Это позволяет эффективно и быстро оценивать имеющиеся данные, и, при необходимости, сразу выдавать информацию об аренде или выводить её на печать.</w:t>
+      </w:r>
+      <w:r>
+        <w:br/>
+        <w:t>Так как</w:t>
+      </w:r>
+      <w:r>
+        <w:t xml:space="preserve"> сущности связаны друг с другом и</w:t>
+      </w:r>
+      <w:r>
+        <w:t xml:space="preserve"> сохранены в базе данных, то благодаря предоставленному программой интерфейсу, создав единожды экземпляр арендатора при заключении первого договора нет необходимости создавать его заново при заключении каждого последующего договора. Достаточно выбрать ранее созданного арендатора в списке арендаторов. </w:t>
+      </w:r>
+      <w:r>
+        <w:t>Аналогичная ситуация обстоит и</w:t>
+      </w:r>
+      <w:r>
+        <w:t xml:space="preserve"> с любыми </w:t>
+      </w:r>
+      <w:r>
+        <w:t xml:space="preserve">другими </w:t>
+      </w:r>
+      <w:r>
+        <w:t>сущностями, участвующими в аренде. Например, здание аренды и помещение.</w:t>
+      </w:r>
+    </w:p>
+    <w:p/>
+    <w:p/>
+    <w:p>
+      <w:r>
+        <w:t>Целесообразность написания десктоп приложения.</w:t>
+      </w:r>
+    </w:p>
+    <w:p>
+      <w:r>
+        <w:tab/>
+      </w:r>
+      <w:r>
+        <w:t>Исход</w:t>
+      </w:r>
+      <w:r>
+        <w:t xml:space="preserve">я из требований к проекту, было принято решение </w:t>
+      </w:r>
+      <w:r>
+        <w:t>о разработке декстоп приложения. Основное требование, которое привело к этому решению, было возможность доступа к приложению вне зависимости от наличия интернет-соединения или веб-обозревателя на рабочей станции. Также, в виду того, что приложение задумано однопользовательским, его размещение в сети интернет не обусловлено целями и не соответствует решению задач проекта.</w:t>
+      </w:r>
+    </w:p>
+    <w:p>
+      <w:pPr>
+        <w:ind w:firstLine="708"/>
+      </w:pPr>
+      <w:r>
+        <w:t xml:space="preserve">Нецелесообразность использования Excel и макросов </w:t>
+      </w:r>
+      <w:r>
+        <w:rPr>
+          <w:lang w:val="en-US"/>
+        </w:rPr>
+        <w:t>VBA</w:t>
+      </w:r>
+      <w:r>
+        <w:t>.</w:t>
+      </w:r>
+    </w:p>
+    <w:p>
+      <w:r>
+        <w:t xml:space="preserve">Целесообразность использования инструментов </w:t>
+      </w:r>
+      <w:r>
+        <w:rPr>
+          <w:lang w:val="en-US"/>
+        </w:rPr>
+        <w:t>java</w:t>
+      </w:r>
+      <w:r>
+        <w:t xml:space="preserve"> </w:t>
+      </w:r>
+      <w:r>
+        <w:rPr>
+          <w:lang w:val="en-US"/>
+        </w:rPr>
+        <w:t>javafx</w:t>
+      </w:r>
+      <w:r>
+        <w:t xml:space="preserve"> </w:t>
+      </w:r>
+      <w:r>
+        <w:rPr>
+          <w:lang w:val="en-US"/>
+        </w:rPr>
+        <w:t>fxml</w:t>
+      </w:r>
+      <w:r>
+        <w:t xml:space="preserve">, библиотеки с </w:t>
+      </w:r>
+      <w:r>
+        <w:rPr>
+          <w:lang w:val="en-US"/>
+        </w:rPr>
+        <w:t>excel</w:t>
+      </w:r>
+      <w:r>
+        <w:t>.</w:t>
+      </w:r>
+    </w:p>
+    <w:p>
+      <w:pPr>
+        <w:rPr>
           <w:sz w:val="28"/>
           <w:szCs w:val="28"/>
         </w:rPr>
-        <w:t>Все эти ведомости и счета обладают большим недостатком – они не взаимосвязаны друг с другом, поэтому чтобы сделать 2 ведомости, надо вручную копировать или набирать вновь все значения.</w:t>
-      </w:r>
-      <w:r>
-        <w:rPr>
-          <w:rFonts w:ascii="Times New Roman" w:hAnsi="Times New Roman" w:cs="Times New Roman"/>
+      </w:pPr>
+      <w:r>
+        <w:rPr>
           <w:sz w:val="28"/>
           <w:szCs w:val="28"/>
         </w:rPr>
-        <w:br/>
-        <w:t>А также для создания новых договоров, но с повторяющими арендаторами или помещениями – также приходится набирать все заново.</w:t>
-      </w:r>
-    </w:p>
-    <w:p>
-      <w:r>
-        <w:t>Автоматизация даст…</w:t>
-      </w:r>
-      <w:r>
-        <w:br/>
-        <w:t xml:space="preserve">Создание автоматизированного рабочего места позволяет не только уменьшить трудозатраты на рабочий процесс и ускорить выполнение задач, связанных с </w:t>
-      </w:r>
-      <w:r>
-        <w:t>расчетом аренды</w:t>
-      </w:r>
-      <w:r>
-        <w:t>, но и предоставит цельную и логически структурированную базу данных вместо рассредоточенных по разным документам договоров, расчетов, счетов и в</w:t>
-      </w:r>
-      <w:r>
-        <w:t>едомостей.</w:t>
-      </w:r>
-      <w:r>
-        <w:br/>
-        <w:t>Это позволяет эффективно и быстро оценивать имеющиеся данные, и, при необходимости, сразу выдавать информацию об аренде или выводить её на печать.</w:t>
-      </w:r>
-      <w:r>
-        <w:br/>
-        <w:t>Так как</w:t>
-      </w:r>
-      <w:r>
-        <w:t xml:space="preserve"> сущности связаны друг с другом и</w:t>
-      </w:r>
-      <w:r>
-        <w:t xml:space="preserve"> сохранены в базе данных, то благодаря предоставленному программой интерфейсу, создав единожды экземпляр арендатора при заключении первого договора нет необходимости создавать его заново при заключении каждого последующего договора. Достаточно выбрать ранее созданного арендатора в списке арендаторов. </w:t>
-      </w:r>
-      <w:r>
-        <w:t>Аналогичная ситуация обстоит и</w:t>
-      </w:r>
-      <w:r>
-        <w:t xml:space="preserve"> с любыми </w:t>
-      </w:r>
-      <w:r>
-        <w:t xml:space="preserve">другими </w:t>
-      </w:r>
-      <w:r>
-        <w:t>сущностями, участвующими в аренде. Например, здание аренды и помещение.</w:t>
-      </w:r>
-    </w:p>
-    <w:p/>
-    <w:p/>
-    <w:p>
-      <w:r>
-        <w:t>Целесообразность написания десктоп приложения.</w:t>
-      </w:r>
-    </w:p>
-    <w:p>
-      <w:r>
-        <w:tab/>
-        <w:t xml:space="preserve">Целесообразность написания </w:t>
-      </w:r>
-      <w:proofErr w:type="spellStart"/>
-      <w:r>
-        <w:t>декстоп</w:t>
-      </w:r>
-      <w:proofErr w:type="spellEnd"/>
-      <w:r>
-        <w:t xml:space="preserve"> приложения всегда исходит из списка требований.</w:t>
-      </w:r>
-    </w:p>
-    <w:p>
-      <w:pPr>
-        <w:ind w:firstLine="708"/>
-      </w:pPr>
-      <w:r>
-        <w:t xml:space="preserve">Нецелесообразность использования </w:t>
-      </w:r>
-      <w:proofErr w:type="spellStart"/>
-      <w:r>
-        <w:t>Excel</w:t>
-      </w:r>
-      <w:proofErr w:type="spellEnd"/>
-      <w:r>
-        <w:t xml:space="preserve"> и макросов </w:t>
-      </w:r>
-      <w:r>
-        <w:rPr>
-          <w:lang w:val="en-US"/>
-        </w:rPr>
-        <w:t>VBA</w:t>
-      </w:r>
-      <w:r>
-        <w:t>.</w:t>
-      </w:r>
-    </w:p>
-    <w:p>
-      <w:r>
-        <w:t xml:space="preserve">Целесообразность использования инструментов </w:t>
-      </w:r>
-      <w:r>
-        <w:rPr>
-          <w:lang w:val="en-US"/>
-        </w:rPr>
-        <w:t>java</w:t>
-      </w:r>
-      <w:r>
-        <w:t xml:space="preserve"> </w:t>
-      </w:r>
-      <w:proofErr w:type="spellStart"/>
-      <w:r>
-        <w:rPr>
-          <w:lang w:val="en-US"/>
-        </w:rPr>
-        <w:t>javafx</w:t>
-      </w:r>
-      <w:proofErr w:type="spellEnd"/>
-      <w:r>
-        <w:t xml:space="preserve"> </w:t>
-      </w:r>
-      <w:proofErr w:type="spellStart"/>
-      <w:r>
-        <w:rPr>
-          <w:lang w:val="en-US"/>
-        </w:rPr>
-        <w:t>fxml</w:t>
-      </w:r>
-      <w:proofErr w:type="spellEnd"/>
-      <w:r>
-        <w:t xml:space="preserve">, библиотеки с </w:t>
-      </w:r>
-      <w:r>
-        <w:rPr>
-          <w:lang w:val="en-US"/>
-        </w:rPr>
-        <w:t>excel</w:t>
-      </w:r>
-      <w:r>
-        <w:t>.</w:t>
-      </w:r>
-    </w:p>
-    <w:p>
-      <w:pPr>
+        <w:lastRenderedPageBreak/>
+        <w:t xml:space="preserve">Для разработки автоматизированного рабочего места выбран язык программирования </w:t>
+      </w:r>
+      <w:r>
         <w:rPr>
           <w:sz w:val="28"/>
           <w:szCs w:val="28"/>
-        </w:rPr>
-      </w:pPr>
+          <w:lang w:val="en-US"/>
+        </w:rPr>
+        <w:t>Java</w:t>
+      </w:r>
       <w:r>
         <w:rPr>
           <w:sz w:val="28"/>
           <w:szCs w:val="28"/>
         </w:rPr>
-        <w:t xml:space="preserve">Для разработки автоматизированного рабочего места выбран язык программирования </w:t>
+        <w:t xml:space="preserve">. Огромная популярность языка, и, соответственно, большое сообщество обеспечивает возможность быстро найти ответ на любые всплывающие в процессе разработки </w:t>
       </w:r>
       <w:r>
         <w:rPr>
           <w:sz w:val="28"/>
           <w:szCs w:val="28"/>
-          <w:lang w:val="en-US"/>
-        </w:rPr>
-        <w:t>Java</w:t>
+        </w:rPr>
+        <w:t>вопросы для разрешения проблем</w:t>
       </w:r>
       <w:r>
         <w:rPr>
           <w:sz w:val="28"/>
           <w:szCs w:val="28"/>
         </w:rPr>
-        <w:t xml:space="preserve">. Огромная популярность языка, и, соответственно, большое сообщество обеспечивает возможность быстро найти ответ на </w:t>
-      </w:r>
-      <w:r>
+        <w:t>.</w:t>
+      </w:r>
+    </w:p>
+    <w:p>
+      <w:pPr>
         <w:rPr>
           <w:sz w:val="28"/>
           <w:szCs w:val="28"/>
         </w:rPr>
-        <w:lastRenderedPageBreak/>
-        <w:t xml:space="preserve">любые всплывающие в процессе разработки </w:t>
-      </w:r>
+      </w:pPr>
       <w:r>
         <w:rPr>
           <w:sz w:val="28"/>
           <w:szCs w:val="28"/>
         </w:rPr>
-        <w:t>вопросы для разрешения проблем</w:t>
+        <w:t xml:space="preserve">Библиотека </w:t>
       </w:r>
       <w:r>
         <w:rPr>
           <w:sz w:val="28"/>
           <w:szCs w:val="28"/>
-        </w:rPr>
-        <w:t>.</w:t>
-      </w:r>
-    </w:p>
-    <w:p>
-      <w:pPr>
+          <w:lang w:val="en-US"/>
+        </w:rPr>
+        <w:t>JavaFX</w:t>
+      </w:r>
+      <w:r>
         <w:rPr>
           <w:sz w:val="28"/>
           <w:szCs w:val="28"/>
         </w:rPr>
-      </w:pPr>
+        <w:t xml:space="preserve"> предлагает все необходимые инструменты для построения интерфейсов на языке </w:t>
+      </w:r>
       <w:r>
         <w:rPr>
           <w:sz w:val="28"/>
           <w:szCs w:val="28"/>
-        </w:rPr>
-        <w:t xml:space="preserve">Библиотека </w:t>
+          <w:lang w:val="en-US"/>
+        </w:rPr>
+        <w:t>Java</w:t>
       </w:r>
       <w:r>
         <w:rPr>
           <w:sz w:val="28"/>
           <w:szCs w:val="28"/>
-          <w:lang w:val="en-US"/>
-        </w:rPr>
-        <w:t>JavaFX</w:t>
+        </w:rPr>
+        <w:t xml:space="preserve">, и в то же время не требует слишком много затрат времени на изучение. </w:t>
       </w:r>
       <w:r>
         <w:rPr>
           <w:sz w:val="28"/>
           <w:szCs w:val="28"/>
         </w:rPr>
-        <w:t xml:space="preserve"> предлагает все необходимые инструменты для построения интерфейсов на языке </w:t>
+        <w:br/>
       </w:r>
       <w:r>
         <w:rPr>
           <w:sz w:val="28"/>
           <w:szCs w:val="28"/>
-          <w:lang w:val="en-US"/>
-        </w:rPr>
-        <w:t>Java</w:t>
+        </w:rPr>
+        <w:t xml:space="preserve">Вместе с ней используется </w:t>
       </w:r>
       <w:r>
         <w:rPr>
           <w:sz w:val="28"/>
           <w:szCs w:val="28"/>
-        </w:rPr>
-        <w:t xml:space="preserve">, и в то же время не требует слишком много затрат времени на изучение. </w:t>
+          <w:lang w:val="en-US"/>
+        </w:rPr>
+        <w:t>fxml</w:t>
       </w:r>
       <w:r>
         <w:rPr>
           <w:sz w:val="28"/>
           <w:szCs w:val="28"/>
         </w:rPr>
-        <w:br/>
+        <w:t xml:space="preserve"> – специальный синтаксис для написания визуальной части </w:t>
+      </w:r>
+      <w:r>
+        <w:rPr>
+          <w:sz w:val="28"/>
+          <w:szCs w:val="28"/>
+          <w:lang w:val="en-US"/>
+        </w:rPr>
+        <w:t>javafx</w:t>
+      </w:r>
+      <w:r>
+        <w:rPr>
+          <w:sz w:val="28"/>
+          <w:szCs w:val="28"/>
+        </w:rPr>
+        <w:t xml:space="preserve"> приложения с </w:t>
+      </w:r>
+      <w:r>
+        <w:rPr>
+          <w:sz w:val="28"/>
+          <w:szCs w:val="28"/>
+          <w:lang w:val="en-US"/>
+        </w:rPr>
+        <w:t>xml</w:t>
+      </w:r>
+      <w:r>
+        <w:rPr>
+          <w:sz w:val="28"/>
+          <w:szCs w:val="28"/>
+        </w:rPr>
+        <w:t>-подобной структурой. Таким образом происходит разделен</w:t>
+      </w:r>
+      <w:r>
+        <w:rPr>
+          <w:sz w:val="28"/>
+          <w:szCs w:val="28"/>
+        </w:rPr>
+        <w:t>ие представления от реализации, что облегчает понимание исходного кода.</w:t>
+      </w:r>
+    </w:p>
+    <w:p>
+      <w:r>
+        <w:t xml:space="preserve">Целесообразность использования системы управления базами данных </w:t>
+      </w:r>
+      <w:r>
+        <w:rPr>
+          <w:lang w:val="en-US"/>
+        </w:rPr>
+        <w:t>h</w:t>
+      </w:r>
+      <w:r>
+        <w:t>2</w:t>
+      </w:r>
+      <w:r>
+        <w:t>.</w:t>
+      </w:r>
+    </w:p>
+    <w:p>
+      <w:pPr>
+        <w:rPr>
+          <w:sz w:val="28"/>
+          <w:szCs w:val="28"/>
+        </w:rPr>
+      </w:pPr>
+      <w:r>
+        <w:rPr>
+          <w:sz w:val="28"/>
+          <w:szCs w:val="28"/>
+        </w:rPr>
+        <w:t>Выбор</w:t>
+      </w:r>
+      <w:r>
+        <w:rPr>
+          <w:sz w:val="28"/>
+          <w:szCs w:val="28"/>
+        </w:rPr>
+        <w:t xml:space="preserve"> </w:t>
+      </w:r>
+      <w:r>
+        <w:rPr>
+          <w:sz w:val="28"/>
+          <w:szCs w:val="28"/>
+        </w:rPr>
+        <w:t>СУБД во многом определяется спецификой данных, размерами приложения и требованиями к скорости доступа к данным. Приложение имеет небольшой размер, не имеет ..\\\встроенная\мало весит\быстрая\недостатки ид остоинства по сравнению с другими.</w:t>
       </w:r>
       <w:bookmarkStart w:id="0" w:name="_GoBack"/>
       <w:bookmarkEnd w:id="0"/>
-      <w:r>
-        <w:rPr>
-          <w:sz w:val="28"/>
-          <w:szCs w:val="28"/>
-        </w:rPr>
-        <w:t xml:space="preserve">Вместе с ней используется </w:t>
-      </w:r>
-      <w:proofErr w:type="spellStart"/>
-      <w:r>
-        <w:rPr>
-          <w:sz w:val="28"/>
-          <w:szCs w:val="28"/>
-          <w:lang w:val="en-US"/>
-        </w:rPr>
-        <w:t>fxml</w:t>
-      </w:r>
-      <w:proofErr w:type="spellEnd"/>
-      <w:r>
-        <w:rPr>
-          <w:sz w:val="28"/>
-          <w:szCs w:val="28"/>
-        </w:rPr>
-        <w:t xml:space="preserve"> – специальный синтаксис для написания визуальной части </w:t>
-      </w:r>
-      <w:proofErr w:type="spellStart"/>
-      <w:r>
-        <w:rPr>
-          <w:sz w:val="28"/>
-          <w:szCs w:val="28"/>
-          <w:lang w:val="en-US"/>
-        </w:rPr>
-        <w:t>javafx</w:t>
-      </w:r>
-      <w:proofErr w:type="spellEnd"/>
-      <w:r>
-        <w:rPr>
-          <w:sz w:val="28"/>
-          <w:szCs w:val="28"/>
-        </w:rPr>
-        <w:t xml:space="preserve"> приложения с </w:t>
-      </w:r>
-      <w:r>
-        <w:rPr>
-          <w:sz w:val="28"/>
-          <w:szCs w:val="28"/>
-          <w:lang w:val="en-US"/>
-        </w:rPr>
-        <w:t>xml</w:t>
-      </w:r>
-      <w:r>
-        <w:rPr>
-          <w:sz w:val="28"/>
-          <w:szCs w:val="28"/>
-        </w:rPr>
-        <w:t>-подобной структурой. Таким образом происходит разделен</w:t>
-      </w:r>
-      <w:r>
-        <w:rPr>
-          <w:sz w:val="28"/>
-          <w:szCs w:val="28"/>
-        </w:rPr>
-        <w:t>ие представления от реализации, что облегчает понимание исходного кода.</w:t>
-      </w:r>
     </w:p>
     <w:p>
       <w:r>
@@ -1036,41 +1005,17 @@
     </w:p>
     <w:p>
       <w:r>
-        <w:t>1</w:t>
-      </w:r>
-      <w:proofErr w:type="gramStart"/>
-      <w:r>
-        <w:t>С:Предприятие</w:t>
-      </w:r>
-      <w:proofErr w:type="gramEnd"/>
-      <w:r>
-        <w:t xml:space="preserve"> 8.3.13.1513</w:t>
-      </w:r>
-    </w:p>
-    <w:p>
-      <w:r>
-        <w:t>Система программ «1</w:t>
-      </w:r>
-      <w:proofErr w:type="gramStart"/>
-      <w:r>
-        <w:t>С:Предприятие</w:t>
-      </w:r>
-      <w:proofErr w:type="gramEnd"/>
-      <w:r>
-        <w:t xml:space="preserve"> 8» включает в себя платформу и прикладные решения, разработанные на ее основе, для автоматизации деятельности организаций и частных лиц. Сама платформа не является программным продуктом для использования конечными пользователями, которые обычно работают с одним из многих прикладных решений (конфигураций), разработанных на данной платформе. Такой подход позволяет автоматизировать различные виды деятельности, используя единую технологическую платформу.</w:t>
-      </w:r>
-    </w:p>
-    <w:p>
-      <w:r>
-        <w:t>Гибкость платформы позволяет применять 1</w:t>
-      </w:r>
-      <w:proofErr w:type="gramStart"/>
-      <w:r>
-        <w:t>С:Предприятие</w:t>
-      </w:r>
-      <w:proofErr w:type="gramEnd"/>
-      <w:r>
-        <w:t xml:space="preserve"> 8 в самых разнообразных областях:</w:t>
+        <w:t>1С:Предприятие 8.3.13.1513</w:t>
+      </w:r>
+    </w:p>
+    <w:p>
+      <w:r>
+        <w:t>Система программ «1С:Предприятие 8» включает в себя платформу и прикладные решения, разработанные на ее основе, для автоматизации деятельности организаций и частных лиц. Сама платформа не является программным продуктом для использования конечными пользователями, которые обычно работают с одним из многих прикладных решений (конфигураций), разработанных на данной платформе. Такой подход позволяет автоматизировать различные виды деятельности, используя единую технологическую платформу.</w:t>
+      </w:r>
+    </w:p>
+    <w:p>
+      <w:r>
+        <w:t>Гибкость платформы позволяет применять 1С:Предприятие 8 в самых разнообразных областях:</w:t>
       </w:r>
     </w:p>
     <w:p>
@@ -1130,15 +1075,7 @@
         </w:numPr>
       </w:pPr>
       <w:r>
-        <w:t xml:space="preserve">широкие возможности для управленческого учета и построения аналитической отчетности, поддержка </w:t>
-      </w:r>
-      <w:proofErr w:type="spellStart"/>
-      <w:r>
-        <w:t>многовалютного</w:t>
-      </w:r>
-      <w:proofErr w:type="spellEnd"/>
-      <w:r>
-        <w:t xml:space="preserve"> учета;</w:t>
+        <w:t>широкие возможности для управленческого учета и построения аналитической отчетности, поддержка многовалютного учета;</w:t>
       </w:r>
     </w:p>
     <w:p>
@@ -1187,21 +1124,7 @@
         <w:rPr>
           <w:b/>
         </w:rPr>
-        <w:t>1</w:t>
-      </w:r>
-      <w:proofErr w:type="gramStart"/>
-      <w:r>
-        <w:rPr>
-          <w:b/>
-        </w:rPr>
-        <w:t>С:Аренда</w:t>
-      </w:r>
-      <w:proofErr w:type="gramEnd"/>
-      <w:r>
-        <w:rPr>
-          <w:b/>
-        </w:rPr>
-        <w:t xml:space="preserve"> и управление недвижимостью</w:t>
+        <w:t>1С:Аренда и управление недвижимостью</w:t>
       </w:r>
     </w:p>
     <w:p>
@@ -1216,15 +1139,7 @@
     </w:p>
     <w:p>
       <w:r>
-        <w:t>Продукт разработан на последней версии технологической платформы «1</w:t>
-      </w:r>
-      <w:proofErr w:type="gramStart"/>
-      <w:r>
-        <w:t>С:Предприятие</w:t>
-      </w:r>
-      <w:proofErr w:type="gramEnd"/>
-      <w:r>
-        <w:t xml:space="preserve"> 8» и выпускается в двух вариантах- на основе типовых конфигураций «Бухгалтерия предприятия» и «Управление производственным предприятием».</w:t>
+        <w:t>Продукт разработан на последней версии технологической платформы «1С:Предприятие 8» и выпускается в двух вариантах- на основе типовых конфигураций «Бухгалтерия предприятия» и «Управление производственным предприятием».</w:t>
       </w:r>
     </w:p>
     <w:p/>
@@ -1234,13 +1149,8 @@
       </w:r>
     </w:p>
     <w:p>
-      <w:proofErr w:type="spellStart"/>
-      <w:r>
-        <w:t>Доистоинства</w:t>
-      </w:r>
-      <w:proofErr w:type="spellEnd"/>
-      <w:r>
-        <w:t>:</w:t>
+      <w:r>
+        <w:t>Доистоинства:</w:t>
       </w:r>
     </w:p>
     <w:p>
@@ -1356,13 +1266,8 @@
           <w:numId w:val="4"/>
         </w:numPr>
       </w:pPr>
-      <w:proofErr w:type="spellStart"/>
-      <w:r>
-        <w:t>Нагроможденность</w:t>
-      </w:r>
-      <w:proofErr w:type="spellEnd"/>
-      <w:r>
-        <w:t xml:space="preserve">. Этот недостаток присутствует как в функциональном плане в виде довольно большого скопления функций и возможностей в одном месте, так и в визуальном плане – интерфейс </w:t>
+      <w:r>
+        <w:t xml:space="preserve">Нагроможденность. Этот недостаток присутствует как в функциональном плане в виде довольно большого скопления функций и возможностей в одном месте, так и в визуальном плане – интерфейс </w:t>
       </w:r>
       <w:r>
         <w:t>непростой</w:t>
@@ -1386,15 +1291,7 @@
         <w:t>«</w:t>
       </w:r>
       <w:r>
-        <w:t>1</w:t>
-      </w:r>
-      <w:proofErr w:type="gramStart"/>
-      <w:r>
-        <w:t>С:Аренда</w:t>
-      </w:r>
-      <w:proofErr w:type="gramEnd"/>
-      <w:r>
-        <w:t xml:space="preserve"> и управление недвижимостью</w:t>
+        <w:t>1С:Аренда и управление недвижимостью</w:t>
       </w:r>
       <w:r>
         <w:t>» есть о</w:t>
@@ -1465,15 +1362,7 @@
         <w:t>Узкая специализация. Возможность сосредоточиться на конкретной функциональности – аренде помещений.</w:t>
       </w:r>
       <w:r>
-        <w:t xml:space="preserve"> Это позволит избежать возможного испуга и </w:t>
-      </w:r>
-      <w:proofErr w:type="spellStart"/>
-      <w:r>
-        <w:t>недопониманий</w:t>
-      </w:r>
-      <w:proofErr w:type="spellEnd"/>
-      <w:r>
-        <w:t xml:space="preserve"> со стороны пользователя, который рассчитывает получить инструменты для решения своих задач, а по итогу получает сборник из множества намешанных возможностей.</w:t>
+        <w:t xml:space="preserve"> Это позволит избежать возможного испуга и недопониманий со стороны пользователя, который рассчитывает получить инструменты для решения своих задач, а по итогу получает сборник из множества намешанных возможностей.</w:t>
       </w:r>
     </w:p>
     <w:p>
@@ -1494,15 +1383,7 @@
         <w:t>инимализм в управлении и функционале отвергает возможн</w:t>
       </w:r>
       <w:r>
-        <w:t xml:space="preserve">ую </w:t>
-      </w:r>
-      <w:proofErr w:type="spellStart"/>
-      <w:r>
-        <w:t>путанницу</w:t>
-      </w:r>
-      <w:proofErr w:type="spellEnd"/>
-      <w:r>
-        <w:t xml:space="preserve"> в работе приложения.</w:t>
+        <w:t>ую путанницу в работе приложения.</w:t>
       </w:r>
     </w:p>
     <w:p>
@@ -1625,15 +1506,7 @@
       </w:r>
       <w:r>
         <w:br/>
-        <w:t xml:space="preserve">У одного счета – лишь 1 договора. У 1 договора – множество </w:t>
-      </w:r>
-      <w:proofErr w:type="gramStart"/>
-      <w:r>
-        <w:t>счетов(</w:t>
-      </w:r>
-      <w:proofErr w:type="gramEnd"/>
-      <w:r>
-        <w:t>за каждый месяц)</w:t>
+        <w:t>У одного счета – лишь 1 договора. У 1 договора – множество счетов(за каждый месяц)</w:t>
       </w:r>
     </w:p>
     <w:p/>
@@ -1716,7 +1589,6 @@
       <w:r>
         <w:t xml:space="preserve">Информация для подключения к СУБД вынесена в отдельный конфигурационный </w:t>
       </w:r>
-      <w:proofErr w:type="gramStart"/>
       <w:r>
         <w:rPr>
           <w:lang w:val="en-US"/>
@@ -1732,7 +1604,6 @@
         </w:rPr>
         <w:t>properties</w:t>
       </w:r>
-      <w:proofErr w:type="gramEnd"/>
       <w:r>
         <w:t xml:space="preserve"> </w:t>
       </w:r>
@@ -1748,14 +1619,12 @@
         <w:br/>
         <w:t xml:space="preserve">Но кроме этого, методы сделаны статическими и выделены в модель приложения – класс </w:t>
       </w:r>
-      <w:proofErr w:type="spellStart"/>
       <w:r>
         <w:rPr>
           <w:lang w:val="en-US"/>
         </w:rPr>
         <w:t>RenterModel</w:t>
       </w:r>
-      <w:proofErr w:type="spellEnd"/>
       <w:r>
         <w:t xml:space="preserve">, </w:t>
       </w:r>
@@ -1775,14 +1644,12 @@
         <w:br/>
         <w:t xml:space="preserve">Класс </w:t>
       </w:r>
-      <w:proofErr w:type="spellStart"/>
       <w:r>
         <w:rPr>
           <w:lang w:val="en-US"/>
         </w:rPr>
         <w:t>RenterModel</w:t>
       </w:r>
-      <w:proofErr w:type="spellEnd"/>
       <w:r>
         <w:t xml:space="preserve"> </w:t>
       </w:r>
@@ -1795,14 +1662,12 @@
       <w:r>
         <w:t xml:space="preserve">Логика работы вывода списка по нажатию на кнопку «Показать» выделена в метод </w:t>
       </w:r>
-      <w:proofErr w:type="spellStart"/>
       <w:r>
         <w:rPr>
           <w:lang w:val="en-US"/>
         </w:rPr>
         <w:t>UpdateListRenters</w:t>
       </w:r>
-      <w:proofErr w:type="spellEnd"/>
       <w:r>
         <w:t xml:space="preserve">, </w:t>
       </w:r>
@@ -1812,7 +1677,6 @@
       <w:r>
         <w:br/>
       </w:r>
-      <w:proofErr w:type="spellStart"/>
       <w:r>
         <w:rPr>
           <w:lang w:val="en-US"/>
@@ -1825,7 +1689,6 @@
         </w:rPr>
         <w:t>ers</w:t>
       </w:r>
-      <w:proofErr w:type="spellEnd"/>
       <w:r>
         <w:t xml:space="preserve"> </w:t>
       </w:r>
@@ -1835,14 +1698,12 @@
       <w:r>
         <w:t xml:space="preserve">ка арендаторов для пользователя, через получение данных из </w:t>
       </w:r>
-      <w:proofErr w:type="spellStart"/>
       <w:r>
         <w:rPr>
           <w:lang w:val="en-US"/>
         </w:rPr>
         <w:t>RenterModel</w:t>
       </w:r>
-      <w:proofErr w:type="spellEnd"/>
       <w:r>
         <w:t xml:space="preserve"> и удаление старых.</w:t>
       </w:r>
@@ -1870,38 +1731,26 @@
     </w:p>
     <w:p>
       <w:r>
-        <w:t xml:space="preserve">Для конструирования меню и </w:t>
-      </w:r>
-      <w:proofErr w:type="spellStart"/>
-      <w:r>
-        <w:t>сайдбара</w:t>
-      </w:r>
-      <w:proofErr w:type="spellEnd"/>
-      <w:r>
-        <w:t xml:space="preserve"> написаны контроллеры </w:t>
-      </w:r>
-      <w:proofErr w:type="spellStart"/>
+        <w:t xml:space="preserve">Для конструирования меню и сайдбара написаны контроллеры </w:t>
+      </w:r>
       <w:r>
         <w:rPr>
           <w:lang w:val="en-US"/>
         </w:rPr>
         <w:t>MenuController</w:t>
       </w:r>
-      <w:proofErr w:type="spellEnd"/>
       <w:r>
         <w:t xml:space="preserve"> </w:t>
       </w:r>
       <w:r>
         <w:t xml:space="preserve">и </w:t>
       </w:r>
-      <w:proofErr w:type="spellStart"/>
       <w:r>
         <w:rPr>
           <w:lang w:val="en-US"/>
         </w:rPr>
         <w:t>SidebarController</w:t>
       </w:r>
-      <w:proofErr w:type="spellEnd"/>
       <w:r>
         <w:t xml:space="preserve">, </w:t>
       </w:r>
@@ -1927,14 +1776,12 @@
       <w:r>
         <w:t xml:space="preserve"> </w:t>
       </w:r>
-      <w:proofErr w:type="spellStart"/>
       <w:r>
         <w:rPr>
           <w:lang w:val="en-US"/>
         </w:rPr>
         <w:t>fxml</w:t>
       </w:r>
-      <w:proofErr w:type="spellEnd"/>
       <w:r>
         <w:t>.</w:t>
       </w:r>
@@ -1959,17 +1806,8 @@
     </w:p>
     <w:p>
       <w:r>
-        <w:t xml:space="preserve">Осуществлен перенос элементов интерфейса из </w:t>
-      </w:r>
-      <w:proofErr w:type="spellStart"/>
-      <w:r>
-        <w:t>RenterController</w:t>
-      </w:r>
-      <w:proofErr w:type="spellEnd"/>
-      <w:r>
-        <w:t xml:space="preserve"> в отдельный файл представления </w:t>
-      </w:r>
-      <w:proofErr w:type="gramStart"/>
+        <w:t xml:space="preserve">Осуществлен перенос элементов интерфейса из RenterController в отдельный файл представления </w:t>
+      </w:r>
       <w:r>
         <w:rPr>
           <w:lang w:val="en-US"/>
@@ -1979,15 +1817,12 @@
       <w:r>
         <w:t>.</w:t>
       </w:r>
-      <w:proofErr w:type="spellStart"/>
       <w:r>
         <w:rPr>
           <w:lang w:val="en-US"/>
         </w:rPr>
         <w:t>fxml</w:t>
       </w:r>
-      <w:proofErr w:type="spellEnd"/>
-      <w:proofErr w:type="gramEnd"/>
       <w:r>
         <w:t xml:space="preserve">. </w:t>
       </w:r>
@@ -1998,24 +1833,14 @@
         <w:br/>
         <w:t xml:space="preserve">В виду вышеперечисленных изменений, соответственно, изменен вызов контроллера из </w:t>
       </w:r>
-      <w:proofErr w:type="spellStart"/>
       <w:r>
         <w:rPr>
           <w:lang w:val="en-US"/>
         </w:rPr>
         <w:t>SidebarController</w:t>
       </w:r>
-      <w:proofErr w:type="spellEnd"/>
-      <w:r>
-        <w:t xml:space="preserve">, так как в текущей реализации нам необходимо создавать объект класса </w:t>
-      </w:r>
-      <w:proofErr w:type="spellStart"/>
-      <w:r>
-        <w:t>RenterController</w:t>
-      </w:r>
-      <w:proofErr w:type="spellEnd"/>
-      <w:r>
-        <w:t>, в отличии от предыдущей статической версии работы.</w:t>
+      <w:r>
+        <w:t>, так как в текущей реализации нам необходимо создавать объект класса RenterController, в отличии от предыдущей статической версии работы.</w:t>
       </w:r>
     </w:p>
     <w:p>
@@ -2025,14 +1850,12 @@
       <w:r>
         <w:t xml:space="preserve"> </w:t>
       </w:r>
-      <w:proofErr w:type="spellStart"/>
       <w:r>
         <w:rPr>
           <w:lang w:val="en-US"/>
         </w:rPr>
         <w:t>EconomistWorkstation</w:t>
       </w:r>
-      <w:proofErr w:type="spellEnd"/>
       <w:r>
         <w:t xml:space="preserve"> удалена часть, ответственная за отображение</w:t>
       </w:r>
@@ -2103,27 +1926,11 @@
     </w:p>
     <w:p>
       <w:r>
-        <w:t xml:space="preserve">Ускорься -  пора сдавать 2 главы первые, </w:t>
-      </w:r>
-      <w:proofErr w:type="spellStart"/>
-      <w:r>
-        <w:t>теор</w:t>
-      </w:r>
-      <w:proofErr w:type="spellEnd"/>
-      <w:r>
-        <w:t xml:space="preserve"> часть и про БД. </w:t>
-      </w:r>
-      <w:r>
-        <w:br/>
-        <w:t xml:space="preserve">Исследуй аналоги, алгоритм действий и расписывай. Потом </w:t>
-      </w:r>
-      <w:proofErr w:type="spellStart"/>
-      <w:r>
-        <w:t>прогу</w:t>
-      </w:r>
-      <w:proofErr w:type="spellEnd"/>
-      <w:r>
-        <w:t xml:space="preserve"> допишешь.</w:t>
+        <w:t xml:space="preserve">Ускорься -  пора сдавать 2 главы первые, теор часть и про БД. </w:t>
+      </w:r>
+      <w:r>
+        <w:br/>
+        <w:t>Исследуй аналоги, алгоритм действий и расписывай. Потом прогу допишешь.</w:t>
       </w:r>
     </w:p>
     <w:p>
@@ -2148,28 +1955,24 @@
       <w:r>
         <w:t xml:space="preserve">Так. Я перенес логику создания формы в отдельный контроллер </w:t>
       </w:r>
-      <w:proofErr w:type="spellStart"/>
       <w:r>
         <w:rPr>
           <w:lang w:val="en-US"/>
         </w:rPr>
         <w:t>RenterFormController</w:t>
       </w:r>
-      <w:proofErr w:type="spellEnd"/>
       <w:r>
         <w:t xml:space="preserve"> </w:t>
       </w:r>
       <w:r>
         <w:t xml:space="preserve">и представление </w:t>
       </w:r>
-      <w:proofErr w:type="spellStart"/>
       <w:r>
         <w:rPr>
           <w:lang w:val="en-US"/>
         </w:rPr>
         <w:t>RenterForm</w:t>
       </w:r>
-      <w:proofErr w:type="spellEnd"/>
       <w:r>
         <w:t xml:space="preserve"> </w:t>
       </w:r>
@@ -2244,14 +2047,12 @@
         <w:lastRenderedPageBreak/>
         <w:t xml:space="preserve">В </w:t>
       </w:r>
-      <w:proofErr w:type="spellStart"/>
       <w:r>
         <w:rPr>
           <w:lang w:val="en-US"/>
         </w:rPr>
         <w:t>RenterModel</w:t>
       </w:r>
-      <w:proofErr w:type="spellEnd"/>
       <w:r>
         <w:t xml:space="preserve"> </w:t>
       </w:r>
@@ -2282,25 +2083,21 @@
       <w:r>
         <w:br/>
       </w:r>
-      <w:proofErr w:type="spellStart"/>
       <w:r>
         <w:rPr>
           <w:lang w:val="en-US"/>
         </w:rPr>
         <w:t>RenterController</w:t>
       </w:r>
-      <w:proofErr w:type="spellEnd"/>
       <w:r>
         <w:t xml:space="preserve">. </w:t>
       </w:r>
-      <w:proofErr w:type="spellStart"/>
       <w:r>
         <w:rPr>
           <w:lang w:val="en-US"/>
         </w:rPr>
         <w:t>RenterFormController</w:t>
       </w:r>
-      <w:proofErr w:type="spellEnd"/>
       <w:r>
         <w:t xml:space="preserve"> </w:t>
       </w:r>
@@ -2331,14 +2128,12 @@
       <w:r>
         <w:t>.</w:t>
       </w:r>
-      <w:proofErr w:type="spellStart"/>
       <w:r>
         <w:rPr>
           <w:lang w:val="en-US"/>
         </w:rPr>
         <w:t>fxml</w:t>
       </w:r>
-      <w:proofErr w:type="spellEnd"/>
       <w:r>
         <w:t>.</w:t>
       </w:r>
@@ -2362,14 +2157,12 @@
       <w:r>
         <w:t>.</w:t>
       </w:r>
-      <w:proofErr w:type="spellStart"/>
       <w:r>
         <w:rPr>
           <w:lang w:val="en-US"/>
         </w:rPr>
         <w:t>toString</w:t>
       </w:r>
-      <w:proofErr w:type="spellEnd"/>
       <w:r>
         <w:t xml:space="preserve"> </w:t>
       </w:r>
@@ -2394,14 +2187,12 @@
       <w:r>
         <w:t xml:space="preserve">Используется в </w:t>
       </w:r>
-      <w:proofErr w:type="spellStart"/>
       <w:r>
         <w:rPr>
           <w:lang w:val="en-US"/>
         </w:rPr>
         <w:t>ComboBox</w:t>
       </w:r>
-      <w:proofErr w:type="spellEnd"/>
       <w:r>
         <w:t xml:space="preserve"> </w:t>
       </w:r>
@@ -2417,15 +2208,7 @@
         <w:t xml:space="preserve"> </w:t>
       </w:r>
       <w:r>
-        <w:t xml:space="preserve">все обращения и </w:t>
-      </w:r>
-      <w:proofErr w:type="spellStart"/>
-      <w:r>
-        <w:t>перессылки</w:t>
-      </w:r>
-      <w:proofErr w:type="spellEnd"/>
-      <w:r>
-        <w:t xml:space="preserve"> объекта БД</w:t>
+        <w:t>все обращения и перессылки объекта БД</w:t>
       </w:r>
       <w:r>
         <w:t xml:space="preserve"> из класса в класс.</w:t>
@@ -2553,14 +2336,12 @@
         <w:br/>
         <w:t xml:space="preserve">Реализована </w:t>
       </w:r>
-      <w:proofErr w:type="spellStart"/>
       <w:r>
         <w:rPr>
           <w:lang w:val="en-US"/>
         </w:rPr>
         <w:t>BuildingModel</w:t>
       </w:r>
-      <w:proofErr w:type="spellEnd"/>
       <w:r>
         <w:t xml:space="preserve"> </w:t>
       </w:r>
@@ -2582,40 +2363,28 @@
     </w:p>
     <w:p>
       <w:r>
-        <w:t xml:space="preserve">Контроллер зданий связан с контроллером </w:t>
-      </w:r>
-      <w:proofErr w:type="spellStart"/>
-      <w:r>
-        <w:t>сайдбара</w:t>
-      </w:r>
-      <w:proofErr w:type="spellEnd"/>
-      <w:r>
-        <w:t xml:space="preserve"> – теперь можно заходить на страницу зданий с помощью боковой панели.</w:t>
+        <w:t>Контроллер зданий связан с контроллером сайдбара – теперь можно заходить на страницу зданий с помощью боковой панели.</w:t>
       </w:r>
     </w:p>
     <w:p>
       <w:r>
         <w:t xml:space="preserve">Добавлено представление </w:t>
       </w:r>
-      <w:proofErr w:type="spellStart"/>
       <w:r>
         <w:rPr>
           <w:lang w:val="en-US"/>
         </w:rPr>
         <w:t>BuildingForm</w:t>
       </w:r>
-      <w:proofErr w:type="spellEnd"/>
       <w:r>
         <w:t>.</w:t>
       </w:r>
-      <w:proofErr w:type="spellStart"/>
       <w:r>
         <w:rPr>
           <w:lang w:val="en-US"/>
         </w:rPr>
         <w:t>fxml</w:t>
       </w:r>
-      <w:proofErr w:type="spellEnd"/>
       <w:r>
         <w:t xml:space="preserve"> </w:t>
       </w:r>
@@ -2625,15 +2394,7 @@
     </w:p>
     <w:p>
       <w:r>
-        <w:t xml:space="preserve">Запланировано: создать контроллер для представления создания зданий. Подумать о </w:t>
-      </w:r>
-      <w:proofErr w:type="spellStart"/>
-      <w:r>
-        <w:t>вышеозвученной</w:t>
-      </w:r>
-      <w:proofErr w:type="spellEnd"/>
-      <w:r>
-        <w:t xml:space="preserve"> идее сейчас, либо разобрать её после ещё созданий одной сущности.</w:t>
+        <w:t>Запланировано: создать контроллер для представления создания зданий. Подумать о вышеозвученной идее сейчас, либо разобрать её после ещё созданий одной сущности.</w:t>
       </w:r>
     </w:p>
     <w:p>
@@ -2645,14 +2406,12 @@
       <w:r>
         <w:t xml:space="preserve">Разработан </w:t>
       </w:r>
-      <w:proofErr w:type="spellStart"/>
       <w:r>
         <w:rPr>
           <w:lang w:val="en-US"/>
         </w:rPr>
         <w:t>BuildingFormController</w:t>
       </w:r>
-      <w:proofErr w:type="spellEnd"/>
       <w:r>
         <w:t xml:space="preserve"> </w:t>
       </w:r>
@@ -2662,14 +2421,12 @@
       <w:r>
         <w:t xml:space="preserve"> </w:t>
       </w:r>
-      <w:proofErr w:type="spellStart"/>
       <w:r>
         <w:rPr>
           <w:lang w:val="en-US"/>
         </w:rPr>
         <w:t>BuildingForm</w:t>
       </w:r>
-      <w:proofErr w:type="spellEnd"/>
       <w:r>
         <w:t>.</w:t>
       </w:r>
@@ -2684,14 +2441,12 @@
       <w:r>
         <w:t xml:space="preserve">в </w:t>
       </w:r>
-      <w:proofErr w:type="spellStart"/>
       <w:r>
         <w:rPr>
           <w:lang w:val="en-US"/>
         </w:rPr>
         <w:t>BuildingController</w:t>
       </w:r>
-      <w:proofErr w:type="spellEnd"/>
       <w:r>
         <w:t xml:space="preserve"> для отображения формы.</w:t>
       </w:r>
@@ -2711,26 +2466,16 @@
       <w:r>
         <w:t xml:space="preserve">Создан метод получения одного арендатора </w:t>
       </w:r>
-      <w:proofErr w:type="spellStart"/>
       <w:r>
         <w:rPr>
           <w:lang w:val="en-US"/>
         </w:rPr>
         <w:t>getRenter</w:t>
       </w:r>
-      <w:proofErr w:type="spellEnd"/>
-    </w:p>
-    <w:p>
-      <w:r>
-        <w:t xml:space="preserve">Запланировано: сделать полноценное редактирование профиля, кнопки для возврата назад или </w:t>
-      </w:r>
-      <w:proofErr w:type="spellStart"/>
-      <w:r>
-        <w:t>типо</w:t>
-      </w:r>
-      <w:proofErr w:type="spellEnd"/>
-      <w:r>
-        <w:t xml:space="preserve"> того.</w:t>
+    </w:p>
+    <w:p>
+      <w:r>
+        <w:t>Запланировано: сделать полноценное редактирование профиля, кнопки для возврата назад или типо того.</w:t>
       </w:r>
       <w:r>
         <w:t xml:space="preserve"> </w:t>
@@ -2760,14 +2505,12 @@
       <w:r>
         <w:t xml:space="preserve">Создание представления для профиля </w:t>
       </w:r>
-      <w:proofErr w:type="spellStart"/>
       <w:r>
         <w:rPr>
           <w:lang w:val="en-US"/>
         </w:rPr>
         <w:t>RenterProfile</w:t>
       </w:r>
-      <w:proofErr w:type="spellEnd"/>
       <w:r>
         <w:t>, его контроллера и связи между ними.</w:t>
       </w:r>
@@ -2809,14 +2552,12 @@
       <w:r>
         <w:t>.</w:t>
       </w:r>
-      <w:proofErr w:type="spellStart"/>
       <w:r>
         <w:rPr>
           <w:lang w:val="en-US"/>
         </w:rPr>
         <w:t>fxml</w:t>
       </w:r>
-      <w:proofErr w:type="spellEnd"/>
       <w:r>
         <w:t xml:space="preserve"> </w:t>
       </w:r>
@@ -2840,27 +2581,23 @@
       <w:r>
         <w:t xml:space="preserve">в </w:t>
       </w:r>
-      <w:proofErr w:type="spellStart"/>
       <w:r>
         <w:rPr>
           <w:lang w:val="en-US"/>
         </w:rPr>
         <w:t>ContractFormController</w:t>
       </w:r>
-      <w:proofErr w:type="spellEnd"/>
     </w:p>
     <w:p>
       <w:r>
         <w:t xml:space="preserve">Фиксация изменений в </w:t>
       </w:r>
-      <w:proofErr w:type="spellStart"/>
       <w:r>
         <w:rPr>
           <w:lang w:val="en-US"/>
         </w:rPr>
         <w:t>ContractController</w:t>
       </w:r>
-      <w:proofErr w:type="spellEnd"/>
       <w:r>
         <w:t xml:space="preserve"> </w:t>
       </w:r>
@@ -2872,15 +2609,7 @@
     </w:p>
     <w:p>
       <w:r>
-        <w:t xml:space="preserve">Приступить к </w:t>
-      </w:r>
-      <w:proofErr w:type="spellStart"/>
-      <w:r>
-        <w:t>рефакторингу</w:t>
-      </w:r>
-      <w:proofErr w:type="spellEnd"/>
-      <w:r>
-        <w:t xml:space="preserve"> кода и профилю.</w:t>
+        <w:t>Приступить к рефакторингу кода и профилю.</w:t>
       </w:r>
     </w:p>
     <w:p>
@@ -3009,23 +2738,7 @@
         <w:t xml:space="preserve">, </w:t>
       </w:r>
       <w:r>
-        <w:t xml:space="preserve">который будет содержать в себе и аренду и </w:t>
-      </w:r>
-      <w:proofErr w:type="spellStart"/>
-      <w:r>
-        <w:t>комуналку</w:t>
-      </w:r>
-      <w:proofErr w:type="spellEnd"/>
-      <w:r>
-        <w:t xml:space="preserve">, во </w:t>
-      </w:r>
-      <w:proofErr w:type="spellStart"/>
-      <w:r>
-        <w:t>избежании</w:t>
-      </w:r>
-      <w:proofErr w:type="spellEnd"/>
-      <w:r>
-        <w:t xml:space="preserve"> связи 1 к 1.</w:t>
+        <w:t>который будет содержать в себе и аренду и комуналку, во избежании связи 1 к 1.</w:t>
       </w:r>
       <w:r>
         <w:br/>
@@ -3057,19 +2770,15 @@
         </w:rPr>
         <w:t>Month</w:t>
       </w:r>
-      <w:proofErr w:type="gramStart"/>
       <w:r>
         <w:t>-&gt;</w:t>
       </w:r>
-      <w:proofErr w:type="spellStart"/>
       <w:r>
         <w:rPr>
           <w:lang w:val="en-US"/>
         </w:rPr>
         <w:t>GetRent</w:t>
       </w:r>
-      <w:proofErr w:type="spellEnd"/>
-      <w:proofErr w:type="gramEnd"/>
       <w:r>
         <w:t xml:space="preserve">. </w:t>
       </w:r>
@@ -3118,23 +2827,7 @@
     </w:p>
     <w:p>
       <w:r>
-        <w:t xml:space="preserve">Пока что для облегчения задачи и </w:t>
-      </w:r>
-      <w:proofErr w:type="spellStart"/>
-      <w:r>
-        <w:t>комуналка</w:t>
-      </w:r>
-      <w:proofErr w:type="spellEnd"/>
-      <w:r>
-        <w:t xml:space="preserve"> и арендная плата </w:t>
-      </w:r>
-      <w:proofErr w:type="spellStart"/>
-      <w:r>
-        <w:t>обьединены</w:t>
-      </w:r>
-      <w:proofErr w:type="spellEnd"/>
-      <w:r>
-        <w:t xml:space="preserve"> в 1 сущность </w:t>
+        <w:t xml:space="preserve">Пока что для облегчения задачи и комуналка и арендная плата обьединены в 1 сущность </w:t>
       </w:r>
       <w:r>
         <w:rPr>
@@ -3172,14 +2865,12 @@
       <w:r>
         <w:t xml:space="preserve">Осуществлен вывод списка месяцев в профиле договора </w:t>
       </w:r>
-      <w:proofErr w:type="spellStart"/>
       <w:r>
         <w:rPr>
           <w:lang w:val="en-US"/>
         </w:rPr>
         <w:t>ContractProfileController</w:t>
       </w:r>
-      <w:proofErr w:type="spellEnd"/>
       <w:r>
         <w:t>.</w:t>
       </w:r>
@@ -3190,13 +2881,8 @@
       </w:r>
     </w:p>
     <w:p>
-      <w:proofErr w:type="spellStart"/>
-      <w:r>
-        <w:t>Пофикшены</w:t>
-      </w:r>
-      <w:proofErr w:type="spellEnd"/>
-      <w:r>
-        <w:t xml:space="preserve"> баги с выводом. Работоспособная версия</w:t>
+      <w:r>
+        <w:t>Пофикшены баги с выводом. Работоспособная версия</w:t>
       </w:r>
     </w:p>
     <w:p>
@@ -3216,24 +2902,14 @@
       <w:r>
         <w:t xml:space="preserve"> </w:t>
       </w:r>
-      <w:proofErr w:type="spellStart"/>
       <w:r>
         <w:rPr>
           <w:lang w:val="en-US"/>
         </w:rPr>
         <w:t>Datepicker</w:t>
       </w:r>
-      <w:proofErr w:type="spellEnd"/>
-      <w:r>
-        <w:t xml:space="preserve"> для создания </w:t>
-      </w:r>
-      <w:proofErr w:type="spellStart"/>
-      <w:r>
-        <w:t>догвора</w:t>
-      </w:r>
-      <w:proofErr w:type="spellEnd"/>
-      <w:r>
-        <w:t>.</w:t>
+      <w:r>
+        <w:t xml:space="preserve"> для создания догвора.</w:t>
       </w:r>
     </w:p>
     <w:p>
@@ -3248,15 +2924,7 @@
     </w:p>
     <w:p>
       <w:r>
-        <w:t xml:space="preserve">Исправлено проставление первой и последней даты для вынесения счета </w:t>
-      </w:r>
-      <w:proofErr w:type="gramStart"/>
-      <w:r>
-        <w:t>за месячную оплаты</w:t>
-      </w:r>
-      <w:proofErr w:type="gramEnd"/>
-      <w:r>
-        <w:t>.</w:t>
+        <w:t>Исправлено проставление первой и последней даты для вынесения счета за месячную оплаты.</w:t>
       </w:r>
     </w:p>
     <w:p>
@@ -3283,14 +2951,12 @@
       <w:r>
         <w:t xml:space="preserve">Обработчики </w:t>
       </w:r>
-      <w:proofErr w:type="spellStart"/>
       <w:r>
         <w:rPr>
           <w:lang w:val="en-US"/>
         </w:rPr>
         <w:t>TextField</w:t>
       </w:r>
-      <w:proofErr w:type="spellEnd"/>
       <w:r>
         <w:t xml:space="preserve"> для вывода итогов вычисления расчетов за оплату</w:t>
       </w:r>
@@ -3320,15 +2986,7 @@
     </w:p>
     <w:p>
       <w:r>
-        <w:t xml:space="preserve">Сохраняю </w:t>
-      </w:r>
-      <w:proofErr w:type="spellStart"/>
-      <w:r>
-        <w:t>ворд</w:t>
-      </w:r>
-      <w:proofErr w:type="spellEnd"/>
-      <w:r>
-        <w:t xml:space="preserve"> файл и запросы к БД обновленные.</w:t>
+        <w:t>Сохраняю ворд файл и запросы к БД обновленные.</w:t>
       </w:r>
     </w:p>
     <w:p>
@@ -3353,14 +3011,12 @@
         <w:lastRenderedPageBreak/>
         <w:t xml:space="preserve">Надо: оптимизировать обработчики изменения </w:t>
       </w:r>
-      <w:proofErr w:type="spellStart"/>
       <w:r>
         <w:rPr>
           <w:lang w:val="en-US"/>
         </w:rPr>
         <w:t>TextField</w:t>
       </w:r>
-      <w:proofErr w:type="spellEnd"/>
       <w:r>
         <w:t xml:space="preserve"> </w:t>
       </w:r>
@@ -3371,15 +3027,7 @@
         <w:t xml:space="preserve"> </w:t>
       </w:r>
       <w:r>
-        <w:t xml:space="preserve">просто метод выделить </w:t>
-      </w:r>
-      <w:proofErr w:type="spellStart"/>
-      <w:r>
-        <w:t>отедьный</w:t>
-      </w:r>
-      <w:proofErr w:type="spellEnd"/>
-      <w:r>
-        <w:t xml:space="preserve"> в этом же классе, который будет сам навешивать обработчик в зависимости от 2 аргументов – объекта, на который навешивается, и того, который будет участвовать в умножении.</w:t>
+        <w:t>просто метод выделить отедьный в этом же классе, который будет сам навешивать обработчик в зависимости от 2 аргументов – объекта, на который навешивается, и того, который будет участвовать в умножении.</w:t>
       </w:r>
       <w:r>
         <w:br/>

</xml_diff>

<commit_message>
Docs - expediency of use h2 dbms
</commit_message>
<xml_diff>
--- a/Собранные данные.docx
+++ b/Собранные данные.docx
@@ -151,7 +151,15 @@
         </w:numPr>
       </w:pPr>
       <w:r>
-        <w:t>Архивация данных. Экспорт для переноса. Автоматический бэкап для защиты от потери.</w:t>
+        <w:t xml:space="preserve">Архивация данных. Экспорт для переноса. Автоматический </w:t>
+      </w:r>
+      <w:proofErr w:type="spellStart"/>
+      <w:r>
+        <w:t>бэкап</w:t>
+      </w:r>
+      <w:proofErr w:type="spellEnd"/>
+      <w:r>
+        <w:t xml:space="preserve"> для защиты от потери.</w:t>
       </w:r>
     </w:p>
     <w:p>
@@ -244,7 +252,35 @@
         <w:rPr>
           <w:lang w:val="en-US"/>
         </w:rPr>
-        <w:t>.xsl – Excel 2003, xslx)</w:t>
+        <w:t>.</w:t>
+      </w:r>
+      <w:proofErr w:type="spellStart"/>
+      <w:r>
+        <w:rPr>
+          <w:lang w:val="en-US"/>
+        </w:rPr>
+        <w:t>xsl</w:t>
+      </w:r>
+      <w:proofErr w:type="spellEnd"/>
+      <w:r>
+        <w:rPr>
+          <w:lang w:val="en-US"/>
+        </w:rPr>
+        <w:t xml:space="preserve"> – Excel 2003, </w:t>
+      </w:r>
+      <w:proofErr w:type="spellStart"/>
+      <w:r>
+        <w:rPr>
+          <w:lang w:val="en-US"/>
+        </w:rPr>
+        <w:t>xslx</w:t>
+      </w:r>
+      <w:proofErr w:type="spellEnd"/>
+      <w:r>
+        <w:rPr>
+          <w:lang w:val="en-US"/>
+        </w:rPr>
+        <w:t>)</w:t>
       </w:r>
       <w:r>
         <w:t>.</w:t>
@@ -412,7 +448,23 @@
         <w:t xml:space="preserve">я из требований к проекту, было принято решение </w:t>
       </w:r>
       <w:r>
-        <w:t>о разработке декстоп приложения. Основное требование, которое привело к этому решению, было возможность доступа к приложению вне зависимости от наличия интернет-соединения или веб-обозревателя на рабочей станции. Также, в виду того, что приложение задумано однопользовательским, его размещение в сети интернет не обусловлено целями и не соответствует решению задач проекта.</w:t>
+        <w:t xml:space="preserve">о разработке </w:t>
+      </w:r>
+      <w:proofErr w:type="spellStart"/>
+      <w:r>
+        <w:t>декстоп</w:t>
+      </w:r>
+      <w:proofErr w:type="spellEnd"/>
+      <w:r>
+        <w:t xml:space="preserve"> приложения. Основное требование, которое привело к этому решению, было возможность доступа к приложению вне зависимости от наличия </w:t>
+      </w:r>
+      <w:proofErr w:type="spellStart"/>
+      <w:r>
+        <w:t>интернет-соединения</w:t>
+      </w:r>
+      <w:proofErr w:type="spellEnd"/>
+      <w:r>
+        <w:t xml:space="preserve"> или веб-обозревателя на рабочей станции. Также, в виду того, что приложение задумано однопользовательским, его размещение в сети интернет не обусловлено целями и не соответствует решению задач проекта.</w:t>
       </w:r>
     </w:p>
     <w:p>
@@ -420,7 +472,15 @@
         <w:ind w:firstLine="708"/>
       </w:pPr>
       <w:r>
-        <w:t xml:space="preserve">Нецелесообразность использования Excel и макросов </w:t>
+        <w:t xml:space="preserve">Нецелесообразность использования </w:t>
+      </w:r>
+      <w:proofErr w:type="spellStart"/>
+      <w:r>
+        <w:t>Excel</w:t>
+      </w:r>
+      <w:proofErr w:type="spellEnd"/>
+      <w:r>
+        <w:t xml:space="preserve"> и макросов </w:t>
       </w:r>
       <w:r>
         <w:rPr>
@@ -445,21 +505,25 @@
       <w:r>
         <w:t xml:space="preserve"> </w:t>
       </w:r>
+      <w:proofErr w:type="spellStart"/>
       <w:r>
         <w:rPr>
           <w:lang w:val="en-US"/>
         </w:rPr>
         <w:t>javafx</w:t>
       </w:r>
-      <w:r>
-        <w:t xml:space="preserve"> </w:t>
-      </w:r>
+      <w:proofErr w:type="spellEnd"/>
+      <w:r>
+        <w:t xml:space="preserve"> </w:t>
+      </w:r>
+      <w:proofErr w:type="spellStart"/>
       <w:r>
         <w:rPr>
           <w:lang w:val="en-US"/>
         </w:rPr>
         <w:t>fxml</w:t>
       </w:r>
+      <w:proofErr w:type="spellEnd"/>
       <w:r>
         <w:t xml:space="preserve">, библиотеки с </w:t>
       </w:r>
@@ -576,6 +640,7 @@
         </w:rPr>
         <w:t xml:space="preserve">Вместе с ней используется </w:t>
       </w:r>
+      <w:proofErr w:type="spellStart"/>
       <w:r>
         <w:rPr>
           <w:sz w:val="28"/>
@@ -584,6 +649,7 @@
         </w:rPr>
         <w:t>fxml</w:t>
       </w:r>
+      <w:proofErr w:type="spellEnd"/>
       <w:r>
         <w:rPr>
           <w:sz w:val="28"/>
@@ -591,6 +657,7 @@
         </w:rPr>
         <w:t xml:space="preserve"> – специальный синтаксис для написания визуальной части </w:t>
       </w:r>
+      <w:proofErr w:type="spellStart"/>
       <w:r>
         <w:rPr>
           <w:sz w:val="28"/>
@@ -599,6 +666,7 @@
         </w:rPr>
         <w:t>javafx</w:t>
       </w:r>
+      <w:proofErr w:type="spellEnd"/>
       <w:r>
         <w:rPr>
           <w:sz w:val="28"/>
@@ -672,10 +740,405 @@
           <w:sz w:val="28"/>
           <w:szCs w:val="28"/>
         </w:rPr>
-        <w:t>СУБД во многом определяется спецификой данных, размерами приложения и требованиями к скорости доступа к данным. Приложение имеет небольшой размер, не имеет ..\\\встроенная\мало весит\быстрая\недостатки ид остоинства по сравнению с другими.</w:t>
+        <w:t>СУБД во многом определяется спецификой данных, размерами приложения и требованиями к скорости доступа к данным. Приложение им</w:t>
+      </w:r>
+      <w:r>
+        <w:rPr>
+          <w:sz w:val="28"/>
+          <w:szCs w:val="28"/>
+        </w:rPr>
+        <w:t xml:space="preserve">еет небольшой размер и потоки данных, не требует высокую скорость обработки данных. </w:t>
+      </w:r>
+      <w:r>
+        <w:rPr>
+          <w:sz w:val="28"/>
+          <w:szCs w:val="28"/>
+        </w:rPr>
+        <w:t xml:space="preserve">Открытая </w:t>
+      </w:r>
+      <w:proofErr w:type="spellStart"/>
+      <w:r>
+        <w:rPr>
+          <w:sz w:val="28"/>
+          <w:szCs w:val="28"/>
+        </w:rPr>
+        <w:t>кросплатформенная</w:t>
+      </w:r>
+      <w:proofErr w:type="spellEnd"/>
+      <w:r>
+        <w:rPr>
+          <w:sz w:val="28"/>
+          <w:szCs w:val="28"/>
+        </w:rPr>
+        <w:t xml:space="preserve"> </w:t>
+      </w:r>
+      <w:r>
+        <w:rPr>
+          <w:sz w:val="28"/>
+          <w:szCs w:val="28"/>
+        </w:rPr>
+        <w:t xml:space="preserve">СУБД </w:t>
+      </w:r>
+      <w:r>
+        <w:rPr>
+          <w:sz w:val="28"/>
+          <w:szCs w:val="28"/>
+          <w:lang w:val="en-US"/>
+        </w:rPr>
+        <w:t>h</w:t>
+      </w:r>
+      <w:r>
+        <w:rPr>
+          <w:sz w:val="28"/>
+          <w:szCs w:val="28"/>
+        </w:rPr>
+        <w:t>2</w:t>
+      </w:r>
+      <w:r>
+        <w:rPr>
+          <w:sz w:val="28"/>
+          <w:szCs w:val="28"/>
+        </w:rPr>
+        <w:t xml:space="preserve">, написанная на </w:t>
+      </w:r>
+      <w:r>
+        <w:rPr>
+          <w:sz w:val="28"/>
+          <w:szCs w:val="28"/>
+          <w:lang w:val="en-US"/>
+        </w:rPr>
+        <w:t>Java</w:t>
+      </w:r>
+      <w:r>
+        <w:rPr>
+          <w:sz w:val="28"/>
+          <w:szCs w:val="28"/>
+        </w:rPr>
+        <w:t xml:space="preserve">, </w:t>
+      </w:r>
+      <w:r>
+        <w:rPr>
+          <w:sz w:val="28"/>
+          <w:szCs w:val="28"/>
+        </w:rPr>
+        <w:t>имеет маленький вес, около 1мБ,</w:t>
+      </w:r>
+      <w:r>
+        <w:rPr>
+          <w:sz w:val="28"/>
+          <w:szCs w:val="28"/>
+        </w:rPr>
+        <w:t xml:space="preserve"> </w:t>
+      </w:r>
+      <w:r>
+        <w:rPr>
+          <w:sz w:val="28"/>
+          <w:szCs w:val="28"/>
+        </w:rPr>
+        <w:t xml:space="preserve">т.к. не использует внешние библиотеки, и написана </w:t>
+      </w:r>
+      <w:proofErr w:type="spellStart"/>
+      <w:r>
+        <w:rPr>
+          <w:sz w:val="28"/>
+          <w:szCs w:val="28"/>
+        </w:rPr>
+        <w:t>нативно</w:t>
+      </w:r>
+      <w:proofErr w:type="spellEnd"/>
+      <w:r>
+        <w:rPr>
+          <w:sz w:val="28"/>
+          <w:szCs w:val="28"/>
+        </w:rPr>
+        <w:t xml:space="preserve">. Также, </w:t>
+      </w:r>
+      <w:r>
+        <w:rPr>
+          <w:sz w:val="28"/>
+          <w:szCs w:val="28"/>
+        </w:rPr>
+        <w:t xml:space="preserve">в </w:t>
+      </w:r>
+      <w:r>
+        <w:rPr>
+          <w:sz w:val="28"/>
+          <w:szCs w:val="28"/>
+          <w:lang w:val="en-US"/>
+        </w:rPr>
+        <w:t>h</w:t>
+      </w:r>
+      <w:r>
+        <w:rPr>
+          <w:sz w:val="28"/>
+          <w:szCs w:val="28"/>
+        </w:rPr>
+        <w:t xml:space="preserve">2 </w:t>
+      </w:r>
+      <w:r>
+        <w:rPr>
+          <w:sz w:val="28"/>
+          <w:szCs w:val="28"/>
+        </w:rPr>
+        <w:t>применяется</w:t>
+      </w:r>
+      <w:r>
+        <w:rPr>
+          <w:sz w:val="28"/>
+          <w:szCs w:val="28"/>
+        </w:rPr>
+        <w:t xml:space="preserve"> </w:t>
+      </w:r>
+      <w:r>
+        <w:rPr>
+          <w:sz w:val="28"/>
+          <w:szCs w:val="28"/>
+        </w:rPr>
+        <w:t xml:space="preserve">стандартный </w:t>
+      </w:r>
+      <w:r>
+        <w:rPr>
+          <w:sz w:val="28"/>
+          <w:szCs w:val="28"/>
+          <w:lang w:val="en-US"/>
+        </w:rPr>
+        <w:t>SQL</w:t>
+      </w:r>
+      <w:r>
+        <w:rPr>
+          <w:sz w:val="28"/>
+          <w:szCs w:val="28"/>
+        </w:rPr>
+        <w:t xml:space="preserve">-синтаксис для </w:t>
+      </w:r>
+      <w:r>
+        <w:rPr>
+          <w:sz w:val="28"/>
+          <w:szCs w:val="28"/>
+        </w:rPr>
+        <w:t xml:space="preserve">осуществления </w:t>
+      </w:r>
+      <w:r>
+        <w:rPr>
+          <w:sz w:val="28"/>
+          <w:szCs w:val="28"/>
+        </w:rPr>
+        <w:t>запросов</w:t>
+      </w:r>
+      <w:r>
+        <w:rPr>
+          <w:sz w:val="28"/>
+          <w:szCs w:val="28"/>
+        </w:rPr>
+        <w:t>, а грамотно</w:t>
+      </w:r>
+      <w:r>
+        <w:rPr>
+          <w:sz w:val="28"/>
+          <w:szCs w:val="28"/>
+        </w:rPr>
+        <w:t xml:space="preserve"> </w:t>
+      </w:r>
+      <w:r>
+        <w:rPr>
+          <w:sz w:val="28"/>
+          <w:szCs w:val="28"/>
+        </w:rPr>
+        <w:t>написанная, подробная и понятная документация помогает быстро получать ответы на возникающие вопросы</w:t>
       </w:r>
       <w:bookmarkStart w:id="0" w:name="_GoBack"/>
       <w:bookmarkEnd w:id="0"/>
+      <w:r>
+        <w:rPr>
+          <w:sz w:val="28"/>
+          <w:szCs w:val="28"/>
+        </w:rPr>
+        <w:t xml:space="preserve">. </w:t>
+      </w:r>
+    </w:p>
+    <w:p>
+      <w:pPr>
+        <w:rPr>
+          <w:sz w:val="28"/>
+          <w:szCs w:val="28"/>
+          <w:lang w:val="en-US"/>
+        </w:rPr>
+      </w:pPr>
+      <w:r>
+        <w:rPr>
+          <w:sz w:val="28"/>
+          <w:szCs w:val="28"/>
+        </w:rPr>
+        <w:t>Согласно р</w:t>
+      </w:r>
+      <w:r>
+        <w:rPr>
+          <w:sz w:val="28"/>
+          <w:szCs w:val="28"/>
+        </w:rPr>
+        <w:t>езультат</w:t>
+      </w:r>
+      <w:r>
+        <w:rPr>
+          <w:sz w:val="28"/>
+          <w:szCs w:val="28"/>
+        </w:rPr>
+        <w:t>ам</w:t>
+      </w:r>
+      <w:r>
+        <w:rPr>
+          <w:sz w:val="28"/>
+          <w:szCs w:val="28"/>
+        </w:rPr>
+        <w:t xml:space="preserve"> сравнения </w:t>
+      </w:r>
+      <w:r>
+        <w:rPr>
+          <w:sz w:val="28"/>
+          <w:szCs w:val="28"/>
+        </w:rPr>
+        <w:t xml:space="preserve">с помощью </w:t>
+      </w:r>
+      <w:r>
+        <w:rPr>
+          <w:sz w:val="28"/>
+          <w:szCs w:val="28"/>
+        </w:rPr>
+        <w:t xml:space="preserve">тестов производительности, H2 и некоторых других популярных СУБД (в частности, HSQLDB, </w:t>
+      </w:r>
+      <w:proofErr w:type="spellStart"/>
+      <w:r>
+        <w:rPr>
+          <w:sz w:val="28"/>
+          <w:szCs w:val="28"/>
+        </w:rPr>
+        <w:t>PostgreSQL</w:t>
+      </w:r>
+      <w:proofErr w:type="spellEnd"/>
+      <w:r>
+        <w:rPr>
+          <w:sz w:val="28"/>
+          <w:szCs w:val="28"/>
+        </w:rPr>
+        <w:t xml:space="preserve"> и </w:t>
+      </w:r>
+      <w:proofErr w:type="spellStart"/>
+      <w:r>
+        <w:rPr>
+          <w:sz w:val="28"/>
+          <w:szCs w:val="28"/>
+        </w:rPr>
+        <w:t>MySQL</w:t>
+      </w:r>
+      <w:proofErr w:type="spellEnd"/>
+      <w:r>
+        <w:rPr>
+          <w:sz w:val="28"/>
+          <w:szCs w:val="28"/>
+        </w:rPr>
+        <w:t>), H2 в целом более производительна, чем указанные СУБД</w:t>
+      </w:r>
+      <w:r>
+        <w:rPr>
+          <w:sz w:val="28"/>
+          <w:szCs w:val="28"/>
+        </w:rPr>
+        <w:t>.</w:t>
+      </w:r>
+      <w:r>
+        <w:rPr>
+          <w:sz w:val="28"/>
+          <w:szCs w:val="28"/>
+        </w:rPr>
+        <w:t xml:space="preserve"> </w:t>
+      </w:r>
+      <w:r>
+        <w:rPr>
+          <w:sz w:val="28"/>
+          <w:szCs w:val="28"/>
+        </w:rPr>
+        <w:t>То есть в</w:t>
+      </w:r>
+      <w:r>
+        <w:rPr>
+          <w:sz w:val="28"/>
+          <w:szCs w:val="28"/>
+        </w:rPr>
+        <w:t xml:space="preserve"> скорости обработки данных она не уступает другим СУБД, </w:t>
+      </w:r>
+      <w:r>
+        <w:rPr>
+          <w:sz w:val="28"/>
+          <w:szCs w:val="28"/>
+        </w:rPr>
+        <w:t>а в</w:t>
+      </w:r>
+      <w:r>
+        <w:rPr>
+          <w:sz w:val="28"/>
+          <w:szCs w:val="28"/>
+        </w:rPr>
+        <w:t>строенная версия</w:t>
+      </w:r>
+      <w:r>
+        <w:rPr>
+          <w:sz w:val="28"/>
+          <w:szCs w:val="28"/>
+        </w:rPr>
+        <w:t xml:space="preserve"> </w:t>
+      </w:r>
+      <w:r>
+        <w:rPr>
+          <w:sz w:val="28"/>
+          <w:szCs w:val="28"/>
+          <w:lang w:val="en-US"/>
+        </w:rPr>
+        <w:t>h</w:t>
+      </w:r>
+      <w:r>
+        <w:rPr>
+          <w:sz w:val="28"/>
+          <w:szCs w:val="28"/>
+        </w:rPr>
+        <w:t>2, которая используется в данном приложении,</w:t>
+      </w:r>
+      <w:r>
+        <w:rPr>
+          <w:sz w:val="28"/>
+          <w:szCs w:val="28"/>
+        </w:rPr>
+        <w:t xml:space="preserve"> </w:t>
+      </w:r>
+      <w:r>
+        <w:rPr>
+          <w:sz w:val="28"/>
+          <w:szCs w:val="28"/>
+        </w:rPr>
+        <w:t xml:space="preserve">не требует создания сервера и наличия </w:t>
+      </w:r>
+      <w:proofErr w:type="spellStart"/>
+      <w:r>
+        <w:rPr>
+          <w:sz w:val="28"/>
+          <w:szCs w:val="28"/>
+        </w:rPr>
+        <w:t>интернет-соединения</w:t>
+      </w:r>
+      <w:proofErr w:type="spellEnd"/>
+      <w:r>
+        <w:rPr>
+          <w:sz w:val="28"/>
+          <w:szCs w:val="28"/>
+        </w:rPr>
+        <w:t>, отсутствие которых прописано в требованиях к проекту.</w:t>
+      </w:r>
+      <w:r>
+        <w:rPr>
+          <w:sz w:val="28"/>
+          <w:szCs w:val="28"/>
+        </w:rPr>
+        <w:t xml:space="preserve"> </w:t>
+      </w:r>
     </w:p>
     <w:p>
       <w:r>
@@ -1075,7 +1538,15 @@
         </w:numPr>
       </w:pPr>
       <w:r>
-        <w:t>широкие возможности для управленческого учета и построения аналитической отчетности, поддержка многовалютного учета;</w:t>
+        <w:t xml:space="preserve">широкие возможности для управленческого учета и построения аналитической отчетности, поддержка </w:t>
+      </w:r>
+      <w:proofErr w:type="spellStart"/>
+      <w:r>
+        <w:t>многовалютного</w:t>
+      </w:r>
+      <w:proofErr w:type="spellEnd"/>
+      <w:r>
+        <w:t xml:space="preserve"> учета;</w:t>
       </w:r>
     </w:p>
     <w:p>
@@ -1149,8 +1620,13 @@
       </w:r>
     </w:p>
     <w:p>
-      <w:r>
-        <w:t>Доистоинства:</w:t>
+      <w:proofErr w:type="spellStart"/>
+      <w:r>
+        <w:t>Доистоинства</w:t>
+      </w:r>
+      <w:proofErr w:type="spellEnd"/>
+      <w:r>
+        <w:t>:</w:t>
       </w:r>
     </w:p>
     <w:p>
@@ -1266,8 +1742,13 @@
           <w:numId w:val="4"/>
         </w:numPr>
       </w:pPr>
-      <w:r>
-        <w:t xml:space="preserve">Нагроможденность. Этот недостаток присутствует как в функциональном плане в виде довольно большого скопления функций и возможностей в одном месте, так и в визуальном плане – интерфейс </w:t>
+      <w:proofErr w:type="spellStart"/>
+      <w:r>
+        <w:t>Нагроможденность</w:t>
+      </w:r>
+      <w:proofErr w:type="spellEnd"/>
+      <w:r>
+        <w:t xml:space="preserve">. Этот недостаток присутствует как в функциональном плане в виде довольно большого скопления функций и возможностей в одном месте, так и в визуальном плане – интерфейс </w:t>
       </w:r>
       <w:r>
         <w:t>непростой</w:t>
@@ -1362,7 +1843,15 @@
         <w:t>Узкая специализация. Возможность сосредоточиться на конкретной функциональности – аренде помещений.</w:t>
       </w:r>
       <w:r>
-        <w:t xml:space="preserve"> Это позволит избежать возможного испуга и недопониманий со стороны пользователя, который рассчитывает получить инструменты для решения своих задач, а по итогу получает сборник из множества намешанных возможностей.</w:t>
+        <w:t xml:space="preserve"> Это позволит избежать возможного испуга и </w:t>
+      </w:r>
+      <w:proofErr w:type="spellStart"/>
+      <w:r>
+        <w:t>недопониманий</w:t>
+      </w:r>
+      <w:proofErr w:type="spellEnd"/>
+      <w:r>
+        <w:t xml:space="preserve"> со стороны пользователя, который рассчитывает получить инструменты для решения своих задач, а по итогу получает сборник из множества намешанных возможностей.</w:t>
       </w:r>
     </w:p>
     <w:p>
@@ -1383,7 +1872,15 @@
         <w:t>инимализм в управлении и функционале отвергает возможн</w:t>
       </w:r>
       <w:r>
-        <w:t>ую путанницу в работе приложения.</w:t>
+        <w:t xml:space="preserve">ую </w:t>
+      </w:r>
+      <w:proofErr w:type="spellStart"/>
+      <w:r>
+        <w:t>путанницу</w:t>
+      </w:r>
+      <w:proofErr w:type="spellEnd"/>
+      <w:r>
+        <w:t xml:space="preserve"> в работе приложения.</w:t>
       </w:r>
     </w:p>
     <w:p>
@@ -1619,12 +2116,14 @@
         <w:br/>
         <w:t xml:space="preserve">Но кроме этого, методы сделаны статическими и выделены в модель приложения – класс </w:t>
       </w:r>
+      <w:proofErr w:type="spellStart"/>
       <w:r>
         <w:rPr>
           <w:lang w:val="en-US"/>
         </w:rPr>
         <w:t>RenterModel</w:t>
       </w:r>
+      <w:proofErr w:type="spellEnd"/>
       <w:r>
         <w:t xml:space="preserve">, </w:t>
       </w:r>
@@ -1644,12 +2143,14 @@
         <w:br/>
         <w:t xml:space="preserve">Класс </w:t>
       </w:r>
+      <w:proofErr w:type="spellStart"/>
       <w:r>
         <w:rPr>
           <w:lang w:val="en-US"/>
         </w:rPr>
         <w:t>RenterModel</w:t>
       </w:r>
+      <w:proofErr w:type="spellEnd"/>
       <w:r>
         <w:t xml:space="preserve"> </w:t>
       </w:r>
@@ -1662,12 +2163,14 @@
       <w:r>
         <w:t xml:space="preserve">Логика работы вывода списка по нажатию на кнопку «Показать» выделена в метод </w:t>
       </w:r>
+      <w:proofErr w:type="spellStart"/>
       <w:r>
         <w:rPr>
           <w:lang w:val="en-US"/>
         </w:rPr>
         <w:t>UpdateListRenters</w:t>
       </w:r>
+      <w:proofErr w:type="spellEnd"/>
       <w:r>
         <w:t xml:space="preserve">, </w:t>
       </w:r>
@@ -1677,6 +2180,7 @@
       <w:r>
         <w:br/>
       </w:r>
+      <w:proofErr w:type="spellStart"/>
       <w:r>
         <w:rPr>
           <w:lang w:val="en-US"/>
@@ -1689,6 +2193,7 @@
         </w:rPr>
         <w:t>ers</w:t>
       </w:r>
+      <w:proofErr w:type="spellEnd"/>
       <w:r>
         <w:t xml:space="preserve"> </w:t>
       </w:r>
@@ -1698,12 +2203,14 @@
       <w:r>
         <w:t xml:space="preserve">ка арендаторов для пользователя, через получение данных из </w:t>
       </w:r>
+      <w:proofErr w:type="spellStart"/>
       <w:r>
         <w:rPr>
           <w:lang w:val="en-US"/>
         </w:rPr>
         <w:t>RenterModel</w:t>
       </w:r>
+      <w:proofErr w:type="spellEnd"/>
       <w:r>
         <w:t xml:space="preserve"> и удаление старых.</w:t>
       </w:r>
@@ -1731,26 +2238,38 @@
     </w:p>
     <w:p>
       <w:r>
-        <w:t xml:space="preserve">Для конструирования меню и сайдбара написаны контроллеры </w:t>
-      </w:r>
+        <w:t xml:space="preserve">Для конструирования меню и </w:t>
+      </w:r>
+      <w:proofErr w:type="spellStart"/>
+      <w:r>
+        <w:t>сайдбара</w:t>
+      </w:r>
+      <w:proofErr w:type="spellEnd"/>
+      <w:r>
+        <w:t xml:space="preserve"> написаны контроллеры </w:t>
+      </w:r>
+      <w:proofErr w:type="spellStart"/>
       <w:r>
         <w:rPr>
           <w:lang w:val="en-US"/>
         </w:rPr>
         <w:t>MenuController</w:t>
       </w:r>
+      <w:proofErr w:type="spellEnd"/>
       <w:r>
         <w:t xml:space="preserve"> </w:t>
       </w:r>
       <w:r>
         <w:t xml:space="preserve">и </w:t>
       </w:r>
+      <w:proofErr w:type="spellStart"/>
       <w:r>
         <w:rPr>
           <w:lang w:val="en-US"/>
         </w:rPr>
         <w:t>SidebarController</w:t>
       </w:r>
+      <w:proofErr w:type="spellEnd"/>
       <w:r>
         <w:t xml:space="preserve">, </w:t>
       </w:r>
@@ -1776,12 +2295,14 @@
       <w:r>
         <w:t xml:space="preserve"> </w:t>
       </w:r>
+      <w:proofErr w:type="spellStart"/>
       <w:r>
         <w:rPr>
           <w:lang w:val="en-US"/>
         </w:rPr>
         <w:t>fxml</w:t>
       </w:r>
+      <w:proofErr w:type="spellEnd"/>
       <w:r>
         <w:t>.</w:t>
       </w:r>
@@ -1806,7 +2327,15 @@
     </w:p>
     <w:p>
       <w:r>
-        <w:t xml:space="preserve">Осуществлен перенос элементов интерфейса из RenterController в отдельный файл представления </w:t>
+        <w:t xml:space="preserve">Осуществлен перенос элементов интерфейса из </w:t>
+      </w:r>
+      <w:proofErr w:type="spellStart"/>
+      <w:r>
+        <w:t>RenterController</w:t>
+      </w:r>
+      <w:proofErr w:type="spellEnd"/>
+      <w:r>
+        <w:t xml:space="preserve"> в отдельный файл представления </w:t>
       </w:r>
       <w:r>
         <w:rPr>
@@ -1817,12 +2346,14 @@
       <w:r>
         <w:t>.</w:t>
       </w:r>
+      <w:proofErr w:type="spellStart"/>
       <w:r>
         <w:rPr>
           <w:lang w:val="en-US"/>
         </w:rPr>
         <w:t>fxml</w:t>
       </w:r>
+      <w:proofErr w:type="spellEnd"/>
       <w:r>
         <w:t xml:space="preserve">. </w:t>
       </w:r>
@@ -1833,14 +2364,24 @@
         <w:br/>
         <w:t xml:space="preserve">В виду вышеперечисленных изменений, соответственно, изменен вызов контроллера из </w:t>
       </w:r>
+      <w:proofErr w:type="spellStart"/>
       <w:r>
         <w:rPr>
           <w:lang w:val="en-US"/>
         </w:rPr>
         <w:t>SidebarController</w:t>
       </w:r>
-      <w:r>
-        <w:t>, так как в текущей реализации нам необходимо создавать объект класса RenterController, в отличии от предыдущей статической версии работы.</w:t>
+      <w:proofErr w:type="spellEnd"/>
+      <w:r>
+        <w:t xml:space="preserve">, так как в текущей реализации нам необходимо создавать объект класса </w:t>
+      </w:r>
+      <w:proofErr w:type="spellStart"/>
+      <w:r>
+        <w:t>RenterController</w:t>
+      </w:r>
+      <w:proofErr w:type="spellEnd"/>
+      <w:r>
+        <w:t>, в отличии от предыдущей статической версии работы.</w:t>
       </w:r>
     </w:p>
     <w:p>
@@ -1850,12 +2391,14 @@
       <w:r>
         <w:t xml:space="preserve"> </w:t>
       </w:r>
+      <w:proofErr w:type="spellStart"/>
       <w:r>
         <w:rPr>
           <w:lang w:val="en-US"/>
         </w:rPr>
         <w:t>EconomistWorkstation</w:t>
       </w:r>
+      <w:proofErr w:type="spellEnd"/>
       <w:r>
         <w:t xml:space="preserve"> удалена часть, ответственная за отображение</w:t>
       </w:r>
@@ -1926,11 +2469,27 @@
     </w:p>
     <w:p>
       <w:r>
-        <w:t xml:space="preserve">Ускорься -  пора сдавать 2 главы первые, теор часть и про БД. </w:t>
+        <w:t xml:space="preserve">Ускорься -  пора сдавать 2 главы первые, </w:t>
+      </w:r>
+      <w:proofErr w:type="spellStart"/>
+      <w:r>
+        <w:t>теор</w:t>
+      </w:r>
+      <w:proofErr w:type="spellEnd"/>
+      <w:r>
+        <w:t xml:space="preserve"> часть и про БД. </w:t>
       </w:r>
       <w:r>
         <w:br/>
-        <w:t>Исследуй аналоги, алгоритм действий и расписывай. Потом прогу допишешь.</w:t>
+        <w:t xml:space="preserve">Исследуй аналоги, алгоритм действий и расписывай. Потом </w:t>
+      </w:r>
+      <w:proofErr w:type="spellStart"/>
+      <w:r>
+        <w:t>прогу</w:t>
+      </w:r>
+      <w:proofErr w:type="spellEnd"/>
+      <w:r>
+        <w:t xml:space="preserve"> допишешь.</w:t>
       </w:r>
     </w:p>
     <w:p>
@@ -1955,24 +2514,28 @@
       <w:r>
         <w:t xml:space="preserve">Так. Я перенес логику создания формы в отдельный контроллер </w:t>
       </w:r>
+      <w:proofErr w:type="spellStart"/>
       <w:r>
         <w:rPr>
           <w:lang w:val="en-US"/>
         </w:rPr>
         <w:t>RenterFormController</w:t>
       </w:r>
+      <w:proofErr w:type="spellEnd"/>
       <w:r>
         <w:t xml:space="preserve"> </w:t>
       </w:r>
       <w:r>
         <w:t xml:space="preserve">и представление </w:t>
       </w:r>
+      <w:proofErr w:type="spellStart"/>
       <w:r>
         <w:rPr>
           <w:lang w:val="en-US"/>
         </w:rPr>
         <w:t>RenterForm</w:t>
       </w:r>
+      <w:proofErr w:type="spellEnd"/>
       <w:r>
         <w:t xml:space="preserve"> </w:t>
       </w:r>
@@ -2047,12 +2610,14 @@
         <w:lastRenderedPageBreak/>
         <w:t xml:space="preserve">В </w:t>
       </w:r>
+      <w:proofErr w:type="spellStart"/>
       <w:r>
         <w:rPr>
           <w:lang w:val="en-US"/>
         </w:rPr>
         <w:t>RenterModel</w:t>
       </w:r>
+      <w:proofErr w:type="spellEnd"/>
       <w:r>
         <w:t xml:space="preserve"> </w:t>
       </w:r>
@@ -2083,21 +2648,25 @@
       <w:r>
         <w:br/>
       </w:r>
+      <w:proofErr w:type="spellStart"/>
       <w:r>
         <w:rPr>
           <w:lang w:val="en-US"/>
         </w:rPr>
         <w:t>RenterController</w:t>
       </w:r>
+      <w:proofErr w:type="spellEnd"/>
       <w:r>
         <w:t xml:space="preserve">. </w:t>
       </w:r>
+      <w:proofErr w:type="spellStart"/>
       <w:r>
         <w:rPr>
           <w:lang w:val="en-US"/>
         </w:rPr>
         <w:t>RenterFormController</w:t>
       </w:r>
+      <w:proofErr w:type="spellEnd"/>
       <w:r>
         <w:t xml:space="preserve"> </w:t>
       </w:r>
@@ -2128,12 +2697,14 @@
       <w:r>
         <w:t>.</w:t>
       </w:r>
+      <w:proofErr w:type="spellStart"/>
       <w:r>
         <w:rPr>
           <w:lang w:val="en-US"/>
         </w:rPr>
         <w:t>fxml</w:t>
       </w:r>
+      <w:proofErr w:type="spellEnd"/>
       <w:r>
         <w:t>.</w:t>
       </w:r>
@@ -2157,12 +2728,14 @@
       <w:r>
         <w:t>.</w:t>
       </w:r>
+      <w:proofErr w:type="spellStart"/>
       <w:r>
         <w:rPr>
           <w:lang w:val="en-US"/>
         </w:rPr>
         <w:t>toString</w:t>
       </w:r>
+      <w:proofErr w:type="spellEnd"/>
       <w:r>
         <w:t xml:space="preserve"> </w:t>
       </w:r>
@@ -2187,12 +2760,14 @@
       <w:r>
         <w:t xml:space="preserve">Используется в </w:t>
       </w:r>
+      <w:proofErr w:type="spellStart"/>
       <w:r>
         <w:rPr>
           <w:lang w:val="en-US"/>
         </w:rPr>
         <w:t>ComboBox</w:t>
       </w:r>
+      <w:proofErr w:type="spellEnd"/>
       <w:r>
         <w:t xml:space="preserve"> </w:t>
       </w:r>
@@ -2208,7 +2783,15 @@
         <w:t xml:space="preserve"> </w:t>
       </w:r>
       <w:r>
-        <w:t>все обращения и перессылки объекта БД</w:t>
+        <w:t xml:space="preserve">все обращения и </w:t>
+      </w:r>
+      <w:proofErr w:type="spellStart"/>
+      <w:r>
+        <w:t>перессылки</w:t>
+      </w:r>
+      <w:proofErr w:type="spellEnd"/>
+      <w:r>
+        <w:t xml:space="preserve"> объекта БД</w:t>
       </w:r>
       <w:r>
         <w:t xml:space="preserve"> из класса в класс.</w:t>
@@ -2336,12 +2919,14 @@
         <w:br/>
         <w:t xml:space="preserve">Реализована </w:t>
       </w:r>
+      <w:proofErr w:type="spellStart"/>
       <w:r>
         <w:rPr>
           <w:lang w:val="en-US"/>
         </w:rPr>
         <w:t>BuildingModel</w:t>
       </w:r>
+      <w:proofErr w:type="spellEnd"/>
       <w:r>
         <w:t xml:space="preserve"> </w:t>
       </w:r>
@@ -2363,28 +2948,40 @@
     </w:p>
     <w:p>
       <w:r>
-        <w:t>Контроллер зданий связан с контроллером сайдбара – теперь можно заходить на страницу зданий с помощью боковой панели.</w:t>
+        <w:t xml:space="preserve">Контроллер зданий связан с контроллером </w:t>
+      </w:r>
+      <w:proofErr w:type="spellStart"/>
+      <w:r>
+        <w:t>сайдбара</w:t>
+      </w:r>
+      <w:proofErr w:type="spellEnd"/>
+      <w:r>
+        <w:t xml:space="preserve"> – теперь можно заходить на страницу зданий с помощью боковой панели.</w:t>
       </w:r>
     </w:p>
     <w:p>
       <w:r>
         <w:t xml:space="preserve">Добавлено представление </w:t>
       </w:r>
+      <w:proofErr w:type="spellStart"/>
       <w:r>
         <w:rPr>
           <w:lang w:val="en-US"/>
         </w:rPr>
         <w:t>BuildingForm</w:t>
       </w:r>
+      <w:proofErr w:type="spellEnd"/>
       <w:r>
         <w:t>.</w:t>
       </w:r>
+      <w:proofErr w:type="spellStart"/>
       <w:r>
         <w:rPr>
           <w:lang w:val="en-US"/>
         </w:rPr>
         <w:t>fxml</w:t>
       </w:r>
+      <w:proofErr w:type="spellEnd"/>
       <w:r>
         <w:t xml:space="preserve"> </w:t>
       </w:r>
@@ -2394,7 +2991,15 @@
     </w:p>
     <w:p>
       <w:r>
-        <w:t>Запланировано: создать контроллер для представления создания зданий. Подумать о вышеозвученной идее сейчас, либо разобрать её после ещё созданий одной сущности.</w:t>
+        <w:t xml:space="preserve">Запланировано: создать контроллер для представления создания зданий. Подумать о </w:t>
+      </w:r>
+      <w:proofErr w:type="spellStart"/>
+      <w:r>
+        <w:t>вышеозвученной</w:t>
+      </w:r>
+      <w:proofErr w:type="spellEnd"/>
+      <w:r>
+        <w:t xml:space="preserve"> идее сейчас, либо разобрать её после ещё созданий одной сущности.</w:t>
       </w:r>
     </w:p>
     <w:p>
@@ -2406,12 +3011,14 @@
       <w:r>
         <w:t xml:space="preserve">Разработан </w:t>
       </w:r>
+      <w:proofErr w:type="spellStart"/>
       <w:r>
         <w:rPr>
           <w:lang w:val="en-US"/>
         </w:rPr>
         <w:t>BuildingFormController</w:t>
       </w:r>
+      <w:proofErr w:type="spellEnd"/>
       <w:r>
         <w:t xml:space="preserve"> </w:t>
       </w:r>
@@ -2421,12 +3028,14 @@
       <w:r>
         <w:t xml:space="preserve"> </w:t>
       </w:r>
+      <w:proofErr w:type="spellStart"/>
       <w:r>
         <w:rPr>
           <w:lang w:val="en-US"/>
         </w:rPr>
         <w:t>BuildingForm</w:t>
       </w:r>
+      <w:proofErr w:type="spellEnd"/>
       <w:r>
         <w:t>.</w:t>
       </w:r>
@@ -2441,12 +3050,14 @@
       <w:r>
         <w:t xml:space="preserve">в </w:t>
       </w:r>
+      <w:proofErr w:type="spellStart"/>
       <w:r>
         <w:rPr>
           <w:lang w:val="en-US"/>
         </w:rPr>
         <w:t>BuildingController</w:t>
       </w:r>
+      <w:proofErr w:type="spellEnd"/>
       <w:r>
         <w:t xml:space="preserve"> для отображения формы.</w:t>
       </w:r>
@@ -2466,16 +3077,26 @@
       <w:r>
         <w:t xml:space="preserve">Создан метод получения одного арендатора </w:t>
       </w:r>
+      <w:proofErr w:type="spellStart"/>
       <w:r>
         <w:rPr>
           <w:lang w:val="en-US"/>
         </w:rPr>
         <w:t>getRenter</w:t>
       </w:r>
-    </w:p>
-    <w:p>
-      <w:r>
-        <w:t>Запланировано: сделать полноценное редактирование профиля, кнопки для возврата назад или типо того.</w:t>
+      <w:proofErr w:type="spellEnd"/>
+    </w:p>
+    <w:p>
+      <w:r>
+        <w:t xml:space="preserve">Запланировано: сделать полноценное редактирование профиля, кнопки для возврата назад или </w:t>
+      </w:r>
+      <w:proofErr w:type="spellStart"/>
+      <w:r>
+        <w:t>типо</w:t>
+      </w:r>
+      <w:proofErr w:type="spellEnd"/>
+      <w:r>
+        <w:t xml:space="preserve"> того.</w:t>
       </w:r>
       <w:r>
         <w:t xml:space="preserve"> </w:t>
@@ -2505,12 +3126,14 @@
       <w:r>
         <w:t xml:space="preserve">Создание представления для профиля </w:t>
       </w:r>
+      <w:proofErr w:type="spellStart"/>
       <w:r>
         <w:rPr>
           <w:lang w:val="en-US"/>
         </w:rPr>
         <w:t>RenterProfile</w:t>
       </w:r>
+      <w:proofErr w:type="spellEnd"/>
       <w:r>
         <w:t>, его контроллера и связи между ними.</w:t>
       </w:r>
@@ -2552,12 +3175,14 @@
       <w:r>
         <w:t>.</w:t>
       </w:r>
+      <w:proofErr w:type="spellStart"/>
       <w:r>
         <w:rPr>
           <w:lang w:val="en-US"/>
         </w:rPr>
         <w:t>fxml</w:t>
       </w:r>
+      <w:proofErr w:type="spellEnd"/>
       <w:r>
         <w:t xml:space="preserve"> </w:t>
       </w:r>
@@ -2581,23 +3206,27 @@
       <w:r>
         <w:t xml:space="preserve">в </w:t>
       </w:r>
+      <w:proofErr w:type="spellStart"/>
       <w:r>
         <w:rPr>
           <w:lang w:val="en-US"/>
         </w:rPr>
         <w:t>ContractFormController</w:t>
       </w:r>
+      <w:proofErr w:type="spellEnd"/>
     </w:p>
     <w:p>
       <w:r>
         <w:t xml:space="preserve">Фиксация изменений в </w:t>
       </w:r>
+      <w:proofErr w:type="spellStart"/>
       <w:r>
         <w:rPr>
           <w:lang w:val="en-US"/>
         </w:rPr>
         <w:t>ContractController</w:t>
       </w:r>
+      <w:proofErr w:type="spellEnd"/>
       <w:r>
         <w:t xml:space="preserve"> </w:t>
       </w:r>
@@ -2609,7 +3238,15 @@
     </w:p>
     <w:p>
       <w:r>
-        <w:t>Приступить к рефакторингу кода и профилю.</w:t>
+        <w:t xml:space="preserve">Приступить к </w:t>
+      </w:r>
+      <w:proofErr w:type="spellStart"/>
+      <w:r>
+        <w:t>рефакторингу</w:t>
+      </w:r>
+      <w:proofErr w:type="spellEnd"/>
+      <w:r>
+        <w:t xml:space="preserve"> кода и профилю.</w:t>
       </w:r>
     </w:p>
     <w:p>
@@ -2738,7 +3375,23 @@
         <w:t xml:space="preserve">, </w:t>
       </w:r>
       <w:r>
-        <w:t>который будет содержать в себе и аренду и комуналку, во избежании связи 1 к 1.</w:t>
+        <w:t xml:space="preserve">который будет содержать в себе и аренду и </w:t>
+      </w:r>
+      <w:proofErr w:type="spellStart"/>
+      <w:r>
+        <w:t>комуналку</w:t>
+      </w:r>
+      <w:proofErr w:type="spellEnd"/>
+      <w:r>
+        <w:t xml:space="preserve">, во </w:t>
+      </w:r>
+      <w:proofErr w:type="spellStart"/>
+      <w:r>
+        <w:t>избежании</w:t>
+      </w:r>
+      <w:proofErr w:type="spellEnd"/>
+      <w:r>
+        <w:t xml:space="preserve"> связи 1 к 1.</w:t>
       </w:r>
       <w:r>
         <w:br/>
@@ -2773,12 +3426,14 @@
       <w:r>
         <w:t>-&gt;</w:t>
       </w:r>
+      <w:proofErr w:type="spellStart"/>
       <w:r>
         <w:rPr>
           <w:lang w:val="en-US"/>
         </w:rPr>
         <w:t>GetRent</w:t>
       </w:r>
+      <w:proofErr w:type="spellEnd"/>
       <w:r>
         <w:t xml:space="preserve">. </w:t>
       </w:r>
@@ -2827,7 +3482,23 @@
     </w:p>
     <w:p>
       <w:r>
-        <w:t xml:space="preserve">Пока что для облегчения задачи и комуналка и арендная плата обьединены в 1 сущность </w:t>
+        <w:t xml:space="preserve">Пока что для облегчения задачи и </w:t>
+      </w:r>
+      <w:proofErr w:type="spellStart"/>
+      <w:r>
+        <w:t>комуналка</w:t>
+      </w:r>
+      <w:proofErr w:type="spellEnd"/>
+      <w:r>
+        <w:t xml:space="preserve"> и арендная плата </w:t>
+      </w:r>
+      <w:proofErr w:type="spellStart"/>
+      <w:r>
+        <w:t>обьединены</w:t>
+      </w:r>
+      <w:proofErr w:type="spellEnd"/>
+      <w:r>
+        <w:t xml:space="preserve"> в 1 сущность </w:t>
       </w:r>
       <w:r>
         <w:rPr>
@@ -2865,12 +3536,14 @@
       <w:r>
         <w:t xml:space="preserve">Осуществлен вывод списка месяцев в профиле договора </w:t>
       </w:r>
+      <w:proofErr w:type="spellStart"/>
       <w:r>
         <w:rPr>
           <w:lang w:val="en-US"/>
         </w:rPr>
         <w:t>ContractProfileController</w:t>
       </w:r>
+      <w:proofErr w:type="spellEnd"/>
       <w:r>
         <w:t>.</w:t>
       </w:r>
@@ -2881,8 +3554,13 @@
       </w:r>
     </w:p>
     <w:p>
-      <w:r>
-        <w:t>Пофикшены баги с выводом. Работоспособная версия</w:t>
+      <w:proofErr w:type="spellStart"/>
+      <w:r>
+        <w:t>Пофикшены</w:t>
+      </w:r>
+      <w:proofErr w:type="spellEnd"/>
+      <w:r>
+        <w:t xml:space="preserve"> баги с выводом. Работоспособная версия</w:t>
       </w:r>
     </w:p>
     <w:p>
@@ -2902,14 +3580,24 @@
       <w:r>
         <w:t xml:space="preserve"> </w:t>
       </w:r>
+      <w:proofErr w:type="spellStart"/>
       <w:r>
         <w:rPr>
           <w:lang w:val="en-US"/>
         </w:rPr>
         <w:t>Datepicker</w:t>
       </w:r>
-      <w:r>
-        <w:t xml:space="preserve"> для создания догвора.</w:t>
+      <w:proofErr w:type="spellEnd"/>
+      <w:r>
+        <w:t xml:space="preserve"> для создания </w:t>
+      </w:r>
+      <w:proofErr w:type="spellStart"/>
+      <w:r>
+        <w:t>догвора</w:t>
+      </w:r>
+      <w:proofErr w:type="spellEnd"/>
+      <w:r>
+        <w:t>.</w:t>
       </w:r>
     </w:p>
     <w:p>
@@ -2951,12 +3639,14 @@
       <w:r>
         <w:t xml:space="preserve">Обработчики </w:t>
       </w:r>
+      <w:proofErr w:type="spellStart"/>
       <w:r>
         <w:rPr>
           <w:lang w:val="en-US"/>
         </w:rPr>
         <w:t>TextField</w:t>
       </w:r>
+      <w:proofErr w:type="spellEnd"/>
       <w:r>
         <w:t xml:space="preserve"> для вывода итогов вычисления расчетов за оплату</w:t>
       </w:r>
@@ -2986,7 +3676,15 @@
     </w:p>
     <w:p>
       <w:r>
-        <w:t>Сохраняю ворд файл и запросы к БД обновленные.</w:t>
+        <w:t xml:space="preserve">Сохраняю </w:t>
+      </w:r>
+      <w:proofErr w:type="spellStart"/>
+      <w:r>
+        <w:t>ворд</w:t>
+      </w:r>
+      <w:proofErr w:type="spellEnd"/>
+      <w:r>
+        <w:t xml:space="preserve"> файл и запросы к БД обновленные.</w:t>
       </w:r>
     </w:p>
     <w:p>
@@ -3011,12 +3709,14 @@
         <w:lastRenderedPageBreak/>
         <w:t xml:space="preserve">Надо: оптимизировать обработчики изменения </w:t>
       </w:r>
+      <w:proofErr w:type="spellStart"/>
       <w:r>
         <w:rPr>
           <w:lang w:val="en-US"/>
         </w:rPr>
         <w:t>TextField</w:t>
       </w:r>
+      <w:proofErr w:type="spellEnd"/>
       <w:r>
         <w:t xml:space="preserve"> </w:t>
       </w:r>
@@ -3027,7 +3727,15 @@
         <w:t xml:space="preserve"> </w:t>
       </w:r>
       <w:r>
-        <w:t>просто метод выделить отедьный в этом же классе, который будет сам навешивать обработчик в зависимости от 2 аргументов – объекта, на который навешивается, и того, который будет участвовать в умножении.</w:t>
+        <w:t xml:space="preserve">просто метод выделить </w:t>
+      </w:r>
+      <w:proofErr w:type="spellStart"/>
+      <w:r>
+        <w:t>отедьный</w:t>
+      </w:r>
+      <w:proofErr w:type="spellEnd"/>
+      <w:r>
+        <w:t xml:space="preserve"> в этом же классе, который будет сам навешивать обработчик в зависимости от 2 аргументов – объекта, на который навешивается, и того, который будет участвовать в умножении.</w:t>
       </w:r>
       <w:r>
         <w:br/>
@@ -4033,7 +4741,6 @@
   <w:style w:type="character" w:default="1" w:styleId="a0">
     <w:name w:val="Default Paragraph Font"/>
     <w:uiPriority w:val="1"/>
-    <w:semiHidden/>
     <w:unhideWhenUsed/>
   </w:style>
   <w:style w:type="table" w:default="1" w:styleId="a1">

</xml_diff>

<commit_message>
Docs - the relevance of rent accounting
</commit_message>
<xml_diff>
--- a/Собранные данные.docx
+++ b/Собранные данные.docx
@@ -38,8 +38,6 @@
       <w:r>
         <w:t xml:space="preserve"> </w:t>
       </w:r>
-      <w:bookmarkStart w:id="0" w:name="_GoBack"/>
-      <w:bookmarkEnd w:id="0"/>
       <w:r>
         <w:t>учет имеет множество специфических особенностей. В зависимости от отрасли, в которой проводится учет, меняется и весь процесс работы бухгалтера.</w:t>
       </w:r>
@@ -1460,7 +1458,77 @@
       </w:r>
     </w:p>
     <w:p>
-      <w:r>
+      <w:pPr>
+        <w:rPr>
+          <w:b/>
+          <w:sz w:val="28"/>
+          <w:szCs w:val="28"/>
+        </w:rPr>
+      </w:pPr>
+      <w:r>
+        <w:rPr>
+          <w:b/>
+          <w:sz w:val="28"/>
+          <w:szCs w:val="28"/>
+        </w:rPr>
+        <w:t>Актуальность учета аренды</w:t>
+      </w:r>
+    </w:p>
+    <w:p>
+      <w:r>
+        <w:t>В наше время бухгалтерский учет аренды помещений проводится повсеместно. Он существовал и ранее, с тех пор, как человечество обзавелось домами</w:t>
+      </w:r>
+      <w:r>
+        <w:t xml:space="preserve">, и одни люди стали оставлять свои дома для пользования другим людям. Но в современном мире, вместе с улучшением домостроения, увеличилось и количество сопутствующих сдаче в аренду зависимостей, таких как коммунальные услуги, тарификация, пеня. </w:t>
+      </w:r>
+    </w:p>
+    <w:p>
+      <w:r>
+        <w:t>!!!(</w:t>
+      </w:r>
+      <w:r>
+        <w:rPr>
+          <w:lang w:val="en-US"/>
+        </w:rPr>
+        <w:t>copy</w:t>
+      </w:r>
+      <w:r>
+        <w:t xml:space="preserve">)Для осуществления предпринимательской деятельности компании необходимо помещение. Оно может находиться или в собственности, или в аренде. Наиболее распространен второй вариант, так как не все предприниматели могут позволить себе приобрести помещение. Аренда предполагает возникновение постоянных трат. </w:t>
+      </w:r>
+    </w:p>
+    <w:p>
+      <w:r>
+        <w:t>Без учета аренды многим компаниям было бы невозможно вести свою деятельность</w:t>
+      </w:r>
+      <w:r>
+        <w:t>, поэтому</w:t>
+      </w:r>
+      <w:r>
+        <w:t xml:space="preserve"> </w:t>
+      </w:r>
+      <w:r>
+        <w:t>необходимо вести правильный учет аренды</w:t>
+      </w:r>
+      <w:r>
+        <w:t>.</w:t>
+      </w:r>
+      <w:bookmarkStart w:id="0" w:name="_GoBack"/>
+      <w:bookmarkEnd w:id="0"/>
+    </w:p>
+    <w:p>
+      <w:pPr>
+        <w:rPr>
+          <w:b/>
+          <w:sz w:val="28"/>
+          <w:szCs w:val="28"/>
+        </w:rPr>
+      </w:pPr>
+      <w:r>
+        <w:rPr>
+          <w:b/>
+          <w:sz w:val="28"/>
+          <w:szCs w:val="28"/>
+        </w:rPr>
         <w:t>Анализ аналогов</w:t>
       </w:r>
     </w:p>
@@ -1654,6 +1722,7 @@
     </w:p>
     <w:p>
       <w:r>
+        <w:lastRenderedPageBreak/>
         <w:t>Программа позволяет эффективно управлять недвижимостью разных типов: торговыми и офисными центрами, рынками, выставочными площадями, складами и т.п.</w:t>
       </w:r>
     </w:p>
@@ -1731,7 +1800,6 @@
         </w:numPr>
       </w:pPr>
       <w:r>
-        <w:lastRenderedPageBreak/>
         <w:t>Удобный интерфейс</w:t>
       </w:r>
     </w:p>
@@ -1928,6 +1996,7 @@
         </w:numPr>
       </w:pPr>
       <w:r>
+        <w:lastRenderedPageBreak/>
         <w:t>Простота в обучении и легкий интерфейс, понятный и удобный для простых пользователей</w:t>
       </w:r>
       <w:r>
@@ -4828,6 +4897,7 @@
   <w:style w:type="character" w:default="1" w:styleId="a0">
     <w:name w:val="Default Paragraph Font"/>
     <w:uiPriority w:val="1"/>
+    <w:semiHidden/>
     <w:unhideWhenUsed/>
   </w:style>
   <w:style w:type="table" w:default="1" w:styleId="a1">

</xml_diff>

<commit_message>
Docs - identify goals and tasks
</commit_message>
<xml_diff>
--- a/Собранные данные.docx
+++ b/Собранные данные.docx
@@ -60,7 +60,162 @@
     </w:p>
     <w:p>
       <w:r>
+        <w:rPr>
+          <w:b/>
+        </w:rPr>
         <w:lastRenderedPageBreak/>
+        <w:t>Цель</w:t>
+      </w:r>
+      <w:r>
+        <w:t>: разработать автоматизированное рабочее место бухгалтера для учета аренды помещений</w:t>
+      </w:r>
+    </w:p>
+    <w:p>
+      <w:r>
+        <w:rPr>
+          <w:b/>
+        </w:rPr>
+        <w:t>Задачи</w:t>
+      </w:r>
+      <w:r>
+        <w:t>:</w:t>
+      </w:r>
+    </w:p>
+    <w:p>
+      <w:pPr>
+        <w:pStyle w:val="a3"/>
+        <w:numPr>
+          <w:ilvl w:val="0"/>
+          <w:numId w:val="7"/>
+        </w:numPr>
+      </w:pPr>
+      <w:r>
+        <w:t>Исследовать предметную область бухгалтерского учета аренды помещений</w:t>
+      </w:r>
+    </w:p>
+    <w:p>
+      <w:pPr>
+        <w:pStyle w:val="a3"/>
+        <w:numPr>
+          <w:ilvl w:val="0"/>
+          <w:numId w:val="7"/>
+        </w:numPr>
+      </w:pPr>
+      <w:r>
+        <w:t>Сформулировать требования к разрабатываемому продукту</w:t>
+      </w:r>
+    </w:p>
+    <w:p>
+      <w:pPr>
+        <w:pStyle w:val="a3"/>
+        <w:numPr>
+          <w:ilvl w:val="0"/>
+          <w:numId w:val="7"/>
+        </w:numPr>
+      </w:pPr>
+      <w:r>
+        <w:t>Выявить достоинства и недостатки продукта</w:t>
+      </w:r>
+    </w:p>
+    <w:p>
+      <w:pPr>
+        <w:pStyle w:val="a3"/>
+        <w:numPr>
+          <w:ilvl w:val="0"/>
+          <w:numId w:val="7"/>
+        </w:numPr>
+      </w:pPr>
+      <w:r>
+        <w:t>Сделать сравнительный анализ наиболее востребованных продуктов-аналогов на рынке</w:t>
+      </w:r>
+    </w:p>
+    <w:p>
+      <w:pPr>
+        <w:pStyle w:val="a3"/>
+        <w:numPr>
+          <w:ilvl w:val="0"/>
+          <w:numId w:val="7"/>
+        </w:numPr>
+      </w:pPr>
+      <w:r>
+        <w:t>Представить сущности проекта в виде БД</w:t>
+      </w:r>
+    </w:p>
+    <w:p>
+      <w:pPr>
+        <w:pStyle w:val="a3"/>
+        <w:numPr>
+          <w:ilvl w:val="0"/>
+          <w:numId w:val="7"/>
+        </w:numPr>
+      </w:pPr>
+      <w:r>
+        <w:t>Разработать алгоритм</w:t>
+      </w:r>
+      <w:r>
+        <w:t xml:space="preserve"> работы приложения, обозначить </w:t>
+      </w:r>
+      <w:bookmarkStart w:id="0" w:name="_GoBack"/>
+      <w:bookmarkEnd w:id="0"/>
+      <w:r>
+        <w:t>потоки данных</w:t>
+      </w:r>
+    </w:p>
+    <w:p>
+      <w:pPr>
+        <w:pStyle w:val="a3"/>
+        <w:numPr>
+          <w:ilvl w:val="0"/>
+          <w:numId w:val="7"/>
+        </w:numPr>
+      </w:pPr>
+      <w:r>
+        <w:t xml:space="preserve">Выбрать инструменты для </w:t>
+      </w:r>
+      <w:r>
+        <w:t>написания исходного текста программы</w:t>
+      </w:r>
+    </w:p>
+    <w:p>
+      <w:pPr>
+        <w:pStyle w:val="a3"/>
+        <w:numPr>
+          <w:ilvl w:val="0"/>
+          <w:numId w:val="7"/>
+        </w:numPr>
+      </w:pPr>
+      <w:r>
+        <w:t>Написать код программы АРМ бухгалтера</w:t>
+      </w:r>
+    </w:p>
+    <w:p>
+      <w:pPr>
+        <w:rPr>
+          <w:b/>
+        </w:rPr>
+      </w:pPr>
+      <w:r>
+        <w:rPr>
+          <w:b/>
+        </w:rPr>
+        <w:t>Объект</w:t>
+      </w:r>
+    </w:p>
+    <w:p>
+      <w:pPr>
+        <w:rPr>
+          <w:b/>
+        </w:rPr>
+      </w:pPr>
+      <w:r>
+        <w:rPr>
+          <w:b/>
+        </w:rPr>
+        <w:t>Субъект</w:t>
+      </w:r>
+    </w:p>
+    <w:p>
+      <w:r>
         <w:t>Функционал:</w:t>
       </w:r>
     </w:p>
@@ -1498,10 +1653,7 @@
     </w:p>
     <w:p>
       <w:r>
-        <w:t>Без учета аренды многим компаниям было бы невозможно вести свою деятельность</w:t>
-      </w:r>
-      <w:r>
-        <w:t>, поэтому</w:t>
+        <w:t>Без учета аренды многим компаниям было бы невозможно вести свою деятельность, поэтому</w:t>
       </w:r>
       <w:r>
         <w:t xml:space="preserve"> </w:t>
@@ -1512,8 +1664,6 @@
       <w:r>
         <w:t>.</w:t>
       </w:r>
-      <w:bookmarkStart w:id="0" w:name="_GoBack"/>
-      <w:bookmarkEnd w:id="0"/>
     </w:p>
     <w:p>
       <w:pPr>
@@ -4404,6 +4554,92 @@
       <w:rPr>
         <w:rFonts w:hint="default"/>
       </w:rPr>
+    </w:lvl>
+    <w:lvl w:ilvl="1" w:tplc="04190019" w:tentative="1">
+      <w:start w:val="1"/>
+      <w:numFmt w:val="lowerLetter"/>
+      <w:lvlText w:val="%2."/>
+      <w:lvlJc w:val="left"/>
+      <w:pPr>
+        <w:ind w:left="1440" w:hanging="360"/>
+      </w:pPr>
+    </w:lvl>
+    <w:lvl w:ilvl="2" w:tplc="0419001B" w:tentative="1">
+      <w:start w:val="1"/>
+      <w:numFmt w:val="lowerRoman"/>
+      <w:lvlText w:val="%3."/>
+      <w:lvlJc w:val="right"/>
+      <w:pPr>
+        <w:ind w:left="2160" w:hanging="180"/>
+      </w:pPr>
+    </w:lvl>
+    <w:lvl w:ilvl="3" w:tplc="0419000F" w:tentative="1">
+      <w:start w:val="1"/>
+      <w:numFmt w:val="decimal"/>
+      <w:lvlText w:val="%4."/>
+      <w:lvlJc w:val="left"/>
+      <w:pPr>
+        <w:ind w:left="2880" w:hanging="360"/>
+      </w:pPr>
+    </w:lvl>
+    <w:lvl w:ilvl="4" w:tplc="04190019" w:tentative="1">
+      <w:start w:val="1"/>
+      <w:numFmt w:val="lowerLetter"/>
+      <w:lvlText w:val="%5."/>
+      <w:lvlJc w:val="left"/>
+      <w:pPr>
+        <w:ind w:left="3600" w:hanging="360"/>
+      </w:pPr>
+    </w:lvl>
+    <w:lvl w:ilvl="5" w:tplc="0419001B" w:tentative="1">
+      <w:start w:val="1"/>
+      <w:numFmt w:val="lowerRoman"/>
+      <w:lvlText w:val="%6."/>
+      <w:lvlJc w:val="right"/>
+      <w:pPr>
+        <w:ind w:left="4320" w:hanging="180"/>
+      </w:pPr>
+    </w:lvl>
+    <w:lvl w:ilvl="6" w:tplc="0419000F" w:tentative="1">
+      <w:start w:val="1"/>
+      <w:numFmt w:val="decimal"/>
+      <w:lvlText w:val="%7."/>
+      <w:lvlJc w:val="left"/>
+      <w:pPr>
+        <w:ind w:left="5040" w:hanging="360"/>
+      </w:pPr>
+    </w:lvl>
+    <w:lvl w:ilvl="7" w:tplc="04190019" w:tentative="1">
+      <w:start w:val="1"/>
+      <w:numFmt w:val="lowerLetter"/>
+      <w:lvlText w:val="%8."/>
+      <w:lvlJc w:val="left"/>
+      <w:pPr>
+        <w:ind w:left="5760" w:hanging="360"/>
+      </w:pPr>
+    </w:lvl>
+    <w:lvl w:ilvl="8" w:tplc="0419001B" w:tentative="1">
+      <w:start w:val="1"/>
+      <w:numFmt w:val="lowerRoman"/>
+      <w:lvlText w:val="%9."/>
+      <w:lvlJc w:val="right"/>
+      <w:pPr>
+        <w:ind w:left="6480" w:hanging="180"/>
+      </w:pPr>
+    </w:lvl>
+  </w:abstractNum>
+  <w:abstractNum w:abstractNumId="6" w15:restartNumberingAfterBreak="0">
+    <w:nsid w:val="7D491B7D"/>
+    <w:multiLevelType w:val="hybridMultilevel"/>
+    <w:tmpl w:val="8D9E879A"/>
+    <w:lvl w:ilvl="0" w:tplc="0419000F">
+      <w:start w:val="1"/>
+      <w:numFmt w:val="decimal"/>
+      <w:lvlText w:val="%1."/>
+      <w:lvlJc w:val="left"/>
+      <w:pPr>
+        <w:ind w:left="720" w:hanging="360"/>
+      </w:pPr>
     </w:lvl>
     <w:lvl w:ilvl="1" w:tplc="04190019" w:tentative="1">
       <w:start w:val="1"/>
@@ -4495,6 +4731,9 @@
   </w:num>
   <w:num w:numId="6">
     <w:abstractNumId w:val="2"/>
+  </w:num>
+  <w:num w:numId="7">
+    <w:abstractNumId w:val="6"/>
   </w:num>
 </w:numbering>
 </file>

</xml_diff>

<commit_message>
Docs - introductions group
</commit_message>
<xml_diff>
--- a/Собранные данные.docx
+++ b/Собранные данные.docx
@@ -23,61 +23,163 @@
       </w:r>
     </w:p>
     <w:p>
-      <w:r>
+      <w:pPr>
+        <w:rPr>
+          <w:rFonts w:ascii="Times New Roman" w:hAnsi="Times New Roman" w:cs="Times New Roman"/>
+          <w:sz w:val="28"/>
+          <w:szCs w:val="28"/>
+        </w:rPr>
+      </w:pPr>
+      <w:r>
+        <w:rPr>
+          <w:rFonts w:ascii="Times New Roman" w:hAnsi="Times New Roman" w:cs="Times New Roman"/>
+          <w:sz w:val="28"/>
+          <w:szCs w:val="28"/>
+        </w:rPr>
         <w:lastRenderedPageBreak/>
         <w:t>Введение</w:t>
       </w:r>
     </w:p>
     <w:p>
-      <w:r>
-        <w:t xml:space="preserve">В различных отраслях экономики </w:t>
-      </w:r>
-      <w:r>
-        <w:t>бухгалтерский</w:t>
-      </w:r>
-      <w:r>
-        <w:t xml:space="preserve"> </w:t>
-      </w:r>
-      <w:r>
-        <w:t>учет имеет множество специфических особенностей. В зависимости от отрасли, в которой проводится учет, меняется и весь процесс работы бухгалтера.</w:t>
-      </w:r>
-    </w:p>
-    <w:p>
-      <w:r>
+      <w:pPr>
+        <w:rPr>
+          <w:rFonts w:ascii="Times New Roman" w:hAnsi="Times New Roman" w:cs="Times New Roman"/>
+          <w:sz w:val="28"/>
+          <w:szCs w:val="28"/>
+        </w:rPr>
+      </w:pPr>
+      <w:r>
+        <w:rPr>
+          <w:rFonts w:ascii="Times New Roman" w:hAnsi="Times New Roman" w:cs="Times New Roman"/>
+          <w:sz w:val="28"/>
+          <w:szCs w:val="28"/>
+        </w:rPr>
+        <w:t>Данная работа посвящена исследованиям, лежащим в области бухгалтерского учета, и касается разработке автоматизированного рабочего места бухгалтера для учета аренды помещений. (или просто «касается автоматизации учета аренды помещений государственных учреждений»)</w:t>
+      </w:r>
+    </w:p>
+    <w:p>
+      <w:pPr>
+        <w:rPr>
+          <w:rFonts w:ascii="Times New Roman" w:hAnsi="Times New Roman" w:cs="Times New Roman"/>
+          <w:sz w:val="28"/>
+          <w:szCs w:val="28"/>
+        </w:rPr>
+      </w:pPr>
+      <w:r>
+        <w:rPr>
+          <w:rFonts w:ascii="Times New Roman" w:hAnsi="Times New Roman" w:cs="Times New Roman"/>
+          <w:sz w:val="28"/>
+          <w:szCs w:val="28"/>
+        </w:rPr>
+        <w:t>Актуальность темы заключается в том, что в</w:t>
+      </w:r>
+      <w:r>
+        <w:rPr>
+          <w:rFonts w:ascii="Times New Roman" w:hAnsi="Times New Roman" w:cs="Times New Roman"/>
+          <w:sz w:val="28"/>
+          <w:szCs w:val="28"/>
+        </w:rPr>
+        <w:t xml:space="preserve"> различных отраслях экономики бухгалтерский учет имеет множество специфических особенностей. В зависимости от отрасли, в которой проводится учет, меняется и весь процесс работы бухгалтера.</w:t>
+      </w:r>
+      <w:r>
+        <w:rPr>
+          <w:rFonts w:ascii="Times New Roman" w:hAnsi="Times New Roman" w:cs="Times New Roman"/>
+          <w:sz w:val="28"/>
+          <w:szCs w:val="28"/>
+        </w:rPr>
+        <w:br/>
+      </w:r>
+      <w:r>
+        <w:rPr>
+          <w:rFonts w:ascii="Times New Roman" w:hAnsi="Times New Roman" w:cs="Times New Roman"/>
+          <w:sz w:val="28"/>
+          <w:szCs w:val="28"/>
+        </w:rPr>
         <w:t>С давних времен процесс учета сильно изменился, начиная от простого запоминания или записи на бумаге до работы с файлами на компьютере в настоящее время. Но само использование компьютера не избавляет от ручного труда. Для решения проблем работников бухгалтерии и ускорении их работы необходимо создать соответствующие инструменты, которые автоматизируют рабочий процесс.</w:t>
       </w:r>
-    </w:p>
-    <w:p>
-      <w:r>
+      <w:r>
+        <w:rPr>
+          <w:rFonts w:ascii="Times New Roman" w:hAnsi="Times New Roman" w:cs="Times New Roman"/>
+          <w:sz w:val="28"/>
+          <w:szCs w:val="28"/>
+        </w:rPr>
+        <w:br/>
+      </w:r>
+      <w:r>
+        <w:rPr>
+          <w:rFonts w:ascii="Times New Roman" w:hAnsi="Times New Roman" w:cs="Times New Roman"/>
+          <w:sz w:val="28"/>
+          <w:szCs w:val="28"/>
+        </w:rPr>
+        <w:t>Основной задачей бухгалтерского учета аренды является поддержка экономических процессов различных учреждений, компаний и предприятий.</w:t>
+      </w:r>
+    </w:p>
+    <w:p>
+      <w:pPr>
+        <w:rPr>
+          <w:rFonts w:ascii="Times New Roman" w:hAnsi="Times New Roman" w:cs="Times New Roman"/>
+          <w:sz w:val="28"/>
+          <w:szCs w:val="28"/>
+        </w:rPr>
+      </w:pPr>
+      <w:r>
+        <w:rPr>
+          <w:rFonts w:ascii="Times New Roman" w:hAnsi="Times New Roman" w:cs="Times New Roman"/>
+          <w:sz w:val="28"/>
+          <w:szCs w:val="28"/>
+        </w:rPr>
         <w:t>В данной работе в качестве участка бухгалтерского учета, который будет подвержен автоматизации, будет выступать аренда помещений государственного учреждения.</w:t>
       </w:r>
     </w:p>
-    <w:p/>
-    <w:p>
-      <w:r>
-        <w:br w:type="page"/>
-      </w:r>
-    </w:p>
-    <w:p>
-      <w:r>
-        <w:rPr>
+    <w:p>
+      <w:pPr>
+        <w:rPr>
+          <w:rFonts w:ascii="Times New Roman" w:hAnsi="Times New Roman" w:cs="Times New Roman"/>
+          <w:sz w:val="28"/>
+          <w:szCs w:val="28"/>
+        </w:rPr>
+      </w:pPr>
+      <w:r>
+        <w:rPr>
+          <w:rFonts w:ascii="Times New Roman" w:hAnsi="Times New Roman" w:cs="Times New Roman"/>
+          <w:sz w:val="28"/>
+          <w:szCs w:val="28"/>
+        </w:rPr>
+        <w:t>Цель дипломной работы заключается в анализе предметной области бухгалтерского учета и разработке автоматизированного рабочего места бухгалтера для учета аренды помещений.</w:t>
+      </w:r>
+    </w:p>
+    <w:p>
+      <w:pPr>
+        <w:rPr>
+          <w:rFonts w:ascii="Times New Roman" w:hAnsi="Times New Roman" w:cs="Times New Roman"/>
+          <w:sz w:val="28"/>
+          <w:szCs w:val="28"/>
+        </w:rPr>
+      </w:pPr>
+      <w:r>
+        <w:rPr>
+          <w:rFonts w:ascii="Times New Roman" w:hAnsi="Times New Roman" w:cs="Times New Roman"/>
           <w:b/>
-        </w:rPr>
-        <w:lastRenderedPageBreak/>
-        <w:t>Цель</w:t>
-      </w:r>
-      <w:r>
-        <w:t>: разработать автоматизированное рабочее место бухгалтера для учета аренды помещений</w:t>
-      </w:r>
-    </w:p>
-    <w:p>
-      <w:r>
-        <w:rPr>
+          <w:sz w:val="28"/>
+          <w:szCs w:val="28"/>
+        </w:rPr>
+        <w:t>Для достижения обозначенной цели выделены следующие з</w:t>
+      </w:r>
+      <w:r>
+        <w:rPr>
+          <w:rFonts w:ascii="Times New Roman" w:hAnsi="Times New Roman" w:cs="Times New Roman"/>
           <w:b/>
-        </w:rPr>
-        <w:t>Задачи</w:t>
-      </w:r>
-      <w:r>
+          <w:sz w:val="28"/>
+          <w:szCs w:val="28"/>
+        </w:rPr>
+        <w:t>адачи</w:t>
+      </w:r>
+      <w:r>
+        <w:rPr>
+          <w:rFonts w:ascii="Times New Roman" w:hAnsi="Times New Roman" w:cs="Times New Roman"/>
+          <w:sz w:val="28"/>
+          <w:szCs w:val="28"/>
+        </w:rPr>
         <w:t>:</w:t>
       </w:r>
     </w:p>
@@ -88,8 +190,18 @@
           <w:ilvl w:val="0"/>
           <w:numId w:val="7"/>
         </w:numPr>
-      </w:pPr>
-      <w:r>
+        <w:rPr>
+          <w:rFonts w:ascii="Times New Roman" w:hAnsi="Times New Roman" w:cs="Times New Roman"/>
+          <w:sz w:val="28"/>
+          <w:szCs w:val="28"/>
+        </w:rPr>
+      </w:pPr>
+      <w:r>
+        <w:rPr>
+          <w:rFonts w:ascii="Times New Roman" w:hAnsi="Times New Roman" w:cs="Times New Roman"/>
+          <w:sz w:val="28"/>
+          <w:szCs w:val="28"/>
+        </w:rPr>
         <w:t>Исследовать предметную область бухгалтерского учета аренды помещений</w:t>
       </w:r>
     </w:p>
@@ -100,8 +212,18 @@
           <w:ilvl w:val="0"/>
           <w:numId w:val="7"/>
         </w:numPr>
-      </w:pPr>
-      <w:r>
+        <w:rPr>
+          <w:rFonts w:ascii="Times New Roman" w:hAnsi="Times New Roman" w:cs="Times New Roman"/>
+          <w:sz w:val="28"/>
+          <w:szCs w:val="28"/>
+        </w:rPr>
+      </w:pPr>
+      <w:r>
+        <w:rPr>
+          <w:rFonts w:ascii="Times New Roman" w:hAnsi="Times New Roman" w:cs="Times New Roman"/>
+          <w:sz w:val="28"/>
+          <w:szCs w:val="28"/>
+        </w:rPr>
         <w:t>Сформулировать требования к разрабатываемому продукту</w:t>
       </w:r>
     </w:p>
@@ -112,8 +234,18 @@
           <w:ilvl w:val="0"/>
           <w:numId w:val="7"/>
         </w:numPr>
-      </w:pPr>
-      <w:r>
+        <w:rPr>
+          <w:rFonts w:ascii="Times New Roman" w:hAnsi="Times New Roman" w:cs="Times New Roman"/>
+          <w:sz w:val="28"/>
+          <w:szCs w:val="28"/>
+        </w:rPr>
+      </w:pPr>
+      <w:r>
+        <w:rPr>
+          <w:rFonts w:ascii="Times New Roman" w:hAnsi="Times New Roman" w:cs="Times New Roman"/>
+          <w:sz w:val="28"/>
+          <w:szCs w:val="28"/>
+        </w:rPr>
         <w:t>Выявить достоинства и недостатки продукта</w:t>
       </w:r>
     </w:p>
@@ -124,8 +256,18 @@
           <w:ilvl w:val="0"/>
           <w:numId w:val="7"/>
         </w:numPr>
-      </w:pPr>
-      <w:r>
+        <w:rPr>
+          <w:rFonts w:ascii="Times New Roman" w:hAnsi="Times New Roman" w:cs="Times New Roman"/>
+          <w:sz w:val="28"/>
+          <w:szCs w:val="28"/>
+        </w:rPr>
+      </w:pPr>
+      <w:r>
+        <w:rPr>
+          <w:rFonts w:ascii="Times New Roman" w:hAnsi="Times New Roman" w:cs="Times New Roman"/>
+          <w:sz w:val="28"/>
+          <w:szCs w:val="28"/>
+        </w:rPr>
         <w:t>Сделать сравнительный анализ наиболее востребованных продуктов-аналогов на рынке</w:t>
       </w:r>
     </w:p>
@@ -136,8 +278,18 @@
           <w:ilvl w:val="0"/>
           <w:numId w:val="7"/>
         </w:numPr>
-      </w:pPr>
-      <w:r>
+        <w:rPr>
+          <w:rFonts w:ascii="Times New Roman" w:hAnsi="Times New Roman" w:cs="Times New Roman"/>
+          <w:sz w:val="28"/>
+          <w:szCs w:val="28"/>
+        </w:rPr>
+      </w:pPr>
+      <w:r>
+        <w:rPr>
+          <w:rFonts w:ascii="Times New Roman" w:hAnsi="Times New Roman" w:cs="Times New Roman"/>
+          <w:sz w:val="28"/>
+          <w:szCs w:val="28"/>
+        </w:rPr>
         <w:t>Представить сущности проекта в виде БД</w:t>
       </w:r>
     </w:p>
@@ -148,74 +300,130 @@
           <w:ilvl w:val="0"/>
           <w:numId w:val="7"/>
         </w:numPr>
-      </w:pPr>
-      <w:r>
-        <w:t>Разработать алгоритм</w:t>
-      </w:r>
-      <w:r>
-        <w:t xml:space="preserve"> работы приложения, обозначить </w:t>
-      </w:r>
+        <w:rPr>
+          <w:rFonts w:ascii="Times New Roman" w:hAnsi="Times New Roman" w:cs="Times New Roman"/>
+          <w:sz w:val="28"/>
+          <w:szCs w:val="28"/>
+        </w:rPr>
+      </w:pPr>
+      <w:r>
+        <w:rPr>
+          <w:rFonts w:ascii="Times New Roman" w:hAnsi="Times New Roman" w:cs="Times New Roman"/>
+          <w:sz w:val="28"/>
+          <w:szCs w:val="28"/>
+        </w:rPr>
+        <w:t>Разработать алгоритм работы приложения, обозначить потоки данных</w:t>
+      </w:r>
+    </w:p>
+    <w:p>
+      <w:pPr>
+        <w:pStyle w:val="a3"/>
+        <w:numPr>
+          <w:ilvl w:val="0"/>
+          <w:numId w:val="7"/>
+        </w:numPr>
+        <w:rPr>
+          <w:rFonts w:ascii="Times New Roman" w:hAnsi="Times New Roman" w:cs="Times New Roman"/>
+          <w:sz w:val="28"/>
+          <w:szCs w:val="28"/>
+        </w:rPr>
+      </w:pPr>
+      <w:r>
+        <w:rPr>
+          <w:rFonts w:ascii="Times New Roman" w:hAnsi="Times New Roman" w:cs="Times New Roman"/>
+          <w:sz w:val="28"/>
+          <w:szCs w:val="28"/>
+        </w:rPr>
+        <w:t>Выбрать инструменты для написания исходного текста программы</w:t>
+      </w:r>
+    </w:p>
+    <w:p>
+      <w:pPr>
+        <w:pStyle w:val="a3"/>
+        <w:numPr>
+          <w:ilvl w:val="0"/>
+          <w:numId w:val="7"/>
+        </w:numPr>
+        <w:rPr>
+          <w:rFonts w:ascii="Times New Roman" w:hAnsi="Times New Roman" w:cs="Times New Roman"/>
+          <w:sz w:val="28"/>
+          <w:szCs w:val="28"/>
+        </w:rPr>
+      </w:pPr>
+      <w:r>
+        <w:rPr>
+          <w:rFonts w:ascii="Times New Roman" w:hAnsi="Times New Roman" w:cs="Times New Roman"/>
+          <w:sz w:val="28"/>
+          <w:szCs w:val="28"/>
+        </w:rPr>
+        <w:t>Написать код программы АРМ бухгалтера</w:t>
+      </w:r>
+    </w:p>
+    <w:p>
+      <w:pPr>
+        <w:rPr>
+          <w:rFonts w:ascii="Times New Roman" w:hAnsi="Times New Roman" w:cs="Times New Roman"/>
+          <w:sz w:val="28"/>
+          <w:szCs w:val="28"/>
+        </w:rPr>
+      </w:pPr>
+      <w:r>
+        <w:rPr>
+          <w:rFonts w:ascii="Times New Roman" w:hAnsi="Times New Roman" w:cs="Times New Roman"/>
+          <w:b/>
+          <w:sz w:val="28"/>
+          <w:szCs w:val="28"/>
+        </w:rPr>
+        <w:t xml:space="preserve">Объект: </w:t>
+      </w:r>
+      <w:r>
+        <w:rPr>
+          <w:rFonts w:ascii="Times New Roman" w:hAnsi="Times New Roman" w:cs="Times New Roman"/>
+          <w:sz w:val="28"/>
+          <w:szCs w:val="28"/>
+        </w:rPr>
+        <w:t>бухгалтерский учет аренды.</w:t>
+      </w:r>
+    </w:p>
+    <w:p>
+      <w:pPr>
+        <w:rPr>
+          <w:rFonts w:ascii="Times New Roman" w:hAnsi="Times New Roman" w:cs="Times New Roman"/>
+          <w:sz w:val="28"/>
+          <w:szCs w:val="28"/>
+        </w:rPr>
+      </w:pPr>
+      <w:r>
+        <w:rPr>
+          <w:rFonts w:ascii="Times New Roman" w:hAnsi="Times New Roman" w:cs="Times New Roman"/>
+          <w:b/>
+          <w:sz w:val="28"/>
+          <w:szCs w:val="28"/>
+        </w:rPr>
+        <w:t xml:space="preserve">Предмет: </w:t>
+      </w:r>
+      <w:r>
+        <w:rPr>
+          <w:rFonts w:ascii="Times New Roman" w:hAnsi="Times New Roman" w:cs="Times New Roman"/>
+          <w:sz w:val="28"/>
+          <w:szCs w:val="28"/>
+        </w:rPr>
+        <w:t>автоматизированное рабочее место бухгалтера для учета аренды помещений.</w:t>
+      </w:r>
+    </w:p>
+    <w:p>
       <w:bookmarkStart w:id="0" w:name="_GoBack"/>
       <w:bookmarkEnd w:id="0"/>
-      <w:r>
-        <w:t>потоки данных</w:t>
-      </w:r>
-    </w:p>
-    <w:p>
-      <w:pPr>
-        <w:pStyle w:val="a3"/>
-        <w:numPr>
-          <w:ilvl w:val="0"/>
-          <w:numId w:val="7"/>
-        </w:numPr>
-      </w:pPr>
-      <w:r>
-        <w:t xml:space="preserve">Выбрать инструменты для </w:t>
-      </w:r>
-      <w:r>
-        <w:t>написания исходного текста программы</w:t>
-      </w:r>
-    </w:p>
-    <w:p>
-      <w:pPr>
-        <w:pStyle w:val="a3"/>
-        <w:numPr>
-          <w:ilvl w:val="0"/>
-          <w:numId w:val="7"/>
-        </w:numPr>
-      </w:pPr>
-      <w:r>
-        <w:t>Написать код программы АРМ бухгалтера</w:t>
-      </w:r>
-    </w:p>
-    <w:p>
-      <w:pPr>
-        <w:rPr>
-          <w:b/>
-        </w:rPr>
-      </w:pPr>
-      <w:r>
-        <w:rPr>
-          <w:b/>
-        </w:rPr>
-        <w:t>Объект</w:t>
-      </w:r>
-    </w:p>
-    <w:p>
-      <w:pPr>
-        <w:rPr>
-          <w:b/>
-        </w:rPr>
-      </w:pPr>
-      <w:r>
-        <w:rPr>
-          <w:b/>
-        </w:rPr>
-        <w:t>Субъект</w:t>
-      </w:r>
-    </w:p>
-    <w:p>
-      <w:r>
+    </w:p>
+    <w:p>
+      <w:r>
+        <w:lastRenderedPageBreak/>
+        <w:br w:type="page"/>
+      </w:r>
+    </w:p>
+    <w:p>
+      <w:r>
+        <w:lastRenderedPageBreak/>
         <w:t>Функционал:</w:t>
       </w:r>
     </w:p>
@@ -342,15 +550,7 @@
         </w:numPr>
       </w:pPr>
       <w:r>
-        <w:t xml:space="preserve">Архивация данных. Экспорт для переноса. Автоматический </w:t>
-      </w:r>
-      <w:proofErr w:type="spellStart"/>
-      <w:r>
-        <w:t>бэкап</w:t>
-      </w:r>
-      <w:proofErr w:type="spellEnd"/>
-      <w:r>
-        <w:t xml:space="preserve"> для защиты от потери.</w:t>
+        <w:t>Архивация данных. Экспорт для переноса. Автоматический бэкап для защиты от потери.</w:t>
       </w:r>
     </w:p>
     <w:p>
@@ -443,35 +643,7 @@
         <w:rPr>
           <w:lang w:val="en-US"/>
         </w:rPr>
-        <w:t>.</w:t>
-      </w:r>
-      <w:proofErr w:type="spellStart"/>
-      <w:r>
-        <w:rPr>
-          <w:lang w:val="en-US"/>
-        </w:rPr>
-        <w:t>xsl</w:t>
-      </w:r>
-      <w:proofErr w:type="spellEnd"/>
-      <w:r>
-        <w:rPr>
-          <w:lang w:val="en-US"/>
-        </w:rPr>
-        <w:t xml:space="preserve"> – Excel 2003, </w:t>
-      </w:r>
-      <w:proofErr w:type="spellStart"/>
-      <w:r>
-        <w:rPr>
-          <w:lang w:val="en-US"/>
-        </w:rPr>
-        <w:t>xslx</w:t>
-      </w:r>
-      <w:proofErr w:type="spellEnd"/>
-      <w:r>
-        <w:rPr>
-          <w:lang w:val="en-US"/>
-        </w:rPr>
-        <w:t>)</w:t>
+        <w:t>.xsl – Excel 2003, xslx)</w:t>
       </w:r>
       <w:r>
         <w:t>.</w:t>
@@ -548,25 +720,7 @@
           <w:sz w:val="28"/>
           <w:szCs w:val="28"/>
         </w:rPr>
-        <w:t xml:space="preserve">расчета платы за саму аренду помещения, оборудования и коммунальные услуги. Этот расчет производится каждый месяц для каждого договора. По итогу, ежемесячные расчеты копируются в отдельные ведомости – накопительную, </w:t>
-      </w:r>
-      <w:proofErr w:type="gramStart"/>
-      <w:r>
-        <w:rPr>
-          <w:rFonts w:ascii="Times New Roman" w:hAnsi="Times New Roman" w:cs="Times New Roman"/>
-          <w:sz w:val="28"/>
-          <w:szCs w:val="28"/>
-        </w:rPr>
-        <w:t>мемориальную,…</w:t>
-      </w:r>
-      <w:proofErr w:type="gramEnd"/>
-      <w:r>
-        <w:rPr>
-          <w:rFonts w:ascii="Times New Roman" w:hAnsi="Times New Roman" w:cs="Times New Roman"/>
-          <w:sz w:val="28"/>
-          <w:szCs w:val="28"/>
-        </w:rPr>
-        <w:t>.</w:t>
+        <w:t>расчета платы за саму аренду помещения, оборудования и коммунальные услуги. Этот расчет производится каждый месяц для каждого договора. По итогу, ежемесячные расчеты копируются в отдельные ведомости – накопительную, мемориальную,….</w:t>
       </w:r>
     </w:p>
     <w:p>
@@ -657,23 +811,7 @@
         <w:t xml:space="preserve">я из требований к проекту, было принято решение </w:t>
       </w:r>
       <w:r>
-        <w:t xml:space="preserve">о разработке </w:t>
-      </w:r>
-      <w:proofErr w:type="spellStart"/>
-      <w:r>
-        <w:t>декстоп</w:t>
-      </w:r>
-      <w:proofErr w:type="spellEnd"/>
-      <w:r>
-        <w:t xml:space="preserve"> приложения. Основное требование, которое привело к этому решению, было возможность доступа к приложению вне зависимости от наличия </w:t>
-      </w:r>
-      <w:proofErr w:type="spellStart"/>
-      <w:r>
-        <w:t>интернет-соединения</w:t>
-      </w:r>
-      <w:proofErr w:type="spellEnd"/>
-      <w:r>
-        <w:t xml:space="preserve"> или веб-обозревателя на рабочей станции. Также, в виду того, что приложение задумано однопользовательским, его размещение в сети интернет не обусловлено целями и не соответствует решению задач проекта.</w:t>
+        <w:t>о разработке декстоп приложения. Основное требование, которое привело к этому решению, было возможность доступа к приложению вне зависимости от наличия интернет-соединения или веб-обозревателя на рабочей станции. Также, в виду того, что приложение задумано однопользовательским, его размещение в сети интернет не обусловлено целями и не соответствует решению задач проекта.</w:t>
       </w:r>
     </w:p>
     <w:p>
@@ -681,15 +819,7 @@
         <w:ind w:firstLine="708"/>
       </w:pPr>
       <w:r>
-        <w:t xml:space="preserve">Нецелесообразность использования </w:t>
-      </w:r>
-      <w:proofErr w:type="spellStart"/>
-      <w:r>
-        <w:t>Excel</w:t>
-      </w:r>
-      <w:proofErr w:type="spellEnd"/>
-      <w:r>
-        <w:t xml:space="preserve"> и макросов </w:t>
+        <w:t xml:space="preserve">Нецелесообразность использования Excel и макросов </w:t>
       </w:r>
       <w:r>
         <w:rPr>
@@ -714,25 +844,21 @@
       <w:r>
         <w:t xml:space="preserve"> </w:t>
       </w:r>
-      <w:proofErr w:type="spellStart"/>
       <w:r>
         <w:rPr>
           <w:lang w:val="en-US"/>
         </w:rPr>
         <w:t>javafx</w:t>
       </w:r>
-      <w:proofErr w:type="spellEnd"/>
-      <w:r>
-        <w:t xml:space="preserve"> </w:t>
-      </w:r>
-      <w:proofErr w:type="spellStart"/>
+      <w:r>
+        <w:t xml:space="preserve"> </w:t>
+      </w:r>
       <w:r>
         <w:rPr>
           <w:lang w:val="en-US"/>
         </w:rPr>
         <w:t>fxml</w:t>
       </w:r>
-      <w:proofErr w:type="spellEnd"/>
       <w:r>
         <w:t xml:space="preserve">, библиотеки с </w:t>
       </w:r>
@@ -849,7 +975,6 @@
         </w:rPr>
         <w:t xml:space="preserve">Вместе с ней используется </w:t>
       </w:r>
-      <w:proofErr w:type="spellStart"/>
       <w:r>
         <w:rPr>
           <w:sz w:val="28"/>
@@ -858,7 +983,6 @@
         </w:rPr>
         <w:t>fxml</w:t>
       </w:r>
-      <w:proofErr w:type="spellEnd"/>
       <w:r>
         <w:rPr>
           <w:sz w:val="28"/>
@@ -866,7 +990,6 @@
         </w:rPr>
         <w:t xml:space="preserve"> – специальный синтаксис для написания визуальной части </w:t>
       </w:r>
-      <w:proofErr w:type="spellStart"/>
       <w:r>
         <w:rPr>
           <w:sz w:val="28"/>
@@ -875,7 +998,6 @@
         </w:rPr>
         <w:t>javafx</w:t>
       </w:r>
-      <w:proofErr w:type="spellEnd"/>
       <w:r>
         <w:rPr>
           <w:sz w:val="28"/>
@@ -963,23 +1085,7 @@
           <w:sz w:val="28"/>
           <w:szCs w:val="28"/>
         </w:rPr>
-        <w:t xml:space="preserve">Открытая </w:t>
-      </w:r>
-      <w:proofErr w:type="spellStart"/>
-      <w:r>
-        <w:rPr>
-          <w:sz w:val="28"/>
-          <w:szCs w:val="28"/>
-        </w:rPr>
-        <w:t>кросплатформенная</w:t>
-      </w:r>
-      <w:proofErr w:type="spellEnd"/>
-      <w:r>
-        <w:rPr>
-          <w:sz w:val="28"/>
-          <w:szCs w:val="28"/>
-        </w:rPr>
-        <w:t xml:space="preserve"> </w:t>
+        <w:t xml:space="preserve">Открытая кросплатформенная </w:t>
       </w:r>
       <w:r>
         <w:rPr>
@@ -1044,23 +1150,7 @@
           <w:sz w:val="28"/>
           <w:szCs w:val="28"/>
         </w:rPr>
-        <w:t xml:space="preserve">т.к. не использует внешние библиотеки, и написана </w:t>
-      </w:r>
-      <w:proofErr w:type="spellStart"/>
-      <w:r>
-        <w:rPr>
-          <w:sz w:val="28"/>
-          <w:szCs w:val="28"/>
-        </w:rPr>
-        <w:t>нативно</w:t>
-      </w:r>
-      <w:proofErr w:type="spellEnd"/>
-      <w:r>
-        <w:rPr>
-          <w:sz w:val="28"/>
-          <w:szCs w:val="28"/>
-        </w:rPr>
-        <w:t xml:space="preserve">. Также, </w:t>
+        <w:t xml:space="preserve">т.к. не использует внешние библиотеки, и написана нативно. Также, </w:t>
       </w:r>
       <w:r>
         <w:rPr>
@@ -1189,39 +1279,7 @@
           <w:sz w:val="28"/>
           <w:szCs w:val="28"/>
         </w:rPr>
-        <w:t xml:space="preserve">тестов производительности, H2 и некоторых других популярных СУБД (в частности, HSQLDB, </w:t>
-      </w:r>
-      <w:proofErr w:type="spellStart"/>
-      <w:r>
-        <w:rPr>
-          <w:sz w:val="28"/>
-          <w:szCs w:val="28"/>
-        </w:rPr>
-        <w:t>PostgreSQL</w:t>
-      </w:r>
-      <w:proofErr w:type="spellEnd"/>
-      <w:r>
-        <w:rPr>
-          <w:sz w:val="28"/>
-          <w:szCs w:val="28"/>
-        </w:rPr>
-        <w:t xml:space="preserve"> и </w:t>
-      </w:r>
-      <w:proofErr w:type="spellStart"/>
-      <w:r>
-        <w:rPr>
-          <w:sz w:val="28"/>
-          <w:szCs w:val="28"/>
-        </w:rPr>
-        <w:t>MySQL</w:t>
-      </w:r>
-      <w:proofErr w:type="spellEnd"/>
-      <w:r>
-        <w:rPr>
-          <w:sz w:val="28"/>
-          <w:szCs w:val="28"/>
-        </w:rPr>
-        <w:t>), H2 в целом более производительна, чем указанные СУБД</w:t>
+        <w:t>тестов производительности, H2 и некоторых других популярных СУБД (в частности, HSQLDB, PostgreSQL и MySQL), H2 в целом более производительна, чем указанные СУБД</w:t>
       </w:r>
       <w:r>
         <w:rPr>
@@ -1278,23 +1336,7 @@
           <w:sz w:val="28"/>
           <w:szCs w:val="28"/>
         </w:rPr>
-        <w:t xml:space="preserve">не требует создания сервера и наличия </w:t>
-      </w:r>
-      <w:proofErr w:type="spellStart"/>
-      <w:r>
-        <w:rPr>
-          <w:sz w:val="28"/>
-          <w:szCs w:val="28"/>
-        </w:rPr>
-        <w:t>интернет-соединения</w:t>
-      </w:r>
-      <w:proofErr w:type="spellEnd"/>
-      <w:r>
-        <w:rPr>
-          <w:sz w:val="28"/>
-          <w:szCs w:val="28"/>
-        </w:rPr>
-        <w:t>, отсутствие которых прописано в требованиях к проекту.</w:t>
+        <w:t>не требует создания сервера и наличия интернет-соединения, отсутствие которых прописано в требованиях к проекту.</w:t>
       </w:r>
       <w:r>
         <w:rPr>
@@ -1697,41 +1739,17 @@
     </w:p>
     <w:p>
       <w:r>
-        <w:t>1</w:t>
-      </w:r>
-      <w:proofErr w:type="gramStart"/>
-      <w:r>
-        <w:t>С:Предприятие</w:t>
-      </w:r>
-      <w:proofErr w:type="gramEnd"/>
-      <w:r>
-        <w:t xml:space="preserve"> 8.3.13.1513</w:t>
-      </w:r>
-    </w:p>
-    <w:p>
-      <w:r>
-        <w:t>Система программ «1</w:t>
-      </w:r>
-      <w:proofErr w:type="gramStart"/>
-      <w:r>
-        <w:t>С:Предприятие</w:t>
-      </w:r>
-      <w:proofErr w:type="gramEnd"/>
-      <w:r>
-        <w:t xml:space="preserve"> 8» включает в себя платформу и прикладные решения, разработанные на ее основе, для автоматизации деятельности организаций и частных лиц. Сама платформа не является программным продуктом для использования конечными пользователями, которые обычно работают с одним из многих прикладных решений (конфигураций), разработанных на данной платформе. Такой подход позволяет автоматизировать различные виды деятельности, используя единую технологическую платформу.</w:t>
-      </w:r>
-    </w:p>
-    <w:p>
-      <w:r>
-        <w:t>Гибкость платформы позволяет применять 1</w:t>
-      </w:r>
-      <w:proofErr w:type="gramStart"/>
-      <w:r>
-        <w:t>С:Предприятие</w:t>
-      </w:r>
-      <w:proofErr w:type="gramEnd"/>
-      <w:r>
-        <w:t xml:space="preserve"> 8 в самых разнообразных областях:</w:t>
+        <w:t>1С:Предприятие 8.3.13.1513</w:t>
+      </w:r>
+    </w:p>
+    <w:p>
+      <w:r>
+        <w:t>Система программ «1С:Предприятие 8» включает в себя платформу и прикладные решения, разработанные на ее основе, для автоматизации деятельности организаций и частных лиц. Сама платформа не является программным продуктом для использования конечными пользователями, которые обычно работают с одним из многих прикладных решений (конфигураций), разработанных на данной платформе. Такой подход позволяет автоматизировать различные виды деятельности, используя единую технологическую платформу.</w:t>
+      </w:r>
+    </w:p>
+    <w:p>
+      <w:r>
+        <w:t>Гибкость платформы позволяет применять 1С:Предприятие 8 в самых разнообразных областях:</w:t>
       </w:r>
     </w:p>
     <w:p>
@@ -1791,15 +1809,7 @@
         </w:numPr>
       </w:pPr>
       <w:r>
-        <w:t xml:space="preserve">широкие возможности для управленческого учета и построения аналитической отчетности, поддержка </w:t>
-      </w:r>
-      <w:proofErr w:type="spellStart"/>
-      <w:r>
-        <w:t>многовалютного</w:t>
-      </w:r>
-      <w:proofErr w:type="spellEnd"/>
-      <w:r>
-        <w:t xml:space="preserve"> учета;</w:t>
+        <w:t>широкие возможности для управленческого учета и построения аналитической отчетности, поддержка многовалютного учета;</w:t>
       </w:r>
     </w:p>
     <w:p>
@@ -1848,21 +1858,7 @@
         <w:rPr>
           <w:b/>
         </w:rPr>
-        <w:t>1</w:t>
-      </w:r>
-      <w:proofErr w:type="gramStart"/>
-      <w:r>
-        <w:rPr>
-          <w:b/>
-        </w:rPr>
-        <w:t>С:Аренда</w:t>
-      </w:r>
-      <w:proofErr w:type="gramEnd"/>
-      <w:r>
-        <w:rPr>
-          <w:b/>
-        </w:rPr>
-        <w:t xml:space="preserve"> и управление недвижимостью</w:t>
+        <w:t>1С:Аренда и управление недвижимостью</w:t>
       </w:r>
     </w:p>
     <w:p>
@@ -1878,15 +1874,7 @@
     </w:p>
     <w:p>
       <w:r>
-        <w:t>Продукт разработан на последней версии технологической платформы «1</w:t>
-      </w:r>
-      <w:proofErr w:type="gramStart"/>
-      <w:r>
-        <w:t>С:Предприятие</w:t>
-      </w:r>
-      <w:proofErr w:type="gramEnd"/>
-      <w:r>
-        <w:t xml:space="preserve"> 8» и выпускается в двух вариантах- на основе типовых конфигураций «Бухгалтерия предприятия» и «Управление производственным предприятием».</w:t>
+        <w:t>Продукт разработан на последней версии технологической платформы «1С:Предприятие 8» и выпускается в двух вариантах- на основе типовых конфигураций «Бухгалтерия предприятия» и «Управление производственным предприятием».</w:t>
       </w:r>
     </w:p>
     <w:p/>
@@ -1896,13 +1884,8 @@
       </w:r>
     </w:p>
     <w:p>
-      <w:proofErr w:type="spellStart"/>
-      <w:r>
-        <w:t>Доистоинства</w:t>
-      </w:r>
-      <w:proofErr w:type="spellEnd"/>
-      <w:r>
-        <w:t>:</w:t>
+      <w:r>
+        <w:t>Доистоинства:</w:t>
       </w:r>
     </w:p>
     <w:p>
@@ -2017,13 +2000,8 @@
           <w:numId w:val="4"/>
         </w:numPr>
       </w:pPr>
-      <w:proofErr w:type="spellStart"/>
-      <w:r>
-        <w:t>Нагроможденность</w:t>
-      </w:r>
-      <w:proofErr w:type="spellEnd"/>
-      <w:r>
-        <w:t xml:space="preserve">. Этот недостаток присутствует как в функциональном плане в виде довольно большого скопления функций и возможностей в одном месте, так и в визуальном плане – интерфейс </w:t>
+      <w:r>
+        <w:t xml:space="preserve">Нагроможденность. Этот недостаток присутствует как в функциональном плане в виде довольно большого скопления функций и возможностей в одном месте, так и в визуальном плане – интерфейс </w:t>
       </w:r>
       <w:r>
         <w:t>непростой</w:t>
@@ -2047,15 +2025,7 @@
         <w:t>«</w:t>
       </w:r>
       <w:r>
-        <w:t>1</w:t>
-      </w:r>
-      <w:proofErr w:type="gramStart"/>
-      <w:r>
-        <w:t>С:Аренда</w:t>
-      </w:r>
-      <w:proofErr w:type="gramEnd"/>
-      <w:r>
-        <w:t xml:space="preserve"> и управление недвижимостью</w:t>
+        <w:t>1С:Аренда и управление недвижимостью</w:t>
       </w:r>
       <w:r>
         <w:t>» есть о</w:t>
@@ -2126,15 +2096,7 @@
         <w:t>Узкая специализация. Возможность сосредоточиться на конкретной функциональности – аренде помещений.</w:t>
       </w:r>
       <w:r>
-        <w:t xml:space="preserve"> Это позволит избежать возможного испуга и </w:t>
-      </w:r>
-      <w:proofErr w:type="spellStart"/>
-      <w:r>
-        <w:t>недопониманий</w:t>
-      </w:r>
-      <w:proofErr w:type="spellEnd"/>
-      <w:r>
-        <w:t xml:space="preserve"> со стороны пользователя, который рассчитывает получить инструменты для решения своих задач, а по итогу получает сборник из множества намешанных возможностей.</w:t>
+        <w:t xml:space="preserve"> Это позволит избежать возможного испуга и недопониманий со стороны пользователя, который рассчитывает получить инструменты для решения своих задач, а по итогу получает сборник из множества намешанных возможностей.</w:t>
       </w:r>
     </w:p>
     <w:p>
@@ -2156,15 +2118,7 @@
         <w:t>инимализм в управлении и функционале отвергает возможн</w:t>
       </w:r>
       <w:r>
-        <w:t xml:space="preserve">ую </w:t>
-      </w:r>
-      <w:proofErr w:type="spellStart"/>
-      <w:r>
-        <w:t>путанницу</w:t>
-      </w:r>
-      <w:proofErr w:type="spellEnd"/>
-      <w:r>
-        <w:t xml:space="preserve"> в работе приложения.</w:t>
+        <w:t>ую путанницу в работе приложения.</w:t>
       </w:r>
     </w:p>
     <w:p>
@@ -2287,15 +2241,7 @@
       </w:r>
       <w:r>
         <w:br/>
-        <w:t xml:space="preserve">У одного счета – лишь 1 договора. У 1 договора – множество </w:t>
-      </w:r>
-      <w:proofErr w:type="gramStart"/>
-      <w:r>
-        <w:t>счетов(</w:t>
-      </w:r>
-      <w:proofErr w:type="gramEnd"/>
-      <w:r>
-        <w:t>за каждый месяц)</w:t>
+        <w:t>У одного счета – лишь 1 договора. У 1 договора – множество счетов(за каждый месяц)</w:t>
       </w:r>
     </w:p>
     <w:p/>
@@ -2378,7 +2324,6 @@
       <w:r>
         <w:t xml:space="preserve">Информация для подключения к СУБД вынесена в отдельный конфигурационный </w:t>
       </w:r>
-      <w:proofErr w:type="gramStart"/>
       <w:r>
         <w:rPr>
           <w:lang w:val="en-US"/>
@@ -2394,7 +2339,6 @@
         </w:rPr>
         <w:t>properties</w:t>
       </w:r>
-      <w:proofErr w:type="gramEnd"/>
       <w:r>
         <w:t xml:space="preserve"> </w:t>
       </w:r>
@@ -2410,14 +2354,12 @@
         <w:br/>
         <w:t xml:space="preserve">Но кроме этого, методы сделаны статическими и выделены в модель приложения – класс </w:t>
       </w:r>
-      <w:proofErr w:type="spellStart"/>
       <w:r>
         <w:rPr>
           <w:lang w:val="en-US"/>
         </w:rPr>
         <w:t>RenterModel</w:t>
       </w:r>
-      <w:proofErr w:type="spellEnd"/>
       <w:r>
         <w:t xml:space="preserve">, </w:t>
       </w:r>
@@ -2437,14 +2379,12 @@
         <w:br/>
         <w:t xml:space="preserve">Класс </w:t>
       </w:r>
-      <w:proofErr w:type="spellStart"/>
       <w:r>
         <w:rPr>
           <w:lang w:val="en-US"/>
         </w:rPr>
         <w:t>RenterModel</w:t>
       </w:r>
-      <w:proofErr w:type="spellEnd"/>
       <w:r>
         <w:t xml:space="preserve"> </w:t>
       </w:r>
@@ -2457,14 +2397,12 @@
       <w:r>
         <w:t xml:space="preserve">Логика работы вывода списка по нажатию на кнопку «Показать» выделена в метод </w:t>
       </w:r>
-      <w:proofErr w:type="spellStart"/>
       <w:r>
         <w:rPr>
           <w:lang w:val="en-US"/>
         </w:rPr>
         <w:t>UpdateListRenters</w:t>
       </w:r>
-      <w:proofErr w:type="spellEnd"/>
       <w:r>
         <w:t xml:space="preserve">, </w:t>
       </w:r>
@@ -2474,7 +2412,6 @@
       <w:r>
         <w:br/>
       </w:r>
-      <w:proofErr w:type="spellStart"/>
       <w:r>
         <w:rPr>
           <w:lang w:val="en-US"/>
@@ -2487,7 +2424,6 @@
         </w:rPr>
         <w:t>ers</w:t>
       </w:r>
-      <w:proofErr w:type="spellEnd"/>
       <w:r>
         <w:t xml:space="preserve"> </w:t>
       </w:r>
@@ -2497,14 +2433,12 @@
       <w:r>
         <w:t xml:space="preserve">ка арендаторов для пользователя, через получение данных из </w:t>
       </w:r>
-      <w:proofErr w:type="spellStart"/>
       <w:r>
         <w:rPr>
           <w:lang w:val="en-US"/>
         </w:rPr>
         <w:t>RenterModel</w:t>
       </w:r>
-      <w:proofErr w:type="spellEnd"/>
       <w:r>
         <w:t xml:space="preserve"> и удаление старых.</w:t>
       </w:r>
@@ -2532,38 +2466,26 @@
     </w:p>
     <w:p>
       <w:r>
-        <w:t xml:space="preserve">Для конструирования меню и </w:t>
-      </w:r>
-      <w:proofErr w:type="spellStart"/>
-      <w:r>
-        <w:t>сайдбара</w:t>
-      </w:r>
-      <w:proofErr w:type="spellEnd"/>
-      <w:r>
-        <w:t xml:space="preserve"> написаны контроллеры </w:t>
-      </w:r>
-      <w:proofErr w:type="spellStart"/>
+        <w:t xml:space="preserve">Для конструирования меню и сайдбара написаны контроллеры </w:t>
+      </w:r>
       <w:r>
         <w:rPr>
           <w:lang w:val="en-US"/>
         </w:rPr>
         <w:t>MenuController</w:t>
       </w:r>
-      <w:proofErr w:type="spellEnd"/>
       <w:r>
         <w:t xml:space="preserve"> </w:t>
       </w:r>
       <w:r>
         <w:t xml:space="preserve">и </w:t>
       </w:r>
-      <w:proofErr w:type="spellStart"/>
       <w:r>
         <w:rPr>
           <w:lang w:val="en-US"/>
         </w:rPr>
         <w:t>SidebarController</w:t>
       </w:r>
-      <w:proofErr w:type="spellEnd"/>
       <w:r>
         <w:t xml:space="preserve">, </w:t>
       </w:r>
@@ -2589,14 +2511,12 @@
       <w:r>
         <w:t xml:space="preserve"> </w:t>
       </w:r>
-      <w:proofErr w:type="spellStart"/>
       <w:r>
         <w:rPr>
           <w:lang w:val="en-US"/>
         </w:rPr>
         <w:t>fxml</w:t>
       </w:r>
-      <w:proofErr w:type="spellEnd"/>
       <w:r>
         <w:t>.</w:t>
       </w:r>
@@ -2621,17 +2541,8 @@
     </w:p>
     <w:p>
       <w:r>
-        <w:t xml:space="preserve">Осуществлен перенос элементов интерфейса из </w:t>
-      </w:r>
-      <w:proofErr w:type="spellStart"/>
-      <w:r>
-        <w:t>RenterController</w:t>
-      </w:r>
-      <w:proofErr w:type="spellEnd"/>
-      <w:r>
-        <w:t xml:space="preserve"> в отдельный файл представления </w:t>
-      </w:r>
-      <w:proofErr w:type="gramStart"/>
+        <w:t xml:space="preserve">Осуществлен перенос элементов интерфейса из RenterController в отдельный файл представления </w:t>
+      </w:r>
       <w:r>
         <w:rPr>
           <w:lang w:val="en-US"/>
@@ -2641,15 +2552,12 @@
       <w:r>
         <w:t>.</w:t>
       </w:r>
-      <w:proofErr w:type="spellStart"/>
       <w:r>
         <w:rPr>
           <w:lang w:val="en-US"/>
         </w:rPr>
         <w:t>fxml</w:t>
       </w:r>
-      <w:proofErr w:type="spellEnd"/>
-      <w:proofErr w:type="gramEnd"/>
       <w:r>
         <w:t xml:space="preserve">. </w:t>
       </w:r>
@@ -2660,24 +2568,14 @@
         <w:br/>
         <w:t xml:space="preserve">В виду вышеперечисленных изменений, соответственно, изменен вызов контроллера из </w:t>
       </w:r>
-      <w:proofErr w:type="spellStart"/>
       <w:r>
         <w:rPr>
           <w:lang w:val="en-US"/>
         </w:rPr>
         <w:t>SidebarController</w:t>
       </w:r>
-      <w:proofErr w:type="spellEnd"/>
-      <w:r>
-        <w:t xml:space="preserve">, так как в текущей реализации нам необходимо создавать объект класса </w:t>
-      </w:r>
-      <w:proofErr w:type="spellStart"/>
-      <w:r>
-        <w:t>RenterController</w:t>
-      </w:r>
-      <w:proofErr w:type="spellEnd"/>
-      <w:r>
-        <w:t>, в отличии от предыдущей статической версии работы.</w:t>
+      <w:r>
+        <w:t>, так как в текущей реализации нам необходимо создавать объект класса RenterController, в отличии от предыдущей статической версии работы.</w:t>
       </w:r>
     </w:p>
     <w:p>
@@ -2687,14 +2585,12 @@
       <w:r>
         <w:t xml:space="preserve"> </w:t>
       </w:r>
-      <w:proofErr w:type="spellStart"/>
       <w:r>
         <w:rPr>
           <w:lang w:val="en-US"/>
         </w:rPr>
         <w:t>EconomistWorkstation</w:t>
       </w:r>
-      <w:proofErr w:type="spellEnd"/>
       <w:r>
         <w:t xml:space="preserve"> удалена часть, ответственная за отображение</w:t>
       </w:r>
@@ -2765,27 +2661,11 @@
     </w:p>
     <w:p>
       <w:r>
-        <w:t xml:space="preserve">Ускорься -  пора сдавать 2 главы первые, </w:t>
-      </w:r>
-      <w:proofErr w:type="spellStart"/>
-      <w:r>
-        <w:t>теор</w:t>
-      </w:r>
-      <w:proofErr w:type="spellEnd"/>
-      <w:r>
-        <w:t xml:space="preserve"> часть и про БД. </w:t>
+        <w:t xml:space="preserve">Ускорься -  пора сдавать 2 главы первые, теор часть и про БД. </w:t>
       </w:r>
       <w:r>
         <w:br/>
-        <w:t xml:space="preserve">Исследуй аналоги, алгоритм действий и расписывай. Потом </w:t>
-      </w:r>
-      <w:proofErr w:type="spellStart"/>
-      <w:r>
-        <w:t>прогу</w:t>
-      </w:r>
-      <w:proofErr w:type="spellEnd"/>
-      <w:r>
-        <w:t xml:space="preserve"> допишешь.</w:t>
+        <w:t>Исследуй аналоги, алгоритм действий и расписывай. Потом прогу допишешь.</w:t>
       </w:r>
     </w:p>
     <w:p>
@@ -2810,28 +2690,24 @@
       <w:r>
         <w:t xml:space="preserve">Так. Я перенес логику создания формы в отдельный контроллер </w:t>
       </w:r>
-      <w:proofErr w:type="spellStart"/>
       <w:r>
         <w:rPr>
           <w:lang w:val="en-US"/>
         </w:rPr>
         <w:t>RenterFormController</w:t>
       </w:r>
-      <w:proofErr w:type="spellEnd"/>
       <w:r>
         <w:t xml:space="preserve"> </w:t>
       </w:r>
       <w:r>
         <w:t xml:space="preserve">и представление </w:t>
       </w:r>
-      <w:proofErr w:type="spellStart"/>
       <w:r>
         <w:rPr>
           <w:lang w:val="en-US"/>
         </w:rPr>
         <w:t>RenterForm</w:t>
       </w:r>
-      <w:proofErr w:type="spellEnd"/>
       <w:r>
         <w:t xml:space="preserve"> </w:t>
       </w:r>
@@ -2906,14 +2782,12 @@
         <w:lastRenderedPageBreak/>
         <w:t xml:space="preserve">В </w:t>
       </w:r>
-      <w:proofErr w:type="spellStart"/>
       <w:r>
         <w:rPr>
           <w:lang w:val="en-US"/>
         </w:rPr>
         <w:t>RenterModel</w:t>
       </w:r>
-      <w:proofErr w:type="spellEnd"/>
       <w:r>
         <w:t xml:space="preserve"> </w:t>
       </w:r>
@@ -2944,25 +2818,21 @@
       <w:r>
         <w:br/>
       </w:r>
-      <w:proofErr w:type="spellStart"/>
       <w:r>
         <w:rPr>
           <w:lang w:val="en-US"/>
         </w:rPr>
         <w:t>RenterController</w:t>
       </w:r>
-      <w:proofErr w:type="spellEnd"/>
       <w:r>
         <w:t xml:space="preserve">. </w:t>
       </w:r>
-      <w:proofErr w:type="spellStart"/>
       <w:r>
         <w:rPr>
           <w:lang w:val="en-US"/>
         </w:rPr>
         <w:t>RenterFormController</w:t>
       </w:r>
-      <w:proofErr w:type="spellEnd"/>
       <w:r>
         <w:t xml:space="preserve"> </w:t>
       </w:r>
@@ -2993,14 +2863,12 @@
       <w:r>
         <w:t>.</w:t>
       </w:r>
-      <w:proofErr w:type="spellStart"/>
       <w:r>
         <w:rPr>
           <w:lang w:val="en-US"/>
         </w:rPr>
         <w:t>fxml</w:t>
       </w:r>
-      <w:proofErr w:type="spellEnd"/>
       <w:r>
         <w:t>.</w:t>
       </w:r>
@@ -3024,14 +2892,12 @@
       <w:r>
         <w:t>.</w:t>
       </w:r>
-      <w:proofErr w:type="spellStart"/>
       <w:r>
         <w:rPr>
           <w:lang w:val="en-US"/>
         </w:rPr>
         <w:t>toString</w:t>
       </w:r>
-      <w:proofErr w:type="spellEnd"/>
       <w:r>
         <w:t xml:space="preserve"> </w:t>
       </w:r>
@@ -3056,14 +2922,12 @@
       <w:r>
         <w:t xml:space="preserve">Используется в </w:t>
       </w:r>
-      <w:proofErr w:type="spellStart"/>
       <w:r>
         <w:rPr>
           <w:lang w:val="en-US"/>
         </w:rPr>
         <w:t>ComboBox</w:t>
       </w:r>
-      <w:proofErr w:type="spellEnd"/>
       <w:r>
         <w:t xml:space="preserve"> </w:t>
       </w:r>
@@ -3079,15 +2943,7 @@
         <w:t xml:space="preserve"> </w:t>
       </w:r>
       <w:r>
-        <w:t xml:space="preserve">все обращения и </w:t>
-      </w:r>
-      <w:proofErr w:type="spellStart"/>
-      <w:r>
-        <w:t>перессылки</w:t>
-      </w:r>
-      <w:proofErr w:type="spellEnd"/>
-      <w:r>
-        <w:t xml:space="preserve"> объекта БД</w:t>
+        <w:t>все обращения и перессылки объекта БД</w:t>
       </w:r>
       <w:r>
         <w:t xml:space="preserve"> из класса в класс.</w:t>
@@ -3215,14 +3071,12 @@
         <w:br/>
         <w:t xml:space="preserve">Реализована </w:t>
       </w:r>
-      <w:proofErr w:type="spellStart"/>
       <w:r>
         <w:rPr>
           <w:lang w:val="en-US"/>
         </w:rPr>
         <w:t>BuildingModel</w:t>
       </w:r>
-      <w:proofErr w:type="spellEnd"/>
       <w:r>
         <w:t xml:space="preserve"> </w:t>
       </w:r>
@@ -3244,40 +3098,28 @@
     </w:p>
     <w:p>
       <w:r>
-        <w:t xml:space="preserve">Контроллер зданий связан с контроллером </w:t>
-      </w:r>
-      <w:proofErr w:type="spellStart"/>
-      <w:r>
-        <w:t>сайдбара</w:t>
-      </w:r>
-      <w:proofErr w:type="spellEnd"/>
-      <w:r>
-        <w:t xml:space="preserve"> – теперь можно заходить на страницу зданий с помощью боковой панели.</w:t>
+        <w:t>Контроллер зданий связан с контроллером сайдбара – теперь можно заходить на страницу зданий с помощью боковой панели.</w:t>
       </w:r>
     </w:p>
     <w:p>
       <w:r>
         <w:t xml:space="preserve">Добавлено представление </w:t>
       </w:r>
-      <w:proofErr w:type="spellStart"/>
       <w:r>
         <w:rPr>
           <w:lang w:val="en-US"/>
         </w:rPr>
         <w:t>BuildingForm</w:t>
       </w:r>
-      <w:proofErr w:type="spellEnd"/>
       <w:r>
         <w:t>.</w:t>
       </w:r>
-      <w:proofErr w:type="spellStart"/>
       <w:r>
         <w:rPr>
           <w:lang w:val="en-US"/>
         </w:rPr>
         <w:t>fxml</w:t>
       </w:r>
-      <w:proofErr w:type="spellEnd"/>
       <w:r>
         <w:t xml:space="preserve"> </w:t>
       </w:r>
@@ -3287,15 +3129,7 @@
     </w:p>
     <w:p>
       <w:r>
-        <w:t xml:space="preserve">Запланировано: создать контроллер для представления создания зданий. Подумать о </w:t>
-      </w:r>
-      <w:proofErr w:type="spellStart"/>
-      <w:r>
-        <w:t>вышеозвученной</w:t>
-      </w:r>
-      <w:proofErr w:type="spellEnd"/>
-      <w:r>
-        <w:t xml:space="preserve"> идее сейчас, либо разобрать её после ещё созданий одной сущности.</w:t>
+        <w:t>Запланировано: создать контроллер для представления создания зданий. Подумать о вышеозвученной идее сейчас, либо разобрать её после ещё созданий одной сущности.</w:t>
       </w:r>
     </w:p>
     <w:p>
@@ -3307,14 +3141,12 @@
       <w:r>
         <w:t xml:space="preserve">Разработан </w:t>
       </w:r>
-      <w:proofErr w:type="spellStart"/>
       <w:r>
         <w:rPr>
           <w:lang w:val="en-US"/>
         </w:rPr>
         <w:t>BuildingFormController</w:t>
       </w:r>
-      <w:proofErr w:type="spellEnd"/>
       <w:r>
         <w:t xml:space="preserve"> </w:t>
       </w:r>
@@ -3324,14 +3156,12 @@
       <w:r>
         <w:t xml:space="preserve"> </w:t>
       </w:r>
-      <w:proofErr w:type="spellStart"/>
       <w:r>
         <w:rPr>
           <w:lang w:val="en-US"/>
         </w:rPr>
         <w:t>BuildingForm</w:t>
       </w:r>
-      <w:proofErr w:type="spellEnd"/>
       <w:r>
         <w:t>.</w:t>
       </w:r>
@@ -3346,14 +3176,12 @@
       <w:r>
         <w:t xml:space="preserve">в </w:t>
       </w:r>
-      <w:proofErr w:type="spellStart"/>
       <w:r>
         <w:rPr>
           <w:lang w:val="en-US"/>
         </w:rPr>
         <w:t>BuildingController</w:t>
       </w:r>
-      <w:proofErr w:type="spellEnd"/>
       <w:r>
         <w:t xml:space="preserve"> для отображения формы.</w:t>
       </w:r>
@@ -3373,26 +3201,16 @@
       <w:r>
         <w:t xml:space="preserve">Создан метод получения одного арендатора </w:t>
       </w:r>
-      <w:proofErr w:type="spellStart"/>
       <w:r>
         <w:rPr>
           <w:lang w:val="en-US"/>
         </w:rPr>
         <w:t>getRenter</w:t>
       </w:r>
-      <w:proofErr w:type="spellEnd"/>
-    </w:p>
-    <w:p>
-      <w:r>
-        <w:t xml:space="preserve">Запланировано: сделать полноценное редактирование профиля, кнопки для возврата назад или </w:t>
-      </w:r>
-      <w:proofErr w:type="spellStart"/>
-      <w:r>
-        <w:t>типо</w:t>
-      </w:r>
-      <w:proofErr w:type="spellEnd"/>
-      <w:r>
-        <w:t xml:space="preserve"> того.</w:t>
+    </w:p>
+    <w:p>
+      <w:r>
+        <w:t>Запланировано: сделать полноценное редактирование профиля, кнопки для возврата назад или типо того.</w:t>
       </w:r>
       <w:r>
         <w:t xml:space="preserve"> </w:t>
@@ -3422,14 +3240,12 @@
       <w:r>
         <w:t xml:space="preserve">Создание представления для профиля </w:t>
       </w:r>
-      <w:proofErr w:type="spellStart"/>
       <w:r>
         <w:rPr>
           <w:lang w:val="en-US"/>
         </w:rPr>
         <w:t>RenterProfile</w:t>
       </w:r>
-      <w:proofErr w:type="spellEnd"/>
       <w:r>
         <w:t>, его контроллера и связи между ними.</w:t>
       </w:r>
@@ -3471,14 +3287,12 @@
       <w:r>
         <w:t>.</w:t>
       </w:r>
-      <w:proofErr w:type="spellStart"/>
       <w:r>
         <w:rPr>
           <w:lang w:val="en-US"/>
         </w:rPr>
         <w:t>fxml</w:t>
       </w:r>
-      <w:proofErr w:type="spellEnd"/>
       <w:r>
         <w:t xml:space="preserve"> </w:t>
       </w:r>
@@ -3502,27 +3316,23 @@
       <w:r>
         <w:t xml:space="preserve">в </w:t>
       </w:r>
-      <w:proofErr w:type="spellStart"/>
       <w:r>
         <w:rPr>
           <w:lang w:val="en-US"/>
         </w:rPr>
         <w:t>ContractFormController</w:t>
       </w:r>
-      <w:proofErr w:type="spellEnd"/>
     </w:p>
     <w:p>
       <w:r>
         <w:t xml:space="preserve">Фиксация изменений в </w:t>
       </w:r>
-      <w:proofErr w:type="spellStart"/>
       <w:r>
         <w:rPr>
           <w:lang w:val="en-US"/>
         </w:rPr>
         <w:t>ContractController</w:t>
       </w:r>
-      <w:proofErr w:type="spellEnd"/>
       <w:r>
         <w:t xml:space="preserve"> </w:t>
       </w:r>
@@ -3534,15 +3344,7 @@
     </w:p>
     <w:p>
       <w:r>
-        <w:t xml:space="preserve">Приступить к </w:t>
-      </w:r>
-      <w:proofErr w:type="spellStart"/>
-      <w:r>
-        <w:t>рефакторингу</w:t>
-      </w:r>
-      <w:proofErr w:type="spellEnd"/>
-      <w:r>
-        <w:t xml:space="preserve"> кода и профилю.</w:t>
+        <w:t>Приступить к рефакторингу кода и профилю.</w:t>
       </w:r>
     </w:p>
     <w:p>
@@ -3671,23 +3473,7 @@
         <w:t xml:space="preserve">, </w:t>
       </w:r>
       <w:r>
-        <w:t xml:space="preserve">который будет содержать в себе и аренду и </w:t>
-      </w:r>
-      <w:proofErr w:type="spellStart"/>
-      <w:r>
-        <w:t>комуналку</w:t>
-      </w:r>
-      <w:proofErr w:type="spellEnd"/>
-      <w:r>
-        <w:t xml:space="preserve">, во </w:t>
-      </w:r>
-      <w:proofErr w:type="spellStart"/>
-      <w:r>
-        <w:t>избежании</w:t>
-      </w:r>
-      <w:proofErr w:type="spellEnd"/>
-      <w:r>
-        <w:t xml:space="preserve"> связи 1 к 1.</w:t>
+        <w:t>который будет содержать в себе и аренду и комуналку, во избежании связи 1 к 1.</w:t>
       </w:r>
       <w:r>
         <w:br/>
@@ -3719,19 +3505,15 @@
         </w:rPr>
         <w:t>Month</w:t>
       </w:r>
-      <w:proofErr w:type="gramStart"/>
       <w:r>
         <w:t>-&gt;</w:t>
       </w:r>
-      <w:proofErr w:type="spellStart"/>
       <w:r>
         <w:rPr>
           <w:lang w:val="en-US"/>
         </w:rPr>
         <w:t>GetRent</w:t>
       </w:r>
-      <w:proofErr w:type="spellEnd"/>
-      <w:proofErr w:type="gramEnd"/>
       <w:r>
         <w:t xml:space="preserve">. </w:t>
       </w:r>
@@ -3780,23 +3562,7 @@
     </w:p>
     <w:p>
       <w:r>
-        <w:t xml:space="preserve">Пока что для облегчения задачи и </w:t>
-      </w:r>
-      <w:proofErr w:type="spellStart"/>
-      <w:r>
-        <w:t>комуналка</w:t>
-      </w:r>
-      <w:proofErr w:type="spellEnd"/>
-      <w:r>
-        <w:t xml:space="preserve"> и арендная плата </w:t>
-      </w:r>
-      <w:proofErr w:type="spellStart"/>
-      <w:r>
-        <w:t>обьединены</w:t>
-      </w:r>
-      <w:proofErr w:type="spellEnd"/>
-      <w:r>
-        <w:t xml:space="preserve"> в 1 сущность </w:t>
+        <w:t xml:space="preserve">Пока что для облегчения задачи и комуналка и арендная плата обьединены в 1 сущность </w:t>
       </w:r>
       <w:r>
         <w:rPr>
@@ -3834,14 +3600,12 @@
       <w:r>
         <w:t xml:space="preserve">Осуществлен вывод списка месяцев в профиле договора </w:t>
       </w:r>
-      <w:proofErr w:type="spellStart"/>
       <w:r>
         <w:rPr>
           <w:lang w:val="en-US"/>
         </w:rPr>
         <w:t>ContractProfileController</w:t>
       </w:r>
-      <w:proofErr w:type="spellEnd"/>
       <w:r>
         <w:t>.</w:t>
       </w:r>
@@ -3852,13 +3616,8 @@
       </w:r>
     </w:p>
     <w:p>
-      <w:proofErr w:type="spellStart"/>
-      <w:r>
-        <w:t>Пофикшены</w:t>
-      </w:r>
-      <w:proofErr w:type="spellEnd"/>
-      <w:r>
-        <w:t xml:space="preserve"> баги с выводом. Работоспособная версия</w:t>
+      <w:r>
+        <w:t>Пофикшены баги с выводом. Работоспособная версия</w:t>
       </w:r>
     </w:p>
     <w:p>
@@ -3878,24 +3637,14 @@
       <w:r>
         <w:t xml:space="preserve"> </w:t>
       </w:r>
-      <w:proofErr w:type="spellStart"/>
       <w:r>
         <w:rPr>
           <w:lang w:val="en-US"/>
         </w:rPr>
         <w:t>Datepicker</w:t>
       </w:r>
-      <w:proofErr w:type="spellEnd"/>
-      <w:r>
-        <w:t xml:space="preserve"> для создания </w:t>
-      </w:r>
-      <w:proofErr w:type="spellStart"/>
-      <w:r>
-        <w:t>догвора</w:t>
-      </w:r>
-      <w:proofErr w:type="spellEnd"/>
-      <w:r>
-        <w:t>.</w:t>
+      <w:r>
+        <w:t xml:space="preserve"> для создания догвора.</w:t>
       </w:r>
     </w:p>
     <w:p>
@@ -3910,15 +3659,7 @@
     </w:p>
     <w:p>
       <w:r>
-        <w:t xml:space="preserve">Исправлено проставление первой и последней даты для вынесения счета </w:t>
-      </w:r>
-      <w:proofErr w:type="gramStart"/>
-      <w:r>
-        <w:t>за месячную оплаты</w:t>
-      </w:r>
-      <w:proofErr w:type="gramEnd"/>
-      <w:r>
-        <w:t>.</w:t>
+        <w:t>Исправлено проставление первой и последней даты для вынесения счета за месячную оплаты.</w:t>
       </w:r>
     </w:p>
     <w:p>
@@ -3945,14 +3686,12 @@
       <w:r>
         <w:t xml:space="preserve">Обработчики </w:t>
       </w:r>
-      <w:proofErr w:type="spellStart"/>
       <w:r>
         <w:rPr>
           <w:lang w:val="en-US"/>
         </w:rPr>
         <w:t>TextField</w:t>
       </w:r>
-      <w:proofErr w:type="spellEnd"/>
       <w:r>
         <w:t xml:space="preserve"> для вывода итогов вычисления расчетов за оплату</w:t>
       </w:r>
@@ -3982,15 +3721,7 @@
     </w:p>
     <w:p>
       <w:r>
-        <w:t xml:space="preserve">Сохраняю </w:t>
-      </w:r>
-      <w:proofErr w:type="spellStart"/>
-      <w:r>
-        <w:t>ворд</w:t>
-      </w:r>
-      <w:proofErr w:type="spellEnd"/>
-      <w:r>
-        <w:t xml:space="preserve"> файл и запросы к БД обновленные.</w:t>
+        <w:t>Сохраняю ворд файл и запросы к БД обновленные.</w:t>
       </w:r>
     </w:p>
     <w:p>
@@ -4015,14 +3746,12 @@
         <w:lastRenderedPageBreak/>
         <w:t xml:space="preserve">Надо: оптимизировать обработчики изменения </w:t>
       </w:r>
-      <w:proofErr w:type="spellStart"/>
       <w:r>
         <w:rPr>
           <w:lang w:val="en-US"/>
         </w:rPr>
         <w:t>TextField</w:t>
       </w:r>
-      <w:proofErr w:type="spellEnd"/>
       <w:r>
         <w:t xml:space="preserve"> </w:t>
       </w:r>
@@ -4033,15 +3762,7 @@
         <w:t xml:space="preserve"> </w:t>
       </w:r>
       <w:r>
-        <w:t xml:space="preserve">просто метод выделить </w:t>
-      </w:r>
-      <w:proofErr w:type="spellStart"/>
-      <w:r>
-        <w:t>отедьный</w:t>
-      </w:r>
-      <w:proofErr w:type="spellEnd"/>
-      <w:r>
-        <w:t xml:space="preserve"> в этом же классе, который будет сам навешивать обработчик в зависимости от 2 аргументов – объекта, на который навешивается, и того, который будет участвовать в умножении.</w:t>
+        <w:t>просто метод выделить отедьный в этом же классе, который будет сам навешивать обработчик в зависимости от 2 аргументов – объекта, на который навешивается, и того, который будет участвовать в умножении.</w:t>
       </w:r>
       <w:r>
         <w:br/>
@@ -4066,6 +3787,56 @@
     </w:sectPr>
   </w:body>
 </w:document>
+</file>
+
+<file path=word/endnotes.xml><?xml version="1.0" encoding="utf-8"?>
+<w:endnotes xmlns:wpc="http://schemas.microsoft.com/office/word/2010/wordprocessingCanvas" xmlns:cx="http://schemas.microsoft.com/office/drawing/2014/chartex" xmlns:cx1="http://schemas.microsoft.com/office/drawing/2015/9/8/chartex" xmlns:mc="http://schemas.openxmlformats.org/markup-compatibility/2006" xmlns:o="urn:schemas-microsoft-com:office:office" xmlns:r="http://schemas.openxmlformats.org/officeDocument/2006/relationships" xmlns:m="http://schemas.openxmlformats.org/officeDocument/2006/math" xmlns:v="urn:schemas-microsoft-com:vml" xmlns:wp14="http://schemas.microsoft.com/office/word/2010/wordprocessingDrawing" xmlns:wp="http://schemas.openxmlformats.org/drawingml/2006/wordprocessingDrawing" xmlns:w10="urn:schemas-microsoft-com:office:word" xmlns:w="http://schemas.openxmlformats.org/wordprocessingml/2006/main" xmlns:w14="http://schemas.microsoft.com/office/word/2010/wordml" xmlns:w15="http://schemas.microsoft.com/office/word/2012/wordml" xmlns:w16se="http://schemas.microsoft.com/office/word/2015/wordml/symex" xmlns:wpg="http://schemas.microsoft.com/office/word/2010/wordprocessingGroup" xmlns:wpi="http://schemas.microsoft.com/office/word/2010/wordprocessingInk" xmlns:wne="http://schemas.microsoft.com/office/word/2006/wordml" xmlns:wps="http://schemas.microsoft.com/office/word/2010/wordprocessingShape" mc:Ignorable="w14 w15 w16se wp14">
+  <w:endnote w:type="separator" w:id="-1">
+    <w:p>
+      <w:pPr>
+        <w:spacing w:after="0" w:line="240" w:lineRule="auto"/>
+      </w:pPr>
+      <w:r>
+        <w:separator/>
+      </w:r>
+    </w:p>
+  </w:endnote>
+  <w:endnote w:type="continuationSeparator" w:id="0">
+    <w:p>
+      <w:pPr>
+        <w:spacing w:after="0" w:line="240" w:lineRule="auto"/>
+      </w:pPr>
+      <w:r>
+        <w:continuationSeparator/>
+      </w:r>
+    </w:p>
+  </w:endnote>
+</w:endnotes>
+</file>
+
+<file path=word/footnotes.xml><?xml version="1.0" encoding="utf-8"?>
+<w:footnotes xmlns:wpc="http://schemas.microsoft.com/office/word/2010/wordprocessingCanvas" xmlns:cx="http://schemas.microsoft.com/office/drawing/2014/chartex" xmlns:cx1="http://schemas.microsoft.com/office/drawing/2015/9/8/chartex" xmlns:mc="http://schemas.openxmlformats.org/markup-compatibility/2006" xmlns:o="urn:schemas-microsoft-com:office:office" xmlns:r="http://schemas.openxmlformats.org/officeDocument/2006/relationships" xmlns:m="http://schemas.openxmlformats.org/officeDocument/2006/math" xmlns:v="urn:schemas-microsoft-com:vml" xmlns:wp14="http://schemas.microsoft.com/office/word/2010/wordprocessingDrawing" xmlns:wp="http://schemas.openxmlformats.org/drawingml/2006/wordprocessingDrawing" xmlns:w10="urn:schemas-microsoft-com:office:word" xmlns:w="http://schemas.openxmlformats.org/wordprocessingml/2006/main" xmlns:w14="http://schemas.microsoft.com/office/word/2010/wordml" xmlns:w15="http://schemas.microsoft.com/office/word/2012/wordml" xmlns:w16se="http://schemas.microsoft.com/office/word/2015/wordml/symex" xmlns:wpg="http://schemas.microsoft.com/office/word/2010/wordprocessingGroup" xmlns:wpi="http://schemas.microsoft.com/office/word/2010/wordprocessingInk" xmlns:wne="http://schemas.microsoft.com/office/word/2006/wordml" xmlns:wps="http://schemas.microsoft.com/office/word/2010/wordprocessingShape" mc:Ignorable="w14 w15 w16se wp14">
+  <w:footnote w:type="separator" w:id="-1">
+    <w:p>
+      <w:pPr>
+        <w:spacing w:after="0" w:line="240" w:lineRule="auto"/>
+      </w:pPr>
+      <w:r>
+        <w:separator/>
+      </w:r>
+    </w:p>
+  </w:footnote>
+  <w:footnote w:type="continuationSeparator" w:id="0">
+    <w:p>
+      <w:pPr>
+        <w:spacing w:after="0" w:line="240" w:lineRule="auto"/>
+      </w:pPr>
+      <w:r>
+        <w:continuationSeparator/>
+      </w:r>
+    </w:p>
+  </w:footnote>
+</w:footnotes>
 </file>
 
 <file path=word/numbering.xml><?xml version="1.0" encoding="utf-8"?>
@@ -5136,7 +4907,6 @@
   <w:style w:type="character" w:default="1" w:styleId="a0">
     <w:name w:val="Default Paragraph Font"/>
     <w:uiPriority w:val="1"/>
-    <w:semiHidden/>
     <w:unhideWhenUsed/>
   </w:style>
   <w:style w:type="table" w:default="1" w:styleId="a1">
@@ -5170,6 +4940,50 @@
       <w:ind w:left="720"/>
       <w:contextualSpacing/>
     </w:pPr>
+  </w:style>
+  <w:style w:type="paragraph" w:styleId="a4">
+    <w:name w:val="header"/>
+    <w:basedOn w:val="a"/>
+    <w:link w:val="a5"/>
+    <w:uiPriority w:val="99"/>
+    <w:unhideWhenUsed/>
+    <w:rsid w:val="00EA4DF2"/>
+    <w:pPr>
+      <w:tabs>
+        <w:tab w:val="center" w:pos="4677"/>
+        <w:tab w:val="right" w:pos="9355"/>
+      </w:tabs>
+      <w:spacing w:after="0" w:line="240" w:lineRule="auto"/>
+    </w:pPr>
+  </w:style>
+  <w:style w:type="character" w:customStyle="1" w:styleId="a5">
+    <w:name w:val="Верхний колонтитул Знак"/>
+    <w:basedOn w:val="a0"/>
+    <w:link w:val="a4"/>
+    <w:uiPriority w:val="99"/>
+    <w:rsid w:val="00EA4DF2"/>
+  </w:style>
+  <w:style w:type="paragraph" w:styleId="a6">
+    <w:name w:val="footer"/>
+    <w:basedOn w:val="a"/>
+    <w:link w:val="a7"/>
+    <w:uiPriority w:val="99"/>
+    <w:unhideWhenUsed/>
+    <w:rsid w:val="00EA4DF2"/>
+    <w:pPr>
+      <w:tabs>
+        <w:tab w:val="center" w:pos="4677"/>
+        <w:tab w:val="right" w:pos="9355"/>
+      </w:tabs>
+      <w:spacing w:after="0" w:line="240" w:lineRule="auto"/>
+    </w:pPr>
+  </w:style>
+  <w:style w:type="character" w:customStyle="1" w:styleId="a7">
+    <w:name w:val="Нижний колонтитул Знак"/>
+    <w:basedOn w:val="a0"/>
+    <w:link w:val="a6"/>
+    <w:uiPriority w:val="99"/>
+    <w:rsid w:val="00EA4DF2"/>
   </w:style>
 </w:styles>
 </file>

</xml_diff>

<commit_message>
Update docs and queries
</commit_message>
<xml_diff>
--- a/Собранные данные.docx
+++ b/Собранные данные.docx
@@ -4,1019 +4,6 @@
   <w:body>
     <w:p>
       <w:pPr>
-        <w:spacing w:line="240" w:lineRule="auto"/>
-        <w:ind w:firstLine="0"/>
-        <w:jc w:val="center"/>
-        <w:rPr>
-          <w:rFonts w:eastAsia="Times New Roman" w:cs="Times New Roman"/>
-          <w:sz w:val="24"/>
-          <w:szCs w:val="24"/>
-          <w:lang w:eastAsia="ru-RU"/>
-        </w:rPr>
-      </w:pPr>
-      <w:r>
-        <w:rPr>
-          <w:rFonts w:eastAsia="Times New Roman" w:cs="Times New Roman"/>
-          <w:sz w:val="24"/>
-          <w:szCs w:val="24"/>
-          <w:lang w:eastAsia="ru-RU"/>
-        </w:rPr>
-        <w:t xml:space="preserve">МИНИСТЕРСТВО ОБРАЗОВАНИЯ И НАУКИ </w:t>
-      </w:r>
-    </w:p>
-    <w:p>
-      <w:pPr>
-        <w:spacing w:line="240" w:lineRule="auto"/>
-        <w:ind w:firstLine="0"/>
-        <w:jc w:val="center"/>
-        <w:rPr>
-          <w:rFonts w:eastAsia="Times New Roman" w:cs="Times New Roman"/>
-          <w:sz w:val="24"/>
-          <w:szCs w:val="24"/>
-          <w:lang w:eastAsia="ru-RU"/>
-        </w:rPr>
-      </w:pPr>
-      <w:r>
-        <w:rPr>
-          <w:rFonts w:eastAsia="Times New Roman" w:cs="Times New Roman"/>
-          <w:sz w:val="24"/>
-          <w:szCs w:val="24"/>
-          <w:lang w:eastAsia="ru-RU"/>
-        </w:rPr>
-        <w:t>ЛУГАНСКОЙ НАРОДНОЙ РЕСПУБЛИКИ</w:t>
-      </w:r>
-    </w:p>
-    <w:p>
-      <w:pPr>
-        <w:spacing w:line="240" w:lineRule="auto"/>
-        <w:ind w:firstLine="0"/>
-        <w:jc w:val="center"/>
-        <w:rPr>
-          <w:rFonts w:eastAsia="Times New Roman" w:cs="Times New Roman"/>
-          <w:bCs/>
-          <w:sz w:val="24"/>
-          <w:szCs w:val="24"/>
-          <w:lang w:eastAsia="ru-RU"/>
-        </w:rPr>
-      </w:pPr>
-      <w:r>
-        <w:rPr>
-          <w:rFonts w:eastAsia="Times New Roman" w:cs="Times New Roman"/>
-          <w:bCs/>
-          <w:sz w:val="24"/>
-          <w:szCs w:val="24"/>
-          <w:lang w:eastAsia="ru-RU"/>
-        </w:rPr>
-        <w:t xml:space="preserve">ГОСУДАРСТВЕННОЕ ОБРАЗОВАТЕЛЬНОЕ УЧРЕЖДЕНИЕ </w:t>
-      </w:r>
-    </w:p>
-    <w:p>
-      <w:pPr>
-        <w:spacing w:line="240" w:lineRule="auto"/>
-        <w:ind w:firstLine="0"/>
-        <w:jc w:val="center"/>
-        <w:rPr>
-          <w:rFonts w:eastAsia="Times New Roman" w:cs="Times New Roman"/>
-          <w:bCs/>
-          <w:sz w:val="24"/>
-          <w:szCs w:val="24"/>
-          <w:lang w:eastAsia="ru-RU"/>
-        </w:rPr>
-      </w:pPr>
-      <w:r>
-        <w:rPr>
-          <w:rFonts w:eastAsia="Times New Roman" w:cs="Times New Roman"/>
-          <w:bCs/>
-          <w:sz w:val="24"/>
-          <w:szCs w:val="24"/>
-          <w:lang w:eastAsia="ru-RU"/>
-        </w:rPr>
-        <w:t>ВЫСШЕГО ПРОФЕССИОНАЛЬНОГО ОБРАЗОВАНИЯ</w:t>
-      </w:r>
-    </w:p>
-    <w:p>
-      <w:pPr>
-        <w:spacing w:line="240" w:lineRule="auto"/>
-        <w:ind w:firstLine="0"/>
-        <w:jc w:val="center"/>
-        <w:rPr>
-          <w:rFonts w:eastAsia="Times New Roman" w:cs="Times New Roman"/>
-          <w:bCs/>
-          <w:sz w:val="24"/>
-          <w:szCs w:val="24"/>
-          <w:lang w:eastAsia="ru-RU"/>
-        </w:rPr>
-      </w:pPr>
-      <w:r>
-        <w:rPr>
-          <w:rFonts w:eastAsia="Times New Roman" w:cs="Times New Roman"/>
-          <w:sz w:val="24"/>
-          <w:szCs w:val="24"/>
-          <w:lang w:eastAsia="ru-RU"/>
-        </w:rPr>
-        <w:t>ЛУГАНСКОЙ НАРОДНОЙ РЕСПУБЛИКИ</w:t>
-      </w:r>
-    </w:p>
-    <w:p>
-      <w:pPr>
-        <w:spacing w:line="240" w:lineRule="auto"/>
-        <w:ind w:firstLine="0"/>
-        <w:jc w:val="center"/>
-        <w:rPr>
-          <w:rFonts w:eastAsia="Times New Roman" w:cs="Times New Roman"/>
-          <w:bCs/>
-          <w:sz w:val="24"/>
-          <w:szCs w:val="24"/>
-          <w:lang w:eastAsia="ru-RU"/>
-        </w:rPr>
-      </w:pPr>
-      <w:r>
-        <w:rPr>
-          <w:rFonts w:eastAsia="Times New Roman" w:cs="Times New Roman"/>
-          <w:bCs/>
-          <w:sz w:val="24"/>
-          <w:szCs w:val="24"/>
-          <w:lang w:eastAsia="ru-RU"/>
-        </w:rPr>
-        <w:t xml:space="preserve">«ЛУГАНСКИЙ НАЦИОНАЛЬНЫЙ УНИВЕРСИТЕТ </w:t>
-      </w:r>
-    </w:p>
-    <w:p>
-      <w:pPr>
-        <w:spacing w:line="240" w:lineRule="auto"/>
-        <w:ind w:firstLine="0"/>
-        <w:jc w:val="center"/>
-        <w:rPr>
-          <w:rFonts w:eastAsia="Times New Roman" w:cs="Times New Roman"/>
-          <w:bCs/>
-          <w:sz w:val="24"/>
-          <w:szCs w:val="24"/>
-          <w:lang w:eastAsia="ru-RU"/>
-        </w:rPr>
-      </w:pPr>
-      <w:r>
-        <w:rPr>
-          <w:rFonts w:eastAsia="Times New Roman" w:cs="Times New Roman"/>
-          <w:bCs/>
-          <w:sz w:val="24"/>
-          <w:szCs w:val="24"/>
-          <w:lang w:eastAsia="ru-RU"/>
-        </w:rPr>
-        <w:t>ИМЕНИ ТАРАСА ШЕВЧЕНКО»</w:t>
-      </w:r>
-    </w:p>
-    <w:p>
-      <w:pPr>
-        <w:keepNext/>
-        <w:spacing w:line="240" w:lineRule="auto"/>
-        <w:ind w:firstLine="0"/>
-        <w:jc w:val="center"/>
-        <w:outlineLvl w:val="0"/>
-        <w:rPr>
-          <w:rFonts w:eastAsia="Times New Roman" w:cs="Times New Roman"/>
-          <w:szCs w:val="24"/>
-          <w:lang w:eastAsia="ru-RU"/>
-        </w:rPr>
-      </w:pPr>
-    </w:p>
-    <w:p>
-      <w:pPr>
-        <w:spacing w:line="240" w:lineRule="auto"/>
-        <w:ind w:firstLine="0"/>
-        <w:jc w:val="center"/>
-        <w:rPr>
-          <w:rFonts w:eastAsia="Times New Roman" w:cs="Times New Roman"/>
-          <w:sz w:val="24"/>
-          <w:szCs w:val="24"/>
-          <w:lang w:eastAsia="ru-RU"/>
-        </w:rPr>
-      </w:pPr>
-      <w:r>
-        <w:rPr>
-          <w:rFonts w:eastAsia="Times New Roman" w:cs="Times New Roman"/>
-          <w:sz w:val="24"/>
-          <w:szCs w:val="24"/>
-          <w:lang w:eastAsia="ru-RU"/>
-        </w:rPr>
-        <w:t>Институт физики, математ</w:t>
-      </w:r>
-      <w:r>
-        <w:rPr>
-          <w:rFonts w:eastAsia="Times New Roman" w:cs="Times New Roman"/>
-          <w:sz w:val="24"/>
-          <w:szCs w:val="24"/>
-          <w:lang w:eastAsia="ru-RU"/>
-        </w:rPr>
-        <w:t>ики</w:t>
-      </w:r>
-      <w:r>
-        <w:rPr>
-          <w:rFonts w:eastAsia="Times New Roman" w:cs="Times New Roman"/>
-          <w:sz w:val="24"/>
-          <w:szCs w:val="24"/>
-          <w:lang w:eastAsia="ru-RU"/>
-        </w:rPr>
-        <w:t xml:space="preserve"> и информационных технологий</w:t>
-      </w:r>
-    </w:p>
-    <w:p>
-      <w:pPr>
-        <w:spacing w:line="240" w:lineRule="auto"/>
-        <w:ind w:firstLine="0"/>
-        <w:jc w:val="center"/>
-        <w:rPr>
-          <w:rFonts w:eastAsia="Times New Roman" w:cs="Times New Roman"/>
-          <w:sz w:val="24"/>
-          <w:szCs w:val="24"/>
-          <w:lang w:eastAsia="ru-RU"/>
-        </w:rPr>
-      </w:pPr>
-      <w:r>
-        <w:rPr>
-          <w:rFonts w:eastAsia="Times New Roman" w:cs="Times New Roman"/>
-          <w:sz w:val="24"/>
-          <w:szCs w:val="24"/>
-          <w:lang w:eastAsia="ru-RU"/>
-        </w:rPr>
-        <w:t>Кафедра информационных технологий и систем</w:t>
-      </w:r>
-    </w:p>
-    <w:p>
-      <w:pPr>
-        <w:spacing w:line="240" w:lineRule="auto"/>
-        <w:ind w:firstLine="0"/>
-        <w:rPr>
-          <w:rFonts w:eastAsia="Times New Roman" w:cs="Times New Roman"/>
-          <w:szCs w:val="28"/>
-          <w:lang w:eastAsia="ru-RU"/>
-        </w:rPr>
-      </w:pPr>
-    </w:p>
-    <w:p>
-      <w:pPr>
-        <w:spacing w:line="240" w:lineRule="auto"/>
-        <w:ind w:firstLine="0"/>
-        <w:rPr>
-          <w:rFonts w:eastAsia="Times New Roman" w:cs="Times New Roman"/>
-          <w:szCs w:val="28"/>
-          <w:lang w:eastAsia="ru-RU"/>
-        </w:rPr>
-      </w:pPr>
-    </w:p>
-    <w:p>
-      <w:pPr>
-        <w:keepNext/>
-        <w:spacing w:line="240" w:lineRule="auto"/>
-        <w:ind w:firstLine="0"/>
-        <w:jc w:val="center"/>
-        <w:outlineLvl w:val="1"/>
-        <w:rPr>
-          <w:rFonts w:eastAsia="Times New Roman" w:cs="Times New Roman"/>
-          <w:szCs w:val="28"/>
-          <w:lang w:eastAsia="ru-RU"/>
-        </w:rPr>
-      </w:pPr>
-    </w:p>
-    <w:p>
-      <w:pPr>
-        <w:ind w:firstLine="0"/>
-        <w:jc w:val="center"/>
-        <w:rPr>
-          <w:b/>
-        </w:rPr>
-      </w:pPr>
-      <w:r>
-        <w:rPr>
-          <w:b/>
-        </w:rPr>
-        <w:t>КУРСОВАЯ РАБОТА</w:t>
-      </w:r>
-    </w:p>
-    <w:p>
-      <w:pPr>
-        <w:spacing w:line="240" w:lineRule="auto"/>
-        <w:ind w:firstLine="0"/>
-        <w:jc w:val="center"/>
-        <w:rPr>
-          <w:rFonts w:eastAsia="Times New Roman" w:cs="Times New Roman"/>
-          <w:szCs w:val="24"/>
-          <w:lang w:eastAsia="ru-RU"/>
-        </w:rPr>
-      </w:pPr>
-      <w:r>
-        <w:rPr>
-          <w:rFonts w:eastAsia="Times New Roman" w:cs="Times New Roman"/>
-          <w:szCs w:val="24"/>
-          <w:lang w:eastAsia="ru-RU"/>
-        </w:rPr>
-        <w:t>по дисциплине «</w:t>
-      </w:r>
-      <w:r>
-        <w:rPr>
-          <w:rFonts w:eastAsia="Times New Roman" w:cs="Times New Roman"/>
-          <w:szCs w:val="24"/>
-          <w:u w:val="single"/>
-          <w:lang w:eastAsia="ru-RU"/>
-        </w:rPr>
-        <w:t>Системное программирование и обеспечение</w:t>
-      </w:r>
-      <w:r>
-        <w:rPr>
-          <w:rFonts w:eastAsia="Times New Roman" w:cs="Times New Roman"/>
-          <w:szCs w:val="24"/>
-          <w:lang w:eastAsia="ru-RU"/>
-        </w:rPr>
-        <w:t>»</w:t>
-      </w:r>
-    </w:p>
-    <w:p>
-      <w:pPr>
-        <w:spacing w:line="240" w:lineRule="auto"/>
-        <w:ind w:firstLine="0"/>
-        <w:jc w:val="center"/>
-        <w:rPr>
-          <w:rFonts w:eastAsia="Times New Roman" w:cs="Times New Roman"/>
-          <w:szCs w:val="24"/>
-          <w:lang w:eastAsia="ru-RU"/>
-        </w:rPr>
-      </w:pPr>
-      <w:r>
-        <w:rPr>
-          <w:rFonts w:eastAsia="Times New Roman" w:cs="Times New Roman"/>
-          <w:szCs w:val="24"/>
-          <w:lang w:eastAsia="ru-RU"/>
-        </w:rPr>
-        <w:t>на тему: «</w:t>
-      </w:r>
-      <w:r>
-        <w:rPr>
-          <w:rFonts w:eastAsia="Times New Roman" w:cs="Times New Roman"/>
-          <w:szCs w:val="24"/>
-          <w:u w:val="single"/>
-          <w:lang w:eastAsia="ru-RU"/>
-        </w:rPr>
-        <w:t>Разработка АРМ бухг</w:t>
-      </w:r>
-      <w:r>
-        <w:rPr>
-          <w:rFonts w:eastAsia="Times New Roman" w:cs="Times New Roman"/>
-          <w:szCs w:val="24"/>
-          <w:u w:val="single"/>
-          <w:lang w:eastAsia="ru-RU"/>
-        </w:rPr>
-        <w:t>алтера по учету аренды помещений</w:t>
-      </w:r>
-      <w:r>
-        <w:rPr>
-          <w:rFonts w:eastAsia="Times New Roman" w:cs="Times New Roman"/>
-          <w:szCs w:val="24"/>
-          <w:u w:val="single"/>
-          <w:lang w:eastAsia="ru-RU"/>
-        </w:rPr>
-        <w:t xml:space="preserve"> в государственном учреждении</w:t>
-      </w:r>
-      <w:r>
-        <w:rPr>
-          <w:rFonts w:eastAsia="Times New Roman" w:cs="Times New Roman"/>
-          <w:szCs w:val="24"/>
-          <w:lang w:eastAsia="ru-RU"/>
-        </w:rPr>
-        <w:t>»</w:t>
-      </w:r>
-    </w:p>
-    <w:p>
-      <w:pPr>
-        <w:spacing w:line="240" w:lineRule="auto"/>
-        <w:ind w:firstLine="0"/>
-        <w:jc w:val="center"/>
-        <w:rPr>
-          <w:rFonts w:eastAsia="Times New Roman" w:cs="Times New Roman"/>
-          <w:szCs w:val="24"/>
-          <w:lang w:eastAsia="ru-RU"/>
-        </w:rPr>
-      </w:pPr>
-    </w:p>
-    <w:p>
-      <w:pPr>
-        <w:spacing w:line="240" w:lineRule="auto"/>
-        <w:ind w:firstLine="0"/>
-        <w:jc w:val="center"/>
-        <w:rPr>
-          <w:rFonts w:eastAsia="Times New Roman" w:cs="Times New Roman"/>
-          <w:sz w:val="24"/>
-          <w:szCs w:val="24"/>
-          <w:lang w:eastAsia="ru-RU"/>
-        </w:rPr>
-      </w:pPr>
-    </w:p>
-    <w:p>
-      <w:pPr>
-        <w:spacing w:line="240" w:lineRule="auto"/>
-        <w:ind w:firstLine="0"/>
-        <w:jc w:val="center"/>
-        <w:rPr>
-          <w:rFonts w:eastAsia="Times New Roman" w:cs="Times New Roman"/>
-          <w:sz w:val="24"/>
-          <w:szCs w:val="24"/>
-          <w:lang w:eastAsia="ru-RU"/>
-        </w:rPr>
-      </w:pPr>
-    </w:p>
-    <w:p>
-      <w:pPr>
-        <w:spacing w:line="240" w:lineRule="auto"/>
-        <w:ind w:left="4248" w:firstLine="0"/>
-        <w:jc w:val="both"/>
-        <w:rPr>
-          <w:rFonts w:eastAsia="Times New Roman" w:cs="Times New Roman"/>
-          <w:sz w:val="24"/>
-          <w:szCs w:val="24"/>
-          <w:lang w:eastAsia="ru-RU"/>
-        </w:rPr>
-      </w:pPr>
-      <w:r>
-        <w:rPr>
-          <w:rFonts w:eastAsia="Times New Roman" w:cs="Times New Roman"/>
-          <w:sz w:val="24"/>
-          <w:szCs w:val="24"/>
-          <w:lang w:eastAsia="ru-RU"/>
-        </w:rPr>
-        <w:t xml:space="preserve">Студента </w:t>
-      </w:r>
-      <w:r>
-        <w:rPr>
-          <w:rFonts w:eastAsia="Times New Roman" w:cs="Times New Roman"/>
-          <w:sz w:val="24"/>
-          <w:szCs w:val="24"/>
-          <w:lang w:eastAsia="ru-RU"/>
-        </w:rPr>
-        <w:t>4</w:t>
-      </w:r>
-      <w:r>
-        <w:rPr>
-          <w:rFonts w:eastAsia="Times New Roman" w:cs="Times New Roman"/>
-          <w:sz w:val="24"/>
-          <w:szCs w:val="24"/>
-          <w:lang w:eastAsia="ru-RU"/>
-        </w:rPr>
-        <w:t xml:space="preserve"> курса, группы </w:t>
-      </w:r>
-      <w:r>
-        <w:rPr>
-          <w:rFonts w:eastAsia="Times New Roman" w:cs="Times New Roman"/>
-          <w:sz w:val="24"/>
-          <w:szCs w:val="24"/>
-          <w:lang w:eastAsia="ru-RU"/>
-        </w:rPr>
-        <w:t>4</w:t>
-      </w:r>
-      <w:r>
-        <w:rPr>
-          <w:rFonts w:eastAsia="Times New Roman" w:cs="Times New Roman"/>
-          <w:sz w:val="24"/>
-          <w:szCs w:val="24"/>
-          <w:lang w:eastAsia="ru-RU"/>
-        </w:rPr>
-        <w:t>ПИ</w:t>
-      </w:r>
-    </w:p>
-    <w:p>
-      <w:pPr>
-        <w:spacing w:line="240" w:lineRule="auto"/>
-        <w:ind w:left="4248" w:firstLine="0"/>
-        <w:jc w:val="both"/>
-        <w:rPr>
-          <w:rFonts w:eastAsia="Times New Roman" w:cs="Times New Roman"/>
-          <w:sz w:val="16"/>
-          <w:szCs w:val="16"/>
-          <w:lang w:eastAsia="ru-RU"/>
-        </w:rPr>
-      </w:pPr>
-      <w:r>
-        <w:rPr>
-          <w:rFonts w:eastAsia="Times New Roman" w:cs="Times New Roman"/>
-          <w:sz w:val="24"/>
-          <w:szCs w:val="24"/>
-          <w:lang w:eastAsia="ru-RU"/>
-        </w:rPr>
-        <w:t>специальности 09.03.04</w:t>
-      </w:r>
-    </w:p>
-    <w:p>
-      <w:pPr>
-        <w:spacing w:line="240" w:lineRule="auto"/>
-        <w:ind w:left="4248" w:firstLine="0"/>
-        <w:jc w:val="both"/>
-        <w:rPr>
-          <w:rFonts w:eastAsia="Times New Roman" w:cs="Times New Roman"/>
-          <w:bCs/>
-          <w:spacing w:val="-1"/>
-          <w:sz w:val="16"/>
-          <w:szCs w:val="16"/>
-          <w:lang w:eastAsia="ru-RU"/>
-        </w:rPr>
-      </w:pPr>
-      <w:r>
-        <w:rPr>
-          <w:rFonts w:eastAsia="Times New Roman" w:cs="Times New Roman"/>
-          <w:sz w:val="24"/>
-          <w:szCs w:val="24"/>
-          <w:lang w:eastAsia="ru-RU"/>
-        </w:rPr>
-        <w:t>форма освоения очная</w:t>
-      </w:r>
-    </w:p>
-    <w:p>
-      <w:pPr>
-        <w:spacing w:line="240" w:lineRule="auto"/>
-        <w:ind w:left="3540" w:firstLine="708"/>
-        <w:rPr>
-          <w:rFonts w:eastAsia="Times New Roman" w:cs="Times New Roman"/>
-          <w:sz w:val="16"/>
-          <w:szCs w:val="16"/>
-          <w:lang w:eastAsia="ru-RU"/>
-        </w:rPr>
-      </w:pPr>
-      <w:r>
-        <w:rPr>
-          <w:rFonts w:eastAsia="Times New Roman" w:cs="Times New Roman"/>
-          <w:sz w:val="24"/>
-          <w:szCs w:val="24"/>
-          <w:lang w:eastAsia="ru-RU"/>
-        </w:rPr>
-        <w:t>Ткаченко Алексея Леонидовича</w:t>
-      </w:r>
-    </w:p>
-    <w:p>
-      <w:pPr>
-        <w:spacing w:line="240" w:lineRule="auto"/>
-        <w:ind w:left="4248" w:firstLine="0"/>
-        <w:jc w:val="both"/>
-        <w:rPr>
-          <w:rFonts w:eastAsia="Times New Roman" w:cs="Times New Roman"/>
-          <w:sz w:val="24"/>
-          <w:szCs w:val="24"/>
-          <w:lang w:eastAsia="ru-RU"/>
-        </w:rPr>
-      </w:pPr>
-    </w:p>
-    <w:p>
-      <w:pPr>
-        <w:spacing w:line="240" w:lineRule="auto"/>
-        <w:ind w:left="4248" w:firstLine="0"/>
-        <w:jc w:val="both"/>
-        <w:rPr>
-          <w:rFonts w:eastAsia="Times New Roman" w:cs="Times New Roman"/>
-          <w:sz w:val="24"/>
-          <w:szCs w:val="24"/>
-          <w:lang w:eastAsia="ru-RU"/>
-        </w:rPr>
-      </w:pPr>
-      <w:r>
-        <w:rPr>
-          <w:rFonts w:eastAsia="Times New Roman" w:cs="Times New Roman"/>
-          <w:sz w:val="24"/>
-          <w:szCs w:val="24"/>
-          <w:lang w:eastAsia="ru-RU"/>
-        </w:rPr>
-        <w:t>Руководитель:</w:t>
-      </w:r>
-    </w:p>
-    <w:p>
-      <w:pPr>
-        <w:spacing w:line="240" w:lineRule="auto"/>
-        <w:ind w:left="4248" w:firstLine="0"/>
-        <w:rPr>
-          <w:rFonts w:eastAsia="Times New Roman" w:cs="Times New Roman"/>
-          <w:sz w:val="24"/>
-          <w:szCs w:val="24"/>
-          <w:lang w:eastAsia="ru-RU"/>
-        </w:rPr>
-      </w:pPr>
-      <w:r>
-        <w:rPr>
-          <w:rFonts w:eastAsia="Times New Roman" w:cs="Times New Roman"/>
-          <w:sz w:val="24"/>
-          <w:szCs w:val="24"/>
-          <w:lang w:eastAsia="ru-RU"/>
-        </w:rPr>
-        <w:t xml:space="preserve">доцент </w:t>
-      </w:r>
-      <w:r>
-        <w:rPr>
-          <w:rFonts w:eastAsia="Times New Roman" w:cs="Times New Roman"/>
-          <w:sz w:val="24"/>
-          <w:szCs w:val="24"/>
-          <w:lang w:eastAsia="ru-RU"/>
-        </w:rPr>
-        <w:t>Галимурза</w:t>
-      </w:r>
-      <w:r>
-        <w:rPr>
-          <w:rFonts w:eastAsia="Times New Roman" w:cs="Times New Roman"/>
-          <w:sz w:val="24"/>
-          <w:szCs w:val="24"/>
-          <w:lang w:eastAsia="ru-RU"/>
-        </w:rPr>
-        <w:t xml:space="preserve"> Денис Алексеевич</w:t>
-      </w:r>
-    </w:p>
-    <w:p>
-      <w:pPr>
-        <w:spacing w:line="240" w:lineRule="auto"/>
-        <w:ind w:left="4248" w:firstLine="0"/>
-        <w:rPr>
-          <w:rFonts w:eastAsia="Times New Roman" w:cs="Times New Roman"/>
-          <w:sz w:val="24"/>
-          <w:szCs w:val="24"/>
-          <w:lang w:eastAsia="ru-RU"/>
-        </w:rPr>
-      </w:pPr>
-    </w:p>
-    <w:p>
-      <w:pPr>
-        <w:spacing w:line="240" w:lineRule="auto"/>
-        <w:ind w:left="4248" w:firstLine="0"/>
-        <w:rPr>
-          <w:rFonts w:eastAsia="Times New Roman" w:cs="Times New Roman"/>
-          <w:sz w:val="24"/>
-          <w:szCs w:val="24"/>
-          <w:lang w:eastAsia="ru-RU"/>
-        </w:rPr>
-      </w:pPr>
-      <w:r>
-        <w:rPr>
-          <w:rFonts w:eastAsia="Times New Roman" w:cs="Times New Roman"/>
-          <w:sz w:val="24"/>
-          <w:szCs w:val="24"/>
-          <w:lang w:eastAsia="ru-RU"/>
-        </w:rPr>
-        <w:t>Национальная шкала ________________</w:t>
-      </w:r>
-    </w:p>
-    <w:p>
-      <w:pPr>
-        <w:spacing w:line="240" w:lineRule="auto"/>
-        <w:ind w:left="4248" w:firstLine="0"/>
-        <w:rPr>
-          <w:rFonts w:eastAsia="Times New Roman" w:cs="Times New Roman"/>
-          <w:sz w:val="24"/>
-          <w:szCs w:val="24"/>
-          <w:lang w:eastAsia="ru-RU"/>
-        </w:rPr>
-      </w:pPr>
-      <w:r>
-        <w:rPr>
-          <w:rFonts w:eastAsia="Times New Roman" w:cs="Times New Roman"/>
-          <w:sz w:val="24"/>
-          <w:szCs w:val="24"/>
-          <w:lang w:eastAsia="ru-RU"/>
-        </w:rPr>
-        <w:t xml:space="preserve">Количество баллов: ______  Оценка:  ECTS ____ </w:t>
-      </w:r>
-    </w:p>
-    <w:p>
-      <w:pPr>
-        <w:spacing w:line="240" w:lineRule="auto"/>
-        <w:ind w:left="4248" w:firstLine="0"/>
-        <w:rPr>
-          <w:rFonts w:eastAsia="Times New Roman" w:cs="Times New Roman"/>
-          <w:sz w:val="24"/>
-          <w:szCs w:val="24"/>
-          <w:lang w:eastAsia="ru-RU"/>
-        </w:rPr>
-      </w:pPr>
-    </w:p>
-    <w:p>
-      <w:pPr>
-        <w:spacing w:line="240" w:lineRule="auto"/>
-        <w:ind w:left="4248" w:firstLine="0"/>
-        <w:rPr>
-          <w:rFonts w:eastAsia="Times New Roman" w:cs="Times New Roman"/>
-          <w:sz w:val="24"/>
-          <w:szCs w:val="24"/>
-          <w:lang w:eastAsia="ru-RU"/>
-        </w:rPr>
-      </w:pPr>
-      <w:r>
-        <w:rPr>
-          <w:rFonts w:eastAsia="Times New Roman" w:cs="Times New Roman"/>
-          <w:sz w:val="24"/>
-          <w:szCs w:val="24"/>
-          <w:lang w:eastAsia="ru-RU"/>
-        </w:rPr>
-        <w:t>Члены комиссии:</w:t>
-      </w:r>
-    </w:p>
-    <w:p>
-      <w:pPr>
-        <w:spacing w:line="240" w:lineRule="auto"/>
-        <w:ind w:left="4248" w:firstLine="0"/>
-        <w:rPr>
-          <w:rFonts w:eastAsia="Times New Roman" w:cs="Times New Roman"/>
-          <w:sz w:val="16"/>
-          <w:szCs w:val="16"/>
-          <w:lang w:eastAsia="ru-RU"/>
-        </w:rPr>
-      </w:pPr>
-      <w:r>
-        <w:rPr>
-          <w:rFonts w:eastAsia="Times New Roman" w:cs="Times New Roman"/>
-          <w:sz w:val="16"/>
-          <w:szCs w:val="16"/>
-          <w:lang w:eastAsia="ru-RU"/>
-        </w:rPr>
-        <w:t>________________  _____________________________________________</w:t>
-      </w:r>
-    </w:p>
-    <w:p>
-      <w:pPr>
-        <w:spacing w:line="240" w:lineRule="auto"/>
-        <w:ind w:left="4248" w:firstLine="0"/>
-        <w:rPr>
-          <w:rFonts w:eastAsia="Times New Roman" w:cs="Times New Roman"/>
-          <w:sz w:val="16"/>
-          <w:szCs w:val="16"/>
-          <w:lang w:eastAsia="ru-RU"/>
-        </w:rPr>
-      </w:pPr>
-      <w:r>
-        <w:rPr>
-          <w:rFonts w:eastAsia="Times New Roman" w:cs="Times New Roman"/>
-          <w:sz w:val="16"/>
-          <w:szCs w:val="16"/>
-          <w:lang w:eastAsia="ru-RU"/>
-        </w:rPr>
-        <w:t>(подпись)                        (фамилия и инициалы)</w:t>
-      </w:r>
-    </w:p>
-    <w:p>
-      <w:pPr>
-        <w:spacing w:line="240" w:lineRule="auto"/>
-        <w:ind w:left="4248" w:firstLine="0"/>
-        <w:rPr>
-          <w:rFonts w:eastAsia="Times New Roman" w:cs="Times New Roman"/>
-          <w:sz w:val="16"/>
-          <w:szCs w:val="16"/>
-          <w:lang w:eastAsia="ru-RU"/>
-        </w:rPr>
-      </w:pPr>
-      <w:r>
-        <w:rPr>
-          <w:rFonts w:eastAsia="Times New Roman" w:cs="Times New Roman"/>
-          <w:sz w:val="16"/>
-          <w:szCs w:val="16"/>
-          <w:lang w:eastAsia="ru-RU"/>
-        </w:rPr>
-        <w:t>________________  _____________________________________________</w:t>
-      </w:r>
-    </w:p>
-    <w:p>
-      <w:pPr>
-        <w:spacing w:line="240" w:lineRule="auto"/>
-        <w:ind w:left="4248" w:firstLine="0"/>
-        <w:rPr>
-          <w:rFonts w:eastAsia="Times New Roman" w:cs="Times New Roman"/>
-          <w:sz w:val="16"/>
-          <w:szCs w:val="16"/>
-          <w:lang w:eastAsia="ru-RU"/>
-        </w:rPr>
-      </w:pPr>
-      <w:r>
-        <w:rPr>
-          <w:rFonts w:eastAsia="Times New Roman" w:cs="Times New Roman"/>
-          <w:sz w:val="16"/>
-          <w:szCs w:val="16"/>
-          <w:lang w:eastAsia="ru-RU"/>
-        </w:rPr>
-        <w:t>(подпись)                        (фамилия и инициалы)</w:t>
-      </w:r>
-    </w:p>
-    <w:p>
-      <w:pPr>
-        <w:spacing w:line="240" w:lineRule="auto"/>
-        <w:ind w:left="4248" w:firstLine="0"/>
-        <w:rPr>
-          <w:rFonts w:eastAsia="Times New Roman" w:cs="Times New Roman"/>
-          <w:sz w:val="16"/>
-          <w:szCs w:val="16"/>
-          <w:lang w:eastAsia="ru-RU"/>
-        </w:rPr>
-      </w:pPr>
-      <w:r>
-        <w:rPr>
-          <w:rFonts w:eastAsia="Times New Roman" w:cs="Times New Roman"/>
-          <w:sz w:val="16"/>
-          <w:szCs w:val="16"/>
-          <w:lang w:eastAsia="ru-RU"/>
-        </w:rPr>
-        <w:t>________________  _____________________________________________</w:t>
-      </w:r>
-    </w:p>
-    <w:p>
-      <w:pPr>
-        <w:spacing w:line="240" w:lineRule="auto"/>
-        <w:ind w:left="4248" w:firstLine="0"/>
-        <w:rPr>
-          <w:rFonts w:eastAsia="Times New Roman" w:cs="Times New Roman"/>
-          <w:sz w:val="16"/>
-          <w:szCs w:val="16"/>
-          <w:lang w:eastAsia="ru-RU"/>
-        </w:rPr>
-      </w:pPr>
-      <w:r>
-        <w:rPr>
-          <w:rFonts w:eastAsia="Times New Roman" w:cs="Times New Roman"/>
-          <w:sz w:val="16"/>
-          <w:szCs w:val="16"/>
-          <w:lang w:eastAsia="ru-RU"/>
-        </w:rPr>
-        <w:t>(подпись)                        (фамилия и инициалы)</w:t>
-      </w:r>
-    </w:p>
-    <w:p>
-      <w:pPr>
-        <w:spacing w:line="240" w:lineRule="auto"/>
-        <w:ind w:firstLine="0"/>
-        <w:rPr>
-          <w:rFonts w:eastAsia="Times New Roman" w:cs="Times New Roman"/>
-          <w:sz w:val="24"/>
-          <w:szCs w:val="24"/>
-          <w:lang w:eastAsia="ru-RU"/>
-        </w:rPr>
-      </w:pPr>
-    </w:p>
-    <w:p>
-      <w:pPr>
-        <w:spacing w:line="240" w:lineRule="auto"/>
-        <w:ind w:firstLine="0"/>
-        <w:rPr>
-          <w:rFonts w:eastAsia="Times New Roman" w:cs="Times New Roman"/>
-          <w:sz w:val="24"/>
-          <w:szCs w:val="24"/>
-          <w:lang w:eastAsia="ru-RU"/>
-        </w:rPr>
-      </w:pPr>
-    </w:p>
-    <w:p>
-      <w:pPr>
-        <w:spacing w:line="240" w:lineRule="auto"/>
-        <w:ind w:firstLine="0"/>
-        <w:rPr>
-          <w:rFonts w:eastAsia="Times New Roman" w:cs="Times New Roman"/>
-          <w:sz w:val="24"/>
-          <w:szCs w:val="24"/>
-          <w:lang w:eastAsia="ru-RU"/>
-        </w:rPr>
-      </w:pPr>
-    </w:p>
-    <w:p>
-      <w:pPr>
-        <w:spacing w:line="240" w:lineRule="auto"/>
-        <w:ind w:firstLine="0"/>
-        <w:rPr>
-          <w:rFonts w:eastAsia="Times New Roman" w:cs="Times New Roman"/>
-          <w:sz w:val="24"/>
-          <w:szCs w:val="24"/>
-          <w:lang w:eastAsia="ru-RU"/>
-        </w:rPr>
-      </w:pPr>
-    </w:p>
-    <w:p>
-      <w:pPr>
-        <w:spacing w:line="240" w:lineRule="auto"/>
-        <w:ind w:firstLine="0"/>
-        <w:rPr>
-          <w:rFonts w:eastAsia="Times New Roman" w:cs="Times New Roman"/>
-          <w:sz w:val="24"/>
-          <w:szCs w:val="24"/>
-          <w:lang w:eastAsia="ru-RU"/>
-        </w:rPr>
-      </w:pPr>
-    </w:p>
-    <w:p>
-      <w:pPr>
-        <w:spacing w:line="240" w:lineRule="auto"/>
-        <w:ind w:firstLine="0"/>
-        <w:rPr>
-          <w:rFonts w:eastAsia="Times New Roman" w:cs="Times New Roman"/>
-          <w:sz w:val="24"/>
-          <w:szCs w:val="24"/>
-          <w:lang w:eastAsia="ru-RU"/>
-        </w:rPr>
-      </w:pPr>
-    </w:p>
-    <w:p>
-      <w:pPr>
-        <w:spacing w:line="240" w:lineRule="auto"/>
-        <w:ind w:firstLine="0"/>
-        <w:rPr>
-          <w:rFonts w:eastAsia="Times New Roman" w:cs="Times New Roman"/>
-          <w:sz w:val="24"/>
-          <w:szCs w:val="24"/>
-          <w:lang w:eastAsia="ru-RU"/>
-        </w:rPr>
-      </w:pPr>
-    </w:p>
-    <w:p>
-      <w:pPr>
-        <w:spacing w:line="240" w:lineRule="auto"/>
-        <w:ind w:firstLine="0"/>
-        <w:rPr>
-          <w:rFonts w:eastAsia="Times New Roman" w:cs="Times New Roman"/>
-          <w:sz w:val="24"/>
-          <w:szCs w:val="24"/>
-          <w:lang w:eastAsia="ru-RU"/>
-        </w:rPr>
-      </w:pPr>
-    </w:p>
-    <w:p>
-      <w:pPr>
-        <w:spacing w:line="240" w:lineRule="auto"/>
-        <w:ind w:firstLine="0"/>
-        <w:rPr>
-          <w:rFonts w:eastAsia="Times New Roman" w:cs="Times New Roman"/>
-          <w:sz w:val="24"/>
-          <w:szCs w:val="24"/>
-          <w:lang w:eastAsia="ru-RU"/>
-        </w:rPr>
-      </w:pPr>
-    </w:p>
-    <w:p>
-      <w:pPr>
-        <w:spacing w:line="240" w:lineRule="auto"/>
-        <w:ind w:firstLine="0"/>
-        <w:rPr>
-          <w:rFonts w:eastAsia="Times New Roman" w:cs="Times New Roman"/>
-          <w:sz w:val="20"/>
-          <w:szCs w:val="24"/>
-          <w:lang w:eastAsia="ru-RU"/>
-        </w:rPr>
-      </w:pPr>
-    </w:p>
-    <w:p>
-      <w:pPr>
-        <w:spacing w:line="240" w:lineRule="auto"/>
-        <w:ind w:firstLine="0"/>
-        <w:jc w:val="center"/>
-        <w:rPr>
-          <w:rFonts w:eastAsia="Times New Roman" w:cs="Times New Roman"/>
-          <w:sz w:val="24"/>
-          <w:szCs w:val="24"/>
-          <w:lang w:eastAsia="ru-RU"/>
-        </w:rPr>
-      </w:pPr>
-      <w:r>
-        <w:rPr>
-          <w:rFonts w:eastAsia="Times New Roman" w:cs="Times New Roman"/>
-          <w:sz w:val="24"/>
-          <w:szCs w:val="24"/>
-          <w:lang w:eastAsia="ru-RU"/>
-        </w:rPr>
-        <w:t>Луганск - 201</w:t>
-      </w:r>
-      <w:r>
-        <w:rPr>
-          <w:rFonts w:eastAsia="Times New Roman" w:cs="Times New Roman"/>
-          <w:sz w:val="24"/>
-          <w:szCs w:val="24"/>
-          <w:lang w:eastAsia="ru-RU"/>
-        </w:rPr>
-        <w:t>8</w:t>
-      </w:r>
-      <w:r>
-        <w:rPr>
-          <w:rFonts w:eastAsia="Times New Roman" w:cs="Times New Roman"/>
-          <w:sz w:val="24"/>
-          <w:szCs w:val="24"/>
-          <w:lang w:eastAsia="ru-RU"/>
-        </w:rPr>
-        <w:t xml:space="preserve"> год</w:t>
-      </w:r>
-    </w:p>
-    <w:p>
-      <w:pPr>
-        <w:spacing w:after="160" w:line="259" w:lineRule="auto"/>
-        <w:ind w:firstLine="0"/>
-        <w:rPr>
-          <w:rFonts w:eastAsia="Times New Roman" w:cs="Times New Roman"/>
-          <w:sz w:val="24"/>
-          <w:szCs w:val="24"/>
-          <w:lang w:eastAsia="ru-RU"/>
-        </w:rPr>
-      </w:pPr>
-      <w:r>
-        <w:rPr>
-          <w:rFonts w:eastAsia="Times New Roman" w:cs="Times New Roman"/>
-          <w:sz w:val="24"/>
-          <w:szCs w:val="24"/>
-          <w:lang w:eastAsia="ru-RU"/>
-        </w:rPr>
-        <w:br w:type="page"/>
-      </w:r>
-    </w:p>
-    <w:p>
-      <w:pPr>
         <w:pStyle w:val="a8"/>
         <w:ind w:firstLine="0"/>
         <w:rPr>
@@ -1029,7 +16,6 @@
           <w:bCs/>
           <w:sz w:val="28"/>
         </w:rPr>
-        <w:lastRenderedPageBreak/>
         <w:t>РЕФЕРАТ</w:t>
       </w:r>
     </w:p>
@@ -7992,7 +6978,7 @@
     </w:p>
     <w:p>
       <w:pPr>
-        <w:spacing w:afterLines="160" w:after="384" w:line="259" w:lineRule="auto"/>
+        <w:spacing w:after="120" w:line="259" w:lineRule="auto"/>
         <w:ind w:firstLine="0"/>
         <w:rPr>
           <w:rFonts w:asciiTheme="minorHAnsi" w:hAnsiTheme="minorHAnsi" w:cstheme="minorHAnsi"/>
@@ -8010,7 +6996,7 @@
     </w:p>
     <w:p>
       <w:pPr>
-        <w:spacing w:afterLines="160" w:after="384" w:line="259" w:lineRule="auto"/>
+        <w:spacing w:after="120" w:line="259" w:lineRule="auto"/>
         <w:ind w:firstLine="0"/>
         <w:rPr>
           <w:rFonts w:asciiTheme="minorHAnsi" w:hAnsiTheme="minorHAnsi" w:cstheme="minorHAnsi"/>
@@ -8027,7 +7013,7 @@
     </w:p>
     <w:p>
       <w:pPr>
-        <w:spacing w:afterLines="160" w:after="384" w:line="259" w:lineRule="auto"/>
+        <w:spacing w:after="120" w:line="259" w:lineRule="auto"/>
         <w:ind w:firstLine="0"/>
         <w:rPr>
           <w:rFonts w:asciiTheme="minorHAnsi" w:hAnsiTheme="minorHAnsi" w:cstheme="minorHAnsi"/>
@@ -8082,7 +7068,7 @@
     </w:p>
     <w:p>
       <w:pPr>
-        <w:spacing w:afterLines="160" w:after="384" w:line="259" w:lineRule="auto"/>
+        <w:spacing w:after="120" w:line="259" w:lineRule="auto"/>
         <w:ind w:firstLine="0"/>
         <w:rPr>
           <w:rFonts w:asciiTheme="minorHAnsi" w:hAnsiTheme="minorHAnsi" w:cstheme="minorHAnsi"/>
@@ -8092,7 +7078,7 @@
     </w:p>
     <w:p>
       <w:pPr>
-        <w:spacing w:afterLines="160" w:after="384" w:line="259" w:lineRule="auto"/>
+        <w:spacing w:after="120" w:line="259" w:lineRule="auto"/>
         <w:ind w:firstLine="0"/>
         <w:rPr>
           <w:rFonts w:asciiTheme="minorHAnsi" w:hAnsiTheme="minorHAnsi" w:cstheme="minorHAnsi"/>
@@ -8109,7 +7095,7 @@
     </w:p>
     <w:p>
       <w:pPr>
-        <w:spacing w:afterLines="160" w:after="384" w:line="259" w:lineRule="auto"/>
+        <w:spacing w:after="120" w:line="259" w:lineRule="auto"/>
         <w:ind w:firstLine="0"/>
         <w:rPr>
           <w:rFonts w:asciiTheme="minorHAnsi" w:hAnsiTheme="minorHAnsi" w:cstheme="minorHAnsi"/>
@@ -8150,7 +7136,7 @@
     </w:p>
     <w:p>
       <w:pPr>
-        <w:spacing w:afterLines="160" w:after="384" w:line="259" w:lineRule="auto"/>
+        <w:spacing w:after="120" w:line="259" w:lineRule="auto"/>
         <w:ind w:firstLine="0"/>
         <w:rPr>
           <w:rFonts w:asciiTheme="minorHAnsi" w:hAnsiTheme="minorHAnsi" w:cstheme="minorHAnsi"/>
@@ -8160,7 +7146,7 @@
     </w:p>
     <w:p>
       <w:pPr>
-        <w:spacing w:afterLines="160" w:after="384" w:line="259" w:lineRule="auto"/>
+        <w:spacing w:after="120" w:line="259" w:lineRule="auto"/>
         <w:ind w:firstLine="0"/>
         <w:rPr>
           <w:rFonts w:asciiTheme="minorHAnsi" w:hAnsiTheme="minorHAnsi" w:cstheme="minorHAnsi"/>
@@ -8245,7 +7231,7 @@
     </w:p>
     <w:p>
       <w:pPr>
-        <w:spacing w:afterLines="160" w:after="384" w:line="259" w:lineRule="auto"/>
+        <w:spacing w:after="120" w:line="259" w:lineRule="auto"/>
         <w:ind w:firstLine="0"/>
         <w:rPr>
           <w:rFonts w:asciiTheme="minorHAnsi" w:hAnsiTheme="minorHAnsi" w:cstheme="minorHAnsi"/>
@@ -8285,7 +7271,7 @@
     </w:p>
     <w:p>
       <w:pPr>
-        <w:spacing w:afterLines="160" w:after="384" w:line="259" w:lineRule="auto"/>
+        <w:spacing w:after="120" w:line="259" w:lineRule="auto"/>
         <w:ind w:firstLine="0"/>
         <w:rPr>
           <w:rFonts w:asciiTheme="minorHAnsi" w:hAnsiTheme="minorHAnsi" w:cstheme="minorHAnsi"/>
@@ -8332,7 +7318,7 @@
     </w:p>
     <w:p>
       <w:pPr>
-        <w:spacing w:afterLines="160" w:after="384" w:line="259" w:lineRule="auto"/>
+        <w:spacing w:after="120" w:line="259" w:lineRule="auto"/>
         <w:ind w:firstLine="0"/>
         <w:rPr>
           <w:rFonts w:asciiTheme="minorHAnsi" w:hAnsiTheme="minorHAnsi" w:cstheme="minorHAnsi"/>
@@ -8410,7 +7396,7 @@
     </w:p>
     <w:p>
       <w:pPr>
-        <w:spacing w:afterLines="160" w:after="384" w:line="259" w:lineRule="auto"/>
+        <w:spacing w:after="120" w:line="259" w:lineRule="auto"/>
         <w:ind w:firstLine="0"/>
         <w:rPr>
           <w:rFonts w:asciiTheme="minorHAnsi" w:hAnsiTheme="minorHAnsi" w:cstheme="minorHAnsi"/>
@@ -8420,7 +7406,7 @@
     </w:p>
     <w:p>
       <w:pPr>
-        <w:spacing w:afterLines="160" w:after="384" w:line="259" w:lineRule="auto"/>
+        <w:spacing w:after="120" w:line="259" w:lineRule="auto"/>
         <w:ind w:firstLine="0"/>
         <w:rPr>
           <w:rFonts w:asciiTheme="minorHAnsi" w:hAnsiTheme="minorHAnsi" w:cstheme="minorHAnsi"/>
@@ -8511,7 +7497,7 @@
     </w:p>
     <w:p>
       <w:pPr>
-        <w:spacing w:afterLines="160" w:after="384" w:line="259" w:lineRule="auto"/>
+        <w:spacing w:after="120" w:line="259" w:lineRule="auto"/>
         <w:ind w:firstLine="0"/>
         <w:rPr>
           <w:rFonts w:asciiTheme="minorHAnsi" w:hAnsiTheme="minorHAnsi" w:cstheme="minorHAnsi"/>
@@ -8543,7 +7529,7 @@
     </w:p>
     <w:p>
       <w:pPr>
-        <w:spacing w:afterLines="160" w:after="384" w:line="259" w:lineRule="auto"/>
+        <w:spacing w:after="120" w:line="259" w:lineRule="auto"/>
         <w:ind w:firstLine="0"/>
         <w:rPr>
           <w:rFonts w:asciiTheme="minorHAnsi" w:hAnsiTheme="minorHAnsi" w:cstheme="minorHAnsi"/>
@@ -8555,6 +7541,7 @@
           <w:rFonts w:asciiTheme="minorHAnsi" w:hAnsiTheme="minorHAnsi" w:cstheme="minorHAnsi"/>
           <w:sz w:val="22"/>
         </w:rPr>
+        <w:lastRenderedPageBreak/>
         <w:t xml:space="preserve">Для конструирования меню и сайдбара написаны контроллеры </w:t>
       </w:r>
       <w:r>
@@ -8650,7 +7637,7 @@
     </w:p>
     <w:p>
       <w:pPr>
-        <w:spacing w:afterLines="160" w:after="384" w:line="259" w:lineRule="auto"/>
+        <w:spacing w:after="120" w:line="259" w:lineRule="auto"/>
         <w:ind w:firstLine="0"/>
         <w:rPr>
           <w:rFonts w:asciiTheme="minorHAnsi" w:hAnsiTheme="minorHAnsi" w:cstheme="minorHAnsi"/>
@@ -8660,7 +7647,7 @@
     </w:p>
     <w:p>
       <w:pPr>
-        <w:spacing w:afterLines="160" w:after="384" w:line="259" w:lineRule="auto"/>
+        <w:spacing w:after="120" w:line="259" w:lineRule="auto"/>
         <w:ind w:firstLine="0"/>
         <w:rPr>
           <w:rFonts w:asciiTheme="minorHAnsi" w:hAnsiTheme="minorHAnsi" w:cstheme="minorHAnsi"/>
@@ -8677,7 +7664,7 @@
     </w:p>
     <w:p>
       <w:pPr>
-        <w:spacing w:afterLines="160" w:after="384" w:line="259" w:lineRule="auto"/>
+        <w:spacing w:after="120" w:line="259" w:lineRule="auto"/>
         <w:ind w:firstLine="0"/>
         <w:rPr>
           <w:rFonts w:asciiTheme="minorHAnsi" w:hAnsiTheme="minorHAnsi" w:cstheme="minorHAnsi"/>
@@ -8747,7 +7734,7 @@
     </w:p>
     <w:p>
       <w:pPr>
-        <w:spacing w:afterLines="160" w:after="384" w:line="259" w:lineRule="auto"/>
+        <w:spacing w:after="120" w:line="259" w:lineRule="auto"/>
         <w:ind w:firstLine="0"/>
         <w:rPr>
           <w:rFonts w:asciiTheme="minorHAnsi" w:hAnsiTheme="minorHAnsi" w:cstheme="minorHAnsi"/>
@@ -8794,7 +7781,7 @@
     </w:p>
     <w:p>
       <w:pPr>
-        <w:spacing w:afterLines="160" w:after="384" w:line="259" w:lineRule="auto"/>
+        <w:spacing w:after="120" w:line="259" w:lineRule="auto"/>
         <w:ind w:firstLine="0"/>
         <w:rPr>
           <w:rFonts w:asciiTheme="minorHAnsi" w:hAnsiTheme="minorHAnsi" w:cstheme="minorHAnsi"/>
@@ -8849,7 +7836,7 @@
     </w:p>
     <w:p>
       <w:pPr>
-        <w:spacing w:afterLines="160" w:after="384" w:line="259" w:lineRule="auto"/>
+        <w:spacing w:after="120" w:line="259" w:lineRule="auto"/>
         <w:ind w:firstLine="0"/>
         <w:rPr>
           <w:rFonts w:asciiTheme="minorHAnsi" w:hAnsiTheme="minorHAnsi" w:cstheme="minorHAnsi"/>
@@ -8889,7 +7876,7 @@
     </w:p>
     <w:p>
       <w:pPr>
-        <w:spacing w:afterLines="160" w:after="384" w:line="259" w:lineRule="auto"/>
+        <w:spacing w:after="120" w:line="259" w:lineRule="auto"/>
         <w:ind w:firstLine="0"/>
         <w:rPr>
           <w:rFonts w:asciiTheme="minorHAnsi" w:hAnsiTheme="minorHAnsi" w:cstheme="minorHAnsi"/>
@@ -8914,7 +7901,7 @@
     </w:p>
     <w:p>
       <w:pPr>
-        <w:spacing w:afterLines="160" w:after="384" w:line="259" w:lineRule="auto"/>
+        <w:spacing w:after="120" w:line="259" w:lineRule="auto"/>
         <w:ind w:firstLine="0"/>
         <w:rPr>
           <w:rFonts w:asciiTheme="minorHAnsi" w:hAnsiTheme="minorHAnsi" w:cstheme="minorHAnsi"/>
@@ -8931,7 +7918,7 @@
     </w:p>
     <w:p>
       <w:pPr>
-        <w:spacing w:afterLines="160" w:after="384" w:line="259" w:lineRule="auto"/>
+        <w:spacing w:after="120" w:line="259" w:lineRule="auto"/>
         <w:ind w:firstLine="0"/>
         <w:rPr>
           <w:rFonts w:asciiTheme="minorHAnsi" w:hAnsiTheme="minorHAnsi" w:cstheme="minorHAnsi"/>
@@ -8948,7 +7935,7 @@
     </w:p>
     <w:p>
       <w:pPr>
-        <w:spacing w:afterLines="160" w:after="384" w:line="259" w:lineRule="auto"/>
+        <w:spacing w:after="120" w:line="259" w:lineRule="auto"/>
         <w:ind w:firstLine="0"/>
         <w:rPr>
           <w:rFonts w:asciiTheme="minorHAnsi" w:hAnsiTheme="minorHAnsi" w:cstheme="minorHAnsi"/>
@@ -8960,7 +7947,6 @@
           <w:rFonts w:asciiTheme="minorHAnsi" w:hAnsiTheme="minorHAnsi" w:cstheme="minorHAnsi"/>
           <w:sz w:val="22"/>
         </w:rPr>
-        <w:lastRenderedPageBreak/>
         <w:t>ВТ</w:t>
       </w:r>
       <w:r>
@@ -8973,7 +7959,7 @@
     </w:p>
     <w:p>
       <w:pPr>
-        <w:spacing w:afterLines="160" w:after="384" w:line="259" w:lineRule="auto"/>
+        <w:spacing w:after="120" w:line="259" w:lineRule="auto"/>
         <w:ind w:firstLine="0"/>
         <w:rPr>
           <w:rFonts w:asciiTheme="minorHAnsi" w:hAnsiTheme="minorHAnsi" w:cstheme="minorHAnsi"/>
@@ -9028,7 +8014,7 @@
     </w:p>
     <w:p>
       <w:pPr>
-        <w:spacing w:afterLines="160" w:after="384" w:line="259" w:lineRule="auto"/>
+        <w:spacing w:after="120" w:line="259" w:lineRule="auto"/>
         <w:ind w:firstLine="0"/>
         <w:rPr>
           <w:rFonts w:asciiTheme="minorHAnsi" w:hAnsiTheme="minorHAnsi" w:cstheme="minorHAnsi"/>
@@ -9045,7 +8031,7 @@
     </w:p>
     <w:p>
       <w:pPr>
-        <w:spacing w:afterLines="160" w:after="384" w:line="259" w:lineRule="auto"/>
+        <w:spacing w:after="120" w:line="259" w:lineRule="auto"/>
         <w:ind w:firstLine="0"/>
         <w:rPr>
           <w:rFonts w:asciiTheme="minorHAnsi" w:hAnsiTheme="minorHAnsi" w:cstheme="minorHAnsi"/>
@@ -9077,7 +8063,7 @@
     </w:p>
     <w:p>
       <w:pPr>
-        <w:spacing w:afterLines="160" w:after="384" w:line="259" w:lineRule="auto"/>
+        <w:spacing w:after="120" w:line="259" w:lineRule="auto"/>
         <w:ind w:firstLine="0"/>
         <w:rPr>
           <w:rFonts w:asciiTheme="minorHAnsi" w:hAnsiTheme="minorHAnsi" w:cstheme="minorHAnsi"/>
@@ -9094,7 +8080,7 @@
     </w:p>
     <w:p>
       <w:pPr>
-        <w:spacing w:afterLines="160" w:after="384" w:line="259" w:lineRule="auto"/>
+        <w:spacing w:after="120" w:line="259" w:lineRule="auto"/>
         <w:ind w:firstLine="0"/>
         <w:rPr>
           <w:rFonts w:asciiTheme="minorHAnsi" w:hAnsiTheme="minorHAnsi" w:cstheme="minorHAnsi"/>
@@ -9269,7 +8255,7 @@
     </w:p>
     <w:p>
       <w:pPr>
-        <w:spacing w:afterLines="160" w:after="384" w:line="259" w:lineRule="auto"/>
+        <w:spacing w:after="120" w:line="259" w:lineRule="auto"/>
         <w:ind w:firstLine="0"/>
         <w:rPr>
           <w:rFonts w:asciiTheme="minorHAnsi" w:hAnsiTheme="minorHAnsi" w:cstheme="minorHAnsi"/>
@@ -9279,7 +8265,7 @@
     </w:p>
     <w:p>
       <w:pPr>
-        <w:spacing w:afterLines="160" w:after="384" w:line="259" w:lineRule="auto"/>
+        <w:spacing w:after="120" w:line="259" w:lineRule="auto"/>
         <w:ind w:firstLine="0"/>
         <w:rPr>
           <w:rFonts w:asciiTheme="minorHAnsi" w:hAnsiTheme="minorHAnsi" w:cstheme="minorHAnsi"/>
@@ -9296,7 +8282,7 @@
     </w:p>
     <w:p>
       <w:pPr>
-        <w:spacing w:afterLines="160" w:after="384" w:line="259" w:lineRule="auto"/>
+        <w:spacing w:after="120" w:line="259" w:lineRule="auto"/>
         <w:ind w:firstLine="0"/>
         <w:rPr>
           <w:rFonts w:asciiTheme="minorHAnsi" w:hAnsiTheme="minorHAnsi" w:cstheme="minorHAnsi"/>
@@ -9309,6 +8295,7 @@
           <w:sz w:val="22"/>
           <w:lang w:val="en-US"/>
         </w:rPr>
+        <w:lastRenderedPageBreak/>
         <w:t>Renter</w:t>
       </w:r>
       <w:r>
@@ -9358,7 +8345,7 @@
     </w:p>
     <w:p>
       <w:pPr>
-        <w:spacing w:afterLines="160" w:after="384" w:line="259" w:lineRule="auto"/>
+        <w:spacing w:after="120" w:line="259" w:lineRule="auto"/>
         <w:ind w:firstLine="0"/>
         <w:rPr>
           <w:rFonts w:asciiTheme="minorHAnsi" w:hAnsiTheme="minorHAnsi" w:cstheme="minorHAnsi"/>
@@ -9420,7 +8407,7 @@
     </w:p>
     <w:p>
       <w:pPr>
-        <w:spacing w:afterLines="160" w:after="384" w:line="259" w:lineRule="auto"/>
+        <w:spacing w:after="120" w:line="259" w:lineRule="auto"/>
         <w:ind w:firstLine="0"/>
         <w:rPr>
           <w:rFonts w:asciiTheme="minorHAnsi" w:hAnsiTheme="minorHAnsi" w:cstheme="minorHAnsi"/>
@@ -9452,7 +8439,7 @@
     </w:p>
     <w:p>
       <w:pPr>
-        <w:spacing w:afterLines="160" w:after="384" w:line="259" w:lineRule="auto"/>
+        <w:spacing w:after="120" w:line="259" w:lineRule="auto"/>
         <w:ind w:firstLine="0"/>
         <w:rPr>
           <w:rFonts w:asciiTheme="minorHAnsi" w:hAnsiTheme="minorHAnsi" w:cstheme="minorHAnsi"/>
@@ -9469,7 +8456,7 @@
     </w:p>
     <w:p>
       <w:pPr>
-        <w:spacing w:afterLines="160" w:after="384" w:line="259" w:lineRule="auto"/>
+        <w:spacing w:after="120" w:line="259" w:lineRule="auto"/>
         <w:ind w:firstLine="0"/>
         <w:rPr>
           <w:rFonts w:asciiTheme="minorHAnsi" w:hAnsiTheme="minorHAnsi" w:cstheme="minorHAnsi"/>
@@ -9486,7 +8473,7 @@
     </w:p>
     <w:p>
       <w:pPr>
-        <w:spacing w:afterLines="160" w:after="384" w:line="259" w:lineRule="auto"/>
+        <w:spacing w:after="120" w:line="259" w:lineRule="auto"/>
         <w:ind w:firstLine="0"/>
         <w:rPr>
           <w:rFonts w:asciiTheme="minorHAnsi" w:hAnsiTheme="minorHAnsi" w:cstheme="minorHAnsi"/>
@@ -9548,7 +8535,7 @@
     </w:p>
     <w:p>
       <w:pPr>
-        <w:spacing w:afterLines="160" w:after="384" w:line="259" w:lineRule="auto"/>
+        <w:spacing w:after="120" w:line="259" w:lineRule="auto"/>
         <w:ind w:firstLine="0"/>
         <w:rPr>
           <w:rFonts w:asciiTheme="minorHAnsi" w:hAnsiTheme="minorHAnsi" w:cstheme="minorHAnsi"/>
@@ -9613,20 +8600,483 @@
           <w:sz w:val="22"/>
           <w:highlight w:val="yellow"/>
         </w:rPr>
+        <w:t>Но тут появилась идея</w:t>
+      </w:r>
+      <w:r>
+        <w:rPr>
+          <w:rFonts w:asciiTheme="minorHAnsi" w:hAnsiTheme="minorHAnsi" w:cstheme="minorHAnsi"/>
+          <w:sz w:val="22"/>
+        </w:rPr>
+        <w:t>, в виду большого количества повторных кусков кода – а что если сделать для всех сущностей один интерфейс, один базовый класс, и таким образом минимизировать количество повторяющихся частей кода, и использовать полиморфизм, возможно, с каким либо паттернами фабрик.</w:t>
+      </w:r>
+    </w:p>
+    <w:p>
+      <w:pPr>
+        <w:spacing w:after="120" w:line="259" w:lineRule="auto"/>
+        <w:ind w:firstLine="0"/>
+        <w:rPr>
+          <w:rFonts w:asciiTheme="minorHAnsi" w:hAnsiTheme="minorHAnsi" w:cstheme="minorHAnsi"/>
+          <w:sz w:val="22"/>
+        </w:rPr>
+      </w:pPr>
+      <w:r>
+        <w:rPr>
+          <w:rFonts w:asciiTheme="minorHAnsi" w:hAnsiTheme="minorHAnsi" w:cstheme="minorHAnsi"/>
+          <w:sz w:val="22"/>
+        </w:rPr>
+        <w:t>Контроллер зданий связан с контроллером сайдбара – теперь можно заходить на страницу зданий с помощью боковой панели.</w:t>
+      </w:r>
+    </w:p>
+    <w:p>
+      <w:pPr>
+        <w:spacing w:after="120" w:line="259" w:lineRule="auto"/>
+        <w:ind w:firstLine="0"/>
+        <w:rPr>
+          <w:rFonts w:asciiTheme="minorHAnsi" w:hAnsiTheme="minorHAnsi" w:cstheme="minorHAnsi"/>
+          <w:sz w:val="22"/>
+        </w:rPr>
+      </w:pPr>
+      <w:r>
+        <w:rPr>
+          <w:rFonts w:asciiTheme="minorHAnsi" w:hAnsiTheme="minorHAnsi" w:cstheme="minorHAnsi"/>
+          <w:sz w:val="22"/>
+        </w:rPr>
+        <w:t xml:space="preserve">Добавлено представление </w:t>
+      </w:r>
+      <w:r>
+        <w:rPr>
+          <w:rFonts w:asciiTheme="minorHAnsi" w:hAnsiTheme="minorHAnsi" w:cstheme="minorHAnsi"/>
+          <w:sz w:val="22"/>
+          <w:lang w:val="en-US"/>
+        </w:rPr>
+        <w:t>BuildingForm</w:t>
+      </w:r>
+      <w:r>
+        <w:rPr>
+          <w:rFonts w:asciiTheme="minorHAnsi" w:hAnsiTheme="minorHAnsi" w:cstheme="minorHAnsi"/>
+          <w:sz w:val="22"/>
+        </w:rPr>
+        <w:t>.</w:t>
+      </w:r>
+      <w:r>
+        <w:rPr>
+          <w:rFonts w:asciiTheme="minorHAnsi" w:hAnsiTheme="minorHAnsi" w:cstheme="minorHAnsi"/>
+          <w:sz w:val="22"/>
+          <w:lang w:val="en-US"/>
+        </w:rPr>
+        <w:t>fxml</w:t>
+      </w:r>
+      <w:r>
+        <w:rPr>
+          <w:rFonts w:asciiTheme="minorHAnsi" w:hAnsiTheme="minorHAnsi" w:cstheme="minorHAnsi"/>
+          <w:sz w:val="22"/>
+        </w:rPr>
+        <w:t xml:space="preserve"> для создания зданий.</w:t>
+      </w:r>
+    </w:p>
+    <w:p>
+      <w:pPr>
+        <w:spacing w:after="120" w:line="259" w:lineRule="auto"/>
+        <w:ind w:firstLine="0"/>
+        <w:rPr>
+          <w:rFonts w:asciiTheme="minorHAnsi" w:hAnsiTheme="minorHAnsi" w:cstheme="minorHAnsi"/>
+          <w:sz w:val="22"/>
+        </w:rPr>
+      </w:pPr>
+      <w:r>
+        <w:rPr>
+          <w:rFonts w:asciiTheme="minorHAnsi" w:hAnsiTheme="minorHAnsi" w:cstheme="minorHAnsi"/>
+          <w:sz w:val="22"/>
+        </w:rPr>
+        <w:t>Запланировано: создать контроллер для представления создания зданий. Подумать о вышеозвученной идее сейчас, либо разобрать её после ещё созданий одной сущности.</w:t>
+      </w:r>
+    </w:p>
+    <w:p>
+      <w:pPr>
+        <w:spacing w:after="120" w:line="259" w:lineRule="auto"/>
+        <w:ind w:firstLine="0"/>
+        <w:rPr>
+          <w:rFonts w:asciiTheme="minorHAnsi" w:hAnsiTheme="minorHAnsi" w:cstheme="minorHAnsi"/>
+          <w:sz w:val="22"/>
+        </w:rPr>
+      </w:pPr>
+      <w:r>
+        <w:rPr>
+          <w:rFonts w:asciiTheme="minorHAnsi" w:hAnsiTheme="minorHAnsi" w:cstheme="minorHAnsi"/>
+          <w:sz w:val="22"/>
+        </w:rPr>
+        <w:t>ПН 05.11.18</w:t>
+      </w:r>
+    </w:p>
+    <w:p>
+      <w:pPr>
+        <w:spacing w:after="120" w:line="259" w:lineRule="auto"/>
+        <w:ind w:firstLine="0"/>
+        <w:rPr>
+          <w:rFonts w:asciiTheme="minorHAnsi" w:hAnsiTheme="minorHAnsi" w:cstheme="minorHAnsi"/>
+          <w:sz w:val="22"/>
+        </w:rPr>
+      </w:pPr>
+      <w:r>
+        <w:rPr>
+          <w:rFonts w:asciiTheme="minorHAnsi" w:hAnsiTheme="minorHAnsi" w:cstheme="minorHAnsi"/>
+          <w:sz w:val="22"/>
+        </w:rPr>
+        <w:t xml:space="preserve">Разработан </w:t>
+      </w:r>
+      <w:r>
+        <w:rPr>
+          <w:rFonts w:asciiTheme="minorHAnsi" w:hAnsiTheme="minorHAnsi" w:cstheme="minorHAnsi"/>
+          <w:sz w:val="22"/>
+          <w:lang w:val="en-US"/>
+        </w:rPr>
+        <w:t>BuildingFormController</w:t>
+      </w:r>
+      <w:r>
+        <w:rPr>
+          <w:rFonts w:asciiTheme="minorHAnsi" w:hAnsiTheme="minorHAnsi" w:cstheme="minorHAnsi"/>
+          <w:sz w:val="22"/>
+        </w:rPr>
+        <w:t xml:space="preserve"> для обработки представления формы</w:t>
+      </w:r>
+      <w:r>
+        <w:rPr>
+          <w:rFonts w:asciiTheme="minorHAnsi" w:hAnsiTheme="minorHAnsi" w:cstheme="minorHAnsi"/>
+          <w:sz w:val="22"/>
+        </w:rPr>
+        <w:t xml:space="preserve"> </w:t>
+      </w:r>
+      <w:r>
+        <w:rPr>
+          <w:rFonts w:asciiTheme="minorHAnsi" w:hAnsiTheme="minorHAnsi" w:cstheme="minorHAnsi"/>
+          <w:sz w:val="22"/>
+          <w:lang w:val="en-US"/>
+        </w:rPr>
+        <w:t>BuildingForm</w:t>
+      </w:r>
+      <w:r>
+        <w:rPr>
+          <w:rFonts w:asciiTheme="minorHAnsi" w:hAnsiTheme="minorHAnsi" w:cstheme="minorHAnsi"/>
+          <w:sz w:val="22"/>
+        </w:rPr>
+        <w:t>.</w:t>
+      </w:r>
+    </w:p>
+    <w:p>
+      <w:pPr>
+        <w:spacing w:after="120" w:line="259" w:lineRule="auto"/>
+        <w:ind w:firstLine="0"/>
+        <w:rPr>
+          <w:rFonts w:asciiTheme="minorHAnsi" w:hAnsiTheme="minorHAnsi" w:cstheme="minorHAnsi"/>
+          <w:sz w:val="22"/>
+        </w:rPr>
+      </w:pPr>
+      <w:r>
+        <w:rPr>
+          <w:rFonts w:asciiTheme="minorHAnsi" w:hAnsiTheme="minorHAnsi" w:cstheme="minorHAnsi"/>
+          <w:sz w:val="22"/>
+        </w:rPr>
+        <w:t xml:space="preserve">Добавлен метод в </w:t>
+      </w:r>
+      <w:r>
+        <w:rPr>
+          <w:rFonts w:asciiTheme="minorHAnsi" w:hAnsiTheme="minorHAnsi" w:cstheme="minorHAnsi"/>
+          <w:sz w:val="22"/>
+          <w:lang w:val="en-US"/>
+        </w:rPr>
+        <w:t>BuildingController</w:t>
+      </w:r>
+      <w:r>
+        <w:rPr>
+          <w:rFonts w:asciiTheme="minorHAnsi" w:hAnsiTheme="minorHAnsi" w:cstheme="minorHAnsi"/>
+          <w:sz w:val="22"/>
+        </w:rPr>
+        <w:t xml:space="preserve"> для отображения формы.</w:t>
+      </w:r>
+    </w:p>
+    <w:p>
+      <w:pPr>
+        <w:spacing w:after="120" w:line="259" w:lineRule="auto"/>
+        <w:ind w:firstLine="0"/>
+        <w:rPr>
+          <w:rFonts w:asciiTheme="minorHAnsi" w:hAnsiTheme="minorHAnsi" w:cstheme="minorHAnsi"/>
+          <w:sz w:val="22"/>
+        </w:rPr>
+      </w:pPr>
+      <w:r>
+        <w:rPr>
+          <w:rFonts w:asciiTheme="minorHAnsi" w:hAnsiTheme="minorHAnsi" w:cstheme="minorHAnsi"/>
+          <w:sz w:val="22"/>
+        </w:rPr>
+        <w:t>Организован вывод списка зданий в форме создания договора</w:t>
+      </w:r>
+    </w:p>
+    <w:p>
+      <w:pPr>
+        <w:spacing w:after="120" w:line="259" w:lineRule="auto"/>
+        <w:ind w:firstLine="0"/>
+        <w:rPr>
+          <w:rFonts w:asciiTheme="minorHAnsi" w:hAnsiTheme="minorHAnsi" w:cstheme="minorHAnsi"/>
+          <w:sz w:val="22"/>
+        </w:rPr>
+      </w:pPr>
+      <w:r>
+        <w:rPr>
+          <w:rFonts w:asciiTheme="minorHAnsi" w:hAnsiTheme="minorHAnsi" w:cstheme="minorHAnsi"/>
+          <w:sz w:val="22"/>
+        </w:rPr>
+        <w:t xml:space="preserve">Создан метод получения одного арендатора </w:t>
+      </w:r>
+      <w:r>
+        <w:rPr>
+          <w:rFonts w:asciiTheme="minorHAnsi" w:hAnsiTheme="minorHAnsi" w:cstheme="minorHAnsi"/>
+          <w:sz w:val="22"/>
+          <w:lang w:val="en-US"/>
+        </w:rPr>
+        <w:t>getRenter</w:t>
+      </w:r>
+    </w:p>
+    <w:p>
+      <w:pPr>
+        <w:spacing w:after="120" w:line="259" w:lineRule="auto"/>
+        <w:ind w:firstLine="0"/>
+        <w:rPr>
+          <w:rFonts w:asciiTheme="minorHAnsi" w:hAnsiTheme="minorHAnsi" w:cstheme="minorHAnsi"/>
+          <w:sz w:val="22"/>
+        </w:rPr>
+      </w:pPr>
+      <w:r>
+        <w:rPr>
+          <w:rFonts w:asciiTheme="minorHAnsi" w:hAnsiTheme="minorHAnsi" w:cstheme="minorHAnsi"/>
+          <w:sz w:val="22"/>
+        </w:rPr>
+        <w:t>Запланировано: сделать полноценное редактирование профиля, кнопки для возврата назад или типо того.</w:t>
+      </w:r>
+      <w:r>
+        <w:rPr>
+          <w:rFonts w:asciiTheme="minorHAnsi" w:hAnsiTheme="minorHAnsi" w:cstheme="minorHAnsi"/>
+          <w:sz w:val="22"/>
+        </w:rPr>
+        <w:t xml:space="preserve"> Перенести создание договора в форму</w:t>
+      </w:r>
+      <w:r>
+        <w:rPr>
+          <w:rFonts w:asciiTheme="minorHAnsi" w:hAnsiTheme="minorHAnsi" w:cstheme="minorHAnsi"/>
+          <w:sz w:val="22"/>
+        </w:rPr>
+        <w:t>.</w:t>
+      </w:r>
+      <w:r>
+        <w:rPr>
+          <w:rFonts w:asciiTheme="minorHAnsi" w:hAnsiTheme="minorHAnsi" w:cstheme="minorHAnsi"/>
+          <w:sz w:val="22"/>
+        </w:rPr>
+        <w:t xml:space="preserve"> Начать делать форму для договора полноценную с оплатой.</w:t>
+      </w:r>
+      <w:r>
+        <w:rPr>
+          <w:rFonts w:asciiTheme="minorHAnsi" w:hAnsiTheme="minorHAnsi" w:cstheme="minorHAnsi"/>
+          <w:sz w:val="22"/>
+        </w:rPr>
+        <w:t xml:space="preserve"> Сделать профиль для арендатора по нажатию на кнопку, а получение данных из модели уже перенести в новое окно, ибо тут ни к чему получать арендатора, и еще и передавать потом его в качестве аргумента.</w:t>
+      </w:r>
+    </w:p>
+    <w:p>
+      <w:pPr>
+        <w:spacing w:after="120" w:line="259" w:lineRule="auto"/>
+        <w:ind w:firstLine="0"/>
+        <w:rPr>
+          <w:rFonts w:asciiTheme="minorHAnsi" w:hAnsiTheme="minorHAnsi" w:cstheme="minorHAnsi"/>
+          <w:sz w:val="22"/>
+        </w:rPr>
+      </w:pPr>
+      <w:r>
+        <w:rPr>
+          <w:rFonts w:asciiTheme="minorHAnsi" w:hAnsiTheme="minorHAnsi" w:cstheme="minorHAnsi"/>
+          <w:sz w:val="22"/>
+        </w:rPr>
+        <w:t>ВТ 06.11.18</w:t>
+      </w:r>
+    </w:p>
+    <w:p>
+      <w:pPr>
+        <w:spacing w:after="120" w:line="259" w:lineRule="auto"/>
+        <w:ind w:firstLine="0"/>
+        <w:rPr>
+          <w:rFonts w:asciiTheme="minorHAnsi" w:hAnsiTheme="minorHAnsi" w:cstheme="minorHAnsi"/>
+          <w:sz w:val="22"/>
+        </w:rPr>
+      </w:pPr>
+      <w:r>
+        <w:rPr>
+          <w:rFonts w:asciiTheme="minorHAnsi" w:hAnsiTheme="minorHAnsi" w:cstheme="minorHAnsi"/>
+          <w:sz w:val="22"/>
+        </w:rPr>
+        <w:t xml:space="preserve">Создание представления для профиля </w:t>
+      </w:r>
+      <w:r>
+        <w:rPr>
+          <w:rFonts w:asciiTheme="minorHAnsi" w:hAnsiTheme="minorHAnsi" w:cstheme="minorHAnsi"/>
+          <w:sz w:val="22"/>
+          <w:lang w:val="en-US"/>
+        </w:rPr>
+        <w:t>RenterProfile</w:t>
+      </w:r>
+      <w:r>
+        <w:rPr>
+          <w:rFonts w:asciiTheme="minorHAnsi" w:hAnsiTheme="minorHAnsi" w:cstheme="minorHAnsi"/>
+          <w:sz w:val="22"/>
+        </w:rPr>
+        <w:t>, его контроллера и связи между ними.</w:t>
+      </w:r>
+    </w:p>
+    <w:p>
+      <w:pPr>
+        <w:spacing w:after="120" w:line="259" w:lineRule="auto"/>
+        <w:ind w:firstLine="0"/>
+        <w:rPr>
+          <w:rFonts w:asciiTheme="minorHAnsi" w:hAnsiTheme="minorHAnsi" w:cstheme="minorHAnsi"/>
+          <w:sz w:val="22"/>
+        </w:rPr>
+      </w:pPr>
+      <w:r>
+        <w:rPr>
+          <w:rFonts w:asciiTheme="minorHAnsi" w:hAnsiTheme="minorHAnsi" w:cstheme="minorHAnsi"/>
+          <w:sz w:val="22"/>
+        </w:rPr>
+        <w:t>Добавлен метод для обновления арендатора.</w:t>
+      </w:r>
+    </w:p>
+    <w:p>
+      <w:pPr>
+        <w:spacing w:after="120" w:line="259" w:lineRule="auto"/>
+        <w:ind w:firstLine="0"/>
+        <w:rPr>
+          <w:rFonts w:asciiTheme="minorHAnsi" w:hAnsiTheme="minorHAnsi" w:cstheme="minorHAnsi"/>
+          <w:sz w:val="22"/>
+        </w:rPr>
+      </w:pPr>
+      <w:r>
+        <w:rPr>
+          <w:rFonts w:asciiTheme="minorHAnsi" w:hAnsiTheme="minorHAnsi" w:cstheme="minorHAnsi"/>
+          <w:sz w:val="22"/>
+        </w:rPr>
+        <w:t>Подключение формы для создания арендаторов к странице профиля, чтобы можно было обновить любого арендатора. И, чтобы не плодить одинаковые формы – использована форма для создания. Но реализовано криво все, поэтому надо будет доводить до ума. Но работает.</w:t>
+      </w:r>
+    </w:p>
+    <w:p>
+      <w:pPr>
+        <w:spacing w:after="120" w:line="259" w:lineRule="auto"/>
+        <w:ind w:firstLine="0"/>
+        <w:rPr>
+          <w:rFonts w:asciiTheme="minorHAnsi" w:hAnsiTheme="minorHAnsi" w:cstheme="minorHAnsi"/>
+          <w:sz w:val="22"/>
+        </w:rPr>
+      </w:pPr>
+      <w:r>
+        <w:rPr>
+          <w:rFonts w:asciiTheme="minorHAnsi" w:hAnsiTheme="minorHAnsi" w:cstheme="minorHAnsi"/>
+          <w:sz w:val="22"/>
+        </w:rPr>
+        <w:t>СР 07.11.18</w:t>
+      </w:r>
+    </w:p>
+    <w:p>
+      <w:pPr>
+        <w:spacing w:after="120" w:line="259" w:lineRule="auto"/>
+        <w:ind w:firstLine="0"/>
+        <w:rPr>
+          <w:rFonts w:asciiTheme="minorHAnsi" w:hAnsiTheme="minorHAnsi" w:cstheme="minorHAnsi"/>
+          <w:sz w:val="22"/>
+        </w:rPr>
+      </w:pPr>
+      <w:r>
+        <w:rPr>
+          <w:rFonts w:asciiTheme="minorHAnsi" w:hAnsiTheme="minorHAnsi" w:cstheme="minorHAnsi"/>
+          <w:sz w:val="22"/>
+        </w:rPr>
+        <w:t>Создание модели для договоров.</w:t>
+      </w:r>
+    </w:p>
+    <w:p>
+      <w:pPr>
+        <w:spacing w:after="120" w:line="259" w:lineRule="auto"/>
+        <w:ind w:firstLine="0"/>
+        <w:rPr>
+          <w:rFonts w:asciiTheme="minorHAnsi" w:hAnsiTheme="minorHAnsi" w:cstheme="minorHAnsi"/>
+          <w:sz w:val="22"/>
+        </w:rPr>
+      </w:pPr>
+      <w:r>
+        <w:rPr>
+          <w:rFonts w:asciiTheme="minorHAnsi" w:hAnsiTheme="minorHAnsi" w:cstheme="minorHAnsi"/>
+          <w:sz w:val="22"/>
+        </w:rPr>
         <w:lastRenderedPageBreak/>
-        <w:t>Но тут появилась идея</w:t>
-      </w:r>
-      <w:r>
-        <w:rPr>
-          <w:rFonts w:asciiTheme="minorHAnsi" w:hAnsiTheme="minorHAnsi" w:cstheme="minorHAnsi"/>
-          <w:sz w:val="22"/>
-        </w:rPr>
-        <w:t>, в виду большого количества повторных кусков кода – а что если сделать для всех сущностей один интерфейс, один базовый класс, и таким образом минимизировать количество повторяющихся частей кода, и использовать полиморфизм, возможно, с каким либо паттернами фабрик.</w:t>
-      </w:r>
-    </w:p>
-    <w:p>
-      <w:pPr>
-        <w:spacing w:afterLines="160" w:after="384" w:line="259" w:lineRule="auto"/>
+        <w:t xml:space="preserve">Вынесение из </w:t>
+      </w:r>
+      <w:r>
+        <w:rPr>
+          <w:rFonts w:asciiTheme="minorHAnsi" w:hAnsiTheme="minorHAnsi" w:cstheme="minorHAnsi"/>
+          <w:sz w:val="22"/>
+          <w:lang w:val="en-US"/>
+        </w:rPr>
+        <w:t>Contract</w:t>
+      </w:r>
+      <w:r>
+        <w:rPr>
+          <w:rFonts w:asciiTheme="minorHAnsi" w:hAnsiTheme="minorHAnsi" w:cstheme="minorHAnsi"/>
+          <w:sz w:val="22"/>
+        </w:rPr>
+        <w:t>.</w:t>
+      </w:r>
+      <w:r>
+        <w:rPr>
+          <w:rFonts w:asciiTheme="minorHAnsi" w:hAnsiTheme="minorHAnsi" w:cstheme="minorHAnsi"/>
+          <w:sz w:val="22"/>
+          <w:lang w:val="en-US"/>
+        </w:rPr>
+        <w:t>fxml</w:t>
+      </w:r>
+      <w:r>
+        <w:rPr>
+          <w:rFonts w:asciiTheme="minorHAnsi" w:hAnsiTheme="minorHAnsi" w:cstheme="minorHAnsi"/>
+          <w:sz w:val="22"/>
+        </w:rPr>
+        <w:t xml:space="preserve"> </w:t>
+      </w:r>
+      <w:r>
+        <w:rPr>
+          <w:rFonts w:asciiTheme="minorHAnsi" w:hAnsiTheme="minorHAnsi" w:cstheme="minorHAnsi"/>
+          <w:sz w:val="22"/>
+        </w:rPr>
+        <w:t xml:space="preserve">в </w:t>
+      </w:r>
+      <w:r>
+        <w:rPr>
+          <w:rFonts w:asciiTheme="minorHAnsi" w:hAnsiTheme="minorHAnsi" w:cstheme="minorHAnsi"/>
+          <w:sz w:val="22"/>
+        </w:rPr>
+        <w:t>представлени</w:t>
+      </w:r>
+      <w:r>
+        <w:rPr>
+          <w:rFonts w:asciiTheme="minorHAnsi" w:hAnsiTheme="minorHAnsi" w:cstheme="minorHAnsi"/>
+          <w:sz w:val="22"/>
+        </w:rPr>
+        <w:t xml:space="preserve">е </w:t>
+      </w:r>
+      <w:r>
+        <w:rPr>
+          <w:rFonts w:asciiTheme="minorHAnsi" w:hAnsiTheme="minorHAnsi" w:cstheme="minorHAnsi"/>
+          <w:sz w:val="22"/>
+        </w:rPr>
+        <w:t>для создания договора</w:t>
+      </w:r>
+    </w:p>
+    <w:p>
+      <w:pPr>
+        <w:spacing w:after="120" w:line="259" w:lineRule="auto"/>
         <w:ind w:firstLine="0"/>
         <w:rPr>
           <w:rFonts w:asciiTheme="minorHAnsi" w:hAnsiTheme="minorHAnsi" w:cstheme="minorHAnsi"/>
@@ -9638,12 +9088,27 @@
           <w:rFonts w:asciiTheme="minorHAnsi" w:hAnsiTheme="minorHAnsi" w:cstheme="minorHAnsi"/>
           <w:sz w:val="22"/>
         </w:rPr>
-        <w:t>Контроллер зданий связан с контроллером сайдбара – теперь можно заходить на страницу зданий с помощью боковой панели.</w:t>
-      </w:r>
-    </w:p>
-    <w:p>
-      <w:pPr>
-        <w:spacing w:afterLines="160" w:after="384" w:line="259" w:lineRule="auto"/>
+        <w:t xml:space="preserve">Создание логики и обработка представления </w:t>
+      </w:r>
+      <w:r>
+        <w:rPr>
+          <w:rFonts w:asciiTheme="minorHAnsi" w:hAnsiTheme="minorHAnsi" w:cstheme="minorHAnsi"/>
+          <w:sz w:val="22"/>
+        </w:rPr>
+        <w:t xml:space="preserve">в </w:t>
+      </w:r>
+      <w:r>
+        <w:rPr>
+          <w:rFonts w:asciiTheme="minorHAnsi" w:hAnsiTheme="minorHAnsi" w:cstheme="minorHAnsi"/>
+          <w:sz w:val="22"/>
+          <w:lang w:val="en-US"/>
+        </w:rPr>
+        <w:t>ContractFormController</w:t>
+      </w:r>
+    </w:p>
+    <w:p>
+      <w:pPr>
+        <w:spacing w:after="120" w:line="259" w:lineRule="auto"/>
         <w:ind w:firstLine="0"/>
         <w:rPr>
           <w:rFonts w:asciiTheme="minorHAnsi" w:hAnsiTheme="minorHAnsi" w:cstheme="minorHAnsi"/>
@@ -9655,7 +9120,7 @@
           <w:rFonts w:asciiTheme="minorHAnsi" w:hAnsiTheme="minorHAnsi" w:cstheme="minorHAnsi"/>
           <w:sz w:val="22"/>
         </w:rPr>
-        <w:t xml:space="preserve">Добавлено представление </w:t>
+        <w:t xml:space="preserve">Фиксация изменений в </w:t>
       </w:r>
       <w:r>
         <w:rPr>
@@ -9663,7 +9128,116 @@
           <w:sz w:val="22"/>
           <w:lang w:val="en-US"/>
         </w:rPr>
-        <w:t>BuildingForm</w:t>
+        <w:t>ContractController</w:t>
+      </w:r>
+      <w:r>
+        <w:rPr>
+          <w:rFonts w:asciiTheme="minorHAnsi" w:hAnsiTheme="minorHAnsi" w:cstheme="minorHAnsi"/>
+          <w:sz w:val="22"/>
+        </w:rPr>
+        <w:t xml:space="preserve"> </w:t>
+      </w:r>
+    </w:p>
+    <w:p>
+      <w:pPr>
+        <w:spacing w:after="120" w:line="259" w:lineRule="auto"/>
+        <w:ind w:firstLine="0"/>
+        <w:rPr>
+          <w:rFonts w:asciiTheme="minorHAnsi" w:hAnsiTheme="minorHAnsi" w:cstheme="minorHAnsi"/>
+          <w:sz w:val="22"/>
+        </w:rPr>
+      </w:pPr>
+      <w:r>
+        <w:rPr>
+          <w:rFonts w:asciiTheme="minorHAnsi" w:hAnsiTheme="minorHAnsi" w:cstheme="minorHAnsi"/>
+          <w:sz w:val="22"/>
+        </w:rPr>
+        <w:t>Запланировано: доработать модель договоров. Создать простую таблицу договоров.</w:t>
+      </w:r>
+    </w:p>
+    <w:p>
+      <w:pPr>
+        <w:spacing w:after="120" w:line="259" w:lineRule="auto"/>
+        <w:ind w:firstLine="0"/>
+        <w:rPr>
+          <w:rFonts w:asciiTheme="minorHAnsi" w:hAnsiTheme="minorHAnsi" w:cstheme="minorHAnsi"/>
+          <w:sz w:val="22"/>
+        </w:rPr>
+      </w:pPr>
+      <w:r>
+        <w:rPr>
+          <w:rFonts w:asciiTheme="minorHAnsi" w:hAnsiTheme="minorHAnsi" w:cstheme="minorHAnsi"/>
+          <w:sz w:val="22"/>
+        </w:rPr>
+        <w:t>Приступить к рефакторингу кода и профилю.</w:t>
+      </w:r>
+    </w:p>
+    <w:p>
+      <w:pPr>
+        <w:spacing w:after="120" w:line="259" w:lineRule="auto"/>
+        <w:ind w:firstLine="0"/>
+        <w:rPr>
+          <w:rFonts w:asciiTheme="minorHAnsi" w:hAnsiTheme="minorHAnsi" w:cstheme="minorHAnsi"/>
+          <w:sz w:val="22"/>
+        </w:rPr>
+      </w:pPr>
+      <w:r>
+        <w:rPr>
+          <w:rFonts w:asciiTheme="minorHAnsi" w:hAnsiTheme="minorHAnsi" w:cstheme="minorHAnsi"/>
+          <w:sz w:val="22"/>
+        </w:rPr>
+        <w:t>ПТ 09.11.18</w:t>
+      </w:r>
+    </w:p>
+    <w:p>
+      <w:pPr>
+        <w:spacing w:after="120" w:line="259" w:lineRule="auto"/>
+        <w:ind w:firstLine="0"/>
+        <w:rPr>
+          <w:rFonts w:asciiTheme="minorHAnsi" w:hAnsiTheme="minorHAnsi" w:cstheme="minorHAnsi"/>
+          <w:sz w:val="22"/>
+        </w:rPr>
+      </w:pPr>
+      <w:r>
+        <w:rPr>
+          <w:rFonts w:asciiTheme="minorHAnsi" w:hAnsiTheme="minorHAnsi" w:cstheme="minorHAnsi"/>
+          <w:sz w:val="22"/>
+        </w:rPr>
+        <w:t>Добавлена таблица для договоров, примитивная.</w:t>
+      </w:r>
+    </w:p>
+    <w:p>
+      <w:pPr>
+        <w:spacing w:after="120" w:line="259" w:lineRule="auto"/>
+        <w:ind w:firstLine="0"/>
+        <w:rPr>
+          <w:rFonts w:asciiTheme="minorHAnsi" w:hAnsiTheme="minorHAnsi" w:cstheme="minorHAnsi"/>
+          <w:sz w:val="22"/>
+        </w:rPr>
+      </w:pPr>
+      <w:r>
+        <w:rPr>
+          <w:rFonts w:asciiTheme="minorHAnsi" w:hAnsiTheme="minorHAnsi" w:cstheme="minorHAnsi"/>
+          <w:sz w:val="22"/>
+        </w:rPr>
+        <w:t>Создана сущность для договора.</w:t>
+      </w:r>
+    </w:p>
+    <w:p>
+      <w:pPr>
+        <w:spacing w:after="120" w:line="259" w:lineRule="auto"/>
+        <w:ind w:firstLine="0"/>
+        <w:rPr>
+          <w:rFonts w:asciiTheme="minorHAnsi" w:hAnsiTheme="minorHAnsi" w:cstheme="minorHAnsi"/>
+          <w:sz w:val="22"/>
+        </w:rPr>
+      </w:pPr>
+      <w:r>
+        <w:rPr>
+          <w:rFonts w:asciiTheme="minorHAnsi" w:hAnsiTheme="minorHAnsi" w:cstheme="minorHAnsi"/>
+          <w:sz w:val="22"/>
+        </w:rPr>
+        <w:t>Модель договора доработана. Теперь правильно работает с таблицей договоров из БД</w:t>
       </w:r>
       <w:r>
         <w:rPr>
@@ -9672,71 +9246,71 @@
         </w:rPr>
         <w:t>.</w:t>
       </w:r>
+    </w:p>
+    <w:p>
+      <w:pPr>
+        <w:spacing w:after="120" w:line="259" w:lineRule="auto"/>
+        <w:ind w:firstLine="0"/>
+        <w:rPr>
+          <w:rFonts w:asciiTheme="minorHAnsi" w:hAnsiTheme="minorHAnsi" w:cstheme="minorHAnsi"/>
+          <w:sz w:val="22"/>
+        </w:rPr>
+      </w:pPr>
+      <w:r>
+        <w:rPr>
+          <w:rFonts w:asciiTheme="minorHAnsi" w:hAnsiTheme="minorHAnsi" w:cstheme="minorHAnsi"/>
+          <w:sz w:val="22"/>
+        </w:rPr>
+        <w:t>Доработан контроллер формы для создания договоров. Реализовано создание договора через форму.</w:t>
+      </w:r>
+    </w:p>
+    <w:p>
+      <w:pPr>
+        <w:spacing w:after="120" w:line="259" w:lineRule="auto"/>
+        <w:ind w:firstLine="0"/>
+        <w:rPr>
+          <w:rFonts w:asciiTheme="minorHAnsi" w:hAnsiTheme="minorHAnsi" w:cstheme="minorHAnsi"/>
+          <w:sz w:val="22"/>
+        </w:rPr>
+      </w:pPr>
+      <w:r>
+        <w:rPr>
+          <w:rFonts w:asciiTheme="minorHAnsi" w:hAnsiTheme="minorHAnsi" w:cstheme="minorHAnsi"/>
+          <w:sz w:val="22"/>
+        </w:rPr>
+        <w:t>ПН 12.11.18</w:t>
+      </w:r>
+    </w:p>
+    <w:p>
+      <w:pPr>
+        <w:spacing w:after="120" w:line="259" w:lineRule="auto"/>
+        <w:ind w:firstLine="0"/>
+        <w:rPr>
+          <w:rFonts w:asciiTheme="minorHAnsi" w:hAnsiTheme="minorHAnsi" w:cstheme="minorHAnsi"/>
+          <w:sz w:val="22"/>
+        </w:rPr>
+      </w:pPr>
+      <w:r>
+        <w:rPr>
+          <w:rFonts w:asciiTheme="minorHAnsi" w:hAnsiTheme="minorHAnsi" w:cstheme="minorHAnsi"/>
+          <w:sz w:val="22"/>
+        </w:rPr>
+        <w:t xml:space="preserve">Добавлено представление и контроллер для профиля договора. Но столкнулся с тем, как объединить все расчеты по аренде и оплаты? Нужно выделить новую сущность, определяющую один месяц для конкретного договора. Назовем её </w:t>
+      </w:r>
       <w:r>
         <w:rPr>
           <w:rFonts w:asciiTheme="minorHAnsi" w:hAnsiTheme="minorHAnsi" w:cstheme="minorHAnsi"/>
           <w:sz w:val="22"/>
           <w:lang w:val="en-US"/>
         </w:rPr>
-        <w:t>fxml</w:t>
-      </w:r>
-      <w:r>
-        <w:rPr>
-          <w:rFonts w:asciiTheme="minorHAnsi" w:hAnsiTheme="minorHAnsi" w:cstheme="minorHAnsi"/>
-          <w:sz w:val="22"/>
-        </w:rPr>
-        <w:t xml:space="preserve"> для создания зданий.</w:t>
-      </w:r>
-    </w:p>
-    <w:p>
-      <w:pPr>
-        <w:spacing w:afterLines="160" w:after="384" w:line="259" w:lineRule="auto"/>
-        <w:ind w:firstLine="0"/>
-        <w:rPr>
-          <w:rFonts w:asciiTheme="minorHAnsi" w:hAnsiTheme="minorHAnsi" w:cstheme="minorHAnsi"/>
-          <w:sz w:val="22"/>
-        </w:rPr>
-      </w:pPr>
-      <w:r>
-        <w:rPr>
-          <w:rFonts w:asciiTheme="minorHAnsi" w:hAnsiTheme="minorHAnsi" w:cstheme="minorHAnsi"/>
-          <w:sz w:val="22"/>
-        </w:rPr>
-        <w:t>Запланировано: создать контроллер для представления создания зданий. Подумать о вышеозвученной идее сейчас, либо разобрать её после ещё созданий одной сущности.</w:t>
-      </w:r>
-    </w:p>
-    <w:p>
-      <w:pPr>
-        <w:spacing w:afterLines="160" w:after="384" w:line="259" w:lineRule="auto"/>
-        <w:ind w:firstLine="0"/>
-        <w:rPr>
-          <w:rFonts w:asciiTheme="minorHAnsi" w:hAnsiTheme="minorHAnsi" w:cstheme="minorHAnsi"/>
-          <w:sz w:val="22"/>
-        </w:rPr>
-      </w:pPr>
-      <w:r>
-        <w:rPr>
-          <w:rFonts w:asciiTheme="minorHAnsi" w:hAnsiTheme="minorHAnsi" w:cstheme="minorHAnsi"/>
-          <w:sz w:val="22"/>
-        </w:rPr>
-        <w:t>ПН 05.11.18</w:t>
-      </w:r>
-    </w:p>
-    <w:p>
-      <w:pPr>
-        <w:spacing w:afterLines="160" w:after="384" w:line="259" w:lineRule="auto"/>
-        <w:ind w:firstLine="0"/>
-        <w:rPr>
-          <w:rFonts w:asciiTheme="minorHAnsi" w:hAnsiTheme="minorHAnsi" w:cstheme="minorHAnsi"/>
-          <w:sz w:val="22"/>
-        </w:rPr>
-      </w:pPr>
-      <w:r>
-        <w:rPr>
-          <w:rFonts w:asciiTheme="minorHAnsi" w:hAnsiTheme="minorHAnsi" w:cstheme="minorHAnsi"/>
-          <w:sz w:val="22"/>
-        </w:rPr>
-        <w:t xml:space="preserve">Разработан </w:t>
+        <w:t>Month</w:t>
+      </w:r>
+      <w:r>
+        <w:rPr>
+          <w:rFonts w:asciiTheme="minorHAnsi" w:hAnsiTheme="minorHAnsi" w:cstheme="minorHAnsi"/>
+          <w:sz w:val="22"/>
+        </w:rPr>
+        <w:t xml:space="preserve">, т.к. ничего более обобщенного в голову не лезет. Расчет? Счет? Это все более узкие направления. Коммуналка, аренда помещения? Тоже. Более обобщенное, которое захватывает все вышеперечисленное – </w:t>
       </w:r>
       <w:r>
         <w:rPr>
@@ -9744,29 +9318,7 @@
           <w:sz w:val="22"/>
           <w:lang w:val="en-US"/>
         </w:rPr>
-        <w:t>BuildingFormController</w:t>
-      </w:r>
-      <w:r>
-        <w:rPr>
-          <w:rFonts w:asciiTheme="minorHAnsi" w:hAnsiTheme="minorHAnsi" w:cstheme="minorHAnsi"/>
-          <w:sz w:val="22"/>
-        </w:rPr>
-        <w:t xml:space="preserve"> для обработки представления формы</w:t>
-      </w:r>
-      <w:r>
-        <w:rPr>
-          <w:rFonts w:asciiTheme="minorHAnsi" w:hAnsiTheme="minorHAnsi" w:cstheme="minorHAnsi"/>
-          <w:sz w:val="22"/>
-        </w:rPr>
-        <w:t xml:space="preserve"> </w:t>
-      </w:r>
-      <w:r>
-        <w:rPr>
-          <w:rFonts w:asciiTheme="minorHAnsi" w:hAnsiTheme="minorHAnsi" w:cstheme="minorHAnsi"/>
-          <w:sz w:val="22"/>
-          <w:lang w:val="en-US"/>
-        </w:rPr>
-        <w:t>BuildingForm</w:t>
+        <w:t>Month</w:t>
       </w:r>
       <w:r>
         <w:rPr>
@@ -9778,573 +9330,7 @@
     </w:p>
     <w:p>
       <w:pPr>
-        <w:spacing w:afterLines="160" w:after="384" w:line="259" w:lineRule="auto"/>
-        <w:ind w:firstLine="0"/>
-        <w:rPr>
-          <w:rFonts w:asciiTheme="minorHAnsi" w:hAnsiTheme="minorHAnsi" w:cstheme="minorHAnsi"/>
-          <w:sz w:val="22"/>
-        </w:rPr>
-      </w:pPr>
-      <w:r>
-        <w:rPr>
-          <w:rFonts w:asciiTheme="minorHAnsi" w:hAnsiTheme="minorHAnsi" w:cstheme="minorHAnsi"/>
-          <w:sz w:val="22"/>
-        </w:rPr>
-        <w:t xml:space="preserve">Добавлен метод в </w:t>
-      </w:r>
-      <w:r>
-        <w:rPr>
-          <w:rFonts w:asciiTheme="minorHAnsi" w:hAnsiTheme="minorHAnsi" w:cstheme="minorHAnsi"/>
-          <w:sz w:val="22"/>
-          <w:lang w:val="en-US"/>
-        </w:rPr>
-        <w:t>BuildingController</w:t>
-      </w:r>
-      <w:r>
-        <w:rPr>
-          <w:rFonts w:asciiTheme="minorHAnsi" w:hAnsiTheme="minorHAnsi" w:cstheme="minorHAnsi"/>
-          <w:sz w:val="22"/>
-        </w:rPr>
-        <w:t xml:space="preserve"> для отображения формы.</w:t>
-      </w:r>
-    </w:p>
-    <w:p>
-      <w:pPr>
-        <w:spacing w:afterLines="160" w:after="384" w:line="259" w:lineRule="auto"/>
-        <w:ind w:firstLine="0"/>
-        <w:rPr>
-          <w:rFonts w:asciiTheme="minorHAnsi" w:hAnsiTheme="minorHAnsi" w:cstheme="minorHAnsi"/>
-          <w:sz w:val="22"/>
-        </w:rPr>
-      </w:pPr>
-      <w:r>
-        <w:rPr>
-          <w:rFonts w:asciiTheme="minorHAnsi" w:hAnsiTheme="minorHAnsi" w:cstheme="minorHAnsi"/>
-          <w:sz w:val="22"/>
-        </w:rPr>
-        <w:t>Организован вывод списка зданий в форме создания договора</w:t>
-      </w:r>
-    </w:p>
-    <w:p>
-      <w:pPr>
-        <w:spacing w:afterLines="160" w:after="384" w:line="259" w:lineRule="auto"/>
-        <w:ind w:firstLine="0"/>
-        <w:rPr>
-          <w:rFonts w:asciiTheme="minorHAnsi" w:hAnsiTheme="minorHAnsi" w:cstheme="minorHAnsi"/>
-          <w:sz w:val="22"/>
-        </w:rPr>
-      </w:pPr>
-      <w:r>
-        <w:rPr>
-          <w:rFonts w:asciiTheme="minorHAnsi" w:hAnsiTheme="minorHAnsi" w:cstheme="minorHAnsi"/>
-          <w:sz w:val="22"/>
-        </w:rPr>
-        <w:t xml:space="preserve">Создан метод получения одного арендатора </w:t>
-      </w:r>
-      <w:r>
-        <w:rPr>
-          <w:rFonts w:asciiTheme="minorHAnsi" w:hAnsiTheme="minorHAnsi" w:cstheme="minorHAnsi"/>
-          <w:sz w:val="22"/>
-          <w:lang w:val="en-US"/>
-        </w:rPr>
-        <w:t>getRenter</w:t>
-      </w:r>
-    </w:p>
-    <w:p>
-      <w:pPr>
-        <w:spacing w:afterLines="160" w:after="384" w:line="259" w:lineRule="auto"/>
-        <w:ind w:firstLine="0"/>
-        <w:rPr>
-          <w:rFonts w:asciiTheme="minorHAnsi" w:hAnsiTheme="minorHAnsi" w:cstheme="minorHAnsi"/>
-          <w:sz w:val="22"/>
-        </w:rPr>
-      </w:pPr>
-      <w:r>
-        <w:rPr>
-          <w:rFonts w:asciiTheme="minorHAnsi" w:hAnsiTheme="minorHAnsi" w:cstheme="minorHAnsi"/>
-          <w:sz w:val="22"/>
-        </w:rPr>
-        <w:t>Запланировано: сделать полноценное редактирование профиля, кнопки для возврата назад или типо того.</w:t>
-      </w:r>
-      <w:r>
-        <w:rPr>
-          <w:rFonts w:asciiTheme="minorHAnsi" w:hAnsiTheme="minorHAnsi" w:cstheme="minorHAnsi"/>
-          <w:sz w:val="22"/>
-        </w:rPr>
-        <w:t xml:space="preserve"> Перенести создание договора в форму</w:t>
-      </w:r>
-      <w:r>
-        <w:rPr>
-          <w:rFonts w:asciiTheme="minorHAnsi" w:hAnsiTheme="minorHAnsi" w:cstheme="minorHAnsi"/>
-          <w:sz w:val="22"/>
-        </w:rPr>
-        <w:t>.</w:t>
-      </w:r>
-      <w:r>
-        <w:rPr>
-          <w:rFonts w:asciiTheme="minorHAnsi" w:hAnsiTheme="minorHAnsi" w:cstheme="minorHAnsi"/>
-          <w:sz w:val="22"/>
-        </w:rPr>
-        <w:t xml:space="preserve"> Начать делать форму для договора полноценную с оплатой.</w:t>
-      </w:r>
-      <w:r>
-        <w:rPr>
-          <w:rFonts w:asciiTheme="minorHAnsi" w:hAnsiTheme="minorHAnsi" w:cstheme="minorHAnsi"/>
-          <w:sz w:val="22"/>
-        </w:rPr>
-        <w:t xml:space="preserve"> Сделать профиль для арендатора по нажатию на кнопку, а получение данных из модели уже перенести в новое окно, ибо тут ни к чему получать арендатора, и еще и передавать потом его в качестве аргумента.</w:t>
-      </w:r>
-    </w:p>
-    <w:p>
-      <w:pPr>
-        <w:spacing w:afterLines="160" w:after="384" w:line="259" w:lineRule="auto"/>
-        <w:ind w:firstLine="0"/>
-        <w:rPr>
-          <w:rFonts w:asciiTheme="minorHAnsi" w:hAnsiTheme="minorHAnsi" w:cstheme="minorHAnsi"/>
-          <w:sz w:val="22"/>
-        </w:rPr>
-      </w:pPr>
-      <w:r>
-        <w:rPr>
-          <w:rFonts w:asciiTheme="minorHAnsi" w:hAnsiTheme="minorHAnsi" w:cstheme="minorHAnsi"/>
-          <w:sz w:val="22"/>
-        </w:rPr>
-        <w:t>ВТ 06.11.18</w:t>
-      </w:r>
-    </w:p>
-    <w:p>
-      <w:pPr>
-        <w:spacing w:afterLines="160" w:after="384" w:line="259" w:lineRule="auto"/>
-        <w:ind w:firstLine="0"/>
-        <w:rPr>
-          <w:rFonts w:asciiTheme="minorHAnsi" w:hAnsiTheme="minorHAnsi" w:cstheme="minorHAnsi"/>
-          <w:sz w:val="22"/>
-        </w:rPr>
-      </w:pPr>
-      <w:r>
-        <w:rPr>
-          <w:rFonts w:asciiTheme="minorHAnsi" w:hAnsiTheme="minorHAnsi" w:cstheme="minorHAnsi"/>
-          <w:sz w:val="22"/>
-        </w:rPr>
-        <w:t xml:space="preserve">Создание представления для профиля </w:t>
-      </w:r>
-      <w:r>
-        <w:rPr>
-          <w:rFonts w:asciiTheme="minorHAnsi" w:hAnsiTheme="minorHAnsi" w:cstheme="minorHAnsi"/>
-          <w:sz w:val="22"/>
-          <w:lang w:val="en-US"/>
-        </w:rPr>
-        <w:t>RenterProfile</w:t>
-      </w:r>
-      <w:r>
-        <w:rPr>
-          <w:rFonts w:asciiTheme="minorHAnsi" w:hAnsiTheme="minorHAnsi" w:cstheme="minorHAnsi"/>
-          <w:sz w:val="22"/>
-        </w:rPr>
-        <w:t>, его контроллера и связи между ними.</w:t>
-      </w:r>
-    </w:p>
-    <w:p>
-      <w:pPr>
-        <w:spacing w:afterLines="160" w:after="384" w:line="259" w:lineRule="auto"/>
-        <w:ind w:firstLine="0"/>
-        <w:rPr>
-          <w:rFonts w:asciiTheme="minorHAnsi" w:hAnsiTheme="minorHAnsi" w:cstheme="minorHAnsi"/>
-          <w:sz w:val="22"/>
-        </w:rPr>
-      </w:pPr>
-      <w:r>
-        <w:rPr>
-          <w:rFonts w:asciiTheme="minorHAnsi" w:hAnsiTheme="minorHAnsi" w:cstheme="minorHAnsi"/>
-          <w:sz w:val="22"/>
-        </w:rPr>
-        <w:t>Добавлен метод для обновления арендатора.</w:t>
-      </w:r>
-    </w:p>
-    <w:p>
-      <w:pPr>
-        <w:spacing w:afterLines="160" w:after="384" w:line="259" w:lineRule="auto"/>
-        <w:ind w:firstLine="0"/>
-        <w:rPr>
-          <w:rFonts w:asciiTheme="minorHAnsi" w:hAnsiTheme="minorHAnsi" w:cstheme="minorHAnsi"/>
-          <w:sz w:val="22"/>
-        </w:rPr>
-      </w:pPr>
-      <w:r>
-        <w:rPr>
-          <w:rFonts w:asciiTheme="minorHAnsi" w:hAnsiTheme="minorHAnsi" w:cstheme="minorHAnsi"/>
-          <w:sz w:val="22"/>
-        </w:rPr>
-        <w:t>Подключение формы для создания арендаторов к странице профиля, чтобы можно было обновить любого арендатора. И, чтобы не плодить одинаковые формы – использована форма для создания. Но реализовано криво все, поэтому надо будет доводить до ума. Но работает.</w:t>
-      </w:r>
-    </w:p>
-    <w:p>
-      <w:pPr>
-        <w:spacing w:afterLines="160" w:after="384" w:line="259" w:lineRule="auto"/>
-        <w:ind w:firstLine="0"/>
-        <w:rPr>
-          <w:rFonts w:asciiTheme="minorHAnsi" w:hAnsiTheme="minorHAnsi" w:cstheme="minorHAnsi"/>
-          <w:sz w:val="22"/>
-        </w:rPr>
-      </w:pPr>
-      <w:r>
-        <w:rPr>
-          <w:rFonts w:asciiTheme="minorHAnsi" w:hAnsiTheme="minorHAnsi" w:cstheme="minorHAnsi"/>
-          <w:sz w:val="22"/>
-        </w:rPr>
-        <w:t>СР 07.11.18</w:t>
-      </w:r>
-    </w:p>
-    <w:p>
-      <w:pPr>
-        <w:spacing w:afterLines="160" w:after="384" w:line="259" w:lineRule="auto"/>
-        <w:ind w:firstLine="0"/>
-        <w:rPr>
-          <w:rFonts w:asciiTheme="minorHAnsi" w:hAnsiTheme="minorHAnsi" w:cstheme="minorHAnsi"/>
-          <w:sz w:val="22"/>
-        </w:rPr>
-      </w:pPr>
-      <w:r>
-        <w:rPr>
-          <w:rFonts w:asciiTheme="minorHAnsi" w:hAnsiTheme="minorHAnsi" w:cstheme="minorHAnsi"/>
-          <w:sz w:val="22"/>
-        </w:rPr>
-        <w:t>Создание модели для договоров.</w:t>
-      </w:r>
-    </w:p>
-    <w:p>
-      <w:pPr>
-        <w:spacing w:afterLines="160" w:after="384" w:line="259" w:lineRule="auto"/>
-        <w:ind w:firstLine="0"/>
-        <w:rPr>
-          <w:rFonts w:asciiTheme="minorHAnsi" w:hAnsiTheme="minorHAnsi" w:cstheme="minorHAnsi"/>
-          <w:sz w:val="22"/>
-        </w:rPr>
-      </w:pPr>
-      <w:r>
-        <w:rPr>
-          <w:rFonts w:asciiTheme="minorHAnsi" w:hAnsiTheme="minorHAnsi" w:cstheme="minorHAnsi"/>
-          <w:sz w:val="22"/>
-        </w:rPr>
-        <w:t xml:space="preserve">Вынесение из </w:t>
-      </w:r>
-      <w:r>
-        <w:rPr>
-          <w:rFonts w:asciiTheme="minorHAnsi" w:hAnsiTheme="minorHAnsi" w:cstheme="minorHAnsi"/>
-          <w:sz w:val="22"/>
-          <w:lang w:val="en-US"/>
-        </w:rPr>
-        <w:t>Contract</w:t>
-      </w:r>
-      <w:r>
-        <w:rPr>
-          <w:rFonts w:asciiTheme="minorHAnsi" w:hAnsiTheme="minorHAnsi" w:cstheme="minorHAnsi"/>
-          <w:sz w:val="22"/>
-        </w:rPr>
-        <w:t>.</w:t>
-      </w:r>
-      <w:r>
-        <w:rPr>
-          <w:rFonts w:asciiTheme="minorHAnsi" w:hAnsiTheme="minorHAnsi" w:cstheme="minorHAnsi"/>
-          <w:sz w:val="22"/>
-          <w:lang w:val="en-US"/>
-        </w:rPr>
-        <w:t>fxml</w:t>
-      </w:r>
-      <w:r>
-        <w:rPr>
-          <w:rFonts w:asciiTheme="minorHAnsi" w:hAnsiTheme="minorHAnsi" w:cstheme="minorHAnsi"/>
-          <w:sz w:val="22"/>
-        </w:rPr>
-        <w:t xml:space="preserve"> </w:t>
-      </w:r>
-      <w:r>
-        <w:rPr>
-          <w:rFonts w:asciiTheme="minorHAnsi" w:hAnsiTheme="minorHAnsi" w:cstheme="minorHAnsi"/>
-          <w:sz w:val="22"/>
-        </w:rPr>
-        <w:t xml:space="preserve">в </w:t>
-      </w:r>
-      <w:r>
-        <w:rPr>
-          <w:rFonts w:asciiTheme="minorHAnsi" w:hAnsiTheme="minorHAnsi" w:cstheme="minorHAnsi"/>
-          <w:sz w:val="22"/>
-        </w:rPr>
-        <w:t>представлени</w:t>
-      </w:r>
-      <w:r>
-        <w:rPr>
-          <w:rFonts w:asciiTheme="minorHAnsi" w:hAnsiTheme="minorHAnsi" w:cstheme="minorHAnsi"/>
-          <w:sz w:val="22"/>
-        </w:rPr>
-        <w:t xml:space="preserve">е </w:t>
-      </w:r>
-      <w:r>
-        <w:rPr>
-          <w:rFonts w:asciiTheme="minorHAnsi" w:hAnsiTheme="minorHAnsi" w:cstheme="minorHAnsi"/>
-          <w:sz w:val="22"/>
-        </w:rPr>
-        <w:t>для создания договора</w:t>
-      </w:r>
-    </w:p>
-    <w:p>
-      <w:pPr>
-        <w:spacing w:afterLines="160" w:after="384" w:line="259" w:lineRule="auto"/>
-        <w:ind w:firstLine="0"/>
-        <w:rPr>
-          <w:rFonts w:asciiTheme="minorHAnsi" w:hAnsiTheme="minorHAnsi" w:cstheme="minorHAnsi"/>
-          <w:sz w:val="22"/>
-        </w:rPr>
-      </w:pPr>
-      <w:r>
-        <w:rPr>
-          <w:rFonts w:asciiTheme="minorHAnsi" w:hAnsiTheme="minorHAnsi" w:cstheme="minorHAnsi"/>
-          <w:sz w:val="22"/>
-        </w:rPr>
-        <w:lastRenderedPageBreak/>
-        <w:t xml:space="preserve">Создание логики и обработка представления </w:t>
-      </w:r>
-      <w:r>
-        <w:rPr>
-          <w:rFonts w:asciiTheme="minorHAnsi" w:hAnsiTheme="minorHAnsi" w:cstheme="minorHAnsi"/>
-          <w:sz w:val="22"/>
-        </w:rPr>
-        <w:t xml:space="preserve">в </w:t>
-      </w:r>
-      <w:r>
-        <w:rPr>
-          <w:rFonts w:asciiTheme="minorHAnsi" w:hAnsiTheme="minorHAnsi" w:cstheme="minorHAnsi"/>
-          <w:sz w:val="22"/>
-          <w:lang w:val="en-US"/>
-        </w:rPr>
-        <w:t>ContractFormController</w:t>
-      </w:r>
-    </w:p>
-    <w:p>
-      <w:pPr>
-        <w:spacing w:afterLines="160" w:after="384" w:line="259" w:lineRule="auto"/>
-        <w:ind w:firstLine="0"/>
-        <w:rPr>
-          <w:rFonts w:asciiTheme="minorHAnsi" w:hAnsiTheme="minorHAnsi" w:cstheme="minorHAnsi"/>
-          <w:sz w:val="22"/>
-        </w:rPr>
-      </w:pPr>
-      <w:r>
-        <w:rPr>
-          <w:rFonts w:asciiTheme="minorHAnsi" w:hAnsiTheme="minorHAnsi" w:cstheme="minorHAnsi"/>
-          <w:sz w:val="22"/>
-        </w:rPr>
-        <w:t xml:space="preserve">Фиксация изменений в </w:t>
-      </w:r>
-      <w:r>
-        <w:rPr>
-          <w:rFonts w:asciiTheme="minorHAnsi" w:hAnsiTheme="minorHAnsi" w:cstheme="minorHAnsi"/>
-          <w:sz w:val="22"/>
-          <w:lang w:val="en-US"/>
-        </w:rPr>
-        <w:t>ContractController</w:t>
-      </w:r>
-      <w:r>
-        <w:rPr>
-          <w:rFonts w:asciiTheme="minorHAnsi" w:hAnsiTheme="minorHAnsi" w:cstheme="minorHAnsi"/>
-          <w:sz w:val="22"/>
-        </w:rPr>
-        <w:t xml:space="preserve"> </w:t>
-      </w:r>
-    </w:p>
-    <w:p>
-      <w:pPr>
-        <w:spacing w:afterLines="160" w:after="384" w:line="259" w:lineRule="auto"/>
-        <w:ind w:firstLine="0"/>
-        <w:rPr>
-          <w:rFonts w:asciiTheme="minorHAnsi" w:hAnsiTheme="minorHAnsi" w:cstheme="minorHAnsi"/>
-          <w:sz w:val="22"/>
-        </w:rPr>
-      </w:pPr>
-      <w:r>
-        <w:rPr>
-          <w:rFonts w:asciiTheme="minorHAnsi" w:hAnsiTheme="minorHAnsi" w:cstheme="minorHAnsi"/>
-          <w:sz w:val="22"/>
-        </w:rPr>
-        <w:t>Запланировано: доработать модель договоров. Создать простую таблицу договоров.</w:t>
-      </w:r>
-    </w:p>
-    <w:p>
-      <w:pPr>
-        <w:spacing w:afterLines="160" w:after="384" w:line="259" w:lineRule="auto"/>
-        <w:ind w:firstLine="0"/>
-        <w:rPr>
-          <w:rFonts w:asciiTheme="minorHAnsi" w:hAnsiTheme="minorHAnsi" w:cstheme="minorHAnsi"/>
-          <w:sz w:val="22"/>
-        </w:rPr>
-      </w:pPr>
-      <w:r>
-        <w:rPr>
-          <w:rFonts w:asciiTheme="minorHAnsi" w:hAnsiTheme="minorHAnsi" w:cstheme="minorHAnsi"/>
-          <w:sz w:val="22"/>
-        </w:rPr>
-        <w:t>Приступить к рефакторингу кода и профилю.</w:t>
-      </w:r>
-    </w:p>
-    <w:p>
-      <w:pPr>
-        <w:spacing w:afterLines="160" w:after="384" w:line="259" w:lineRule="auto"/>
-        <w:ind w:firstLine="0"/>
-        <w:rPr>
-          <w:rFonts w:asciiTheme="minorHAnsi" w:hAnsiTheme="minorHAnsi" w:cstheme="minorHAnsi"/>
-          <w:sz w:val="22"/>
-        </w:rPr>
-      </w:pPr>
-      <w:r>
-        <w:rPr>
-          <w:rFonts w:asciiTheme="minorHAnsi" w:hAnsiTheme="minorHAnsi" w:cstheme="minorHAnsi"/>
-          <w:sz w:val="22"/>
-        </w:rPr>
-        <w:t>ПТ 09.11.18</w:t>
-      </w:r>
-    </w:p>
-    <w:p>
-      <w:pPr>
-        <w:spacing w:afterLines="160" w:after="384" w:line="259" w:lineRule="auto"/>
-        <w:ind w:firstLine="0"/>
-        <w:rPr>
-          <w:rFonts w:asciiTheme="minorHAnsi" w:hAnsiTheme="minorHAnsi" w:cstheme="minorHAnsi"/>
-          <w:sz w:val="22"/>
-        </w:rPr>
-      </w:pPr>
-      <w:r>
-        <w:rPr>
-          <w:rFonts w:asciiTheme="minorHAnsi" w:hAnsiTheme="minorHAnsi" w:cstheme="minorHAnsi"/>
-          <w:sz w:val="22"/>
-        </w:rPr>
-        <w:t>Добавлена таблица для договоров, примитивная.</w:t>
-      </w:r>
-    </w:p>
-    <w:p>
-      <w:pPr>
-        <w:spacing w:afterLines="160" w:after="384" w:line="259" w:lineRule="auto"/>
-        <w:ind w:firstLine="0"/>
-        <w:rPr>
-          <w:rFonts w:asciiTheme="minorHAnsi" w:hAnsiTheme="minorHAnsi" w:cstheme="minorHAnsi"/>
-          <w:sz w:val="22"/>
-        </w:rPr>
-      </w:pPr>
-      <w:r>
-        <w:rPr>
-          <w:rFonts w:asciiTheme="minorHAnsi" w:hAnsiTheme="minorHAnsi" w:cstheme="minorHAnsi"/>
-          <w:sz w:val="22"/>
-        </w:rPr>
-        <w:t>Создана сущность для договора.</w:t>
-      </w:r>
-    </w:p>
-    <w:p>
-      <w:pPr>
-        <w:spacing w:afterLines="160" w:after="384" w:line="259" w:lineRule="auto"/>
-        <w:ind w:firstLine="0"/>
-        <w:rPr>
-          <w:rFonts w:asciiTheme="minorHAnsi" w:hAnsiTheme="minorHAnsi" w:cstheme="minorHAnsi"/>
-          <w:sz w:val="22"/>
-        </w:rPr>
-      </w:pPr>
-      <w:r>
-        <w:rPr>
-          <w:rFonts w:asciiTheme="minorHAnsi" w:hAnsiTheme="minorHAnsi" w:cstheme="minorHAnsi"/>
-          <w:sz w:val="22"/>
-        </w:rPr>
-        <w:t>Модель договора доработана. Теперь правильно работает с таблицей договоров из БД</w:t>
-      </w:r>
-      <w:r>
-        <w:rPr>
-          <w:rFonts w:asciiTheme="minorHAnsi" w:hAnsiTheme="minorHAnsi" w:cstheme="minorHAnsi"/>
-          <w:sz w:val="22"/>
-        </w:rPr>
-        <w:t>.</w:t>
-      </w:r>
-    </w:p>
-    <w:p>
-      <w:pPr>
-        <w:spacing w:afterLines="160" w:after="384" w:line="259" w:lineRule="auto"/>
-        <w:ind w:firstLine="0"/>
-        <w:rPr>
-          <w:rFonts w:asciiTheme="minorHAnsi" w:hAnsiTheme="minorHAnsi" w:cstheme="minorHAnsi"/>
-          <w:sz w:val="22"/>
-        </w:rPr>
-      </w:pPr>
-      <w:r>
-        <w:rPr>
-          <w:rFonts w:asciiTheme="minorHAnsi" w:hAnsiTheme="minorHAnsi" w:cstheme="minorHAnsi"/>
-          <w:sz w:val="22"/>
-        </w:rPr>
-        <w:t>Доработан контроллер формы для создания договоров. Реализовано создание договора через форму.</w:t>
-      </w:r>
-    </w:p>
-    <w:p>
-      <w:pPr>
-        <w:spacing w:afterLines="160" w:after="384" w:line="259" w:lineRule="auto"/>
-        <w:ind w:firstLine="0"/>
-        <w:rPr>
-          <w:rFonts w:asciiTheme="minorHAnsi" w:hAnsiTheme="minorHAnsi" w:cstheme="minorHAnsi"/>
-          <w:sz w:val="22"/>
-        </w:rPr>
-      </w:pPr>
-      <w:r>
-        <w:rPr>
-          <w:rFonts w:asciiTheme="minorHAnsi" w:hAnsiTheme="minorHAnsi" w:cstheme="minorHAnsi"/>
-          <w:sz w:val="22"/>
-        </w:rPr>
-        <w:t>ПН 12.11.18</w:t>
-      </w:r>
-    </w:p>
-    <w:p>
-      <w:pPr>
-        <w:spacing w:afterLines="160" w:after="384" w:line="259" w:lineRule="auto"/>
-        <w:ind w:firstLine="0"/>
-        <w:rPr>
-          <w:rFonts w:asciiTheme="minorHAnsi" w:hAnsiTheme="minorHAnsi" w:cstheme="minorHAnsi"/>
-          <w:sz w:val="22"/>
-        </w:rPr>
-      </w:pPr>
-      <w:r>
-        <w:rPr>
-          <w:rFonts w:asciiTheme="minorHAnsi" w:hAnsiTheme="minorHAnsi" w:cstheme="minorHAnsi"/>
-          <w:sz w:val="22"/>
-        </w:rPr>
-        <w:t xml:space="preserve">Добавлено представление и контроллер для профиля договора. Но столкнулся с тем, как объединить все расчеты по аренде и оплаты? Нужно выделить новую сущность, определяющую один месяц для конкретного договора. Назовем её </w:t>
-      </w:r>
-      <w:r>
-        <w:rPr>
-          <w:rFonts w:asciiTheme="minorHAnsi" w:hAnsiTheme="minorHAnsi" w:cstheme="minorHAnsi"/>
-          <w:sz w:val="22"/>
-          <w:lang w:val="en-US"/>
-        </w:rPr>
-        <w:t>Month</w:t>
-      </w:r>
-      <w:r>
-        <w:rPr>
-          <w:rFonts w:asciiTheme="minorHAnsi" w:hAnsiTheme="minorHAnsi" w:cstheme="minorHAnsi"/>
-          <w:sz w:val="22"/>
-        </w:rPr>
-        <w:t xml:space="preserve">, т.к. ничего более обобщенного в голову не лезет. Расчет? Счет? Это все более узкие направления. Коммуналка, аренда помещения? Тоже. Более обобщенное, которое захватывает все вышеперечисленное – </w:t>
-      </w:r>
-      <w:r>
-        <w:rPr>
-          <w:rFonts w:asciiTheme="minorHAnsi" w:hAnsiTheme="minorHAnsi" w:cstheme="minorHAnsi"/>
-          <w:sz w:val="22"/>
-          <w:lang w:val="en-US"/>
-        </w:rPr>
-        <w:t>Month</w:t>
-      </w:r>
-      <w:r>
-        <w:rPr>
-          <w:rFonts w:asciiTheme="minorHAnsi" w:hAnsiTheme="minorHAnsi" w:cstheme="minorHAnsi"/>
-          <w:sz w:val="22"/>
-        </w:rPr>
-        <w:t>.</w:t>
-      </w:r>
-    </w:p>
-    <w:p>
-      <w:pPr>
-        <w:spacing w:afterLines="160" w:after="384" w:line="259" w:lineRule="auto"/>
+        <w:spacing w:after="120" w:line="259" w:lineRule="auto"/>
         <w:ind w:firstLine="0"/>
         <w:rPr>
           <w:rFonts w:asciiTheme="minorHAnsi" w:hAnsiTheme="minorHAnsi" w:cstheme="minorHAnsi"/>
@@ -10369,7 +9355,7 @@
     </w:p>
     <w:p>
       <w:pPr>
-        <w:spacing w:afterLines="160" w:after="384" w:line="259" w:lineRule="auto"/>
+        <w:spacing w:after="120" w:line="259" w:lineRule="auto"/>
         <w:ind w:firstLine="0"/>
         <w:rPr>
           <w:rFonts w:asciiTheme="minorHAnsi" w:hAnsiTheme="minorHAnsi" w:cstheme="minorHAnsi"/>
@@ -10386,7 +9372,7 @@
     </w:p>
     <w:p>
       <w:pPr>
-        <w:spacing w:afterLines="160" w:after="384" w:line="259" w:lineRule="auto"/>
+        <w:spacing w:after="120" w:line="259" w:lineRule="auto"/>
         <w:ind w:firstLine="0"/>
         <w:rPr>
           <w:rFonts w:asciiTheme="minorHAnsi" w:hAnsiTheme="minorHAnsi" w:cstheme="minorHAnsi"/>
@@ -10403,7 +9389,7 @@
     </w:p>
     <w:p>
       <w:pPr>
-        <w:spacing w:afterLines="160" w:after="384" w:line="259" w:lineRule="auto"/>
+        <w:spacing w:after="120" w:line="259" w:lineRule="auto"/>
         <w:ind w:firstLine="0"/>
         <w:rPr>
           <w:rFonts w:asciiTheme="minorHAnsi" w:hAnsiTheme="minorHAnsi" w:cstheme="minorHAnsi"/>
@@ -10450,7 +9436,7 @@
     </w:p>
     <w:p>
       <w:pPr>
-        <w:spacing w:afterLines="160" w:after="384" w:line="259" w:lineRule="auto"/>
+        <w:spacing w:after="120" w:line="259" w:lineRule="auto"/>
         <w:ind w:firstLine="0"/>
         <w:rPr>
           <w:rFonts w:asciiTheme="minorHAnsi" w:hAnsiTheme="minorHAnsi" w:cstheme="minorHAnsi"/>
@@ -10467,7 +9453,7 @@
     </w:p>
     <w:p>
       <w:pPr>
-        <w:spacing w:afterLines="160" w:after="384" w:line="259" w:lineRule="auto"/>
+        <w:spacing w:after="120" w:line="259" w:lineRule="auto"/>
         <w:ind w:firstLine="0"/>
         <w:rPr>
           <w:rFonts w:asciiTheme="minorHAnsi" w:hAnsiTheme="minorHAnsi" w:cstheme="minorHAnsi"/>
@@ -10479,15 +9465,7 @@
           <w:rFonts w:asciiTheme="minorHAnsi" w:hAnsiTheme="minorHAnsi" w:cstheme="minorHAnsi"/>
           <w:sz w:val="22"/>
         </w:rPr>
-        <w:t xml:space="preserve">Важно: в поисках лучшего решения для оптимизации таблиц. Мы не можем выделить таблицы «Аренда» и «Комм. Услуги» в отдельные сущности, как таблицы «Арендаторы» и «Здание», т.к. предыдущие не могут «жить» вне договора, тогда как последние – могут. Но так как нужно </w:t>
-      </w:r>
-      <w:r>
-        <w:rPr>
-          <w:rFonts w:asciiTheme="minorHAnsi" w:hAnsiTheme="minorHAnsi" w:cstheme="minorHAnsi"/>
-          <w:sz w:val="22"/>
-        </w:rPr>
-        <w:lastRenderedPageBreak/>
-        <w:t xml:space="preserve">выделить что-то, что будет сущностью, для работы с ними обоими – создадим </w:t>
+        <w:t xml:space="preserve">Важно: в поисках лучшего решения для оптимизации таблиц. Мы не можем выделить таблицы «Аренда» и «Комм. Услуги» в отдельные сущности, как таблицы «Арендаторы» и «Здание», т.к. предыдущие не могут «жить» вне договора, тогда как последние – могут. Но так как нужно выделить что-то, что будет сущностью, для работы с ними обоими – создадим </w:t>
       </w:r>
       <w:r>
         <w:rPr>
@@ -10515,7 +9493,7 @@
     </w:p>
     <w:p>
       <w:pPr>
-        <w:spacing w:afterLines="160" w:after="384" w:line="259" w:lineRule="auto"/>
+        <w:spacing w:after="120" w:line="259" w:lineRule="auto"/>
         <w:ind w:firstLine="0"/>
         <w:rPr>
           <w:rFonts w:asciiTheme="minorHAnsi" w:hAnsiTheme="minorHAnsi" w:cstheme="minorHAnsi"/>
@@ -10600,7 +9578,7 @@
     </w:p>
     <w:p>
       <w:pPr>
-        <w:spacing w:afterLines="160" w:after="384" w:line="259" w:lineRule="auto"/>
+        <w:spacing w:after="120" w:line="259" w:lineRule="auto"/>
         <w:ind w:firstLine="0"/>
         <w:rPr>
           <w:rFonts w:asciiTheme="minorHAnsi" w:hAnsiTheme="minorHAnsi" w:cstheme="minorHAnsi"/>
@@ -10625,7 +9603,7 @@
     </w:p>
     <w:p>
       <w:pPr>
-        <w:spacing w:afterLines="160" w:after="384" w:line="259" w:lineRule="auto"/>
+        <w:spacing w:after="120" w:line="259" w:lineRule="auto"/>
         <w:ind w:firstLine="0"/>
         <w:rPr>
           <w:rFonts w:asciiTheme="minorHAnsi" w:hAnsiTheme="minorHAnsi" w:cstheme="minorHAnsi"/>
@@ -10642,7 +9620,7 @@
     </w:p>
     <w:p>
       <w:pPr>
-        <w:spacing w:afterLines="160" w:after="384" w:line="259" w:lineRule="auto"/>
+        <w:spacing w:after="120" w:line="259" w:lineRule="auto"/>
         <w:ind w:firstLine="0"/>
         <w:rPr>
           <w:rFonts w:asciiTheme="minorHAnsi" w:hAnsiTheme="minorHAnsi" w:cstheme="minorHAnsi"/>
@@ -10659,7 +9637,7 @@
     </w:p>
     <w:p>
       <w:pPr>
-        <w:spacing w:afterLines="160" w:after="384" w:line="259" w:lineRule="auto"/>
+        <w:spacing w:after="120" w:line="259" w:lineRule="auto"/>
         <w:ind w:firstLine="0"/>
         <w:rPr>
           <w:rFonts w:asciiTheme="minorHAnsi" w:hAnsiTheme="minorHAnsi" w:cstheme="minorHAnsi"/>
@@ -10676,7 +9654,7 @@
     </w:p>
     <w:p>
       <w:pPr>
-        <w:spacing w:afterLines="160" w:after="384" w:line="259" w:lineRule="auto"/>
+        <w:spacing w:after="120" w:line="259" w:lineRule="auto"/>
         <w:ind w:firstLine="0"/>
         <w:rPr>
           <w:rFonts w:asciiTheme="minorHAnsi" w:hAnsiTheme="minorHAnsi" w:cstheme="minorHAnsi"/>
@@ -10688,6 +9666,7 @@
           <w:rFonts w:asciiTheme="minorHAnsi" w:hAnsiTheme="minorHAnsi" w:cstheme="minorHAnsi"/>
           <w:sz w:val="22"/>
         </w:rPr>
+        <w:lastRenderedPageBreak/>
         <w:t xml:space="preserve">Пока что для облегчения задачи и комуналка и арендная плата обьединены в 1 сущность </w:t>
       </w:r>
       <w:r>
@@ -10708,7 +9687,7 @@
     </w:p>
     <w:p>
       <w:pPr>
-        <w:spacing w:afterLines="160" w:after="384" w:line="259" w:lineRule="auto"/>
+        <w:spacing w:after="120" w:line="259" w:lineRule="auto"/>
         <w:ind w:firstLine="0"/>
         <w:rPr>
           <w:rFonts w:asciiTheme="minorHAnsi" w:hAnsiTheme="minorHAnsi" w:cstheme="minorHAnsi"/>
@@ -10740,7 +9719,7 @@
     </w:p>
     <w:p>
       <w:pPr>
-        <w:spacing w:afterLines="160" w:after="384" w:line="259" w:lineRule="auto"/>
+        <w:spacing w:after="120" w:line="259" w:lineRule="auto"/>
         <w:ind w:firstLine="0"/>
         <w:rPr>
           <w:rFonts w:asciiTheme="minorHAnsi" w:hAnsiTheme="minorHAnsi" w:cstheme="minorHAnsi"/>
@@ -10757,7 +9736,7 @@
     </w:p>
     <w:p>
       <w:pPr>
-        <w:spacing w:afterLines="160" w:after="384" w:line="259" w:lineRule="auto"/>
+        <w:spacing w:after="120" w:line="259" w:lineRule="auto"/>
         <w:ind w:firstLine="0"/>
         <w:rPr>
           <w:rFonts w:asciiTheme="minorHAnsi" w:hAnsiTheme="minorHAnsi" w:cstheme="minorHAnsi"/>
@@ -10789,7 +9768,7 @@
     </w:p>
     <w:p>
       <w:pPr>
-        <w:spacing w:afterLines="160" w:after="384" w:line="259" w:lineRule="auto"/>
+        <w:spacing w:after="120" w:line="259" w:lineRule="auto"/>
         <w:ind w:firstLine="0"/>
         <w:rPr>
           <w:rFonts w:asciiTheme="minorHAnsi" w:hAnsiTheme="minorHAnsi" w:cstheme="minorHAnsi"/>
@@ -10806,7 +9785,7 @@
     </w:p>
     <w:p>
       <w:pPr>
-        <w:spacing w:afterLines="160" w:after="384" w:line="259" w:lineRule="auto"/>
+        <w:spacing w:after="120" w:line="259" w:lineRule="auto"/>
         <w:ind w:firstLine="0"/>
         <w:rPr>
           <w:rFonts w:asciiTheme="minorHAnsi" w:hAnsiTheme="minorHAnsi" w:cstheme="minorHAnsi"/>
@@ -10823,7 +9802,7 @@
     </w:p>
     <w:p>
       <w:pPr>
-        <w:spacing w:afterLines="160" w:after="384" w:line="259" w:lineRule="auto"/>
+        <w:spacing w:after="120" w:line="259" w:lineRule="auto"/>
         <w:ind w:firstLine="0"/>
         <w:rPr>
           <w:rFonts w:asciiTheme="minorHAnsi" w:hAnsiTheme="minorHAnsi" w:cstheme="minorHAnsi"/>
@@ -10840,7 +9819,7 @@
     </w:p>
     <w:p>
       <w:pPr>
-        <w:spacing w:afterLines="160" w:after="384" w:line="259" w:lineRule="auto"/>
+        <w:spacing w:after="120" w:line="259" w:lineRule="auto"/>
         <w:ind w:firstLine="0"/>
         <w:rPr>
           <w:rFonts w:asciiTheme="minorHAnsi" w:hAnsiTheme="minorHAnsi" w:cstheme="minorHAnsi"/>
@@ -10857,7 +9836,7 @@
     </w:p>
     <w:p>
       <w:pPr>
-        <w:spacing w:afterLines="160" w:after="384" w:line="259" w:lineRule="auto"/>
+        <w:spacing w:after="120" w:line="259" w:lineRule="auto"/>
         <w:ind w:firstLine="0"/>
         <w:rPr>
           <w:rFonts w:asciiTheme="minorHAnsi" w:hAnsiTheme="minorHAnsi" w:cstheme="minorHAnsi"/>
@@ -10889,7 +9868,7 @@
     </w:p>
     <w:p>
       <w:pPr>
-        <w:spacing w:afterLines="160" w:after="384" w:line="259" w:lineRule="auto"/>
+        <w:spacing w:after="120" w:line="259" w:lineRule="auto"/>
         <w:ind w:firstLine="0"/>
         <w:rPr>
           <w:rFonts w:asciiTheme="minorHAnsi" w:hAnsiTheme="minorHAnsi" w:cstheme="minorHAnsi"/>
@@ -10906,7 +9885,7 @@
     </w:p>
     <w:p>
       <w:pPr>
-        <w:spacing w:afterLines="160" w:after="384" w:line="259" w:lineRule="auto"/>
+        <w:spacing w:after="120" w:line="259" w:lineRule="auto"/>
         <w:ind w:firstLine="0"/>
         <w:rPr>
           <w:rFonts w:asciiTheme="minorHAnsi" w:hAnsiTheme="minorHAnsi" w:cstheme="minorHAnsi"/>
@@ -10923,7 +9902,7 @@
     </w:p>
     <w:p>
       <w:pPr>
-        <w:spacing w:afterLines="160" w:after="384" w:line="259" w:lineRule="auto"/>
+        <w:spacing w:after="120" w:line="259" w:lineRule="auto"/>
         <w:ind w:firstLine="0"/>
         <w:rPr>
           <w:rFonts w:asciiTheme="minorHAnsi" w:hAnsiTheme="minorHAnsi" w:cstheme="minorHAnsi"/>
@@ -10940,7 +9919,7 @@
     </w:p>
     <w:p>
       <w:pPr>
-        <w:spacing w:afterLines="160" w:after="384" w:line="259" w:lineRule="auto"/>
+        <w:spacing w:after="120" w:line="259" w:lineRule="auto"/>
         <w:ind w:firstLine="0"/>
         <w:rPr>
           <w:rFonts w:asciiTheme="minorHAnsi" w:hAnsiTheme="minorHAnsi" w:cstheme="minorHAnsi"/>
@@ -10952,13 +9931,12 @@
           <w:rFonts w:asciiTheme="minorHAnsi" w:hAnsiTheme="minorHAnsi" w:cstheme="minorHAnsi"/>
           <w:sz w:val="22"/>
         </w:rPr>
-        <w:lastRenderedPageBreak/>
         <w:t>Добавлена функция продления аренды в независимо от количества месяцев, с изменением последнего месяца.</w:t>
       </w:r>
     </w:p>
     <w:p>
       <w:pPr>
-        <w:spacing w:afterLines="160" w:after="384" w:line="259" w:lineRule="auto"/>
+        <w:spacing w:after="120" w:line="259" w:lineRule="auto"/>
         <w:ind w:firstLine="0"/>
         <w:rPr>
           <w:rFonts w:asciiTheme="minorHAnsi" w:hAnsiTheme="minorHAnsi" w:cstheme="minorHAnsi"/>
@@ -10975,7 +9953,7 @@
     </w:p>
     <w:p>
       <w:pPr>
-        <w:spacing w:afterLines="160" w:after="384" w:line="259" w:lineRule="auto"/>
+        <w:spacing w:after="120" w:line="259" w:lineRule="auto"/>
         <w:ind w:firstLine="0"/>
         <w:rPr>
           <w:rFonts w:asciiTheme="minorHAnsi" w:hAnsiTheme="minorHAnsi" w:cstheme="minorHAnsi"/>
@@ -10992,7 +9970,7 @@
     </w:p>
     <w:p>
       <w:pPr>
-        <w:spacing w:afterLines="160" w:after="384" w:line="259" w:lineRule="auto"/>
+        <w:spacing w:after="120" w:line="259" w:lineRule="auto"/>
         <w:ind w:firstLine="0"/>
         <w:rPr>
           <w:rFonts w:asciiTheme="minorHAnsi" w:hAnsiTheme="minorHAnsi" w:cstheme="minorHAnsi"/>
@@ -11009,7 +9987,7 @@
     </w:p>
     <w:p>
       <w:pPr>
-        <w:spacing w:afterLines="160" w:after="384" w:line="259" w:lineRule="auto"/>
+        <w:spacing w:after="120" w:line="259" w:lineRule="auto"/>
         <w:ind w:firstLine="0"/>
         <w:rPr>
           <w:rFonts w:asciiTheme="minorHAnsi" w:hAnsiTheme="minorHAnsi" w:cstheme="minorHAnsi"/>
@@ -11056,7 +10034,7 @@
     </w:p>
     <w:p>
       <w:pPr>
-        <w:spacing w:afterLines="160" w:after="384" w:line="259" w:lineRule="auto"/>
+        <w:spacing w:after="120" w:line="259" w:lineRule="auto"/>
         <w:ind w:firstLine="0"/>
         <w:rPr>
           <w:rFonts w:asciiTheme="minorHAnsi" w:hAnsiTheme="minorHAnsi" w:cstheme="minorHAnsi"/>
@@ -11073,7 +10051,7 @@
     </w:p>
     <w:p>
       <w:pPr>
-        <w:spacing w:afterLines="160" w:after="384" w:line="259" w:lineRule="auto"/>
+        <w:spacing w:after="120" w:line="259" w:lineRule="auto"/>
         <w:ind w:firstLine="0"/>
         <w:rPr>
           <w:rFonts w:asciiTheme="minorHAnsi" w:hAnsiTheme="minorHAnsi" w:cstheme="minorHAnsi"/>
@@ -11090,7 +10068,7 @@
     </w:p>
     <w:p>
       <w:pPr>
-        <w:spacing w:afterLines="160" w:after="384" w:line="259" w:lineRule="auto"/>
+        <w:spacing w:after="120" w:line="259" w:lineRule="auto"/>
         <w:ind w:firstLine="0"/>
         <w:rPr>
           <w:rFonts w:asciiTheme="minorHAnsi" w:hAnsiTheme="minorHAnsi" w:cstheme="minorHAnsi"/>
@@ -11122,7 +10100,7 @@
     </w:p>
     <w:p>
       <w:pPr>
-        <w:spacing w:afterLines="160" w:after="384" w:line="259" w:lineRule="auto"/>
+        <w:spacing w:after="120" w:line="259" w:lineRule="auto"/>
         <w:ind w:firstLine="0"/>
         <w:rPr>
           <w:rFonts w:asciiTheme="minorHAnsi" w:hAnsiTheme="minorHAnsi" w:cstheme="minorHAnsi"/>
@@ -11162,7 +10140,7 @@
     </w:p>
     <w:p>
       <w:pPr>
-        <w:spacing w:afterLines="160" w:after="384" w:line="259" w:lineRule="auto"/>
+        <w:spacing w:after="120" w:line="259" w:lineRule="auto"/>
         <w:ind w:firstLine="0"/>
         <w:rPr>
           <w:rFonts w:asciiTheme="minorHAnsi" w:hAnsiTheme="minorHAnsi" w:cstheme="minorHAnsi"/>
@@ -11179,7 +10157,7 @@
     </w:p>
     <w:p>
       <w:pPr>
-        <w:spacing w:afterLines="160" w:after="384" w:line="259" w:lineRule="auto"/>
+        <w:spacing w:after="120" w:line="259" w:lineRule="auto"/>
         <w:ind w:firstLine="0"/>
         <w:rPr>
           <w:rFonts w:asciiTheme="minorHAnsi" w:hAnsiTheme="minorHAnsi" w:cstheme="minorHAnsi"/>
@@ -11196,13 +10174,314 @@
     </w:p>
     <w:p>
       <w:pPr>
-        <w:spacing w:afterLines="160" w:after="384" w:line="259" w:lineRule="auto"/>
+        <w:spacing w:after="120" w:line="259" w:lineRule="auto"/>
         <w:ind w:firstLine="0"/>
         <w:rPr>
           <w:rFonts w:asciiTheme="minorHAnsi" w:hAnsiTheme="minorHAnsi" w:cstheme="minorHAnsi"/>
           <w:sz w:val="22"/>
         </w:rPr>
       </w:pPr>
+    </w:p>
+    <w:p>
+      <w:pPr>
+        <w:spacing w:after="120" w:line="259" w:lineRule="auto"/>
+        <w:ind w:firstLine="0"/>
+        <w:rPr>
+          <w:rFonts w:asciiTheme="minorHAnsi" w:hAnsiTheme="minorHAnsi" w:cstheme="minorHAnsi"/>
+          <w:sz w:val="22"/>
+        </w:rPr>
+      </w:pPr>
+      <w:r>
+        <w:rPr>
+          <w:rFonts w:asciiTheme="minorHAnsi" w:hAnsiTheme="minorHAnsi" w:cstheme="minorHAnsi"/>
+          <w:sz w:val="22"/>
+        </w:rPr>
+        <w:br w:type="page"/>
+      </w:r>
+    </w:p>
+    <w:p>
+      <w:pPr>
+        <w:spacing w:after="120" w:line="259" w:lineRule="auto"/>
+        <w:ind w:firstLine="0"/>
+        <w:rPr>
+          <w:rFonts w:asciiTheme="minorHAnsi" w:hAnsiTheme="minorHAnsi" w:cstheme="minorHAnsi"/>
+          <w:sz w:val="22"/>
+        </w:rPr>
+      </w:pPr>
+      <w:r>
+        <w:rPr>
+          <w:rFonts w:asciiTheme="minorHAnsi" w:hAnsiTheme="minorHAnsi" w:cstheme="minorHAnsi"/>
+          <w:sz w:val="22"/>
+        </w:rPr>
+        <w:lastRenderedPageBreak/>
+        <w:t>15.03.19</w:t>
+      </w:r>
+    </w:p>
+    <w:p>
+      <w:pPr>
+        <w:spacing w:after="120" w:line="259" w:lineRule="auto"/>
+        <w:ind w:firstLine="0"/>
+        <w:rPr>
+          <w:rFonts w:asciiTheme="minorHAnsi" w:hAnsiTheme="minorHAnsi" w:cstheme="minorHAnsi"/>
+          <w:sz w:val="22"/>
+        </w:rPr>
+      </w:pPr>
+      <w:r>
+        <w:rPr>
+          <w:rFonts w:asciiTheme="minorHAnsi" w:hAnsiTheme="minorHAnsi" w:cstheme="minorHAnsi"/>
+          <w:sz w:val="22"/>
+        </w:rPr>
+        <w:t>Ограничение для поля продления аренды меньше 100 и больше 0, что б уберечь пользователя от случайного ввода больших значений, которые могли бы к торможению или зависанию, или долгому ожиданию</w:t>
+      </w:r>
+    </w:p>
+    <w:p>
+      <w:pPr>
+        <w:spacing w:after="120" w:line="259" w:lineRule="auto"/>
+        <w:ind w:firstLine="0"/>
+        <w:rPr>
+          <w:rFonts w:asciiTheme="minorHAnsi" w:hAnsiTheme="minorHAnsi" w:cstheme="minorHAnsi"/>
+          <w:sz w:val="22"/>
+        </w:rPr>
+      </w:pPr>
+      <w:r>
+        <w:rPr>
+          <w:rFonts w:asciiTheme="minorHAnsi" w:hAnsiTheme="minorHAnsi" w:cstheme="minorHAnsi"/>
+          <w:sz w:val="22"/>
+        </w:rPr>
+        <w:t xml:space="preserve">Добавлен вывод </w:t>
+      </w:r>
+      <w:r>
+        <w:rPr>
+          <w:rFonts w:asciiTheme="minorHAnsi" w:hAnsiTheme="minorHAnsi" w:cstheme="minorHAnsi"/>
+          <w:sz w:val="22"/>
+          <w:lang w:val="en-US"/>
+        </w:rPr>
+        <w:t>toString</w:t>
+      </w:r>
+      <w:r>
+        <w:rPr>
+          <w:rFonts w:asciiTheme="minorHAnsi" w:hAnsiTheme="minorHAnsi" w:cstheme="minorHAnsi"/>
+          <w:sz w:val="22"/>
+        </w:rPr>
+        <w:t xml:space="preserve"> </w:t>
+      </w:r>
+      <w:r>
+        <w:rPr>
+          <w:rFonts w:asciiTheme="minorHAnsi" w:hAnsiTheme="minorHAnsi" w:cstheme="minorHAnsi"/>
+          <w:sz w:val="22"/>
+        </w:rPr>
+        <w:t>сущностей, для удобного представления обхектов классов в виде соответснно – для арендатора фио + дата, здание – тип + площадь…и тд</w:t>
+      </w:r>
+    </w:p>
+    <w:p>
+      <w:pPr>
+        <w:spacing w:after="120" w:line="259" w:lineRule="auto"/>
+        <w:ind w:firstLine="0"/>
+        <w:rPr>
+          <w:rFonts w:asciiTheme="minorHAnsi" w:hAnsiTheme="minorHAnsi" w:cstheme="minorHAnsi"/>
+          <w:sz w:val="22"/>
+        </w:rPr>
+      </w:pPr>
+      <w:r>
+        <w:rPr>
+          <w:rFonts w:asciiTheme="minorHAnsi" w:hAnsiTheme="minorHAnsi" w:cstheme="minorHAnsi"/>
+          <w:sz w:val="22"/>
+        </w:rPr>
+        <w:t>Продление месяцев синхронизированно с датой в контракте</w:t>
+      </w:r>
+    </w:p>
+    <w:p>
+      <w:pPr>
+        <w:spacing w:after="120" w:line="259" w:lineRule="auto"/>
+        <w:ind w:firstLine="0"/>
+        <w:rPr>
+          <w:rFonts w:asciiTheme="minorHAnsi" w:hAnsiTheme="minorHAnsi" w:cstheme="minorHAnsi"/>
+          <w:sz w:val="22"/>
+        </w:rPr>
+      </w:pPr>
+    </w:p>
+    <w:p>
+      <w:pPr>
+        <w:spacing w:after="120" w:line="259" w:lineRule="auto"/>
+        <w:ind w:firstLine="0"/>
+        <w:rPr>
+          <w:rFonts w:asciiTheme="minorHAnsi" w:hAnsiTheme="minorHAnsi" w:cstheme="minorHAnsi"/>
+          <w:sz w:val="22"/>
+        </w:rPr>
+      </w:pPr>
+      <w:r>
+        <w:rPr>
+          <w:rFonts w:asciiTheme="minorHAnsi" w:hAnsiTheme="minorHAnsi" w:cstheme="minorHAnsi"/>
+          <w:sz w:val="22"/>
+        </w:rPr>
+        <w:t>Биндинг?</w:t>
+      </w:r>
+      <w:r>
+        <w:rPr>
+          <w:rFonts w:asciiTheme="minorHAnsi" w:hAnsiTheme="minorHAnsi" w:cstheme="minorHAnsi"/>
+          <w:sz w:val="22"/>
+        </w:rPr>
+        <w:br/>
+        <w:t>кода больше в итоге, а проку?</w:t>
+      </w:r>
+      <w:r>
+        <w:rPr>
+          <w:rFonts w:asciiTheme="minorHAnsi" w:hAnsiTheme="minorHAnsi" w:cstheme="minorHAnsi"/>
+          <w:sz w:val="22"/>
+        </w:rPr>
+        <w:br/>
+      </w:r>
+      <w:r>
+        <w:rPr>
+          <w:rFonts w:asciiTheme="minorHAnsi" w:hAnsiTheme="minorHAnsi" w:cstheme="minorHAnsi"/>
+          <w:sz w:val="22"/>
+        </w:rPr>
+        <w:t>renter.firstNameProperty().bindBidirectional(firstNameField.textProperty());</w:t>
+      </w:r>
+    </w:p>
+    <w:p>
+      <w:pPr>
+        <w:spacing w:after="120" w:line="259" w:lineRule="auto"/>
+        <w:ind w:firstLine="0"/>
+        <w:rPr>
+          <w:rFonts w:asciiTheme="minorHAnsi" w:hAnsiTheme="minorHAnsi" w:cstheme="minorHAnsi"/>
+          <w:sz w:val="22"/>
+        </w:rPr>
+      </w:pPr>
+      <w:r>
+        <w:rPr>
+          <w:rFonts w:asciiTheme="minorHAnsi" w:hAnsiTheme="minorHAnsi" w:cstheme="minorHAnsi"/>
+          <w:sz w:val="22"/>
+        </w:rPr>
+        <w:t xml:space="preserve">Насколько правильно передавать объект в метод, и изменять его по ссылке, вместо передачи его клона и </w:t>
+      </w:r>
+      <w:r>
+        <w:rPr>
+          <w:rFonts w:asciiTheme="minorHAnsi" w:hAnsiTheme="minorHAnsi" w:cstheme="minorHAnsi"/>
+          <w:sz w:val="22"/>
+          <w:lang w:val="en-US"/>
+        </w:rPr>
+        <w:t>return</w:t>
+      </w:r>
+      <w:r>
+        <w:rPr>
+          <w:rFonts w:asciiTheme="minorHAnsi" w:hAnsiTheme="minorHAnsi" w:cstheme="minorHAnsi"/>
+          <w:sz w:val="22"/>
+        </w:rPr>
+        <w:t xml:space="preserve">, </w:t>
+      </w:r>
+      <w:r>
+        <w:rPr>
+          <w:rFonts w:asciiTheme="minorHAnsi" w:hAnsiTheme="minorHAnsi" w:cstheme="minorHAnsi"/>
+          <w:sz w:val="22"/>
+        </w:rPr>
+        <w:t xml:space="preserve"> с дальнейшей заменой в коллекции.</w:t>
+      </w:r>
+      <w:r>
+        <w:rPr>
+          <w:rFonts w:asciiTheme="minorHAnsi" w:hAnsiTheme="minorHAnsi" w:cstheme="minorHAnsi"/>
+          <w:sz w:val="22"/>
+        </w:rPr>
+        <w:br/>
+        <w:t>опять таки кода больше лишь.</w:t>
+      </w:r>
+    </w:p>
+    <w:p>
+      <w:pPr>
+        <w:spacing w:after="120" w:line="259" w:lineRule="auto"/>
+        <w:ind w:firstLine="0"/>
+        <w:rPr>
+          <w:rFonts w:asciiTheme="minorHAnsi" w:hAnsiTheme="minorHAnsi" w:cstheme="minorHAnsi"/>
+          <w:sz w:val="22"/>
+          <w:lang w:val="en-US"/>
+        </w:rPr>
+      </w:pPr>
+      <w:r>
+        <w:rPr>
+          <w:rFonts w:asciiTheme="minorHAnsi" w:hAnsiTheme="minorHAnsi" w:cstheme="minorHAnsi"/>
+          <w:sz w:val="22"/>
+          <w:lang w:val="en-US"/>
+        </w:rPr>
+        <w:t>handleEditRenter</w:t>
+      </w:r>
+      <w:r>
+        <w:rPr>
+          <w:rFonts w:asciiTheme="minorHAnsi" w:hAnsiTheme="minorHAnsi" w:cstheme="minorHAnsi"/>
+          <w:sz w:val="22"/>
+          <w:lang w:val="en-US"/>
+        </w:rPr>
+        <w:t>()</w:t>
+      </w:r>
+      <w:r>
+        <w:rPr>
+          <w:rFonts w:asciiTheme="minorHAnsi" w:hAnsiTheme="minorHAnsi" w:cstheme="minorHAnsi"/>
+          <w:sz w:val="22"/>
+          <w:lang w:val="en-US"/>
+        </w:rPr>
+        <w:br/>
+      </w:r>
+      <w:r>
+        <w:rPr>
+          <w:rFonts w:asciiTheme="minorHAnsi" w:hAnsiTheme="minorHAnsi" w:cstheme="minorHAnsi"/>
+          <w:sz w:val="22"/>
+          <w:lang w:val="en-US"/>
+        </w:rPr>
+        <w:t>int selectedIndex = renterTable.getSelectionModel().getSelectedIndex();</w:t>
+      </w:r>
+    </w:p>
+    <w:p>
+      <w:pPr>
+        <w:spacing w:after="120" w:line="259" w:lineRule="auto"/>
+        <w:ind w:firstLine="0"/>
+        <w:rPr>
+          <w:rFonts w:asciiTheme="minorHAnsi" w:hAnsiTheme="minorHAnsi" w:cstheme="minorHAnsi"/>
+          <w:sz w:val="22"/>
+          <w:lang w:val="en-US"/>
+        </w:rPr>
+      </w:pPr>
+      <w:r>
+        <w:rPr>
+          <w:rFonts w:asciiTheme="minorHAnsi" w:hAnsiTheme="minorHAnsi" w:cstheme="minorHAnsi"/>
+          <w:sz w:val="22"/>
+          <w:lang w:val="en-US"/>
+        </w:rPr>
+        <w:t>Renter renter = RenterModel.getRenter(selectedRenter.getId());</w:t>
+      </w:r>
+      <w:r>
+        <w:rPr>
+          <w:rFonts w:asciiTheme="minorHAnsi" w:hAnsiTheme="minorHAnsi" w:cstheme="minorHAnsi"/>
+          <w:sz w:val="22"/>
+          <w:lang w:val="en-US"/>
+        </w:rPr>
+        <w:br/>
+      </w:r>
+      <w:r>
+        <w:rPr>
+          <w:rFonts w:asciiTheme="minorHAnsi" w:hAnsiTheme="minorHAnsi" w:cstheme="minorHAnsi"/>
+          <w:sz w:val="22"/>
+          <w:lang w:val="en-US"/>
+        </w:rPr>
+        <w:t xml:space="preserve"> renterTable.getItems().set(selectedIndex, renter);</w:t>
+      </w:r>
+    </w:p>
+    <w:p>
+      <w:pPr>
+        <w:spacing w:after="120" w:line="259" w:lineRule="auto"/>
+        <w:ind w:firstLine="0"/>
+        <w:rPr>
+          <w:rFonts w:asciiTheme="minorHAnsi" w:hAnsiTheme="minorHAnsi" w:cstheme="minorHAnsi"/>
+          <w:sz w:val="22"/>
+          <w:lang w:val="en-US"/>
+        </w:rPr>
+      </w:pPr>
+      <w:r>
+        <w:rPr>
+          <w:rFonts w:asciiTheme="minorHAnsi" w:hAnsiTheme="minorHAnsi" w:cstheme="minorHAnsi"/>
+          <w:sz w:val="22"/>
+          <w:lang w:val="en-US"/>
+        </w:rPr>
+        <w:t xml:space="preserve">  renterTable.getSelectionModel().select(renter);</w:t>
+      </w:r>
     </w:p>
     <w:p>
       <w:pPr>
@@ -11211,6 +10490,218 @@
         <w:rPr>
           <w:rFonts w:asciiTheme="minorHAnsi" w:hAnsiTheme="minorHAnsi" w:cstheme="minorHAnsi"/>
           <w:sz w:val="22"/>
+          <w:lang w:val="en-US"/>
+        </w:rPr>
+      </w:pPr>
+    </w:p>
+    <w:p>
+      <w:pPr>
+        <w:spacing w:after="160" w:line="259" w:lineRule="auto"/>
+        <w:ind w:firstLine="0"/>
+        <w:rPr>
+          <w:rFonts w:asciiTheme="minorHAnsi" w:hAnsiTheme="minorHAnsi" w:cstheme="minorHAnsi"/>
+          <w:sz w:val="22"/>
+          <w:lang w:val="en-US"/>
+        </w:rPr>
+      </w:pPr>
+    </w:p>
+    <w:p>
+      <w:pPr>
+        <w:spacing w:after="160" w:line="259" w:lineRule="auto"/>
+        <w:ind w:firstLine="0"/>
+        <w:rPr>
+          <w:rFonts w:asciiTheme="minorHAnsi" w:hAnsiTheme="minorHAnsi" w:cstheme="minorHAnsi"/>
+          <w:sz w:val="22"/>
+        </w:rPr>
+      </w:pPr>
+      <w:r>
+        <w:rPr>
+          <w:rFonts w:asciiTheme="minorHAnsi" w:hAnsiTheme="minorHAnsi" w:cstheme="minorHAnsi"/>
+          <w:sz w:val="22"/>
+        </w:rPr>
+        <w:t>сделать изменение количества месяцев по изменению даты контракта(через полное обнуление расчетов в месяцах с предупреждением в окне редактирования)</w:t>
+      </w:r>
+    </w:p>
+    <w:p>
+      <w:pPr>
+        <w:spacing w:after="160" w:line="259" w:lineRule="auto"/>
+        <w:ind w:firstLine="0"/>
+        <w:rPr>
+          <w:rFonts w:asciiTheme="minorHAnsi" w:hAnsiTheme="minorHAnsi" w:cstheme="minorHAnsi"/>
+          <w:sz w:val="22"/>
+        </w:rPr>
+      </w:pPr>
+      <w:r>
+        <w:rPr>
+          <w:rFonts w:asciiTheme="minorHAnsi" w:hAnsiTheme="minorHAnsi" w:cstheme="minorHAnsi"/>
+          <w:sz w:val="22"/>
+        </w:rPr>
+        <w:t>или кнопку для «уменьшения продления», т.е. минус определенное колво месяцев</w:t>
+      </w:r>
+    </w:p>
+    <w:p>
+      <w:pPr>
+        <w:spacing w:after="160" w:line="259" w:lineRule="auto"/>
+        <w:ind w:firstLine="0"/>
+        <w:rPr>
+          <w:rFonts w:asciiTheme="minorHAnsi" w:hAnsiTheme="minorHAnsi" w:cstheme="minorHAnsi"/>
+          <w:sz w:val="22"/>
+        </w:rPr>
+      </w:pPr>
+    </w:p>
+    <w:p>
+      <w:pPr>
+        <w:spacing w:after="160" w:line="259" w:lineRule="auto"/>
+        <w:ind w:firstLine="0"/>
+        <w:rPr>
+          <w:rFonts w:asciiTheme="minorHAnsi" w:hAnsiTheme="minorHAnsi" w:cstheme="minorHAnsi"/>
+          <w:sz w:val="22"/>
+          <w:lang w:val="en-US"/>
+        </w:rPr>
+      </w:pPr>
+      <w:r>
+        <w:rPr>
+          <w:rFonts w:asciiTheme="minorHAnsi" w:hAnsiTheme="minorHAnsi" w:cstheme="minorHAnsi"/>
+          <w:sz w:val="22"/>
+        </w:rPr>
+        <w:t>общие</w:t>
+      </w:r>
+      <w:r>
+        <w:rPr>
+          <w:rFonts w:asciiTheme="minorHAnsi" w:hAnsiTheme="minorHAnsi" w:cstheme="minorHAnsi"/>
+          <w:sz w:val="22"/>
+        </w:rPr>
+        <w:t xml:space="preserve"> </w:t>
+      </w:r>
+      <w:r>
+        <w:rPr>
+          <w:rFonts w:asciiTheme="minorHAnsi" w:hAnsiTheme="minorHAnsi" w:cstheme="minorHAnsi"/>
+          <w:sz w:val="22"/>
+        </w:rPr>
+        <w:t xml:space="preserve">интерфейся </w:t>
+      </w:r>
+      <w:r>
+        <w:rPr>
+          <w:rFonts w:asciiTheme="minorHAnsi" w:hAnsiTheme="minorHAnsi" w:cstheme="minorHAnsi"/>
+          <w:sz w:val="22"/>
+        </w:rPr>
+        <w:t>или классы выделитьс общими методами</w:t>
+      </w:r>
+      <w:r>
+        <w:rPr>
+          <w:rFonts w:asciiTheme="minorHAnsi" w:hAnsiTheme="minorHAnsi" w:cstheme="minorHAnsi"/>
+          <w:sz w:val="22"/>
+        </w:rPr>
+        <w:t>, как для контролеров так и для сущностей, моделей</w:t>
+      </w:r>
+      <w:r>
+        <w:rPr>
+          <w:rFonts w:asciiTheme="minorHAnsi" w:hAnsiTheme="minorHAnsi" w:cstheme="minorHAnsi"/>
+          <w:sz w:val="22"/>
+        </w:rPr>
+        <w:t xml:space="preserve">/ </w:t>
+      </w:r>
+      <w:r>
+        <w:rPr>
+          <w:rFonts w:asciiTheme="minorHAnsi" w:hAnsiTheme="minorHAnsi" w:cstheme="minorHAnsi"/>
+          <w:sz w:val="22"/>
+        </w:rPr>
+        <w:t>общий класс пусть</w:t>
+      </w:r>
+    </w:p>
+    <w:p>
+      <w:pPr>
+        <w:spacing w:after="160" w:line="259" w:lineRule="auto"/>
+        <w:ind w:firstLine="0"/>
+        <w:rPr>
+          <w:rFonts w:asciiTheme="minorHAnsi" w:hAnsiTheme="minorHAnsi" w:cstheme="minorHAnsi"/>
+          <w:sz w:val="22"/>
+        </w:rPr>
+      </w:pPr>
+    </w:p>
+    <w:p>
+      <w:pPr>
+        <w:spacing w:after="160" w:line="259" w:lineRule="auto"/>
+        <w:ind w:firstLine="0"/>
+        <w:rPr>
+          <w:rFonts w:asciiTheme="minorHAnsi" w:hAnsiTheme="minorHAnsi" w:cstheme="minorHAnsi"/>
+          <w:sz w:val="22"/>
+        </w:rPr>
+      </w:pPr>
+      <w:r>
+        <w:rPr>
+          <w:rFonts w:asciiTheme="minorHAnsi" w:hAnsiTheme="minorHAnsi" w:cstheme="minorHAnsi"/>
+          <w:sz w:val="22"/>
+          <w:lang w:val="en-US"/>
+        </w:rPr>
+        <w:t>indexCost</w:t>
+      </w:r>
+      <w:r>
+        <w:rPr>
+          <w:rFonts w:asciiTheme="minorHAnsi" w:hAnsiTheme="minorHAnsi" w:cstheme="minorHAnsi"/>
+          <w:sz w:val="22"/>
+        </w:rPr>
+        <w:t xml:space="preserve"> – </w:t>
+      </w:r>
+      <w:r>
+        <w:rPr>
+          <w:rFonts w:asciiTheme="minorHAnsi" w:hAnsiTheme="minorHAnsi" w:cstheme="minorHAnsi"/>
+          <w:sz w:val="22"/>
+        </w:rPr>
+        <w:t>как брать будем? Мб все таки лучше для каждого месяца хранить, ибо неизвестно что будем потом, надо будет сохранить это значение. Полюбому надо, да. Или на уровне контракта сохранить.</w:t>
+      </w:r>
+      <w:r>
+        <w:rPr>
+          <w:rFonts w:asciiTheme="minorHAnsi" w:hAnsiTheme="minorHAnsi" w:cstheme="minorHAnsi"/>
+          <w:sz w:val="22"/>
+        </w:rPr>
+        <w:t xml:space="preserve"> </w:t>
+      </w:r>
+      <w:r>
+        <w:rPr>
+          <w:rFonts w:asciiTheme="minorHAnsi" w:hAnsiTheme="minorHAnsi" w:cstheme="minorHAnsi"/>
+          <w:sz w:val="22"/>
+        </w:rPr>
+        <w:t>Да!!!</w:t>
+      </w:r>
+    </w:p>
+    <w:p>
+      <w:pPr>
+        <w:spacing w:after="160" w:line="259" w:lineRule="auto"/>
+        <w:ind w:firstLine="0"/>
+        <w:rPr>
+          <w:rFonts w:asciiTheme="minorHAnsi" w:hAnsiTheme="minorHAnsi" w:cstheme="minorHAnsi"/>
+          <w:sz w:val="22"/>
+        </w:rPr>
+      </w:pPr>
+    </w:p>
+    <w:p>
+      <w:pPr>
+        <w:spacing w:after="160" w:line="259" w:lineRule="auto"/>
+        <w:ind w:firstLine="0"/>
+        <w:rPr>
+          <w:rFonts w:asciiTheme="minorHAnsi" w:hAnsiTheme="minorHAnsi" w:cstheme="minorHAnsi"/>
+          <w:sz w:val="22"/>
+          <w:lang w:val="en-US"/>
+        </w:rPr>
+      </w:pPr>
+      <w:r>
+        <w:rPr>
+          <w:rFonts w:asciiTheme="minorHAnsi" w:hAnsiTheme="minorHAnsi" w:cstheme="minorHAnsi"/>
+          <w:sz w:val="22"/>
+        </w:rPr>
+        <w:t>Описать формат для настройки шаблонов. Справка в проге</w:t>
+      </w:r>
+      <w:bookmarkStart w:id="62" w:name="_GoBack"/>
+      <w:bookmarkEnd w:id="62"/>
+    </w:p>
+    <w:p>
+      <w:pPr>
+        <w:spacing w:after="160" w:line="259" w:lineRule="auto"/>
+        <w:ind w:firstLine="0"/>
+        <w:rPr>
+          <w:rFonts w:asciiTheme="minorHAnsi" w:hAnsiTheme="minorHAnsi" w:cstheme="minorHAnsi"/>
+          <w:sz w:val="22"/>
         </w:rPr>
       </w:pPr>
       <w:r>
@@ -11220,6 +10711,16 @@
         </w:rPr>
         <w:br w:type="page"/>
       </w:r>
+    </w:p>
+    <w:p>
+      <w:pPr>
+        <w:spacing w:after="160" w:line="259" w:lineRule="auto"/>
+        <w:ind w:firstLine="0"/>
+        <w:rPr>
+          <w:rFonts w:asciiTheme="minorHAnsi" w:hAnsiTheme="minorHAnsi" w:cstheme="minorHAnsi"/>
+          <w:sz w:val="22"/>
+        </w:rPr>
+      </w:pPr>
     </w:p>
     <w:p>
       <w:pPr>
@@ -11227,8 +10728,13 @@
         <w:jc w:val="center"/>
       </w:pPr>
       <w:r>
-        <w:lastRenderedPageBreak/>
-        <w:t>СПИСОК ЛИТЕРАТУРЫ</w:t>
+        <w:t>СПИСОК</w:t>
+      </w:r>
+      <w:r>
+        <w:t xml:space="preserve"> </w:t>
+      </w:r>
+      <w:r>
+        <w:t>ЛИТЕРАТУРЫ</w:t>
       </w:r>
     </w:p>
     <w:p>
@@ -11529,8 +11035,6 @@
           <w:sz w:val="22"/>
         </w:rPr>
       </w:pPr>
-      <w:bookmarkStart w:id="62" w:name="_GoBack"/>
-      <w:bookmarkEnd w:id="62"/>
     </w:p>
     <w:sectPr>
       <w:pgSz w:w="11906" w:h="16838"/>
@@ -14997,7 +14501,7 @@
 </file>
 
 <file path=customXml/itemProps1.xml><?xml version="1.0" encoding="utf-8"?>
-<ds:datastoreItem xmlns:ds="http://schemas.openxmlformats.org/officeDocument/2006/customXml" ds:itemID="{53AACFDF-645F-46D2-AFAC-68A1823EB0B9}">
+<ds:datastoreItem xmlns:ds="http://schemas.openxmlformats.org/officeDocument/2006/customXml" ds:itemID="{A28C5240-9A03-4B29-A919-7D057AA0AF63}">
   <ds:schemaRefs>
     <ds:schemaRef ds:uri="http://schemas.openxmlformats.org/officeDocument/2006/bibliography"/>
   </ds:schemaRefs>

</xml_diff>

<commit_message>
Docs: finish description of detailed requirements
</commit_message>
<xml_diff>
--- a/Собранные данные.docx
+++ b/Собранные данные.docx
@@ -6163,31 +6163,16 @@
       </w:pPr>
       <w:r>
         <w:lastRenderedPageBreak/>
-        <w:t xml:space="preserve">Объединение счетов за оплату в единые ведомости и ордер. (без необходимости </w:t>
-      </w:r>
-      <w:r>
-        <w:rPr>
-          <w:lang w:val="en-US"/>
-        </w:rPr>
-        <w:t>copy</w:t>
-      </w:r>
-      <w:r>
-        <w:t>-</w:t>
-      </w:r>
-      <w:r>
-        <w:rPr>
-          <w:lang w:val="en-US"/>
-        </w:rPr>
-        <w:t>paste</w:t>
-      </w:r>
-      <w:r>
-        <w:t xml:space="preserve"> </w:t>
-      </w:r>
-      <w:r>
-        <w:t>из файла в файл)</w:t>
-      </w:r>
-      <w:r>
-        <w:t>.</w:t>
+        <w:t>Объединение счетов за оплату в единые ведомости и</w:t>
+      </w:r>
+      <w:r>
+        <w:t xml:space="preserve"> мемориальные </w:t>
+      </w:r>
+      <w:r>
+        <w:t>ордер</w:t>
+      </w:r>
+      <w:r>
+        <w:t>а.</w:t>
       </w:r>
     </w:p>
     <w:p>
@@ -6197,78 +6182,13 @@
           <w:ilvl w:val="0"/>
           <w:numId w:val="1"/>
         </w:numPr>
-        <w:ind w:left="0" w:firstLine="709"/>
-        <w:jc w:val="both"/>
-      </w:pPr>
-      <w:r>
-        <w:t xml:space="preserve">Вывод данных в </w:t>
-      </w:r>
-      <w:r>
-        <w:rPr>
-          <w:lang w:val="en-US"/>
-        </w:rPr>
-        <w:t>Excel</w:t>
-      </w:r>
-      <w:r>
-        <w:t>: от прост</w:t>
-      </w:r>
-      <w:r>
-        <w:t>ого</w:t>
-      </w:r>
-      <w:r>
-        <w:t xml:space="preserve"> счет</w:t>
-      </w:r>
-      <w:r>
-        <w:t>а</w:t>
-      </w:r>
-      <w:r>
-        <w:t xml:space="preserve"> для оплаты</w:t>
-      </w:r>
-      <w:r>
-        <w:t xml:space="preserve"> по договору до объединенных в единый мемориальный ордер документов.</w:t>
-      </w:r>
-    </w:p>
-    <w:p>
-      <w:pPr>
-        <w:pStyle w:val="a3"/>
-        <w:numPr>
-          <w:ilvl w:val="0"/>
-          <w:numId w:val="1"/>
-        </w:numPr>
-        <w:jc w:val="both"/>
-      </w:pPr>
-      <w:r>
-        <w:t>Поддержка различных форматов для вывода данных. (</w:t>
-      </w:r>
-      <w:r>
-        <w:t>.</w:t>
-      </w:r>
-      <w:r>
-        <w:rPr>
-          <w:lang w:val="en-US"/>
-        </w:rPr>
-        <w:t>xsl</w:t>
-      </w:r>
-      <w:r>
-        <w:t xml:space="preserve"> – </w:t>
-      </w:r>
-      <w:r>
-        <w:rPr>
-          <w:lang w:val="en-US"/>
-        </w:rPr>
-        <w:t>Excel</w:t>
-      </w:r>
-      <w:r>
-        <w:t xml:space="preserve"> 2003, </w:t>
-      </w:r>
-      <w:r>
-        <w:rPr>
-          <w:lang w:val="en-US"/>
-        </w:rPr>
-        <w:t>xslx</w:t>
-      </w:r>
-      <w:r>
-        <w:t>)</w:t>
+        <w:jc w:val="both"/>
+      </w:pPr>
+      <w:r>
+        <w:t>Поддержка разли</w:t>
+      </w:r>
+      <w:r>
+        <w:t>чных форматов для вывода данных</w:t>
       </w:r>
       <w:r>
         <w:t>.</w:t>
@@ -6398,11 +6318,7 @@
         <w:t>Оповещения</w:t>
       </w:r>
       <w:r>
-        <w:t xml:space="preserve"> необходимы, когда появляется задолженность арендаторов по оплате за месяц, или истекает срок действия договора аренды, чтобы вовремя предупредить об этом оферента, на случай если он захочет продлить договор. Для этого необходимо создать систему, обладающую способностью отслеживать время и управлять датами. </w:t>
-      </w:r>
-      <w:r>
-        <w:lastRenderedPageBreak/>
-        <w:t>Благодаря работе этой системы должна быть возможность отмечать месяцы аренды как просроченные по оплате, и не просроченные.</w:t>
+        <w:t xml:space="preserve"> необходимы, когда появляется задолженность арендаторов по оплате за месяц, или истекает срок действия договора аренды, чтобы вовремя предупредить об этом оферента, на случай если он захочет продлить договор. Для этого необходимо создать систему, обладающую способностью отслеживать время и управлять датами. Благодаря работе этой системы должна быть возможность отмечать месяцы аренды как просроченные по оплате, и не просроченные.</w:t>
       </w:r>
     </w:p>
     <w:p>
@@ -6415,7 +6331,11 @@
         <w:jc w:val="both"/>
       </w:pPr>
       <w:r>
-        <w:t xml:space="preserve">Структура различных ведомостей, типовые формы счетов и расчетов могут быть различными, в зависимости от учреждения или предприятия, в котором проводится учет аренды. В следствии этого, для соответствия выходных документов требуемому </w:t>
+        <w:t xml:space="preserve">Структура различных ведомостей, типовые формы счетов и расчетов могут быть различными, в зависимости от учреждения или предприятия, в </w:t>
+      </w:r>
+      <w:r>
+        <w:lastRenderedPageBreak/>
+        <w:t xml:space="preserve">котором проводится учет аренды. В следствии этого, для соответствия выходных документов требуемому </w:t>
       </w:r>
       <w:r>
         <w:t>виду</w:t>
@@ -6424,19 +6344,7 @@
         <w:t>, программа должна иметь функционал для принятия образцов документов, которые будут выступать в роли шаблонов</w:t>
       </w:r>
       <w:r>
-        <w:t xml:space="preserve">, и </w:t>
-      </w:r>
-      <w:r>
-        <w:t xml:space="preserve">на их </w:t>
-      </w:r>
-      <w:r>
-        <w:t xml:space="preserve">основе </w:t>
-      </w:r>
-      <w:r>
-        <w:t>выдавать</w:t>
-      </w:r>
-      <w:r>
-        <w:t xml:space="preserve"> новые документы.</w:t>
+        <w:t>, и на их основе выдавать новые документы.</w:t>
       </w:r>
     </w:p>
     <w:p>
@@ -6493,31 +6401,140 @@
         <w:jc w:val="both"/>
       </w:pPr>
       <w:r>
-        <w:t xml:space="preserve">Объединение счетов за оплату в единые ведомости и ордер. (без необходимости </w:t>
-      </w:r>
-      <w:r>
-        <w:rPr>
-          <w:lang w:val="en-US"/>
-        </w:rPr>
-        <w:t>copy</w:t>
-      </w:r>
-      <w:r>
-        <w:t>-</w:t>
-      </w:r>
-      <w:r>
-        <w:rPr>
-          <w:lang w:val="en-US"/>
-        </w:rPr>
-        <w:t>paste</w:t>
+        <w:t xml:space="preserve">Все собранные данные по счетам и расчетам должны собираться в единые типовые документы – различные накопительные ведомости, мемориальные ордера, ведомости начислений. </w:t>
+      </w:r>
+      <w:r>
+        <w:t xml:space="preserve">Такая автоматизация </w:t>
+      </w:r>
+      <w:r>
+        <w:t>процесс</w:t>
+      </w:r>
+      <w:r>
+        <w:t>а</w:t>
+      </w:r>
+      <w:r>
+        <w:t xml:space="preserve"> учёта аренды</w:t>
+      </w:r>
+      <w:r>
+        <w:t xml:space="preserve"> поможет </w:t>
+      </w:r>
+      <w:r>
+        <w:t>избежать существенной доли монотонного копирования-вставки из файла в файл</w:t>
+      </w:r>
+      <w:r>
+        <w:t xml:space="preserve"> и уменьшит влияние человеческого фактора на результат, избавляя от потенциальных ошибок.</w:t>
+      </w:r>
+    </w:p>
+    <w:p>
+      <w:pPr>
+        <w:pStyle w:val="a3"/>
+        <w:numPr>
+          <w:ilvl w:val="0"/>
+          <w:numId w:val="21"/>
+        </w:numPr>
+        <w:jc w:val="both"/>
+      </w:pPr>
+      <w:r>
+        <w:t xml:space="preserve">Вывод данных в </w:t>
+      </w:r>
+      <w:r>
+        <w:rPr>
+          <w:lang w:val="en-US"/>
+        </w:rPr>
+        <w:t>Excel</w:t>
+      </w:r>
+      <w:r>
+        <w:t>: от прост</w:t>
+      </w:r>
+      <w:r>
+        <w:t>ого</w:t>
+      </w:r>
+      <w:r>
+        <w:t xml:space="preserve"> счет</w:t>
+      </w:r>
+      <w:r>
+        <w:t>а</w:t>
+      </w:r>
+      <w:r>
+        <w:t xml:space="preserve"> для оплаты</w:t>
+      </w:r>
+      <w:r>
+        <w:t xml:space="preserve"> по договору до объединенных в единый мемориальный ордер документов</w:t>
+      </w:r>
+      <w:r>
+        <w:t xml:space="preserve">. </w:t>
+      </w:r>
+      <w:r>
+        <w:t xml:space="preserve">Выходные данные должны иметь формат электронных таблиц, соответствующих формату </w:t>
+      </w:r>
+      <w:r>
+        <w:rPr>
+          <w:lang w:val="en-US"/>
+        </w:rPr>
+        <w:t>Microsoft</w:t>
       </w:r>
       <w:r>
         <w:t xml:space="preserve"> </w:t>
       </w:r>
       <w:r>
-        <w:t>из файла в файл</w:t>
-      </w:r>
-      <w:bookmarkStart w:id="35" w:name="_GoBack"/>
-      <w:bookmarkEnd w:id="35"/>
+        <w:rPr>
+          <w:lang w:val="en-US"/>
+        </w:rPr>
+        <w:t>Excel</w:t>
+      </w:r>
+      <w:r>
+        <w:t xml:space="preserve">, начиная от 2003 версии и выше, т.е. </w:t>
+      </w:r>
+      <w:r>
+        <w:t>.</w:t>
+      </w:r>
+      <w:r>
+        <w:rPr>
+          <w:lang w:val="en-US"/>
+        </w:rPr>
+        <w:t>xsl</w:t>
+      </w:r>
+      <w:r>
+        <w:t xml:space="preserve"> </w:t>
+      </w:r>
+      <w:proofErr w:type="gramStart"/>
+      <w:r>
+        <w:t xml:space="preserve">и </w:t>
+      </w:r>
+      <w:r>
+        <w:t>.</w:t>
+      </w:r>
+      <w:r>
+        <w:rPr>
+          <w:lang w:val="en-US"/>
+        </w:rPr>
+        <w:t>xslx</w:t>
+      </w:r>
+      <w:proofErr w:type="gramEnd"/>
+      <w:r>
+        <w:t xml:space="preserve">. </w:t>
+      </w:r>
+      <w:r>
+        <w:t>Поддержка старого формата необходима для максимального охвата потенциальной аудитории пользователей приложения.</w:t>
+      </w:r>
+      <w:r>
+        <w:t xml:space="preserve"> Возможна поддержка </w:t>
+      </w:r>
+      <w:r>
+        <w:t>.</w:t>
+      </w:r>
+      <w:r>
+        <w:rPr>
+          <w:lang w:val="en-US"/>
+        </w:rPr>
+        <w:t>doc</w:t>
+      </w:r>
+      <w:r>
+        <w:t xml:space="preserve"> </w:t>
+      </w:r>
+      <w:r>
+        <w:t>формата.</w:t>
+      </w:r>
     </w:p>
     <w:p>
       <w:pPr>
@@ -6531,14 +6548,14 @@
           <w:bCs/>
         </w:rPr>
       </w:pPr>
-      <w:bookmarkStart w:id="36" w:name="_Toc422069076"/>
-      <w:bookmarkStart w:id="37" w:name="_Toc422295254"/>
+      <w:bookmarkStart w:id="35" w:name="_Toc422069076"/>
+      <w:bookmarkStart w:id="36" w:name="_Toc422295254"/>
       <w:r>
         <w:br w:type="page"/>
       </w:r>
-      <w:bookmarkStart w:id="38" w:name="_Toc470596703"/>
-      <w:bookmarkStart w:id="39" w:name="_Toc501371052"/>
-      <w:bookmarkStart w:id="40" w:name="_Toc3843136"/>
+      <w:bookmarkStart w:id="37" w:name="_Toc470596703"/>
+      <w:bookmarkStart w:id="38" w:name="_Toc501371052"/>
+      <w:bookmarkStart w:id="39" w:name="_Toc3843136"/>
       <w:r>
         <w:rPr>
           <w:bCs/>
@@ -6552,7 +6569,7 @@
         </w:rPr>
         <w:t xml:space="preserve"> ИНСТРУМЕНТОВ РАЗРАБОТКИ</w:t>
       </w:r>
-      <w:bookmarkEnd w:id="40"/>
+      <w:bookmarkEnd w:id="39"/>
     </w:p>
     <w:p/>
     <w:p>
@@ -6567,38 +6584,36 @@
           <w:szCs w:val="30"/>
         </w:rPr>
       </w:pPr>
-      <w:bookmarkStart w:id="41" w:name="_Toc470596705"/>
-      <w:bookmarkStart w:id="42" w:name="_Toc501371054"/>
-      <w:bookmarkStart w:id="43" w:name="_Toc3843137"/>
+      <w:bookmarkStart w:id="40" w:name="_Toc470596705"/>
+      <w:bookmarkStart w:id="41" w:name="_Toc501371054"/>
+      <w:bookmarkStart w:id="42" w:name="_Toc3843137"/>
       <w:r>
         <w:rPr>
           <w:szCs w:val="30"/>
         </w:rPr>
         <w:t>Целесообразность написания десктоп приложения</w:t>
       </w:r>
+      <w:bookmarkEnd w:id="40"/>
       <w:bookmarkEnd w:id="41"/>
       <w:bookmarkEnd w:id="42"/>
-      <w:bookmarkEnd w:id="43"/>
-    </w:p>
-    <w:p>
-      <w:pPr>
-        <w:jc w:val="both"/>
-      </w:pPr>
-    </w:p>
-    <w:p>
-      <w:pPr>
-        <w:jc w:val="both"/>
-      </w:pPr>
-      <w:r>
-        <w:t xml:space="preserve">Исходя из требований к проекту, было принято решение о разработке </w:t>
-      </w:r>
-      <w:proofErr w:type="spellStart"/>
-      <w:r>
-        <w:t>декстоп</w:t>
-      </w:r>
-      <w:proofErr w:type="spellEnd"/>
-      <w:r>
-        <w:t xml:space="preserve"> приложения. Основное требование, которое привело к этому решению, было возможность доступа к приложению вне зависимости от наличия </w:t>
+    </w:p>
+    <w:p>
+      <w:pPr>
+        <w:jc w:val="both"/>
+      </w:pPr>
+    </w:p>
+    <w:p>
+      <w:pPr>
+        <w:jc w:val="both"/>
+      </w:pPr>
+      <w:r>
+        <w:t>Исходя из требований к проекту, было п</w:t>
+      </w:r>
+      <w:r>
+        <w:t>ринято решение о разработке деск</w:t>
+      </w:r>
+      <w:r>
+        <w:t xml:space="preserve">топ приложения. Основное требование, которое привело к этому решению, было возможность доступа к приложению вне зависимости от наличия </w:t>
       </w:r>
       <w:proofErr w:type="spellStart"/>
       <w:r>
@@ -6634,7 +6649,7 @@
           <w:szCs w:val="30"/>
         </w:rPr>
       </w:pPr>
-      <w:bookmarkStart w:id="44" w:name="_Toc3843138"/>
+      <w:bookmarkStart w:id="43" w:name="_Toc3843138"/>
       <w:r>
         <w:rPr>
           <w:szCs w:val="30"/>
@@ -6667,7 +6682,7 @@
         </w:rPr>
         <w:t xml:space="preserve"> и макросов VBA</w:t>
       </w:r>
-      <w:bookmarkEnd w:id="44"/>
+      <w:bookmarkEnd w:id="43"/>
     </w:p>
     <w:p>
       <w:pPr>
@@ -6683,7 +6698,9 @@
         </w:numPr>
         <w:jc w:val="both"/>
       </w:pPr>
-      <w:bookmarkStart w:id="45" w:name="_Toc3843139"/>
+      <w:bookmarkStart w:id="44" w:name="_Toc3843139"/>
+      <w:bookmarkStart w:id="45" w:name="_GoBack"/>
+      <w:bookmarkEnd w:id="45"/>
       <w:r>
         <w:t xml:space="preserve">Разбор решений </w:t>
       </w:r>
@@ -6727,7 +6744,7 @@
         </w:rPr>
         <w:t>excel</w:t>
       </w:r>
-      <w:bookmarkEnd w:id="45"/>
+      <w:bookmarkEnd w:id="44"/>
     </w:p>
     <w:p>
       <w:pPr>
@@ -7679,10 +7696,10 @@
         <w:lastRenderedPageBreak/>
         <w:t>РАЗРАБОТКА ПРОГРАММЫ</w:t>
       </w:r>
+      <w:bookmarkEnd w:id="35"/>
       <w:bookmarkEnd w:id="36"/>
       <w:bookmarkEnd w:id="37"/>
       <w:bookmarkEnd w:id="38"/>
-      <w:bookmarkEnd w:id="39"/>
       <w:bookmarkEnd w:id="49"/>
     </w:p>
     <w:p>
@@ -13116,7 +13133,7 @@
           <w:rPr>
             <w:noProof/>
           </w:rPr>
-          <w:t>26</w:t>
+          <w:t>28</w:t>
         </w:r>
         <w:r>
           <w:fldChar w:fldCharType="end"/>
@@ -15715,7 +15732,7 @@
 </file>
 
 <file path=customXml/itemProps1.xml><?xml version="1.0" encoding="utf-8"?>
-<ds:datastoreItem xmlns:ds="http://schemas.openxmlformats.org/officeDocument/2006/customXml" ds:itemID="{9769C7EB-EA5C-4EE6-8E1F-138C8E3D466B}">
+<ds:datastoreItem xmlns:ds="http://schemas.openxmlformats.org/officeDocument/2006/customXml" ds:itemID="{2A2A79B3-05B6-47B9-A4E3-6F8E83E83571}">
   <ds:schemaRefs>
     <ds:schemaRef ds:uri="http://schemas.openxmlformats.org/officeDocument/2006/bibliography"/>
   </ds:schemaRefs>

</xml_diff>

<commit_message>
Docs: add info about VBA
</commit_message>
<xml_diff>
--- a/Собранные данные.docx
+++ b/Собранные данные.docx
@@ -6691,6 +6691,154 @@
     </w:p>
     <w:p>
       <w:pPr>
+        <w:jc w:val="both"/>
+      </w:pPr>
+      <w:bookmarkStart w:id="44" w:name="_GoBack"/>
+      <w:r>
+        <w:t xml:space="preserve">Задачи, стоящие перед проектом, могут быть осуществлены по большей степени с помощью специальной реализации языка программирования </w:t>
+      </w:r>
+      <w:r>
+        <w:rPr>
+          <w:lang w:val="en-US"/>
+        </w:rPr>
+        <w:t>Visual</w:t>
+      </w:r>
+      <w:r>
+        <w:t xml:space="preserve"> </w:t>
+      </w:r>
+      <w:r>
+        <w:rPr>
+          <w:lang w:val="en-US"/>
+        </w:rPr>
+        <w:t>Basic</w:t>
+      </w:r>
+      <w:r>
+        <w:t xml:space="preserve"> – </w:t>
+      </w:r>
+      <w:r>
+        <w:rPr>
+          <w:lang w:val="en-US"/>
+        </w:rPr>
+        <w:t>VBA</w:t>
+      </w:r>
+      <w:r>
+        <w:t xml:space="preserve">, </w:t>
+      </w:r>
+      <w:r>
+        <w:t xml:space="preserve">разработанной для встраивания в приложения компании </w:t>
+      </w:r>
+      <w:r>
+        <w:rPr>
+          <w:lang w:val="en-US"/>
+        </w:rPr>
+        <w:t>Microsoft</w:t>
+      </w:r>
+      <w:r>
+        <w:t xml:space="preserve">. </w:t>
+      </w:r>
+      <w:r>
+        <w:rPr>
+          <w:lang w:val="en-US"/>
+        </w:rPr>
+        <w:t>VBA</w:t>
+      </w:r>
+      <w:r>
+        <w:t xml:space="preserve"> </w:t>
+      </w:r>
+      <w:r>
+        <w:t xml:space="preserve">является скриптовым языком, то есть не требует компиляции, в связи с чем в </w:t>
+      </w:r>
+      <w:r>
+        <w:t>программы</w:t>
+      </w:r>
+      <w:r>
+        <w:t>, написанные на нём удобно вносить правки. Также к достоинствам можно отнести легкость в изучении и освоении языка, чтобы быстро начать писать полезные скрипты.</w:t>
+      </w:r>
+    </w:p>
+    <w:p>
+      <w:pPr>
+        <w:jc w:val="both"/>
+      </w:pPr>
+      <w:r>
+        <w:t>Однако этот язык обладает существенными недостатками</w:t>
+      </w:r>
+      <w:r>
+        <w:t xml:space="preserve">. К ним относят открытость кода, в который может залезть даже случайный пользователь, и проблемы с обратной совместимостью, связанные с разными версиями пакета </w:t>
+      </w:r>
+      <w:r>
+        <w:rPr>
+          <w:lang w:val="en-US"/>
+        </w:rPr>
+        <w:t>Office</w:t>
+      </w:r>
+      <w:r>
+        <w:t xml:space="preserve"> </w:t>
+      </w:r>
+      <w:r>
+        <w:t xml:space="preserve">и других программ </w:t>
+      </w:r>
+      <w:r>
+        <w:rPr>
+          <w:lang w:val="en-US"/>
+        </w:rPr>
+        <w:t>Microsoft</w:t>
+      </w:r>
+      <w:r>
+        <w:t>,</w:t>
+      </w:r>
+      <w:r>
+        <w:t xml:space="preserve"> в следствии которых код, открытый в документе на одной машине, может не работать на другой.</w:t>
+      </w:r>
+    </w:p>
+    <w:p>
+      <w:pPr>
+        <w:jc w:val="both"/>
+      </w:pPr>
+      <w:r>
+        <w:t>В качестве основно</w:t>
+      </w:r>
+      <w:r>
+        <w:t xml:space="preserve">го, субъективного недостатка, который сыграл ключевую роль для отказа от </w:t>
+      </w:r>
+      <w:r>
+        <w:rPr>
+          <w:lang w:val="en-US"/>
+        </w:rPr>
+        <w:t>VBA</w:t>
+      </w:r>
+      <w:r>
+        <w:t xml:space="preserve"> </w:t>
+      </w:r>
+      <w:r>
+        <w:t>–</w:t>
+      </w:r>
+      <w:r>
+        <w:t xml:space="preserve"> </w:t>
+      </w:r>
+      <w:r>
+        <w:t xml:space="preserve">ограниченность в построении хорошей архитектуры приложения, создающая невозможность работы со средними по </w:t>
+      </w:r>
+      <w:r>
+        <w:lastRenderedPageBreak/>
+        <w:t xml:space="preserve">размеру и большими проектами. Это скриптовый язык, живущий исключительно в среде приложений компании </w:t>
+      </w:r>
+      <w:r>
+        <w:rPr>
+          <w:lang w:val="en-US"/>
+        </w:rPr>
+        <w:t>Microsoft</w:t>
+      </w:r>
+      <w:r>
+        <w:t>.</w:t>
+      </w:r>
+    </w:p>
+    <w:p>
+      <w:pPr>
+        <w:jc w:val="both"/>
+      </w:pPr>
+    </w:p>
+    <w:p>
+      <w:pPr>
         <w:pStyle w:val="20"/>
         <w:numPr>
           <w:ilvl w:val="1"/>
@@ -6698,53 +6846,52 @@
         </w:numPr>
         <w:jc w:val="both"/>
       </w:pPr>
-      <w:bookmarkStart w:id="44" w:name="_Toc3843139"/>
-      <w:bookmarkStart w:id="45" w:name="_GoBack"/>
+      <w:bookmarkStart w:id="45" w:name="_Toc3843139"/>
+      <w:bookmarkEnd w:id="44"/>
+      <w:r>
+        <w:t xml:space="preserve">Разбор решений </w:t>
+      </w:r>
+      <w:r>
+        <w:t xml:space="preserve">об использовании стека технологий: </w:t>
+      </w:r>
+      <w:r>
+        <w:rPr>
+          <w:lang w:val="en-US"/>
+        </w:rPr>
+        <w:t>java</w:t>
+      </w:r>
+      <w:r>
+        <w:t xml:space="preserve"> </w:t>
+      </w:r>
+      <w:proofErr w:type="spellStart"/>
+      <w:r>
+        <w:rPr>
+          <w:lang w:val="en-US"/>
+        </w:rPr>
+        <w:t>javafx</w:t>
+      </w:r>
+      <w:proofErr w:type="spellEnd"/>
+      <w:r>
+        <w:t xml:space="preserve"> </w:t>
+      </w:r>
+      <w:proofErr w:type="spellStart"/>
+      <w:r>
+        <w:rPr>
+          <w:lang w:val="en-US"/>
+        </w:rPr>
+        <w:t>fxml</w:t>
+      </w:r>
+      <w:proofErr w:type="spellEnd"/>
+      <w:r>
+        <w:t xml:space="preserve">, библиотеки для взаимодействия с </w:t>
+      </w:r>
+      <w:r>
+        <w:rPr>
+          <w:lang w:val="en-US"/>
+        </w:rPr>
+        <w:t>excel</w:t>
+      </w:r>
       <w:bookmarkEnd w:id="45"/>
-      <w:r>
-        <w:t xml:space="preserve">Разбор решений </w:t>
-      </w:r>
-      <w:r>
-        <w:t xml:space="preserve">об использовании стека технологий: </w:t>
-      </w:r>
-      <w:r>
-        <w:rPr>
-          <w:lang w:val="en-US"/>
-        </w:rPr>
-        <w:t>java</w:t>
-      </w:r>
-      <w:r>
-        <w:t xml:space="preserve"> </w:t>
-      </w:r>
-      <w:proofErr w:type="spellStart"/>
-      <w:r>
-        <w:rPr>
-          <w:lang w:val="en-US"/>
-        </w:rPr>
-        <w:t>javafx</w:t>
-      </w:r>
-      <w:proofErr w:type="spellEnd"/>
-      <w:r>
-        <w:t xml:space="preserve"> </w:t>
-      </w:r>
-      <w:proofErr w:type="spellStart"/>
-      <w:r>
-        <w:rPr>
-          <w:lang w:val="en-US"/>
-        </w:rPr>
-        <w:t>fxml</w:t>
-      </w:r>
-      <w:proofErr w:type="spellEnd"/>
-      <w:r>
-        <w:t xml:space="preserve">, библиотеки для взаимодействия с </w:t>
-      </w:r>
-      <w:r>
-        <w:rPr>
-          <w:lang w:val="en-US"/>
-        </w:rPr>
-        <w:t>excel</w:t>
-      </w:r>
-      <w:bookmarkEnd w:id="44"/>
     </w:p>
     <w:p>
       <w:pPr>
@@ -6894,7 +7041,6 @@
         <w:rPr>
           <w:szCs w:val="30"/>
         </w:rPr>
-        <w:lastRenderedPageBreak/>
         <w:t xml:space="preserve">Выбор библиотеки </w:t>
       </w:r>
       <w:r>
@@ -7145,7 +7291,14 @@
         <w:rPr>
           <w:szCs w:val="28"/>
         </w:rPr>
-        <w:t>-синтаксис для осуществления запросов, а грамотно</w:t>
+        <w:t xml:space="preserve">-синтаксис для </w:t>
+      </w:r>
+      <w:r>
+        <w:rPr>
+          <w:szCs w:val="28"/>
+        </w:rPr>
+        <w:lastRenderedPageBreak/>
+        <w:t>осуществления запросов, а грамотно</w:t>
       </w:r>
       <w:r>
         <w:rPr>
@@ -13133,7 +13286,7 @@
           <w:rPr>
             <w:noProof/>
           </w:rPr>
-          <w:t>28</w:t>
+          <w:t>33</w:t>
         </w:r>
         <w:r>
           <w:fldChar w:fldCharType="end"/>
@@ -15732,7 +15885,7 @@
 </file>
 
 <file path=customXml/itemProps1.xml><?xml version="1.0" encoding="utf-8"?>
-<ds:datastoreItem xmlns:ds="http://schemas.openxmlformats.org/officeDocument/2006/customXml" ds:itemID="{2A2A79B3-05B6-47B9-A4E3-6F8E83E83571}">
+<ds:datastoreItem xmlns:ds="http://schemas.openxmlformats.org/officeDocument/2006/customXml" ds:itemID="{D5C52B53-4E0B-44C2-8BF1-C256EB7DA441}">
   <ds:schemaRefs>
     <ds:schemaRef ds:uri="http://schemas.openxmlformats.org/officeDocument/2006/bibliography"/>
   </ds:schemaRefs>

</xml_diff>

<commit_message>
docs(note): describe devtools - JavaFX, FXML, Java Scene Builder
</commit_message>
<xml_diff>
--- a/Собранные данные.docx
+++ b/Собранные данные.docx
@@ -250,9 +250,6 @@
         <w:spacing w:after="160" w:line="259" w:lineRule="auto"/>
         <w:ind w:firstLine="0"/>
         <w:jc w:val="both"/>
-        <w:rPr>
-          <w:lang w:val="en-US"/>
-        </w:rPr>
       </w:pPr>
       <w:r>
         <w:rPr>
@@ -266,9 +263,6 @@
         <w:spacing w:after="160" w:line="259" w:lineRule="auto"/>
         <w:ind w:firstLine="0"/>
         <w:jc w:val="both"/>
-        <w:rPr>
-          <w:lang w:val="en-US"/>
-        </w:rPr>
       </w:pPr>
       <w:r>
         <w:rPr>
@@ -2387,21 +2381,7 @@
                 <w:rStyle w:val="ae"/>
                 <w:noProof/>
               </w:rPr>
-              <w:t>5.1. Потоки дан</w:t>
-            </w:r>
-            <w:r>
-              <w:rPr>
-                <w:rStyle w:val="ae"/>
-                <w:noProof/>
-              </w:rPr>
-              <w:t>н</w:t>
-            </w:r>
-            <w:r>
-              <w:rPr>
-                <w:rStyle w:val="ae"/>
-                <w:noProof/>
-              </w:rPr>
-              <w:t>ых</w:t>
+              <w:t>5.1. Потоки данных</w:t>
             </w:r>
             <w:r>
               <w:rPr>
@@ -4284,23 +4264,7 @@
           <w:rFonts w:cs="Times New Roman"/>
           <w:szCs w:val="28"/>
         </w:rPr>
-        <w:t xml:space="preserve">расчета платы за саму аренду помещения, оборудования и коммунальные услуги. Этот расчет производится каждый месяц для каждого договора. По итогу, ежемесячные расчеты копируются в отдельные ведомости – накопительную, </w:t>
-      </w:r>
-      <w:proofErr w:type="gramStart"/>
-      <w:r>
-        <w:rPr>
-          <w:rFonts w:cs="Times New Roman"/>
-          <w:szCs w:val="28"/>
-        </w:rPr>
-        <w:t>мемориальную,…</w:t>
-      </w:r>
-      <w:proofErr w:type="gramEnd"/>
-      <w:r>
-        <w:rPr>
-          <w:rFonts w:cs="Times New Roman"/>
-          <w:szCs w:val="28"/>
-        </w:rPr>
-        <w:t>.</w:t>
+        <w:t>расчета платы за саму аренду помещения, оборудования и коммунальные услуги. Этот расчет производится каждый месяц для каждого договора. По итогу, ежемесячные расчеты копируются в отдельные ведомости – накопительную, мемориальную,….</w:t>
       </w:r>
     </w:p>
     <w:p>
@@ -4641,15 +4605,7 @@
       </w:pPr>
       <w:bookmarkStart w:id="13" w:name="_Toc3843124"/>
       <w:r>
-        <w:t>1</w:t>
-      </w:r>
-      <w:proofErr w:type="gramStart"/>
-      <w:r>
-        <w:t>С:Предприятие</w:t>
-      </w:r>
-      <w:proofErr w:type="gramEnd"/>
-      <w:r>
-        <w:t xml:space="preserve"> 8.3.13.1513</w:t>
+        <w:t>1С:Предприятие 8.3.13.1513</w:t>
       </w:r>
       <w:bookmarkEnd w:id="13"/>
     </w:p>
@@ -4664,31 +4620,15 @@
       </w:pPr>
       <w:r>
         <w:lastRenderedPageBreak/>
-        <w:t>Система программ «1</w:t>
-      </w:r>
-      <w:proofErr w:type="gramStart"/>
-      <w:r>
-        <w:t>С:Предприятие</w:t>
-      </w:r>
-      <w:proofErr w:type="gramEnd"/>
-      <w:r>
-        <w:t xml:space="preserve"> 8» включает в себя платформу и прикладные решения, разработанные на ее основе, для автоматизации деятельности организаций и частных лиц. Сама платформа не является программным продуктом для использования конечными пользователями, которые обычно работают с одним из многих прикладных решений (конфигураций), разработанных на данной платформе. Такой подход позволяет автоматизировать различные виды деятельности, используя единую технологическую платформу.</w:t>
-      </w:r>
-    </w:p>
-    <w:p>
-      <w:pPr>
-        <w:jc w:val="both"/>
-      </w:pPr>
-      <w:r>
-        <w:t>Гибкость платформы позволяет применять 1</w:t>
-      </w:r>
-      <w:proofErr w:type="gramStart"/>
-      <w:r>
-        <w:t>С:Предприятие</w:t>
-      </w:r>
-      <w:proofErr w:type="gramEnd"/>
-      <w:r>
-        <w:t xml:space="preserve"> 8 в самых разнообразных областях:</w:t>
+        <w:t>Система программ «1С:Предприятие 8» включает в себя платформу и прикладные решения, разработанные на ее основе, для автоматизации деятельности организаций и частных лиц. Сама платформа не является программным продуктом для использования конечными пользователями, которые обычно работают с одним из многих прикладных решений (конфигураций), разработанных на данной платформе. Такой подход позволяет автоматизировать различные виды деятельности, используя единую технологическую платформу.</w:t>
+      </w:r>
+    </w:p>
+    <w:p>
+      <w:pPr>
+        <w:jc w:val="both"/>
+      </w:pPr>
+      <w:r>
+        <w:t>Гибкость платформы позволяет применять 1С:Предприятие 8 в самых разнообразных областях:</w:t>
       </w:r>
     </w:p>
     <w:p>
@@ -4758,15 +4698,7 @@
         <w:jc w:val="both"/>
       </w:pPr>
       <w:r>
-        <w:t xml:space="preserve">широкие возможности для управленческого учета и построения аналитической отчетности, поддержка </w:t>
-      </w:r>
-      <w:proofErr w:type="spellStart"/>
-      <w:r>
-        <w:t>многовалютного</w:t>
-      </w:r>
-      <w:proofErr w:type="spellEnd"/>
-      <w:r>
-        <w:t xml:space="preserve"> учета;</w:t>
+        <w:t>широкие возможности для управленческого учета и построения аналитической отчетности, поддержка многовалютного учета;</w:t>
       </w:r>
     </w:p>
     <w:p>
@@ -4866,15 +4798,7 @@
         <w:jc w:val="both"/>
       </w:pPr>
       <w:r>
-        <w:t>Продукт разработан на последней версии технологической платформы «1</w:t>
-      </w:r>
-      <w:proofErr w:type="gramStart"/>
-      <w:r>
-        <w:t>С:Предприятие</w:t>
-      </w:r>
-      <w:proofErr w:type="gramEnd"/>
-      <w:r>
-        <w:t xml:space="preserve"> 8» и выпускается в двух вариантах- на основе типовых конфигураций «Бухгалтерия предприятия» и «Управление производственным предприятием».</w:t>
+        <w:t>Продукт разработан на последней версии технологической платформы «1С:Предприятие 8» и выпускается в двух вариантах- на основе типовых конфигураций «Бухгалтерия предприятия» и «Управление производственным предприятием».</w:t>
       </w:r>
     </w:p>
     <w:p>
@@ -5055,13 +4979,8 @@
         <w:ind w:left="0" w:firstLine="709"/>
         <w:jc w:val="both"/>
       </w:pPr>
-      <w:proofErr w:type="spellStart"/>
-      <w:r>
-        <w:t>Нагроможденность</w:t>
-      </w:r>
-      <w:proofErr w:type="spellEnd"/>
-      <w:r>
-        <w:t xml:space="preserve">. Этот недостаток присутствует как в функциональном плане в виде довольно большого скопления функций и возможностей в одном месте, так и в визуальном плане – интерфейс непростой. </w:t>
+      <w:r>
+        <w:t xml:space="preserve">Нагроможденность. Этот недостаток присутствует как в функциональном плане в виде довольно большого скопления функций и возможностей в одном месте, так и в визуальном плане – интерфейс непростой. </w:t>
       </w:r>
     </w:p>
     <w:p>
@@ -5078,15 +4997,7 @@
         <w:t>Отсутствие узкой специализации. Система программ «1С: Предприятие» рассчитана на выполнение большого количества задач. В данной конфигурации «</w:t>
       </w:r>
       <w:r>
-        <w:t>1</w:t>
-      </w:r>
-      <w:proofErr w:type="gramStart"/>
-      <w:r>
-        <w:t>С:Аренда</w:t>
-      </w:r>
-      <w:proofErr w:type="gramEnd"/>
-      <w:r>
-        <w:t xml:space="preserve"> и управление недвижимостью</w:t>
+        <w:t>1С:Аренда и управление недвижимостью</w:t>
       </w:r>
       <w:r>
         <w:t>» есть огромное количество инструментов, которые не связаны напрямую с арендой, и которые сильно влияют на способность пользователей учиться пользоваться программой. Слишком большое количество нюансов в управлении арендой в том числе.</w:t>
@@ -5186,15 +5097,7 @@
       </w:pPr>
       <w:r>
         <w:lastRenderedPageBreak/>
-        <w:t xml:space="preserve">Узкая специализация. Возможность сосредоточиться на конкретной функциональности – аренде помещений. Это позволит избежать возможного испуга и </w:t>
-      </w:r>
-      <w:proofErr w:type="spellStart"/>
-      <w:r>
-        <w:t>недопониманий</w:t>
-      </w:r>
-      <w:proofErr w:type="spellEnd"/>
-      <w:r>
-        <w:t xml:space="preserve"> со стороны пользователя, который рассчитывает получить инструменты для решения своих задач, а по итогу получает сборник из множества намешанных возможностей.</w:t>
+        <w:t>Узкая специализация. Возможность сосредоточиться на конкретной функциональности – аренде помещений. Это позволит избежать возможного испуга и недопониманий со стороны пользователя, который рассчитывает получить инструменты для решения своих задач, а по итогу получает сборник из множества намешанных возможностей.</w:t>
       </w:r>
     </w:p>
     <w:p>
@@ -5208,15 +5111,7 @@
         <w:jc w:val="both"/>
       </w:pPr>
       <w:r>
-        <w:t xml:space="preserve">Простота в обучении и легкий интерфейс, понятный и удобный для простых пользователей. Использование присущих предметной области терминов, минимализм в управлении и функционале отвергает возможную </w:t>
-      </w:r>
-      <w:proofErr w:type="spellStart"/>
-      <w:r>
-        <w:t>путанницу</w:t>
-      </w:r>
-      <w:proofErr w:type="spellEnd"/>
-      <w:r>
-        <w:t xml:space="preserve"> в работе приложения.</w:t>
+        <w:t>Простота в обучении и легкий интерфейс, понятный и удобный для простых пользователей. Использование присущих предметной области терминов, минимализм в управлении и функционале отвергает возможную путанницу в работе приложения.</w:t>
       </w:r>
     </w:p>
     <w:p>
@@ -5490,21 +5385,7 @@
         <w:rPr>
           <w:szCs w:val="28"/>
         </w:rPr>
-        <w:t>При необходимости, входные данные можно предоставить с помощью файл базы данных формата «*.</w:t>
-      </w:r>
-      <w:proofErr w:type="spellStart"/>
-      <w:r>
-        <w:rPr>
-          <w:szCs w:val="28"/>
-        </w:rPr>
-        <w:t>sql</w:t>
-      </w:r>
-      <w:proofErr w:type="spellEnd"/>
-      <w:r>
-        <w:rPr>
-          <w:szCs w:val="28"/>
-        </w:rPr>
-        <w:t>».</w:t>
+        <w:t>При необходимости, входные данные можно предоставить с помощью файл базы данных формата «*.sql».</w:t>
       </w:r>
     </w:p>
     <w:p>
@@ -6140,15 +6021,7 @@
         <w:jc w:val="both"/>
       </w:pPr>
       <w:r>
-        <w:t xml:space="preserve">Архивация данных. Экспорт для переноса. Автоматический </w:t>
-      </w:r>
-      <w:proofErr w:type="spellStart"/>
-      <w:r>
-        <w:t>бэкап</w:t>
-      </w:r>
-      <w:proofErr w:type="spellEnd"/>
-      <w:r>
-        <w:t xml:space="preserve"> для защиты от потери.</w:t>
+        <w:t>Архивация данных. Экспорт для переноса. Автоматический бэкап для защиты от потери.</w:t>
       </w:r>
     </w:p>
     <w:p>
@@ -6459,10 +6332,7 @@
         <w:t xml:space="preserve"> для оплаты</w:t>
       </w:r>
       <w:r>
-        <w:t xml:space="preserve"> по договору до объединенных в единый мемориальный ордер документов</w:t>
-      </w:r>
-      <w:r>
-        <w:t xml:space="preserve">. </w:t>
+        <w:t xml:space="preserve"> по договору до объединенных в единый мемориальный ордер документов. </w:t>
       </w:r>
       <w:r>
         <w:t xml:space="preserve">Выходные данные должны иметь формат электронных таблиц, соответствующих формату </w:t>
@@ -6497,7 +6367,6 @@
       <w:r>
         <w:t xml:space="preserve"> </w:t>
       </w:r>
-      <w:proofErr w:type="gramStart"/>
       <w:r>
         <w:t xml:space="preserve">и </w:t>
       </w:r>
@@ -6510,7 +6379,6 @@
         </w:rPr>
         <w:t>xslx</w:t>
       </w:r>
-      <w:proofErr w:type="gramEnd"/>
       <w:r>
         <w:t xml:space="preserve">. </w:t>
       </w:r>
@@ -6553,9 +6421,9 @@
       <w:r>
         <w:br w:type="page"/>
       </w:r>
-      <w:bookmarkStart w:id="37" w:name="_Toc470596703"/>
-      <w:bookmarkStart w:id="38" w:name="_Toc501371052"/>
-      <w:bookmarkStart w:id="39" w:name="_Toc3843136"/>
+      <w:bookmarkStart w:id="37" w:name="_Toc3843136"/>
+      <w:bookmarkStart w:id="38" w:name="_Toc470596703"/>
+      <w:bookmarkStart w:id="39" w:name="_Toc501371052"/>
       <w:r>
         <w:rPr>
           <w:bCs/>
@@ -6569,7 +6437,7 @@
         </w:rPr>
         <w:t xml:space="preserve"> ИНСТРУМЕНТОВ РАЗРАБОТКИ</w:t>
       </w:r>
-      <w:bookmarkEnd w:id="39"/>
+      <w:bookmarkEnd w:id="37"/>
     </w:p>
     <w:p/>
     <w:p>
@@ -6613,15 +6481,7 @@
         <w:t>ринято решение о разработке деск</w:t>
       </w:r>
       <w:r>
-        <w:t xml:space="preserve">топ приложения. Основное требование, которое привело к этому решению, было возможность доступа к приложению вне зависимости от наличия </w:t>
-      </w:r>
-      <w:proofErr w:type="spellStart"/>
-      <w:r>
-        <w:t>интернет-соединения</w:t>
-      </w:r>
-      <w:proofErr w:type="spellEnd"/>
-      <w:r>
-        <w:t xml:space="preserve"> или веб-обозревателя на рабочей станции.</w:t>
+        <w:t>топ приложения. Основное требование, которое привело к этому решению, было возможность доступа к приложению вне зависимости от наличия интернет-соединения или веб-обозревателя на рабочей станции.</w:t>
       </w:r>
     </w:p>
     <w:p>
@@ -6668,19 +6528,11 @@
         </w:rPr>
         <w:t xml:space="preserve">применения </w:t>
       </w:r>
-      <w:proofErr w:type="spellStart"/>
       <w:r>
         <w:rPr>
           <w:szCs w:val="30"/>
         </w:rPr>
-        <w:t>Excel</w:t>
-      </w:r>
-      <w:proofErr w:type="spellEnd"/>
-      <w:r>
-        <w:rPr>
-          <w:szCs w:val="30"/>
-        </w:rPr>
-        <w:t xml:space="preserve"> и макросов VBA</w:t>
+        <w:t>Excel и макросов VBA</w:t>
       </w:r>
       <w:bookmarkEnd w:id="43"/>
     </w:p>
@@ -6693,7 +6545,6 @@
       <w:pPr>
         <w:jc w:val="both"/>
       </w:pPr>
-      <w:bookmarkStart w:id="44" w:name="_GoBack"/>
       <w:r>
         <w:t xml:space="preserve">Задачи, стоящие перед проектом, могут быть осуществлены по большей степени с помощью специальной реализации языка программирования </w:t>
       </w:r>
@@ -6846,84 +6697,138 @@
         </w:numPr>
         <w:jc w:val="both"/>
       </w:pPr>
-      <w:bookmarkStart w:id="45" w:name="_Toc3843139"/>
+      <w:bookmarkStart w:id="44" w:name="_Toc3843139"/>
+      <w:r>
+        <w:t xml:space="preserve">Разбор решений </w:t>
+      </w:r>
+      <w:r>
+        <w:t xml:space="preserve">об использовании стека технологий: </w:t>
+      </w:r>
+      <w:r>
+        <w:rPr>
+          <w:lang w:val="en-US"/>
+        </w:rPr>
+        <w:t>java</w:t>
+      </w:r>
+      <w:r>
+        <w:t xml:space="preserve"> </w:t>
+      </w:r>
+      <w:r>
+        <w:rPr>
+          <w:lang w:val="en-US"/>
+        </w:rPr>
+        <w:t>javafx</w:t>
+      </w:r>
+      <w:r>
+        <w:t xml:space="preserve"> </w:t>
+      </w:r>
+      <w:r>
+        <w:rPr>
+          <w:lang w:val="en-US"/>
+        </w:rPr>
+        <w:t>fxml</w:t>
+      </w:r>
+      <w:r>
+        <w:t xml:space="preserve">, библиотеки для взаимодействия с </w:t>
+      </w:r>
+      <w:r>
+        <w:rPr>
+          <w:lang w:val="en-US"/>
+        </w:rPr>
+        <w:t>excel</w:t>
+      </w:r>
       <w:bookmarkEnd w:id="44"/>
-      <w:r>
-        <w:t xml:space="preserve">Разбор решений </w:t>
-      </w:r>
-      <w:r>
-        <w:t xml:space="preserve">об использовании стека технологий: </w:t>
-      </w:r>
-      <w:r>
-        <w:rPr>
-          <w:lang w:val="en-US"/>
-        </w:rPr>
-        <w:t>java</w:t>
-      </w:r>
-      <w:r>
-        <w:t xml:space="preserve"> </w:t>
-      </w:r>
-      <w:proofErr w:type="spellStart"/>
-      <w:r>
-        <w:rPr>
-          <w:lang w:val="en-US"/>
-        </w:rPr>
-        <w:t>javafx</w:t>
-      </w:r>
-      <w:proofErr w:type="spellEnd"/>
-      <w:r>
-        <w:t xml:space="preserve"> </w:t>
-      </w:r>
-      <w:proofErr w:type="spellStart"/>
-      <w:r>
-        <w:rPr>
-          <w:lang w:val="en-US"/>
-        </w:rPr>
-        <w:t>fxml</w:t>
-      </w:r>
-      <w:proofErr w:type="spellEnd"/>
-      <w:r>
-        <w:t xml:space="preserve">, библиотеки для взаимодействия с </w:t>
-      </w:r>
-      <w:r>
-        <w:rPr>
-          <w:lang w:val="en-US"/>
-        </w:rPr>
-        <w:t>excel</w:t>
-      </w:r>
+    </w:p>
+    <w:p>
+      <w:pPr>
+        <w:jc w:val="both"/>
+      </w:pPr>
+    </w:p>
+    <w:p>
+      <w:pPr>
+        <w:jc w:val="both"/>
+        <w:rPr>
+          <w:szCs w:val="28"/>
+          <w:lang w:val="en-US"/>
+        </w:rPr>
+      </w:pPr>
+      <w:r>
+        <w:rPr>
+          <w:szCs w:val="28"/>
+        </w:rPr>
+        <w:t xml:space="preserve">Для разработки автоматизированного рабочего места выбран язык программирования </w:t>
+      </w:r>
+      <w:r>
+        <w:rPr>
+          <w:szCs w:val="28"/>
+          <w:lang w:val="en-US"/>
+        </w:rPr>
+        <w:t>Java</w:t>
+      </w:r>
+      <w:r>
+        <w:rPr>
+          <w:szCs w:val="28"/>
+        </w:rPr>
+        <w:t xml:space="preserve">. Огромная популярность языка, и, соответственно, большое сообщество обеспечивает возможность быстро найти ответ на любые всплывающие в процессе разработки вопросы для </w:t>
+      </w:r>
+      <w:r>
+        <w:rPr>
+          <w:szCs w:val="28"/>
+        </w:rPr>
+        <w:t>решения поставленных задач</w:t>
+      </w:r>
+      <w:r>
+        <w:rPr>
+          <w:szCs w:val="28"/>
+        </w:rPr>
+        <w:t>.</w:t>
+      </w:r>
+      <w:r>
+        <w:rPr>
+          <w:szCs w:val="28"/>
+        </w:rPr>
+        <w:t xml:space="preserve"> Одна из основных особенностей языка – кроссплатформенность, достигаемая использованием </w:t>
+      </w:r>
+      <w:r>
+        <w:rPr>
+          <w:szCs w:val="28"/>
+        </w:rPr>
+        <w:t>виртуальной машины</w:t>
+      </w:r>
+      <w:r>
+        <w:rPr>
+          <w:szCs w:val="28"/>
+        </w:rPr>
+        <w:t xml:space="preserve">, поэтому приложение, написанное на </w:t>
+      </w:r>
+      <w:r>
+        <w:rPr>
+          <w:szCs w:val="28"/>
+          <w:lang w:val="en-US"/>
+        </w:rPr>
+        <w:t>Java</w:t>
+      </w:r>
+      <w:r>
+        <w:rPr>
+          <w:szCs w:val="28"/>
+        </w:rPr>
+        <w:t xml:space="preserve">, </w:t>
+      </w:r>
+      <w:r>
+        <w:rPr>
+          <w:szCs w:val="28"/>
+        </w:rPr>
+        <w:t xml:space="preserve">будет работать на любых операционных системах с установленной </w:t>
+      </w:r>
+      <w:r>
+        <w:rPr>
+          <w:szCs w:val="28"/>
+          <w:lang w:val="en-US"/>
+        </w:rPr>
+        <w:t>JVM.</w:t>
+      </w:r>
+      <w:bookmarkStart w:id="45" w:name="_GoBack"/>
       <w:bookmarkEnd w:id="45"/>
-    </w:p>
-    <w:p>
-      <w:pPr>
-        <w:jc w:val="both"/>
-      </w:pPr>
-    </w:p>
-    <w:p>
-      <w:pPr>
-        <w:jc w:val="both"/>
-        <w:rPr>
-          <w:szCs w:val="28"/>
-        </w:rPr>
-      </w:pPr>
-      <w:r>
-        <w:rPr>
-          <w:szCs w:val="28"/>
-        </w:rPr>
-        <w:t xml:space="preserve">Для разработки автоматизированного рабочего места выбран язык программирования </w:t>
-      </w:r>
-      <w:r>
-        <w:rPr>
-          <w:szCs w:val="28"/>
-          <w:lang w:val="en-US"/>
-        </w:rPr>
-        <w:t>Java</w:t>
-      </w:r>
-      <w:r>
-        <w:rPr>
-          <w:szCs w:val="28"/>
-        </w:rPr>
-        <w:t>. Огромная популярность языка, и, соответственно, большое сообщество обеспечивает возможность быстро найти ответ на любые всплывающие в процессе разработки вопросы для разрешения проблем.</w:t>
-      </w:r>
     </w:p>
     <w:p>
       <w:pPr>
@@ -7175,21 +7080,8 @@
         <w:rPr>
           <w:szCs w:val="28"/>
         </w:rPr>
-        <w:t xml:space="preserve">Открытая </w:t>
-      </w:r>
-      <w:proofErr w:type="spellStart"/>
-      <w:r>
-        <w:rPr>
-          <w:szCs w:val="28"/>
-        </w:rPr>
-        <w:t>кросплатформенная</w:t>
-      </w:r>
-      <w:proofErr w:type="spellEnd"/>
-      <w:r>
-        <w:rPr>
-          <w:szCs w:val="28"/>
-        </w:rPr>
-        <w:t xml:space="preserve"> СУБД </w:t>
+        <w:lastRenderedPageBreak/>
+        <w:t xml:space="preserve">Открытая кросплатформенная СУБД </w:t>
       </w:r>
       <w:r>
         <w:rPr>
@@ -7239,21 +7131,7 @@
         <w:rPr>
           <w:szCs w:val="28"/>
         </w:rPr>
-        <w:t xml:space="preserve">т.к. не использует внешние библиотеки, и написана </w:t>
-      </w:r>
-      <w:proofErr w:type="spellStart"/>
-      <w:r>
-        <w:rPr>
-          <w:szCs w:val="28"/>
-        </w:rPr>
-        <w:t>нативно</w:t>
-      </w:r>
-      <w:proofErr w:type="spellEnd"/>
-      <w:r>
-        <w:rPr>
-          <w:szCs w:val="28"/>
-        </w:rPr>
-        <w:t xml:space="preserve">. Также, </w:t>
+        <w:t xml:space="preserve">т.к. не использует внешние библиотеки, и написана нативно. Также, </w:t>
       </w:r>
       <w:r>
         <w:rPr>
@@ -7291,14 +7169,7 @@
         <w:rPr>
           <w:szCs w:val="28"/>
         </w:rPr>
-        <w:t xml:space="preserve">-синтаксис для </w:t>
-      </w:r>
-      <w:r>
-        <w:rPr>
-          <w:szCs w:val="28"/>
-        </w:rPr>
-        <w:lastRenderedPageBreak/>
-        <w:t>осуществления запросов, а грамотно</w:t>
+        <w:t>-синтаксис для осуществления запросов, а грамотно</w:t>
       </w:r>
       <w:r>
         <w:rPr>
@@ -7379,35 +7250,7 @@
         <w:rPr>
           <w:szCs w:val="28"/>
         </w:rPr>
-        <w:t xml:space="preserve">частности, HSQLDB, </w:t>
-      </w:r>
-      <w:proofErr w:type="spellStart"/>
-      <w:r>
-        <w:rPr>
-          <w:szCs w:val="28"/>
-        </w:rPr>
-        <w:t>PostgreSQL</w:t>
-      </w:r>
-      <w:proofErr w:type="spellEnd"/>
-      <w:r>
-        <w:rPr>
-          <w:szCs w:val="28"/>
-        </w:rPr>
-        <w:t xml:space="preserve"> и </w:t>
-      </w:r>
-      <w:proofErr w:type="spellStart"/>
-      <w:r>
-        <w:rPr>
-          <w:szCs w:val="28"/>
-        </w:rPr>
-        <w:t>MySQL</w:t>
-      </w:r>
-      <w:proofErr w:type="spellEnd"/>
-      <w:r>
-        <w:rPr>
-          <w:szCs w:val="28"/>
-        </w:rPr>
-        <w:t xml:space="preserve">), </w:t>
+        <w:t xml:space="preserve">частности, HSQLDB, PostgreSQL и MySQL), </w:t>
       </w:r>
       <w:r>
         <w:rPr>
@@ -7451,50 +7294,15 @@
         <w:rPr>
           <w:szCs w:val="28"/>
         </w:rPr>
-        <w:t xml:space="preserve">2, которая используется в данном приложении, не требует создания сервера и наличия </w:t>
-      </w:r>
-      <w:proofErr w:type="spellStart"/>
-      <w:r>
-        <w:rPr>
-          <w:szCs w:val="28"/>
-        </w:rPr>
-        <w:t>интернет-соединения</w:t>
-      </w:r>
-      <w:proofErr w:type="spellEnd"/>
-      <w:r>
-        <w:rPr>
-          <w:szCs w:val="28"/>
-        </w:rPr>
-        <w:t xml:space="preserve">, отсутствие которых прописано в требованиях к проекту. </w:t>
+        <w:t xml:space="preserve">2, которая используется в данном приложении, не требует создания сервера и наличия интернет-соединения, отсутствие которых прописано в требованиях к проекту. </w:t>
       </w:r>
     </w:p>
     <w:p/>
     <w:p/>
     <w:p>
       <w:r>
-        <w:t xml:space="preserve">(другие инструменты </w:t>
-      </w:r>
-      <w:proofErr w:type="spellStart"/>
-      <w:r>
-        <w:t>ии</w:t>
-      </w:r>
-      <w:proofErr w:type="spellEnd"/>
-      <w:r>
-        <w:t xml:space="preserve"> средства для решения задачи), </w:t>
-      </w:r>
-      <w:proofErr w:type="spellStart"/>
-      <w:r>
-        <w:t>типо</w:t>
-      </w:r>
-      <w:proofErr w:type="spellEnd"/>
-      <w:r>
-        <w:t xml:space="preserve"> </w:t>
-      </w:r>
-      <w:proofErr w:type="spellStart"/>
-      <w:r>
-        <w:t>хибернейт</w:t>
-      </w:r>
-      <w:proofErr w:type="spellEnd"/>
+        <w:t>(другие инструменты ии средства для решения задачи), типо хибернейт</w:t>
+      </w:r>
     </w:p>
     <w:p>
       <w:pPr>
@@ -7533,23 +7341,13 @@
         <w:ind w:firstLine="0"/>
       </w:pPr>
       <w:r>
-        <w:t>(сущности БД</w:t>
-      </w:r>
-      <w:proofErr w:type="gramStart"/>
-      <w:r>
-        <w:t>),схемы</w:t>
-      </w:r>
-      <w:proofErr w:type="gramEnd"/>
-      <w:r>
-        <w:t xml:space="preserve">. </w:t>
-      </w:r>
-      <w:proofErr w:type="spellStart"/>
-      <w:r>
-        <w:t>дфд</w:t>
-      </w:r>
-      <w:proofErr w:type="spellEnd"/>
-      <w:r>
-        <w:t xml:space="preserve"> идеф это к разработке?</w:t>
+        <w:t>(сущности БД),схемы</w:t>
+      </w:r>
+      <w:r>
+        <w:t xml:space="preserve"> БД</w:t>
+      </w:r>
+      <w:r>
+        <w:t>. дфд идеф это к разработке?</w:t>
       </w:r>
     </w:p>
     <w:p>
@@ -7851,8 +7649,8 @@
       </w:r>
       <w:bookmarkEnd w:id="35"/>
       <w:bookmarkEnd w:id="36"/>
-      <w:bookmarkEnd w:id="37"/>
       <w:bookmarkEnd w:id="38"/>
+      <w:bookmarkEnd w:id="39"/>
       <w:bookmarkEnd w:id="49"/>
     </w:p>
     <w:p>
@@ -7866,6 +7664,19 @@
       </w:pPr>
       <w:r>
         <w:t>а также подробности того, как приложение решает поставленные задачи и реализует функционал</w:t>
+      </w:r>
+    </w:p>
+    <w:p>
+      <w:pPr>
+        <w:ind w:firstLine="0"/>
+      </w:pPr>
+    </w:p>
+    <w:p>
+      <w:pPr>
+        <w:ind w:firstLine="0"/>
+      </w:pPr>
+      <w:r>
+        <w:t>расписать иерархия классов</w:t>
       </w:r>
     </w:p>
     <w:p>
@@ -8151,7 +7962,6 @@
         <w:jc w:val="both"/>
       </w:pPr>
       <w:r>
-        <w:lastRenderedPageBreak/>
         <w:t>Создание нового договора осуществляется в отдельной вкладке/окне.</w:t>
       </w:r>
       <w:r>
@@ -8545,23 +8355,7 @@
           <w:sz w:val="22"/>
         </w:rPr>
         <w:br/>
-        <w:t xml:space="preserve">У одного счета – лишь 1 договора. У 1 договора – множество </w:t>
-      </w:r>
-      <w:proofErr w:type="gramStart"/>
-      <w:r>
-        <w:rPr>
-          <w:rFonts w:asciiTheme="minorHAnsi" w:hAnsiTheme="minorHAnsi" w:cstheme="minorHAnsi"/>
-          <w:sz w:val="22"/>
-        </w:rPr>
-        <w:t>счетов(</w:t>
-      </w:r>
-      <w:proofErr w:type="gramEnd"/>
-      <w:r>
-        <w:rPr>
-          <w:rFonts w:asciiTheme="minorHAnsi" w:hAnsiTheme="minorHAnsi" w:cstheme="minorHAnsi"/>
-          <w:sz w:val="22"/>
-        </w:rPr>
-        <w:t>за каждый месяц)</w:t>
+        <w:t>У одного счета – лишь 1 договора. У 1 договора – множество счетов(за каждый месяц)</w:t>
       </w:r>
     </w:p>
     <w:p>
@@ -8715,7 +8509,6 @@
         </w:rPr>
         <w:t xml:space="preserve">Информация для подключения к СУБД вынесена в отдельный конфигурационный </w:t>
       </w:r>
-      <w:proofErr w:type="gramStart"/>
       <w:r>
         <w:rPr>
           <w:rFonts w:asciiTheme="minorHAnsi" w:hAnsiTheme="minorHAnsi" w:cstheme="minorHAnsi"/>
@@ -8739,7 +8532,6 @@
         </w:rPr>
         <w:t>properties</w:t>
       </w:r>
-      <w:proofErr w:type="gramEnd"/>
       <w:r>
         <w:rPr>
           <w:rFonts w:asciiTheme="minorHAnsi" w:hAnsiTheme="minorHAnsi" w:cstheme="minorHAnsi"/>
@@ -8974,23 +8766,7 @@
           <w:rFonts w:asciiTheme="minorHAnsi" w:hAnsiTheme="minorHAnsi" w:cstheme="minorHAnsi"/>
           <w:sz w:val="22"/>
         </w:rPr>
-        <w:t xml:space="preserve">Для конструирования меню и </w:t>
-      </w:r>
-      <w:proofErr w:type="spellStart"/>
-      <w:r>
-        <w:rPr>
-          <w:rFonts w:asciiTheme="minorHAnsi" w:hAnsiTheme="minorHAnsi" w:cstheme="minorHAnsi"/>
-          <w:sz w:val="22"/>
-        </w:rPr>
-        <w:t>сайдбара</w:t>
-      </w:r>
-      <w:proofErr w:type="spellEnd"/>
-      <w:r>
-        <w:rPr>
-          <w:rFonts w:asciiTheme="minorHAnsi" w:hAnsiTheme="minorHAnsi" w:cstheme="minorHAnsi"/>
-          <w:sz w:val="22"/>
-        </w:rPr>
-        <w:t xml:space="preserve"> написаны контроллеры </w:t>
+        <w:t xml:space="preserve">Для конструирования меню и сайдбара написаны контроллеры </w:t>
       </w:r>
       <w:r>
         <w:rPr>
@@ -9124,25 +8900,8 @@
           <w:rFonts w:asciiTheme="minorHAnsi" w:hAnsiTheme="minorHAnsi" w:cstheme="minorHAnsi"/>
           <w:sz w:val="22"/>
         </w:rPr>
-        <w:t xml:space="preserve">Осуществлен перенос элементов интерфейса из </w:t>
-      </w:r>
-      <w:proofErr w:type="spellStart"/>
-      <w:r>
-        <w:rPr>
-          <w:rFonts w:asciiTheme="minorHAnsi" w:hAnsiTheme="minorHAnsi" w:cstheme="minorHAnsi"/>
-          <w:sz w:val="22"/>
-        </w:rPr>
-        <w:t>RenterController</w:t>
-      </w:r>
-      <w:proofErr w:type="spellEnd"/>
-      <w:r>
-        <w:rPr>
-          <w:rFonts w:asciiTheme="minorHAnsi" w:hAnsiTheme="minorHAnsi" w:cstheme="minorHAnsi"/>
-          <w:sz w:val="22"/>
-        </w:rPr>
-        <w:t xml:space="preserve"> в отдельный файл представления </w:t>
-      </w:r>
-      <w:proofErr w:type="gramStart"/>
+        <w:t xml:space="preserve">Осуществлен перенос элементов интерфейса из RenterController в отдельный файл представления </w:t>
+      </w:r>
       <w:r>
         <w:rPr>
           <w:rFonts w:asciiTheme="minorHAnsi" w:hAnsiTheme="minorHAnsi" w:cstheme="minorHAnsi"/>
@@ -9166,7 +8925,6 @@
         </w:rPr>
         <w:t>fxml</w:t>
       </w:r>
-      <w:proofErr w:type="gramEnd"/>
       <w:r>
         <w:rPr>
           <w:rFonts w:asciiTheme="minorHAnsi" w:hAnsiTheme="minorHAnsi" w:cstheme="minorHAnsi"/>
@@ -9195,23 +8953,7 @@
           <w:rFonts w:asciiTheme="minorHAnsi" w:hAnsiTheme="minorHAnsi" w:cstheme="minorHAnsi"/>
           <w:sz w:val="22"/>
         </w:rPr>
-        <w:t xml:space="preserve">, так как в текущей реализации нам необходимо создавать объект класса </w:t>
-      </w:r>
-      <w:proofErr w:type="spellStart"/>
-      <w:r>
-        <w:rPr>
-          <w:rFonts w:asciiTheme="minorHAnsi" w:hAnsiTheme="minorHAnsi" w:cstheme="minorHAnsi"/>
-          <w:sz w:val="22"/>
-        </w:rPr>
-        <w:t>RenterController</w:t>
-      </w:r>
-      <w:proofErr w:type="spellEnd"/>
-      <w:r>
-        <w:rPr>
-          <w:rFonts w:asciiTheme="minorHAnsi" w:hAnsiTheme="minorHAnsi" w:cstheme="minorHAnsi"/>
-          <w:sz w:val="22"/>
-        </w:rPr>
-        <w:t>, в отличии от предыдущей статической версии работы.</w:t>
+        <w:t>, так как в текущей реализации нам необходимо создавать объект класса RenterController, в отличии от предыдущей статической версии работы.</w:t>
       </w:r>
     </w:p>
     <w:p>
@@ -9370,23 +9112,7 @@
           <w:rFonts w:asciiTheme="minorHAnsi" w:hAnsiTheme="minorHAnsi" w:cstheme="minorHAnsi"/>
           <w:sz w:val="22"/>
         </w:rPr>
-        <w:t xml:space="preserve">Ускорься -  пора сдавать 2 главы первые, </w:t>
-      </w:r>
-      <w:proofErr w:type="spellStart"/>
-      <w:r>
-        <w:rPr>
-          <w:rFonts w:asciiTheme="minorHAnsi" w:hAnsiTheme="minorHAnsi" w:cstheme="minorHAnsi"/>
-          <w:sz w:val="22"/>
-        </w:rPr>
-        <w:t>теор</w:t>
-      </w:r>
-      <w:proofErr w:type="spellEnd"/>
-      <w:r>
-        <w:rPr>
-          <w:rFonts w:asciiTheme="minorHAnsi" w:hAnsiTheme="minorHAnsi" w:cstheme="minorHAnsi"/>
-          <w:sz w:val="22"/>
-        </w:rPr>
-        <w:t xml:space="preserve"> часть и про БД. </w:t>
+        <w:t xml:space="preserve">Ускорься -  пора сдавать 2 главы первые, теор часть и про БД. </w:t>
       </w:r>
       <w:r>
         <w:rPr>
@@ -9394,23 +9120,7 @@
           <w:sz w:val="22"/>
         </w:rPr>
         <w:br/>
-        <w:t xml:space="preserve">Исследуй аналоги, алгоритм действий и расписывай. Потом </w:t>
-      </w:r>
-      <w:proofErr w:type="spellStart"/>
-      <w:r>
-        <w:rPr>
-          <w:rFonts w:asciiTheme="minorHAnsi" w:hAnsiTheme="minorHAnsi" w:cstheme="minorHAnsi"/>
-          <w:sz w:val="22"/>
-        </w:rPr>
-        <w:t>прогу</w:t>
-      </w:r>
-      <w:proofErr w:type="spellEnd"/>
-      <w:r>
-        <w:rPr>
-          <w:rFonts w:asciiTheme="minorHAnsi" w:hAnsiTheme="minorHAnsi" w:cstheme="minorHAnsi"/>
-          <w:sz w:val="22"/>
-        </w:rPr>
-        <w:t xml:space="preserve"> допишешь.</w:t>
+        <w:t>Исследуй аналоги, алгоритм действий и расписывай. Потом прогу допишешь.</w:t>
       </w:r>
     </w:p>
     <w:p>
@@ -9728,7 +9438,6 @@
         </w:rPr>
         <w:t xml:space="preserve">. </w:t>
       </w:r>
-      <w:proofErr w:type="spellStart"/>
       <w:r>
         <w:rPr>
           <w:rFonts w:asciiTheme="minorHAnsi" w:hAnsiTheme="minorHAnsi" w:cstheme="minorHAnsi"/>
@@ -9737,7 +9446,6 @@
         </w:rPr>
         <w:t>RenterFormController</w:t>
       </w:r>
-      <w:proofErr w:type="spellEnd"/>
       <w:r>
         <w:rPr>
           <w:rFonts w:asciiTheme="minorHAnsi" w:hAnsiTheme="minorHAnsi" w:cstheme="minorHAnsi"/>
@@ -9879,23 +9587,7 @@
           <w:rFonts w:asciiTheme="minorHAnsi" w:hAnsiTheme="minorHAnsi" w:cstheme="minorHAnsi"/>
           <w:sz w:val="22"/>
         </w:rPr>
-        <w:t xml:space="preserve">Удалены все обращения и </w:t>
-      </w:r>
-      <w:proofErr w:type="spellStart"/>
-      <w:r>
-        <w:rPr>
-          <w:rFonts w:asciiTheme="minorHAnsi" w:hAnsiTheme="minorHAnsi" w:cstheme="minorHAnsi"/>
-          <w:sz w:val="22"/>
-        </w:rPr>
-        <w:t>перессылки</w:t>
-      </w:r>
-      <w:proofErr w:type="spellEnd"/>
-      <w:r>
-        <w:rPr>
-          <w:rFonts w:asciiTheme="minorHAnsi" w:hAnsiTheme="minorHAnsi" w:cstheme="minorHAnsi"/>
-          <w:sz w:val="22"/>
-        </w:rPr>
-        <w:t xml:space="preserve"> объекта БД</w:t>
+        <w:t>Удалены все обращения и перессылки объекта БД</w:t>
       </w:r>
       <w:r>
         <w:rPr>
@@ -10162,23 +9854,7 @@
           <w:rFonts w:asciiTheme="minorHAnsi" w:hAnsiTheme="minorHAnsi" w:cstheme="minorHAnsi"/>
           <w:sz w:val="22"/>
         </w:rPr>
-        <w:t xml:space="preserve">Контроллер зданий связан с контроллером </w:t>
-      </w:r>
-      <w:proofErr w:type="spellStart"/>
-      <w:r>
-        <w:rPr>
-          <w:rFonts w:asciiTheme="minorHAnsi" w:hAnsiTheme="minorHAnsi" w:cstheme="minorHAnsi"/>
-          <w:sz w:val="22"/>
-        </w:rPr>
-        <w:t>сайдбара</w:t>
-      </w:r>
-      <w:proofErr w:type="spellEnd"/>
-      <w:r>
-        <w:rPr>
-          <w:rFonts w:asciiTheme="minorHAnsi" w:hAnsiTheme="minorHAnsi" w:cstheme="minorHAnsi"/>
-          <w:sz w:val="22"/>
-        </w:rPr>
-        <w:t xml:space="preserve"> – теперь можно заходить на страницу зданий с помощью боковой панели.</w:t>
+        <w:t>Контроллер зданий связан с контроллером сайдбара – теперь можно заходить на страницу зданий с помощью боковой панели.</w:t>
       </w:r>
     </w:p>
     <w:p>
@@ -10242,23 +9918,7 @@
           <w:rFonts w:asciiTheme="minorHAnsi" w:hAnsiTheme="minorHAnsi" w:cstheme="minorHAnsi"/>
           <w:sz w:val="22"/>
         </w:rPr>
-        <w:t xml:space="preserve">Запланировано: создать контроллер для представления создания зданий. Подумать о </w:t>
-      </w:r>
-      <w:proofErr w:type="spellStart"/>
-      <w:r>
-        <w:rPr>
-          <w:rFonts w:asciiTheme="minorHAnsi" w:hAnsiTheme="minorHAnsi" w:cstheme="minorHAnsi"/>
-          <w:sz w:val="22"/>
-        </w:rPr>
-        <w:t>вышеозвученной</w:t>
-      </w:r>
-      <w:proofErr w:type="spellEnd"/>
-      <w:r>
-        <w:rPr>
-          <w:rFonts w:asciiTheme="minorHAnsi" w:hAnsiTheme="minorHAnsi" w:cstheme="minorHAnsi"/>
-          <w:sz w:val="22"/>
-        </w:rPr>
-        <w:t xml:space="preserve"> идее сейчас, либо разобрать её после ещё созданий одной сущности.</w:t>
+        <w:t>Запланировано: создать контроллер для представления создания зданий. Подумать о вышеозвученной идее сейчас, либо разобрать её после ещё созданий одной сущности.</w:t>
       </w:r>
     </w:p>
     <w:p>
@@ -10420,23 +10080,7 @@
           <w:rFonts w:asciiTheme="minorHAnsi" w:hAnsiTheme="minorHAnsi" w:cstheme="minorHAnsi"/>
           <w:sz w:val="22"/>
         </w:rPr>
-        <w:t xml:space="preserve">Запланировано: сделать полноценное редактирование профиля, кнопки для возврата назад или </w:t>
-      </w:r>
-      <w:proofErr w:type="spellStart"/>
-      <w:r>
-        <w:rPr>
-          <w:rFonts w:asciiTheme="minorHAnsi" w:hAnsiTheme="minorHAnsi" w:cstheme="minorHAnsi"/>
-          <w:sz w:val="22"/>
-        </w:rPr>
-        <w:t>типо</w:t>
-      </w:r>
-      <w:proofErr w:type="spellEnd"/>
-      <w:r>
-        <w:rPr>
-          <w:rFonts w:asciiTheme="minorHAnsi" w:hAnsiTheme="minorHAnsi" w:cstheme="minorHAnsi"/>
-          <w:sz w:val="22"/>
-        </w:rPr>
-        <w:t xml:space="preserve"> того.</w:t>
+        <w:t>Запланировано: сделать полноценное редактирование профиля, кнопки для возврата назад или типо того.</w:t>
       </w:r>
       <w:r>
         <w:rPr>
@@ -10755,23 +10399,7 @@
           <w:rFonts w:asciiTheme="minorHAnsi" w:hAnsiTheme="minorHAnsi" w:cstheme="minorHAnsi"/>
           <w:sz w:val="22"/>
         </w:rPr>
-        <w:t xml:space="preserve">Приступить к </w:t>
-      </w:r>
-      <w:proofErr w:type="spellStart"/>
-      <w:r>
-        <w:rPr>
-          <w:rFonts w:asciiTheme="minorHAnsi" w:hAnsiTheme="minorHAnsi" w:cstheme="minorHAnsi"/>
-          <w:sz w:val="22"/>
-        </w:rPr>
-        <w:t>рефакторингу</w:t>
-      </w:r>
-      <w:proofErr w:type="spellEnd"/>
-      <w:r>
-        <w:rPr>
-          <w:rFonts w:asciiTheme="minorHAnsi" w:hAnsiTheme="minorHAnsi" w:cstheme="minorHAnsi"/>
-          <w:sz w:val="22"/>
-        </w:rPr>
-        <w:t xml:space="preserve"> кода и профилю.</w:t>
+        <w:t>Приступить к рефакторингу кода и профилю.</w:t>
       </w:r>
     </w:p>
     <w:p>
@@ -11082,39 +10710,7 @@
           <w:rFonts w:asciiTheme="minorHAnsi" w:hAnsiTheme="minorHAnsi" w:cstheme="minorHAnsi"/>
           <w:sz w:val="22"/>
         </w:rPr>
-        <w:t xml:space="preserve">, который будет содержать в себе и аренду и </w:t>
-      </w:r>
-      <w:proofErr w:type="spellStart"/>
-      <w:r>
-        <w:rPr>
-          <w:rFonts w:asciiTheme="minorHAnsi" w:hAnsiTheme="minorHAnsi" w:cstheme="minorHAnsi"/>
-          <w:sz w:val="22"/>
-        </w:rPr>
-        <w:t>комуналку</w:t>
-      </w:r>
-      <w:proofErr w:type="spellEnd"/>
-      <w:r>
-        <w:rPr>
-          <w:rFonts w:asciiTheme="minorHAnsi" w:hAnsiTheme="minorHAnsi" w:cstheme="minorHAnsi"/>
-          <w:sz w:val="22"/>
-        </w:rPr>
-        <w:t xml:space="preserve">, во </w:t>
-      </w:r>
-      <w:proofErr w:type="spellStart"/>
-      <w:r>
-        <w:rPr>
-          <w:rFonts w:asciiTheme="minorHAnsi" w:hAnsiTheme="minorHAnsi" w:cstheme="minorHAnsi"/>
-          <w:sz w:val="22"/>
-        </w:rPr>
-        <w:t>избежании</w:t>
-      </w:r>
-      <w:proofErr w:type="spellEnd"/>
-      <w:r>
-        <w:rPr>
-          <w:rFonts w:asciiTheme="minorHAnsi" w:hAnsiTheme="minorHAnsi" w:cstheme="minorHAnsi"/>
-          <w:sz w:val="22"/>
-        </w:rPr>
-        <w:t xml:space="preserve"> связи 1 к 1.</w:t>
+        <w:t>, который будет содержать в себе и аренду и комуналку, во избежании связи 1 к 1.</w:t>
       </w:r>
       <w:r>
         <w:rPr>
@@ -11165,7 +10761,6 @@
         </w:rPr>
         <w:t>Month</w:t>
       </w:r>
-      <w:proofErr w:type="gramStart"/>
       <w:r>
         <w:rPr>
           <w:rFonts w:asciiTheme="minorHAnsi" w:hAnsiTheme="minorHAnsi" w:cstheme="minorHAnsi"/>
@@ -11181,7 +10776,6 @@
         </w:rPr>
         <w:t>GetRent</w:t>
       </w:r>
-      <w:proofErr w:type="gramEnd"/>
       <w:r>
         <w:rPr>
           <w:rFonts w:asciiTheme="minorHAnsi" w:hAnsiTheme="minorHAnsi" w:cstheme="minorHAnsi"/>
@@ -11303,39 +10897,7 @@
           <w:rFonts w:asciiTheme="minorHAnsi" w:hAnsiTheme="minorHAnsi" w:cstheme="minorHAnsi"/>
           <w:sz w:val="22"/>
         </w:rPr>
-        <w:t xml:space="preserve">Пока что для облегчения задачи и </w:t>
-      </w:r>
-      <w:proofErr w:type="spellStart"/>
-      <w:r>
-        <w:rPr>
-          <w:rFonts w:asciiTheme="minorHAnsi" w:hAnsiTheme="minorHAnsi" w:cstheme="minorHAnsi"/>
-          <w:sz w:val="22"/>
-        </w:rPr>
-        <w:t>комуналка</w:t>
-      </w:r>
-      <w:proofErr w:type="spellEnd"/>
-      <w:r>
-        <w:rPr>
-          <w:rFonts w:asciiTheme="minorHAnsi" w:hAnsiTheme="minorHAnsi" w:cstheme="minorHAnsi"/>
-          <w:sz w:val="22"/>
-        </w:rPr>
-        <w:t xml:space="preserve"> и арендная плата </w:t>
-      </w:r>
-      <w:proofErr w:type="spellStart"/>
-      <w:r>
-        <w:rPr>
-          <w:rFonts w:asciiTheme="minorHAnsi" w:hAnsiTheme="minorHAnsi" w:cstheme="minorHAnsi"/>
-          <w:sz w:val="22"/>
-        </w:rPr>
-        <w:t>обьединены</w:t>
-      </w:r>
-      <w:proofErr w:type="spellEnd"/>
-      <w:r>
-        <w:rPr>
-          <w:rFonts w:asciiTheme="minorHAnsi" w:hAnsiTheme="minorHAnsi" w:cstheme="minorHAnsi"/>
-          <w:sz w:val="22"/>
-        </w:rPr>
-        <w:t xml:space="preserve"> в 1 сущность </w:t>
+        <w:t xml:space="preserve">Пока что для облегчения задачи и комуналка и арендная плата обьединены в 1 сущность </w:t>
       </w:r>
       <w:r>
         <w:rPr>
@@ -11531,23 +11093,7 @@
           <w:rFonts w:asciiTheme="minorHAnsi" w:hAnsiTheme="minorHAnsi" w:cstheme="minorHAnsi"/>
           <w:sz w:val="22"/>
         </w:rPr>
-        <w:t xml:space="preserve"> для создания </w:t>
-      </w:r>
-      <w:proofErr w:type="spellStart"/>
-      <w:r>
-        <w:rPr>
-          <w:rFonts w:asciiTheme="minorHAnsi" w:hAnsiTheme="minorHAnsi" w:cstheme="minorHAnsi"/>
-          <w:sz w:val="22"/>
-        </w:rPr>
-        <w:t>догвора</w:t>
-      </w:r>
-      <w:proofErr w:type="spellEnd"/>
-      <w:r>
-        <w:rPr>
-          <w:rFonts w:asciiTheme="minorHAnsi" w:hAnsiTheme="minorHAnsi" w:cstheme="minorHAnsi"/>
-          <w:sz w:val="22"/>
-        </w:rPr>
-        <w:t>.</w:t>
+        <w:t xml:space="preserve"> для создания догвора.</w:t>
       </w:r>
     </w:p>
     <w:p>
@@ -11598,23 +11144,7 @@
           <w:rFonts w:asciiTheme="minorHAnsi" w:hAnsiTheme="minorHAnsi" w:cstheme="minorHAnsi"/>
           <w:sz w:val="22"/>
         </w:rPr>
-        <w:t xml:space="preserve">Исправлено проставление первой и последней даты для вынесения счета </w:t>
-      </w:r>
-      <w:proofErr w:type="gramStart"/>
-      <w:r>
-        <w:rPr>
-          <w:rFonts w:asciiTheme="minorHAnsi" w:hAnsiTheme="minorHAnsi" w:cstheme="minorHAnsi"/>
-          <w:sz w:val="22"/>
-        </w:rPr>
-        <w:t>за месячную оплаты</w:t>
-      </w:r>
-      <w:proofErr w:type="gramEnd"/>
-      <w:r>
-        <w:rPr>
-          <w:rFonts w:asciiTheme="minorHAnsi" w:hAnsiTheme="minorHAnsi" w:cstheme="minorHAnsi"/>
-          <w:sz w:val="22"/>
-        </w:rPr>
-        <w:t>.</w:t>
+        <w:t>Исправлено проставление первой и последней даты для вынесения счета за месячную оплаты.</w:t>
       </w:r>
     </w:p>
     <w:p>
@@ -11763,23 +11293,7 @@
           <w:rFonts w:asciiTheme="minorHAnsi" w:hAnsiTheme="minorHAnsi" w:cstheme="minorHAnsi"/>
           <w:sz w:val="22"/>
         </w:rPr>
-        <w:t xml:space="preserve">Сохраняю </w:t>
-      </w:r>
-      <w:proofErr w:type="spellStart"/>
-      <w:r>
-        <w:rPr>
-          <w:rFonts w:asciiTheme="minorHAnsi" w:hAnsiTheme="minorHAnsi" w:cstheme="minorHAnsi"/>
-          <w:sz w:val="22"/>
-        </w:rPr>
-        <w:t>ворд</w:t>
-      </w:r>
-      <w:proofErr w:type="spellEnd"/>
-      <w:r>
-        <w:rPr>
-          <w:rFonts w:asciiTheme="minorHAnsi" w:hAnsiTheme="minorHAnsi" w:cstheme="minorHAnsi"/>
-          <w:sz w:val="22"/>
-        </w:rPr>
-        <w:t xml:space="preserve"> файл и запросы к БД обновленные.</w:t>
+        <w:t>Сохраняю ворд файл и запросы к БД обновленные.</w:t>
       </w:r>
     </w:p>
     <w:p>
@@ -11843,23 +11357,7 @@
           <w:rFonts w:asciiTheme="minorHAnsi" w:hAnsiTheme="minorHAnsi" w:cstheme="minorHAnsi"/>
           <w:sz w:val="22"/>
         </w:rPr>
-        <w:t xml:space="preserve"> – просто метод выделить </w:t>
-      </w:r>
-      <w:proofErr w:type="spellStart"/>
-      <w:r>
-        <w:rPr>
-          <w:rFonts w:asciiTheme="minorHAnsi" w:hAnsiTheme="minorHAnsi" w:cstheme="minorHAnsi"/>
-          <w:sz w:val="22"/>
-        </w:rPr>
-        <w:t>отедьный</w:t>
-      </w:r>
-      <w:proofErr w:type="spellEnd"/>
-      <w:r>
-        <w:rPr>
-          <w:rFonts w:asciiTheme="minorHAnsi" w:hAnsiTheme="minorHAnsi" w:cstheme="minorHAnsi"/>
-          <w:sz w:val="22"/>
-        </w:rPr>
-        <w:t xml:space="preserve"> в этом же классе, который будет сам навешивать обработчик в зависимости от 2 аргументов – объекта, на который навешивается, и того, который будет участвовать в умножении.</w:t>
+        <w:t xml:space="preserve"> – просто метод выделить отедьный в этом же классе, который будет сам навешивать обработчик в зависимости от 2 аргументов – объекта, на который навешивается, и того, который будет участвовать в умножении.</w:t>
       </w:r>
       <w:r>
         <w:rPr>
@@ -12003,65 +11501,8 @@
           <w:rFonts w:asciiTheme="minorHAnsi" w:hAnsiTheme="minorHAnsi" w:cstheme="minorHAnsi"/>
           <w:sz w:val="22"/>
         </w:rPr>
-        <w:t xml:space="preserve">сущностей, для удобного представления </w:t>
-      </w:r>
-      <w:proofErr w:type="spellStart"/>
-      <w:r>
-        <w:rPr>
-          <w:rFonts w:asciiTheme="minorHAnsi" w:hAnsiTheme="minorHAnsi" w:cstheme="minorHAnsi"/>
-          <w:sz w:val="22"/>
-        </w:rPr>
-        <w:t>обхектов</w:t>
-      </w:r>
-      <w:proofErr w:type="spellEnd"/>
-      <w:r>
-        <w:rPr>
-          <w:rFonts w:asciiTheme="minorHAnsi" w:hAnsiTheme="minorHAnsi" w:cstheme="minorHAnsi"/>
-          <w:sz w:val="22"/>
-        </w:rPr>
-        <w:t xml:space="preserve"> классов в виде </w:t>
-      </w:r>
-      <w:proofErr w:type="spellStart"/>
-      <w:r>
-        <w:rPr>
-          <w:rFonts w:asciiTheme="minorHAnsi" w:hAnsiTheme="minorHAnsi" w:cstheme="minorHAnsi"/>
-          <w:sz w:val="22"/>
-        </w:rPr>
-        <w:t>соответснно</w:t>
-      </w:r>
-      <w:proofErr w:type="spellEnd"/>
-      <w:r>
-        <w:rPr>
-          <w:rFonts w:asciiTheme="minorHAnsi" w:hAnsiTheme="minorHAnsi" w:cstheme="minorHAnsi"/>
-          <w:sz w:val="22"/>
-        </w:rPr>
-        <w:t xml:space="preserve"> – для арендатора </w:t>
-      </w:r>
-      <w:proofErr w:type="spellStart"/>
-      <w:r>
-        <w:rPr>
-          <w:rFonts w:asciiTheme="minorHAnsi" w:hAnsiTheme="minorHAnsi" w:cstheme="minorHAnsi"/>
-          <w:sz w:val="22"/>
-        </w:rPr>
-        <w:t>фио</w:t>
-      </w:r>
-      <w:proofErr w:type="spellEnd"/>
-      <w:r>
-        <w:rPr>
-          <w:rFonts w:asciiTheme="minorHAnsi" w:hAnsiTheme="minorHAnsi" w:cstheme="minorHAnsi"/>
-          <w:sz w:val="22"/>
-        </w:rPr>
-        <w:t xml:space="preserve"> + дата, здание – тип + площадь…и </w:t>
-      </w:r>
-      <w:proofErr w:type="spellStart"/>
-      <w:r>
-        <w:rPr>
-          <w:rFonts w:asciiTheme="minorHAnsi" w:hAnsiTheme="minorHAnsi" w:cstheme="minorHAnsi"/>
-          <w:sz w:val="22"/>
-        </w:rPr>
-        <w:t>тд</w:t>
-      </w:r>
-      <w:proofErr w:type="spellEnd"/>
+        <w:t>сущностей, для удобного представления обхектов классов в виде соответснно – для арендатора фио + дата, здание – тип + площадь…и тд</w:t>
+      </w:r>
     </w:p>
     <w:p>
       <w:pPr>
@@ -12077,23 +11518,7 @@
           <w:rFonts w:asciiTheme="minorHAnsi" w:hAnsiTheme="minorHAnsi" w:cstheme="minorHAnsi"/>
           <w:sz w:val="22"/>
         </w:rPr>
-        <w:t xml:space="preserve">Продление месяцев </w:t>
-      </w:r>
-      <w:proofErr w:type="spellStart"/>
-      <w:r>
-        <w:rPr>
-          <w:rFonts w:asciiTheme="minorHAnsi" w:hAnsiTheme="minorHAnsi" w:cstheme="minorHAnsi"/>
-          <w:sz w:val="22"/>
-        </w:rPr>
-        <w:t>синхронизированно</w:t>
-      </w:r>
-      <w:proofErr w:type="spellEnd"/>
-      <w:r>
-        <w:rPr>
-          <w:rFonts w:asciiTheme="minorHAnsi" w:hAnsiTheme="minorHAnsi" w:cstheme="minorHAnsi"/>
-          <w:sz w:val="22"/>
-        </w:rPr>
-        <w:t xml:space="preserve"> с датой в контракте</w:t>
+        <w:t>Продление месяцев синхронизированно с датой в контракте</w:t>
       </w:r>
     </w:p>
     <w:p>
@@ -12115,21 +11540,12 @@
           <w:sz w:val="22"/>
         </w:rPr>
       </w:pPr>
-      <w:proofErr w:type="spellStart"/>
-      <w:r>
-        <w:rPr>
-          <w:rFonts w:asciiTheme="minorHAnsi" w:hAnsiTheme="minorHAnsi" w:cstheme="minorHAnsi"/>
-          <w:sz w:val="22"/>
-        </w:rPr>
-        <w:t>Биндинг</w:t>
-      </w:r>
-      <w:proofErr w:type="spellEnd"/>
-      <w:r>
-        <w:rPr>
-          <w:rFonts w:asciiTheme="minorHAnsi" w:hAnsiTheme="minorHAnsi" w:cstheme="minorHAnsi"/>
-          <w:sz w:val="22"/>
-        </w:rPr>
-        <w:t>?</w:t>
+      <w:r>
+        <w:rPr>
+          <w:rFonts w:asciiTheme="minorHAnsi" w:hAnsiTheme="minorHAnsi" w:cstheme="minorHAnsi"/>
+          <w:sz w:val="22"/>
+        </w:rPr>
+        <w:t>Биндинг?</w:t>
       </w:r>
       <w:r>
         <w:rPr>
@@ -12234,628 +11650,319 @@
           <w:lang w:val="en-US"/>
         </w:rPr>
         <w:br/>
-      </w:r>
-      <w:proofErr w:type="spellStart"/>
-      <w:r>
-        <w:rPr>
-          <w:rFonts w:asciiTheme="minorHAnsi" w:hAnsiTheme="minorHAnsi" w:cstheme="minorHAnsi"/>
-          <w:sz w:val="22"/>
-          <w:lang w:val="en-US"/>
-        </w:rPr>
-        <w:t>int</w:t>
-      </w:r>
-      <w:proofErr w:type="spellEnd"/>
-      <w:r>
-        <w:rPr>
-          <w:rFonts w:asciiTheme="minorHAnsi" w:hAnsiTheme="minorHAnsi" w:cstheme="minorHAnsi"/>
-          <w:sz w:val="22"/>
-          <w:lang w:val="en-US"/>
+        <w:t>int selectedIndex = renterTable.getSelectionModel().getSelectedIndex();</w:t>
+      </w:r>
+    </w:p>
+    <w:p>
+      <w:pPr>
+        <w:spacing w:after="120" w:line="259" w:lineRule="auto"/>
+        <w:ind w:firstLine="0"/>
+        <w:rPr>
+          <w:rFonts w:asciiTheme="minorHAnsi" w:hAnsiTheme="minorHAnsi" w:cstheme="minorHAnsi"/>
+          <w:sz w:val="22"/>
+          <w:lang w:val="en-US"/>
+        </w:rPr>
+      </w:pPr>
+      <w:r>
+        <w:rPr>
+          <w:rFonts w:asciiTheme="minorHAnsi" w:hAnsiTheme="minorHAnsi" w:cstheme="minorHAnsi"/>
+          <w:sz w:val="22"/>
+          <w:lang w:val="en-US"/>
+        </w:rPr>
+        <w:t>Renter renter = RenterModel.getRenter(selectedRenter.getId());</w:t>
+      </w:r>
+      <w:r>
+        <w:rPr>
+          <w:rFonts w:asciiTheme="minorHAnsi" w:hAnsiTheme="minorHAnsi" w:cstheme="minorHAnsi"/>
+          <w:sz w:val="22"/>
+          <w:lang w:val="en-US"/>
+        </w:rPr>
+        <w:br/>
+      </w:r>
+      <w:r>
+        <w:rPr>
+          <w:rFonts w:asciiTheme="minorHAnsi" w:hAnsiTheme="minorHAnsi" w:cstheme="minorHAnsi"/>
+          <w:sz w:val="22"/>
+          <w:lang w:val="en-US"/>
+        </w:rPr>
+        <w:t xml:space="preserve"> renterTable.getItems().set(selectedIndex, renter);</w:t>
+      </w:r>
+    </w:p>
+    <w:p>
+      <w:pPr>
+        <w:spacing w:after="120" w:line="259" w:lineRule="auto"/>
+        <w:ind w:firstLine="0"/>
+        <w:rPr>
+          <w:rFonts w:asciiTheme="minorHAnsi" w:hAnsiTheme="minorHAnsi" w:cstheme="minorHAnsi"/>
+          <w:sz w:val="22"/>
+        </w:rPr>
+      </w:pPr>
+      <w:r>
+        <w:rPr>
+          <w:rFonts w:asciiTheme="minorHAnsi" w:hAnsiTheme="minorHAnsi" w:cstheme="minorHAnsi"/>
+          <w:sz w:val="22"/>
+          <w:lang w:val="en-US"/>
+        </w:rPr>
+        <w:t xml:space="preserve">  renterTable</w:t>
+      </w:r>
+      <w:r>
+        <w:rPr>
+          <w:rFonts w:asciiTheme="minorHAnsi" w:hAnsiTheme="minorHAnsi" w:cstheme="minorHAnsi"/>
+          <w:sz w:val="22"/>
+        </w:rPr>
+        <w:t>.</w:t>
+      </w:r>
+      <w:r>
+        <w:rPr>
+          <w:rFonts w:asciiTheme="minorHAnsi" w:hAnsiTheme="minorHAnsi" w:cstheme="minorHAnsi"/>
+          <w:sz w:val="22"/>
+          <w:lang w:val="en-US"/>
+        </w:rPr>
+        <w:t>getSelectionModel</w:t>
+      </w:r>
+      <w:r>
+        <w:rPr>
+          <w:rFonts w:asciiTheme="minorHAnsi" w:hAnsiTheme="minorHAnsi" w:cstheme="minorHAnsi"/>
+          <w:sz w:val="22"/>
+        </w:rPr>
+        <w:t>().</w:t>
+      </w:r>
+      <w:r>
+        <w:rPr>
+          <w:rFonts w:asciiTheme="minorHAnsi" w:hAnsiTheme="minorHAnsi" w:cstheme="minorHAnsi"/>
+          <w:sz w:val="22"/>
+          <w:lang w:val="en-US"/>
+        </w:rPr>
+        <w:t>select</w:t>
+      </w:r>
+      <w:r>
+        <w:rPr>
+          <w:rFonts w:asciiTheme="minorHAnsi" w:hAnsiTheme="minorHAnsi" w:cstheme="minorHAnsi"/>
+          <w:sz w:val="22"/>
+        </w:rPr>
+        <w:t>(</w:t>
+      </w:r>
+      <w:r>
+        <w:rPr>
+          <w:rFonts w:asciiTheme="minorHAnsi" w:hAnsiTheme="minorHAnsi" w:cstheme="minorHAnsi"/>
+          <w:sz w:val="22"/>
+          <w:lang w:val="en-US"/>
+        </w:rPr>
+        <w:t>renter</w:t>
+      </w:r>
+      <w:r>
+        <w:rPr>
+          <w:rFonts w:asciiTheme="minorHAnsi" w:hAnsiTheme="minorHAnsi" w:cstheme="minorHAnsi"/>
+          <w:sz w:val="22"/>
+        </w:rPr>
+        <w:t>);</w:t>
+      </w:r>
+    </w:p>
+    <w:p>
+      <w:pPr>
+        <w:spacing w:after="160" w:line="259" w:lineRule="auto"/>
+        <w:ind w:firstLine="0"/>
+        <w:rPr>
+          <w:rFonts w:asciiTheme="minorHAnsi" w:hAnsiTheme="minorHAnsi" w:cstheme="minorHAnsi"/>
+          <w:sz w:val="22"/>
+        </w:rPr>
+      </w:pPr>
+    </w:p>
+    <w:p>
+      <w:pPr>
+        <w:spacing w:after="160" w:line="259" w:lineRule="auto"/>
+        <w:ind w:firstLine="0"/>
+        <w:rPr>
+          <w:rFonts w:asciiTheme="minorHAnsi" w:hAnsiTheme="minorHAnsi" w:cstheme="minorHAnsi"/>
+          <w:sz w:val="22"/>
+        </w:rPr>
+      </w:pPr>
+    </w:p>
+    <w:p>
+      <w:pPr>
+        <w:spacing w:after="160" w:line="259" w:lineRule="auto"/>
+        <w:ind w:firstLine="0"/>
+        <w:rPr>
+          <w:rFonts w:asciiTheme="minorHAnsi" w:hAnsiTheme="minorHAnsi" w:cstheme="minorHAnsi"/>
+          <w:sz w:val="22"/>
+        </w:rPr>
+      </w:pPr>
+      <w:r>
+        <w:rPr>
+          <w:rFonts w:asciiTheme="minorHAnsi" w:hAnsiTheme="minorHAnsi" w:cstheme="minorHAnsi"/>
+          <w:sz w:val="22"/>
+        </w:rPr>
+        <w:t>сделать изменение количества месяцев по изменению даты контракта(через полное обнуление расчетов в месяцах с предупреждением в окне редактирования)</w:t>
+      </w:r>
+    </w:p>
+    <w:p>
+      <w:pPr>
+        <w:spacing w:after="160" w:line="259" w:lineRule="auto"/>
+        <w:ind w:firstLine="0"/>
+        <w:rPr>
+          <w:rFonts w:asciiTheme="minorHAnsi" w:hAnsiTheme="minorHAnsi" w:cstheme="minorHAnsi"/>
+          <w:sz w:val="22"/>
+        </w:rPr>
+      </w:pPr>
+      <w:r>
+        <w:rPr>
+          <w:rFonts w:asciiTheme="minorHAnsi" w:hAnsiTheme="minorHAnsi" w:cstheme="minorHAnsi"/>
+          <w:sz w:val="22"/>
+        </w:rPr>
+        <w:t>или кнопку для «уменьшения продления», т.е. минус определенное колво месяцев</w:t>
+      </w:r>
+    </w:p>
+    <w:p>
+      <w:pPr>
+        <w:spacing w:after="160" w:line="259" w:lineRule="auto"/>
+        <w:ind w:firstLine="0"/>
+        <w:rPr>
+          <w:rFonts w:asciiTheme="minorHAnsi" w:hAnsiTheme="minorHAnsi" w:cstheme="minorHAnsi"/>
+          <w:sz w:val="22"/>
+        </w:rPr>
+      </w:pPr>
+    </w:p>
+    <w:p>
+      <w:pPr>
+        <w:spacing w:after="160" w:line="259" w:lineRule="auto"/>
+        <w:ind w:firstLine="0"/>
+        <w:rPr>
+          <w:rFonts w:asciiTheme="minorHAnsi" w:hAnsiTheme="minorHAnsi" w:cstheme="minorHAnsi"/>
+          <w:sz w:val="22"/>
+        </w:rPr>
+      </w:pPr>
+      <w:r>
+        <w:rPr>
+          <w:rFonts w:asciiTheme="minorHAnsi" w:hAnsiTheme="minorHAnsi" w:cstheme="minorHAnsi"/>
+          <w:sz w:val="22"/>
+        </w:rPr>
+        <w:t>общие</w:t>
+      </w:r>
+      <w:r>
+        <w:rPr>
+          <w:rFonts w:asciiTheme="minorHAnsi" w:hAnsiTheme="minorHAnsi" w:cstheme="minorHAnsi"/>
+          <w:sz w:val="22"/>
         </w:rPr>
         <w:t xml:space="preserve"> </w:t>
       </w:r>
-      <w:proofErr w:type="spellStart"/>
-      <w:r>
-        <w:rPr>
-          <w:rFonts w:asciiTheme="minorHAnsi" w:hAnsiTheme="minorHAnsi" w:cstheme="minorHAnsi"/>
-          <w:sz w:val="22"/>
-          <w:lang w:val="en-US"/>
-        </w:rPr>
-        <w:t>selectedIndex</w:t>
-      </w:r>
-      <w:proofErr w:type="spellEnd"/>
-      <w:r>
-        <w:rPr>
-          <w:rFonts w:asciiTheme="minorHAnsi" w:hAnsiTheme="minorHAnsi" w:cstheme="minorHAnsi"/>
-          <w:sz w:val="22"/>
-          <w:lang w:val="en-US"/>
-        </w:rPr>
-        <w:t xml:space="preserve"> = </w:t>
-      </w:r>
-      <w:proofErr w:type="spellStart"/>
-      <w:r>
-        <w:rPr>
-          <w:rFonts w:asciiTheme="minorHAnsi" w:hAnsiTheme="minorHAnsi" w:cstheme="minorHAnsi"/>
-          <w:sz w:val="22"/>
-          <w:lang w:val="en-US"/>
-        </w:rPr>
-        <w:t>renterTable.getSelectionModel</w:t>
-      </w:r>
-      <w:proofErr w:type="spellEnd"/>
-      <w:r>
-        <w:rPr>
-          <w:rFonts w:asciiTheme="minorHAnsi" w:hAnsiTheme="minorHAnsi" w:cstheme="minorHAnsi"/>
-          <w:sz w:val="22"/>
-          <w:lang w:val="en-US"/>
-        </w:rPr>
-        <w:t>().</w:t>
-      </w:r>
-      <w:proofErr w:type="spellStart"/>
-      <w:r>
-        <w:rPr>
-          <w:rFonts w:asciiTheme="minorHAnsi" w:hAnsiTheme="minorHAnsi" w:cstheme="minorHAnsi"/>
-          <w:sz w:val="22"/>
-          <w:lang w:val="en-US"/>
-        </w:rPr>
-        <w:t>getSelectedIndex</w:t>
-      </w:r>
-      <w:proofErr w:type="spellEnd"/>
-      <w:r>
-        <w:rPr>
-          <w:rFonts w:asciiTheme="minorHAnsi" w:hAnsiTheme="minorHAnsi" w:cstheme="minorHAnsi"/>
-          <w:sz w:val="22"/>
-          <w:lang w:val="en-US"/>
-        </w:rPr>
-        <w:t>();</w:t>
-      </w:r>
-    </w:p>
-    <w:p>
-      <w:pPr>
-        <w:spacing w:after="120" w:line="259" w:lineRule="auto"/>
-        <w:ind w:firstLine="0"/>
-        <w:rPr>
-          <w:rFonts w:asciiTheme="minorHAnsi" w:hAnsiTheme="minorHAnsi" w:cstheme="minorHAnsi"/>
-          <w:sz w:val="22"/>
-          <w:lang w:val="en-US"/>
-        </w:rPr>
-      </w:pPr>
-      <w:r>
-        <w:rPr>
-          <w:rFonts w:asciiTheme="minorHAnsi" w:hAnsiTheme="minorHAnsi" w:cstheme="minorHAnsi"/>
-          <w:sz w:val="22"/>
-          <w:lang w:val="en-US"/>
-        </w:rPr>
-        <w:t xml:space="preserve">Renter </w:t>
-      </w:r>
-      <w:proofErr w:type="spellStart"/>
-      <w:r>
-        <w:rPr>
-          <w:rFonts w:asciiTheme="minorHAnsi" w:hAnsiTheme="minorHAnsi" w:cstheme="minorHAnsi"/>
-          <w:sz w:val="22"/>
-          <w:lang w:val="en-US"/>
-        </w:rPr>
-        <w:t>renter</w:t>
-      </w:r>
-      <w:proofErr w:type="spellEnd"/>
-      <w:r>
-        <w:rPr>
-          <w:rFonts w:asciiTheme="minorHAnsi" w:hAnsiTheme="minorHAnsi" w:cstheme="minorHAnsi"/>
-          <w:sz w:val="22"/>
-          <w:lang w:val="en-US"/>
-        </w:rPr>
-        <w:t xml:space="preserve"> = </w:t>
-      </w:r>
-      <w:proofErr w:type="spellStart"/>
-      <w:r>
-        <w:rPr>
-          <w:rFonts w:asciiTheme="minorHAnsi" w:hAnsiTheme="minorHAnsi" w:cstheme="minorHAnsi"/>
-          <w:sz w:val="22"/>
-          <w:lang w:val="en-US"/>
-        </w:rPr>
-        <w:t>RenterModel.getRenter</w:t>
-      </w:r>
-      <w:proofErr w:type="spellEnd"/>
-      <w:r>
-        <w:rPr>
-          <w:rFonts w:asciiTheme="minorHAnsi" w:hAnsiTheme="minorHAnsi" w:cstheme="minorHAnsi"/>
-          <w:sz w:val="22"/>
-          <w:lang w:val="en-US"/>
-        </w:rPr>
-        <w:t>(</w:t>
-      </w:r>
-      <w:proofErr w:type="spellStart"/>
-      <w:r>
-        <w:rPr>
-          <w:rFonts w:asciiTheme="minorHAnsi" w:hAnsiTheme="minorHAnsi" w:cstheme="minorHAnsi"/>
-          <w:sz w:val="22"/>
-          <w:lang w:val="en-US"/>
-        </w:rPr>
-        <w:t>selectedRenter.getId</w:t>
-      </w:r>
-      <w:proofErr w:type="spellEnd"/>
-      <w:r>
-        <w:rPr>
-          <w:rFonts w:asciiTheme="minorHAnsi" w:hAnsiTheme="minorHAnsi" w:cstheme="minorHAnsi"/>
-          <w:sz w:val="22"/>
-          <w:lang w:val="en-US"/>
-        </w:rPr>
-        <w:t>());</w:t>
-      </w:r>
-      <w:r>
-        <w:rPr>
-          <w:rFonts w:asciiTheme="minorHAnsi" w:hAnsiTheme="minorHAnsi" w:cstheme="minorHAnsi"/>
-          <w:sz w:val="22"/>
-          <w:lang w:val="en-US"/>
+      <w:r>
+        <w:rPr>
+          <w:rFonts w:asciiTheme="minorHAnsi" w:hAnsiTheme="minorHAnsi" w:cstheme="minorHAnsi"/>
+          <w:sz w:val="22"/>
+        </w:rPr>
+        <w:t>интерфейся или классы выделитьс общими методами</w:t>
+      </w:r>
+      <w:r>
+        <w:rPr>
+          <w:rFonts w:asciiTheme="minorHAnsi" w:hAnsiTheme="minorHAnsi" w:cstheme="minorHAnsi"/>
+          <w:sz w:val="22"/>
+        </w:rPr>
+        <w:t>, как для контролеров так и для сущностей, моделей</w:t>
+      </w:r>
+      <w:r>
+        <w:rPr>
+          <w:rFonts w:asciiTheme="minorHAnsi" w:hAnsiTheme="minorHAnsi" w:cstheme="minorHAnsi"/>
+          <w:sz w:val="22"/>
+        </w:rPr>
+        <w:t xml:space="preserve">/ </w:t>
+      </w:r>
+      <w:r>
+        <w:rPr>
+          <w:rFonts w:asciiTheme="minorHAnsi" w:hAnsiTheme="minorHAnsi" w:cstheme="minorHAnsi"/>
+          <w:sz w:val="22"/>
+        </w:rPr>
+        <w:t>общий класс пусть</w:t>
+      </w:r>
+    </w:p>
+    <w:p>
+      <w:pPr>
+        <w:spacing w:after="160" w:line="259" w:lineRule="auto"/>
+        <w:ind w:firstLine="0"/>
+        <w:rPr>
+          <w:rFonts w:asciiTheme="minorHAnsi" w:hAnsiTheme="minorHAnsi" w:cstheme="minorHAnsi"/>
+          <w:sz w:val="22"/>
+        </w:rPr>
+      </w:pPr>
+    </w:p>
+    <w:p>
+      <w:pPr>
+        <w:spacing w:after="160" w:line="259" w:lineRule="auto"/>
+        <w:ind w:firstLine="0"/>
+        <w:rPr>
+          <w:rFonts w:asciiTheme="minorHAnsi" w:hAnsiTheme="minorHAnsi" w:cstheme="minorHAnsi"/>
+          <w:sz w:val="22"/>
+        </w:rPr>
+      </w:pPr>
+      <w:r>
+        <w:rPr>
+          <w:rFonts w:asciiTheme="minorHAnsi" w:hAnsiTheme="minorHAnsi" w:cstheme="minorHAnsi"/>
+          <w:sz w:val="22"/>
+          <w:lang w:val="en-US"/>
+        </w:rPr>
+        <w:t>indexCost</w:t>
+      </w:r>
+      <w:r>
+        <w:rPr>
+          <w:rFonts w:asciiTheme="minorHAnsi" w:hAnsiTheme="minorHAnsi" w:cstheme="minorHAnsi"/>
+          <w:sz w:val="22"/>
+        </w:rPr>
+        <w:t xml:space="preserve"> – </w:t>
+      </w:r>
+      <w:r>
+        <w:rPr>
+          <w:rFonts w:asciiTheme="minorHAnsi" w:hAnsiTheme="minorHAnsi" w:cstheme="minorHAnsi"/>
+          <w:sz w:val="22"/>
+        </w:rPr>
+        <w:t>как брать будем? Мб все таки лучше для каждого месяца хранить, ибо неизвестно что будем потом, надо будет сохранить это значение. Полюбому надо, да. Или на уровне контракта сохранить.</w:t>
+      </w:r>
+      <w:r>
+        <w:rPr>
+          <w:rFonts w:asciiTheme="minorHAnsi" w:hAnsiTheme="minorHAnsi" w:cstheme="minorHAnsi"/>
+          <w:sz w:val="22"/>
+        </w:rPr>
+        <w:t xml:space="preserve"> </w:t>
+      </w:r>
+      <w:r>
+        <w:rPr>
+          <w:rFonts w:asciiTheme="minorHAnsi" w:hAnsiTheme="minorHAnsi" w:cstheme="minorHAnsi"/>
+          <w:sz w:val="22"/>
+        </w:rPr>
+        <w:t>Да!!!</w:t>
+      </w:r>
+    </w:p>
+    <w:p>
+      <w:pPr>
+        <w:spacing w:after="160" w:line="259" w:lineRule="auto"/>
+        <w:ind w:firstLine="0"/>
+        <w:rPr>
+          <w:rFonts w:asciiTheme="minorHAnsi" w:hAnsiTheme="minorHAnsi" w:cstheme="minorHAnsi"/>
+          <w:sz w:val="22"/>
+        </w:rPr>
+      </w:pPr>
+    </w:p>
+    <w:p>
+      <w:pPr>
+        <w:spacing w:after="160" w:line="259" w:lineRule="auto"/>
+        <w:ind w:firstLine="0"/>
+        <w:rPr>
+          <w:rFonts w:asciiTheme="minorHAnsi" w:hAnsiTheme="minorHAnsi" w:cstheme="minorHAnsi"/>
+          <w:sz w:val="22"/>
+        </w:rPr>
+      </w:pPr>
+      <w:r>
+        <w:rPr>
+          <w:rFonts w:asciiTheme="minorHAnsi" w:hAnsiTheme="minorHAnsi" w:cstheme="minorHAnsi"/>
+          <w:sz w:val="22"/>
+        </w:rPr>
+        <w:t>Описать формат для настройки шаблонов. Справка в проге</w:t>
+      </w:r>
+      <w:r>
+        <w:rPr>
+          <w:rFonts w:asciiTheme="minorHAnsi" w:hAnsiTheme="minorHAnsi" w:cstheme="minorHAnsi"/>
+          <w:sz w:val="22"/>
         </w:rPr>
         <w:br/>
-      </w:r>
-      <w:r>
-        <w:rPr>
-          <w:rFonts w:asciiTheme="minorHAnsi" w:hAnsiTheme="minorHAnsi" w:cstheme="minorHAnsi"/>
-          <w:sz w:val="22"/>
-          <w:lang w:val="en-US"/>
-        </w:rPr>
-        <w:t xml:space="preserve"> </w:t>
-      </w:r>
-      <w:proofErr w:type="spellStart"/>
-      <w:r>
-        <w:rPr>
-          <w:rFonts w:asciiTheme="minorHAnsi" w:hAnsiTheme="minorHAnsi" w:cstheme="minorHAnsi"/>
-          <w:sz w:val="22"/>
-          <w:lang w:val="en-US"/>
-        </w:rPr>
-        <w:t>renterTable.getItems</w:t>
-      </w:r>
-      <w:proofErr w:type="spellEnd"/>
-      <w:r>
-        <w:rPr>
-          <w:rFonts w:asciiTheme="minorHAnsi" w:hAnsiTheme="minorHAnsi" w:cstheme="minorHAnsi"/>
-          <w:sz w:val="22"/>
-          <w:lang w:val="en-US"/>
-        </w:rPr>
-        <w:t>().set(</w:t>
-      </w:r>
-      <w:proofErr w:type="spellStart"/>
-      <w:r>
-        <w:rPr>
-          <w:rFonts w:asciiTheme="minorHAnsi" w:hAnsiTheme="minorHAnsi" w:cstheme="minorHAnsi"/>
-          <w:sz w:val="22"/>
-          <w:lang w:val="en-US"/>
-        </w:rPr>
-        <w:t>selectedIndex</w:t>
-      </w:r>
-      <w:proofErr w:type="spellEnd"/>
-      <w:r>
-        <w:rPr>
-          <w:rFonts w:asciiTheme="minorHAnsi" w:hAnsiTheme="minorHAnsi" w:cstheme="minorHAnsi"/>
-          <w:sz w:val="22"/>
-          <w:lang w:val="en-US"/>
-        </w:rPr>
-        <w:t>, renter);</w:t>
-      </w:r>
-    </w:p>
-    <w:p>
-      <w:pPr>
-        <w:spacing w:after="120" w:line="259" w:lineRule="auto"/>
-        <w:ind w:firstLine="0"/>
-        <w:rPr>
-          <w:rFonts w:asciiTheme="minorHAnsi" w:hAnsiTheme="minorHAnsi" w:cstheme="minorHAnsi"/>
-          <w:sz w:val="22"/>
-        </w:rPr>
-      </w:pPr>
-      <w:r>
-        <w:rPr>
-          <w:rFonts w:asciiTheme="minorHAnsi" w:hAnsiTheme="minorHAnsi" w:cstheme="minorHAnsi"/>
-          <w:sz w:val="22"/>
-          <w:lang w:val="en-US"/>
-        </w:rPr>
-        <w:t xml:space="preserve">  </w:t>
-      </w:r>
-      <w:proofErr w:type="spellStart"/>
-      <w:r>
-        <w:rPr>
-          <w:rFonts w:asciiTheme="minorHAnsi" w:hAnsiTheme="minorHAnsi" w:cstheme="minorHAnsi"/>
-          <w:sz w:val="22"/>
-          <w:lang w:val="en-US"/>
-        </w:rPr>
-        <w:t>renterTable</w:t>
-      </w:r>
-      <w:proofErr w:type="spellEnd"/>
-      <w:r>
-        <w:rPr>
-          <w:rFonts w:asciiTheme="minorHAnsi" w:hAnsiTheme="minorHAnsi" w:cstheme="minorHAnsi"/>
-          <w:sz w:val="22"/>
-        </w:rPr>
-        <w:t>.</w:t>
-      </w:r>
-      <w:r>
-        <w:rPr>
-          <w:rFonts w:asciiTheme="minorHAnsi" w:hAnsiTheme="minorHAnsi" w:cstheme="minorHAnsi"/>
-          <w:sz w:val="22"/>
-          <w:lang w:val="en-US"/>
-        </w:rPr>
-        <w:t>getSelectionModel</w:t>
-      </w:r>
-      <w:r>
-        <w:rPr>
-          <w:rFonts w:asciiTheme="minorHAnsi" w:hAnsiTheme="minorHAnsi" w:cstheme="minorHAnsi"/>
-          <w:sz w:val="22"/>
-        </w:rPr>
-        <w:t>(</w:t>
-      </w:r>
-      <w:proofErr w:type="gramStart"/>
-      <w:r>
-        <w:rPr>
-          <w:rFonts w:asciiTheme="minorHAnsi" w:hAnsiTheme="minorHAnsi" w:cstheme="minorHAnsi"/>
-          <w:sz w:val="22"/>
-        </w:rPr>
-        <w:t>).</w:t>
-      </w:r>
-      <w:r>
-        <w:rPr>
-          <w:rFonts w:asciiTheme="minorHAnsi" w:hAnsiTheme="minorHAnsi" w:cstheme="minorHAnsi"/>
-          <w:sz w:val="22"/>
-          <w:lang w:val="en-US"/>
-        </w:rPr>
-        <w:t>select</w:t>
-      </w:r>
-      <w:proofErr w:type="gramEnd"/>
-      <w:r>
-        <w:rPr>
-          <w:rFonts w:asciiTheme="minorHAnsi" w:hAnsiTheme="minorHAnsi" w:cstheme="minorHAnsi"/>
-          <w:sz w:val="22"/>
-        </w:rPr>
-        <w:t>(</w:t>
-      </w:r>
-      <w:r>
-        <w:rPr>
-          <w:rFonts w:asciiTheme="minorHAnsi" w:hAnsiTheme="minorHAnsi" w:cstheme="minorHAnsi"/>
-          <w:sz w:val="22"/>
-          <w:lang w:val="en-US"/>
-        </w:rPr>
-        <w:t>renter</w:t>
-      </w:r>
-      <w:r>
-        <w:rPr>
-          <w:rFonts w:asciiTheme="minorHAnsi" w:hAnsiTheme="minorHAnsi" w:cstheme="minorHAnsi"/>
-          <w:sz w:val="22"/>
-        </w:rPr>
-        <w:t>);</w:t>
-      </w:r>
-    </w:p>
-    <w:p>
-      <w:pPr>
-        <w:spacing w:after="160" w:line="259" w:lineRule="auto"/>
-        <w:ind w:firstLine="0"/>
-        <w:rPr>
-          <w:rFonts w:asciiTheme="minorHAnsi" w:hAnsiTheme="minorHAnsi" w:cstheme="minorHAnsi"/>
-          <w:sz w:val="22"/>
-        </w:rPr>
-      </w:pPr>
-    </w:p>
-    <w:p>
-      <w:pPr>
-        <w:spacing w:after="160" w:line="259" w:lineRule="auto"/>
-        <w:ind w:firstLine="0"/>
-        <w:rPr>
-          <w:rFonts w:asciiTheme="minorHAnsi" w:hAnsiTheme="minorHAnsi" w:cstheme="minorHAnsi"/>
-          <w:sz w:val="22"/>
-        </w:rPr>
-      </w:pPr>
-    </w:p>
-    <w:p>
-      <w:pPr>
-        <w:spacing w:after="160" w:line="259" w:lineRule="auto"/>
-        <w:ind w:firstLine="0"/>
-        <w:rPr>
-          <w:rFonts w:asciiTheme="minorHAnsi" w:hAnsiTheme="minorHAnsi" w:cstheme="minorHAnsi"/>
-          <w:sz w:val="22"/>
-        </w:rPr>
-      </w:pPr>
-      <w:r>
-        <w:rPr>
-          <w:rFonts w:asciiTheme="minorHAnsi" w:hAnsiTheme="minorHAnsi" w:cstheme="minorHAnsi"/>
-          <w:sz w:val="22"/>
-        </w:rPr>
-        <w:t xml:space="preserve">сделать изменение количества месяцев по изменению даты </w:t>
-      </w:r>
-      <w:proofErr w:type="gramStart"/>
-      <w:r>
-        <w:rPr>
-          <w:rFonts w:asciiTheme="minorHAnsi" w:hAnsiTheme="minorHAnsi" w:cstheme="minorHAnsi"/>
-          <w:sz w:val="22"/>
-        </w:rPr>
-        <w:t>контракта(</w:t>
-      </w:r>
-      <w:proofErr w:type="gramEnd"/>
-      <w:r>
-        <w:rPr>
-          <w:rFonts w:asciiTheme="minorHAnsi" w:hAnsiTheme="minorHAnsi" w:cstheme="minorHAnsi"/>
-          <w:sz w:val="22"/>
-        </w:rPr>
-        <w:t>через полное обнуление расчетов в месяцах с предупреждением в окне редактирования)</w:t>
-      </w:r>
-    </w:p>
-    <w:p>
-      <w:pPr>
-        <w:spacing w:after="160" w:line="259" w:lineRule="auto"/>
-        <w:ind w:firstLine="0"/>
-        <w:rPr>
-          <w:rFonts w:asciiTheme="minorHAnsi" w:hAnsiTheme="minorHAnsi" w:cstheme="minorHAnsi"/>
-          <w:sz w:val="22"/>
-        </w:rPr>
-      </w:pPr>
-      <w:r>
-        <w:rPr>
-          <w:rFonts w:asciiTheme="minorHAnsi" w:hAnsiTheme="minorHAnsi" w:cstheme="minorHAnsi"/>
-          <w:sz w:val="22"/>
-        </w:rPr>
-        <w:t xml:space="preserve">или кнопку для «уменьшения продления», т.е. минус определенное </w:t>
-      </w:r>
-      <w:proofErr w:type="spellStart"/>
-      <w:r>
-        <w:rPr>
-          <w:rFonts w:asciiTheme="minorHAnsi" w:hAnsiTheme="minorHAnsi" w:cstheme="minorHAnsi"/>
-          <w:sz w:val="22"/>
-        </w:rPr>
-        <w:t>колво</w:t>
-      </w:r>
-      <w:proofErr w:type="spellEnd"/>
-      <w:r>
-        <w:rPr>
-          <w:rFonts w:asciiTheme="minorHAnsi" w:hAnsiTheme="minorHAnsi" w:cstheme="minorHAnsi"/>
-          <w:sz w:val="22"/>
-        </w:rPr>
-        <w:t xml:space="preserve"> месяцев</w:t>
-      </w:r>
-    </w:p>
-    <w:p>
-      <w:pPr>
-        <w:spacing w:after="160" w:line="259" w:lineRule="auto"/>
-        <w:ind w:firstLine="0"/>
-        <w:rPr>
-          <w:rFonts w:asciiTheme="minorHAnsi" w:hAnsiTheme="minorHAnsi" w:cstheme="minorHAnsi"/>
-          <w:sz w:val="22"/>
-        </w:rPr>
-      </w:pPr>
-    </w:p>
-    <w:p>
-      <w:pPr>
-        <w:spacing w:after="160" w:line="259" w:lineRule="auto"/>
-        <w:ind w:firstLine="0"/>
-        <w:rPr>
-          <w:rFonts w:asciiTheme="minorHAnsi" w:hAnsiTheme="minorHAnsi" w:cstheme="minorHAnsi"/>
-          <w:sz w:val="22"/>
-        </w:rPr>
-      </w:pPr>
-      <w:r>
-        <w:rPr>
-          <w:rFonts w:asciiTheme="minorHAnsi" w:hAnsiTheme="minorHAnsi" w:cstheme="minorHAnsi"/>
-          <w:sz w:val="22"/>
-        </w:rPr>
-        <w:t>общие</w:t>
-      </w:r>
-      <w:r>
-        <w:rPr>
-          <w:rFonts w:asciiTheme="minorHAnsi" w:hAnsiTheme="minorHAnsi" w:cstheme="minorHAnsi"/>
-          <w:sz w:val="22"/>
-        </w:rPr>
-        <w:t xml:space="preserve"> </w:t>
-      </w:r>
-      <w:proofErr w:type="spellStart"/>
-      <w:r>
-        <w:rPr>
-          <w:rFonts w:asciiTheme="minorHAnsi" w:hAnsiTheme="minorHAnsi" w:cstheme="minorHAnsi"/>
-          <w:sz w:val="22"/>
-        </w:rPr>
-        <w:t>интерфейся</w:t>
-      </w:r>
-      <w:proofErr w:type="spellEnd"/>
-      <w:r>
-        <w:rPr>
-          <w:rFonts w:asciiTheme="minorHAnsi" w:hAnsiTheme="minorHAnsi" w:cstheme="minorHAnsi"/>
-          <w:sz w:val="22"/>
-        </w:rPr>
-        <w:t xml:space="preserve"> или классы </w:t>
-      </w:r>
-      <w:proofErr w:type="spellStart"/>
-      <w:r>
-        <w:rPr>
-          <w:rFonts w:asciiTheme="minorHAnsi" w:hAnsiTheme="minorHAnsi" w:cstheme="minorHAnsi"/>
-          <w:sz w:val="22"/>
-        </w:rPr>
-        <w:t>выделитьс</w:t>
-      </w:r>
-      <w:proofErr w:type="spellEnd"/>
-      <w:r>
-        <w:rPr>
-          <w:rFonts w:asciiTheme="minorHAnsi" w:hAnsiTheme="minorHAnsi" w:cstheme="minorHAnsi"/>
-          <w:sz w:val="22"/>
-        </w:rPr>
-        <w:t xml:space="preserve"> общими методами</w:t>
-      </w:r>
-      <w:r>
-        <w:rPr>
-          <w:rFonts w:asciiTheme="minorHAnsi" w:hAnsiTheme="minorHAnsi" w:cstheme="minorHAnsi"/>
-          <w:sz w:val="22"/>
-        </w:rPr>
-        <w:t xml:space="preserve">, как для </w:t>
-      </w:r>
-      <w:proofErr w:type="gramStart"/>
-      <w:r>
-        <w:rPr>
-          <w:rFonts w:asciiTheme="minorHAnsi" w:hAnsiTheme="minorHAnsi" w:cstheme="minorHAnsi"/>
-          <w:sz w:val="22"/>
-        </w:rPr>
-        <w:t>контролеров</w:t>
-      </w:r>
-      <w:proofErr w:type="gramEnd"/>
-      <w:r>
-        <w:rPr>
-          <w:rFonts w:asciiTheme="minorHAnsi" w:hAnsiTheme="minorHAnsi" w:cstheme="minorHAnsi"/>
-          <w:sz w:val="22"/>
-        </w:rPr>
-        <w:t xml:space="preserve"> так и для сущностей, моделей</w:t>
-      </w:r>
-      <w:r>
-        <w:rPr>
-          <w:rFonts w:asciiTheme="minorHAnsi" w:hAnsiTheme="minorHAnsi" w:cstheme="minorHAnsi"/>
-          <w:sz w:val="22"/>
-        </w:rPr>
-        <w:t xml:space="preserve">/ </w:t>
-      </w:r>
-      <w:r>
-        <w:rPr>
-          <w:rFonts w:asciiTheme="minorHAnsi" w:hAnsiTheme="minorHAnsi" w:cstheme="minorHAnsi"/>
-          <w:sz w:val="22"/>
-        </w:rPr>
-        <w:t>общий класс пусть</w:t>
-      </w:r>
-    </w:p>
-    <w:p>
-      <w:pPr>
-        <w:spacing w:after="160" w:line="259" w:lineRule="auto"/>
-        <w:ind w:firstLine="0"/>
-        <w:rPr>
-          <w:rFonts w:asciiTheme="minorHAnsi" w:hAnsiTheme="minorHAnsi" w:cstheme="minorHAnsi"/>
-          <w:sz w:val="22"/>
-        </w:rPr>
-      </w:pPr>
-    </w:p>
-    <w:p>
-      <w:pPr>
-        <w:spacing w:after="160" w:line="259" w:lineRule="auto"/>
-        <w:ind w:firstLine="0"/>
-        <w:rPr>
-          <w:rFonts w:asciiTheme="minorHAnsi" w:hAnsiTheme="minorHAnsi" w:cstheme="minorHAnsi"/>
-          <w:sz w:val="22"/>
-        </w:rPr>
-      </w:pPr>
-      <w:r>
-        <w:rPr>
-          <w:rFonts w:asciiTheme="minorHAnsi" w:hAnsiTheme="minorHAnsi" w:cstheme="minorHAnsi"/>
-          <w:sz w:val="22"/>
-          <w:lang w:val="en-US"/>
-        </w:rPr>
-        <w:t>indexCost</w:t>
-      </w:r>
-      <w:r>
-        <w:rPr>
-          <w:rFonts w:asciiTheme="minorHAnsi" w:hAnsiTheme="minorHAnsi" w:cstheme="minorHAnsi"/>
-          <w:sz w:val="22"/>
-        </w:rPr>
-        <w:t xml:space="preserve"> – </w:t>
-      </w:r>
-      <w:r>
-        <w:rPr>
-          <w:rFonts w:asciiTheme="minorHAnsi" w:hAnsiTheme="minorHAnsi" w:cstheme="minorHAnsi"/>
-          <w:sz w:val="22"/>
-        </w:rPr>
-        <w:t xml:space="preserve">как брать будем? Мб </w:t>
-      </w:r>
-      <w:proofErr w:type="gramStart"/>
-      <w:r>
-        <w:rPr>
-          <w:rFonts w:asciiTheme="minorHAnsi" w:hAnsiTheme="minorHAnsi" w:cstheme="minorHAnsi"/>
-          <w:sz w:val="22"/>
-        </w:rPr>
-        <w:t>все таки</w:t>
-      </w:r>
-      <w:proofErr w:type="gramEnd"/>
-      <w:r>
-        <w:rPr>
-          <w:rFonts w:asciiTheme="minorHAnsi" w:hAnsiTheme="minorHAnsi" w:cstheme="minorHAnsi"/>
-          <w:sz w:val="22"/>
-        </w:rPr>
-        <w:t xml:space="preserve"> лучше для каждого месяца хранить, ибо неизвестно что будем потом, надо будет сохранить это значение. </w:t>
-      </w:r>
-      <w:proofErr w:type="spellStart"/>
-      <w:r>
-        <w:rPr>
-          <w:rFonts w:asciiTheme="minorHAnsi" w:hAnsiTheme="minorHAnsi" w:cstheme="minorHAnsi"/>
-          <w:sz w:val="22"/>
-        </w:rPr>
-        <w:t>Полюбому</w:t>
-      </w:r>
-      <w:proofErr w:type="spellEnd"/>
-      <w:r>
-        <w:rPr>
-          <w:rFonts w:asciiTheme="minorHAnsi" w:hAnsiTheme="minorHAnsi" w:cstheme="minorHAnsi"/>
-          <w:sz w:val="22"/>
-        </w:rPr>
-        <w:t xml:space="preserve"> надо, да. Или на уровне контракта сохранить.</w:t>
-      </w:r>
-      <w:r>
-        <w:rPr>
-          <w:rFonts w:asciiTheme="minorHAnsi" w:hAnsiTheme="minorHAnsi" w:cstheme="minorHAnsi"/>
-          <w:sz w:val="22"/>
-        </w:rPr>
-        <w:t xml:space="preserve"> </w:t>
-      </w:r>
-      <w:r>
-        <w:rPr>
-          <w:rFonts w:asciiTheme="minorHAnsi" w:hAnsiTheme="minorHAnsi" w:cstheme="minorHAnsi"/>
-          <w:sz w:val="22"/>
-        </w:rPr>
-        <w:t>Да!!!</w:t>
-      </w:r>
-    </w:p>
-    <w:p>
-      <w:pPr>
-        <w:spacing w:after="160" w:line="259" w:lineRule="auto"/>
-        <w:ind w:firstLine="0"/>
-        <w:rPr>
-          <w:rFonts w:asciiTheme="minorHAnsi" w:hAnsiTheme="minorHAnsi" w:cstheme="minorHAnsi"/>
-          <w:sz w:val="22"/>
-        </w:rPr>
-      </w:pPr>
-    </w:p>
-    <w:p>
-      <w:pPr>
-        <w:spacing w:after="160" w:line="259" w:lineRule="auto"/>
-        <w:ind w:firstLine="0"/>
-        <w:rPr>
-          <w:rFonts w:asciiTheme="minorHAnsi" w:hAnsiTheme="minorHAnsi" w:cstheme="minorHAnsi"/>
-          <w:sz w:val="22"/>
-        </w:rPr>
-      </w:pPr>
-      <w:r>
-        <w:rPr>
-          <w:rFonts w:asciiTheme="minorHAnsi" w:hAnsiTheme="minorHAnsi" w:cstheme="minorHAnsi"/>
-          <w:sz w:val="22"/>
-        </w:rPr>
-        <w:t xml:space="preserve">Описать формат для настройки шаблонов. Справка в </w:t>
-      </w:r>
-      <w:proofErr w:type="spellStart"/>
-      <w:r>
-        <w:rPr>
-          <w:rFonts w:asciiTheme="minorHAnsi" w:hAnsiTheme="minorHAnsi" w:cstheme="minorHAnsi"/>
-          <w:sz w:val="22"/>
-        </w:rPr>
-        <w:t>проге</w:t>
-      </w:r>
-      <w:proofErr w:type="spellEnd"/>
-      <w:r>
-        <w:rPr>
-          <w:rFonts w:asciiTheme="minorHAnsi" w:hAnsiTheme="minorHAnsi" w:cstheme="minorHAnsi"/>
-          <w:sz w:val="22"/>
-        </w:rPr>
-        <w:br/>
-      </w:r>
-      <w:proofErr w:type="spellStart"/>
-      <w:r>
-        <w:rPr>
-          <w:rFonts w:asciiTheme="minorHAnsi" w:hAnsiTheme="minorHAnsi" w:cstheme="minorHAnsi"/>
-          <w:sz w:val="22"/>
-        </w:rPr>
-        <w:t>Парсер</w:t>
-      </w:r>
-      <w:proofErr w:type="spellEnd"/>
-      <w:r>
-        <w:rPr>
-          <w:rFonts w:asciiTheme="minorHAnsi" w:hAnsiTheme="minorHAnsi" w:cstheme="minorHAnsi"/>
-          <w:sz w:val="22"/>
-        </w:rPr>
-        <w:t xml:space="preserve"> класс.</w:t>
+        <w:t>Парсер класс.</w:t>
       </w:r>
     </w:p>
     <w:p>
@@ -13267,6 +12374,7 @@
         <w:docPartUnique/>
       </w:docPartObj>
     </w:sdtPr>
+    <w:sdtEndPr/>
     <w:sdtContent>
       <w:p>
         <w:pPr>
@@ -13286,7 +12394,7 @@
           <w:rPr>
             <w:noProof/>
           </w:rPr>
-          <w:t>33</w:t>
+          <w:t>19</w:t>
         </w:r>
         <w:r>
           <w:fldChar w:fldCharType="end"/>
@@ -15248,6 +14356,7 @@
   <w:style w:type="character" w:default="1" w:styleId="a0">
     <w:name w:val="Default Paragraph Font"/>
     <w:uiPriority w:val="1"/>
+    <w:semiHidden/>
     <w:unhideWhenUsed/>
   </w:style>
   <w:style w:type="table" w:default="1" w:styleId="a1">
@@ -15885,7 +14994,7 @@
 </file>
 
 <file path=customXml/itemProps1.xml><?xml version="1.0" encoding="utf-8"?>
-<ds:datastoreItem xmlns:ds="http://schemas.openxmlformats.org/officeDocument/2006/customXml" ds:itemID="{D5C52B53-4E0B-44C2-8BF1-C256EB7DA441}">
+<ds:datastoreItem xmlns:ds="http://schemas.openxmlformats.org/officeDocument/2006/customXml" ds:itemID="{A992B313-2D4F-4ECC-9D24-7F7B00E4C6AE}">
   <ds:schemaRefs>
     <ds:schemaRef ds:uri="http://schemas.openxmlformats.org/officeDocument/2006/bibliography"/>
   </ds:schemaRefs>

</xml_diff>

<commit_message>
docs(note): describe devtools - Java language
</commit_message>
<xml_diff>
--- a/Собранные данные.docx
+++ b/Собранные данные.docx
@@ -263,12 +263,74 @@
         <w:spacing w:after="160" w:line="259" w:lineRule="auto"/>
         <w:ind w:firstLine="0"/>
         <w:jc w:val="both"/>
+        <w:rPr>
+          <w:lang w:val="en-US"/>
+        </w:rPr>
       </w:pPr>
       <w:r>
         <w:rPr>
           <w:lang w:val="en-US"/>
         </w:rPr>
         <w:t>POI</w:t>
+      </w:r>
+    </w:p>
+    <w:p>
+      <w:pPr>
+        <w:spacing w:after="160" w:line="259" w:lineRule="auto"/>
+        <w:ind w:firstLine="0"/>
+        <w:jc w:val="both"/>
+        <w:rPr>
+          <w:lang w:val="en-US"/>
+        </w:rPr>
+      </w:pPr>
+      <w:r>
+        <w:rPr>
+          <w:lang w:val="en-US"/>
+        </w:rPr>
+        <w:t>JVM</w:t>
+      </w:r>
+    </w:p>
+    <w:p>
+      <w:pPr>
+        <w:spacing w:after="160" w:line="259" w:lineRule="auto"/>
+        <w:ind w:firstLine="0"/>
+        <w:jc w:val="both"/>
+      </w:pPr>
+      <w:r>
+        <w:rPr>
+          <w:lang w:val="en-US"/>
+        </w:rPr>
+        <w:t>JRE</w:t>
+      </w:r>
+    </w:p>
+    <w:p>
+      <w:pPr>
+        <w:spacing w:after="160" w:line="259" w:lineRule="auto"/>
+        <w:ind w:firstLine="0"/>
+        <w:jc w:val="both"/>
+        <w:rPr>
+          <w:lang w:val="en-US"/>
+        </w:rPr>
+      </w:pPr>
+      <w:r>
+        <w:rPr>
+          <w:lang w:val="en-US"/>
+        </w:rPr>
+        <w:t>JavaFX</w:t>
+      </w:r>
+    </w:p>
+    <w:p>
+      <w:pPr>
+        <w:spacing w:after="160" w:line="259" w:lineRule="auto"/>
+        <w:ind w:firstLine="0"/>
+        <w:jc w:val="both"/>
+      </w:pPr>
+      <w:r>
+        <w:rPr>
+          <w:szCs w:val="28"/>
+          <w:lang w:val="en-US"/>
+        </w:rPr>
+        <w:t>FXML</w:t>
       </w:r>
     </w:p>
     <w:p>
@@ -361,7 +423,7 @@
             </w:rPr>
             <w:fldChar w:fldCharType="separate"/>
           </w:r>
-          <w:hyperlink w:anchor="_Toc3843117" w:history="1">
+          <w:hyperlink w:anchor="_Toc5530844" w:history="1">
             <w:r>
               <w:rPr>
                 <w:rStyle w:val="ae"/>
@@ -389,7 +451,7 @@
                 <w:noProof/>
                 <w:webHidden/>
               </w:rPr>
-              <w:instrText xml:space="preserve"> PAGEREF _Toc3843117 \h </w:instrText>
+              <w:instrText xml:space="preserve"> PAGEREF _Toc5530844 \h </w:instrText>
             </w:r>
             <w:r>
               <w:rPr>
@@ -430,7 +492,7 @@
               <w:lang w:eastAsia="ru-RU"/>
             </w:rPr>
           </w:pPr>
-          <w:hyperlink w:anchor="_Toc3843118" w:history="1">
+          <w:hyperlink w:anchor="_Toc5530845" w:history="1">
             <w:r>
               <w:rPr>
                 <w:rStyle w:val="ae"/>
@@ -459,7 +521,7 @@
                 <w:noProof/>
                 <w:webHidden/>
               </w:rPr>
-              <w:instrText xml:space="preserve"> PAGEREF _Toc3843118 \h </w:instrText>
+              <w:instrText xml:space="preserve"> PAGEREF _Toc5530845 \h </w:instrText>
             </w:r>
             <w:r>
               <w:rPr>
@@ -500,7 +562,7 @@
               <w:lang w:eastAsia="ru-RU"/>
             </w:rPr>
           </w:pPr>
-          <w:hyperlink w:anchor="_Toc3843119" w:history="1">
+          <w:hyperlink w:anchor="_Toc5530846" w:history="1">
             <w:r>
               <w:rPr>
                 <w:rStyle w:val="ae"/>
@@ -529,7 +591,7 @@
                 <w:noProof/>
                 <w:webHidden/>
               </w:rPr>
-              <w:instrText xml:space="preserve"> PAGEREF _Toc3843119 \h </w:instrText>
+              <w:instrText xml:space="preserve"> PAGEREF _Toc5530846 \h </w:instrText>
             </w:r>
             <w:r>
               <w:rPr>
@@ -570,7 +632,7 @@
               <w:lang w:eastAsia="ru-RU"/>
             </w:rPr>
           </w:pPr>
-          <w:hyperlink w:anchor="_Toc3843120" w:history="1">
+          <w:hyperlink w:anchor="_Toc5530847" w:history="1">
             <w:r>
               <w:rPr>
                 <w:rStyle w:val="ae"/>
@@ -609,7 +671,7 @@
                 <w:noProof/>
                 <w:webHidden/>
               </w:rPr>
-              <w:instrText xml:space="preserve"> PAGEREF _Toc3843120 \h </w:instrText>
+              <w:instrText xml:space="preserve"> PAGEREF _Toc5530847 \h </w:instrText>
             </w:r>
             <w:r>
               <w:rPr>
@@ -653,7 +715,7 @@
               <w:lang w:eastAsia="ru-RU"/>
             </w:rPr>
           </w:pPr>
-          <w:hyperlink w:anchor="_Toc3843121" w:history="1">
+          <w:hyperlink w:anchor="_Toc5530848" w:history="1">
             <w:r>
               <w:rPr>
                 <w:rStyle w:val="ae"/>
@@ -688,7 +750,7 @@
                 <w:noProof/>
                 <w:webHidden/>
               </w:rPr>
-              <w:instrText xml:space="preserve"> PAGEREF _Toc3843121 \h </w:instrText>
+              <w:instrText xml:space="preserve"> PAGEREF _Toc5530848 \h </w:instrText>
             </w:r>
             <w:r>
               <w:rPr>
@@ -732,7 +794,7 @@
               <w:lang w:eastAsia="ru-RU"/>
             </w:rPr>
           </w:pPr>
-          <w:hyperlink w:anchor="_Toc3843122" w:history="1">
+          <w:hyperlink w:anchor="_Toc5530849" w:history="1">
             <w:r>
               <w:rPr>
                 <w:rStyle w:val="ae"/>
@@ -759,7 +821,7 @@
                 <w:noProof/>
                 <w:webHidden/>
               </w:rPr>
-              <w:instrText xml:space="preserve"> PAGEREF _Toc3843122 \h </w:instrText>
+              <w:instrText xml:space="preserve"> PAGEREF _Toc5530849 \h </w:instrText>
             </w:r>
             <w:r>
               <w:rPr>
@@ -800,7 +862,7 @@
               <w:lang w:eastAsia="ru-RU"/>
             </w:rPr>
           </w:pPr>
-          <w:hyperlink w:anchor="_Toc3843123" w:history="1">
+          <w:hyperlink w:anchor="_Toc5530850" w:history="1">
             <w:r>
               <w:rPr>
                 <w:rStyle w:val="ae"/>
@@ -829,7 +891,7 @@
                 <w:noProof/>
                 <w:webHidden/>
               </w:rPr>
-              <w:instrText xml:space="preserve"> PAGEREF _Toc3843123 \h </w:instrText>
+              <w:instrText xml:space="preserve"> PAGEREF _Toc5530850 \h </w:instrText>
             </w:r>
             <w:r>
               <w:rPr>
@@ -873,7 +935,7 @@
               <w:lang w:eastAsia="ru-RU"/>
             </w:rPr>
           </w:pPr>
-          <w:hyperlink w:anchor="_Toc3843124" w:history="1">
+          <w:hyperlink w:anchor="_Toc5530851" w:history="1">
             <w:r>
               <w:rPr>
                 <w:rStyle w:val="ae"/>
@@ -900,7 +962,7 @@
                 <w:noProof/>
                 <w:webHidden/>
               </w:rPr>
-              <w:instrText xml:space="preserve"> PAGEREF _Toc3843124 \h </w:instrText>
+              <w:instrText xml:space="preserve"> PAGEREF _Toc5530851 \h </w:instrText>
             </w:r>
             <w:r>
               <w:rPr>
@@ -944,7 +1006,7 @@
               <w:lang w:eastAsia="ru-RU"/>
             </w:rPr>
           </w:pPr>
-          <w:hyperlink w:anchor="_Toc3843125" w:history="1">
+          <w:hyperlink w:anchor="_Toc5530852" w:history="1">
             <w:r>
               <w:rPr>
                 <w:rStyle w:val="ae"/>
@@ -971,7 +1033,7 @@
                 <w:noProof/>
                 <w:webHidden/>
               </w:rPr>
-              <w:instrText xml:space="preserve"> PAGEREF _Toc3843125 \h </w:instrText>
+              <w:instrText xml:space="preserve"> PAGEREF _Toc5530852 \h </w:instrText>
             </w:r>
             <w:r>
               <w:rPr>
@@ -1015,7 +1077,7 @@
               <w:lang w:eastAsia="ru-RU"/>
             </w:rPr>
           </w:pPr>
-          <w:hyperlink w:anchor="_Toc3843126" w:history="1">
+          <w:hyperlink w:anchor="_Toc5530853" w:history="1">
             <w:r>
               <w:rPr>
                 <w:rStyle w:val="ae"/>
@@ -1042,7 +1104,7 @@
                 <w:noProof/>
                 <w:webHidden/>
               </w:rPr>
-              <w:instrText xml:space="preserve"> PAGEREF _Toc3843126 \h </w:instrText>
+              <w:instrText xml:space="preserve"> PAGEREF _Toc5530853 \h </w:instrText>
             </w:r>
             <w:r>
               <w:rPr>
@@ -1086,7 +1148,7 @@
               <w:lang w:eastAsia="ru-RU"/>
             </w:rPr>
           </w:pPr>
-          <w:hyperlink w:anchor="_Toc3843127" w:history="1">
+          <w:hyperlink w:anchor="_Toc5530854" w:history="1">
             <w:r>
               <w:rPr>
                 <w:rStyle w:val="ae"/>
@@ -1113,7 +1175,7 @@
                 <w:noProof/>
                 <w:webHidden/>
               </w:rPr>
-              <w:instrText xml:space="preserve"> PAGEREF _Toc3843127 \h </w:instrText>
+              <w:instrText xml:space="preserve"> PAGEREF _Toc5530854 \h </w:instrText>
             </w:r>
             <w:r>
               <w:rPr>
@@ -1155,7 +1217,7 @@
               <w:lang w:eastAsia="ru-RU"/>
             </w:rPr>
           </w:pPr>
-          <w:hyperlink w:anchor="_Toc3843128" w:history="1">
+          <w:hyperlink w:anchor="_Toc5530855" w:history="1">
             <w:r>
               <w:rPr>
                 <w:rStyle w:val="ae"/>
@@ -1182,7 +1244,7 @@
                 <w:noProof/>
                 <w:webHidden/>
               </w:rPr>
-              <w:instrText xml:space="preserve"> PAGEREF _Toc3843128 \h </w:instrText>
+              <w:instrText xml:space="preserve"> PAGEREF _Toc5530855 \h </w:instrText>
             </w:r>
             <w:r>
               <w:rPr>
@@ -1223,7 +1285,7 @@
               <w:lang w:eastAsia="ru-RU"/>
             </w:rPr>
           </w:pPr>
-          <w:hyperlink w:anchor="_Toc3843129" w:history="1">
+          <w:hyperlink w:anchor="_Toc5530856" w:history="1">
             <w:r>
               <w:rPr>
                 <w:rStyle w:val="ae"/>
@@ -1250,7 +1312,7 @@
                 <w:noProof/>
                 <w:webHidden/>
               </w:rPr>
-              <w:instrText xml:space="preserve"> PAGEREF _Toc3843129 \h </w:instrText>
+              <w:instrText xml:space="preserve"> PAGEREF _Toc5530856 \h </w:instrText>
             </w:r>
             <w:r>
               <w:rPr>
@@ -1291,7 +1353,7 @@
               <w:lang w:eastAsia="ru-RU"/>
             </w:rPr>
           </w:pPr>
-          <w:hyperlink w:anchor="_Toc3843130" w:history="1">
+          <w:hyperlink w:anchor="_Toc5530857" w:history="1">
             <w:r>
               <w:rPr>
                 <w:rStyle w:val="ae"/>
@@ -1318,7 +1380,7 @@
                 <w:noProof/>
                 <w:webHidden/>
               </w:rPr>
-              <w:instrText xml:space="preserve"> PAGEREF _Toc3843130 \h </w:instrText>
+              <w:instrText xml:space="preserve"> PAGEREF _Toc5530857 \h </w:instrText>
             </w:r>
             <w:r>
               <w:rPr>
@@ -1359,7 +1421,7 @@
               <w:lang w:eastAsia="ru-RU"/>
             </w:rPr>
           </w:pPr>
-          <w:hyperlink w:anchor="_Toc3843131" w:history="1">
+          <w:hyperlink w:anchor="_Toc5530858" w:history="1">
             <w:r>
               <w:rPr>
                 <w:rStyle w:val="ae"/>
@@ -1386,7 +1448,7 @@
                 <w:noProof/>
                 <w:webHidden/>
               </w:rPr>
-              <w:instrText xml:space="preserve"> PAGEREF _Toc3843131 \h </w:instrText>
+              <w:instrText xml:space="preserve"> PAGEREF _Toc5530858 \h </w:instrText>
             </w:r>
             <w:r>
               <w:rPr>
@@ -1427,13 +1489,15 @@
               <w:lang w:eastAsia="ru-RU"/>
             </w:rPr>
           </w:pPr>
-          <w:hyperlink w:anchor="_Toc3843132" w:history="1">
+          <w:hyperlink w:anchor="_Toc5530859" w:history="1">
             <w:r>
               <w:rPr>
                 <w:rStyle w:val="ae"/>
-                <w:noProof/>
-              </w:rPr>
-              <w:t>2.4. Минимальные требования к продукту</w:t>
+                <w:bCs/>
+                <w:iCs/>
+                <w:noProof/>
+              </w:rPr>
+              <w:t>2.4. Функциональные возможности программы</w:t>
             </w:r>
             <w:r>
               <w:rPr>
@@ -1454,7 +1518,7 @@
                 <w:noProof/>
                 <w:webHidden/>
               </w:rPr>
-              <w:instrText xml:space="preserve"> PAGEREF _Toc3843132 \h </w:instrText>
+              <w:instrText xml:space="preserve"> PAGEREF _Toc5530859 \h </w:instrText>
             </w:r>
             <w:r>
               <w:rPr>
@@ -1495,7 +1559,7 @@
               <w:lang w:eastAsia="ru-RU"/>
             </w:rPr>
           </w:pPr>
-          <w:hyperlink w:anchor="_Toc3843133" w:history="1">
+          <w:hyperlink w:anchor="_Toc5530860" w:history="1">
             <w:r>
               <w:rPr>
                 <w:rStyle w:val="ae"/>
@@ -1503,7 +1567,7 @@
                 <w:iCs/>
                 <w:noProof/>
               </w:rPr>
-              <w:t>2.5. Шаблон Основные задачи программного продукта для учёта аренды</w:t>
+              <w:t>2.5. Подробное описание требований к функционалу</w:t>
             </w:r>
             <w:r>
               <w:rPr>
@@ -1524,147 +1588,7 @@
                 <w:noProof/>
                 <w:webHidden/>
               </w:rPr>
-              <w:instrText xml:space="preserve"> PAGEREF _Toc3843133 \h </w:instrText>
-            </w:r>
-            <w:r>
-              <w:rPr>
-                <w:noProof/>
-                <w:webHidden/>
-              </w:rPr>
-            </w:r>
-            <w:r>
-              <w:rPr>
-                <w:noProof/>
-                <w:webHidden/>
-              </w:rPr>
-              <w:fldChar w:fldCharType="separate"/>
-            </w:r>
-            <w:r>
-              <w:rPr>
-                <w:noProof/>
-                <w:webHidden/>
-              </w:rPr>
-              <w:t>15</w:t>
-            </w:r>
-            <w:r>
-              <w:rPr>
-                <w:noProof/>
-                <w:webHidden/>
-              </w:rPr>
-              <w:fldChar w:fldCharType="end"/>
-            </w:r>
-          </w:hyperlink>
-        </w:p>
-        <w:p>
-          <w:pPr>
-            <w:pStyle w:val="22"/>
-            <w:rPr>
-              <w:rFonts w:asciiTheme="minorHAnsi" w:eastAsiaTheme="minorEastAsia" w:hAnsiTheme="minorHAnsi"/>
-              <w:noProof/>
-              <w:sz w:val="22"/>
-              <w:lang w:eastAsia="ru-RU"/>
-            </w:rPr>
-          </w:pPr>
-          <w:hyperlink w:anchor="_Toc3843134" w:history="1">
-            <w:r>
-              <w:rPr>
-                <w:rStyle w:val="ae"/>
-                <w:bCs/>
-                <w:iCs/>
-                <w:noProof/>
-              </w:rPr>
-              <w:t>2.6. Функциональные возможности программы</w:t>
-            </w:r>
-            <w:r>
-              <w:rPr>
-                <w:noProof/>
-                <w:webHidden/>
-              </w:rPr>
-              <w:tab/>
-            </w:r>
-            <w:r>
-              <w:rPr>
-                <w:noProof/>
-                <w:webHidden/>
-              </w:rPr>
-              <w:fldChar w:fldCharType="begin"/>
-            </w:r>
-            <w:r>
-              <w:rPr>
-                <w:noProof/>
-                <w:webHidden/>
-              </w:rPr>
-              <w:instrText xml:space="preserve"> PAGEREF _Toc3843134 \h </w:instrText>
-            </w:r>
-            <w:r>
-              <w:rPr>
-                <w:noProof/>
-                <w:webHidden/>
-              </w:rPr>
-            </w:r>
-            <w:r>
-              <w:rPr>
-                <w:noProof/>
-                <w:webHidden/>
-              </w:rPr>
-              <w:fldChar w:fldCharType="separate"/>
-            </w:r>
-            <w:r>
-              <w:rPr>
-                <w:noProof/>
-                <w:webHidden/>
-              </w:rPr>
-              <w:t>15</w:t>
-            </w:r>
-            <w:r>
-              <w:rPr>
-                <w:noProof/>
-                <w:webHidden/>
-              </w:rPr>
-              <w:fldChar w:fldCharType="end"/>
-            </w:r>
-          </w:hyperlink>
-        </w:p>
-        <w:p>
-          <w:pPr>
-            <w:pStyle w:val="22"/>
-            <w:rPr>
-              <w:rFonts w:asciiTheme="minorHAnsi" w:eastAsiaTheme="minorEastAsia" w:hAnsiTheme="minorHAnsi"/>
-              <w:noProof/>
-              <w:sz w:val="22"/>
-              <w:lang w:eastAsia="ru-RU"/>
-            </w:rPr>
-          </w:pPr>
-          <w:hyperlink w:anchor="_Toc3843135" w:history="1">
-            <w:r>
-              <w:rPr>
-                <w:rStyle w:val="ae"/>
-                <w:bCs/>
-                <w:iCs/>
-                <w:noProof/>
-              </w:rPr>
-              <w:t>2.7. Подробное описание требований к функционалу</w:t>
-            </w:r>
-            <w:r>
-              <w:rPr>
-                <w:noProof/>
-                <w:webHidden/>
-              </w:rPr>
-              <w:tab/>
-            </w:r>
-            <w:r>
-              <w:rPr>
-                <w:noProof/>
-                <w:webHidden/>
-              </w:rPr>
-              <w:fldChar w:fldCharType="begin"/>
-            </w:r>
-            <w:r>
-              <w:rPr>
-                <w:noProof/>
-                <w:webHidden/>
-              </w:rPr>
-              <w:instrText xml:space="preserve"> PAGEREF _Toc3843135 \h </w:instrText>
+              <w:instrText xml:space="preserve"> PAGEREF _Toc5530860 \h </w:instrText>
             </w:r>
             <w:r>
               <w:rPr>
@@ -1706,7 +1630,7 @@
               <w:lang w:eastAsia="ru-RU"/>
             </w:rPr>
           </w:pPr>
-          <w:hyperlink w:anchor="_Toc3843136" w:history="1">
+          <w:hyperlink w:anchor="_Toc5530861" w:history="1">
             <w:r>
               <w:rPr>
                 <w:rStyle w:val="ae"/>
@@ -1734,7 +1658,7 @@
                 <w:noProof/>
                 <w:webHidden/>
               </w:rPr>
-              <w:instrText xml:space="preserve"> PAGEREF _Toc3843136 \h </w:instrText>
+              <w:instrText xml:space="preserve"> PAGEREF _Toc5530861 \h </w:instrText>
             </w:r>
             <w:r>
               <w:rPr>
@@ -1754,7 +1678,7 @@
                 <w:noProof/>
                 <w:webHidden/>
               </w:rPr>
-              <w:t>17</w:t>
+              <w:t>18</w:t>
             </w:r>
             <w:r>
               <w:rPr>
@@ -1775,7 +1699,7 @@
               <w:lang w:eastAsia="ru-RU"/>
             </w:rPr>
           </w:pPr>
-          <w:hyperlink w:anchor="_Toc3843137" w:history="1">
+          <w:hyperlink w:anchor="_Toc5530862" w:history="1">
             <w:r>
               <w:rPr>
                 <w:rStyle w:val="ae"/>
@@ -1802,7 +1726,7 @@
                 <w:noProof/>
                 <w:webHidden/>
               </w:rPr>
-              <w:instrText xml:space="preserve"> PAGEREF _Toc3843137 \h </w:instrText>
+              <w:instrText xml:space="preserve"> PAGEREF _Toc5530862 \h </w:instrText>
             </w:r>
             <w:r>
               <w:rPr>
@@ -1822,7 +1746,7 @@
                 <w:noProof/>
                 <w:webHidden/>
               </w:rPr>
-              <w:t>17</w:t>
+              <w:t>18</w:t>
             </w:r>
             <w:r>
               <w:rPr>
@@ -1843,7 +1767,7 @@
               <w:lang w:eastAsia="ru-RU"/>
             </w:rPr>
           </w:pPr>
-          <w:hyperlink w:anchor="_Toc3843138" w:history="1">
+          <w:hyperlink w:anchor="_Toc5530863" w:history="1">
             <w:r>
               <w:rPr>
                 <w:rStyle w:val="ae"/>
@@ -1870,7 +1794,7 @@
                 <w:noProof/>
                 <w:webHidden/>
               </w:rPr>
-              <w:instrText xml:space="preserve"> PAGEREF _Toc3843138 \h </w:instrText>
+              <w:instrText xml:space="preserve"> PAGEREF _Toc5530863 \h </w:instrText>
             </w:r>
             <w:r>
               <w:rPr>
@@ -1890,7 +1814,7 @@
                 <w:noProof/>
                 <w:webHidden/>
               </w:rPr>
-              <w:t>17</w:t>
+              <w:t>18</w:t>
             </w:r>
             <w:r>
               <w:rPr>
@@ -1911,65 +1835,34 @@
               <w:lang w:eastAsia="ru-RU"/>
             </w:rPr>
           </w:pPr>
-          <w:hyperlink w:anchor="_Toc3843139" w:history="1">
+          <w:hyperlink w:anchor="_Toc5530864" w:history="1">
             <w:r>
               <w:rPr>
                 <w:rStyle w:val="ae"/>
                 <w:noProof/>
               </w:rPr>
-              <w:t xml:space="preserve">3.3. Разбор решений об использовании стека технологий: </w:t>
+              <w:t>3.3. Разбор решени</w:t>
             </w:r>
             <w:r>
               <w:rPr>
                 <w:rStyle w:val="ae"/>
                 <w:noProof/>
+              </w:rPr>
+              <w:t>й</w:t>
+            </w:r>
+            <w:r>
+              <w:rPr>
+                <w:rStyle w:val="ae"/>
+                <w:noProof/>
+              </w:rPr>
+              <w:t xml:space="preserve"> об использовании стека технологий, библиотеки для взаимодействия с </w:t>
+            </w:r>
+            <w:r>
+              <w:rPr>
+                <w:rStyle w:val="ae"/>
+                <w:noProof/>
                 <w:lang w:val="en-US"/>
               </w:rPr>
-              <w:t>java</w:t>
-            </w:r>
-            <w:r>
-              <w:rPr>
-                <w:rStyle w:val="ae"/>
-                <w:noProof/>
-              </w:rPr>
-              <w:t xml:space="preserve"> </w:t>
-            </w:r>
-            <w:r>
-              <w:rPr>
-                <w:rStyle w:val="ae"/>
-                <w:noProof/>
-                <w:lang w:val="en-US"/>
-              </w:rPr>
-              <w:t>javafx</w:t>
-            </w:r>
-            <w:r>
-              <w:rPr>
-                <w:rStyle w:val="ae"/>
-                <w:noProof/>
-              </w:rPr>
-              <w:t xml:space="preserve"> </w:t>
-            </w:r>
-            <w:r>
-              <w:rPr>
-                <w:rStyle w:val="ae"/>
-                <w:noProof/>
-                <w:lang w:val="en-US"/>
-              </w:rPr>
-              <w:t>fxml</w:t>
-            </w:r>
-            <w:r>
-              <w:rPr>
-                <w:rStyle w:val="ae"/>
-                <w:noProof/>
-              </w:rPr>
-              <w:t xml:space="preserve">, библиотеки для взаимодействия с </w:t>
-            </w:r>
-            <w:r>
-              <w:rPr>
-                <w:rStyle w:val="ae"/>
-                <w:noProof/>
-                <w:lang w:val="en-US"/>
-              </w:rPr>
               <w:t>excel</w:t>
             </w:r>
             <w:r>
@@ -1991,7 +1884,7 @@
                 <w:noProof/>
                 <w:webHidden/>
               </w:rPr>
-              <w:instrText xml:space="preserve"> PAGEREF _Toc3843139 \h </w:instrText>
+              <w:instrText xml:space="preserve"> PAGEREF _Toc5530864 \h </w:instrText>
             </w:r>
             <w:r>
               <w:rPr>
@@ -2011,7 +1904,7 @@
                 <w:noProof/>
                 <w:webHidden/>
               </w:rPr>
-              <w:t>17</w:t>
+              <w:t>19</w:t>
             </w:r>
             <w:r>
               <w:rPr>
@@ -2032,7 +1925,7 @@
               <w:lang w:eastAsia="ru-RU"/>
             </w:rPr>
           </w:pPr>
-          <w:hyperlink w:anchor="_Toc3843140" w:history="1">
+          <w:hyperlink w:anchor="_Toc5530865" w:history="1">
             <w:r>
               <w:rPr>
                 <w:rStyle w:val="ae"/>
@@ -2112,7 +2005,7 @@
                 <w:noProof/>
                 <w:webHidden/>
               </w:rPr>
-              <w:instrText xml:space="preserve"> PAGEREF _Toc3843140 \h </w:instrText>
+              <w:instrText xml:space="preserve"> PAGEREF _Toc5530865 \h </w:instrText>
             </w:r>
             <w:r>
               <w:rPr>
@@ -2132,7 +2025,7 @@
                 <w:noProof/>
                 <w:webHidden/>
               </w:rPr>
-              <w:t>18</w:t>
+              <w:t>20</w:t>
             </w:r>
             <w:r>
               <w:rPr>
@@ -2153,7 +2046,7 @@
               <w:lang w:eastAsia="ru-RU"/>
             </w:rPr>
           </w:pPr>
-          <w:hyperlink w:anchor="_Toc3843141" w:history="1">
+          <w:hyperlink w:anchor="_Toc5530866" w:history="1">
             <w:r>
               <w:rPr>
                 <w:rStyle w:val="ae"/>
@@ -2195,7 +2088,7 @@
                 <w:noProof/>
                 <w:webHidden/>
               </w:rPr>
-              <w:instrText xml:space="preserve"> PAGEREF _Toc3843141 \h </w:instrText>
+              <w:instrText xml:space="preserve"> PAGEREF _Toc5530866 \h </w:instrText>
             </w:r>
             <w:r>
               <w:rPr>
@@ -2215,7 +2108,7 @@
                 <w:noProof/>
                 <w:webHidden/>
               </w:rPr>
-              <w:t>18</w:t>
+              <w:t>20</w:t>
             </w:r>
             <w:r>
               <w:rPr>
@@ -2237,7 +2130,7 @@
               <w:lang w:eastAsia="ru-RU"/>
             </w:rPr>
           </w:pPr>
-          <w:hyperlink w:anchor="_Toc3843142" w:history="1">
+          <w:hyperlink w:anchor="_Toc5530867" w:history="1">
             <w:r>
               <w:rPr>
                 <w:rStyle w:val="ae"/>
@@ -2265,7 +2158,7 @@
                 <w:noProof/>
                 <w:webHidden/>
               </w:rPr>
-              <w:instrText xml:space="preserve"> PAGEREF _Toc3843142 \h </w:instrText>
+              <w:instrText xml:space="preserve"> PAGEREF _Toc5530867 \h </w:instrText>
             </w:r>
             <w:r>
               <w:rPr>
@@ -2285,7 +2178,7 @@
                 <w:noProof/>
                 <w:webHidden/>
               </w:rPr>
-              <w:t>19</w:t>
+              <w:t>22</w:t>
             </w:r>
             <w:r>
               <w:rPr>
@@ -2307,7 +2200,7 @@
               <w:lang w:eastAsia="ru-RU"/>
             </w:rPr>
           </w:pPr>
-          <w:hyperlink w:anchor="_Toc3843143" w:history="1">
+          <w:hyperlink w:anchor="_Toc5530868" w:history="1">
             <w:r>
               <w:rPr>
                 <w:rStyle w:val="ae"/>
@@ -2334,7 +2227,7 @@
                 <w:noProof/>
                 <w:webHidden/>
               </w:rPr>
-              <w:instrText xml:space="preserve"> PAGEREF _Toc3843143 \h </w:instrText>
+              <w:instrText xml:space="preserve"> PAGEREF _Toc5530868 \h </w:instrText>
             </w:r>
             <w:r>
               <w:rPr>
@@ -2354,7 +2247,7 @@
                 <w:noProof/>
                 <w:webHidden/>
               </w:rPr>
-              <w:t>20</w:t>
+              <w:t>23</w:t>
             </w:r>
             <w:r>
               <w:rPr>
@@ -2375,7 +2268,7 @@
               <w:lang w:eastAsia="ru-RU"/>
             </w:rPr>
           </w:pPr>
-          <w:hyperlink w:anchor="_Toc3843144" w:history="1">
+          <w:hyperlink w:anchor="_Toc5530869" w:history="1">
             <w:r>
               <w:rPr>
                 <w:rStyle w:val="ae"/>
@@ -2402,7 +2295,7 @@
                 <w:noProof/>
                 <w:webHidden/>
               </w:rPr>
-              <w:instrText xml:space="preserve"> PAGEREF _Toc3843144 \h </w:instrText>
+              <w:instrText xml:space="preserve"> PAGEREF _Toc5530869 \h </w:instrText>
             </w:r>
             <w:r>
               <w:rPr>
@@ -2422,7 +2315,7 @@
                 <w:noProof/>
                 <w:webHidden/>
               </w:rPr>
-              <w:t>20</w:t>
+              <w:t>23</w:t>
             </w:r>
             <w:r>
               <w:rPr>
@@ -2443,7 +2336,7 @@
               <w:lang w:eastAsia="ru-RU"/>
             </w:rPr>
           </w:pPr>
-          <w:hyperlink w:anchor="_Toc3843145" w:history="1">
+          <w:hyperlink w:anchor="_Toc5530870" w:history="1">
             <w:r>
               <w:rPr>
                 <w:rStyle w:val="ae"/>
@@ -2470,7 +2363,7 @@
                 <w:noProof/>
                 <w:webHidden/>
               </w:rPr>
-              <w:instrText xml:space="preserve"> PAGEREF _Toc3843145 \h </w:instrText>
+              <w:instrText xml:space="preserve"> PAGEREF _Toc5530870 \h </w:instrText>
             </w:r>
             <w:r>
               <w:rPr>
@@ -2490,7 +2383,7 @@
                 <w:noProof/>
                 <w:webHidden/>
               </w:rPr>
-              <w:t>20</w:t>
+              <w:t>23</w:t>
             </w:r>
             <w:r>
               <w:rPr>
@@ -2511,7 +2404,7 @@
               <w:lang w:eastAsia="ru-RU"/>
             </w:rPr>
           </w:pPr>
-          <w:hyperlink w:anchor="_Toc3843146" w:history="1">
+          <w:hyperlink w:anchor="_Toc5530871" w:history="1">
             <w:r>
               <w:rPr>
                 <w:rStyle w:val="ae"/>
@@ -2538,7 +2431,7 @@
                 <w:noProof/>
                 <w:webHidden/>
               </w:rPr>
-              <w:instrText xml:space="preserve"> PAGEREF _Toc3843146 \h </w:instrText>
+              <w:instrText xml:space="preserve"> PAGEREF _Toc5530871 \h </w:instrText>
             </w:r>
             <w:r>
               <w:rPr>
@@ -2558,7 +2451,7 @@
                 <w:noProof/>
                 <w:webHidden/>
               </w:rPr>
-              <w:t>22</w:t>
+              <w:t>25</w:t>
             </w:r>
             <w:r>
               <w:rPr>
@@ -2580,7 +2473,7 @@
               <w:lang w:eastAsia="ru-RU"/>
             </w:rPr>
           </w:pPr>
-          <w:hyperlink w:anchor="_Toc3843147" w:history="1">
+          <w:hyperlink w:anchor="_Toc5530872" w:history="1">
             <w:r>
               <w:rPr>
                 <w:rStyle w:val="ae"/>
@@ -2607,7 +2500,7 @@
                 <w:noProof/>
                 <w:webHidden/>
               </w:rPr>
-              <w:instrText xml:space="preserve"> PAGEREF _Toc3843147 \h </w:instrText>
+              <w:instrText xml:space="preserve"> PAGEREF _Toc5530872 \h </w:instrText>
             </w:r>
             <w:r>
               <w:rPr>
@@ -2627,7 +2520,7 @@
                 <w:noProof/>
                 <w:webHidden/>
               </w:rPr>
-              <w:t>23</w:t>
+              <w:t>26</w:t>
             </w:r>
             <w:r>
               <w:rPr>
@@ -3461,7 +3354,7 @@
         <w:lastRenderedPageBreak/>
         <w:t xml:space="preserve"> </w:t>
       </w:r>
-      <w:bookmarkStart w:id="2" w:name="_Toc3843117"/>
+      <w:bookmarkStart w:id="2" w:name="_Toc5530844"/>
       <w:bookmarkEnd w:id="0"/>
       <w:bookmarkEnd w:id="1"/>
       <w:r>
@@ -3502,7 +3395,7 @@
       </w:pPr>
       <w:bookmarkStart w:id="3" w:name="_Toc470596697"/>
       <w:bookmarkStart w:id="4" w:name="_Toc501371046"/>
-      <w:bookmarkStart w:id="5" w:name="_Toc3843118"/>
+      <w:bookmarkStart w:id="5" w:name="_Toc5530845"/>
       <w:r>
         <w:rPr>
           <w:bCs/>
@@ -3892,7 +3785,7 @@
       </w:r>
       <w:bookmarkStart w:id="6" w:name="_Toc470596698"/>
       <w:bookmarkStart w:id="7" w:name="_Toc501371047"/>
-      <w:bookmarkStart w:id="8" w:name="_Toc3843119"/>
+      <w:bookmarkStart w:id="8" w:name="_Toc5530846"/>
       <w:r>
         <w:rPr>
           <w:bCs/>
@@ -4180,7 +4073,7 @@
           <w:iCs/>
         </w:rPr>
       </w:pPr>
-      <w:bookmarkStart w:id="9" w:name="_Toc3843120"/>
+      <w:bookmarkStart w:id="9" w:name="_Toc5530847"/>
       <w:r>
         <w:rPr>
           <w:bCs/>
@@ -4211,7 +4104,7 @@
           <w:numId w:val="8"/>
         </w:numPr>
       </w:pPr>
-      <w:bookmarkStart w:id="10" w:name="_Toc3843121"/>
+      <w:bookmarkStart w:id="10" w:name="_Toc5530848"/>
       <w:r>
         <w:t xml:space="preserve">Описание ручного процесса </w:t>
       </w:r>
@@ -4264,7 +4157,23 @@
           <w:rFonts w:cs="Times New Roman"/>
           <w:szCs w:val="28"/>
         </w:rPr>
-        <w:t>расчета платы за саму аренду помещения, оборудования и коммунальные услуги. Этот расчет производится каждый месяц для каждого договора. По итогу, ежемесячные расчеты копируются в отдельные ведомости – накопительную, мемориальную,….</w:t>
+        <w:t xml:space="preserve">расчета платы за саму аренду помещения, оборудования и коммунальные услуги. Этот расчет производится каждый месяц для каждого договора. По итогу, ежемесячные расчеты копируются в отдельные ведомости – накопительную, </w:t>
+      </w:r>
+      <w:proofErr w:type="gramStart"/>
+      <w:r>
+        <w:rPr>
+          <w:rFonts w:cs="Times New Roman"/>
+          <w:szCs w:val="28"/>
+        </w:rPr>
+        <w:t>мемориальную,…</w:t>
+      </w:r>
+      <w:proofErr w:type="gramEnd"/>
+      <w:r>
+        <w:rPr>
+          <w:rFonts w:cs="Times New Roman"/>
+          <w:szCs w:val="28"/>
+        </w:rPr>
+        <w:t>.</w:t>
       </w:r>
     </w:p>
     <w:p>
@@ -4308,7 +4217,7 @@
           <w:numId w:val="8"/>
         </w:numPr>
       </w:pPr>
-      <w:bookmarkStart w:id="11" w:name="_Toc3843122"/>
+      <w:bookmarkStart w:id="11" w:name="_Toc5530849"/>
       <w:r>
         <w:t>Преимущества автоматизации</w:t>
       </w:r>
@@ -4570,7 +4479,7 @@
           <w:iCs/>
         </w:rPr>
       </w:pPr>
-      <w:bookmarkStart w:id="12" w:name="_Toc3843123"/>
+      <w:bookmarkStart w:id="12" w:name="_Toc5530850"/>
       <w:r>
         <w:rPr>
           <w:bCs/>
@@ -4603,9 +4512,17 @@
         </w:numPr>
         <w:jc w:val="both"/>
       </w:pPr>
-      <w:bookmarkStart w:id="13" w:name="_Toc3843124"/>
-      <w:r>
-        <w:t>1С:Предприятие 8.3.13.1513</w:t>
+      <w:bookmarkStart w:id="13" w:name="_Toc5530851"/>
+      <w:r>
+        <w:t>1</w:t>
+      </w:r>
+      <w:proofErr w:type="gramStart"/>
+      <w:r>
+        <w:t>С:Предприятие</w:t>
+      </w:r>
+      <w:proofErr w:type="gramEnd"/>
+      <w:r>
+        <w:t xml:space="preserve"> 8.3.13.1513</w:t>
       </w:r>
       <w:bookmarkEnd w:id="13"/>
     </w:p>
@@ -4620,15 +4537,31 @@
       </w:pPr>
       <w:r>
         <w:lastRenderedPageBreak/>
-        <w:t>Система программ «1С:Предприятие 8» включает в себя платформу и прикладные решения, разработанные на ее основе, для автоматизации деятельности организаций и частных лиц. Сама платформа не является программным продуктом для использования конечными пользователями, которые обычно работают с одним из многих прикладных решений (конфигураций), разработанных на данной платформе. Такой подход позволяет автоматизировать различные виды деятельности, используя единую технологическую платформу.</w:t>
-      </w:r>
-    </w:p>
-    <w:p>
-      <w:pPr>
-        <w:jc w:val="both"/>
-      </w:pPr>
-      <w:r>
-        <w:t>Гибкость платформы позволяет применять 1С:Предприятие 8 в самых разнообразных областях:</w:t>
+        <w:t>Система программ «1</w:t>
+      </w:r>
+      <w:proofErr w:type="gramStart"/>
+      <w:r>
+        <w:t>С:Предприятие</w:t>
+      </w:r>
+      <w:proofErr w:type="gramEnd"/>
+      <w:r>
+        <w:t xml:space="preserve"> 8» включает в себя платформу и прикладные решения, разработанные на ее основе, для автоматизации деятельности организаций и частных лиц. Сама платформа не является программным продуктом для использования конечными пользователями, которые обычно работают с одним из многих прикладных решений (конфигураций), разработанных на данной платформе. Такой подход позволяет автоматизировать различные виды деятельности, используя единую технологическую платформу.</w:t>
+      </w:r>
+    </w:p>
+    <w:p>
+      <w:pPr>
+        <w:jc w:val="both"/>
+      </w:pPr>
+      <w:r>
+        <w:t>Гибкость платформы позволяет применять 1</w:t>
+      </w:r>
+      <w:proofErr w:type="gramStart"/>
+      <w:r>
+        <w:t>С:Предприятие</w:t>
+      </w:r>
+      <w:proofErr w:type="gramEnd"/>
+      <w:r>
+        <w:t xml:space="preserve"> 8 в самых разнообразных областях:</w:t>
       </w:r>
     </w:p>
     <w:p>
@@ -4698,7 +4631,15 @@
         <w:jc w:val="both"/>
       </w:pPr>
       <w:r>
-        <w:t>широкие возможности для управленческого учета и построения аналитической отчетности, поддержка многовалютного учета;</w:t>
+        <w:t xml:space="preserve">широкие возможности для управленческого учета и построения аналитической отчетности, поддержка </w:t>
+      </w:r>
+      <w:proofErr w:type="spellStart"/>
+      <w:r>
+        <w:t>многовалютного</w:t>
+      </w:r>
+      <w:proofErr w:type="spellEnd"/>
+      <w:r>
+        <w:t xml:space="preserve"> учета;</w:t>
       </w:r>
     </w:p>
     <w:p>
@@ -4759,7 +4700,7 @@
         </w:numPr>
         <w:jc w:val="both"/>
       </w:pPr>
-      <w:bookmarkStart w:id="14" w:name="_Toc3843125"/>
+      <w:bookmarkStart w:id="14" w:name="_Toc5530852"/>
       <w:r>
         <w:t>1С: Аренда и управление недвижимостью</w:t>
       </w:r>
@@ -4798,7 +4739,15 @@
         <w:jc w:val="both"/>
       </w:pPr>
       <w:r>
-        <w:t>Продукт разработан на последней версии технологической платформы «1С:Предприятие 8» и выпускается в двух вариантах- на основе типовых конфигураций «Бухгалтерия предприятия» и «Управление производственным предприятием».</w:t>
+        <w:t>Продукт разработан на последней версии технологической платформы «1</w:t>
+      </w:r>
+      <w:proofErr w:type="gramStart"/>
+      <w:r>
+        <w:t>С:Предприятие</w:t>
+      </w:r>
+      <w:proofErr w:type="gramEnd"/>
+      <w:r>
+        <w:t xml:space="preserve"> 8» и выпускается в двух вариантах- на основе типовых конфигураций «Бухгалтерия предприятия» и «Управление производственным предприятием».</w:t>
       </w:r>
     </w:p>
     <w:p>
@@ -4921,7 +4870,7 @@
         </w:numPr>
         <w:jc w:val="both"/>
       </w:pPr>
-      <w:bookmarkStart w:id="15" w:name="_Toc3843126"/>
+      <w:bookmarkStart w:id="15" w:name="_Toc5530853"/>
       <w:r>
         <w:t>Недостатки конфигурации 1С: Аренда и управление недвижимостью</w:t>
       </w:r>
@@ -4979,8 +4928,13 @@
         <w:ind w:left="0" w:firstLine="709"/>
         <w:jc w:val="both"/>
       </w:pPr>
-      <w:r>
-        <w:t xml:space="preserve">Нагроможденность. Этот недостаток присутствует как в функциональном плане в виде довольно большого скопления функций и возможностей в одном месте, так и в визуальном плане – интерфейс непростой. </w:t>
+      <w:proofErr w:type="spellStart"/>
+      <w:r>
+        <w:t>Нагроможденность</w:t>
+      </w:r>
+      <w:proofErr w:type="spellEnd"/>
+      <w:r>
+        <w:t xml:space="preserve">. Этот недостаток присутствует как в функциональном плане в виде довольно большого скопления функций и возможностей в одном месте, так и в визуальном плане – интерфейс непростой. </w:t>
       </w:r>
     </w:p>
     <w:p>
@@ -4997,7 +4951,15 @@
         <w:t>Отсутствие узкой специализации. Система программ «1С: Предприятие» рассчитана на выполнение большого количества задач. В данной конфигурации «</w:t>
       </w:r>
       <w:r>
-        <w:t>1С:Аренда и управление недвижимостью</w:t>
+        <w:t>1</w:t>
+      </w:r>
+      <w:proofErr w:type="gramStart"/>
+      <w:r>
+        <w:t>С:Аренда</w:t>
+      </w:r>
+      <w:proofErr w:type="gramEnd"/>
+      <w:r>
+        <w:t xml:space="preserve"> и управление недвижимостью</w:t>
       </w:r>
       <w:r>
         <w:t>» есть огромное количество инструментов, которые не связаны напрямую с арендой, и которые сильно влияют на способность пользователей учиться пользоваться программой. Слишком большое количество нюансов в управлении арендой в том числе.</w:t>
@@ -5054,7 +5016,7 @@
         </w:numPr>
         <w:jc w:val="both"/>
       </w:pPr>
-      <w:bookmarkStart w:id="16" w:name="_Toc3843127"/>
+      <w:bookmarkStart w:id="16" w:name="_Toc5530854"/>
       <w:r>
         <w:t>П</w:t>
       </w:r>
@@ -5097,7 +5059,15 @@
       </w:pPr>
       <w:r>
         <w:lastRenderedPageBreak/>
-        <w:t>Узкая специализация. Возможность сосредоточиться на конкретной функциональности – аренде помещений. Это позволит избежать возможного испуга и недопониманий со стороны пользователя, который рассчитывает получить инструменты для решения своих задач, а по итогу получает сборник из множества намешанных возможностей.</w:t>
+        <w:t xml:space="preserve">Узкая специализация. Возможность сосредоточиться на конкретной функциональности – аренде помещений. Это позволит избежать возможного испуга и </w:t>
+      </w:r>
+      <w:proofErr w:type="spellStart"/>
+      <w:r>
+        <w:t>недопониманий</w:t>
+      </w:r>
+      <w:proofErr w:type="spellEnd"/>
+      <w:r>
+        <w:t xml:space="preserve"> со стороны пользователя, который рассчитывает получить инструменты для решения своих задач, а по итогу получает сборник из множества намешанных возможностей.</w:t>
       </w:r>
     </w:p>
     <w:p>
@@ -5111,7 +5081,15 @@
         <w:jc w:val="both"/>
       </w:pPr>
       <w:r>
-        <w:t>Простота в обучении и легкий интерфейс, понятный и удобный для простых пользователей. Использование присущих предметной области терминов, минимализм в управлении и функционале отвергает возможную путанницу в работе приложения.</w:t>
+        <w:t xml:space="preserve">Простота в обучении и легкий интерфейс, понятный и удобный для простых пользователей. Использование присущих предметной области терминов, минимализм в управлении и функционале отвергает возможную </w:t>
+      </w:r>
+      <w:proofErr w:type="spellStart"/>
+      <w:r>
+        <w:t>путанницу</w:t>
+      </w:r>
+      <w:proofErr w:type="spellEnd"/>
+      <w:r>
+        <w:t xml:space="preserve"> в работе приложения.</w:t>
       </w:r>
     </w:p>
     <w:p>
@@ -5200,7 +5178,7 @@
           <w:szCs w:val="28"/>
         </w:rPr>
       </w:pPr>
-      <w:bookmarkStart w:id="17" w:name="_Toc3843128"/>
+      <w:bookmarkStart w:id="17" w:name="_Toc5530855"/>
       <w:r>
         <w:rPr>
           <w:szCs w:val="28"/>
@@ -5225,7 +5203,7 @@
       <w:bookmarkStart w:id="19" w:name="_Toc422295250"/>
       <w:bookmarkStart w:id="20" w:name="_Toc470596700"/>
       <w:bookmarkStart w:id="21" w:name="_Toc501371049"/>
-      <w:bookmarkStart w:id="22" w:name="_Toc3843129"/>
+      <w:bookmarkStart w:id="22" w:name="_Toc5530856"/>
       <w:r>
         <w:t>Входные данные</w:t>
       </w:r>
@@ -5385,7 +5363,21 @@
         <w:rPr>
           <w:szCs w:val="28"/>
         </w:rPr>
-        <w:t>При необходимости, входные данные можно предоставить с помощью файл базы данных формата «*.sql».</w:t>
+        <w:t>При необходимости, входные данные можно предоставить с помощью файл базы данных формата «*.</w:t>
+      </w:r>
+      <w:proofErr w:type="spellStart"/>
+      <w:r>
+        <w:rPr>
+          <w:szCs w:val="28"/>
+        </w:rPr>
+        <w:t>sql</w:t>
+      </w:r>
+      <w:proofErr w:type="spellEnd"/>
+      <w:r>
+        <w:rPr>
+          <w:szCs w:val="28"/>
+        </w:rPr>
+        <w:t>».</w:t>
       </w:r>
     </w:p>
     <w:p>
@@ -5410,7 +5402,7 @@
       <w:bookmarkStart w:id="24" w:name="_Toc422295251"/>
       <w:bookmarkStart w:id="25" w:name="_Toc470596701"/>
       <w:bookmarkStart w:id="26" w:name="_Toc501371050"/>
-      <w:bookmarkStart w:id="27" w:name="_Toc3843130"/>
+      <w:bookmarkStart w:id="27" w:name="_Toc5530857"/>
       <w:r>
         <w:t>Процессы обработки</w:t>
       </w:r>
@@ -5681,7 +5673,7 @@
       <w:bookmarkStart w:id="29" w:name="_Toc422295252"/>
       <w:bookmarkStart w:id="30" w:name="_Toc470596702"/>
       <w:bookmarkStart w:id="31" w:name="_Toc501371051"/>
-      <w:bookmarkStart w:id="32" w:name="_Toc3843131"/>
+      <w:bookmarkStart w:id="32" w:name="_Toc5530858"/>
       <w:r>
         <w:t>Выходные данные</w:t>
       </w:r>
@@ -5869,7 +5861,7 @@
           <w:iCs/>
         </w:rPr>
       </w:pPr>
-      <w:bookmarkStart w:id="33" w:name="_Toc3843134"/>
+      <w:bookmarkStart w:id="33" w:name="_Toc5530859"/>
       <w:r>
         <w:rPr>
           <w:bCs/>
@@ -6021,7 +6013,15 @@
         <w:jc w:val="both"/>
       </w:pPr>
       <w:r>
-        <w:t>Архивация данных. Экспорт для переноса. Автоматический бэкап для защиты от потери.</w:t>
+        <w:t xml:space="preserve">Архивация данных. Экспорт для переноса. Автоматический </w:t>
+      </w:r>
+      <w:proofErr w:type="spellStart"/>
+      <w:r>
+        <w:t>бэкап</w:t>
+      </w:r>
+      <w:proofErr w:type="spellEnd"/>
+      <w:r>
+        <w:t xml:space="preserve"> для защиты от потери.</w:t>
       </w:r>
     </w:p>
     <w:p>
@@ -6087,7 +6087,7 @@
           <w:iCs/>
         </w:rPr>
       </w:pPr>
-      <w:bookmarkStart w:id="34" w:name="_Toc3843135"/>
+      <w:bookmarkStart w:id="34" w:name="_Toc5530860"/>
       <w:r>
         <w:rPr>
           <w:bCs/>
@@ -6358,27 +6358,33 @@
       <w:r>
         <w:t>.</w:t>
       </w:r>
+      <w:proofErr w:type="spellStart"/>
       <w:r>
         <w:rPr>
           <w:lang w:val="en-US"/>
         </w:rPr>
         <w:t>xsl</w:t>
       </w:r>
+      <w:proofErr w:type="spellEnd"/>
       <w:r>
         <w:t xml:space="preserve"> </w:t>
       </w:r>
+      <w:proofErr w:type="gramStart"/>
       <w:r>
         <w:t xml:space="preserve">и </w:t>
       </w:r>
       <w:r>
         <w:t>.</w:t>
       </w:r>
+      <w:proofErr w:type="spellStart"/>
       <w:r>
         <w:rPr>
           <w:lang w:val="en-US"/>
         </w:rPr>
         <w:t>xslx</w:t>
       </w:r>
+      <w:proofErr w:type="spellEnd"/>
+      <w:proofErr w:type="gramEnd"/>
       <w:r>
         <w:t xml:space="preserve">. </w:t>
       </w:r>
@@ -6421,9 +6427,9 @@
       <w:r>
         <w:br w:type="page"/>
       </w:r>
-      <w:bookmarkStart w:id="37" w:name="_Toc3843136"/>
-      <w:bookmarkStart w:id="38" w:name="_Toc470596703"/>
-      <w:bookmarkStart w:id="39" w:name="_Toc501371052"/>
+      <w:bookmarkStart w:id="37" w:name="_Toc470596703"/>
+      <w:bookmarkStart w:id="38" w:name="_Toc501371052"/>
+      <w:bookmarkStart w:id="39" w:name="_Toc5530861"/>
       <w:r>
         <w:rPr>
           <w:bCs/>
@@ -6437,7 +6443,7 @@
         </w:rPr>
         <w:t xml:space="preserve"> ИНСТРУМЕНТОВ РАЗРАБОТКИ</w:t>
       </w:r>
-      <w:bookmarkEnd w:id="37"/>
+      <w:bookmarkEnd w:id="39"/>
     </w:p>
     <w:p/>
     <w:p>
@@ -6454,7 +6460,7 @@
       </w:pPr>
       <w:bookmarkStart w:id="40" w:name="_Toc470596705"/>
       <w:bookmarkStart w:id="41" w:name="_Toc501371054"/>
-      <w:bookmarkStart w:id="42" w:name="_Toc3843137"/>
+      <w:bookmarkStart w:id="42" w:name="_Toc5530862"/>
       <w:r>
         <w:rPr>
           <w:szCs w:val="30"/>
@@ -6481,7 +6487,15 @@
         <w:t>ринято решение о разработке деск</w:t>
       </w:r>
       <w:r>
-        <w:t>топ приложения. Основное требование, которое привело к этому решению, было возможность доступа к приложению вне зависимости от наличия интернет-соединения или веб-обозревателя на рабочей станции.</w:t>
+        <w:t xml:space="preserve">топ приложения. Основное требование, которое привело к этому решению, было возможность доступа к приложению вне зависимости от наличия </w:t>
+      </w:r>
+      <w:proofErr w:type="spellStart"/>
+      <w:r>
+        <w:t>интернет-соединения</w:t>
+      </w:r>
+      <w:proofErr w:type="spellEnd"/>
+      <w:r>
+        <w:t xml:space="preserve"> или веб-обозревателя на рабочей станции.</w:t>
       </w:r>
     </w:p>
     <w:p>
@@ -6509,7 +6523,7 @@
           <w:szCs w:val="30"/>
         </w:rPr>
       </w:pPr>
-      <w:bookmarkStart w:id="43" w:name="_Toc3843138"/>
+      <w:bookmarkStart w:id="43" w:name="_Toc5530863"/>
       <w:r>
         <w:rPr>
           <w:szCs w:val="30"/>
@@ -6528,11 +6542,19 @@
         </w:rPr>
         <w:t xml:space="preserve">применения </w:t>
       </w:r>
+      <w:proofErr w:type="spellStart"/>
       <w:r>
         <w:rPr>
           <w:szCs w:val="30"/>
         </w:rPr>
-        <w:t>Excel и макросов VBA</w:t>
+        <w:t>Excel</w:t>
+      </w:r>
+      <w:proofErr w:type="spellEnd"/>
+      <w:r>
+        <w:rPr>
+          <w:szCs w:val="30"/>
+        </w:rPr>
+        <w:t xml:space="preserve"> и макросов VBA</w:t>
       </w:r>
       <w:bookmarkEnd w:id="43"/>
     </w:p>
@@ -6697,66 +6719,240 @@
         </w:numPr>
         <w:jc w:val="both"/>
       </w:pPr>
-      <w:bookmarkStart w:id="44" w:name="_Toc3843139"/>
+      <w:bookmarkStart w:id="44" w:name="_Toc5530864"/>
       <w:r>
         <w:t xml:space="preserve">Разбор решений </w:t>
       </w:r>
       <w:r>
-        <w:t xml:space="preserve">об использовании стека технологий: </w:t>
-      </w:r>
-      <w:r>
-        <w:rPr>
-          <w:lang w:val="en-US"/>
-        </w:rPr>
-        <w:t>java</w:t>
-      </w:r>
-      <w:r>
+        <w:t>об использовании стека технологий</w:t>
+      </w:r>
+      <w:r>
+        <w:t xml:space="preserve">, библиотеки для взаимодействия с </w:t>
+      </w:r>
+      <w:r>
+        <w:rPr>
+          <w:lang w:val="en-US"/>
+        </w:rPr>
+        <w:t>excel</w:t>
+      </w:r>
+      <w:bookmarkEnd w:id="44"/>
+    </w:p>
+    <w:p/>
+    <w:p>
+      <w:pPr>
+        <w:pStyle w:val="30"/>
+        <w:numPr>
+          <w:ilvl w:val="2"/>
+          <w:numId w:val="8"/>
+        </w:numPr>
+        <w:rPr>
+          <w:lang w:val="en-US"/>
+        </w:rPr>
+      </w:pPr>
+      <w:r>
+        <w:t xml:space="preserve">Язык программирования </w:t>
+      </w:r>
+      <w:r>
+        <w:rPr>
+          <w:lang w:val="en-US"/>
+        </w:rPr>
+        <w:t>Java</w:t>
+      </w:r>
+    </w:p>
+    <w:p>
+      <w:pPr>
+        <w:jc w:val="both"/>
+        <w:rPr>
+          <w:lang w:val="en-US"/>
+        </w:rPr>
+      </w:pPr>
+    </w:p>
+    <w:p>
+      <w:pPr>
+        <w:jc w:val="both"/>
+        <w:rPr>
+          <w:szCs w:val="28"/>
+        </w:rPr>
+      </w:pPr>
+      <w:r>
+        <w:rPr>
+          <w:szCs w:val="28"/>
+        </w:rPr>
+        <w:t xml:space="preserve">Для разработки автоматизированного рабочего места выбран язык программирования </w:t>
+      </w:r>
+      <w:r>
+        <w:rPr>
+          <w:szCs w:val="28"/>
+          <w:lang w:val="en-US"/>
+        </w:rPr>
+        <w:t>Java</w:t>
+      </w:r>
+      <w:r>
+        <w:rPr>
+          <w:szCs w:val="28"/>
+        </w:rPr>
+        <w:t>. Огромная популярность языка, и, соответственно, большое сообщество обеспечивает возможность быстро найти ответ</w:t>
+      </w:r>
+      <w:r>
+        <w:rPr>
+          <w:szCs w:val="28"/>
+        </w:rPr>
+        <w:t>ы</w:t>
+      </w:r>
+      <w:r>
+        <w:rPr>
+          <w:szCs w:val="28"/>
+        </w:rPr>
+        <w:t xml:space="preserve"> на всплывающие в процессе разработки вопросы для </w:t>
+      </w:r>
+      <w:r>
+        <w:rPr>
+          <w:szCs w:val="28"/>
+        </w:rPr>
+        <w:t>решения поставленных задач</w:t>
+      </w:r>
+      <w:r>
+        <w:rPr>
+          <w:szCs w:val="28"/>
+        </w:rPr>
+        <w:t>.</w:t>
+      </w:r>
+    </w:p>
+    <w:p>
+      <w:pPr>
+        <w:jc w:val="both"/>
+        <w:rPr>
+          <w:szCs w:val="28"/>
+        </w:rPr>
+      </w:pPr>
+      <w:r>
+        <w:rPr>
+          <w:szCs w:val="28"/>
+        </w:rPr>
+        <w:t>Одна из основных особенностей языка</w:t>
+      </w:r>
+      <w:r>
+        <w:rPr>
+          <w:szCs w:val="28"/>
+        </w:rPr>
+        <w:t>, из-за которой он был выбран</w:t>
+      </w:r>
+      <w:r>
+        <w:rPr>
+          <w:szCs w:val="28"/>
+        </w:rPr>
+        <w:t xml:space="preserve"> – кроссплатформенность, достигаемая </w:t>
+      </w:r>
+      <w:r>
+        <w:rPr>
+          <w:szCs w:val="28"/>
+        </w:rPr>
+        <w:t xml:space="preserve">через </w:t>
+      </w:r>
+      <w:r>
+        <w:rPr>
+          <w:szCs w:val="28"/>
+        </w:rPr>
+        <w:t>использов</w:t>
+      </w:r>
+      <w:r>
+        <w:rPr>
+          <w:szCs w:val="28"/>
+        </w:rPr>
+        <w:t xml:space="preserve">ание </w:t>
+      </w:r>
+      <w:r>
+        <w:rPr>
+          <w:szCs w:val="28"/>
+        </w:rPr>
+        <w:t>виртуальной машины</w:t>
+      </w:r>
+      <w:r>
+        <w:rPr>
+          <w:szCs w:val="28"/>
+        </w:rPr>
         <w:t xml:space="preserve"> </w:t>
       </w:r>
       <w:r>
         <w:rPr>
-          <w:lang w:val="en-US"/>
-        </w:rPr>
-        <w:t>javafx</w:t>
-      </w:r>
-      <w:r>
+          <w:szCs w:val="28"/>
+          <w:lang w:val="en-US"/>
+        </w:rPr>
+        <w:t>JVM</w:t>
+      </w:r>
+      <w:r>
+        <w:rPr>
+          <w:szCs w:val="28"/>
+        </w:rPr>
+        <w:t>. П</w:t>
+      </w:r>
+      <w:r>
+        <w:rPr>
+          <w:szCs w:val="28"/>
+        </w:rPr>
+        <w:t xml:space="preserve">оэтому приложение, написанное на </w:t>
+      </w:r>
+      <w:r>
+        <w:rPr>
+          <w:szCs w:val="28"/>
+          <w:lang w:val="en-US"/>
+        </w:rPr>
+        <w:t>Java</w:t>
+      </w:r>
+      <w:r>
+        <w:rPr>
+          <w:szCs w:val="28"/>
+        </w:rPr>
+        <w:t xml:space="preserve">, </w:t>
+      </w:r>
+      <w:r>
+        <w:rPr>
+          <w:szCs w:val="28"/>
+        </w:rPr>
+        <w:t>будет работать на любых операционных системах</w:t>
+      </w:r>
+      <w:r>
+        <w:rPr>
+          <w:szCs w:val="28"/>
+        </w:rPr>
         <w:t xml:space="preserve"> </w:t>
       </w:r>
       <w:r>
         <w:rPr>
-          <w:lang w:val="en-US"/>
-        </w:rPr>
-        <w:t>fxml</w:t>
-      </w:r>
-      <w:r>
-        <w:t xml:space="preserve">, библиотеки для взаимодействия с </w:t>
-      </w:r>
-      <w:r>
-        <w:rPr>
-          <w:lang w:val="en-US"/>
-        </w:rPr>
-        <w:t>excel</w:t>
-      </w:r>
-      <w:bookmarkEnd w:id="44"/>
-    </w:p>
-    <w:p>
-      <w:pPr>
-        <w:jc w:val="both"/>
-      </w:pPr>
-    </w:p>
-    <w:p>
-      <w:pPr>
-        <w:jc w:val="both"/>
-        <w:rPr>
-          <w:szCs w:val="28"/>
-          <w:lang w:val="en-US"/>
-        </w:rPr>
-      </w:pPr>
-      <w:r>
-        <w:rPr>
-          <w:szCs w:val="28"/>
-        </w:rPr>
-        <w:t xml:space="preserve">Для разработки автоматизированного рабочего места выбран язык программирования </w:t>
+          <w:szCs w:val="28"/>
+        </w:rPr>
+        <w:t>и независимо от оборудования, если для них установлена соответствующая среда</w:t>
+      </w:r>
+      <w:r>
+        <w:rPr>
+          <w:szCs w:val="28"/>
+        </w:rPr>
+        <w:t xml:space="preserve"> </w:t>
+      </w:r>
+      <w:r>
+        <w:rPr>
+          <w:szCs w:val="28"/>
+          <w:lang w:val="en-US"/>
+        </w:rPr>
+        <w:t>JRE</w:t>
+      </w:r>
+      <w:r>
+        <w:rPr>
+          <w:szCs w:val="28"/>
+        </w:rPr>
+        <w:t>,</w:t>
+      </w:r>
+      <w:r>
+        <w:rPr>
+          <w:szCs w:val="28"/>
+        </w:rPr>
+        <w:t xml:space="preserve"> необходимая</w:t>
+      </w:r>
+      <w:r>
+        <w:rPr>
+          <w:szCs w:val="28"/>
+        </w:rPr>
+        <w:t xml:space="preserve"> для исполнения </w:t>
       </w:r>
       <w:r>
         <w:rPr>
@@ -6769,87 +6965,177 @@
         <w:rPr>
           <w:szCs w:val="28"/>
         </w:rPr>
-        <w:t xml:space="preserve">. Огромная популярность языка, и, соответственно, большое сообщество обеспечивает возможность быстро найти ответ на любые всплывающие в процессе разработки вопросы для </w:t>
-      </w:r>
-      <w:r>
-        <w:rPr>
-          <w:szCs w:val="28"/>
-        </w:rPr>
-        <w:t>решения поставленных задач</w:t>
-      </w:r>
-      <w:r>
-        <w:rPr>
-          <w:szCs w:val="28"/>
-        </w:rPr>
-        <w:t>.</w:t>
-      </w:r>
-      <w:r>
-        <w:rPr>
-          <w:szCs w:val="28"/>
-        </w:rPr>
-        <w:t xml:space="preserve"> Одна из основных особенностей языка – кроссплатформенность, достигаемая использованием </w:t>
-      </w:r>
-      <w:r>
-        <w:rPr>
-          <w:szCs w:val="28"/>
-        </w:rPr>
-        <w:t>виртуальной машины</w:t>
-      </w:r>
-      <w:r>
-        <w:rPr>
-          <w:szCs w:val="28"/>
-        </w:rPr>
-        <w:t xml:space="preserve">, поэтому приложение, написанное на </w:t>
-      </w:r>
-      <w:r>
-        <w:rPr>
-          <w:szCs w:val="28"/>
-          <w:lang w:val="en-US"/>
-        </w:rPr>
-        <w:t>Java</w:t>
-      </w:r>
-      <w:r>
-        <w:rPr>
-          <w:szCs w:val="28"/>
-        </w:rPr>
-        <w:t xml:space="preserve">, </w:t>
-      </w:r>
-      <w:r>
-        <w:rPr>
-          <w:szCs w:val="28"/>
-        </w:rPr>
-        <w:t xml:space="preserve">будет работать на любых операционных системах с установленной </w:t>
-      </w:r>
-      <w:r>
-        <w:rPr>
-          <w:szCs w:val="28"/>
-          <w:lang w:val="en-US"/>
-        </w:rPr>
-        <w:t>JVM.</w:t>
+        <w:t>-</w:t>
+      </w:r>
+      <w:r>
+        <w:rPr>
+          <w:szCs w:val="28"/>
+        </w:rPr>
+        <w:t xml:space="preserve">приложений. Она </w:t>
+      </w:r>
+      <w:r>
+        <w:rPr>
+          <w:szCs w:val="28"/>
+        </w:rPr>
+        <w:t xml:space="preserve">уже </w:t>
+      </w:r>
+      <w:r>
+        <w:rPr>
+          <w:szCs w:val="28"/>
+        </w:rPr>
+        <w:t>включает</w:t>
+      </w:r>
+      <w:r>
+        <w:rPr>
+          <w:szCs w:val="28"/>
+        </w:rPr>
+        <w:t xml:space="preserve"> в себя </w:t>
+      </w:r>
+      <w:r>
+        <w:rPr>
+          <w:szCs w:val="28"/>
+          <w:lang w:val="en-US"/>
+        </w:rPr>
+        <w:t>JVM</w:t>
+      </w:r>
+      <w:r>
+        <w:rPr>
+          <w:szCs w:val="28"/>
+        </w:rPr>
+        <w:t xml:space="preserve"> </w:t>
+      </w:r>
+      <w:r>
+        <w:rPr>
+          <w:szCs w:val="28"/>
+        </w:rPr>
+        <w:t>и специальную библиотеку классов.</w:t>
+      </w:r>
+    </w:p>
+    <w:p>
+      <w:pPr>
+        <w:jc w:val="both"/>
+        <w:rPr>
+          <w:szCs w:val="28"/>
+        </w:rPr>
+      </w:pPr>
+      <w:r>
+        <w:rPr>
+          <w:szCs w:val="28"/>
+        </w:rPr>
+        <w:t xml:space="preserve">Также важной особенностью языка считается гибкость системы </w:t>
+      </w:r>
+      <w:r>
+        <w:rPr>
+          <w:szCs w:val="28"/>
+        </w:rPr>
+        <w:t>безопасности.</w:t>
+      </w:r>
+      <w:r>
+        <w:rPr>
+          <w:szCs w:val="28"/>
+        </w:rPr>
+        <w:t xml:space="preserve"> Исполнение программы стеснена границами </w:t>
+      </w:r>
+      <w:r>
+        <w:rPr>
+          <w:szCs w:val="28"/>
+          <w:lang w:val="en-US"/>
+        </w:rPr>
+        <w:t>JVM</w:t>
+      </w:r>
+      <w:r>
+        <w:rPr>
+          <w:szCs w:val="28"/>
+        </w:rPr>
+        <w:t>, которая полностью контролирует проц</w:t>
       </w:r>
       <w:bookmarkStart w:id="45" w:name="_GoBack"/>
       <w:bookmarkEnd w:id="45"/>
-    </w:p>
-    <w:p>
-      <w:pPr>
-        <w:jc w:val="both"/>
-        <w:rPr>
-          <w:szCs w:val="28"/>
-        </w:rPr>
-      </w:pPr>
-      <w:r>
-        <w:rPr>
-          <w:szCs w:val="28"/>
-        </w:rPr>
+      <w:r>
+        <w:rPr>
+          <w:szCs w:val="28"/>
+        </w:rPr>
+        <w:t>есс исполнения программы, и</w:t>
+      </w:r>
+      <w:r>
+        <w:rPr>
+          <w:szCs w:val="28"/>
+        </w:rPr>
+        <w:t xml:space="preserve"> </w:t>
+      </w:r>
+      <w:r>
+        <w:rPr>
+          <w:szCs w:val="28"/>
+        </w:rPr>
+        <w:t xml:space="preserve">прерывает любые операции, выходящие за пределы полномочий, </w:t>
+      </w:r>
+      <w:r>
+        <w:rPr>
+          <w:szCs w:val="28"/>
+        </w:rPr>
+        <w:t>выданных</w:t>
+      </w:r>
+      <w:r>
+        <w:rPr>
+          <w:szCs w:val="28"/>
+        </w:rPr>
+        <w:t xml:space="preserve"> приложению.</w:t>
+      </w:r>
+    </w:p>
+    <w:p>
+      <w:pPr>
+        <w:jc w:val="both"/>
+        <w:rPr>
+          <w:szCs w:val="28"/>
+        </w:rPr>
+      </w:pPr>
+    </w:p>
+    <w:p>
+      <w:pPr>
+        <w:pStyle w:val="30"/>
+        <w:numPr>
+          <w:ilvl w:val="2"/>
+          <w:numId w:val="8"/>
+        </w:numPr>
+      </w:pPr>
+      <w:r>
         <w:t xml:space="preserve">Библиотека </w:t>
       </w:r>
       <w:r>
         <w:rPr>
-          <w:szCs w:val="28"/>
           <w:lang w:val="en-US"/>
         </w:rPr>
         <w:t>JavaFX</w:t>
       </w:r>
+    </w:p>
+    <w:p>
+      <w:pPr>
+        <w:jc w:val="both"/>
+        <w:rPr>
+          <w:szCs w:val="28"/>
+        </w:rPr>
+      </w:pPr>
+    </w:p>
+    <w:p>
+      <w:pPr>
+        <w:jc w:val="both"/>
+        <w:rPr>
+          <w:szCs w:val="28"/>
+        </w:rPr>
+      </w:pPr>
+      <w:r>
+        <w:rPr>
+          <w:szCs w:val="28"/>
+        </w:rPr>
+        <w:t xml:space="preserve">Библиотека </w:t>
+      </w:r>
+      <w:r>
+        <w:rPr>
+          <w:szCs w:val="28"/>
+          <w:lang w:val="en-US"/>
+        </w:rPr>
+        <w:t>JavaFX</w:t>
+      </w:r>
       <w:r>
         <w:rPr>
           <w:szCs w:val="28"/>
@@ -6867,14 +7153,191 @@
         <w:rPr>
           <w:szCs w:val="28"/>
         </w:rPr>
-        <w:t xml:space="preserve">, и в то же время не требует слишком много затрат времени на изучение. </w:t>
-      </w:r>
-      <w:r>
-        <w:rPr>
-          <w:szCs w:val="28"/>
-        </w:rPr>
-        <w:br/>
-      </w:r>
+        <w:t>, и в то же время не требует слишком мн</w:t>
+      </w:r>
+      <w:r>
+        <w:rPr>
+          <w:szCs w:val="28"/>
+        </w:rPr>
+        <w:t xml:space="preserve">ого затрат времени на изучение, в отличие от </w:t>
+      </w:r>
+      <w:r>
+        <w:rPr>
+          <w:szCs w:val="28"/>
+          <w:lang w:val="en-US"/>
+        </w:rPr>
+        <w:t>Spring</w:t>
+      </w:r>
+      <w:r>
+        <w:rPr>
+          <w:szCs w:val="28"/>
+        </w:rPr>
+        <w:t xml:space="preserve"> – мощного </w:t>
+      </w:r>
+      <w:proofErr w:type="spellStart"/>
+      <w:r>
+        <w:rPr>
+          <w:szCs w:val="28"/>
+        </w:rPr>
+        <w:t>фреймворка</w:t>
+      </w:r>
+      <w:proofErr w:type="spellEnd"/>
+      <w:r>
+        <w:rPr>
+          <w:szCs w:val="28"/>
+        </w:rPr>
+        <w:t xml:space="preserve">, </w:t>
+      </w:r>
+      <w:r>
+        <w:rPr>
+          <w:szCs w:val="28"/>
+        </w:rPr>
+        <w:lastRenderedPageBreak/>
+        <w:t xml:space="preserve">который содержит в себе множество готовых решений, а также инструментов для разработки приложений. </w:t>
+      </w:r>
+      <w:r>
+        <w:rPr>
+          <w:szCs w:val="28"/>
+        </w:rPr>
+        <w:t>Сопоставив время, затрачиваемое на изучение инструментов разработки</w:t>
+      </w:r>
+      <w:r>
+        <w:rPr>
+          <w:szCs w:val="28"/>
+        </w:rPr>
+        <w:t>,</w:t>
+      </w:r>
+      <w:r>
+        <w:rPr>
+          <w:szCs w:val="28"/>
+        </w:rPr>
+        <w:t xml:space="preserve"> </w:t>
+      </w:r>
+      <w:r>
+        <w:rPr>
+          <w:szCs w:val="28"/>
+        </w:rPr>
+        <w:t>и необходимые возможности</w:t>
+      </w:r>
+      <w:r>
+        <w:rPr>
+          <w:szCs w:val="28"/>
+        </w:rPr>
+        <w:t xml:space="preserve">, которые они </w:t>
+      </w:r>
+      <w:r>
+        <w:rPr>
+          <w:szCs w:val="28"/>
+        </w:rPr>
+        <w:t>предоставляют</w:t>
+      </w:r>
+      <w:r>
+        <w:rPr>
+          <w:szCs w:val="28"/>
+        </w:rPr>
+        <w:t xml:space="preserve">, для решения поставленных задач была выбрана </w:t>
+      </w:r>
+      <w:r>
+        <w:rPr>
+          <w:szCs w:val="28"/>
+        </w:rPr>
+        <w:t>библиоте</w:t>
+      </w:r>
+      <w:r>
+        <w:rPr>
+          <w:szCs w:val="28"/>
+        </w:rPr>
+        <w:t>ка</w:t>
+      </w:r>
+      <w:r>
+        <w:rPr>
+          <w:szCs w:val="28"/>
+        </w:rPr>
+        <w:t xml:space="preserve"> </w:t>
+      </w:r>
+      <w:r>
+        <w:rPr>
+          <w:szCs w:val="28"/>
+          <w:lang w:val="en-US"/>
+        </w:rPr>
+        <w:t>JavaFX</w:t>
+      </w:r>
+      <w:r>
+        <w:rPr>
+          <w:szCs w:val="28"/>
+        </w:rPr>
+        <w:t>.</w:t>
+      </w:r>
+    </w:p>
+    <w:p>
+      <w:pPr>
+        <w:jc w:val="both"/>
+        <w:rPr>
+          <w:szCs w:val="28"/>
+        </w:rPr>
+      </w:pPr>
+    </w:p>
+    <w:p>
+      <w:pPr>
+        <w:pStyle w:val="30"/>
+        <w:numPr>
+          <w:ilvl w:val="2"/>
+          <w:numId w:val="8"/>
+        </w:numPr>
+      </w:pPr>
+      <w:r>
+        <w:t xml:space="preserve">Язык разметки </w:t>
+      </w:r>
+      <w:r>
+        <w:rPr>
+          <w:lang w:val="en-US"/>
+        </w:rPr>
+        <w:t>FXML</w:t>
+      </w:r>
+      <w:r>
+        <w:t xml:space="preserve"> и конструктор </w:t>
+      </w:r>
+      <w:r>
+        <w:rPr>
+          <w:lang w:val="en-US"/>
+        </w:rPr>
+        <w:t>Java</w:t>
+      </w:r>
+      <w:r>
+        <w:t xml:space="preserve"> </w:t>
+      </w:r>
+      <w:r>
+        <w:rPr>
+          <w:lang w:val="en-US"/>
+        </w:rPr>
+        <w:t>Scene</w:t>
+      </w:r>
+      <w:r>
+        <w:t xml:space="preserve"> </w:t>
+      </w:r>
+      <w:r>
+        <w:rPr>
+          <w:lang w:val="en-US"/>
+        </w:rPr>
+        <w:t>Builder</w:t>
+      </w:r>
+    </w:p>
+    <w:p>
+      <w:pPr>
+        <w:jc w:val="both"/>
+        <w:rPr>
+          <w:szCs w:val="28"/>
+        </w:rPr>
+      </w:pPr>
+    </w:p>
+    <w:p>
+      <w:pPr>
+        <w:jc w:val="both"/>
+        <w:rPr>
+          <w:szCs w:val="28"/>
+          <w:lang w:val="en-US"/>
+        </w:rPr>
+      </w:pPr>
       <w:r>
         <w:rPr>
           <w:szCs w:val="28"/>
@@ -6886,26 +7349,19 @@
           <w:szCs w:val="28"/>
           <w:lang w:val="en-US"/>
         </w:rPr>
-        <w:t>fxml</w:t>
-      </w:r>
-      <w:r>
-        <w:rPr>
-          <w:szCs w:val="28"/>
-        </w:rPr>
-        <w:t xml:space="preserve"> – специальный синтаксис для написания визуальной части </w:t>
-      </w:r>
-      <w:r>
-        <w:rPr>
-          <w:szCs w:val="28"/>
-          <w:lang w:val="en-US"/>
-        </w:rPr>
-        <w:t>javafx</w:t>
-      </w:r>
-      <w:r>
-        <w:rPr>
-          <w:szCs w:val="28"/>
-        </w:rPr>
-        <w:t xml:space="preserve"> приложения с </w:t>
+        <w:t>FXML</w:t>
+      </w:r>
+      <w:r>
+        <w:rPr>
+          <w:szCs w:val="28"/>
+        </w:rPr>
+        <w:t xml:space="preserve"> – специальный синтаксис</w:t>
+      </w:r>
+      <w:r>
+        <w:rPr>
+          <w:szCs w:val="28"/>
+        </w:rPr>
+        <w:t xml:space="preserve"> с </w:t>
       </w:r>
       <w:r>
         <w:rPr>
@@ -6918,7 +7374,171 @@
         <w:rPr>
           <w:szCs w:val="28"/>
         </w:rPr>
-        <w:t>-подобной структурой. Таким образом происходит разделение представления от реализации, что облегчает понимание исходного кода.</w:t>
+        <w:t>-подобной структурой</w:t>
+      </w:r>
+      <w:r>
+        <w:rPr>
+          <w:szCs w:val="28"/>
+        </w:rPr>
+        <w:t>, предназначенный для удобного</w:t>
+      </w:r>
+      <w:r>
+        <w:rPr>
+          <w:szCs w:val="28"/>
+        </w:rPr>
+        <w:t xml:space="preserve"> написания визуальной части </w:t>
+      </w:r>
+      <w:r>
+        <w:rPr>
+          <w:szCs w:val="28"/>
+          <w:lang w:val="en-US"/>
+        </w:rPr>
+        <w:t>J</w:t>
+      </w:r>
+      <w:r>
+        <w:rPr>
+          <w:szCs w:val="28"/>
+          <w:lang w:val="en-US"/>
+        </w:rPr>
+        <w:t>ava</w:t>
+      </w:r>
+      <w:r>
+        <w:rPr>
+          <w:szCs w:val="28"/>
+          <w:lang w:val="en-US"/>
+        </w:rPr>
+        <w:t>FX</w:t>
+      </w:r>
+      <w:r>
+        <w:rPr>
+          <w:szCs w:val="28"/>
+        </w:rPr>
+        <w:t xml:space="preserve"> приложения</w:t>
+      </w:r>
+      <w:r>
+        <w:rPr>
+          <w:szCs w:val="28"/>
+        </w:rPr>
+        <w:t xml:space="preserve">. </w:t>
+      </w:r>
+      <w:r>
+        <w:rPr>
+          <w:szCs w:val="28"/>
+        </w:rPr>
+        <w:t xml:space="preserve">Таким образом происходит разделение представления от реализации, что облегчает </w:t>
+      </w:r>
+      <w:r>
+        <w:rPr>
+          <w:szCs w:val="28"/>
+        </w:rPr>
+        <w:t xml:space="preserve">написание и </w:t>
+      </w:r>
+      <w:r>
+        <w:rPr>
+          <w:szCs w:val="28"/>
+        </w:rPr>
+        <w:t>понимание исходного кода.</w:t>
+      </w:r>
+    </w:p>
+    <w:p>
+      <w:pPr>
+        <w:jc w:val="both"/>
+        <w:rPr>
+          <w:szCs w:val="28"/>
+        </w:rPr>
+      </w:pPr>
+      <w:r>
+        <w:rPr>
+          <w:szCs w:val="28"/>
+        </w:rPr>
+        <w:t xml:space="preserve">Однако работать с графическими элементами интерфейса можно </w:t>
+      </w:r>
+      <w:r>
+        <w:rPr>
+          <w:szCs w:val="28"/>
+        </w:rPr>
+        <w:t xml:space="preserve">гораздо более </w:t>
+      </w:r>
+      <w:r>
+        <w:rPr>
+          <w:szCs w:val="28"/>
+        </w:rPr>
+        <w:t>просто, быстро и эффективно, чем писать их в текстовом редакторе. Поэтому для создания визуальной части</w:t>
+      </w:r>
+      <w:r>
+        <w:rPr>
+          <w:szCs w:val="28"/>
+        </w:rPr>
+        <w:t xml:space="preserve"> приложения </w:t>
+      </w:r>
+      <w:r>
+        <w:rPr>
+          <w:szCs w:val="28"/>
+        </w:rPr>
+        <w:t xml:space="preserve">был выбран инструмент </w:t>
+      </w:r>
+      <w:r>
+        <w:rPr>
+          <w:szCs w:val="28"/>
+          <w:lang w:val="en-US"/>
+        </w:rPr>
+        <w:t>Java</w:t>
+      </w:r>
+      <w:r>
+        <w:rPr>
+          <w:szCs w:val="28"/>
+        </w:rPr>
+        <w:t xml:space="preserve"> </w:t>
+      </w:r>
+      <w:r>
+        <w:rPr>
+          <w:szCs w:val="28"/>
+          <w:lang w:val="en-US"/>
+        </w:rPr>
+        <w:t>Scene</w:t>
+      </w:r>
+      <w:r>
+        <w:rPr>
+          <w:szCs w:val="28"/>
+        </w:rPr>
+        <w:t xml:space="preserve"> </w:t>
+      </w:r>
+      <w:r>
+        <w:rPr>
+          <w:szCs w:val="28"/>
+          <w:lang w:val="en-US"/>
+        </w:rPr>
+        <w:t>Builder</w:t>
+      </w:r>
+      <w:r>
+        <w:rPr>
+          <w:szCs w:val="28"/>
+        </w:rPr>
+        <w:t xml:space="preserve">, </w:t>
+      </w:r>
+      <w:r>
+        <w:rPr>
+          <w:szCs w:val="28"/>
+        </w:rPr>
+        <w:t xml:space="preserve">который позволяет </w:t>
+      </w:r>
+      <w:r>
+        <w:rPr>
+          <w:szCs w:val="28"/>
+        </w:rPr>
+        <w:t xml:space="preserve">собирать </w:t>
+      </w:r>
+      <w:r>
+        <w:rPr>
+          <w:szCs w:val="28"/>
+        </w:rPr>
+        <w:t>пользовательский интерфейс как конструктор, генериру</w:t>
+      </w:r>
+      <w:r>
+        <w:rPr>
+          <w:szCs w:val="28"/>
+        </w:rPr>
+        <w:t>я при этом соответствующий код.</w:t>
       </w:r>
     </w:p>
     <w:p>
@@ -6941,7 +7561,7 @@
           <w:szCs w:val="30"/>
         </w:rPr>
       </w:pPr>
-      <w:bookmarkStart w:id="46" w:name="_Toc3843140"/>
+      <w:bookmarkStart w:id="46" w:name="_Toc5530865"/>
       <w:r>
         <w:rPr>
           <w:szCs w:val="30"/>
@@ -7020,7 +7640,7 @@
         </w:numPr>
         <w:jc w:val="both"/>
       </w:pPr>
-      <w:bookmarkStart w:id="47" w:name="_Toc3843141"/>
+      <w:bookmarkStart w:id="47" w:name="_Toc5530866"/>
       <w:r>
         <w:t>Аргументация в пользу</w:t>
       </w:r>
@@ -7080,8 +7700,184 @@
         <w:rPr>
           <w:szCs w:val="28"/>
         </w:rPr>
+        <w:t>Открытая крос</w:t>
+      </w:r>
+      <w:r>
+        <w:rPr>
+          <w:szCs w:val="28"/>
+        </w:rPr>
+        <w:t>с</w:t>
+      </w:r>
+      <w:r>
+        <w:rPr>
+          <w:szCs w:val="28"/>
+        </w:rPr>
+        <w:t xml:space="preserve">платформенная СУБД </w:t>
+      </w:r>
+      <w:r>
+        <w:rPr>
+          <w:szCs w:val="28"/>
+          <w:lang w:val="en-US"/>
+        </w:rPr>
+        <w:t>h</w:t>
+      </w:r>
+      <w:r>
+        <w:rPr>
+          <w:szCs w:val="28"/>
+        </w:rPr>
+        <w:t>2</w:t>
+      </w:r>
+      <w:r>
+        <w:rPr>
+          <w:szCs w:val="28"/>
+        </w:rPr>
+        <w:t xml:space="preserve">, написанная на </w:t>
+      </w:r>
+      <w:r>
+        <w:rPr>
+          <w:szCs w:val="28"/>
+          <w:lang w:val="en-US"/>
+        </w:rPr>
+        <w:t>Java</w:t>
+      </w:r>
+      <w:r>
+        <w:rPr>
+          <w:szCs w:val="28"/>
+        </w:rPr>
+        <w:t xml:space="preserve">, </w:t>
+      </w:r>
+      <w:r>
+        <w:rPr>
+          <w:szCs w:val="28"/>
+        </w:rPr>
+        <w:t>имеет маленький вес, около 1мБ,</w:t>
+      </w:r>
+      <w:r>
+        <w:rPr>
+          <w:szCs w:val="28"/>
+        </w:rPr>
+        <w:t xml:space="preserve"> </w:t>
+      </w:r>
+      <w:r>
+        <w:rPr>
+          <w:szCs w:val="28"/>
+        </w:rPr>
+        <w:t xml:space="preserve">т.к. не использует внешние библиотеки, и написана </w:t>
+      </w:r>
+      <w:proofErr w:type="spellStart"/>
+      <w:r>
+        <w:rPr>
+          <w:szCs w:val="28"/>
+        </w:rPr>
+        <w:t>нативно</w:t>
+      </w:r>
+      <w:proofErr w:type="spellEnd"/>
+      <w:r>
+        <w:rPr>
+          <w:szCs w:val="28"/>
+        </w:rPr>
+        <w:t xml:space="preserve">. Также, </w:t>
+      </w:r>
+      <w:r>
+        <w:rPr>
+          <w:szCs w:val="28"/>
+        </w:rPr>
+        <w:t xml:space="preserve">в </w:t>
+      </w:r>
+      <w:r>
+        <w:rPr>
+          <w:szCs w:val="28"/>
+          <w:lang w:val="en-US"/>
+        </w:rPr>
+        <w:t>h</w:t>
+      </w:r>
+      <w:r>
+        <w:rPr>
+          <w:szCs w:val="28"/>
+        </w:rPr>
+        <w:t xml:space="preserve">2 </w:t>
+      </w:r>
+      <w:r>
+        <w:rPr>
+          <w:szCs w:val="28"/>
+        </w:rPr>
+        <w:t xml:space="preserve">применяется стандартный </w:t>
+      </w:r>
+      <w:r>
+        <w:rPr>
+          <w:szCs w:val="28"/>
+          <w:lang w:val="en-US"/>
+        </w:rPr>
+        <w:t>SQL</w:t>
+      </w:r>
+      <w:r>
+        <w:rPr>
+          <w:szCs w:val="28"/>
+        </w:rPr>
+        <w:t xml:space="preserve">-синтаксис для </w:t>
+      </w:r>
+      <w:r>
+        <w:rPr>
+          <w:szCs w:val="28"/>
+        </w:rPr>
         <w:lastRenderedPageBreak/>
-        <w:t xml:space="preserve">Открытая кросплатформенная СУБД </w:t>
+        <w:t>осуществления запросов, а грамотно</w:t>
+      </w:r>
+      <w:r>
+        <w:rPr>
+          <w:szCs w:val="28"/>
+        </w:rPr>
+        <w:t xml:space="preserve"> </w:t>
+      </w:r>
+      <w:r>
+        <w:rPr>
+          <w:szCs w:val="28"/>
+        </w:rPr>
+        <w:t xml:space="preserve">написанная, подробная и понятная документация помогает быстро получать ответы на возникающие вопросы. </w:t>
+      </w:r>
+    </w:p>
+    <w:p>
+      <w:pPr>
+        <w:jc w:val="both"/>
+        <w:rPr>
+          <w:szCs w:val="28"/>
+        </w:rPr>
+      </w:pPr>
+      <w:r>
+        <w:rPr>
+          <w:szCs w:val="28"/>
+        </w:rPr>
+        <w:t>Согласно р</w:t>
+      </w:r>
+      <w:r>
+        <w:rPr>
+          <w:szCs w:val="28"/>
+        </w:rPr>
+        <w:t>езультат</w:t>
+      </w:r>
+      <w:r>
+        <w:rPr>
+          <w:szCs w:val="28"/>
+        </w:rPr>
+        <w:t>ам</w:t>
+      </w:r>
+      <w:r>
+        <w:rPr>
+          <w:szCs w:val="28"/>
+        </w:rPr>
+        <w:t xml:space="preserve"> сравнения </w:t>
+      </w:r>
+      <w:r>
+        <w:rPr>
+          <w:szCs w:val="28"/>
+        </w:rPr>
+        <w:t xml:space="preserve">с помощью </w:t>
+      </w:r>
+      <w:r>
+        <w:rPr>
+          <w:szCs w:val="28"/>
+        </w:rPr>
+        <w:t xml:space="preserve">тестов производительности, </w:t>
       </w:r>
       <w:r>
         <w:rPr>
@@ -7094,32 +7890,66 @@
         <w:rPr>
           <w:szCs w:val="28"/>
         </w:rPr>
-        <w:t>2</w:t>
-      </w:r>
-      <w:r>
-        <w:rPr>
-          <w:szCs w:val="28"/>
-        </w:rPr>
-        <w:t xml:space="preserve">, написанная на </w:t>
-      </w:r>
-      <w:r>
-        <w:rPr>
-          <w:szCs w:val="28"/>
-          <w:lang w:val="en-US"/>
-        </w:rPr>
-        <w:t>Java</w:t>
-      </w:r>
-      <w:r>
-        <w:rPr>
-          <w:szCs w:val="28"/>
-        </w:rPr>
-        <w:t xml:space="preserve">, </w:t>
-      </w:r>
-      <w:r>
-        <w:rPr>
-          <w:szCs w:val="28"/>
-        </w:rPr>
-        <w:t>имеет маленький вес, около 1мБ,</w:t>
+        <w:t>2 и неко</w:t>
+      </w:r>
+      <w:r>
+        <w:rPr>
+          <w:szCs w:val="28"/>
+        </w:rPr>
+        <w:t xml:space="preserve">торых других популярных СУБД (в </w:t>
+      </w:r>
+      <w:r>
+        <w:rPr>
+          <w:szCs w:val="28"/>
+        </w:rPr>
+        <w:t xml:space="preserve">частности, HSQLDB, </w:t>
+      </w:r>
+      <w:proofErr w:type="spellStart"/>
+      <w:r>
+        <w:rPr>
+          <w:szCs w:val="28"/>
+        </w:rPr>
+        <w:t>PostgreSQL</w:t>
+      </w:r>
+      <w:proofErr w:type="spellEnd"/>
+      <w:r>
+        <w:rPr>
+          <w:szCs w:val="28"/>
+        </w:rPr>
+        <w:t xml:space="preserve"> и </w:t>
+      </w:r>
+      <w:proofErr w:type="spellStart"/>
+      <w:r>
+        <w:rPr>
+          <w:szCs w:val="28"/>
+        </w:rPr>
+        <w:t>MySQL</w:t>
+      </w:r>
+      <w:proofErr w:type="spellEnd"/>
+      <w:r>
+        <w:rPr>
+          <w:szCs w:val="28"/>
+        </w:rPr>
+        <w:t xml:space="preserve">), </w:t>
+      </w:r>
+      <w:r>
+        <w:rPr>
+          <w:szCs w:val="28"/>
+          <w:lang w:val="en-US"/>
+        </w:rPr>
+        <w:t>h</w:t>
+      </w:r>
+      <w:r>
+        <w:rPr>
+          <w:szCs w:val="28"/>
+        </w:rPr>
+        <w:t>2 в целом более производительна, чем указанные СУБД</w:t>
+      </w:r>
+      <w:r>
+        <w:rPr>
+          <w:szCs w:val="28"/>
+        </w:rPr>
+        <w:t>.</w:t>
       </w:r>
       <w:r>
         <w:rPr>
@@ -7131,13 +7961,7 @@
         <w:rPr>
           <w:szCs w:val="28"/>
         </w:rPr>
-        <w:t xml:space="preserve">т.к. не использует внешние библиотеки, и написана нативно. Также, </w:t>
-      </w:r>
-      <w:r>
-        <w:rPr>
-          <w:szCs w:val="28"/>
-        </w:rPr>
-        <w:t xml:space="preserve">в </w:t>
+        <w:t xml:space="preserve">То есть в скорости обработки данных она не уступает другим СУБД, а встроенная версия </w:t>
       </w:r>
       <w:r>
         <w:rPr>
@@ -7150,159 +7974,50 @@
         <w:rPr>
           <w:szCs w:val="28"/>
         </w:rPr>
-        <w:t xml:space="preserve">2 </w:t>
-      </w:r>
-      <w:r>
-        <w:rPr>
-          <w:szCs w:val="28"/>
-        </w:rPr>
-        <w:t xml:space="preserve">применяется стандартный </w:t>
-      </w:r>
-      <w:r>
-        <w:rPr>
-          <w:szCs w:val="28"/>
-          <w:lang w:val="en-US"/>
-        </w:rPr>
-        <w:t>SQL</w:t>
-      </w:r>
-      <w:r>
-        <w:rPr>
-          <w:szCs w:val="28"/>
-        </w:rPr>
-        <w:t>-синтаксис для осуществления запросов, а грамотно</w:t>
-      </w:r>
-      <w:r>
-        <w:rPr>
-          <w:szCs w:val="28"/>
-        </w:rPr>
-        <w:t xml:space="preserve"> </w:t>
-      </w:r>
-      <w:r>
-        <w:rPr>
-          <w:szCs w:val="28"/>
-        </w:rPr>
-        <w:t xml:space="preserve">написанная, подробная и понятная документация помогает быстро получать ответы на возникающие вопросы. </w:t>
-      </w:r>
-    </w:p>
-    <w:p>
-      <w:pPr>
-        <w:jc w:val="both"/>
-        <w:rPr>
-          <w:szCs w:val="28"/>
-        </w:rPr>
-      </w:pPr>
-      <w:r>
-        <w:rPr>
-          <w:szCs w:val="28"/>
-        </w:rPr>
-        <w:t>Согласно р</w:t>
-      </w:r>
-      <w:r>
-        <w:rPr>
-          <w:szCs w:val="28"/>
-        </w:rPr>
-        <w:t>езультат</w:t>
-      </w:r>
-      <w:r>
-        <w:rPr>
-          <w:szCs w:val="28"/>
-        </w:rPr>
-        <w:t>ам</w:t>
-      </w:r>
-      <w:r>
-        <w:rPr>
-          <w:szCs w:val="28"/>
-        </w:rPr>
-        <w:t xml:space="preserve"> сравнения </w:t>
-      </w:r>
-      <w:r>
-        <w:rPr>
-          <w:szCs w:val="28"/>
-        </w:rPr>
-        <w:t xml:space="preserve">с помощью </w:t>
-      </w:r>
-      <w:r>
-        <w:rPr>
-          <w:szCs w:val="28"/>
-        </w:rPr>
-        <w:t xml:space="preserve">тестов производительности, </w:t>
-      </w:r>
-      <w:r>
-        <w:rPr>
-          <w:szCs w:val="28"/>
-          <w:lang w:val="en-US"/>
-        </w:rPr>
-        <w:t>h</w:t>
-      </w:r>
-      <w:r>
-        <w:rPr>
-          <w:szCs w:val="28"/>
-        </w:rPr>
-        <w:t>2 и неко</w:t>
-      </w:r>
-      <w:r>
-        <w:rPr>
-          <w:szCs w:val="28"/>
-        </w:rPr>
-        <w:t xml:space="preserve">торых других популярных СУБД (в </w:t>
-      </w:r>
-      <w:r>
-        <w:rPr>
-          <w:szCs w:val="28"/>
-        </w:rPr>
-        <w:t xml:space="preserve">частности, HSQLDB, PostgreSQL и MySQL), </w:t>
-      </w:r>
-      <w:r>
-        <w:rPr>
-          <w:szCs w:val="28"/>
-          <w:lang w:val="en-US"/>
-        </w:rPr>
-        <w:t>h</w:t>
-      </w:r>
-      <w:r>
-        <w:rPr>
-          <w:szCs w:val="28"/>
-        </w:rPr>
-        <w:t>2 в целом более производительна, чем указанные СУБД</w:t>
-      </w:r>
-      <w:r>
-        <w:rPr>
-          <w:szCs w:val="28"/>
-        </w:rPr>
-        <w:t>.</w:t>
-      </w:r>
-      <w:r>
-        <w:rPr>
-          <w:szCs w:val="28"/>
-        </w:rPr>
-        <w:t xml:space="preserve"> </w:t>
-      </w:r>
-      <w:r>
-        <w:rPr>
-          <w:szCs w:val="28"/>
-        </w:rPr>
-        <w:t xml:space="preserve">То есть в скорости обработки данных она не уступает другим СУБД, а встроенная версия </w:t>
-      </w:r>
-      <w:r>
-        <w:rPr>
-          <w:szCs w:val="28"/>
-          <w:lang w:val="en-US"/>
-        </w:rPr>
-        <w:t>h</w:t>
-      </w:r>
-      <w:r>
-        <w:rPr>
-          <w:szCs w:val="28"/>
-        </w:rPr>
-        <w:t xml:space="preserve">2, которая используется в данном приложении, не требует создания сервера и наличия интернет-соединения, отсутствие которых прописано в требованиях к проекту. </w:t>
+        <w:t xml:space="preserve">2, которая используется в данном приложении, не требует создания сервера и наличия </w:t>
+      </w:r>
+      <w:proofErr w:type="spellStart"/>
+      <w:r>
+        <w:rPr>
+          <w:szCs w:val="28"/>
+        </w:rPr>
+        <w:t>интернет-соединения</w:t>
+      </w:r>
+      <w:proofErr w:type="spellEnd"/>
+      <w:r>
+        <w:rPr>
+          <w:szCs w:val="28"/>
+        </w:rPr>
+        <w:t xml:space="preserve">, отсутствие которых прописано в требованиях к проекту. </w:t>
       </w:r>
     </w:p>
     <w:p/>
     <w:p/>
     <w:p>
       <w:r>
-        <w:t>(другие инструменты ии средства для решения задачи), типо хибернейт</w:t>
-      </w:r>
+        <w:t xml:space="preserve">(другие инструменты </w:t>
+      </w:r>
+      <w:proofErr w:type="spellStart"/>
+      <w:r>
+        <w:t>ии</w:t>
+      </w:r>
+      <w:proofErr w:type="spellEnd"/>
+      <w:r>
+        <w:t xml:space="preserve"> средства для решения задачи), </w:t>
+      </w:r>
+      <w:proofErr w:type="spellStart"/>
+      <w:r>
+        <w:t>типо</w:t>
+      </w:r>
+      <w:proofErr w:type="spellEnd"/>
+      <w:r>
+        <w:t xml:space="preserve"> </w:t>
+      </w:r>
+      <w:proofErr w:type="spellStart"/>
+      <w:r>
+        <w:t>хибернейт</w:t>
+      </w:r>
+      <w:proofErr w:type="spellEnd"/>
     </w:p>
     <w:p>
       <w:pPr>
@@ -7325,7 +8040,7 @@
           <w:bCs/>
         </w:rPr>
       </w:pPr>
-      <w:bookmarkStart w:id="48" w:name="_Toc3843142"/>
+      <w:bookmarkStart w:id="48" w:name="_Toc5530867"/>
       <w:r>
         <w:rPr>
           <w:bCs/>
@@ -7341,13 +8056,34 @@
         <w:ind w:firstLine="0"/>
       </w:pPr>
       <w:r>
-        <w:t>(сущности БД),схемы</w:t>
-      </w:r>
+        <w:t>(сущности БД</w:t>
+      </w:r>
+      <w:proofErr w:type="gramStart"/>
+      <w:r>
+        <w:t>),схемы</w:t>
+      </w:r>
+      <w:proofErr w:type="gramEnd"/>
       <w:r>
         <w:t xml:space="preserve"> БД</w:t>
       </w:r>
       <w:r>
-        <w:t>. дфд идеф это к разработке?</w:t>
+        <w:t xml:space="preserve">. </w:t>
+      </w:r>
+      <w:proofErr w:type="spellStart"/>
+      <w:r>
+        <w:t>дфд</w:t>
+      </w:r>
+      <w:proofErr w:type="spellEnd"/>
+      <w:r>
+        <w:t xml:space="preserve"> </w:t>
+      </w:r>
+      <w:proofErr w:type="spellStart"/>
+      <w:r>
+        <w:t>идеф</w:t>
+      </w:r>
+      <w:proofErr w:type="spellEnd"/>
+      <w:r>
+        <w:t xml:space="preserve"> это к разработке?</w:t>
       </w:r>
     </w:p>
     <w:p>
@@ -7642,15 +8378,15 @@
         <w:ind w:left="0" w:firstLine="709"/>
         <w:jc w:val="both"/>
       </w:pPr>
-      <w:bookmarkStart w:id="49" w:name="_Toc3843143"/>
+      <w:bookmarkStart w:id="49" w:name="_Toc5530868"/>
       <w:r>
         <w:lastRenderedPageBreak/>
         <w:t>РАЗРАБОТКА ПРОГРАММЫ</w:t>
       </w:r>
       <w:bookmarkEnd w:id="35"/>
       <w:bookmarkEnd w:id="36"/>
+      <w:bookmarkEnd w:id="37"/>
       <w:bookmarkEnd w:id="38"/>
-      <w:bookmarkEnd w:id="39"/>
       <w:bookmarkEnd w:id="49"/>
     </w:p>
     <w:p>
@@ -7700,7 +8436,7 @@
       <w:bookmarkStart w:id="51" w:name="_Toc422295255"/>
       <w:bookmarkStart w:id="52" w:name="_Toc470596704"/>
       <w:bookmarkStart w:id="53" w:name="_Toc501371053"/>
-      <w:bookmarkStart w:id="54" w:name="_Toc3843144"/>
+      <w:bookmarkStart w:id="54" w:name="_Toc5530869"/>
       <w:r>
         <w:rPr>
           <w:szCs w:val="30"/>
@@ -7787,7 +8523,7 @@
           <w:szCs w:val="30"/>
         </w:rPr>
       </w:pPr>
-      <w:bookmarkStart w:id="57" w:name="_Toc3843145"/>
+      <w:bookmarkStart w:id="57" w:name="_Toc5530870"/>
       <w:bookmarkEnd w:id="55"/>
       <w:bookmarkEnd w:id="56"/>
       <w:r>
@@ -8123,7 +8859,7 @@
       <w:bookmarkStart w:id="59" w:name="_Toc422295257"/>
       <w:bookmarkStart w:id="60" w:name="_Toc470596706"/>
       <w:bookmarkStart w:id="61" w:name="_Toc501371055"/>
-      <w:bookmarkStart w:id="62" w:name="_Toc3843146"/>
+      <w:bookmarkStart w:id="62" w:name="_Toc5530871"/>
       <w:r>
         <w:rPr>
           <w:szCs w:val="28"/>
@@ -8178,7 +8914,7 @@
         </w:numPr>
         <w:jc w:val="both"/>
       </w:pPr>
-      <w:bookmarkStart w:id="63" w:name="_Toc3843147"/>
+      <w:bookmarkStart w:id="63" w:name="_Toc5530872"/>
       <w:r>
         <w:lastRenderedPageBreak/>
         <w:t>ОХРАНА ТРУДА</w:t>
@@ -8355,7 +9091,23 @@
           <w:sz w:val="22"/>
         </w:rPr>
         <w:br/>
-        <w:t>У одного счета – лишь 1 договора. У 1 договора – множество счетов(за каждый месяц)</w:t>
+        <w:t xml:space="preserve">У одного счета – лишь 1 договора. У 1 договора – множество </w:t>
+      </w:r>
+      <w:proofErr w:type="gramStart"/>
+      <w:r>
+        <w:rPr>
+          <w:rFonts w:asciiTheme="minorHAnsi" w:hAnsiTheme="minorHAnsi" w:cstheme="minorHAnsi"/>
+          <w:sz w:val="22"/>
+        </w:rPr>
+        <w:t>счетов(</w:t>
+      </w:r>
+      <w:proofErr w:type="gramEnd"/>
+      <w:r>
+        <w:rPr>
+          <w:rFonts w:asciiTheme="minorHAnsi" w:hAnsiTheme="minorHAnsi" w:cstheme="minorHAnsi"/>
+          <w:sz w:val="22"/>
+        </w:rPr>
+        <w:t>за каждый месяц)</w:t>
       </w:r>
     </w:p>
     <w:p>
@@ -8509,6 +9261,7 @@
         </w:rPr>
         <w:t xml:space="preserve">Информация для подключения к СУБД вынесена в отдельный конфигурационный </w:t>
       </w:r>
+      <w:proofErr w:type="gramStart"/>
       <w:r>
         <w:rPr>
           <w:rFonts w:asciiTheme="minorHAnsi" w:hAnsiTheme="minorHAnsi" w:cstheme="minorHAnsi"/>
@@ -8532,6 +9285,7 @@
         </w:rPr>
         <w:t>properties</w:t>
       </w:r>
+      <w:proofErr w:type="gramEnd"/>
       <w:r>
         <w:rPr>
           <w:rFonts w:asciiTheme="minorHAnsi" w:hAnsiTheme="minorHAnsi" w:cstheme="minorHAnsi"/>
@@ -8564,6 +9318,7 @@
         <w:br/>
         <w:t xml:space="preserve">Но кроме этого, методы сделаны статическими и выделены в модель приложения – класс </w:t>
       </w:r>
+      <w:proofErr w:type="spellStart"/>
       <w:r>
         <w:rPr>
           <w:rFonts w:asciiTheme="minorHAnsi" w:hAnsiTheme="minorHAnsi" w:cstheme="minorHAnsi"/>
@@ -8572,6 +9327,7 @@
         </w:rPr>
         <w:t>RenterModel</w:t>
       </w:r>
+      <w:proofErr w:type="spellEnd"/>
       <w:r>
         <w:rPr>
           <w:rFonts w:asciiTheme="minorHAnsi" w:hAnsiTheme="minorHAnsi" w:cstheme="minorHAnsi"/>
@@ -8602,6 +9358,7 @@
         <w:br/>
         <w:t xml:space="preserve">Класс </w:t>
       </w:r>
+      <w:proofErr w:type="spellStart"/>
       <w:r>
         <w:rPr>
           <w:rFonts w:asciiTheme="minorHAnsi" w:hAnsiTheme="minorHAnsi" w:cstheme="minorHAnsi"/>
@@ -8610,6 +9367,7 @@
         </w:rPr>
         <w:t>RenterModel</w:t>
       </w:r>
+      <w:proofErr w:type="spellEnd"/>
       <w:r>
         <w:rPr>
           <w:rFonts w:asciiTheme="minorHAnsi" w:hAnsiTheme="minorHAnsi" w:cstheme="minorHAnsi"/>
@@ -8644,6 +9402,7 @@
         </w:rPr>
         <w:t xml:space="preserve">Логика работы вывода списка по нажатию на кнопку «Показать» выделена в метод </w:t>
       </w:r>
+      <w:proofErr w:type="spellStart"/>
       <w:r>
         <w:rPr>
           <w:rFonts w:asciiTheme="minorHAnsi" w:hAnsiTheme="minorHAnsi" w:cstheme="minorHAnsi"/>
@@ -8652,6 +9411,7 @@
         </w:rPr>
         <w:t>UpdateListRenters</w:t>
       </w:r>
+      <w:proofErr w:type="spellEnd"/>
       <w:r>
         <w:rPr>
           <w:rFonts w:asciiTheme="minorHAnsi" w:hAnsiTheme="minorHAnsi" w:cstheme="minorHAnsi"/>
@@ -8666,6 +9426,7 @@
         </w:rPr>
         <w:br/>
       </w:r>
+      <w:proofErr w:type="spellStart"/>
       <w:r>
         <w:rPr>
           <w:rFonts w:asciiTheme="minorHAnsi" w:hAnsiTheme="minorHAnsi" w:cstheme="minorHAnsi"/>
@@ -8682,6 +9443,7 @@
         </w:rPr>
         <w:t>ers</w:t>
       </w:r>
+      <w:proofErr w:type="spellEnd"/>
       <w:r>
         <w:rPr>
           <w:rFonts w:asciiTheme="minorHAnsi" w:hAnsiTheme="minorHAnsi" w:cstheme="minorHAnsi"/>
@@ -8703,6 +9465,7 @@
         </w:rPr>
         <w:t xml:space="preserve">ка арендаторов для пользователя, через получение данных из </w:t>
       </w:r>
+      <w:proofErr w:type="spellStart"/>
       <w:r>
         <w:rPr>
           <w:rFonts w:asciiTheme="minorHAnsi" w:hAnsiTheme="minorHAnsi" w:cstheme="minorHAnsi"/>
@@ -8711,6 +9474,7 @@
         </w:rPr>
         <w:t>RenterModel</w:t>
       </w:r>
+      <w:proofErr w:type="spellEnd"/>
       <w:r>
         <w:rPr>
           <w:rFonts w:asciiTheme="minorHAnsi" w:hAnsiTheme="minorHAnsi" w:cstheme="minorHAnsi"/>
@@ -8766,8 +9530,25 @@
           <w:rFonts w:asciiTheme="minorHAnsi" w:hAnsiTheme="minorHAnsi" w:cstheme="minorHAnsi"/>
           <w:sz w:val="22"/>
         </w:rPr>
-        <w:t xml:space="preserve">Для конструирования меню и сайдбара написаны контроллеры </w:t>
-      </w:r>
+        <w:t xml:space="preserve">Для конструирования меню и </w:t>
+      </w:r>
+      <w:proofErr w:type="spellStart"/>
+      <w:r>
+        <w:rPr>
+          <w:rFonts w:asciiTheme="minorHAnsi" w:hAnsiTheme="minorHAnsi" w:cstheme="minorHAnsi"/>
+          <w:sz w:val="22"/>
+        </w:rPr>
+        <w:t>сайдбара</w:t>
+      </w:r>
+      <w:proofErr w:type="spellEnd"/>
+      <w:r>
+        <w:rPr>
+          <w:rFonts w:asciiTheme="minorHAnsi" w:hAnsiTheme="minorHAnsi" w:cstheme="minorHAnsi"/>
+          <w:sz w:val="22"/>
+        </w:rPr>
+        <w:t xml:space="preserve"> написаны контроллеры </w:t>
+      </w:r>
+      <w:proofErr w:type="spellStart"/>
       <w:r>
         <w:rPr>
           <w:rFonts w:asciiTheme="minorHAnsi" w:hAnsiTheme="minorHAnsi" w:cstheme="minorHAnsi"/>
@@ -8776,6 +9557,7 @@
         </w:rPr>
         <w:t>MenuController</w:t>
       </w:r>
+      <w:proofErr w:type="spellEnd"/>
       <w:r>
         <w:rPr>
           <w:rFonts w:asciiTheme="minorHAnsi" w:hAnsiTheme="minorHAnsi" w:cstheme="minorHAnsi"/>
@@ -8783,6 +9565,7 @@
         </w:rPr>
         <w:t xml:space="preserve"> и </w:t>
       </w:r>
+      <w:proofErr w:type="spellStart"/>
       <w:r>
         <w:rPr>
           <w:rFonts w:asciiTheme="minorHAnsi" w:hAnsiTheme="minorHAnsi" w:cstheme="minorHAnsi"/>
@@ -8791,6 +9574,7 @@
         </w:rPr>
         <w:t>SidebarController</w:t>
       </w:r>
+      <w:proofErr w:type="spellEnd"/>
       <w:r>
         <w:rPr>
           <w:rFonts w:asciiTheme="minorHAnsi" w:hAnsiTheme="minorHAnsi" w:cstheme="minorHAnsi"/>
@@ -8835,6 +9619,7 @@
         </w:rPr>
         <w:t xml:space="preserve"> </w:t>
       </w:r>
+      <w:proofErr w:type="spellStart"/>
       <w:r>
         <w:rPr>
           <w:rFonts w:asciiTheme="minorHAnsi" w:hAnsiTheme="minorHAnsi" w:cstheme="minorHAnsi"/>
@@ -8843,6 +9628,7 @@
         </w:rPr>
         <w:t>fxml</w:t>
       </w:r>
+      <w:proofErr w:type="spellEnd"/>
       <w:r>
         <w:rPr>
           <w:rFonts w:asciiTheme="minorHAnsi" w:hAnsiTheme="minorHAnsi" w:cstheme="minorHAnsi"/>
@@ -8900,8 +9686,25 @@
           <w:rFonts w:asciiTheme="minorHAnsi" w:hAnsiTheme="minorHAnsi" w:cstheme="minorHAnsi"/>
           <w:sz w:val="22"/>
         </w:rPr>
-        <w:t xml:space="preserve">Осуществлен перенос элементов интерфейса из RenterController в отдельный файл представления </w:t>
-      </w:r>
+        <w:t xml:space="preserve">Осуществлен перенос элементов интерфейса из </w:t>
+      </w:r>
+      <w:proofErr w:type="spellStart"/>
+      <w:r>
+        <w:rPr>
+          <w:rFonts w:asciiTheme="minorHAnsi" w:hAnsiTheme="minorHAnsi" w:cstheme="minorHAnsi"/>
+          <w:sz w:val="22"/>
+        </w:rPr>
+        <w:t>RenterController</w:t>
+      </w:r>
+      <w:proofErr w:type="spellEnd"/>
+      <w:r>
+        <w:rPr>
+          <w:rFonts w:asciiTheme="minorHAnsi" w:hAnsiTheme="minorHAnsi" w:cstheme="minorHAnsi"/>
+          <w:sz w:val="22"/>
+        </w:rPr>
+        <w:t xml:space="preserve"> в отдельный файл представления </w:t>
+      </w:r>
+      <w:proofErr w:type="gramStart"/>
       <w:r>
         <w:rPr>
           <w:rFonts w:asciiTheme="minorHAnsi" w:hAnsiTheme="minorHAnsi" w:cstheme="minorHAnsi"/>
@@ -8917,6 +9720,7 @@
         </w:rPr>
         <w:t>.</w:t>
       </w:r>
+      <w:proofErr w:type="spellStart"/>
       <w:r>
         <w:rPr>
           <w:rFonts w:asciiTheme="minorHAnsi" w:hAnsiTheme="minorHAnsi" w:cstheme="minorHAnsi"/>
@@ -8925,6 +9729,8 @@
         </w:rPr>
         <w:t>fxml</w:t>
       </w:r>
+      <w:proofErr w:type="spellEnd"/>
+      <w:proofErr w:type="gramEnd"/>
       <w:r>
         <w:rPr>
           <w:rFonts w:asciiTheme="minorHAnsi" w:hAnsiTheme="minorHAnsi" w:cstheme="minorHAnsi"/>
@@ -8940,6 +9746,7 @@
         <w:br/>
         <w:t xml:space="preserve">В виду вышеперечисленных изменений, соответственно, изменен вызов контроллера из </w:t>
       </w:r>
+      <w:proofErr w:type="spellStart"/>
       <w:r>
         <w:rPr>
           <w:rFonts w:asciiTheme="minorHAnsi" w:hAnsiTheme="minorHAnsi" w:cstheme="minorHAnsi"/>
@@ -8948,12 +9755,29 @@
         </w:rPr>
         <w:t>SidebarController</w:t>
       </w:r>
-      <w:r>
-        <w:rPr>
-          <w:rFonts w:asciiTheme="minorHAnsi" w:hAnsiTheme="minorHAnsi" w:cstheme="minorHAnsi"/>
-          <w:sz w:val="22"/>
-        </w:rPr>
-        <w:t>, так как в текущей реализации нам необходимо создавать объект класса RenterController, в отличии от предыдущей статической версии работы.</w:t>
+      <w:proofErr w:type="spellEnd"/>
+      <w:r>
+        <w:rPr>
+          <w:rFonts w:asciiTheme="minorHAnsi" w:hAnsiTheme="minorHAnsi" w:cstheme="minorHAnsi"/>
+          <w:sz w:val="22"/>
+        </w:rPr>
+        <w:t xml:space="preserve">, так как в текущей реализации нам необходимо создавать объект класса </w:t>
+      </w:r>
+      <w:proofErr w:type="spellStart"/>
+      <w:r>
+        <w:rPr>
+          <w:rFonts w:asciiTheme="minorHAnsi" w:hAnsiTheme="minorHAnsi" w:cstheme="minorHAnsi"/>
+          <w:sz w:val="22"/>
+        </w:rPr>
+        <w:t>RenterController</w:t>
+      </w:r>
+      <w:proofErr w:type="spellEnd"/>
+      <w:r>
+        <w:rPr>
+          <w:rFonts w:asciiTheme="minorHAnsi" w:hAnsiTheme="minorHAnsi" w:cstheme="minorHAnsi"/>
+          <w:sz w:val="22"/>
+        </w:rPr>
+        <w:t>, в отличии от предыдущей статической версии работы.</w:t>
       </w:r>
     </w:p>
     <w:p>
@@ -8972,6 +9796,7 @@
         </w:rPr>
         <w:t xml:space="preserve">Из главного класса </w:t>
       </w:r>
+      <w:proofErr w:type="spellStart"/>
       <w:r>
         <w:rPr>
           <w:rFonts w:asciiTheme="minorHAnsi" w:hAnsiTheme="minorHAnsi" w:cstheme="minorHAnsi"/>
@@ -8980,6 +9805,7 @@
         </w:rPr>
         <w:t>EconomistWorkstation</w:t>
       </w:r>
+      <w:proofErr w:type="spellEnd"/>
       <w:r>
         <w:rPr>
           <w:rFonts w:asciiTheme="minorHAnsi" w:hAnsiTheme="minorHAnsi" w:cstheme="minorHAnsi"/>
@@ -9112,7 +9938,23 @@
           <w:rFonts w:asciiTheme="minorHAnsi" w:hAnsiTheme="minorHAnsi" w:cstheme="minorHAnsi"/>
           <w:sz w:val="22"/>
         </w:rPr>
-        <w:t xml:space="preserve">Ускорься -  пора сдавать 2 главы первые, теор часть и про БД. </w:t>
+        <w:t xml:space="preserve">Ускорься -  пора сдавать 2 главы первые, </w:t>
+      </w:r>
+      <w:proofErr w:type="spellStart"/>
+      <w:r>
+        <w:rPr>
+          <w:rFonts w:asciiTheme="minorHAnsi" w:hAnsiTheme="minorHAnsi" w:cstheme="minorHAnsi"/>
+          <w:sz w:val="22"/>
+        </w:rPr>
+        <w:t>теор</w:t>
+      </w:r>
+      <w:proofErr w:type="spellEnd"/>
+      <w:r>
+        <w:rPr>
+          <w:rFonts w:asciiTheme="minorHAnsi" w:hAnsiTheme="minorHAnsi" w:cstheme="minorHAnsi"/>
+          <w:sz w:val="22"/>
+        </w:rPr>
+        <w:t xml:space="preserve"> часть и про БД. </w:t>
       </w:r>
       <w:r>
         <w:rPr>
@@ -9120,7 +9962,23 @@
           <w:sz w:val="22"/>
         </w:rPr>
         <w:br/>
-        <w:t>Исследуй аналоги, алгоритм действий и расписывай. Потом прогу допишешь.</w:t>
+        <w:t xml:space="preserve">Исследуй аналоги, алгоритм действий и расписывай. Потом </w:t>
+      </w:r>
+      <w:proofErr w:type="spellStart"/>
+      <w:r>
+        <w:rPr>
+          <w:rFonts w:asciiTheme="minorHAnsi" w:hAnsiTheme="minorHAnsi" w:cstheme="minorHAnsi"/>
+          <w:sz w:val="22"/>
+        </w:rPr>
+        <w:t>прогу</w:t>
+      </w:r>
+      <w:proofErr w:type="spellEnd"/>
+      <w:r>
+        <w:rPr>
+          <w:rFonts w:asciiTheme="minorHAnsi" w:hAnsiTheme="minorHAnsi" w:cstheme="minorHAnsi"/>
+          <w:sz w:val="22"/>
+        </w:rPr>
+        <w:t xml:space="preserve"> допишешь.</w:t>
       </w:r>
     </w:p>
     <w:p>
@@ -9197,6 +10055,7 @@
         </w:rPr>
         <w:t xml:space="preserve">Так. Я перенес логику создания формы в отдельный контроллер </w:t>
       </w:r>
+      <w:proofErr w:type="spellStart"/>
       <w:r>
         <w:rPr>
           <w:rFonts w:asciiTheme="minorHAnsi" w:hAnsiTheme="minorHAnsi" w:cstheme="minorHAnsi"/>
@@ -9205,6 +10064,7 @@
         </w:rPr>
         <w:t>RenterFormController</w:t>
       </w:r>
+      <w:proofErr w:type="spellEnd"/>
       <w:r>
         <w:rPr>
           <w:rFonts w:asciiTheme="minorHAnsi" w:hAnsiTheme="minorHAnsi" w:cstheme="minorHAnsi"/>
@@ -9212,6 +10072,7 @@
         </w:rPr>
         <w:t xml:space="preserve"> и представление </w:t>
       </w:r>
+      <w:proofErr w:type="spellStart"/>
       <w:r>
         <w:rPr>
           <w:rFonts w:asciiTheme="minorHAnsi" w:hAnsiTheme="minorHAnsi" w:cstheme="minorHAnsi"/>
@@ -9220,6 +10081,7 @@
         </w:rPr>
         <w:t>RenterForm</w:t>
       </w:r>
+      <w:proofErr w:type="spellEnd"/>
       <w:r>
         <w:rPr>
           <w:rFonts w:asciiTheme="minorHAnsi" w:hAnsiTheme="minorHAnsi" w:cstheme="minorHAnsi"/>
@@ -9371,6 +10233,7 @@
         <w:lastRenderedPageBreak/>
         <w:t xml:space="preserve">В </w:t>
       </w:r>
+      <w:proofErr w:type="spellStart"/>
       <w:r>
         <w:rPr>
           <w:rFonts w:asciiTheme="minorHAnsi" w:hAnsiTheme="minorHAnsi" w:cstheme="minorHAnsi"/>
@@ -9379,6 +10242,7 @@
         </w:rPr>
         <w:t>RenterModel</w:t>
       </w:r>
+      <w:proofErr w:type="spellEnd"/>
       <w:r>
         <w:rPr>
           <w:rFonts w:asciiTheme="minorHAnsi" w:hAnsiTheme="minorHAnsi" w:cstheme="minorHAnsi"/>
@@ -9423,6 +10287,7 @@
         </w:rPr>
         <w:br/>
       </w:r>
+      <w:proofErr w:type="spellStart"/>
       <w:r>
         <w:rPr>
           <w:rFonts w:asciiTheme="minorHAnsi" w:hAnsiTheme="minorHAnsi" w:cstheme="minorHAnsi"/>
@@ -9431,6 +10296,7 @@
         </w:rPr>
         <w:t>RenterController</w:t>
       </w:r>
+      <w:proofErr w:type="spellEnd"/>
       <w:r>
         <w:rPr>
           <w:rFonts w:asciiTheme="minorHAnsi" w:hAnsiTheme="minorHAnsi" w:cstheme="minorHAnsi"/>
@@ -9438,6 +10304,7 @@
         </w:rPr>
         <w:t xml:space="preserve">. </w:t>
       </w:r>
+      <w:proofErr w:type="spellStart"/>
       <w:r>
         <w:rPr>
           <w:rFonts w:asciiTheme="minorHAnsi" w:hAnsiTheme="minorHAnsi" w:cstheme="minorHAnsi"/>
@@ -9446,6 +10313,7 @@
         </w:rPr>
         <w:t>RenterFormController</w:t>
       </w:r>
+      <w:proofErr w:type="spellEnd"/>
       <w:r>
         <w:rPr>
           <w:rFonts w:asciiTheme="minorHAnsi" w:hAnsiTheme="minorHAnsi" w:cstheme="minorHAnsi"/>
@@ -9468,6 +10336,7 @@
         </w:rPr>
         <w:t>.</w:t>
       </w:r>
+      <w:proofErr w:type="spellStart"/>
       <w:r>
         <w:rPr>
           <w:rFonts w:asciiTheme="minorHAnsi" w:hAnsiTheme="minorHAnsi" w:cstheme="minorHAnsi"/>
@@ -9476,6 +10345,7 @@
         </w:rPr>
         <w:t>fxml</w:t>
       </w:r>
+      <w:proofErr w:type="spellEnd"/>
       <w:r>
         <w:rPr>
           <w:rFonts w:asciiTheme="minorHAnsi" w:hAnsiTheme="minorHAnsi" w:cstheme="minorHAnsi"/>
@@ -9535,6 +10405,7 @@
         </w:rPr>
         <w:t>.</w:t>
       </w:r>
+      <w:proofErr w:type="spellStart"/>
       <w:r>
         <w:rPr>
           <w:rFonts w:asciiTheme="minorHAnsi" w:hAnsiTheme="minorHAnsi" w:cstheme="minorHAnsi"/>
@@ -9543,6 +10414,7 @@
         </w:rPr>
         <w:t>toString</w:t>
       </w:r>
+      <w:proofErr w:type="spellEnd"/>
       <w:r>
         <w:rPr>
           <w:rFonts w:asciiTheme="minorHAnsi" w:hAnsiTheme="minorHAnsi" w:cstheme="minorHAnsi"/>
@@ -9557,6 +10429,7 @@
         </w:rPr>
         <w:t xml:space="preserve"> Используется в </w:t>
       </w:r>
+      <w:proofErr w:type="spellStart"/>
       <w:r>
         <w:rPr>
           <w:rFonts w:asciiTheme="minorHAnsi" w:hAnsiTheme="minorHAnsi" w:cstheme="minorHAnsi"/>
@@ -9565,6 +10438,7 @@
         </w:rPr>
         <w:t>ComboBox</w:t>
       </w:r>
+      <w:proofErr w:type="spellEnd"/>
       <w:r>
         <w:rPr>
           <w:rFonts w:asciiTheme="minorHAnsi" w:hAnsiTheme="minorHAnsi" w:cstheme="minorHAnsi"/>
@@ -9587,7 +10461,23 @@
           <w:rFonts w:asciiTheme="minorHAnsi" w:hAnsiTheme="minorHAnsi" w:cstheme="minorHAnsi"/>
           <w:sz w:val="22"/>
         </w:rPr>
-        <w:t>Удалены все обращения и перессылки объекта БД</w:t>
+        <w:t xml:space="preserve">Удалены все обращения и </w:t>
+      </w:r>
+      <w:proofErr w:type="spellStart"/>
+      <w:r>
+        <w:rPr>
+          <w:rFonts w:asciiTheme="minorHAnsi" w:hAnsiTheme="minorHAnsi" w:cstheme="minorHAnsi"/>
+          <w:sz w:val="22"/>
+        </w:rPr>
+        <w:t>перессылки</w:t>
+      </w:r>
+      <w:proofErr w:type="spellEnd"/>
+      <w:r>
+        <w:rPr>
+          <w:rFonts w:asciiTheme="minorHAnsi" w:hAnsiTheme="minorHAnsi" w:cstheme="minorHAnsi"/>
+          <w:sz w:val="22"/>
+        </w:rPr>
+        <w:t xml:space="preserve"> объекта БД</w:t>
       </w:r>
       <w:r>
         <w:rPr>
@@ -9802,6 +10692,7 @@
         <w:br/>
         <w:t xml:space="preserve">Реализована </w:t>
       </w:r>
+      <w:proofErr w:type="spellStart"/>
       <w:r>
         <w:rPr>
           <w:rFonts w:asciiTheme="minorHAnsi" w:hAnsiTheme="minorHAnsi" w:cstheme="minorHAnsi"/>
@@ -9810,6 +10701,7 @@
         </w:rPr>
         <w:t>BuildingModel</w:t>
       </w:r>
+      <w:proofErr w:type="spellEnd"/>
       <w:r>
         <w:rPr>
           <w:rFonts w:asciiTheme="minorHAnsi" w:hAnsiTheme="minorHAnsi" w:cstheme="minorHAnsi"/>
@@ -9854,7 +10746,23 @@
           <w:rFonts w:asciiTheme="minorHAnsi" w:hAnsiTheme="minorHAnsi" w:cstheme="minorHAnsi"/>
           <w:sz w:val="22"/>
         </w:rPr>
-        <w:t>Контроллер зданий связан с контроллером сайдбара – теперь можно заходить на страницу зданий с помощью боковой панели.</w:t>
+        <w:t xml:space="preserve">Контроллер зданий связан с контроллером </w:t>
+      </w:r>
+      <w:proofErr w:type="spellStart"/>
+      <w:r>
+        <w:rPr>
+          <w:rFonts w:asciiTheme="minorHAnsi" w:hAnsiTheme="minorHAnsi" w:cstheme="minorHAnsi"/>
+          <w:sz w:val="22"/>
+        </w:rPr>
+        <w:t>сайдбара</w:t>
+      </w:r>
+      <w:proofErr w:type="spellEnd"/>
+      <w:r>
+        <w:rPr>
+          <w:rFonts w:asciiTheme="minorHAnsi" w:hAnsiTheme="minorHAnsi" w:cstheme="minorHAnsi"/>
+          <w:sz w:val="22"/>
+        </w:rPr>
+        <w:t xml:space="preserve"> – теперь можно заходить на страницу зданий с помощью боковой панели.</w:t>
       </w:r>
     </w:p>
     <w:p>
@@ -9873,6 +10781,7 @@
         </w:rPr>
         <w:t xml:space="preserve">Добавлено представление </w:t>
       </w:r>
+      <w:proofErr w:type="spellStart"/>
       <w:r>
         <w:rPr>
           <w:rFonts w:asciiTheme="minorHAnsi" w:hAnsiTheme="minorHAnsi" w:cstheme="minorHAnsi"/>
@@ -9881,6 +10790,7 @@
         </w:rPr>
         <w:t>BuildingForm</w:t>
       </w:r>
+      <w:proofErr w:type="spellEnd"/>
       <w:r>
         <w:rPr>
           <w:rFonts w:asciiTheme="minorHAnsi" w:hAnsiTheme="minorHAnsi" w:cstheme="minorHAnsi"/>
@@ -9888,6 +10798,7 @@
         </w:rPr>
         <w:t>.</w:t>
       </w:r>
+      <w:proofErr w:type="spellStart"/>
       <w:r>
         <w:rPr>
           <w:rFonts w:asciiTheme="minorHAnsi" w:hAnsiTheme="minorHAnsi" w:cstheme="minorHAnsi"/>
@@ -9896,6 +10807,7 @@
         </w:rPr>
         <w:t>fxml</w:t>
       </w:r>
+      <w:proofErr w:type="spellEnd"/>
       <w:r>
         <w:rPr>
           <w:rFonts w:asciiTheme="minorHAnsi" w:hAnsiTheme="minorHAnsi" w:cstheme="minorHAnsi"/>
@@ -9918,7 +10830,23 @@
           <w:rFonts w:asciiTheme="minorHAnsi" w:hAnsiTheme="minorHAnsi" w:cstheme="minorHAnsi"/>
           <w:sz w:val="22"/>
         </w:rPr>
-        <w:t>Запланировано: создать контроллер для представления создания зданий. Подумать о вышеозвученной идее сейчас, либо разобрать её после ещё созданий одной сущности.</w:t>
+        <w:t xml:space="preserve">Запланировано: создать контроллер для представления создания зданий. Подумать о </w:t>
+      </w:r>
+      <w:proofErr w:type="spellStart"/>
+      <w:r>
+        <w:rPr>
+          <w:rFonts w:asciiTheme="minorHAnsi" w:hAnsiTheme="minorHAnsi" w:cstheme="minorHAnsi"/>
+          <w:sz w:val="22"/>
+        </w:rPr>
+        <w:t>вышеозвученной</w:t>
+      </w:r>
+      <w:proofErr w:type="spellEnd"/>
+      <w:r>
+        <w:rPr>
+          <w:rFonts w:asciiTheme="minorHAnsi" w:hAnsiTheme="minorHAnsi" w:cstheme="minorHAnsi"/>
+          <w:sz w:val="22"/>
+        </w:rPr>
+        <w:t xml:space="preserve"> идее сейчас, либо разобрать её после ещё созданий одной сущности.</w:t>
       </w:r>
     </w:p>
     <w:p>
@@ -9954,6 +10882,7 @@
         </w:rPr>
         <w:t xml:space="preserve">Разработан </w:t>
       </w:r>
+      <w:proofErr w:type="spellStart"/>
       <w:r>
         <w:rPr>
           <w:rFonts w:asciiTheme="minorHAnsi" w:hAnsiTheme="minorHAnsi" w:cstheme="minorHAnsi"/>
@@ -9962,6 +10891,7 @@
         </w:rPr>
         <w:t>BuildingFormController</w:t>
       </w:r>
+      <w:proofErr w:type="spellEnd"/>
       <w:r>
         <w:rPr>
           <w:rFonts w:asciiTheme="minorHAnsi" w:hAnsiTheme="minorHAnsi" w:cstheme="minorHAnsi"/>
@@ -9976,6 +10906,7 @@
         </w:rPr>
         <w:t xml:space="preserve"> </w:t>
       </w:r>
+      <w:proofErr w:type="spellStart"/>
       <w:r>
         <w:rPr>
           <w:rFonts w:asciiTheme="minorHAnsi" w:hAnsiTheme="minorHAnsi" w:cstheme="minorHAnsi"/>
@@ -9984,6 +10915,7 @@
         </w:rPr>
         <w:t>BuildingForm</w:t>
       </w:r>
+      <w:proofErr w:type="spellEnd"/>
       <w:r>
         <w:rPr>
           <w:rFonts w:asciiTheme="minorHAnsi" w:hAnsiTheme="minorHAnsi" w:cstheme="minorHAnsi"/>
@@ -10008,6 +10940,7 @@
         </w:rPr>
         <w:t xml:space="preserve">Добавлен метод в </w:t>
       </w:r>
+      <w:proofErr w:type="spellStart"/>
       <w:r>
         <w:rPr>
           <w:rFonts w:asciiTheme="minorHAnsi" w:hAnsiTheme="minorHAnsi" w:cstheme="minorHAnsi"/>
@@ -10016,6 +10949,7 @@
         </w:rPr>
         <w:t>BuildingController</w:t>
       </w:r>
+      <w:proofErr w:type="spellEnd"/>
       <w:r>
         <w:rPr>
           <w:rFonts w:asciiTheme="minorHAnsi" w:hAnsiTheme="minorHAnsi" w:cstheme="minorHAnsi"/>
@@ -10057,6 +10991,7 @@
         </w:rPr>
         <w:t xml:space="preserve">Создан метод получения одного арендатора </w:t>
       </w:r>
+      <w:proofErr w:type="spellStart"/>
       <w:r>
         <w:rPr>
           <w:rFonts w:asciiTheme="minorHAnsi" w:hAnsiTheme="minorHAnsi" w:cstheme="minorHAnsi"/>
@@ -10065,6 +11000,7 @@
         </w:rPr>
         <w:t>getRenter</w:t>
       </w:r>
+      <w:proofErr w:type="spellEnd"/>
     </w:p>
     <w:p>
       <w:pPr>
@@ -10080,7 +11016,23 @@
           <w:rFonts w:asciiTheme="minorHAnsi" w:hAnsiTheme="minorHAnsi" w:cstheme="minorHAnsi"/>
           <w:sz w:val="22"/>
         </w:rPr>
-        <w:t>Запланировано: сделать полноценное редактирование профиля, кнопки для возврата назад или типо того.</w:t>
+        <w:t xml:space="preserve">Запланировано: сделать полноценное редактирование профиля, кнопки для возврата назад или </w:t>
+      </w:r>
+      <w:proofErr w:type="spellStart"/>
+      <w:r>
+        <w:rPr>
+          <w:rFonts w:asciiTheme="minorHAnsi" w:hAnsiTheme="minorHAnsi" w:cstheme="minorHAnsi"/>
+          <w:sz w:val="22"/>
+        </w:rPr>
+        <w:t>типо</w:t>
+      </w:r>
+      <w:proofErr w:type="spellEnd"/>
+      <w:r>
+        <w:rPr>
+          <w:rFonts w:asciiTheme="minorHAnsi" w:hAnsiTheme="minorHAnsi" w:cstheme="minorHAnsi"/>
+          <w:sz w:val="22"/>
+        </w:rPr>
+        <w:t xml:space="preserve"> того.</w:t>
       </w:r>
       <w:r>
         <w:rPr>
@@ -10144,6 +11096,7 @@
         </w:rPr>
         <w:t xml:space="preserve">Создание представления для профиля </w:t>
       </w:r>
+      <w:proofErr w:type="spellStart"/>
       <w:r>
         <w:rPr>
           <w:rFonts w:asciiTheme="minorHAnsi" w:hAnsiTheme="minorHAnsi" w:cstheme="minorHAnsi"/>
@@ -10152,6 +11105,7 @@
         </w:rPr>
         <w:t>RenterProfile</w:t>
       </w:r>
+      <w:proofErr w:type="spellEnd"/>
       <w:r>
         <w:rPr>
           <w:rFonts w:asciiTheme="minorHAnsi" w:hAnsiTheme="minorHAnsi" w:cstheme="minorHAnsi"/>
@@ -10260,6 +11214,7 @@
         </w:rPr>
         <w:t>.</w:t>
       </w:r>
+      <w:proofErr w:type="spellStart"/>
       <w:r>
         <w:rPr>
           <w:rFonts w:asciiTheme="minorHAnsi" w:hAnsiTheme="minorHAnsi" w:cstheme="minorHAnsi"/>
@@ -10268,6 +11223,7 @@
         </w:rPr>
         <w:t>fxml</w:t>
       </w:r>
+      <w:proofErr w:type="spellEnd"/>
       <w:r>
         <w:rPr>
           <w:rFonts w:asciiTheme="minorHAnsi" w:hAnsiTheme="minorHAnsi" w:cstheme="minorHAnsi"/>
@@ -10327,6 +11283,7 @@
         </w:rPr>
         <w:t xml:space="preserve">в </w:t>
       </w:r>
+      <w:proofErr w:type="spellStart"/>
       <w:r>
         <w:rPr>
           <w:rFonts w:asciiTheme="minorHAnsi" w:hAnsiTheme="minorHAnsi" w:cstheme="minorHAnsi"/>
@@ -10335,6 +11292,7 @@
         </w:rPr>
         <w:t>ContractFormController</w:t>
       </w:r>
+      <w:proofErr w:type="spellEnd"/>
     </w:p>
     <w:p>
       <w:pPr>
@@ -10352,6 +11310,7 @@
         </w:rPr>
         <w:t xml:space="preserve">Фиксация изменений в </w:t>
       </w:r>
+      <w:proofErr w:type="spellStart"/>
       <w:r>
         <w:rPr>
           <w:rFonts w:asciiTheme="minorHAnsi" w:hAnsiTheme="minorHAnsi" w:cstheme="minorHAnsi"/>
@@ -10360,6 +11319,7 @@
         </w:rPr>
         <w:t>ContractController</w:t>
       </w:r>
+      <w:proofErr w:type="spellEnd"/>
       <w:r>
         <w:rPr>
           <w:rFonts w:asciiTheme="minorHAnsi" w:hAnsiTheme="minorHAnsi" w:cstheme="minorHAnsi"/>
@@ -10399,7 +11359,23 @@
           <w:rFonts w:asciiTheme="minorHAnsi" w:hAnsiTheme="minorHAnsi" w:cstheme="minorHAnsi"/>
           <w:sz w:val="22"/>
         </w:rPr>
-        <w:t>Приступить к рефакторингу кода и профилю.</w:t>
+        <w:t xml:space="preserve">Приступить к </w:t>
+      </w:r>
+      <w:proofErr w:type="spellStart"/>
+      <w:r>
+        <w:rPr>
+          <w:rFonts w:asciiTheme="minorHAnsi" w:hAnsiTheme="minorHAnsi" w:cstheme="minorHAnsi"/>
+          <w:sz w:val="22"/>
+        </w:rPr>
+        <w:t>рефакторингу</w:t>
+      </w:r>
+      <w:proofErr w:type="spellEnd"/>
+      <w:r>
+        <w:rPr>
+          <w:rFonts w:asciiTheme="minorHAnsi" w:hAnsiTheme="minorHAnsi" w:cstheme="minorHAnsi"/>
+          <w:sz w:val="22"/>
+        </w:rPr>
+        <w:t xml:space="preserve"> кода и профилю.</w:t>
       </w:r>
     </w:p>
     <w:p>
@@ -10710,7 +11686,39 @@
           <w:rFonts w:asciiTheme="minorHAnsi" w:hAnsiTheme="minorHAnsi" w:cstheme="minorHAnsi"/>
           <w:sz w:val="22"/>
         </w:rPr>
-        <w:t>, который будет содержать в себе и аренду и комуналку, во избежании связи 1 к 1.</w:t>
+        <w:t xml:space="preserve">, который будет содержать в себе и аренду и </w:t>
+      </w:r>
+      <w:proofErr w:type="spellStart"/>
+      <w:r>
+        <w:rPr>
+          <w:rFonts w:asciiTheme="minorHAnsi" w:hAnsiTheme="minorHAnsi" w:cstheme="minorHAnsi"/>
+          <w:sz w:val="22"/>
+        </w:rPr>
+        <w:t>комуналку</w:t>
+      </w:r>
+      <w:proofErr w:type="spellEnd"/>
+      <w:r>
+        <w:rPr>
+          <w:rFonts w:asciiTheme="minorHAnsi" w:hAnsiTheme="minorHAnsi" w:cstheme="minorHAnsi"/>
+          <w:sz w:val="22"/>
+        </w:rPr>
+        <w:t xml:space="preserve">, во </w:t>
+      </w:r>
+      <w:proofErr w:type="spellStart"/>
+      <w:r>
+        <w:rPr>
+          <w:rFonts w:asciiTheme="minorHAnsi" w:hAnsiTheme="minorHAnsi" w:cstheme="minorHAnsi"/>
+          <w:sz w:val="22"/>
+        </w:rPr>
+        <w:t>избежании</w:t>
+      </w:r>
+      <w:proofErr w:type="spellEnd"/>
+      <w:r>
+        <w:rPr>
+          <w:rFonts w:asciiTheme="minorHAnsi" w:hAnsiTheme="minorHAnsi" w:cstheme="minorHAnsi"/>
+          <w:sz w:val="22"/>
+        </w:rPr>
+        <w:t xml:space="preserve"> связи 1 к 1.</w:t>
       </w:r>
       <w:r>
         <w:rPr>
@@ -10761,6 +11769,7 @@
         </w:rPr>
         <w:t>Month</w:t>
       </w:r>
+      <w:proofErr w:type="gramStart"/>
       <w:r>
         <w:rPr>
           <w:rFonts w:asciiTheme="minorHAnsi" w:hAnsiTheme="minorHAnsi" w:cstheme="minorHAnsi"/>
@@ -10768,6 +11777,7 @@
         </w:rPr>
         <w:t>-&gt;</w:t>
       </w:r>
+      <w:proofErr w:type="spellStart"/>
       <w:r>
         <w:rPr>
           <w:rFonts w:asciiTheme="minorHAnsi" w:hAnsiTheme="minorHAnsi" w:cstheme="minorHAnsi"/>
@@ -10776,6 +11786,8 @@
         </w:rPr>
         <w:t>GetRent</w:t>
       </w:r>
+      <w:proofErr w:type="spellEnd"/>
+      <w:proofErr w:type="gramEnd"/>
       <w:r>
         <w:rPr>
           <w:rFonts w:asciiTheme="minorHAnsi" w:hAnsiTheme="minorHAnsi" w:cstheme="minorHAnsi"/>
@@ -10897,7 +11909,39 @@
           <w:rFonts w:asciiTheme="minorHAnsi" w:hAnsiTheme="minorHAnsi" w:cstheme="minorHAnsi"/>
           <w:sz w:val="22"/>
         </w:rPr>
-        <w:t xml:space="preserve">Пока что для облегчения задачи и комуналка и арендная плата обьединены в 1 сущность </w:t>
+        <w:t xml:space="preserve">Пока что для облегчения задачи и </w:t>
+      </w:r>
+      <w:proofErr w:type="spellStart"/>
+      <w:r>
+        <w:rPr>
+          <w:rFonts w:asciiTheme="minorHAnsi" w:hAnsiTheme="minorHAnsi" w:cstheme="minorHAnsi"/>
+          <w:sz w:val="22"/>
+        </w:rPr>
+        <w:t>комуналка</w:t>
+      </w:r>
+      <w:proofErr w:type="spellEnd"/>
+      <w:r>
+        <w:rPr>
+          <w:rFonts w:asciiTheme="minorHAnsi" w:hAnsiTheme="minorHAnsi" w:cstheme="minorHAnsi"/>
+          <w:sz w:val="22"/>
+        </w:rPr>
+        <w:t xml:space="preserve"> и арендная плата </w:t>
+      </w:r>
+      <w:proofErr w:type="spellStart"/>
+      <w:r>
+        <w:rPr>
+          <w:rFonts w:asciiTheme="minorHAnsi" w:hAnsiTheme="minorHAnsi" w:cstheme="minorHAnsi"/>
+          <w:sz w:val="22"/>
+        </w:rPr>
+        <w:t>обьединены</w:t>
+      </w:r>
+      <w:proofErr w:type="spellEnd"/>
+      <w:r>
+        <w:rPr>
+          <w:rFonts w:asciiTheme="minorHAnsi" w:hAnsiTheme="minorHAnsi" w:cstheme="minorHAnsi"/>
+          <w:sz w:val="22"/>
+        </w:rPr>
+        <w:t xml:space="preserve"> в 1 сущность </w:t>
       </w:r>
       <w:r>
         <w:rPr>
@@ -10980,6 +12024,7 @@
         </w:rPr>
         <w:t xml:space="preserve">Осуществлен вывод списка месяцев в профиле договора </w:t>
       </w:r>
+      <w:proofErr w:type="spellStart"/>
       <w:r>
         <w:rPr>
           <w:rFonts w:asciiTheme="minorHAnsi" w:hAnsiTheme="minorHAnsi" w:cstheme="minorHAnsi"/>
@@ -10988,6 +12033,7 @@
         </w:rPr>
         <w:t>ContractProfileController</w:t>
       </w:r>
+      <w:proofErr w:type="spellEnd"/>
       <w:r>
         <w:rPr>
           <w:rFonts w:asciiTheme="minorHAnsi" w:hAnsiTheme="minorHAnsi" w:cstheme="minorHAnsi"/>
@@ -11022,12 +12068,21 @@
           <w:sz w:val="22"/>
         </w:rPr>
       </w:pPr>
-      <w:r>
-        <w:rPr>
-          <w:rFonts w:asciiTheme="minorHAnsi" w:hAnsiTheme="minorHAnsi" w:cstheme="minorHAnsi"/>
-          <w:sz w:val="22"/>
-        </w:rPr>
-        <w:t>Пофикшены баги с выводом. Работоспособная версия</w:t>
+      <w:proofErr w:type="spellStart"/>
+      <w:r>
+        <w:rPr>
+          <w:rFonts w:asciiTheme="minorHAnsi" w:hAnsiTheme="minorHAnsi" w:cstheme="minorHAnsi"/>
+          <w:sz w:val="22"/>
+        </w:rPr>
+        <w:t>Пофикшены</w:t>
+      </w:r>
+      <w:proofErr w:type="spellEnd"/>
+      <w:r>
+        <w:rPr>
+          <w:rFonts w:asciiTheme="minorHAnsi" w:hAnsiTheme="minorHAnsi" w:cstheme="minorHAnsi"/>
+          <w:sz w:val="22"/>
+        </w:rPr>
+        <w:t xml:space="preserve"> баги с выводом. Работоспособная версия</w:t>
       </w:r>
     </w:p>
     <w:p>
@@ -11080,6 +12135,7 @@
         </w:rPr>
         <w:t xml:space="preserve">Использование </w:t>
       </w:r>
+      <w:proofErr w:type="spellStart"/>
       <w:r>
         <w:rPr>
           <w:rFonts w:asciiTheme="minorHAnsi" w:hAnsiTheme="minorHAnsi" w:cstheme="minorHAnsi"/>
@@ -11088,12 +12144,29 @@
         </w:rPr>
         <w:t>Datepicker</w:t>
       </w:r>
-      <w:r>
-        <w:rPr>
-          <w:rFonts w:asciiTheme="minorHAnsi" w:hAnsiTheme="minorHAnsi" w:cstheme="minorHAnsi"/>
-          <w:sz w:val="22"/>
-        </w:rPr>
-        <w:t xml:space="preserve"> для создания догвора.</w:t>
+      <w:proofErr w:type="spellEnd"/>
+      <w:r>
+        <w:rPr>
+          <w:rFonts w:asciiTheme="minorHAnsi" w:hAnsiTheme="minorHAnsi" w:cstheme="minorHAnsi"/>
+          <w:sz w:val="22"/>
+        </w:rPr>
+        <w:t xml:space="preserve"> для создания </w:t>
+      </w:r>
+      <w:proofErr w:type="spellStart"/>
+      <w:r>
+        <w:rPr>
+          <w:rFonts w:asciiTheme="minorHAnsi" w:hAnsiTheme="minorHAnsi" w:cstheme="minorHAnsi"/>
+          <w:sz w:val="22"/>
+        </w:rPr>
+        <w:t>догвора</w:t>
+      </w:r>
+      <w:proofErr w:type="spellEnd"/>
+      <w:r>
+        <w:rPr>
+          <w:rFonts w:asciiTheme="minorHAnsi" w:hAnsiTheme="minorHAnsi" w:cstheme="minorHAnsi"/>
+          <w:sz w:val="22"/>
+        </w:rPr>
+        <w:t>.</w:t>
       </w:r>
     </w:p>
     <w:p>
@@ -11144,7 +12217,23 @@
           <w:rFonts w:asciiTheme="minorHAnsi" w:hAnsiTheme="minorHAnsi" w:cstheme="minorHAnsi"/>
           <w:sz w:val="22"/>
         </w:rPr>
-        <w:t>Исправлено проставление первой и последней даты для вынесения счета за месячную оплаты.</w:t>
+        <w:t xml:space="preserve">Исправлено проставление первой и последней даты для вынесения счета </w:t>
+      </w:r>
+      <w:proofErr w:type="gramStart"/>
+      <w:r>
+        <w:rPr>
+          <w:rFonts w:asciiTheme="minorHAnsi" w:hAnsiTheme="minorHAnsi" w:cstheme="minorHAnsi"/>
+          <w:sz w:val="22"/>
+        </w:rPr>
+        <w:t>за месячную оплаты</w:t>
+      </w:r>
+      <w:proofErr w:type="gramEnd"/>
+      <w:r>
+        <w:rPr>
+          <w:rFonts w:asciiTheme="minorHAnsi" w:hAnsiTheme="minorHAnsi" w:cstheme="minorHAnsi"/>
+          <w:sz w:val="22"/>
+        </w:rPr>
+        <w:t>.</w:t>
       </w:r>
     </w:p>
     <w:p>
@@ -11231,6 +12320,7 @@
         </w:rPr>
         <w:t xml:space="preserve">Обработчики </w:t>
       </w:r>
+      <w:proofErr w:type="spellStart"/>
       <w:r>
         <w:rPr>
           <w:rFonts w:asciiTheme="minorHAnsi" w:hAnsiTheme="minorHAnsi" w:cstheme="minorHAnsi"/>
@@ -11239,6 +12329,7 @@
         </w:rPr>
         <w:t>TextField</w:t>
       </w:r>
+      <w:proofErr w:type="spellEnd"/>
       <w:r>
         <w:rPr>
           <w:rFonts w:asciiTheme="minorHAnsi" w:hAnsiTheme="minorHAnsi" w:cstheme="minorHAnsi"/>
@@ -11293,7 +12384,23 @@
           <w:rFonts w:asciiTheme="minorHAnsi" w:hAnsiTheme="minorHAnsi" w:cstheme="minorHAnsi"/>
           <w:sz w:val="22"/>
         </w:rPr>
-        <w:t>Сохраняю ворд файл и запросы к БД обновленные.</w:t>
+        <w:t xml:space="preserve">Сохраняю </w:t>
+      </w:r>
+      <w:proofErr w:type="spellStart"/>
+      <w:r>
+        <w:rPr>
+          <w:rFonts w:asciiTheme="minorHAnsi" w:hAnsiTheme="minorHAnsi" w:cstheme="minorHAnsi"/>
+          <w:sz w:val="22"/>
+        </w:rPr>
+        <w:t>ворд</w:t>
+      </w:r>
+      <w:proofErr w:type="spellEnd"/>
+      <w:r>
+        <w:rPr>
+          <w:rFonts w:asciiTheme="minorHAnsi" w:hAnsiTheme="minorHAnsi" w:cstheme="minorHAnsi"/>
+          <w:sz w:val="22"/>
+        </w:rPr>
+        <w:t xml:space="preserve"> файл и запросы к БД обновленные.</w:t>
       </w:r>
     </w:p>
     <w:p>
@@ -11344,6 +12451,7 @@
         </w:rPr>
         <w:t xml:space="preserve">Надо: оптимизировать обработчики изменения </w:t>
       </w:r>
+      <w:proofErr w:type="spellStart"/>
       <w:r>
         <w:rPr>
           <w:rFonts w:asciiTheme="minorHAnsi" w:hAnsiTheme="minorHAnsi" w:cstheme="minorHAnsi"/>
@@ -11352,12 +12460,29 @@
         </w:rPr>
         <w:t>TextField</w:t>
       </w:r>
-      <w:r>
-        <w:rPr>
-          <w:rFonts w:asciiTheme="minorHAnsi" w:hAnsiTheme="minorHAnsi" w:cstheme="minorHAnsi"/>
-          <w:sz w:val="22"/>
-        </w:rPr>
-        <w:t xml:space="preserve"> – просто метод выделить отедьный в этом же классе, который будет сам навешивать обработчик в зависимости от 2 аргументов – объекта, на который навешивается, и того, который будет участвовать в умножении.</w:t>
+      <w:proofErr w:type="spellEnd"/>
+      <w:r>
+        <w:rPr>
+          <w:rFonts w:asciiTheme="minorHAnsi" w:hAnsiTheme="minorHAnsi" w:cstheme="minorHAnsi"/>
+          <w:sz w:val="22"/>
+        </w:rPr>
+        <w:t xml:space="preserve"> – просто метод выделить </w:t>
+      </w:r>
+      <w:proofErr w:type="spellStart"/>
+      <w:r>
+        <w:rPr>
+          <w:rFonts w:asciiTheme="minorHAnsi" w:hAnsiTheme="minorHAnsi" w:cstheme="minorHAnsi"/>
+          <w:sz w:val="22"/>
+        </w:rPr>
+        <w:t>отедьный</w:t>
+      </w:r>
+      <w:proofErr w:type="spellEnd"/>
+      <w:r>
+        <w:rPr>
+          <w:rFonts w:asciiTheme="minorHAnsi" w:hAnsiTheme="minorHAnsi" w:cstheme="minorHAnsi"/>
+          <w:sz w:val="22"/>
+        </w:rPr>
+        <w:t xml:space="preserve"> в этом же классе, который будет сам навешивать обработчик в зависимости от 2 аргументов – объекта, на который навешивается, и того, который будет участвовать в умножении.</w:t>
       </w:r>
       <w:r>
         <w:rPr>
@@ -11481,6 +12606,7 @@
         </w:rPr>
         <w:t xml:space="preserve">Добавлен вывод </w:t>
       </w:r>
+      <w:proofErr w:type="spellStart"/>
       <w:r>
         <w:rPr>
           <w:rFonts w:asciiTheme="minorHAnsi" w:hAnsiTheme="minorHAnsi" w:cstheme="minorHAnsi"/>
@@ -11489,6 +12615,7 @@
         </w:rPr>
         <w:t>toString</w:t>
       </w:r>
+      <w:proofErr w:type="spellEnd"/>
       <w:r>
         <w:rPr>
           <w:rFonts w:asciiTheme="minorHAnsi" w:hAnsiTheme="minorHAnsi" w:cstheme="minorHAnsi"/>
@@ -11501,8 +12628,65 @@
           <w:rFonts w:asciiTheme="minorHAnsi" w:hAnsiTheme="minorHAnsi" w:cstheme="minorHAnsi"/>
           <w:sz w:val="22"/>
         </w:rPr>
-        <w:t>сущностей, для удобного представления обхектов классов в виде соответснно – для арендатора фио + дата, здание – тип + площадь…и тд</w:t>
-      </w:r>
+        <w:t xml:space="preserve">сущностей, для удобного представления </w:t>
+      </w:r>
+      <w:proofErr w:type="spellStart"/>
+      <w:r>
+        <w:rPr>
+          <w:rFonts w:asciiTheme="minorHAnsi" w:hAnsiTheme="minorHAnsi" w:cstheme="minorHAnsi"/>
+          <w:sz w:val="22"/>
+        </w:rPr>
+        <w:t>обхектов</w:t>
+      </w:r>
+      <w:proofErr w:type="spellEnd"/>
+      <w:r>
+        <w:rPr>
+          <w:rFonts w:asciiTheme="minorHAnsi" w:hAnsiTheme="minorHAnsi" w:cstheme="minorHAnsi"/>
+          <w:sz w:val="22"/>
+        </w:rPr>
+        <w:t xml:space="preserve"> классов в виде </w:t>
+      </w:r>
+      <w:proofErr w:type="spellStart"/>
+      <w:r>
+        <w:rPr>
+          <w:rFonts w:asciiTheme="minorHAnsi" w:hAnsiTheme="minorHAnsi" w:cstheme="minorHAnsi"/>
+          <w:sz w:val="22"/>
+        </w:rPr>
+        <w:t>соответснно</w:t>
+      </w:r>
+      <w:proofErr w:type="spellEnd"/>
+      <w:r>
+        <w:rPr>
+          <w:rFonts w:asciiTheme="minorHAnsi" w:hAnsiTheme="minorHAnsi" w:cstheme="minorHAnsi"/>
+          <w:sz w:val="22"/>
+        </w:rPr>
+        <w:t xml:space="preserve"> – для арендатора </w:t>
+      </w:r>
+      <w:proofErr w:type="spellStart"/>
+      <w:r>
+        <w:rPr>
+          <w:rFonts w:asciiTheme="minorHAnsi" w:hAnsiTheme="minorHAnsi" w:cstheme="minorHAnsi"/>
+          <w:sz w:val="22"/>
+        </w:rPr>
+        <w:t>фио</w:t>
+      </w:r>
+      <w:proofErr w:type="spellEnd"/>
+      <w:r>
+        <w:rPr>
+          <w:rFonts w:asciiTheme="minorHAnsi" w:hAnsiTheme="minorHAnsi" w:cstheme="minorHAnsi"/>
+          <w:sz w:val="22"/>
+        </w:rPr>
+        <w:t xml:space="preserve"> + дата, здание – тип + площадь…и </w:t>
+      </w:r>
+      <w:proofErr w:type="spellStart"/>
+      <w:r>
+        <w:rPr>
+          <w:rFonts w:asciiTheme="minorHAnsi" w:hAnsiTheme="minorHAnsi" w:cstheme="minorHAnsi"/>
+          <w:sz w:val="22"/>
+        </w:rPr>
+        <w:t>тд</w:t>
+      </w:r>
+      <w:proofErr w:type="spellEnd"/>
     </w:p>
     <w:p>
       <w:pPr>
@@ -11518,7 +12702,23 @@
           <w:rFonts w:asciiTheme="minorHAnsi" w:hAnsiTheme="minorHAnsi" w:cstheme="minorHAnsi"/>
           <w:sz w:val="22"/>
         </w:rPr>
-        <w:t>Продление месяцев синхронизированно с датой в контракте</w:t>
+        <w:t xml:space="preserve">Продление месяцев </w:t>
+      </w:r>
+      <w:proofErr w:type="spellStart"/>
+      <w:r>
+        <w:rPr>
+          <w:rFonts w:asciiTheme="minorHAnsi" w:hAnsiTheme="minorHAnsi" w:cstheme="minorHAnsi"/>
+          <w:sz w:val="22"/>
+        </w:rPr>
+        <w:t>синхронизированно</w:t>
+      </w:r>
+      <w:proofErr w:type="spellEnd"/>
+      <w:r>
+        <w:rPr>
+          <w:rFonts w:asciiTheme="minorHAnsi" w:hAnsiTheme="minorHAnsi" w:cstheme="minorHAnsi"/>
+          <w:sz w:val="22"/>
+        </w:rPr>
+        <w:t xml:space="preserve"> с датой в контракте</w:t>
       </w:r>
     </w:p>
     <w:p>
@@ -11540,12 +12740,21 @@
           <w:sz w:val="22"/>
         </w:rPr>
       </w:pPr>
-      <w:r>
-        <w:rPr>
-          <w:rFonts w:asciiTheme="minorHAnsi" w:hAnsiTheme="minorHAnsi" w:cstheme="minorHAnsi"/>
-          <w:sz w:val="22"/>
-        </w:rPr>
-        <w:t>Биндинг?</w:t>
+      <w:proofErr w:type="spellStart"/>
+      <w:r>
+        <w:rPr>
+          <w:rFonts w:asciiTheme="minorHAnsi" w:hAnsiTheme="minorHAnsi" w:cstheme="minorHAnsi"/>
+          <w:sz w:val="22"/>
+        </w:rPr>
+        <w:t>Биндинг</w:t>
+      </w:r>
+      <w:proofErr w:type="spellEnd"/>
+      <w:r>
+        <w:rPr>
+          <w:rFonts w:asciiTheme="minorHAnsi" w:hAnsiTheme="minorHAnsi" w:cstheme="minorHAnsi"/>
+          <w:sz w:val="22"/>
+        </w:rPr>
+        <w:t>?</w:t>
       </w:r>
       <w:r>
         <w:rPr>
@@ -11627,6 +12836,7 @@
           <w:lang w:val="en-US"/>
         </w:rPr>
       </w:pPr>
+      <w:proofErr w:type="spellStart"/>
       <w:r>
         <w:rPr>
           <w:rFonts w:asciiTheme="minorHAnsi" w:hAnsiTheme="minorHAnsi" w:cstheme="minorHAnsi"/>
@@ -11635,6 +12845,7 @@
         </w:rPr>
         <w:t>handleEditRenter</w:t>
       </w:r>
+      <w:proofErr w:type="spellEnd"/>
       <w:r>
         <w:rPr>
           <w:rFonts w:asciiTheme="minorHAnsi" w:hAnsiTheme="minorHAnsi" w:cstheme="minorHAnsi"/>
@@ -11650,7 +12861,78 @@
           <w:lang w:val="en-US"/>
         </w:rPr>
         <w:br/>
-        <w:t>int selectedIndex = renterTable.getSelectionModel().getSelectedIndex();</w:t>
+      </w:r>
+      <w:proofErr w:type="spellStart"/>
+      <w:r>
+        <w:rPr>
+          <w:rFonts w:asciiTheme="minorHAnsi" w:hAnsiTheme="minorHAnsi" w:cstheme="minorHAnsi"/>
+          <w:sz w:val="22"/>
+          <w:lang w:val="en-US"/>
+        </w:rPr>
+        <w:t>int</w:t>
+      </w:r>
+      <w:proofErr w:type="spellEnd"/>
+      <w:r>
+        <w:rPr>
+          <w:rFonts w:asciiTheme="minorHAnsi" w:hAnsiTheme="minorHAnsi" w:cstheme="minorHAnsi"/>
+          <w:sz w:val="22"/>
+          <w:lang w:val="en-US"/>
+        </w:rPr>
+        <w:t xml:space="preserve"> </w:t>
+      </w:r>
+      <w:proofErr w:type="spellStart"/>
+      <w:r>
+        <w:rPr>
+          <w:rFonts w:asciiTheme="minorHAnsi" w:hAnsiTheme="minorHAnsi" w:cstheme="minorHAnsi"/>
+          <w:sz w:val="22"/>
+          <w:lang w:val="en-US"/>
+        </w:rPr>
+        <w:t>selectedIndex</w:t>
+      </w:r>
+      <w:proofErr w:type="spellEnd"/>
+      <w:r>
+        <w:rPr>
+          <w:rFonts w:asciiTheme="minorHAnsi" w:hAnsiTheme="minorHAnsi" w:cstheme="minorHAnsi"/>
+          <w:sz w:val="22"/>
+          <w:lang w:val="en-US"/>
+        </w:rPr>
+        <w:t xml:space="preserve"> = </w:t>
+      </w:r>
+      <w:proofErr w:type="spellStart"/>
+      <w:r>
+        <w:rPr>
+          <w:rFonts w:asciiTheme="minorHAnsi" w:hAnsiTheme="minorHAnsi" w:cstheme="minorHAnsi"/>
+          <w:sz w:val="22"/>
+          <w:lang w:val="en-US"/>
+        </w:rPr>
+        <w:t>renterTable.getSelectionModel</w:t>
+      </w:r>
+      <w:proofErr w:type="spellEnd"/>
+      <w:r>
+        <w:rPr>
+          <w:rFonts w:asciiTheme="minorHAnsi" w:hAnsiTheme="minorHAnsi" w:cstheme="minorHAnsi"/>
+          <w:sz w:val="22"/>
+          <w:lang w:val="en-US"/>
+        </w:rPr>
+        <w:t>().</w:t>
+      </w:r>
+      <w:proofErr w:type="spellStart"/>
+      <w:r>
+        <w:rPr>
+          <w:rFonts w:asciiTheme="minorHAnsi" w:hAnsiTheme="minorHAnsi" w:cstheme="minorHAnsi"/>
+          <w:sz w:val="22"/>
+          <w:lang w:val="en-US"/>
+        </w:rPr>
+        <w:t>getSelectedIndex</w:t>
+      </w:r>
+      <w:proofErr w:type="spellEnd"/>
+      <w:r>
+        <w:rPr>
+          <w:rFonts w:asciiTheme="minorHAnsi" w:hAnsiTheme="minorHAnsi" w:cstheme="minorHAnsi"/>
+          <w:sz w:val="22"/>
+          <w:lang w:val="en-US"/>
+        </w:rPr>
+        <w:t>();</w:t>
       </w:r>
     </w:p>
     <w:p>
@@ -11669,7 +12951,61 @@
           <w:sz w:val="22"/>
           <w:lang w:val="en-US"/>
         </w:rPr>
-        <w:t>Renter renter = RenterModel.getRenter(selectedRenter.getId());</w:t>
+        <w:t xml:space="preserve">Renter </w:t>
+      </w:r>
+      <w:proofErr w:type="spellStart"/>
+      <w:r>
+        <w:rPr>
+          <w:rFonts w:asciiTheme="minorHAnsi" w:hAnsiTheme="minorHAnsi" w:cstheme="minorHAnsi"/>
+          <w:sz w:val="22"/>
+          <w:lang w:val="en-US"/>
+        </w:rPr>
+        <w:t>renter</w:t>
+      </w:r>
+      <w:proofErr w:type="spellEnd"/>
+      <w:r>
+        <w:rPr>
+          <w:rFonts w:asciiTheme="minorHAnsi" w:hAnsiTheme="minorHAnsi" w:cstheme="minorHAnsi"/>
+          <w:sz w:val="22"/>
+          <w:lang w:val="en-US"/>
+        </w:rPr>
+        <w:t xml:space="preserve"> = </w:t>
+      </w:r>
+      <w:proofErr w:type="spellStart"/>
+      <w:r>
+        <w:rPr>
+          <w:rFonts w:asciiTheme="minorHAnsi" w:hAnsiTheme="minorHAnsi" w:cstheme="minorHAnsi"/>
+          <w:sz w:val="22"/>
+          <w:lang w:val="en-US"/>
+        </w:rPr>
+        <w:t>RenterModel.getRenter</w:t>
+      </w:r>
+      <w:proofErr w:type="spellEnd"/>
+      <w:r>
+        <w:rPr>
+          <w:rFonts w:asciiTheme="minorHAnsi" w:hAnsiTheme="minorHAnsi" w:cstheme="minorHAnsi"/>
+          <w:sz w:val="22"/>
+          <w:lang w:val="en-US"/>
+        </w:rPr>
+        <w:t>(</w:t>
+      </w:r>
+      <w:proofErr w:type="spellStart"/>
+      <w:r>
+        <w:rPr>
+          <w:rFonts w:asciiTheme="minorHAnsi" w:hAnsiTheme="minorHAnsi" w:cstheme="minorHAnsi"/>
+          <w:sz w:val="22"/>
+          <w:lang w:val="en-US"/>
+        </w:rPr>
+        <w:t>selectedRenter.getId</w:t>
+      </w:r>
+      <w:proofErr w:type="spellEnd"/>
+      <w:r>
+        <w:rPr>
+          <w:rFonts w:asciiTheme="minorHAnsi" w:hAnsiTheme="minorHAnsi" w:cstheme="minorHAnsi"/>
+          <w:sz w:val="22"/>
+          <w:lang w:val="en-US"/>
+        </w:rPr>
+        <w:t>());</w:t>
       </w:r>
       <w:r>
         <w:rPr>
@@ -11685,7 +13021,43 @@
           <w:sz w:val="22"/>
           <w:lang w:val="en-US"/>
         </w:rPr>
-        <w:t xml:space="preserve"> renterTable.getItems().set(selectedIndex, renter);</w:t>
+        <w:t xml:space="preserve"> </w:t>
+      </w:r>
+      <w:proofErr w:type="spellStart"/>
+      <w:r>
+        <w:rPr>
+          <w:rFonts w:asciiTheme="minorHAnsi" w:hAnsiTheme="minorHAnsi" w:cstheme="minorHAnsi"/>
+          <w:sz w:val="22"/>
+          <w:lang w:val="en-US"/>
+        </w:rPr>
+        <w:t>renterTable.getItems</w:t>
+      </w:r>
+      <w:proofErr w:type="spellEnd"/>
+      <w:r>
+        <w:rPr>
+          <w:rFonts w:asciiTheme="minorHAnsi" w:hAnsiTheme="minorHAnsi" w:cstheme="minorHAnsi"/>
+          <w:sz w:val="22"/>
+          <w:lang w:val="en-US"/>
+        </w:rPr>
+        <w:t>().set(</w:t>
+      </w:r>
+      <w:proofErr w:type="spellStart"/>
+      <w:r>
+        <w:rPr>
+          <w:rFonts w:asciiTheme="minorHAnsi" w:hAnsiTheme="minorHAnsi" w:cstheme="minorHAnsi"/>
+          <w:sz w:val="22"/>
+          <w:lang w:val="en-US"/>
+        </w:rPr>
+        <w:t>selectedIndex</w:t>
+      </w:r>
+      <w:proofErr w:type="spellEnd"/>
+      <w:r>
+        <w:rPr>
+          <w:rFonts w:asciiTheme="minorHAnsi" w:hAnsiTheme="minorHAnsi" w:cstheme="minorHAnsi"/>
+          <w:sz w:val="22"/>
+          <w:lang w:val="en-US"/>
+        </w:rPr>
+        <w:t>, renter);</w:t>
       </w:r>
     </w:p>
     <w:p>
@@ -11703,8 +13075,18 @@
           <w:sz w:val="22"/>
           <w:lang w:val="en-US"/>
         </w:rPr>
-        <w:t xml:space="preserve">  renterTable</w:t>
-      </w:r>
+        <w:t xml:space="preserve">  </w:t>
+      </w:r>
+      <w:proofErr w:type="spellStart"/>
+      <w:r>
+        <w:rPr>
+          <w:rFonts w:asciiTheme="minorHAnsi" w:hAnsiTheme="minorHAnsi" w:cstheme="minorHAnsi"/>
+          <w:sz w:val="22"/>
+          <w:lang w:val="en-US"/>
+        </w:rPr>
+        <w:t>renterTable</w:t>
+      </w:r>
+      <w:proofErr w:type="spellEnd"/>
       <w:r>
         <w:rPr>
           <w:rFonts w:asciiTheme="minorHAnsi" w:hAnsiTheme="minorHAnsi" w:cstheme="minorHAnsi"/>
@@ -11712,6 +13094,7 @@
         </w:rPr>
         <w:t>.</w:t>
       </w:r>
+      <w:proofErr w:type="spellStart"/>
       <w:r>
         <w:rPr>
           <w:rFonts w:asciiTheme="minorHAnsi" w:hAnsiTheme="minorHAnsi" w:cstheme="minorHAnsi"/>
@@ -11720,12 +13103,21 @@
         </w:rPr>
         <w:t>getSelectionModel</w:t>
       </w:r>
-      <w:r>
-        <w:rPr>
-          <w:rFonts w:asciiTheme="minorHAnsi" w:hAnsiTheme="minorHAnsi" w:cstheme="minorHAnsi"/>
-          <w:sz w:val="22"/>
-        </w:rPr>
-        <w:t>().</w:t>
+      <w:proofErr w:type="spellEnd"/>
+      <w:r>
+        <w:rPr>
+          <w:rFonts w:asciiTheme="minorHAnsi" w:hAnsiTheme="minorHAnsi" w:cstheme="minorHAnsi"/>
+          <w:sz w:val="22"/>
+        </w:rPr>
+        <w:t>(</w:t>
+      </w:r>
+      <w:proofErr w:type="gramStart"/>
+      <w:r>
+        <w:rPr>
+          <w:rFonts w:asciiTheme="minorHAnsi" w:hAnsiTheme="minorHAnsi" w:cstheme="minorHAnsi"/>
+          <w:sz w:val="22"/>
+        </w:rPr>
+        <w:t>).</w:t>
       </w:r>
       <w:r>
         <w:rPr>
@@ -11735,6 +13127,7 @@
         </w:rPr>
         <w:t>select</w:t>
       </w:r>
+      <w:proofErr w:type="gramEnd"/>
       <w:r>
         <w:rPr>
           <w:rFonts w:asciiTheme="minorHAnsi" w:hAnsiTheme="minorHAnsi" w:cstheme="minorHAnsi"/>
@@ -11792,7 +13185,23 @@
           <w:rFonts w:asciiTheme="minorHAnsi" w:hAnsiTheme="minorHAnsi" w:cstheme="minorHAnsi"/>
           <w:sz w:val="22"/>
         </w:rPr>
-        <w:t>сделать изменение количества месяцев по изменению даты контракта(через полное обнуление расчетов в месяцах с предупреждением в окне редактирования)</w:t>
+        <w:t xml:space="preserve">сделать изменение количества месяцев по изменению даты </w:t>
+      </w:r>
+      <w:proofErr w:type="gramStart"/>
+      <w:r>
+        <w:rPr>
+          <w:rFonts w:asciiTheme="minorHAnsi" w:hAnsiTheme="minorHAnsi" w:cstheme="minorHAnsi"/>
+          <w:sz w:val="22"/>
+        </w:rPr>
+        <w:t>контракта(</w:t>
+      </w:r>
+      <w:proofErr w:type="gramEnd"/>
+      <w:r>
+        <w:rPr>
+          <w:rFonts w:asciiTheme="minorHAnsi" w:hAnsiTheme="minorHAnsi" w:cstheme="minorHAnsi"/>
+          <w:sz w:val="22"/>
+        </w:rPr>
+        <w:t>через полное обнуление расчетов в месяцах с предупреждением в окне редактирования)</w:t>
       </w:r>
     </w:p>
     <w:p>
@@ -11809,7 +13218,23 @@
           <w:rFonts w:asciiTheme="minorHAnsi" w:hAnsiTheme="minorHAnsi" w:cstheme="minorHAnsi"/>
           <w:sz w:val="22"/>
         </w:rPr>
-        <w:t>или кнопку для «уменьшения продления», т.е. минус определенное колво месяцев</w:t>
+        <w:t xml:space="preserve">или кнопку для «уменьшения продления», т.е. минус определенное </w:t>
+      </w:r>
+      <w:proofErr w:type="spellStart"/>
+      <w:r>
+        <w:rPr>
+          <w:rFonts w:asciiTheme="minorHAnsi" w:hAnsiTheme="minorHAnsi" w:cstheme="minorHAnsi"/>
+          <w:sz w:val="22"/>
+        </w:rPr>
+        <w:t>колво</w:t>
+      </w:r>
+      <w:proofErr w:type="spellEnd"/>
+      <w:r>
+        <w:rPr>
+          <w:rFonts w:asciiTheme="minorHAnsi" w:hAnsiTheme="minorHAnsi" w:cstheme="minorHAnsi"/>
+          <w:sz w:val="22"/>
+        </w:rPr>
+        <w:t xml:space="preserve"> месяцев</w:t>
       </w:r>
     </w:p>
     <w:p>
@@ -11845,19 +13270,60 @@
         </w:rPr>
         <w:t xml:space="preserve"> </w:t>
       </w:r>
-      <w:r>
-        <w:rPr>
-          <w:rFonts w:asciiTheme="minorHAnsi" w:hAnsiTheme="minorHAnsi" w:cstheme="minorHAnsi"/>
-          <w:sz w:val="22"/>
-        </w:rPr>
-        <w:t>интерфейся или классы выделитьс общими методами</w:t>
-      </w:r>
-      <w:r>
-        <w:rPr>
-          <w:rFonts w:asciiTheme="minorHAnsi" w:hAnsiTheme="minorHAnsi" w:cstheme="minorHAnsi"/>
-          <w:sz w:val="22"/>
-        </w:rPr>
-        <w:t>, как для контролеров так и для сущностей, моделей</w:t>
+      <w:proofErr w:type="spellStart"/>
+      <w:r>
+        <w:rPr>
+          <w:rFonts w:asciiTheme="minorHAnsi" w:hAnsiTheme="minorHAnsi" w:cstheme="minorHAnsi"/>
+          <w:sz w:val="22"/>
+        </w:rPr>
+        <w:t>интерфейся</w:t>
+      </w:r>
+      <w:proofErr w:type="spellEnd"/>
+      <w:r>
+        <w:rPr>
+          <w:rFonts w:asciiTheme="minorHAnsi" w:hAnsiTheme="minorHAnsi" w:cstheme="minorHAnsi"/>
+          <w:sz w:val="22"/>
+        </w:rPr>
+        <w:t xml:space="preserve"> или классы </w:t>
+      </w:r>
+      <w:proofErr w:type="spellStart"/>
+      <w:r>
+        <w:rPr>
+          <w:rFonts w:asciiTheme="minorHAnsi" w:hAnsiTheme="minorHAnsi" w:cstheme="minorHAnsi"/>
+          <w:sz w:val="22"/>
+        </w:rPr>
+        <w:t>выделитьс</w:t>
+      </w:r>
+      <w:proofErr w:type="spellEnd"/>
+      <w:r>
+        <w:rPr>
+          <w:rFonts w:asciiTheme="minorHAnsi" w:hAnsiTheme="minorHAnsi" w:cstheme="minorHAnsi"/>
+          <w:sz w:val="22"/>
+        </w:rPr>
+        <w:t xml:space="preserve"> общими методами</w:t>
+      </w:r>
+      <w:r>
+        <w:rPr>
+          <w:rFonts w:asciiTheme="minorHAnsi" w:hAnsiTheme="minorHAnsi" w:cstheme="minorHAnsi"/>
+          <w:sz w:val="22"/>
+        </w:rPr>
+        <w:t xml:space="preserve">, как для </w:t>
+      </w:r>
+      <w:proofErr w:type="gramStart"/>
+      <w:r>
+        <w:rPr>
+          <w:rFonts w:asciiTheme="minorHAnsi" w:hAnsiTheme="minorHAnsi" w:cstheme="minorHAnsi"/>
+          <w:sz w:val="22"/>
+        </w:rPr>
+        <w:t>контролеров</w:t>
+      </w:r>
+      <w:proofErr w:type="gramEnd"/>
+      <w:r>
+        <w:rPr>
+          <w:rFonts w:asciiTheme="minorHAnsi" w:hAnsiTheme="minorHAnsi" w:cstheme="minorHAnsi"/>
+          <w:sz w:val="22"/>
+        </w:rPr>
+        <w:t xml:space="preserve"> так и для сущностей, моделей</w:t>
       </w:r>
       <w:r>
         <w:rPr>
@@ -11893,6 +13359,7 @@
           <w:sz w:val="22"/>
         </w:rPr>
       </w:pPr>
+      <w:proofErr w:type="spellStart"/>
       <w:r>
         <w:rPr>
           <w:rFonts w:asciiTheme="minorHAnsi" w:hAnsiTheme="minorHAnsi" w:cstheme="minorHAnsi"/>
@@ -11901,6 +13368,7 @@
         </w:rPr>
         <w:t>indexCost</w:t>
       </w:r>
+      <w:proofErr w:type="spellEnd"/>
       <w:r>
         <w:rPr>
           <w:rFonts w:asciiTheme="minorHAnsi" w:hAnsiTheme="minorHAnsi" w:cstheme="minorHAnsi"/>
@@ -11913,7 +13381,39 @@
           <w:rFonts w:asciiTheme="minorHAnsi" w:hAnsiTheme="minorHAnsi" w:cstheme="minorHAnsi"/>
           <w:sz w:val="22"/>
         </w:rPr>
-        <w:t>как брать будем? Мб все таки лучше для каждого месяца хранить, ибо неизвестно что будем потом, надо будет сохранить это значение. Полюбому надо, да. Или на уровне контракта сохранить.</w:t>
+        <w:t xml:space="preserve">как брать будем? Мб </w:t>
+      </w:r>
+      <w:proofErr w:type="gramStart"/>
+      <w:r>
+        <w:rPr>
+          <w:rFonts w:asciiTheme="minorHAnsi" w:hAnsiTheme="minorHAnsi" w:cstheme="minorHAnsi"/>
+          <w:sz w:val="22"/>
+        </w:rPr>
+        <w:t>все таки</w:t>
+      </w:r>
+      <w:proofErr w:type="gramEnd"/>
+      <w:r>
+        <w:rPr>
+          <w:rFonts w:asciiTheme="minorHAnsi" w:hAnsiTheme="minorHAnsi" w:cstheme="minorHAnsi"/>
+          <w:sz w:val="22"/>
+        </w:rPr>
+        <w:t xml:space="preserve"> лучше для каждого месяца хранить, ибо неизвестно что будем потом, надо будет сохранить это значение. </w:t>
+      </w:r>
+      <w:proofErr w:type="spellStart"/>
+      <w:r>
+        <w:rPr>
+          <w:rFonts w:asciiTheme="minorHAnsi" w:hAnsiTheme="minorHAnsi" w:cstheme="minorHAnsi"/>
+          <w:sz w:val="22"/>
+        </w:rPr>
+        <w:t>Полюбому</w:t>
+      </w:r>
+      <w:proofErr w:type="spellEnd"/>
+      <w:r>
+        <w:rPr>
+          <w:rFonts w:asciiTheme="minorHAnsi" w:hAnsiTheme="minorHAnsi" w:cstheme="minorHAnsi"/>
+          <w:sz w:val="22"/>
+        </w:rPr>
+        <w:t xml:space="preserve"> надо, да. Или на уровне контракта сохранить.</w:t>
       </w:r>
       <w:r>
         <w:rPr>
@@ -11954,15 +13454,39 @@
           <w:rFonts w:asciiTheme="minorHAnsi" w:hAnsiTheme="minorHAnsi" w:cstheme="minorHAnsi"/>
           <w:sz w:val="22"/>
         </w:rPr>
-        <w:t>Описать формат для настройки шаблонов. Справка в проге</w:t>
-      </w:r>
+        <w:t xml:space="preserve">Описать формат для настройки шаблонов. Справка в </w:t>
+      </w:r>
+      <w:proofErr w:type="spellStart"/>
+      <w:r>
+        <w:rPr>
+          <w:rFonts w:asciiTheme="minorHAnsi" w:hAnsiTheme="minorHAnsi" w:cstheme="minorHAnsi"/>
+          <w:sz w:val="22"/>
+        </w:rPr>
+        <w:t>проге</w:t>
+      </w:r>
+      <w:proofErr w:type="spellEnd"/>
       <w:r>
         <w:rPr>
           <w:rFonts w:asciiTheme="minorHAnsi" w:hAnsiTheme="minorHAnsi" w:cstheme="minorHAnsi"/>
           <w:sz w:val="22"/>
         </w:rPr>
         <w:br/>
-        <w:t>Парсер класс.</w:t>
+      </w:r>
+      <w:proofErr w:type="spellStart"/>
+      <w:r>
+        <w:rPr>
+          <w:rFonts w:asciiTheme="minorHAnsi" w:hAnsiTheme="minorHAnsi" w:cstheme="minorHAnsi"/>
+          <w:sz w:val="22"/>
+        </w:rPr>
+        <w:t>Парсер</w:t>
+      </w:r>
+      <w:proofErr w:type="spellEnd"/>
+      <w:r>
+        <w:rPr>
+          <w:rFonts w:asciiTheme="minorHAnsi" w:hAnsiTheme="minorHAnsi" w:cstheme="minorHAnsi"/>
+          <w:sz w:val="22"/>
+        </w:rPr>
+        <w:t xml:space="preserve"> класс.</w:t>
       </w:r>
     </w:p>
     <w:p>
@@ -12166,6 +13690,7 @@
           </w:rPr>
           <w:t>://</w:t>
         </w:r>
+        <w:proofErr w:type="spellStart"/>
         <w:r>
           <w:rPr>
             <w:rStyle w:val="ae"/>
@@ -12173,6 +13698,7 @@
           </w:rPr>
           <w:t>metanit</w:t>
         </w:r>
+        <w:proofErr w:type="spellEnd"/>
         <w:r>
           <w:rPr>
             <w:rStyle w:val="ae"/>
@@ -12205,6 +13731,7 @@
           </w:rPr>
           <w:t>/</w:t>
         </w:r>
+        <w:proofErr w:type="spellStart"/>
         <w:r>
           <w:rPr>
             <w:rStyle w:val="ae"/>
@@ -12212,12 +13739,14 @@
           </w:rPr>
           <w:t>javafx</w:t>
         </w:r>
+        <w:proofErr w:type="spellEnd"/>
         <w:r>
           <w:rPr>
             <w:rStyle w:val="ae"/>
           </w:rPr>
           <w:t>/1.1.</w:t>
         </w:r>
+        <w:proofErr w:type="spellStart"/>
         <w:r>
           <w:rPr>
             <w:rStyle w:val="ae"/>
@@ -12225,6 +13754,7 @@
           </w:rPr>
           <w:t>php</w:t>
         </w:r>
+        <w:proofErr w:type="spellEnd"/>
       </w:hyperlink>
     </w:p>
     <w:p>
@@ -12374,7 +13904,6 @@
         <w:docPartUnique/>
       </w:docPartObj>
     </w:sdtPr>
-    <w:sdtEndPr/>
     <w:sdtContent>
       <w:p>
         <w:pPr>
@@ -12394,7 +13923,7 @@
           <w:rPr>
             <w:noProof/>
           </w:rPr>
-          <w:t>19</w:t>
+          <w:t>29</w:t>
         </w:r>
         <w:r>
           <w:fldChar w:fldCharType="end"/>
@@ -14994,7 +16523,7 @@
 </file>
 
 <file path=customXml/itemProps1.xml><?xml version="1.0" encoding="utf-8"?>
-<ds:datastoreItem xmlns:ds="http://schemas.openxmlformats.org/officeDocument/2006/customXml" ds:itemID="{A992B313-2D4F-4ECC-9D24-7F7B00E4C6AE}">
+<ds:datastoreItem xmlns:ds="http://schemas.openxmlformats.org/officeDocument/2006/customXml" ds:itemID="{FF886C55-0D8A-4C83-84BF-ED211F7F7FD3}">
   <ds:schemaRefs>
     <ds:schemaRef ds:uri="http://schemas.openxmlformats.org/officeDocument/2006/bibliography"/>
   </ds:schemaRefs>

</xml_diff>

<commit_message>
docs(Note): add sources(GOSTs, SNiP)for occupational Safety and Health
</commit_message>
<xml_diff>
--- a/Собранные данные.docx
+++ b/Собранные данные.docx
@@ -4520,15 +4520,31 @@
       </w:pPr>
       <w:r>
         <w:lastRenderedPageBreak/>
-        <w:t>Система программ «1С:Предприятие 8» включает в себя платформу и прикладные решения, разработанные на ее основе, для автоматизации деятельности организаций и частных лиц. Сама платформа не является программным продуктом для использования конечными пользователями, которые обычно работают с одним из многих прикладных решений (конфигураций), разработанных на данной платформе. Такой подход позволяет автоматизировать различные виды деятельности, используя единую технологическую платформу.</w:t>
-      </w:r>
-    </w:p>
-    <w:p>
-      <w:pPr>
-        <w:jc w:val="both"/>
-      </w:pPr>
-      <w:r>
-        <w:t>Гибкость платформы позволяет применять 1С:Предприятие 8 в самых разнообразных областях:</w:t>
+        <w:t>Система программ «1</w:t>
+      </w:r>
+      <w:proofErr w:type="gramStart"/>
+      <w:r>
+        <w:t>С:Предприятие</w:t>
+      </w:r>
+      <w:proofErr w:type="gramEnd"/>
+      <w:r>
+        <w:t xml:space="preserve"> 8» включает в себя платформу и прикладные решения, разработанные на ее основе, для автоматизации деятельности организаций и частных лиц. Сама платформа не является программным продуктом для использования конечными пользователями, которые обычно работают с одним из многих прикладных решений (конфигураций), разработанных на данной платформе. Такой подход позволяет автоматизировать различные виды деятельности, используя единую технологическую платформу.</w:t>
+      </w:r>
+    </w:p>
+    <w:p>
+      <w:pPr>
+        <w:jc w:val="both"/>
+      </w:pPr>
+      <w:r>
+        <w:t>Гибкость платформы позволяет применять 1</w:t>
+      </w:r>
+      <w:proofErr w:type="gramStart"/>
+      <w:r>
+        <w:t>С:Предприятие</w:t>
+      </w:r>
+      <w:proofErr w:type="gramEnd"/>
+      <w:r>
+        <w:t xml:space="preserve"> 8 в самых разнообразных областях:</w:t>
       </w:r>
     </w:p>
     <w:p>
@@ -4706,7 +4722,15 @@
         <w:jc w:val="both"/>
       </w:pPr>
       <w:r>
-        <w:t>Продукт разработан на последней версии технологической платформы «1С:Предприятие 8» и выпускается в двух вариантах- на основе типовых конфигураций «Бухгалтерия предприятия» и «Управление производственным предприятием».</w:t>
+        <w:t>Продукт разработан на последней версии технологической платформы «1</w:t>
+      </w:r>
+      <w:proofErr w:type="gramStart"/>
+      <w:r>
+        <w:t>С:Предприятие</w:t>
+      </w:r>
+      <w:proofErr w:type="gramEnd"/>
+      <w:r>
+        <w:t xml:space="preserve"> 8» и выпускается в двух вариантах- на основе типовых конфигураций «Бухгалтерия предприятия» и «Управление производственным предприятием».</w:t>
       </w:r>
     </w:p>
     <w:p>
@@ -4910,7 +4934,15 @@
         <w:t>Отсутствие узкой специализации. Система программ «1С: Предприятие» рассчитана на выполнение большого количества задач. В данной конфигурации «</w:t>
       </w:r>
       <w:r>
-        <w:t>1С:Аренда и управление недвижимостью</w:t>
+        <w:t>1</w:t>
+      </w:r>
+      <w:proofErr w:type="gramStart"/>
+      <w:r>
+        <w:t>С:Аренда</w:t>
+      </w:r>
+      <w:proofErr w:type="gramEnd"/>
+      <w:r>
+        <w:t xml:space="preserve"> и управление недвижимостью</w:t>
       </w:r>
       <w:r>
         <w:t>» есть огромное количество инструментов, которые не связаны напрямую с арендой, и которые сильно влияют на способность пользователей учиться пользоваться программой. Слишком большое количество нюансов в управлении арендой в том числе.</w:t>
@@ -6318,6 +6350,7 @@
       <w:r>
         <w:t xml:space="preserve"> </w:t>
       </w:r>
+      <w:proofErr w:type="gramStart"/>
       <w:r>
         <w:t xml:space="preserve">и </w:t>
       </w:r>
@@ -6330,6 +6363,7 @@
         </w:rPr>
         <w:t>xslx</w:t>
       </w:r>
+      <w:proofErr w:type="gramEnd"/>
       <w:r>
         <w:t xml:space="preserve">. </w:t>
       </w:r>
@@ -7968,8 +8002,13 @@
         <w:ind w:firstLine="0"/>
       </w:pPr>
       <w:r>
-        <w:t>(сущности БД),схемы</w:t>
-      </w:r>
+        <w:t>(сущности БД</w:t>
+      </w:r>
+      <w:proofErr w:type="gramStart"/>
+      <w:r>
+        <w:t>),схемы</w:t>
+      </w:r>
+      <w:proofErr w:type="gramEnd"/>
       <w:r>
         <w:t xml:space="preserve"> БД</w:t>
       </w:r>
@@ -8998,7 +9037,23 @@
           <w:sz w:val="22"/>
         </w:rPr>
         <w:br/>
-        <w:t>У одного счета – лишь 1 договора. У 1 договора – множество счетов(за каждый месяц)</w:t>
+        <w:t xml:space="preserve">У одного счета – лишь 1 договора. У 1 договора – множество </w:t>
+      </w:r>
+      <w:proofErr w:type="gramStart"/>
+      <w:r>
+        <w:rPr>
+          <w:rFonts w:asciiTheme="minorHAnsi" w:hAnsiTheme="minorHAnsi" w:cstheme="minorHAnsi"/>
+          <w:sz w:val="22"/>
+        </w:rPr>
+        <w:t>счетов(</w:t>
+      </w:r>
+      <w:proofErr w:type="gramEnd"/>
+      <w:r>
+        <w:rPr>
+          <w:rFonts w:asciiTheme="minorHAnsi" w:hAnsiTheme="minorHAnsi" w:cstheme="minorHAnsi"/>
+          <w:sz w:val="22"/>
+        </w:rPr>
+        <w:t>за каждый месяц)</w:t>
       </w:r>
     </w:p>
     <w:p>
@@ -9152,6 +9207,7 @@
         </w:rPr>
         <w:t xml:space="preserve">Информация для подключения к СУБД вынесена в отдельный конфигурационный </w:t>
       </w:r>
+      <w:proofErr w:type="gramStart"/>
       <w:r>
         <w:rPr>
           <w:rFonts w:asciiTheme="minorHAnsi" w:hAnsiTheme="minorHAnsi" w:cstheme="minorHAnsi"/>
@@ -9175,6 +9231,7 @@
         </w:rPr>
         <w:t>properties</w:t>
       </w:r>
+      <w:proofErr w:type="gramEnd"/>
       <w:r>
         <w:rPr>
           <w:rFonts w:asciiTheme="minorHAnsi" w:hAnsiTheme="minorHAnsi" w:cstheme="minorHAnsi"/>
@@ -9577,6 +9634,7 @@
         </w:rPr>
         <w:t xml:space="preserve"> в отдельный файл представления </w:t>
       </w:r>
+      <w:proofErr w:type="gramStart"/>
       <w:r>
         <w:rPr>
           <w:rFonts w:asciiTheme="minorHAnsi" w:hAnsiTheme="minorHAnsi" w:cstheme="minorHAnsi"/>
@@ -9600,6 +9658,7 @@
         </w:rPr>
         <w:t>fxml</w:t>
       </w:r>
+      <w:proofErr w:type="gramEnd"/>
       <w:r>
         <w:rPr>
           <w:rFonts w:asciiTheme="minorHAnsi" w:hAnsiTheme="minorHAnsi" w:cstheme="minorHAnsi"/>
@@ -11596,6 +11655,7 @@
         </w:rPr>
         <w:t>Month</w:t>
       </w:r>
+      <w:proofErr w:type="gramStart"/>
       <w:r>
         <w:rPr>
           <w:rFonts w:asciiTheme="minorHAnsi" w:hAnsiTheme="minorHAnsi" w:cstheme="minorHAnsi"/>
@@ -11611,6 +11671,7 @@
         </w:rPr>
         <w:t>GetRent</w:t>
       </w:r>
+      <w:proofErr w:type="gramEnd"/>
       <w:r>
         <w:rPr>
           <w:rFonts w:asciiTheme="minorHAnsi" w:hAnsiTheme="minorHAnsi" w:cstheme="minorHAnsi"/>
@@ -12027,7 +12088,23 @@
           <w:rFonts w:asciiTheme="minorHAnsi" w:hAnsiTheme="minorHAnsi" w:cstheme="minorHAnsi"/>
           <w:sz w:val="22"/>
         </w:rPr>
-        <w:t>Исправлено проставление первой и последней даты для вынесения счета за месячную оплаты.</w:t>
+        <w:t xml:space="preserve">Исправлено проставление первой и последней даты для вынесения счета </w:t>
+      </w:r>
+      <w:proofErr w:type="gramStart"/>
+      <w:r>
+        <w:rPr>
+          <w:rFonts w:asciiTheme="minorHAnsi" w:hAnsiTheme="minorHAnsi" w:cstheme="minorHAnsi"/>
+          <w:sz w:val="22"/>
+        </w:rPr>
+        <w:t>за месячную оплаты</w:t>
+      </w:r>
+      <w:proofErr w:type="gramEnd"/>
+      <w:r>
+        <w:rPr>
+          <w:rFonts w:asciiTheme="minorHAnsi" w:hAnsiTheme="minorHAnsi" w:cstheme="minorHAnsi"/>
+          <w:sz w:val="22"/>
+        </w:rPr>
+        <w:t>.</w:t>
       </w:r>
     </w:p>
     <w:p>
@@ -12897,7 +12974,15 @@
           <w:rFonts w:asciiTheme="minorHAnsi" w:hAnsiTheme="minorHAnsi" w:cstheme="minorHAnsi"/>
           <w:sz w:val="22"/>
         </w:rPr>
-        <w:t>().</w:t>
+        <w:t>(</w:t>
+      </w:r>
+      <w:proofErr w:type="gramStart"/>
+      <w:r>
+        <w:rPr>
+          <w:rFonts w:asciiTheme="minorHAnsi" w:hAnsiTheme="minorHAnsi" w:cstheme="minorHAnsi"/>
+          <w:sz w:val="22"/>
+        </w:rPr>
+        <w:t>).</w:t>
       </w:r>
       <w:r>
         <w:rPr>
@@ -12907,6 +12992,7 @@
         </w:rPr>
         <w:t>select</w:t>
       </w:r>
+      <w:proofErr w:type="gramEnd"/>
       <w:r>
         <w:rPr>
           <w:rFonts w:asciiTheme="minorHAnsi" w:hAnsiTheme="minorHAnsi" w:cstheme="minorHAnsi"/>
@@ -12964,7 +13050,23 @@
           <w:rFonts w:asciiTheme="minorHAnsi" w:hAnsiTheme="minorHAnsi" w:cstheme="minorHAnsi"/>
           <w:sz w:val="22"/>
         </w:rPr>
-        <w:t>сделать изменение количества месяцев по изменению даты контракта(через полное обнуление расчетов в месяцах с предупреждением в окне редактирования)</w:t>
+        <w:t xml:space="preserve">сделать изменение количества месяцев по изменению даты </w:t>
+      </w:r>
+      <w:proofErr w:type="gramStart"/>
+      <w:r>
+        <w:rPr>
+          <w:rFonts w:asciiTheme="minorHAnsi" w:hAnsiTheme="minorHAnsi" w:cstheme="minorHAnsi"/>
+          <w:sz w:val="22"/>
+        </w:rPr>
+        <w:t>контракта(</w:t>
+      </w:r>
+      <w:proofErr w:type="gramEnd"/>
+      <w:r>
+        <w:rPr>
+          <w:rFonts w:asciiTheme="minorHAnsi" w:hAnsiTheme="minorHAnsi" w:cstheme="minorHAnsi"/>
+          <w:sz w:val="22"/>
+        </w:rPr>
+        <w:t>через полное обнуление расчетов в месяцах с предупреждением в окне редактирования)</w:t>
       </w:r>
     </w:p>
     <w:p>
@@ -13070,7 +13172,23 @@
           <w:rFonts w:asciiTheme="minorHAnsi" w:hAnsiTheme="minorHAnsi" w:cstheme="minorHAnsi"/>
           <w:sz w:val="22"/>
         </w:rPr>
-        <w:t>, как для контролеров так и для сущностей, моделей</w:t>
+        <w:t xml:space="preserve">, как для </w:t>
+      </w:r>
+      <w:proofErr w:type="gramStart"/>
+      <w:r>
+        <w:rPr>
+          <w:rFonts w:asciiTheme="minorHAnsi" w:hAnsiTheme="minorHAnsi" w:cstheme="minorHAnsi"/>
+          <w:sz w:val="22"/>
+        </w:rPr>
+        <w:t>контролеров</w:t>
+      </w:r>
+      <w:proofErr w:type="gramEnd"/>
+      <w:r>
+        <w:rPr>
+          <w:rFonts w:asciiTheme="minorHAnsi" w:hAnsiTheme="minorHAnsi" w:cstheme="minorHAnsi"/>
+          <w:sz w:val="22"/>
+        </w:rPr>
+        <w:t xml:space="preserve"> так и для сущностей, моделей</w:t>
       </w:r>
       <w:r>
         <w:rPr>
@@ -13126,7 +13244,23 @@
           <w:rFonts w:asciiTheme="minorHAnsi" w:hAnsiTheme="minorHAnsi" w:cstheme="minorHAnsi"/>
           <w:sz w:val="22"/>
         </w:rPr>
-        <w:t xml:space="preserve">как брать будем? Мб все таки лучше для каждого месяца хранить, ибо неизвестно что будем потом, надо будет сохранить это значение. </w:t>
+        <w:t xml:space="preserve">как брать будем? Мб </w:t>
+      </w:r>
+      <w:proofErr w:type="gramStart"/>
+      <w:r>
+        <w:rPr>
+          <w:rFonts w:asciiTheme="minorHAnsi" w:hAnsiTheme="minorHAnsi" w:cstheme="minorHAnsi"/>
+          <w:sz w:val="22"/>
+        </w:rPr>
+        <w:t>все таки</w:t>
+      </w:r>
+      <w:proofErr w:type="gramEnd"/>
+      <w:r>
+        <w:rPr>
+          <w:rFonts w:asciiTheme="minorHAnsi" w:hAnsiTheme="minorHAnsi" w:cstheme="minorHAnsi"/>
+          <w:sz w:val="22"/>
+        </w:rPr>
+        <w:t xml:space="preserve"> лучше для каждого месяца хранить, ибо неизвестно что будем потом, надо будет сохранить это значение. </w:t>
       </w:r>
       <w:proofErr w:type="spellStart"/>
       <w:r>
@@ -14414,8 +14548,9 @@
           <w:szCs w:val="28"/>
           <w:lang w:eastAsia="ru-RU"/>
         </w:rPr>
-        <w:t>В этом случае необходимый воздухообмен в здании может быть обеспечен только при устройстве открывающихся отверстий достаточной площади. Аэрацию предусматривают, если с ее помощью могут быть обеспечены нормируемые условия воздушной среды и если она допустима по технологическим условиям. Особенно целесообразно уст</w:t>
-      </w:r>
+        <w:t xml:space="preserve">В этом случае необходимый воздухообмен в здании может быть обеспечен только при устройстве открывающихся отверстий достаточной площади. Аэрацию предусматривают, если с ее помощью могут быть обеспечены нормируемые условия воздушной среды </w:t>
+      </w:r>
+      <w:proofErr w:type="gramStart"/>
       <w:r>
         <w:rPr>
           <w:rFonts w:eastAsia="Times New Roman" w:cs="Times New Roman"/>
@@ -14423,6 +14558,25 @@
           <w:szCs w:val="28"/>
           <w:lang w:eastAsia="ru-RU"/>
         </w:rPr>
+        <w:t>и</w:t>
+      </w:r>
+      <w:proofErr w:type="gramEnd"/>
+      <w:r>
+        <w:rPr>
+          <w:rFonts w:eastAsia="Times New Roman" w:cs="Times New Roman"/>
+          <w:color w:val="000000"/>
+          <w:szCs w:val="28"/>
+          <w:lang w:eastAsia="ru-RU"/>
+        </w:rPr>
+        <w:t xml:space="preserve"> если она допустима по технологическим условиям. Особенно целесообразно уст</w:t>
+      </w:r>
+      <w:r>
+        <w:rPr>
+          <w:rFonts w:eastAsia="Times New Roman" w:cs="Times New Roman"/>
+          <w:color w:val="000000"/>
+          <w:szCs w:val="28"/>
+          <w:lang w:eastAsia="ru-RU"/>
+        </w:rPr>
         <w:t>ройство аэрации в горячих цехах.</w:t>
       </w:r>
     </w:p>
@@ -14547,7 +14701,7 @@
           <w:rFonts w:eastAsia="Times New Roman" w:cs="Times New Roman"/>
           <w:color w:val="000000"/>
           <w:szCs w:val="28"/>
-          <w:lang w:val="en-US" w:eastAsia="ru-RU"/>
+          <w:lang w:eastAsia="ru-RU"/>
         </w:rPr>
         <w:t>[8]</w:t>
       </w:r>
@@ -14831,7 +14985,25 @@
           <w:sz w:val="28"/>
           <w:szCs w:val="28"/>
         </w:rPr>
-        <w:t>при проектировании механической вентиляции необходимо предусматривать установку резервных вентиляторов с электродвигателями, включаемыми автоматически, или сооружать не менее двух приточных и двух вытяжных установок, обеспечивающих при включении одной из них объем соответственно вытяжки или притока не менее 50 % требуемого воздухообмена;</w:t>
+        <w:t xml:space="preserve">при проектировании механической вентиляции необходимо предусматривать установку резервных вентиляторов с электродвигателями, включаемыми автоматически, или сооружать не менее двух приточных и двух вытяжных установок, обеспечивающих при включении одной </w:t>
+      </w:r>
+      <w:proofErr w:type="gramStart"/>
+      <w:r>
+        <w:rPr>
+          <w:color w:val="000000"/>
+          <w:sz w:val="28"/>
+          <w:szCs w:val="28"/>
+        </w:rPr>
+        <w:t>из них</w:t>
+      </w:r>
+      <w:proofErr w:type="gramEnd"/>
+      <w:r>
+        <w:rPr>
+          <w:color w:val="000000"/>
+          <w:sz w:val="28"/>
+          <w:szCs w:val="28"/>
+        </w:rPr>
+        <w:t xml:space="preserve"> объем соответственно вытяжки или притока не менее 50 % требуемого воздухообмена;</w:t>
       </w:r>
     </w:p>
     <w:p>
@@ -16630,11 +16802,466 @@
           <w:t>html</w:t>
         </w:r>
       </w:hyperlink>
+    </w:p>
+    <w:p>
+      <w:pPr>
+        <w:pStyle w:val="a3"/>
+        <w:numPr>
+          <w:ilvl w:val="0"/>
+          <w:numId w:val="14"/>
+        </w:numPr>
+        <w:ind w:left="0" w:firstLine="709"/>
+      </w:pPr>
       <w:bookmarkStart w:id="63" w:name="_GoBack"/>
+      <w:r>
+        <w:rPr>
+          <w:b/>
+        </w:rPr>
+        <w:t>СНиП</w:t>
+      </w:r>
+      <w:r>
+        <w:rPr>
+          <w:b/>
+        </w:rPr>
+        <w:t xml:space="preserve"> </w:t>
+      </w:r>
+      <w:r>
+        <w:rPr>
+          <w:b/>
+        </w:rPr>
+        <w:t>23-05-2010</w:t>
+      </w:r>
+      <w:r>
+        <w:t>. Естественное и искусственное освещение. –</w:t>
+      </w:r>
+      <w:r>
+        <w:t xml:space="preserve"> </w:t>
+      </w:r>
+      <w:proofErr w:type="spellStart"/>
+      <w:r>
+        <w:t>Введ</w:t>
+      </w:r>
+      <w:proofErr w:type="spellEnd"/>
+      <w:r>
+        <w:t>. 20</w:t>
+      </w:r>
+      <w:r>
+        <w:t>11</w:t>
+      </w:r>
+      <w:r>
+        <w:t>-</w:t>
+      </w:r>
+      <w:r>
+        <w:t>01</w:t>
+      </w:r>
+      <w:r>
+        <w:t>-</w:t>
+      </w:r>
+      <w:r>
+        <w:t>01. –</w:t>
+      </w:r>
+      <w:r>
+        <w:t xml:space="preserve"> </w:t>
+      </w:r>
+      <w:r>
+        <w:t xml:space="preserve">М.: </w:t>
+      </w:r>
+      <w:r>
+        <w:t>2010</w:t>
+      </w:r>
+      <w:r>
+        <w:t xml:space="preserve"> год </w:t>
+      </w:r>
+      <w:r>
+        <w:t>–</w:t>
+      </w:r>
+      <w:r>
+        <w:t xml:space="preserve"> </w:t>
+      </w:r>
+      <w:r>
+        <w:t>13</w:t>
+      </w:r>
+      <w:r>
+        <w:t xml:space="preserve"> с.</w:t>
+      </w:r>
+    </w:p>
+    <w:p>
+      <w:pPr>
+        <w:pStyle w:val="a3"/>
+        <w:numPr>
+          <w:ilvl w:val="0"/>
+          <w:numId w:val="14"/>
+        </w:numPr>
+        <w:ind w:left="0" w:firstLine="709"/>
+      </w:pPr>
+      <w:r>
+        <w:t>Охрана труда в России – ОХРАНА ТРУДА</w:t>
+      </w:r>
+      <w:r>
+        <w:t xml:space="preserve"> </w:t>
+      </w:r>
+      <w:r>
+        <w:t>[</w:t>
+      </w:r>
+      <w:r>
+        <w:t>Электронный ресурс] –</w:t>
+      </w:r>
+      <w:r>
+        <w:t xml:space="preserve"> </w:t>
+      </w:r>
+      <w:r>
+        <w:rPr>
+          <w:rStyle w:val="ae"/>
+        </w:rPr>
+        <w:t>https://websot.jimdo.com/обучение/учебный-курс/</w:t>
+      </w:r>
+      <w:r>
+        <w:rPr>
+          <w:rStyle w:val="ae"/>
+        </w:rPr>
+        <w:t>искусственное-освещение-производственных-территорий-зданий-и-помещений</w:t>
+      </w:r>
+      <w:r>
+        <w:rPr>
+          <w:rStyle w:val="ae"/>
+        </w:rPr>
+        <w:t>/</w:t>
+      </w:r>
+    </w:p>
+    <w:p>
+      <w:pPr>
+        <w:pStyle w:val="a3"/>
+        <w:numPr>
+          <w:ilvl w:val="0"/>
+          <w:numId w:val="14"/>
+        </w:numPr>
+        <w:ind w:left="0" w:firstLine="709"/>
+      </w:pPr>
+      <w:r>
+        <w:t xml:space="preserve">Студенческая библиотека </w:t>
+      </w:r>
+      <w:r>
+        <w:t>[</w:t>
+      </w:r>
+      <w:r>
+        <w:t>Электронный ресурс] –</w:t>
+      </w:r>
+      <w:r>
+        <w:t xml:space="preserve"> </w:t>
+      </w:r>
+      <w:hyperlink r:id="rId14" w:history="1">
+        <w:r>
+          <w:rPr>
+            <w:rStyle w:val="ae"/>
+          </w:rPr>
+          <w:t>https://students-library.com/library/read/36928-ventilacia-proizvodstvennyh-pomesenij</w:t>
+        </w:r>
+      </w:hyperlink>
+    </w:p>
+    <w:p>
+      <w:pPr>
+        <w:pStyle w:val="a3"/>
+        <w:numPr>
+          <w:ilvl w:val="0"/>
+          <w:numId w:val="14"/>
+        </w:numPr>
+        <w:ind w:left="0" w:firstLine="709"/>
+      </w:pPr>
+      <w:r>
+        <w:rPr>
+          <w:b/>
+        </w:rPr>
+        <w:t>ГОСТ 22270-2018</w:t>
+      </w:r>
+      <w:r>
+        <w:t xml:space="preserve">. </w:t>
+      </w:r>
+      <w:r>
+        <w:t>Системы отопления, вентиляции и кондиционирования. Термины и определения</w:t>
+      </w:r>
+      <w:r>
+        <w:t>. –</w:t>
+      </w:r>
+      <w:r>
+        <w:t xml:space="preserve"> </w:t>
+      </w:r>
+      <w:proofErr w:type="spellStart"/>
+      <w:r>
+        <w:t>Введ</w:t>
+      </w:r>
+      <w:proofErr w:type="spellEnd"/>
+      <w:r>
+        <w:t>. 20</w:t>
+      </w:r>
+      <w:r>
+        <w:t>18</w:t>
+      </w:r>
+      <w:r>
+        <w:t>-</w:t>
+      </w:r>
+      <w:r>
+        <w:t>01</w:t>
+      </w:r>
+      <w:r>
+        <w:t>-</w:t>
+      </w:r>
+      <w:r>
+        <w:t>11. –</w:t>
+      </w:r>
+      <w:r>
+        <w:t xml:space="preserve"> </w:t>
+      </w:r>
+      <w:r>
+        <w:t xml:space="preserve">М.: </w:t>
+      </w:r>
+      <w:proofErr w:type="spellStart"/>
+      <w:r>
+        <w:t>Стандартинформ</w:t>
+      </w:r>
+      <w:proofErr w:type="spellEnd"/>
+      <w:r>
+        <w:t>, 201</w:t>
+      </w:r>
+      <w:r>
+        <w:t>8</w:t>
+      </w:r>
+      <w:r>
+        <w:t xml:space="preserve"> год </w:t>
+      </w:r>
+      <w:r>
+        <w:t>–</w:t>
+      </w:r>
+      <w:r>
+        <w:t xml:space="preserve"> </w:t>
+      </w:r>
+      <w:r>
+        <w:t>5</w:t>
+      </w:r>
+      <w:r>
+        <w:t xml:space="preserve"> с.</w:t>
+      </w:r>
+    </w:p>
+    <w:p>
+      <w:pPr>
+        <w:pStyle w:val="a3"/>
+        <w:numPr>
+          <w:ilvl w:val="0"/>
+          <w:numId w:val="14"/>
+        </w:numPr>
+        <w:ind w:left="0" w:firstLine="709"/>
+      </w:pPr>
+      <w:r>
+        <w:rPr>
+          <w:b/>
+        </w:rPr>
+        <w:t>ГОСТ 32548-2013</w:t>
+      </w:r>
+      <w:r>
+        <w:t>.</w:t>
+      </w:r>
+      <w:r>
+        <w:t xml:space="preserve"> Вентиляция зданий. Воздухораспределительные устройства. Общие технические условия</w:t>
+      </w:r>
+      <w:r>
+        <w:t>.</w:t>
+      </w:r>
+      <w:r>
+        <w:t> </w:t>
+      </w:r>
+      <w:r>
+        <w:t>–</w:t>
+      </w:r>
+      <w:r>
+        <w:t xml:space="preserve"> </w:t>
+      </w:r>
+      <w:proofErr w:type="spellStart"/>
+      <w:r>
+        <w:t>Введ</w:t>
+      </w:r>
+      <w:proofErr w:type="spellEnd"/>
+      <w:r>
+        <w:t>. 20</w:t>
+      </w:r>
+      <w:r>
+        <w:t>15</w:t>
+      </w:r>
+      <w:r>
+        <w:t>-</w:t>
+      </w:r>
+      <w:r>
+        <w:t>01</w:t>
+      </w:r>
+      <w:r>
+        <w:t>-</w:t>
+      </w:r>
+      <w:r>
+        <w:t>01. –</w:t>
+      </w:r>
+      <w:r>
+        <w:t xml:space="preserve"> </w:t>
+      </w:r>
+      <w:r>
+        <w:t xml:space="preserve">М.: </w:t>
+      </w:r>
+      <w:proofErr w:type="spellStart"/>
+      <w:r>
+        <w:t>Стандартинформ</w:t>
+      </w:r>
+      <w:proofErr w:type="spellEnd"/>
+      <w:r>
+        <w:t xml:space="preserve">, 2014 год </w:t>
+      </w:r>
+      <w:r>
+        <w:t>–</w:t>
+      </w:r>
+      <w:r>
+        <w:t xml:space="preserve"> </w:t>
+      </w:r>
+      <w:r>
+        <w:t>8</w:t>
+      </w:r>
+      <w:r>
+        <w:t xml:space="preserve"> с.</w:t>
+      </w:r>
+    </w:p>
+    <w:p>
+      <w:pPr>
+        <w:pStyle w:val="a3"/>
+        <w:numPr>
+          <w:ilvl w:val="0"/>
+          <w:numId w:val="14"/>
+        </w:numPr>
+        <w:ind w:left="0" w:firstLine="709"/>
+      </w:pPr>
+      <w:r>
+        <w:rPr>
+          <w:b/>
+        </w:rPr>
+        <w:lastRenderedPageBreak/>
+        <w:t xml:space="preserve">ГОСТ </w:t>
+      </w:r>
+      <w:r>
+        <w:rPr>
+          <w:b/>
+        </w:rPr>
+        <w:t>12.1.004</w:t>
+      </w:r>
+      <w:r>
+        <w:rPr>
+          <w:b/>
+        </w:rPr>
+        <w:t>-</w:t>
+      </w:r>
+      <w:r>
+        <w:rPr>
+          <w:b/>
+        </w:rPr>
+        <w:t>91</w:t>
+      </w:r>
+      <w:r>
+        <w:t xml:space="preserve">. </w:t>
+      </w:r>
+      <w:r>
+        <w:t>Систем</w:t>
+      </w:r>
+      <w:r>
+        <w:t>а</w:t>
+      </w:r>
+      <w:r>
+        <w:t xml:space="preserve"> </w:t>
+      </w:r>
+      <w:r>
+        <w:t>стандартов безопасности труда. Пожарная безопасность. Общие требования. –</w:t>
+      </w:r>
+      <w:r>
+        <w:t xml:space="preserve"> </w:t>
+      </w:r>
+      <w:proofErr w:type="spellStart"/>
+      <w:r>
+        <w:t>Введ</w:t>
+      </w:r>
+      <w:proofErr w:type="spellEnd"/>
+      <w:r>
+        <w:t>. </w:t>
+      </w:r>
+      <w:r>
+        <w:t>199</w:t>
+      </w:r>
+      <w:r>
+        <w:t>2</w:t>
+      </w:r>
+      <w:r>
+        <w:t>-</w:t>
+      </w:r>
+      <w:r>
+        <w:t>0</w:t>
+      </w:r>
+      <w:r>
+        <w:t>7</w:t>
+      </w:r>
+      <w:r>
+        <w:t>-</w:t>
+      </w:r>
+      <w:r>
+        <w:t>01</w:t>
+      </w:r>
+      <w:r>
+        <w:t>. –</w:t>
+      </w:r>
+      <w:r>
+        <w:t xml:space="preserve"> </w:t>
+      </w:r>
+      <w:r>
+        <w:t xml:space="preserve">М.: Стандартинформ, </w:t>
+      </w:r>
+      <w:r>
+        <w:t>2006</w:t>
+      </w:r>
+      <w:r>
+        <w:t xml:space="preserve"> год </w:t>
+      </w:r>
+      <w:r>
+        <w:t>–</w:t>
+      </w:r>
+      <w:r>
+        <w:t xml:space="preserve"> </w:t>
+      </w:r>
+      <w:r>
+        <w:t>3</w:t>
+      </w:r>
+      <w:r>
+        <w:t xml:space="preserve"> с.</w:t>
+      </w:r>
+    </w:p>
+    <w:p>
+      <w:pPr>
+        <w:pStyle w:val="a3"/>
+        <w:numPr>
+          <w:ilvl w:val="0"/>
+          <w:numId w:val="14"/>
+        </w:numPr>
+        <w:ind w:left="0" w:firstLine="709"/>
+        <w:jc w:val="both"/>
+      </w:pPr>
+      <w:r>
+        <w:t xml:space="preserve">Охрана труда в России – ОХРАНА ТРУДА </w:t>
+      </w:r>
+      <w:r>
+        <w:t>[</w:t>
+      </w:r>
+      <w:r>
+        <w:t xml:space="preserve">Электронный ресурс] – </w:t>
+      </w:r>
+      <w:r>
+        <w:rPr>
+          <w:rStyle w:val="ae"/>
+        </w:rPr>
+        <w:t>https://websot.jimdo.com/обучение/учебный-курс/общие-положения-и-основные-понятия-пожарной-безопасности/</w:t>
+      </w:r>
       <w:bookmarkEnd w:id="63"/>
     </w:p>
     <w:sectPr>
-      <w:footerReference w:type="default" r:id="rId14"/>
+      <w:footerReference w:type="default" r:id="rId15"/>
       <w:pgSz w:w="11906" w:h="16838"/>
       <w:pgMar w:top="1134" w:right="850" w:bottom="1134" w:left="1701" w:header="708" w:footer="708" w:gutter="0"/>
       <w:cols w:space="708"/>
@@ -16699,7 +17326,7 @@
           <w:rPr>
             <w:noProof/>
           </w:rPr>
-          <w:t>43</w:t>
+          <w:t>42</w:t>
         </w:r>
         <w:r>
           <w:fldChar w:fldCharType="end"/>
@@ -20769,7 +21396,7 @@
 </file>
 
 <file path=customXml/itemProps1.xml><?xml version="1.0" encoding="utf-8"?>
-<ds:datastoreItem xmlns:ds="http://schemas.openxmlformats.org/officeDocument/2006/customXml" ds:itemID="{AC70D996-8129-4A56-B203-7AAD7239F397}">
+<ds:datastoreItem xmlns:ds="http://schemas.openxmlformats.org/officeDocument/2006/customXml" ds:itemID="{09F552A3-E47D-4469-902D-985E2008BE8D}">
   <ds:schemaRefs>
     <ds:schemaRef ds:uri="http://schemas.openxmlformats.org/officeDocument/2006/bibliography"/>
   </ds:schemaRefs>

</xml_diff>